<commit_message>
intro + debut premiere partie rapport
</commit_message>
<xml_diff>
--- a/doc/rapport.docx
+++ b/doc/rapport.docx
@@ -1,6 +1,6 @@
 
 <file path=word/document.xml><?xml version="1.0" encoding="utf-8"?>
-<w:document xmlns:wpc="http://schemas.microsoft.com/office/word/2010/wordprocessingCanvas" xmlns:cx="http://schemas.microsoft.com/office/drawing/2014/chartex" xmlns:cx1="http://schemas.microsoft.com/office/drawing/2015/9/8/chartex" xmlns:mc="http://schemas.openxmlformats.org/markup-compatibility/2006" xmlns:o="urn:schemas-microsoft-com:office:office" xmlns:r="http://schemas.openxmlformats.org/officeDocument/2006/relationships" xmlns:m="http://schemas.openxmlformats.org/officeDocument/2006/math" xmlns:v="urn:schemas-microsoft-com:vml" xmlns:wp14="http://schemas.microsoft.com/office/word/2010/wordprocessingDrawing" xmlns:wp="http://schemas.openxmlformats.org/drawingml/2006/wordprocessingDrawing" xmlns:w10="urn:schemas-microsoft-com:office:word" xmlns:w="http://schemas.openxmlformats.org/wordprocessingml/2006/main" xmlns:w14="http://schemas.microsoft.com/office/word/2010/wordml" xmlns:w15="http://schemas.microsoft.com/office/word/2012/wordml" xmlns:w16se="http://schemas.microsoft.com/office/word/2015/wordml/symex" xmlns:wpg="http://schemas.microsoft.com/office/word/2010/wordprocessingGroup" xmlns:wpi="http://schemas.microsoft.com/office/word/2010/wordprocessingInk" xmlns:wne="http://schemas.microsoft.com/office/word/2006/wordml" xmlns:wps="http://schemas.microsoft.com/office/word/2010/wordprocessingShape" mc:Ignorable="w14 w15 w16se wp14">
+<w:document xmlns:wpc="http://schemas.microsoft.com/office/word/2010/wordprocessingCanvas" xmlns:mc="http://schemas.openxmlformats.org/markup-compatibility/2006" xmlns:o="urn:schemas-microsoft-com:office:office" xmlns:r="http://schemas.openxmlformats.org/officeDocument/2006/relationships" xmlns:m="http://schemas.openxmlformats.org/officeDocument/2006/math" xmlns:v="urn:schemas-microsoft-com:vml" xmlns:wp14="http://schemas.microsoft.com/office/word/2010/wordprocessingDrawing" xmlns:wp="http://schemas.openxmlformats.org/drawingml/2006/wordprocessingDrawing" xmlns:w10="urn:schemas-microsoft-com:office:word" xmlns:w="http://schemas.openxmlformats.org/wordprocessingml/2006/main" xmlns:w14="http://schemas.microsoft.com/office/word/2010/wordml" xmlns:wpg="http://schemas.microsoft.com/office/word/2010/wordprocessingGroup" xmlns:wpi="http://schemas.microsoft.com/office/word/2010/wordprocessingInk" xmlns:wne="http://schemas.microsoft.com/office/word/2006/wordml" xmlns:wps="http://schemas.microsoft.com/office/word/2010/wordprocessingShape" mc:Ignorable="w14 wp14">
   <w:body>
     <w:sdt>
       <w:sdtPr>
@@ -29,7 +29,7 @@
             <w:tblLook w:val="04A0" w:firstRow="1" w:lastRow="0" w:firstColumn="1" w:lastColumn="0" w:noHBand="0" w:noVBand="1"/>
           </w:tblPr>
           <w:tblGrid>
-            <w:gridCol w:w="9168"/>
+            <w:gridCol w:w="9386"/>
           </w:tblGrid>
           <w:tr>
             <w:trPr>
@@ -153,7 +153,17 @@
                         <w:sz w:val="36"/>
                         <w:szCs w:val="44"/>
                       </w:rPr>
-                      <w:t>Simulation stochastique d’une population de lapins aux travers des millénaires et des galaxies (Proxima 8 et toujours plus loin, toujours plus lourd)</w:t>
+                      <w:t>Simulation stochast</w:t>
+                    </w:r>
+                    <w:r>
+                      <w:rPr>
+                        <w:rFonts w:asciiTheme="majorHAnsi" w:eastAsiaTheme="majorEastAsia" w:hAnsiTheme="majorHAnsi" w:cs="Times New Roman"/>
+                        <w:i/>
+                        <w:color w:val="EC5654" w:themeColor="accent1" w:themeTint="99"/>
+                        <w:sz w:val="36"/>
+                        <w:szCs w:val="44"/>
+                      </w:rPr>
+                      <w:t>ique d’une population de lapins</w:t>
                     </w:r>
                   </w:p>
                 </w:tc>
@@ -314,7 +324,7 @@
             <w:tblLook w:val="04A0" w:firstRow="1" w:lastRow="0" w:firstColumn="1" w:lastColumn="0" w:noHBand="0" w:noVBand="1"/>
           </w:tblPr>
           <w:tblGrid>
-            <w:gridCol w:w="9072"/>
+            <w:gridCol w:w="9288"/>
           </w:tblGrid>
           <w:tr>
             <w:tc>
@@ -351,8 +361,8 @@
       <w:pPr>
         <w:pStyle w:val="TM"/>
         <w:sectPr>
-          <w:footerReference w:type="default" r:id="rId9"/>
-          <w:footerReference w:type="first" r:id="rId10"/>
+          <w:footerReference w:type="default" r:id="rId10"/>
+          <w:footerReference w:type="first" r:id="rId11"/>
           <w:type w:val="continuous"/>
           <w:pgSz w:w="11906" w:h="16838"/>
           <w:pgMar w:top="1417" w:right="1417" w:bottom="1417" w:left="1417" w:header="708" w:footer="708" w:gutter="0"/>
@@ -934,17 +944,193 @@
     </w:p>
     <w:p>
       <w:pPr>
-        <w:pStyle w:val="Titre"/>
+        <w:pStyle w:val="Titre1"/>
       </w:pPr>
       <w:r>
-        <w:lastRenderedPageBreak/>
-        <w:t>Choix de modélisation</w:t>
+        <w:t>Objectif du TP</w:t>
       </w:r>
     </w:p>
     <w:p>
-      <w:pPr>
-        <w:pStyle w:val="Titre2"/>
-      </w:pPr>
+      <w:r>
+        <w:t>Ce TP s'inscrit dans le cadre des cours de simulation de 2</w:t>
+      </w:r>
+      <w:r>
+        <w:rPr>
+          <w:vertAlign w:val="superscript"/>
+        </w:rPr>
+        <w:t>ème</w:t>
+      </w:r>
+      <w:r>
+        <w:t xml:space="preserve"> Année. Le but est de créer un modèle de simulation de lapins un peu plus réaliste que les précédents modèles effectués par la fonction de </w:t>
+      </w:r>
+      <w:proofErr w:type="spellStart"/>
+      <w:r>
+        <w:t>Fibonacci</w:t>
+      </w:r>
+      <w:proofErr w:type="spellEnd"/>
+      <w:r>
+        <w:t>.</w:t>
+      </w:r>
+    </w:p>
+    <w:p/>
+    <w:p>
+      <w:pPr>
+        <w:pStyle w:val="Titre"/>
+      </w:pPr>
+      <w:r>
+        <w:lastRenderedPageBreak/>
+        <w:t>Analyse des données</w:t>
+      </w:r>
+    </w:p>
+    <w:p>
+      <w:r>
+        <w:t>Avant de débuter la simulation de la population de lapins, il faut se renseigner afin d'avoir une simulation aussi réaliste et performante que possible.</w:t>
+      </w:r>
+    </w:p>
+    <w:p>
+      <w:pPr>
+        <w:pStyle w:val="Titre1"/>
+      </w:pPr>
+      <w:r>
+        <w:t>Vie du lapin</w:t>
+      </w:r>
+    </w:p>
+    <w:p>
+      <w:r>
+        <w:t>L'espérance d'un lapin peut aller au maximum jusqu'à 15 années pour les plus coriaces. C'est pourquoi dans notre simulation nous ne gèrerons les lapins que jusqu'à leur</w:t>
+      </w:r>
+      <w:r>
+        <w:t>s</w:t>
+      </w:r>
+      <w:r>
+        <w:t xml:space="preserve"> 15 ans ; </w:t>
+      </w:r>
+      <w:r>
+        <w:t>année</w:t>
+      </w:r>
+      <w:r>
+        <w:t xml:space="preserve"> à laquelle ils mourront directement.</w:t>
+      </w:r>
+    </w:p>
+    <w:p>
+      <w:r>
+        <w:t xml:space="preserve">De plus, il est notable que les lapins n'ont pas le même taux de survie lorsqu'ils sont jeunes et lorsqu'ils sont plus </w:t>
+      </w:r>
+      <w:r>
+        <w:t>âgés</w:t>
+      </w:r>
+      <w:r>
+        <w:t xml:space="preserve">. Nous avons </w:t>
+      </w:r>
+      <w:r>
+        <w:t>effectué</w:t>
+      </w:r>
+      <w:r>
+        <w:t xml:space="preserve"> la répartition suivante pour les taux de survie :</w:t>
+      </w:r>
+    </w:p>
+    <w:p>
+      <w:pPr>
+        <w:pStyle w:val="Sansinterligne"/>
+        <w:keepNext/>
+        <w:jc w:val="center"/>
+      </w:pPr>
+      <w:r>
+        <w:rPr>
+          <w:noProof/>
+        </w:rPr>
+        <w:pict w14:anchorId="23EBE44A">
+          <v:shapetype id="_x0000_t75" coordsize="21600,21600" o:spt="75" o:preferrelative="t" path="m@4@5l@4@11@9@11@9@5xe" filled="f" stroked="f">
+            <v:stroke joinstyle="miter"/>
+            <v:formulas>
+              <v:f eqn="if lineDrawn pixelLineWidth 0"/>
+              <v:f eqn="sum @0 1 0"/>
+              <v:f eqn="sum 0 0 @1"/>
+              <v:f eqn="prod @2 1 2"/>
+              <v:f eqn="prod @3 21600 pixelWidth"/>
+              <v:f eqn="prod @3 21600 pixelHeight"/>
+              <v:f eqn="sum @0 0 1"/>
+              <v:f eqn="prod @6 1 2"/>
+              <v:f eqn="prod @7 21600 pixelWidth"/>
+              <v:f eqn="sum @8 21600 0"/>
+              <v:f eqn="prod @7 21600 pixelHeight"/>
+              <v:f eqn="sum @10 21600 0"/>
+            </v:formulas>
+            <v:path o:extrusionok="f" gradientshapeok="t" o:connecttype="rect"/>
+            <o:lock v:ext="edit" aspectratio="t"/>
+          </v:shapetype>
+          <v:shape id="_x0000_s1026" type="#_x0000_t75" style="position:absolute;left:0;text-align:left;margin-left:0;margin-top:.3pt;width:521.2pt;height:246.05pt;z-index:251659264;mso-position-horizontal:center;mso-position-horizontal-relative:text;mso-position-vertical:absolute;mso-position-vertical-relative:text">
+            <v:imagedata r:id="rId12" o:title=""/>
+            <w10:wrap type="square"/>
+          </v:shape>
+          <o:OLEObject Type="Embed" ProgID="Excel.Sheet.12" ShapeID="_x0000_s1026" DrawAspect="Content" ObjectID="_1509299850" r:id="rId13"/>
+        </w:pict>
+      </w:r>
+    </w:p>
+    <w:p>
+      <w:pPr>
+        <w:pStyle w:val="Lgende"/>
+      </w:pPr>
+      <w:r>
+        <w:t xml:space="preserve">Figure </w:t>
+      </w:r>
+      <w:fldSimple w:instr=" SEQ Figure \* ARABIC ">
+        <w:r>
+          <w:rPr>
+            <w:noProof/>
+          </w:rPr>
+          <w:t>1</w:t>
+        </w:r>
+      </w:fldSimple>
+      <w:r>
+        <w:t xml:space="preserve"> - </w:t>
+      </w:r>
+      <w:r>
+        <w:t>Taux de mort des lapins en fonction de leur âge</w:t>
+      </w:r>
+    </w:p>
+    <w:p>
+      <w:pPr>
+        <w:pStyle w:val="Titre1"/>
+      </w:pPr>
+      <w:r>
+        <w:t>Naissance des lapins</w:t>
+      </w:r>
+    </w:p>
+    <w:p>
+      <w:r>
+        <w:t>Généralement, les femelles peuvent faire entre 4 et 8 portées par an. Chacune de ces portées peut donner naissance entre 3 et 6 lapereaux.</w:t>
+      </w:r>
+    </w:p>
+    <w:p>
+      <w:r>
+        <w:t xml:space="preserve">La période de gestation de la lapine se trouve entre 28 et 33 jours ; nous </w:t>
+      </w:r>
+      <w:r>
+        <w:t xml:space="preserve">simplifierons et prendrons un mois comme période de gestation. </w:t>
+      </w:r>
+      <w:r>
+        <w:t xml:space="preserve">En </w:t>
+      </w:r>
+      <w:proofErr w:type="gramStart"/>
+      <w:r>
+        <w:t>terme</w:t>
+      </w:r>
+      <w:proofErr w:type="gramEnd"/>
+      <w:r>
+        <w:t xml:space="preserve"> de maturité, les lapins sont capable de se reproduire dès lors qu'ils entrent dans leur 10</w:t>
+      </w:r>
+      <w:r>
+        <w:rPr>
+          <w:vertAlign w:val="superscript"/>
+        </w:rPr>
+        <w:t>ème</w:t>
+      </w:r>
+      <w:r>
+        <w:t xml:space="preserve"> mois.</w:t>
+      </w:r>
+      <w:bookmarkStart w:id="4" w:name="_GoBack"/>
+      <w:bookmarkEnd w:id="4"/>
     </w:p>
     <w:p>
       <w:pPr>
@@ -959,20 +1145,6 @@
       <w:pPr>
         <w:pStyle w:val="Titre"/>
       </w:pPr>
-      <w:r>
-        <w:lastRenderedPageBreak/>
-        <w:t xml:space="preserve">Etude de l’évolution de la population </w:t>
-      </w:r>
-      <w:proofErr w:type="spellStart"/>
-      <w:r>
-        <w:t>lapinoï</w:t>
-      </w:r>
-      <w:bookmarkStart w:id="4" w:name="_GoBack"/>
-      <w:bookmarkEnd w:id="4"/>
-      <w:r>
-        <w:t>de</w:t>
-      </w:r>
-      <w:proofErr w:type="spellEnd"/>
     </w:p>
     <w:p>
       <w:pPr>
@@ -986,7 +1158,7 @@
       <w:bookmarkEnd w:id="5"/>
     </w:p>
     <w:sectPr>
-      <w:footerReference w:type="first" r:id="rId11"/>
+      <w:footerReference w:type="first" r:id="rId14"/>
       <w:pgSz w:w="11906" w:h="16838"/>
       <w:pgMar w:top="1417" w:right="1417" w:bottom="1417" w:left="1417" w:header="708" w:footer="708" w:gutter="0"/>
       <w:cols w:space="708"/>
@@ -998,7 +1170,7 @@
 </file>
 
 <file path=word/endnotes.xml><?xml version="1.0" encoding="utf-8"?>
-<w:endnotes xmlns:wpc="http://schemas.microsoft.com/office/word/2010/wordprocessingCanvas" xmlns:cx="http://schemas.microsoft.com/office/drawing/2014/chartex" xmlns:cx1="http://schemas.microsoft.com/office/drawing/2015/9/8/chartex" xmlns:mc="http://schemas.openxmlformats.org/markup-compatibility/2006" xmlns:o="urn:schemas-microsoft-com:office:office" xmlns:r="http://schemas.openxmlformats.org/officeDocument/2006/relationships" xmlns:m="http://schemas.openxmlformats.org/officeDocument/2006/math" xmlns:v="urn:schemas-microsoft-com:vml" xmlns:wp14="http://schemas.microsoft.com/office/word/2010/wordprocessingDrawing" xmlns:wp="http://schemas.openxmlformats.org/drawingml/2006/wordprocessingDrawing" xmlns:w10="urn:schemas-microsoft-com:office:word" xmlns:w="http://schemas.openxmlformats.org/wordprocessingml/2006/main" xmlns:w14="http://schemas.microsoft.com/office/word/2010/wordml" xmlns:w15="http://schemas.microsoft.com/office/word/2012/wordml" xmlns:w16se="http://schemas.microsoft.com/office/word/2015/wordml/symex" xmlns:wpg="http://schemas.microsoft.com/office/word/2010/wordprocessingGroup" xmlns:wpi="http://schemas.microsoft.com/office/word/2010/wordprocessingInk" xmlns:wne="http://schemas.microsoft.com/office/word/2006/wordml" xmlns:wps="http://schemas.microsoft.com/office/word/2010/wordprocessingShape" mc:Ignorable="w14 w15 w16se wp14">
+<w:endnotes xmlns:wpc="http://schemas.microsoft.com/office/word/2010/wordprocessingCanvas" xmlns:mc="http://schemas.openxmlformats.org/markup-compatibility/2006" xmlns:o="urn:schemas-microsoft-com:office:office" xmlns:r="http://schemas.openxmlformats.org/officeDocument/2006/relationships" xmlns:m="http://schemas.openxmlformats.org/officeDocument/2006/math" xmlns:v="urn:schemas-microsoft-com:vml" xmlns:wp14="http://schemas.microsoft.com/office/word/2010/wordprocessingDrawing" xmlns:wp="http://schemas.openxmlformats.org/drawingml/2006/wordprocessingDrawing" xmlns:w10="urn:schemas-microsoft-com:office:word" xmlns:w="http://schemas.openxmlformats.org/wordprocessingml/2006/main" xmlns:w14="http://schemas.microsoft.com/office/word/2010/wordml" xmlns:wpg="http://schemas.microsoft.com/office/word/2010/wordprocessingGroup" xmlns:wpi="http://schemas.microsoft.com/office/word/2010/wordprocessingInk" xmlns:wne="http://schemas.microsoft.com/office/word/2006/wordml" xmlns:wps="http://schemas.microsoft.com/office/word/2010/wordprocessingShape" mc:Ignorable="w14 wp14">
   <w:endnote w:type="separator" w:id="-1">
     <w:p>
       <w:r>
@@ -1017,7 +1189,7 @@
 </file>
 
 <file path=word/footer1.xml><?xml version="1.0" encoding="utf-8"?>
-<w:ftr xmlns:wpc="http://schemas.microsoft.com/office/word/2010/wordprocessingCanvas" xmlns:cx="http://schemas.microsoft.com/office/drawing/2014/chartex" xmlns:cx1="http://schemas.microsoft.com/office/drawing/2015/9/8/chartex" xmlns:mc="http://schemas.openxmlformats.org/markup-compatibility/2006" xmlns:o="urn:schemas-microsoft-com:office:office" xmlns:r="http://schemas.openxmlformats.org/officeDocument/2006/relationships" xmlns:m="http://schemas.openxmlformats.org/officeDocument/2006/math" xmlns:v="urn:schemas-microsoft-com:vml" xmlns:wp14="http://schemas.microsoft.com/office/word/2010/wordprocessingDrawing" xmlns:wp="http://schemas.openxmlformats.org/drawingml/2006/wordprocessingDrawing" xmlns:w10="urn:schemas-microsoft-com:office:word" xmlns:w="http://schemas.openxmlformats.org/wordprocessingml/2006/main" xmlns:w14="http://schemas.microsoft.com/office/word/2010/wordml" xmlns:w15="http://schemas.microsoft.com/office/word/2012/wordml" xmlns:w16se="http://schemas.microsoft.com/office/word/2015/wordml/symex" xmlns:wpg="http://schemas.microsoft.com/office/word/2010/wordprocessingGroup" xmlns:wpi="http://schemas.microsoft.com/office/word/2010/wordprocessingInk" xmlns:wne="http://schemas.microsoft.com/office/word/2006/wordml" xmlns:wps="http://schemas.microsoft.com/office/word/2010/wordprocessingShape" mc:Ignorable="w14 w15 w16se wp14">
+<w:ftr xmlns:wpc="http://schemas.microsoft.com/office/word/2010/wordprocessingCanvas" xmlns:mc="http://schemas.openxmlformats.org/markup-compatibility/2006" xmlns:o="urn:schemas-microsoft-com:office:office" xmlns:r="http://schemas.openxmlformats.org/officeDocument/2006/relationships" xmlns:m="http://schemas.openxmlformats.org/officeDocument/2006/math" xmlns:v="urn:schemas-microsoft-com:vml" xmlns:wp14="http://schemas.microsoft.com/office/word/2010/wordprocessingDrawing" xmlns:wp="http://schemas.openxmlformats.org/drawingml/2006/wordprocessingDrawing" xmlns:w10="urn:schemas-microsoft-com:office:word" xmlns:w="http://schemas.openxmlformats.org/wordprocessingml/2006/main" xmlns:w14="http://schemas.microsoft.com/office/word/2010/wordml" xmlns:wpg="http://schemas.microsoft.com/office/word/2010/wordprocessingGroup" xmlns:wpi="http://schemas.microsoft.com/office/word/2010/wordprocessingInk" xmlns:wne="http://schemas.microsoft.com/office/word/2006/wordml" xmlns:wps="http://schemas.microsoft.com/office/word/2010/wordprocessingShape" mc:Ignorable="w14 wp14">
   <w:sdt>
     <w:sdtPr>
       <w:id w:val="411893608"/>
@@ -1046,7 +1218,7 @@
           <w:rPr>
             <w:noProof/>
           </w:rPr>
-          <w:t>6</w:t>
+          <w:t>4</w:t>
         </w:r>
         <w:r>
           <w:fldChar w:fldCharType="end"/>
@@ -1125,7 +1297,7 @@
             <w:i/>
             <w:color w:val="F28E8D" w:themeColor="accent1" w:themeTint="66"/>
           </w:rPr>
-          <w:t>Simulation stochastique d’une population de lapins aux travers des millénaires et des galaxies (Proxima 8 et toujours plus loin, toujours plus lourd)</w:t>
+          <w:t>Simulation stochastique d’une population de lapins</w:t>
         </w:r>
       </w:sdtContent>
     </w:sdt>
@@ -1134,7 +1306,7 @@
 </file>
 
 <file path=word/footer2.xml><?xml version="1.0" encoding="utf-8"?>
-<w:ftr xmlns:wpc="http://schemas.microsoft.com/office/word/2010/wordprocessingCanvas" xmlns:cx="http://schemas.microsoft.com/office/drawing/2014/chartex" xmlns:cx1="http://schemas.microsoft.com/office/drawing/2015/9/8/chartex" xmlns:mc="http://schemas.openxmlformats.org/markup-compatibility/2006" xmlns:o="urn:schemas-microsoft-com:office:office" xmlns:r="http://schemas.openxmlformats.org/officeDocument/2006/relationships" xmlns:m="http://schemas.openxmlformats.org/officeDocument/2006/math" xmlns:v="urn:schemas-microsoft-com:vml" xmlns:wp14="http://schemas.microsoft.com/office/word/2010/wordprocessingDrawing" xmlns:wp="http://schemas.openxmlformats.org/drawingml/2006/wordprocessingDrawing" xmlns:w10="urn:schemas-microsoft-com:office:word" xmlns:w="http://schemas.openxmlformats.org/wordprocessingml/2006/main" xmlns:w14="http://schemas.microsoft.com/office/word/2010/wordml" xmlns:w15="http://schemas.microsoft.com/office/word/2012/wordml" xmlns:w16se="http://schemas.microsoft.com/office/word/2015/wordml/symex" xmlns:wpg="http://schemas.microsoft.com/office/word/2010/wordprocessingGroup" xmlns:wpi="http://schemas.microsoft.com/office/word/2010/wordprocessingInk" xmlns:wne="http://schemas.microsoft.com/office/word/2006/wordml" xmlns:wps="http://schemas.microsoft.com/office/word/2010/wordprocessingShape" mc:Ignorable="w14 w15 w16se wp14">
+<w:ftr xmlns:wpc="http://schemas.microsoft.com/office/word/2010/wordprocessingCanvas" xmlns:mc="http://schemas.openxmlformats.org/markup-compatibility/2006" xmlns:o="urn:schemas-microsoft-com:office:office" xmlns:r="http://schemas.openxmlformats.org/officeDocument/2006/relationships" xmlns:m="http://schemas.openxmlformats.org/officeDocument/2006/math" xmlns:v="urn:schemas-microsoft-com:vml" xmlns:wp14="http://schemas.microsoft.com/office/word/2010/wordprocessingDrawing" xmlns:wp="http://schemas.openxmlformats.org/drawingml/2006/wordprocessingDrawing" xmlns:w10="urn:schemas-microsoft-com:office:word" xmlns:w="http://schemas.openxmlformats.org/wordprocessingml/2006/main" xmlns:w14="http://schemas.microsoft.com/office/word/2010/wordml" xmlns:wpg="http://schemas.microsoft.com/office/word/2010/wordprocessingGroup" xmlns:wpi="http://schemas.microsoft.com/office/word/2010/wordprocessingInk" xmlns:wne="http://schemas.microsoft.com/office/word/2006/wordml" xmlns:wps="http://schemas.microsoft.com/office/word/2010/wordprocessingShape" mc:Ignorable="w14 wp14">
   <w:p>
     <w:pPr>
       <w:pStyle w:val="Pieddepage"/>
@@ -1207,7 +1379,7 @@
 </file>
 
 <file path=word/footer3.xml><?xml version="1.0" encoding="utf-8"?>
-<w:ftr xmlns:wpc="http://schemas.microsoft.com/office/word/2010/wordprocessingCanvas" xmlns:cx="http://schemas.microsoft.com/office/drawing/2014/chartex" xmlns:cx1="http://schemas.microsoft.com/office/drawing/2015/9/8/chartex" xmlns:mc="http://schemas.openxmlformats.org/markup-compatibility/2006" xmlns:o="urn:schemas-microsoft-com:office:office" xmlns:r="http://schemas.openxmlformats.org/officeDocument/2006/relationships" xmlns:m="http://schemas.openxmlformats.org/officeDocument/2006/math" xmlns:v="urn:schemas-microsoft-com:vml" xmlns:wp14="http://schemas.microsoft.com/office/word/2010/wordprocessingDrawing" xmlns:wp="http://schemas.openxmlformats.org/drawingml/2006/wordprocessingDrawing" xmlns:w10="urn:schemas-microsoft-com:office:word" xmlns:w="http://schemas.openxmlformats.org/wordprocessingml/2006/main" xmlns:w14="http://schemas.microsoft.com/office/word/2010/wordml" xmlns:w15="http://schemas.microsoft.com/office/word/2012/wordml" xmlns:w16se="http://schemas.microsoft.com/office/word/2015/wordml/symex" xmlns:wpg="http://schemas.microsoft.com/office/word/2010/wordprocessingGroup" xmlns:wpi="http://schemas.microsoft.com/office/word/2010/wordprocessingInk" xmlns:wne="http://schemas.microsoft.com/office/word/2006/wordml" xmlns:wps="http://schemas.microsoft.com/office/word/2010/wordprocessingShape" mc:Ignorable="w14 w15 w16se wp14">
+<w:ftr xmlns:wpc="http://schemas.microsoft.com/office/word/2010/wordprocessingCanvas" xmlns:mc="http://schemas.openxmlformats.org/markup-compatibility/2006" xmlns:o="urn:schemas-microsoft-com:office:office" xmlns:r="http://schemas.openxmlformats.org/officeDocument/2006/relationships" xmlns:m="http://schemas.openxmlformats.org/officeDocument/2006/math" xmlns:v="urn:schemas-microsoft-com:vml" xmlns:wp14="http://schemas.microsoft.com/office/word/2010/wordprocessingDrawing" xmlns:wp="http://schemas.openxmlformats.org/drawingml/2006/wordprocessingDrawing" xmlns:w10="urn:schemas-microsoft-com:office:word" xmlns:w="http://schemas.openxmlformats.org/wordprocessingml/2006/main" xmlns:w14="http://schemas.microsoft.com/office/word/2010/wordml" xmlns:wpg="http://schemas.microsoft.com/office/word/2010/wordprocessingGroup" xmlns:wpi="http://schemas.microsoft.com/office/word/2010/wordprocessingInk" xmlns:wne="http://schemas.microsoft.com/office/word/2006/wordml" xmlns:wps="http://schemas.microsoft.com/office/word/2010/wordprocessingShape" mc:Ignorable="w14 wp14">
   <w:sdt>
     <w:sdtPr>
       <w:rPr>
@@ -1325,7 +1497,7 @@
                 <w:i/>
                 <w:color w:val="F28E8D" w:themeColor="accent1" w:themeTint="66"/>
               </w:rPr>
-              <w:t>Simulation stochastique d’une population de lapins aux travers des millénaires et des galaxies (Proxima 8 et toujours plus loin, toujours plus lourd)</w:t>
+              <w:t>Simulation stochastique d’une population de lapins</w:t>
             </w:r>
           </w:sdtContent>
         </w:sdt>
@@ -1336,7 +1508,7 @@
 </file>
 
 <file path=word/footnotes.xml><?xml version="1.0" encoding="utf-8"?>
-<w:footnotes xmlns:wpc="http://schemas.microsoft.com/office/word/2010/wordprocessingCanvas" xmlns:cx="http://schemas.microsoft.com/office/drawing/2014/chartex" xmlns:cx1="http://schemas.microsoft.com/office/drawing/2015/9/8/chartex" xmlns:mc="http://schemas.openxmlformats.org/markup-compatibility/2006" xmlns:o="urn:schemas-microsoft-com:office:office" xmlns:r="http://schemas.openxmlformats.org/officeDocument/2006/relationships" xmlns:m="http://schemas.openxmlformats.org/officeDocument/2006/math" xmlns:v="urn:schemas-microsoft-com:vml" xmlns:wp14="http://schemas.microsoft.com/office/word/2010/wordprocessingDrawing" xmlns:wp="http://schemas.openxmlformats.org/drawingml/2006/wordprocessingDrawing" xmlns:w10="urn:schemas-microsoft-com:office:word" xmlns:w="http://schemas.openxmlformats.org/wordprocessingml/2006/main" xmlns:w14="http://schemas.microsoft.com/office/word/2010/wordml" xmlns:w15="http://schemas.microsoft.com/office/word/2012/wordml" xmlns:w16se="http://schemas.microsoft.com/office/word/2015/wordml/symex" xmlns:wpg="http://schemas.microsoft.com/office/word/2010/wordprocessingGroup" xmlns:wpi="http://schemas.microsoft.com/office/word/2010/wordprocessingInk" xmlns:wne="http://schemas.microsoft.com/office/word/2006/wordml" xmlns:wps="http://schemas.microsoft.com/office/word/2010/wordprocessingShape" mc:Ignorable="w14 w15 w16se wp14">
+<w:footnotes xmlns:wpc="http://schemas.microsoft.com/office/word/2010/wordprocessingCanvas" xmlns:mc="http://schemas.openxmlformats.org/markup-compatibility/2006" xmlns:o="urn:schemas-microsoft-com:office:office" xmlns:r="http://schemas.openxmlformats.org/officeDocument/2006/relationships" xmlns:m="http://schemas.openxmlformats.org/officeDocument/2006/math" xmlns:v="urn:schemas-microsoft-com:vml" xmlns:wp14="http://schemas.microsoft.com/office/word/2010/wordprocessingDrawing" xmlns:wp="http://schemas.openxmlformats.org/drawingml/2006/wordprocessingDrawing" xmlns:w10="urn:schemas-microsoft-com:office:word" xmlns:w="http://schemas.openxmlformats.org/wordprocessingml/2006/main" xmlns:w14="http://schemas.microsoft.com/office/word/2010/wordml" xmlns:wpg="http://schemas.microsoft.com/office/word/2010/wordprocessingGroup" xmlns:wpi="http://schemas.microsoft.com/office/word/2010/wordprocessingInk" xmlns:wne="http://schemas.microsoft.com/office/word/2006/wordml" xmlns:wps="http://schemas.microsoft.com/office/word/2010/wordprocessingShape" mc:Ignorable="w14 wp14">
   <w:footnote w:type="separator" w:id="-1">
     <w:p>
       <w:r>
@@ -1355,8 +1527,8 @@
 </file>
 
 <file path=word/numbering.xml><?xml version="1.0" encoding="utf-8"?>
-<w:numbering xmlns:wpc="http://schemas.microsoft.com/office/word/2010/wordprocessingCanvas" xmlns:cx="http://schemas.microsoft.com/office/drawing/2014/chartex" xmlns:cx1="http://schemas.microsoft.com/office/drawing/2015/9/8/chartex" xmlns:mc="http://schemas.openxmlformats.org/markup-compatibility/2006" xmlns:o="urn:schemas-microsoft-com:office:office" xmlns:r="http://schemas.openxmlformats.org/officeDocument/2006/relationships" xmlns:m="http://schemas.openxmlformats.org/officeDocument/2006/math" xmlns:v="urn:schemas-microsoft-com:vml" xmlns:wp14="http://schemas.microsoft.com/office/word/2010/wordprocessingDrawing" xmlns:wp="http://schemas.openxmlformats.org/drawingml/2006/wordprocessingDrawing" xmlns:w10="urn:schemas-microsoft-com:office:word" xmlns:w="http://schemas.openxmlformats.org/wordprocessingml/2006/main" xmlns:w14="http://schemas.microsoft.com/office/word/2010/wordml" xmlns:w15="http://schemas.microsoft.com/office/word/2012/wordml" xmlns:w16se="http://schemas.microsoft.com/office/word/2015/wordml/symex" xmlns:wpg="http://schemas.microsoft.com/office/word/2010/wordprocessingGroup" xmlns:wpi="http://schemas.microsoft.com/office/word/2010/wordprocessingInk" xmlns:wne="http://schemas.microsoft.com/office/word/2006/wordml" xmlns:wps="http://schemas.microsoft.com/office/word/2010/wordprocessingShape" mc:Ignorable="w14 w15 w16se wp14">
-  <w:abstractNum w:abstractNumId="0" w15:restartNumberingAfterBreak="0">
+<w:numbering xmlns:wpc="http://schemas.microsoft.com/office/word/2010/wordprocessingCanvas" xmlns:mc="http://schemas.openxmlformats.org/markup-compatibility/2006" xmlns:o="urn:schemas-microsoft-com:office:office" xmlns:r="http://schemas.openxmlformats.org/officeDocument/2006/relationships" xmlns:m="http://schemas.openxmlformats.org/officeDocument/2006/math" xmlns:v="urn:schemas-microsoft-com:vml" xmlns:wp14="http://schemas.microsoft.com/office/word/2010/wordprocessingDrawing" xmlns:wp="http://schemas.openxmlformats.org/drawingml/2006/wordprocessingDrawing" xmlns:w10="urn:schemas-microsoft-com:office:word" xmlns:w="http://schemas.openxmlformats.org/wordprocessingml/2006/main" xmlns:w14="http://schemas.microsoft.com/office/word/2010/wordml" xmlns:wpg="http://schemas.microsoft.com/office/word/2010/wordprocessingGroup" xmlns:wpi="http://schemas.microsoft.com/office/word/2010/wordprocessingInk" xmlns:wne="http://schemas.microsoft.com/office/word/2006/wordml" xmlns:wps="http://schemas.microsoft.com/office/word/2010/wordprocessingShape" mc:Ignorable="w14 wp14">
+  <w:abstractNum w:abstractNumId="0">
     <w:nsid w:val="05EA1F77"/>
     <w:multiLevelType w:val="hybridMultilevel"/>
     <w:tmpl w:val="22C444C2"/>
@@ -1469,7 +1641,7 @@
       </w:rPr>
     </w:lvl>
   </w:abstractNum>
-  <w:abstractNum w:abstractNumId="1" w15:restartNumberingAfterBreak="0">
+  <w:abstractNum w:abstractNumId="1">
     <w:nsid w:val="0B8C36EC"/>
     <w:multiLevelType w:val="hybridMultilevel"/>
     <w:tmpl w:val="8D7C6146"/>
@@ -1582,7 +1754,7 @@
       </w:rPr>
     </w:lvl>
   </w:abstractNum>
-  <w:abstractNum w:abstractNumId="2" w15:restartNumberingAfterBreak="0">
+  <w:abstractNum w:abstractNumId="2">
     <w:nsid w:val="0E66187F"/>
     <w:multiLevelType w:val="hybridMultilevel"/>
     <w:tmpl w:val="EA4E6158"/>
@@ -1695,7 +1867,7 @@
       </w:rPr>
     </w:lvl>
   </w:abstractNum>
-  <w:abstractNum w:abstractNumId="3" w15:restartNumberingAfterBreak="0">
+  <w:abstractNum w:abstractNumId="3">
     <w:nsid w:val="106A6631"/>
     <w:multiLevelType w:val="hybridMultilevel"/>
     <w:tmpl w:val="FAF8C204"/>
@@ -1808,7 +1980,7 @@
       </w:rPr>
     </w:lvl>
   </w:abstractNum>
-  <w:abstractNum w:abstractNumId="4" w15:restartNumberingAfterBreak="0">
+  <w:abstractNum w:abstractNumId="4">
     <w:nsid w:val="11E7712D"/>
     <w:multiLevelType w:val="hybridMultilevel"/>
     <w:tmpl w:val="1298BA1C"/>
@@ -1921,7 +2093,7 @@
       </w:rPr>
     </w:lvl>
   </w:abstractNum>
-  <w:abstractNum w:abstractNumId="5" w15:restartNumberingAfterBreak="0">
+  <w:abstractNum w:abstractNumId="5">
     <w:nsid w:val="15884563"/>
     <w:multiLevelType w:val="hybridMultilevel"/>
     <w:tmpl w:val="39E0B81E"/>
@@ -2034,7 +2206,7 @@
       </w:rPr>
     </w:lvl>
   </w:abstractNum>
-  <w:abstractNum w:abstractNumId="6" w15:restartNumberingAfterBreak="0">
+  <w:abstractNum w:abstractNumId="6">
     <w:nsid w:val="1C1A4C9A"/>
     <w:multiLevelType w:val="hybridMultilevel"/>
     <w:tmpl w:val="A4FCE3DA"/>
@@ -2146,7 +2318,7 @@
       </w:rPr>
     </w:lvl>
   </w:abstractNum>
-  <w:abstractNum w:abstractNumId="7" w15:restartNumberingAfterBreak="0">
+  <w:abstractNum w:abstractNumId="7">
     <w:nsid w:val="2065722E"/>
     <w:multiLevelType w:val="hybridMultilevel"/>
     <w:tmpl w:val="2730AB56"/>
@@ -2259,7 +2431,7 @@
       </w:rPr>
     </w:lvl>
   </w:abstractNum>
-  <w:abstractNum w:abstractNumId="8" w15:restartNumberingAfterBreak="0">
+  <w:abstractNum w:abstractNumId="8">
     <w:nsid w:val="260549B5"/>
     <w:multiLevelType w:val="hybridMultilevel"/>
     <w:tmpl w:val="C2607FC6"/>
@@ -2372,7 +2544,7 @@
       </w:rPr>
     </w:lvl>
   </w:abstractNum>
-  <w:abstractNum w:abstractNumId="9" w15:restartNumberingAfterBreak="0">
+  <w:abstractNum w:abstractNumId="9">
     <w:nsid w:val="273147A6"/>
     <w:multiLevelType w:val="hybridMultilevel"/>
     <w:tmpl w:val="D54E9A48"/>
@@ -2485,7 +2657,7 @@
       </w:rPr>
     </w:lvl>
   </w:abstractNum>
-  <w:abstractNum w:abstractNumId="10" w15:restartNumberingAfterBreak="0">
+  <w:abstractNum w:abstractNumId="10">
     <w:nsid w:val="34347626"/>
     <w:multiLevelType w:val="hybridMultilevel"/>
     <w:tmpl w:val="7C600DF8"/>
@@ -2599,7 +2771,7 @@
       </w:rPr>
     </w:lvl>
   </w:abstractNum>
-  <w:abstractNum w:abstractNumId="11" w15:restartNumberingAfterBreak="0">
+  <w:abstractNum w:abstractNumId="11">
     <w:nsid w:val="364414FF"/>
     <w:multiLevelType w:val="hybridMultilevel"/>
     <w:tmpl w:val="391096DC"/>
@@ -2712,7 +2884,7 @@
       </w:rPr>
     </w:lvl>
   </w:abstractNum>
-  <w:abstractNum w:abstractNumId="12" w15:restartNumberingAfterBreak="0">
+  <w:abstractNum w:abstractNumId="12">
     <w:nsid w:val="3AB86F47"/>
     <w:multiLevelType w:val="hybridMultilevel"/>
     <w:tmpl w:val="792AA5AC"/>
@@ -2824,7 +2996,7 @@
       </w:rPr>
     </w:lvl>
   </w:abstractNum>
-  <w:abstractNum w:abstractNumId="13" w15:restartNumberingAfterBreak="0">
+  <w:abstractNum w:abstractNumId="13">
     <w:nsid w:val="3DCF7883"/>
     <w:multiLevelType w:val="hybridMultilevel"/>
     <w:tmpl w:val="EE54CADE"/>
@@ -2937,7 +3109,7 @@
       </w:rPr>
     </w:lvl>
   </w:abstractNum>
-  <w:abstractNum w:abstractNumId="14" w15:restartNumberingAfterBreak="0">
+  <w:abstractNum w:abstractNumId="14">
     <w:nsid w:val="44A07253"/>
     <w:multiLevelType w:val="hybridMultilevel"/>
     <w:tmpl w:val="EB6AF660"/>
@@ -3049,7 +3221,7 @@
       </w:rPr>
     </w:lvl>
   </w:abstractNum>
-  <w:abstractNum w:abstractNumId="15" w15:restartNumberingAfterBreak="0">
+  <w:abstractNum w:abstractNumId="15">
     <w:nsid w:val="5F5A399F"/>
     <w:multiLevelType w:val="hybridMultilevel"/>
     <w:tmpl w:val="74A66B18"/>
@@ -3161,7 +3333,7 @@
       </w:rPr>
     </w:lvl>
   </w:abstractNum>
-  <w:abstractNum w:abstractNumId="16" w15:restartNumberingAfterBreak="0">
+  <w:abstractNum w:abstractNumId="16">
     <w:nsid w:val="5F687294"/>
     <w:multiLevelType w:val="hybridMultilevel"/>
     <w:tmpl w:val="06487B82"/>
@@ -3252,7 +3424,7 @@
       </w:pPr>
     </w:lvl>
   </w:abstractNum>
-  <w:abstractNum w:abstractNumId="17" w15:restartNumberingAfterBreak="0">
+  <w:abstractNum w:abstractNumId="17">
     <w:nsid w:val="616364D6"/>
     <w:multiLevelType w:val="hybridMultilevel"/>
     <w:tmpl w:val="6F84A0C6"/>
@@ -3343,7 +3515,7 @@
       </w:pPr>
     </w:lvl>
   </w:abstractNum>
-  <w:abstractNum w:abstractNumId="18" w15:restartNumberingAfterBreak="0">
+  <w:abstractNum w:abstractNumId="18">
     <w:nsid w:val="673060A6"/>
     <w:multiLevelType w:val="hybridMultilevel"/>
     <w:tmpl w:val="03F897B8"/>
@@ -3455,7 +3627,7 @@
       </w:rPr>
     </w:lvl>
   </w:abstractNum>
-  <w:abstractNum w:abstractNumId="19" w15:restartNumberingAfterBreak="0">
+  <w:abstractNum w:abstractNumId="19">
     <w:nsid w:val="6D7B4E52"/>
     <w:multiLevelType w:val="hybridMultilevel"/>
     <w:tmpl w:val="D2489BE6"/>
@@ -3567,7 +3739,7 @@
       </w:rPr>
     </w:lvl>
   </w:abstractNum>
-  <w:abstractNum w:abstractNumId="20" w15:restartNumberingAfterBreak="0">
+  <w:abstractNum w:abstractNumId="20">
     <w:nsid w:val="6FF976F5"/>
     <w:multiLevelType w:val="hybridMultilevel"/>
     <w:tmpl w:val="B668284A"/>
@@ -3680,7 +3852,7 @@
       </w:rPr>
     </w:lvl>
   </w:abstractNum>
-  <w:abstractNum w:abstractNumId="21" w15:restartNumberingAfterBreak="0">
+  <w:abstractNum w:abstractNumId="21">
     <w:nsid w:val="74F36C48"/>
     <w:multiLevelType w:val="hybridMultilevel"/>
     <w:tmpl w:val="CD8AD410"/>
@@ -3793,7 +3965,7 @@
       </w:rPr>
     </w:lvl>
   </w:abstractNum>
-  <w:abstractNum w:abstractNumId="22" w15:restartNumberingAfterBreak="0">
+  <w:abstractNum w:abstractNumId="22">
     <w:nsid w:val="78C91544"/>
     <w:multiLevelType w:val="hybridMultilevel"/>
     <w:tmpl w:val="F7C26C00"/>
@@ -3906,7 +4078,7 @@
       </w:rPr>
     </w:lvl>
   </w:abstractNum>
-  <w:abstractNum w:abstractNumId="23" w15:restartNumberingAfterBreak="0">
+  <w:abstractNum w:abstractNumId="23">
     <w:nsid w:val="7FAC38D0"/>
     <w:multiLevelType w:val="hybridMultilevel"/>
     <w:tmpl w:val="6C1E1C30"/>
@@ -4096,7 +4268,7 @@
 </file>
 
 <file path=word/styles.xml><?xml version="1.0" encoding="utf-8"?>
-<w:styles xmlns:mc="http://schemas.openxmlformats.org/markup-compatibility/2006" xmlns:r="http://schemas.openxmlformats.org/officeDocument/2006/relationships" xmlns:w="http://schemas.openxmlformats.org/wordprocessingml/2006/main" xmlns:w14="http://schemas.microsoft.com/office/word/2010/wordml" xmlns:w15="http://schemas.microsoft.com/office/word/2012/wordml" xmlns:w16se="http://schemas.microsoft.com/office/word/2015/wordml/symex" mc:Ignorable="w14 w15 w16se">
+<w:styles xmlns:mc="http://schemas.openxmlformats.org/markup-compatibility/2006" xmlns:r="http://schemas.openxmlformats.org/officeDocument/2006/relationships" xmlns:w="http://schemas.openxmlformats.org/wordprocessingml/2006/main" xmlns:w14="http://schemas.microsoft.com/office/word/2010/wordml" mc:Ignorable="w14">
   <w:docDefaults>
     <w:rPrDefault>
       <w:rPr>
@@ -4112,378 +4284,144 @@
       </w:pPr>
     </w:pPrDefault>
   </w:docDefaults>
-  <w:latentStyles w:defLockedState="0" w:defUIPriority="99" w:defSemiHidden="0" w:defUnhideWhenUsed="0" w:defQFormat="0" w:count="371">
-    <w:lsdException w:name="Normal" w:uiPriority="0" w:qFormat="1"/>
-    <w:lsdException w:name="heading 1" w:uiPriority="9" w:qFormat="1"/>
-    <w:lsdException w:name="heading 2" w:semiHidden="1" w:uiPriority="9" w:unhideWhenUsed="1" w:qFormat="1"/>
-    <w:lsdException w:name="heading 3" w:semiHidden="1" w:uiPriority="9" w:unhideWhenUsed="1" w:qFormat="1"/>
-    <w:lsdException w:name="heading 4" w:semiHidden="1" w:uiPriority="9" w:unhideWhenUsed="1" w:qFormat="1"/>
-    <w:lsdException w:name="heading 5" w:semiHidden="1" w:uiPriority="9" w:unhideWhenUsed="1" w:qFormat="1"/>
-    <w:lsdException w:name="heading 6" w:semiHidden="1" w:uiPriority="9" w:unhideWhenUsed="1" w:qFormat="1"/>
-    <w:lsdException w:name="heading 7" w:semiHidden="1" w:uiPriority="9" w:unhideWhenUsed="1" w:qFormat="1"/>
-    <w:lsdException w:name="heading 8" w:semiHidden="1" w:uiPriority="9" w:unhideWhenUsed="1" w:qFormat="1"/>
-    <w:lsdException w:name="heading 9" w:semiHidden="1" w:uiPriority="9" w:unhideWhenUsed="1" w:qFormat="1"/>
-    <w:lsdException w:name="index 1" w:semiHidden="1" w:unhideWhenUsed="1"/>
-    <w:lsdException w:name="index 2" w:semiHidden="1" w:unhideWhenUsed="1"/>
-    <w:lsdException w:name="index 3" w:semiHidden="1" w:unhideWhenUsed="1"/>
-    <w:lsdException w:name="index 4" w:semiHidden="1" w:unhideWhenUsed="1"/>
-    <w:lsdException w:name="index 5" w:semiHidden="1" w:unhideWhenUsed="1"/>
-    <w:lsdException w:name="index 6" w:semiHidden="1" w:unhideWhenUsed="1"/>
-    <w:lsdException w:name="index 7" w:semiHidden="1" w:unhideWhenUsed="1"/>
-    <w:lsdException w:name="index 8" w:semiHidden="1" w:unhideWhenUsed="1"/>
-    <w:lsdException w:name="index 9" w:semiHidden="1" w:unhideWhenUsed="1"/>
-    <w:lsdException w:name="toc 1" w:semiHidden="1" w:uiPriority="39" w:unhideWhenUsed="1" w:qFormat="1"/>
-    <w:lsdException w:name="toc 2" w:semiHidden="1" w:uiPriority="39" w:unhideWhenUsed="1" w:qFormat="1"/>
-    <w:lsdException w:name="toc 3" w:semiHidden="1" w:uiPriority="39" w:unhideWhenUsed="1" w:qFormat="1"/>
-    <w:lsdException w:name="toc 4" w:semiHidden="1" w:uiPriority="39" w:unhideWhenUsed="1"/>
-    <w:lsdException w:name="toc 5" w:semiHidden="1" w:uiPriority="39" w:unhideWhenUsed="1"/>
-    <w:lsdException w:name="toc 6" w:semiHidden="1" w:uiPriority="39" w:unhideWhenUsed="1"/>
-    <w:lsdException w:name="toc 7" w:semiHidden="1" w:uiPriority="39" w:unhideWhenUsed="1"/>
-    <w:lsdException w:name="toc 8" w:semiHidden="1" w:uiPriority="39" w:unhideWhenUsed="1"/>
-    <w:lsdException w:name="toc 9" w:semiHidden="1" w:uiPriority="39" w:unhideWhenUsed="1"/>
-    <w:lsdException w:name="Normal Indent" w:semiHidden="1" w:unhideWhenUsed="1"/>
-    <w:lsdException w:name="footnote text" w:semiHidden="1" w:unhideWhenUsed="1"/>
-    <w:lsdException w:name="annotation text" w:semiHidden="1" w:unhideWhenUsed="1"/>
-    <w:lsdException w:name="header" w:semiHidden="1" w:unhideWhenUsed="1"/>
-    <w:lsdException w:name="footer" w:semiHidden="1" w:unhideWhenUsed="1"/>
-    <w:lsdException w:name="index heading" w:semiHidden="1" w:unhideWhenUsed="1"/>
-    <w:lsdException w:name="caption" w:semiHidden="1" w:uiPriority="35" w:unhideWhenUsed="1" w:qFormat="1"/>
-    <w:lsdException w:name="table of figures" w:semiHidden="1" w:unhideWhenUsed="1"/>
-    <w:lsdException w:name="envelope address" w:semiHidden="1" w:unhideWhenUsed="1"/>
-    <w:lsdException w:name="envelope return" w:semiHidden="1" w:unhideWhenUsed="1"/>
-    <w:lsdException w:name="footnote reference" w:semiHidden="1" w:unhideWhenUsed="1"/>
-    <w:lsdException w:name="annotation reference" w:semiHidden="1" w:unhideWhenUsed="1"/>
-    <w:lsdException w:name="line number" w:semiHidden="1" w:unhideWhenUsed="1"/>
-    <w:lsdException w:name="page number" w:semiHidden="1" w:unhideWhenUsed="1"/>
-    <w:lsdException w:name="endnote reference" w:semiHidden="1" w:unhideWhenUsed="1"/>
-    <w:lsdException w:name="endnote text" w:semiHidden="1" w:unhideWhenUsed="1"/>
-    <w:lsdException w:name="table of authorities" w:semiHidden="1" w:unhideWhenUsed="1"/>
-    <w:lsdException w:name="macro" w:semiHidden="1" w:unhideWhenUsed="1"/>
-    <w:lsdException w:name="toa heading" w:semiHidden="1" w:unhideWhenUsed="1"/>
-    <w:lsdException w:name="List" w:semiHidden="1" w:unhideWhenUsed="1"/>
-    <w:lsdException w:name="List Bullet" w:semiHidden="1" w:unhideWhenUsed="1"/>
-    <w:lsdException w:name="List Number" w:semiHidden="1" w:unhideWhenUsed="1"/>
-    <w:lsdException w:name="List 2" w:semiHidden="1" w:unhideWhenUsed="1"/>
-    <w:lsdException w:name="List 3" w:semiHidden="1" w:unhideWhenUsed="1"/>
-    <w:lsdException w:name="List 4" w:semiHidden="1" w:unhideWhenUsed="1"/>
-    <w:lsdException w:name="List 5" w:semiHidden="1" w:unhideWhenUsed="1"/>
-    <w:lsdException w:name="List Bullet 2" w:semiHidden="1" w:unhideWhenUsed="1"/>
-    <w:lsdException w:name="List Bullet 3" w:semiHidden="1" w:unhideWhenUsed="1"/>
-    <w:lsdException w:name="List Bullet 4" w:semiHidden="1" w:unhideWhenUsed="1"/>
-    <w:lsdException w:name="List Bullet 5" w:semiHidden="1" w:unhideWhenUsed="1"/>
-    <w:lsdException w:name="List Number 2" w:semiHidden="1" w:unhideWhenUsed="1"/>
-    <w:lsdException w:name="List Number 3" w:semiHidden="1" w:unhideWhenUsed="1"/>
-    <w:lsdException w:name="List Number 4" w:semiHidden="1" w:unhideWhenUsed="1"/>
-    <w:lsdException w:name="List Number 5" w:semiHidden="1" w:unhideWhenUsed="1"/>
-    <w:lsdException w:name="Title" w:uiPriority="10" w:qFormat="1"/>
-    <w:lsdException w:name="Closing" w:semiHidden="1" w:unhideWhenUsed="1"/>
-    <w:lsdException w:name="Signature" w:semiHidden="1" w:unhideWhenUsed="1"/>
-    <w:lsdException w:name="Default Paragraph Font" w:semiHidden="1" w:uiPriority="1" w:unhideWhenUsed="1"/>
-    <w:lsdException w:name="Body Text" w:semiHidden="1" w:unhideWhenUsed="1"/>
-    <w:lsdException w:name="Body Text Indent" w:semiHidden="1" w:unhideWhenUsed="1"/>
-    <w:lsdException w:name="List Continue" w:semiHidden="1" w:unhideWhenUsed="1"/>
-    <w:lsdException w:name="List Continue 2" w:semiHidden="1" w:unhideWhenUsed="1"/>
-    <w:lsdException w:name="List Continue 3" w:semiHidden="1" w:unhideWhenUsed="1"/>
-    <w:lsdException w:name="List Continue 4" w:semiHidden="1" w:unhideWhenUsed="1"/>
-    <w:lsdException w:name="List Continue 5" w:semiHidden="1" w:unhideWhenUsed="1"/>
-    <w:lsdException w:name="Message Header" w:semiHidden="1" w:unhideWhenUsed="1"/>
-    <w:lsdException w:name="Subtitle" w:uiPriority="11" w:qFormat="1"/>
-    <w:lsdException w:name="Salutation" w:semiHidden="1" w:unhideWhenUsed="1"/>
-    <w:lsdException w:name="Date" w:semiHidden="1" w:unhideWhenUsed="1"/>
-    <w:lsdException w:name="Body Text First Indent" w:semiHidden="1" w:unhideWhenUsed="1"/>
-    <w:lsdException w:name="Body Text First Indent 2" w:semiHidden="1" w:unhideWhenUsed="1"/>
-    <w:lsdException w:name="Note Heading" w:semiHidden="1" w:unhideWhenUsed="1"/>
-    <w:lsdException w:name="Body Text 2" w:semiHidden="1" w:unhideWhenUsed="1"/>
-    <w:lsdException w:name="Body Text 3" w:semiHidden="1" w:unhideWhenUsed="1"/>
-    <w:lsdException w:name="Body Text Indent 2" w:semiHidden="1" w:unhideWhenUsed="1"/>
-    <w:lsdException w:name="Body Text Indent 3" w:semiHidden="1" w:unhideWhenUsed="1"/>
-    <w:lsdException w:name="Block Text" w:semiHidden="1" w:unhideWhenUsed="1"/>
-    <w:lsdException w:name="Hyperlink" w:semiHidden="1" w:unhideWhenUsed="1"/>
-    <w:lsdException w:name="FollowedHyperlink" w:semiHidden="1" w:unhideWhenUsed="1"/>
-    <w:lsdException w:name="Strong" w:uiPriority="22" w:qFormat="1"/>
-    <w:lsdException w:name="Emphasis" w:uiPriority="20" w:qFormat="1"/>
-    <w:lsdException w:name="Document Map" w:semiHidden="1" w:unhideWhenUsed="1"/>
-    <w:lsdException w:name="Plain Text" w:semiHidden="1" w:unhideWhenUsed="1"/>
-    <w:lsdException w:name="E-mail Signature" w:semiHidden="1" w:unhideWhenUsed="1"/>
-    <w:lsdException w:name="HTML Top of Form" w:semiHidden="1" w:unhideWhenUsed="1"/>
-    <w:lsdException w:name="HTML Bottom of Form" w:semiHidden="1" w:unhideWhenUsed="1"/>
-    <w:lsdException w:name="Normal (Web)" w:semiHidden="1" w:unhideWhenUsed="1"/>
-    <w:lsdException w:name="HTML Acronym" w:semiHidden="1" w:unhideWhenUsed="1"/>
-    <w:lsdException w:name="HTML Address" w:semiHidden="1" w:unhideWhenUsed="1"/>
-    <w:lsdException w:name="HTML Cite" w:semiHidden="1" w:unhideWhenUsed="1"/>
-    <w:lsdException w:name="HTML Code" w:semiHidden="1" w:unhideWhenUsed="1"/>
-    <w:lsdException w:name="HTML Definition" w:semiHidden="1" w:unhideWhenUsed="1"/>
-    <w:lsdException w:name="HTML Keyboard" w:semiHidden="1" w:unhideWhenUsed="1"/>
-    <w:lsdException w:name="HTML Preformatted" w:semiHidden="1" w:unhideWhenUsed="1"/>
-    <w:lsdException w:name="HTML Sample" w:semiHidden="1" w:unhideWhenUsed="1"/>
-    <w:lsdException w:name="HTML Typewriter" w:semiHidden="1" w:unhideWhenUsed="1"/>
-    <w:lsdException w:name="HTML Variable" w:semiHidden="1" w:unhideWhenUsed="1"/>
-    <w:lsdException w:name="Normal Table" w:semiHidden="1" w:unhideWhenUsed="1"/>
-    <w:lsdException w:name="annotation subject" w:semiHidden="1" w:unhideWhenUsed="1"/>
-    <w:lsdException w:name="No List" w:semiHidden="1" w:unhideWhenUsed="1"/>
-    <w:lsdException w:name="Outline List 1" w:semiHidden="1" w:unhideWhenUsed="1"/>
-    <w:lsdException w:name="Outline List 2" w:semiHidden="1" w:unhideWhenUsed="1"/>
-    <w:lsdException w:name="Outline List 3" w:semiHidden="1" w:unhideWhenUsed="1"/>
-    <w:lsdException w:name="Table Simple 1" w:semiHidden="1" w:unhideWhenUsed="1"/>
-    <w:lsdException w:name="Table Simple 2" w:semiHidden="1" w:unhideWhenUsed="1"/>
-    <w:lsdException w:name="Table Simple 3" w:semiHidden="1" w:unhideWhenUsed="1"/>
-    <w:lsdException w:name="Table Classic 1" w:semiHidden="1" w:unhideWhenUsed="1"/>
-    <w:lsdException w:name="Table Classic 2" w:semiHidden="1" w:unhideWhenUsed="1"/>
-    <w:lsdException w:name="Table Classic 3" w:semiHidden="1" w:unhideWhenUsed="1"/>
-    <w:lsdException w:name="Table Classic 4" w:semiHidden="1" w:unhideWhenUsed="1"/>
-    <w:lsdException w:name="Table Colorful 1" w:semiHidden="1" w:unhideWhenUsed="1"/>
-    <w:lsdException w:name="Table Colorful 2" w:semiHidden="1" w:unhideWhenUsed="1"/>
-    <w:lsdException w:name="Table Colorful 3" w:semiHidden="1" w:unhideWhenUsed="1"/>
-    <w:lsdException w:name="Table Columns 1" w:semiHidden="1" w:unhideWhenUsed="1"/>
-    <w:lsdException w:name="Table Columns 2" w:semiHidden="1" w:unhideWhenUsed="1"/>
-    <w:lsdException w:name="Table Columns 3" w:semiHidden="1" w:unhideWhenUsed="1"/>
-    <w:lsdException w:name="Table Columns 4" w:semiHidden="1" w:unhideWhenUsed="1"/>
-    <w:lsdException w:name="Table Columns 5" w:semiHidden="1" w:unhideWhenUsed="1"/>
-    <w:lsdException w:name="Table Grid 1" w:semiHidden="1" w:unhideWhenUsed="1"/>
-    <w:lsdException w:name="Table Grid 2" w:semiHidden="1" w:unhideWhenUsed="1"/>
-    <w:lsdException w:name="Table Grid 3" w:semiHidden="1" w:unhideWhenUsed="1"/>
-    <w:lsdException w:name="Table Grid 4" w:semiHidden="1" w:unhideWhenUsed="1"/>
-    <w:lsdException w:name="Table Grid 5" w:semiHidden="1" w:unhideWhenUsed="1"/>
-    <w:lsdException w:name="Table Grid 6" w:semiHidden="1" w:unhideWhenUsed="1"/>
-    <w:lsdException w:name="Table Grid 7" w:semiHidden="1" w:unhideWhenUsed="1"/>
-    <w:lsdException w:name="Table Grid 8" w:semiHidden="1" w:unhideWhenUsed="1"/>
-    <w:lsdException w:name="Table List 1" w:semiHidden="1" w:unhideWhenUsed="1"/>
-    <w:lsdException w:name="Table List 2" w:semiHidden="1" w:unhideWhenUsed="1"/>
-    <w:lsdException w:name="Table List 3" w:semiHidden="1" w:unhideWhenUsed="1"/>
-    <w:lsdException w:name="Table List 4" w:semiHidden="1" w:unhideWhenUsed="1"/>
-    <w:lsdException w:name="Table List 5" w:semiHidden="1" w:unhideWhenUsed="1"/>
-    <w:lsdException w:name="Table List 6" w:semiHidden="1" w:unhideWhenUsed="1"/>
-    <w:lsdException w:name="Table List 7" w:semiHidden="1" w:unhideWhenUsed="1"/>
-    <w:lsdException w:name="Table List 8" w:semiHidden="1" w:unhideWhenUsed="1"/>
-    <w:lsdException w:name="Table 3D effects 1" w:semiHidden="1" w:unhideWhenUsed="1"/>
-    <w:lsdException w:name="Table 3D effects 2" w:semiHidden="1" w:unhideWhenUsed="1"/>
-    <w:lsdException w:name="Table 3D effects 3" w:semiHidden="1" w:unhideWhenUsed="1"/>
-    <w:lsdException w:name="Table Contemporary" w:semiHidden="1" w:unhideWhenUsed="1"/>
-    <w:lsdException w:name="Table Elegant" w:semiHidden="1" w:unhideWhenUsed="1"/>
-    <w:lsdException w:name="Table Professional" w:semiHidden="1" w:unhideWhenUsed="1"/>
-    <w:lsdException w:name="Table Subtle 1" w:semiHidden="1" w:unhideWhenUsed="1"/>
-    <w:lsdException w:name="Table Subtle 2" w:semiHidden="1" w:unhideWhenUsed="1"/>
-    <w:lsdException w:name="Table Web 1" w:semiHidden="1" w:unhideWhenUsed="1"/>
-    <w:lsdException w:name="Table Web 2" w:semiHidden="1" w:unhideWhenUsed="1"/>
-    <w:lsdException w:name="Table Web 3" w:semiHidden="1" w:unhideWhenUsed="1"/>
-    <w:lsdException w:name="Balloon Text" w:semiHidden="1" w:unhideWhenUsed="1"/>
-    <w:lsdException w:name="Table Grid" w:uiPriority="59"/>
-    <w:lsdException w:name="Table Theme" w:semiHidden="1" w:unhideWhenUsed="1"/>
-    <w:lsdException w:name="Placeholder Text" w:semiHidden="1"/>
-    <w:lsdException w:name="No Spacing" w:uiPriority="1" w:qFormat="1"/>
-    <w:lsdException w:name="Light Shading" w:uiPriority="60"/>
-    <w:lsdException w:name="Light List" w:uiPriority="61"/>
-    <w:lsdException w:name="Light Grid" w:uiPriority="62"/>
-    <w:lsdException w:name="Medium Shading 1" w:uiPriority="63"/>
-    <w:lsdException w:name="Medium Shading 2" w:uiPriority="64"/>
-    <w:lsdException w:name="Medium List 1" w:uiPriority="65"/>
-    <w:lsdException w:name="Medium List 2" w:uiPriority="66"/>
-    <w:lsdException w:name="Medium Grid 1" w:uiPriority="67"/>
-    <w:lsdException w:name="Medium Grid 2" w:uiPriority="68"/>
-    <w:lsdException w:name="Medium Grid 3" w:uiPriority="69"/>
-    <w:lsdException w:name="Dark List" w:uiPriority="70"/>
-    <w:lsdException w:name="Colorful Shading" w:uiPriority="71"/>
-    <w:lsdException w:name="Colorful List" w:uiPriority="72"/>
-    <w:lsdException w:name="Colorful Grid" w:uiPriority="73"/>
-    <w:lsdException w:name="Light Shading Accent 1" w:uiPriority="60"/>
-    <w:lsdException w:name="Light List Accent 1" w:uiPriority="61"/>
-    <w:lsdException w:name="Light Grid Accent 1" w:uiPriority="62"/>
-    <w:lsdException w:name="Medium Shading 1 Accent 1" w:uiPriority="63"/>
-    <w:lsdException w:name="Medium Shading 2 Accent 1" w:uiPriority="64"/>
-    <w:lsdException w:name="Medium List 1 Accent 1" w:uiPriority="65"/>
-    <w:lsdException w:name="Revision" w:semiHidden="1"/>
-    <w:lsdException w:name="List Paragraph" w:uiPriority="34" w:qFormat="1"/>
-    <w:lsdException w:name="Quote" w:uiPriority="29" w:qFormat="1"/>
-    <w:lsdException w:name="Intense Quote" w:uiPriority="30" w:qFormat="1"/>
-    <w:lsdException w:name="Medium List 2 Accent 1" w:uiPriority="66"/>
-    <w:lsdException w:name="Medium Grid 1 Accent 1" w:uiPriority="67"/>
-    <w:lsdException w:name="Medium Grid 2 Accent 1" w:uiPriority="68"/>
-    <w:lsdException w:name="Medium Grid 3 Accent 1" w:uiPriority="69"/>
-    <w:lsdException w:name="Dark List Accent 1" w:uiPriority="70"/>
-    <w:lsdException w:name="Colorful Shading Accent 1" w:uiPriority="71"/>
-    <w:lsdException w:name="Colorful List Accent 1" w:uiPriority="72"/>
-    <w:lsdException w:name="Colorful Grid Accent 1" w:uiPriority="73"/>
-    <w:lsdException w:name="Light Shading Accent 2" w:uiPriority="60"/>
-    <w:lsdException w:name="Light List Accent 2" w:uiPriority="61"/>
-    <w:lsdException w:name="Light Grid Accent 2" w:uiPriority="62"/>
-    <w:lsdException w:name="Medium Shading 1 Accent 2" w:uiPriority="63"/>
-    <w:lsdException w:name="Medium Shading 2 Accent 2" w:uiPriority="64"/>
-    <w:lsdException w:name="Medium List 1 Accent 2" w:uiPriority="65"/>
-    <w:lsdException w:name="Medium List 2 Accent 2" w:uiPriority="66"/>
-    <w:lsdException w:name="Medium Grid 1 Accent 2" w:uiPriority="67"/>
-    <w:lsdException w:name="Medium Grid 2 Accent 2" w:uiPriority="68"/>
-    <w:lsdException w:name="Medium Grid 3 Accent 2" w:uiPriority="69"/>
-    <w:lsdException w:name="Dark List Accent 2" w:uiPriority="70"/>
-    <w:lsdException w:name="Colorful Shading Accent 2" w:uiPriority="71"/>
-    <w:lsdException w:name="Colorful List Accent 2" w:uiPriority="72"/>
-    <w:lsdException w:name="Colorful Grid Accent 2" w:uiPriority="73"/>
-    <w:lsdException w:name="Light Shading Accent 3" w:uiPriority="60"/>
-    <w:lsdException w:name="Light List Accent 3" w:uiPriority="61"/>
-    <w:lsdException w:name="Light Grid Accent 3" w:uiPriority="62"/>
-    <w:lsdException w:name="Medium Shading 1 Accent 3" w:uiPriority="63"/>
-    <w:lsdException w:name="Medium Shading 2 Accent 3" w:uiPriority="64"/>
-    <w:lsdException w:name="Medium List 1 Accent 3" w:uiPriority="65"/>
-    <w:lsdException w:name="Medium List 2 Accent 3" w:uiPriority="66"/>
-    <w:lsdException w:name="Medium Grid 1 Accent 3" w:uiPriority="67"/>
-    <w:lsdException w:name="Medium Grid 2 Accent 3" w:uiPriority="68"/>
-    <w:lsdException w:name="Medium Grid 3 Accent 3" w:uiPriority="69"/>
-    <w:lsdException w:name="Dark List Accent 3" w:uiPriority="70"/>
-    <w:lsdException w:name="Colorful Shading Accent 3" w:uiPriority="71"/>
-    <w:lsdException w:name="Colorful List Accent 3" w:uiPriority="72"/>
-    <w:lsdException w:name="Colorful Grid Accent 3" w:uiPriority="73"/>
-    <w:lsdException w:name="Light Shading Accent 4" w:uiPriority="60"/>
-    <w:lsdException w:name="Light List Accent 4" w:uiPriority="61"/>
-    <w:lsdException w:name="Light Grid Accent 4" w:uiPriority="62"/>
-    <w:lsdException w:name="Medium Shading 1 Accent 4" w:uiPriority="63"/>
-    <w:lsdException w:name="Medium Shading 2 Accent 4" w:uiPriority="64"/>
-    <w:lsdException w:name="Medium List 1 Accent 4" w:uiPriority="65"/>
-    <w:lsdException w:name="Medium List 2 Accent 4" w:uiPriority="66"/>
-    <w:lsdException w:name="Medium Grid 1 Accent 4" w:uiPriority="67"/>
-    <w:lsdException w:name="Medium Grid 2 Accent 4" w:uiPriority="68"/>
-    <w:lsdException w:name="Medium Grid 3 Accent 4" w:uiPriority="69"/>
-    <w:lsdException w:name="Dark List Accent 4" w:uiPriority="70"/>
-    <w:lsdException w:name="Colorful Shading Accent 4" w:uiPriority="71"/>
-    <w:lsdException w:name="Colorful List Accent 4" w:uiPriority="72"/>
-    <w:lsdException w:name="Colorful Grid Accent 4" w:uiPriority="73"/>
-    <w:lsdException w:name="Light Shading Accent 5" w:uiPriority="60"/>
-    <w:lsdException w:name="Light List Accent 5" w:uiPriority="61"/>
-    <w:lsdException w:name="Light Grid Accent 5" w:uiPriority="62"/>
-    <w:lsdException w:name="Medium Shading 1 Accent 5" w:uiPriority="63"/>
-    <w:lsdException w:name="Medium Shading 2 Accent 5" w:uiPriority="64"/>
-    <w:lsdException w:name="Medium List 1 Accent 5" w:uiPriority="65"/>
-    <w:lsdException w:name="Medium List 2 Accent 5" w:uiPriority="66"/>
-    <w:lsdException w:name="Medium Grid 1 Accent 5" w:uiPriority="67"/>
-    <w:lsdException w:name="Medium Grid 2 Accent 5" w:uiPriority="68"/>
-    <w:lsdException w:name="Medium Grid 3 Accent 5" w:uiPriority="69"/>
-    <w:lsdException w:name="Dark List Accent 5" w:uiPriority="70"/>
-    <w:lsdException w:name="Colorful Shading Accent 5" w:uiPriority="71"/>
-    <w:lsdException w:name="Colorful List Accent 5" w:uiPriority="72"/>
-    <w:lsdException w:name="Colorful Grid Accent 5" w:uiPriority="73"/>
-    <w:lsdException w:name="Light Shading Accent 6" w:uiPriority="60"/>
-    <w:lsdException w:name="Light List Accent 6" w:uiPriority="61"/>
-    <w:lsdException w:name="Light Grid Accent 6" w:uiPriority="62"/>
-    <w:lsdException w:name="Medium Shading 1 Accent 6" w:uiPriority="63"/>
-    <w:lsdException w:name="Medium Shading 2 Accent 6" w:uiPriority="64"/>
-    <w:lsdException w:name="Medium List 1 Accent 6" w:uiPriority="65"/>
-    <w:lsdException w:name="Medium List 2 Accent 6" w:uiPriority="66"/>
-    <w:lsdException w:name="Medium Grid 1 Accent 6" w:uiPriority="67"/>
-    <w:lsdException w:name="Medium Grid 2 Accent 6" w:uiPriority="68"/>
-    <w:lsdException w:name="Medium Grid 3 Accent 6" w:uiPriority="69"/>
-    <w:lsdException w:name="Dark List Accent 6" w:uiPriority="70"/>
-    <w:lsdException w:name="Colorful Shading Accent 6" w:uiPriority="71"/>
-    <w:lsdException w:name="Colorful List Accent 6" w:uiPriority="72"/>
-    <w:lsdException w:name="Colorful Grid Accent 6" w:uiPriority="73"/>
-    <w:lsdException w:name="Subtle Emphasis" w:uiPriority="19" w:qFormat="1"/>
-    <w:lsdException w:name="Intense Emphasis" w:uiPriority="21" w:qFormat="1"/>
-    <w:lsdException w:name="Subtle Reference" w:uiPriority="31" w:qFormat="1"/>
-    <w:lsdException w:name="Intense Reference" w:uiPriority="32" w:qFormat="1"/>
-    <w:lsdException w:name="Book Title" w:uiPriority="33" w:qFormat="1"/>
-    <w:lsdException w:name="Bibliography" w:semiHidden="1" w:uiPriority="37" w:unhideWhenUsed="1"/>
-    <w:lsdException w:name="TOC Heading" w:semiHidden="1" w:uiPriority="39" w:unhideWhenUsed="1" w:qFormat="1"/>
-    <w:lsdException w:name="Plain Table 1" w:uiPriority="41"/>
-    <w:lsdException w:name="Plain Table 2" w:uiPriority="42"/>
-    <w:lsdException w:name="Plain Table 3" w:uiPriority="43"/>
-    <w:lsdException w:name="Plain Table 4" w:uiPriority="44"/>
-    <w:lsdException w:name="Plain Table 5" w:uiPriority="45"/>
-    <w:lsdException w:name="Grid Table Light" w:uiPriority="40"/>
-    <w:lsdException w:name="Grid Table 1 Light" w:uiPriority="46"/>
-    <w:lsdException w:name="Grid Table 2" w:uiPriority="47"/>
-    <w:lsdException w:name="Grid Table 3" w:uiPriority="48"/>
-    <w:lsdException w:name="Grid Table 4" w:uiPriority="49"/>
-    <w:lsdException w:name="Grid Table 5 Dark" w:uiPriority="50"/>
-    <w:lsdException w:name="Grid Table 6 Colorful" w:uiPriority="51"/>
-    <w:lsdException w:name="Grid Table 7 Colorful" w:uiPriority="52"/>
-    <w:lsdException w:name="Grid Table 1 Light Accent 1" w:uiPriority="46"/>
-    <w:lsdException w:name="Grid Table 2 Accent 1" w:uiPriority="47"/>
-    <w:lsdException w:name="Grid Table 3 Accent 1" w:uiPriority="48"/>
-    <w:lsdException w:name="Grid Table 4 Accent 1" w:uiPriority="49"/>
-    <w:lsdException w:name="Grid Table 5 Dark Accent 1" w:uiPriority="50"/>
-    <w:lsdException w:name="Grid Table 6 Colorful Accent 1" w:uiPriority="51"/>
-    <w:lsdException w:name="Grid Table 7 Colorful Accent 1" w:uiPriority="52"/>
-    <w:lsdException w:name="Grid Table 1 Light Accent 2" w:uiPriority="46"/>
-    <w:lsdException w:name="Grid Table 2 Accent 2" w:uiPriority="47"/>
-    <w:lsdException w:name="Grid Table 3 Accent 2" w:uiPriority="48"/>
-    <w:lsdException w:name="Grid Table 4 Accent 2" w:uiPriority="49"/>
-    <w:lsdException w:name="Grid Table 5 Dark Accent 2" w:uiPriority="50"/>
-    <w:lsdException w:name="Grid Table 6 Colorful Accent 2" w:uiPriority="51"/>
-    <w:lsdException w:name="Grid Table 7 Colorful Accent 2" w:uiPriority="52"/>
-    <w:lsdException w:name="Grid Table 1 Light Accent 3" w:uiPriority="46"/>
-    <w:lsdException w:name="Grid Table 2 Accent 3" w:uiPriority="47"/>
-    <w:lsdException w:name="Grid Table 3 Accent 3" w:uiPriority="48"/>
-    <w:lsdException w:name="Grid Table 4 Accent 3" w:uiPriority="49"/>
-    <w:lsdException w:name="Grid Table 5 Dark Accent 3" w:uiPriority="50"/>
-    <w:lsdException w:name="Grid Table 6 Colorful Accent 3" w:uiPriority="51"/>
-    <w:lsdException w:name="Grid Table 7 Colorful Accent 3" w:uiPriority="52"/>
-    <w:lsdException w:name="Grid Table 1 Light Accent 4" w:uiPriority="46"/>
-    <w:lsdException w:name="Grid Table 2 Accent 4" w:uiPriority="47"/>
-    <w:lsdException w:name="Grid Table 3 Accent 4" w:uiPriority="48"/>
-    <w:lsdException w:name="Grid Table 4 Accent 4" w:uiPriority="49"/>
-    <w:lsdException w:name="Grid Table 5 Dark Accent 4" w:uiPriority="50"/>
-    <w:lsdException w:name="Grid Table 6 Colorful Accent 4" w:uiPriority="51"/>
-    <w:lsdException w:name="Grid Table 7 Colorful Accent 4" w:uiPriority="52"/>
-    <w:lsdException w:name="Grid Table 1 Light Accent 5" w:uiPriority="46"/>
-    <w:lsdException w:name="Grid Table 2 Accent 5" w:uiPriority="47"/>
-    <w:lsdException w:name="Grid Table 3 Accent 5" w:uiPriority="48"/>
-    <w:lsdException w:name="Grid Table 4 Accent 5" w:uiPriority="49"/>
-    <w:lsdException w:name="Grid Table 5 Dark Accent 5" w:uiPriority="50"/>
-    <w:lsdException w:name="Grid Table 6 Colorful Accent 5" w:uiPriority="51"/>
-    <w:lsdException w:name="Grid Table 7 Colorful Accent 5" w:uiPriority="52"/>
-    <w:lsdException w:name="Grid Table 1 Light Accent 6" w:uiPriority="46"/>
-    <w:lsdException w:name="Grid Table 2 Accent 6" w:uiPriority="47"/>
-    <w:lsdException w:name="Grid Table 3 Accent 6" w:uiPriority="48"/>
-    <w:lsdException w:name="Grid Table 4 Accent 6" w:uiPriority="49"/>
-    <w:lsdException w:name="Grid Table 5 Dark Accent 6" w:uiPriority="50"/>
-    <w:lsdException w:name="Grid Table 6 Colorful Accent 6" w:uiPriority="51"/>
-    <w:lsdException w:name="Grid Table 7 Colorful Accent 6" w:uiPriority="52"/>
-    <w:lsdException w:name="List Table 1 Light" w:uiPriority="46"/>
-    <w:lsdException w:name="List Table 2" w:uiPriority="47"/>
-    <w:lsdException w:name="List Table 3" w:uiPriority="48"/>
-    <w:lsdException w:name="List Table 4" w:uiPriority="49"/>
-    <w:lsdException w:name="List Table 5 Dark" w:uiPriority="50"/>
-    <w:lsdException w:name="List Table 6 Colorful" w:uiPriority="51"/>
-    <w:lsdException w:name="List Table 7 Colorful" w:uiPriority="52"/>
-    <w:lsdException w:name="List Table 1 Light Accent 1" w:uiPriority="46"/>
-    <w:lsdException w:name="List Table 2 Accent 1" w:uiPriority="47"/>
-    <w:lsdException w:name="List Table 3 Accent 1" w:uiPriority="48"/>
-    <w:lsdException w:name="List Table 4 Accent 1" w:uiPriority="49"/>
-    <w:lsdException w:name="List Table 5 Dark Accent 1" w:uiPriority="50"/>
-    <w:lsdException w:name="List Table 6 Colorful Accent 1" w:uiPriority="51"/>
-    <w:lsdException w:name="List Table 7 Colorful Accent 1" w:uiPriority="52"/>
-    <w:lsdException w:name="List Table 1 Light Accent 2" w:uiPriority="46"/>
-    <w:lsdException w:name="List Table 2 Accent 2" w:uiPriority="47"/>
-    <w:lsdException w:name="List Table 3 Accent 2" w:uiPriority="48"/>
-    <w:lsdException w:name="List Table 4 Accent 2" w:uiPriority="49"/>
-    <w:lsdException w:name="List Table 5 Dark Accent 2" w:uiPriority="50"/>
-    <w:lsdException w:name="List Table 6 Colorful Accent 2" w:uiPriority="51"/>
-    <w:lsdException w:name="List Table 7 Colorful Accent 2" w:uiPriority="52"/>
-    <w:lsdException w:name="List Table 1 Light Accent 3" w:uiPriority="46"/>
-    <w:lsdException w:name="List Table 2 Accent 3" w:uiPriority="47"/>
-    <w:lsdException w:name="List Table 3 Accent 3" w:uiPriority="48"/>
-    <w:lsdException w:name="List Table 4 Accent 3" w:uiPriority="49"/>
-    <w:lsdException w:name="List Table 5 Dark Accent 3" w:uiPriority="50"/>
-    <w:lsdException w:name="List Table 6 Colorful Accent 3" w:uiPriority="51"/>
-    <w:lsdException w:name="List Table 7 Colorful Accent 3" w:uiPriority="52"/>
-    <w:lsdException w:name="List Table 1 Light Accent 4" w:uiPriority="46"/>
-    <w:lsdException w:name="List Table 2 Accent 4" w:uiPriority="47"/>
-    <w:lsdException w:name="List Table 3 Accent 4" w:uiPriority="48"/>
-    <w:lsdException w:name="List Table 4 Accent 4" w:uiPriority="49"/>
-    <w:lsdException w:name="List Table 5 Dark Accent 4" w:uiPriority="50"/>
-    <w:lsdException w:name="List Table 6 Colorful Accent 4" w:uiPriority="51"/>
-    <w:lsdException w:name="List Table 7 Colorful Accent 4" w:uiPriority="52"/>
-    <w:lsdException w:name="List Table 1 Light Accent 5" w:uiPriority="46"/>
-    <w:lsdException w:name="List Table 2 Accent 5" w:uiPriority="47"/>
-    <w:lsdException w:name="List Table 3 Accent 5" w:uiPriority="48"/>
-    <w:lsdException w:name="List Table 4 Accent 5" w:uiPriority="49"/>
-    <w:lsdException w:name="List Table 5 Dark Accent 5" w:uiPriority="50"/>
-    <w:lsdException w:name="List Table 6 Colorful Accent 5" w:uiPriority="51"/>
-    <w:lsdException w:name="List Table 7 Colorful Accent 5" w:uiPriority="52"/>
-    <w:lsdException w:name="List Table 1 Light Accent 6" w:uiPriority="46"/>
-    <w:lsdException w:name="List Table 2 Accent 6" w:uiPriority="47"/>
-    <w:lsdException w:name="List Table 3 Accent 6" w:uiPriority="48"/>
-    <w:lsdException w:name="List Table 4 Accent 6" w:uiPriority="49"/>
-    <w:lsdException w:name="List Table 5 Dark Accent 6" w:uiPriority="50"/>
-    <w:lsdException w:name="List Table 6 Colorful Accent 6" w:uiPriority="51"/>
-    <w:lsdException w:name="List Table 7 Colorful Accent 6" w:uiPriority="52"/>
+  <w:latentStyles w:defLockedState="0" w:defUIPriority="99" w:defSemiHidden="1" w:defUnhideWhenUsed="1" w:defQFormat="0" w:count="267">
+    <w:lsdException w:name="Normal" w:semiHidden="0" w:uiPriority="0" w:unhideWhenUsed="0" w:qFormat="1"/>
+    <w:lsdException w:name="heading 1" w:semiHidden="0" w:uiPriority="9" w:unhideWhenUsed="0" w:qFormat="1"/>
+    <w:lsdException w:name="heading 2" w:uiPriority="9" w:qFormat="1"/>
+    <w:lsdException w:name="heading 3" w:uiPriority="9" w:qFormat="1"/>
+    <w:lsdException w:name="heading 4" w:uiPriority="9" w:qFormat="1"/>
+    <w:lsdException w:name="heading 5" w:uiPriority="9" w:qFormat="1"/>
+    <w:lsdException w:name="heading 6" w:uiPriority="9" w:qFormat="1"/>
+    <w:lsdException w:name="heading 7" w:uiPriority="9" w:qFormat="1"/>
+    <w:lsdException w:name="heading 8" w:uiPriority="9" w:qFormat="1"/>
+    <w:lsdException w:name="heading 9" w:uiPriority="9" w:qFormat="1"/>
+    <w:lsdException w:name="toc 1" w:uiPriority="39" w:qFormat="1"/>
+    <w:lsdException w:name="toc 2" w:uiPriority="39" w:qFormat="1"/>
+    <w:lsdException w:name="toc 3" w:uiPriority="39" w:qFormat="1"/>
+    <w:lsdException w:name="toc 4" w:uiPriority="39"/>
+    <w:lsdException w:name="toc 5" w:uiPriority="39"/>
+    <w:lsdException w:name="toc 6" w:uiPriority="39"/>
+    <w:lsdException w:name="toc 7" w:uiPriority="39"/>
+    <w:lsdException w:name="toc 8" w:uiPriority="39"/>
+    <w:lsdException w:name="toc 9" w:uiPriority="39"/>
+    <w:lsdException w:name="caption" w:uiPriority="35" w:qFormat="1"/>
+    <w:lsdException w:name="Title" w:semiHidden="0" w:uiPriority="10" w:unhideWhenUsed="0" w:qFormat="1"/>
+    <w:lsdException w:name="Default Paragraph Font" w:uiPriority="1"/>
+    <w:lsdException w:name="Subtitle" w:semiHidden="0" w:uiPriority="11" w:unhideWhenUsed="0" w:qFormat="1"/>
+    <w:lsdException w:name="Strong" w:semiHidden="0" w:uiPriority="22" w:unhideWhenUsed="0" w:qFormat="1"/>
+    <w:lsdException w:name="Emphasis" w:semiHidden="0" w:uiPriority="20" w:unhideWhenUsed="0" w:qFormat="1"/>
+    <w:lsdException w:name="Table Grid" w:semiHidden="0" w:uiPriority="59" w:unhideWhenUsed="0"/>
+    <w:lsdException w:name="Placeholder Text" w:unhideWhenUsed="0"/>
+    <w:lsdException w:name="No Spacing" w:semiHidden="0" w:uiPriority="1" w:unhideWhenUsed="0" w:qFormat="1"/>
+    <w:lsdException w:name="Light Shading" w:semiHidden="0" w:uiPriority="60" w:unhideWhenUsed="0"/>
+    <w:lsdException w:name="Light List" w:semiHidden="0" w:uiPriority="61" w:unhideWhenUsed="0"/>
+    <w:lsdException w:name="Light Grid" w:semiHidden="0" w:uiPriority="62" w:unhideWhenUsed="0"/>
+    <w:lsdException w:name="Medium Shading 1" w:semiHidden="0" w:uiPriority="63" w:unhideWhenUsed="0"/>
+    <w:lsdException w:name="Medium Shading 2" w:semiHidden="0" w:uiPriority="64" w:unhideWhenUsed="0"/>
+    <w:lsdException w:name="Medium List 1" w:semiHidden="0" w:uiPriority="65" w:unhideWhenUsed="0"/>
+    <w:lsdException w:name="Medium List 2" w:semiHidden="0" w:uiPriority="66" w:unhideWhenUsed="0"/>
+    <w:lsdException w:name="Medium Grid 1" w:semiHidden="0" w:uiPriority="67" w:unhideWhenUsed="0"/>
+    <w:lsdException w:name="Medium Grid 2" w:semiHidden="0" w:uiPriority="68" w:unhideWhenUsed="0"/>
+    <w:lsdException w:name="Medium Grid 3" w:semiHidden="0" w:uiPriority="69" w:unhideWhenUsed="0"/>
+    <w:lsdException w:name="Dark List" w:semiHidden="0" w:uiPriority="70" w:unhideWhenUsed="0"/>
+    <w:lsdException w:name="Colorful Shading" w:semiHidden="0" w:uiPriority="71" w:unhideWhenUsed="0"/>
+    <w:lsdException w:name="Colorful List" w:semiHidden="0" w:uiPriority="72" w:unhideWhenUsed="0"/>
+    <w:lsdException w:name="Colorful Grid" w:semiHidden="0" w:uiPriority="73" w:unhideWhenUsed="0"/>
+    <w:lsdException w:name="Light Shading Accent 1" w:semiHidden="0" w:uiPriority="60" w:unhideWhenUsed="0"/>
+    <w:lsdException w:name="Light List Accent 1" w:semiHidden="0" w:uiPriority="61" w:unhideWhenUsed="0"/>
+    <w:lsdException w:name="Light Grid Accent 1" w:semiHidden="0" w:uiPriority="62" w:unhideWhenUsed="0"/>
+    <w:lsdException w:name="Medium Shading 1 Accent 1" w:semiHidden="0" w:uiPriority="63" w:unhideWhenUsed="0"/>
+    <w:lsdException w:name="Medium Shading 2 Accent 1" w:semiHidden="0" w:uiPriority="64" w:unhideWhenUsed="0"/>
+    <w:lsdException w:name="Medium List 1 Accent 1" w:semiHidden="0" w:uiPriority="65" w:unhideWhenUsed="0"/>
+    <w:lsdException w:name="Revision" w:unhideWhenUsed="0"/>
+    <w:lsdException w:name="List Paragraph" w:semiHidden="0" w:uiPriority="34" w:unhideWhenUsed="0" w:qFormat="1"/>
+    <w:lsdException w:name="Quote" w:semiHidden="0" w:uiPriority="29" w:unhideWhenUsed="0" w:qFormat="1"/>
+    <w:lsdException w:name="Intense Quote" w:semiHidden="0" w:uiPriority="30" w:unhideWhenUsed="0" w:qFormat="1"/>
+    <w:lsdException w:name="Medium List 2 Accent 1" w:semiHidden="0" w:uiPriority="66" w:unhideWhenUsed="0"/>
+    <w:lsdException w:name="Medium Grid 1 Accent 1" w:semiHidden="0" w:uiPriority="67" w:unhideWhenUsed="0"/>
+    <w:lsdException w:name="Medium Grid 2 Accent 1" w:semiHidden="0" w:uiPriority="68" w:unhideWhenUsed="0"/>
+    <w:lsdException w:name="Medium Grid 3 Accent 1" w:semiHidden="0" w:uiPriority="69" w:unhideWhenUsed="0"/>
+    <w:lsdException w:name="Dark List Accent 1" w:semiHidden="0" w:uiPriority="70" w:unhideWhenUsed="0"/>
+    <w:lsdException w:name="Colorful Shading Accent 1" w:semiHidden="0" w:uiPriority="71" w:unhideWhenUsed="0"/>
+    <w:lsdException w:name="Colorful List Accent 1" w:semiHidden="0" w:uiPriority="72" w:unhideWhenUsed="0"/>
+    <w:lsdException w:name="Colorful Grid Accent 1" w:semiHidden="0" w:uiPriority="73" w:unhideWhenUsed="0"/>
+    <w:lsdException w:name="Light Shading Accent 2" w:semiHidden="0" w:uiPriority="60" w:unhideWhenUsed="0"/>
+    <w:lsdException w:name="Light List Accent 2" w:semiHidden="0" w:uiPriority="61" w:unhideWhenUsed="0"/>
+    <w:lsdException w:name="Light Grid Accent 2" w:semiHidden="0" w:uiPriority="62" w:unhideWhenUsed="0"/>
+    <w:lsdException w:name="Medium Shading 1 Accent 2" w:semiHidden="0" w:uiPriority="63" w:unhideWhenUsed="0"/>
+    <w:lsdException w:name="Medium Shading 2 Accent 2" w:semiHidden="0" w:uiPriority="64" w:unhideWhenUsed="0"/>
+    <w:lsdException w:name="Medium List 1 Accent 2" w:semiHidden="0" w:uiPriority="65" w:unhideWhenUsed="0"/>
+    <w:lsdException w:name="Medium List 2 Accent 2" w:semiHidden="0" w:uiPriority="66" w:unhideWhenUsed="0"/>
+    <w:lsdException w:name="Medium Grid 1 Accent 2" w:semiHidden="0" w:uiPriority="67" w:unhideWhenUsed="0"/>
+    <w:lsdException w:name="Medium Grid 2 Accent 2" w:semiHidden="0" w:uiPriority="68" w:unhideWhenUsed="0"/>
+    <w:lsdException w:name="Medium Grid 3 Accent 2" w:semiHidden="0" w:uiPriority="69" w:unhideWhenUsed="0"/>
+    <w:lsdException w:name="Dark List Accent 2" w:semiHidden="0" w:uiPriority="70" w:unhideWhenUsed="0"/>
+    <w:lsdException w:name="Colorful Shading Accent 2" w:semiHidden="0" w:uiPriority="71" w:unhideWhenUsed="0"/>
+    <w:lsdException w:name="Colorful List Accent 2" w:semiHidden="0" w:uiPriority="72" w:unhideWhenUsed="0"/>
+    <w:lsdException w:name="Colorful Grid Accent 2" w:semiHidden="0" w:uiPriority="73" w:unhideWhenUsed="0"/>
+    <w:lsdException w:name="Light Shading Accent 3" w:semiHidden="0" w:uiPriority="60" w:unhideWhenUsed="0"/>
+    <w:lsdException w:name="Light List Accent 3" w:semiHidden="0" w:uiPriority="61" w:unhideWhenUsed="0"/>
+    <w:lsdException w:name="Light Grid Accent 3" w:semiHidden="0" w:uiPriority="62" w:unhideWhenUsed="0"/>
+    <w:lsdException w:name="Medium Shading 1 Accent 3" w:semiHidden="0" w:uiPriority="63" w:unhideWhenUsed="0"/>
+    <w:lsdException w:name="Medium Shading 2 Accent 3" w:semiHidden="0" w:uiPriority="64" w:unhideWhenUsed="0"/>
+    <w:lsdException w:name="Medium List 1 Accent 3" w:semiHidden="0" w:uiPriority="65" w:unhideWhenUsed="0"/>
+    <w:lsdException w:name="Medium List 2 Accent 3" w:semiHidden="0" w:uiPriority="66" w:unhideWhenUsed="0"/>
+    <w:lsdException w:name="Medium Grid 1 Accent 3" w:semiHidden="0" w:uiPriority="67" w:unhideWhenUsed="0"/>
+    <w:lsdException w:name="Medium Grid 2 Accent 3" w:semiHidden="0" w:uiPriority="68" w:unhideWhenUsed="0"/>
+    <w:lsdException w:name="Medium Grid 3 Accent 3" w:semiHidden="0" w:uiPriority="69" w:unhideWhenUsed="0"/>
+    <w:lsdException w:name="Dark List Accent 3" w:semiHidden="0" w:uiPriority="70" w:unhideWhenUsed="0"/>
+    <w:lsdException w:name="Colorful Shading Accent 3" w:semiHidden="0" w:uiPriority="71" w:unhideWhenUsed="0"/>
+    <w:lsdException w:name="Colorful List Accent 3" w:semiHidden="0" w:uiPriority="72" w:unhideWhenUsed="0"/>
+    <w:lsdException w:name="Colorful Grid Accent 3" w:semiHidden="0" w:uiPriority="73" w:unhideWhenUsed="0"/>
+    <w:lsdException w:name="Light Shading Accent 4" w:semiHidden="0" w:uiPriority="60" w:unhideWhenUsed="0"/>
+    <w:lsdException w:name="Light List Accent 4" w:semiHidden="0" w:uiPriority="61" w:unhideWhenUsed="0"/>
+    <w:lsdException w:name="Light Grid Accent 4" w:semiHidden="0" w:uiPriority="62" w:unhideWhenUsed="0"/>
+    <w:lsdException w:name="Medium Shading 1 Accent 4" w:semiHidden="0" w:uiPriority="63" w:unhideWhenUsed="0"/>
+    <w:lsdException w:name="Medium Shading 2 Accent 4" w:semiHidden="0" w:uiPriority="64" w:unhideWhenUsed="0"/>
+    <w:lsdException w:name="Medium List 1 Accent 4" w:semiHidden="0" w:uiPriority="65" w:unhideWhenUsed="0"/>
+    <w:lsdException w:name="Medium List 2 Accent 4" w:semiHidden="0" w:uiPriority="66" w:unhideWhenUsed="0"/>
+    <w:lsdException w:name="Medium Grid 1 Accent 4" w:semiHidden="0" w:uiPriority="67" w:unhideWhenUsed="0"/>
+    <w:lsdException w:name="Medium Grid 2 Accent 4" w:semiHidden="0" w:uiPriority="68" w:unhideWhenUsed="0"/>
+    <w:lsdException w:name="Medium Grid 3 Accent 4" w:semiHidden="0" w:uiPriority="69" w:unhideWhenUsed="0"/>
+    <w:lsdException w:name="Dark List Accent 4" w:semiHidden="0" w:uiPriority="70" w:unhideWhenUsed="0"/>
+    <w:lsdException w:name="Colorful Shading Accent 4" w:semiHidden="0" w:uiPriority="71" w:unhideWhenUsed="0"/>
+    <w:lsdException w:name="Colorful List Accent 4" w:semiHidden="0" w:uiPriority="72" w:unhideWhenUsed="0"/>
+    <w:lsdException w:name="Colorful Grid Accent 4" w:semiHidden="0" w:uiPriority="73" w:unhideWhenUsed="0"/>
+    <w:lsdException w:name="Light Shading Accent 5" w:semiHidden="0" w:uiPriority="60" w:unhideWhenUsed="0"/>
+    <w:lsdException w:name="Light List Accent 5" w:semiHidden="0" w:uiPriority="61" w:unhideWhenUsed="0"/>
+    <w:lsdException w:name="Light Grid Accent 5" w:semiHidden="0" w:uiPriority="62" w:unhideWhenUsed="0"/>
+    <w:lsdException w:name="Medium Shading 1 Accent 5" w:semiHidden="0" w:uiPriority="63" w:unhideWhenUsed="0"/>
+    <w:lsdException w:name="Medium Shading 2 Accent 5" w:semiHidden="0" w:uiPriority="64" w:unhideWhenUsed="0"/>
+    <w:lsdException w:name="Medium List 1 Accent 5" w:semiHidden="0" w:uiPriority="65" w:unhideWhenUsed="0"/>
+    <w:lsdException w:name="Medium List 2 Accent 5" w:semiHidden="0" w:uiPriority="66" w:unhideWhenUsed="0"/>
+    <w:lsdException w:name="Medium Grid 1 Accent 5" w:semiHidden="0" w:uiPriority="67" w:unhideWhenUsed="0"/>
+    <w:lsdException w:name="Medium Grid 2 Accent 5" w:semiHidden="0" w:uiPriority="68" w:unhideWhenUsed="0"/>
+    <w:lsdException w:name="Medium Grid 3 Accent 5" w:semiHidden="0" w:uiPriority="69" w:unhideWhenUsed="0"/>
+    <w:lsdException w:name="Dark List Accent 5" w:semiHidden="0" w:uiPriority="70" w:unhideWhenUsed="0"/>
+    <w:lsdException w:name="Colorful Shading Accent 5" w:semiHidden="0" w:uiPriority="71" w:unhideWhenUsed="0"/>
+    <w:lsdException w:name="Colorful List Accent 5" w:semiHidden="0" w:uiPriority="72" w:unhideWhenUsed="0"/>
+    <w:lsdException w:name="Colorful Grid Accent 5" w:semiHidden="0" w:uiPriority="73" w:unhideWhenUsed="0"/>
+    <w:lsdException w:name="Light Shading Accent 6" w:semiHidden="0" w:uiPriority="60" w:unhideWhenUsed="0"/>
+    <w:lsdException w:name="Light List Accent 6" w:semiHidden="0" w:uiPriority="61" w:unhideWhenUsed="0"/>
+    <w:lsdException w:name="Light Grid Accent 6" w:semiHidden="0" w:uiPriority="62" w:unhideWhenUsed="0"/>
+    <w:lsdException w:name="Medium Shading 1 Accent 6" w:semiHidden="0" w:uiPriority="63" w:unhideWhenUsed="0"/>
+    <w:lsdException w:name="Medium Shading 2 Accent 6" w:semiHidden="0" w:uiPriority="64" w:unhideWhenUsed="0"/>
+    <w:lsdException w:name="Medium List 1 Accent 6" w:semiHidden="0" w:uiPriority="65" w:unhideWhenUsed="0"/>
+    <w:lsdException w:name="Medium List 2 Accent 6" w:semiHidden="0" w:uiPriority="66" w:unhideWhenUsed="0"/>
+    <w:lsdException w:name="Medium Grid 1 Accent 6" w:semiHidden="0" w:uiPriority="67" w:unhideWhenUsed="0"/>
+    <w:lsdException w:name="Medium Grid 2 Accent 6" w:semiHidden="0" w:uiPriority="68" w:unhideWhenUsed="0"/>
+    <w:lsdException w:name="Medium Grid 3 Accent 6" w:semiHidden="0" w:uiPriority="69" w:unhideWhenUsed="0"/>
+    <w:lsdException w:name="Dark List Accent 6" w:semiHidden="0" w:uiPriority="70" w:unhideWhenUsed="0"/>
+    <w:lsdException w:name="Colorful Shading Accent 6" w:semiHidden="0" w:uiPriority="71" w:unhideWhenUsed="0"/>
+    <w:lsdException w:name="Colorful List Accent 6" w:semiHidden="0" w:uiPriority="72" w:unhideWhenUsed="0"/>
+    <w:lsdException w:name="Colorful Grid Accent 6" w:semiHidden="0" w:uiPriority="73" w:unhideWhenUsed="0"/>
+    <w:lsdException w:name="Subtle Emphasis" w:semiHidden="0" w:uiPriority="19" w:unhideWhenUsed="0" w:qFormat="1"/>
+    <w:lsdException w:name="Intense Emphasis" w:semiHidden="0" w:uiPriority="21" w:unhideWhenUsed="0" w:qFormat="1"/>
+    <w:lsdException w:name="Subtle Reference" w:semiHidden="0" w:uiPriority="31" w:unhideWhenUsed="0" w:qFormat="1"/>
+    <w:lsdException w:name="Intense Reference" w:semiHidden="0" w:uiPriority="32" w:unhideWhenUsed="0" w:qFormat="1"/>
+    <w:lsdException w:name="Book Title" w:semiHidden="0" w:uiPriority="33" w:unhideWhenUsed="0" w:qFormat="1"/>
+    <w:lsdException w:name="Bibliography" w:uiPriority="37"/>
+    <w:lsdException w:name="TOC Heading" w:uiPriority="39" w:qFormat="1"/>
   </w:latentStyles>
   <w:style w:type="paragraph" w:default="1" w:styleId="Normal">
     <w:name w:val="Normal"/>
@@ -5043,9 +4981,9 @@
     <w:uiPriority w:val="35"/>
     <w:unhideWhenUsed/>
     <w:qFormat/>
-    <w:rsid w:val="008B2726"/>
-    <w:pPr>
-      <w:spacing w:line="240" w:lineRule="auto"/>
+    <w:rsid w:val="000C00B8"/>
+    <w:pPr>
+      <w:spacing w:before="0" w:line="240" w:lineRule="auto"/>
       <w:ind w:firstLine="0"/>
       <w:jc w:val="center"/>
     </w:pPr>
@@ -5066,6 +5004,7 @@
       <w:spacing w:after="0" w:line="240" w:lineRule="auto"/>
     </w:pPr>
     <w:tblPr>
+      <w:tblInd w:w="0" w:type="dxa"/>
       <w:tblBorders>
         <w:top w:val="single" w:sz="4" w:space="0" w:color="auto"/>
         <w:left w:val="single" w:sz="4" w:space="0" w:color="auto"/>
@@ -5074,6 +5013,12 @@
         <w:insideH w:val="single" w:sz="4" w:space="0" w:color="auto"/>
         <w:insideV w:val="single" w:sz="4" w:space="0" w:color="auto"/>
       </w:tblBorders>
+      <w:tblCellMar>
+        <w:top w:w="0" w:type="dxa"/>
+        <w:left w:w="108" w:type="dxa"/>
+        <w:bottom w:w="0" w:type="dxa"/>
+        <w:right w:w="108" w:type="dxa"/>
+      </w:tblCellMar>
     </w:tblPr>
   </w:style>
   <w:style w:type="paragraph" w:styleId="TM4">
@@ -5251,6 +5196,7 @@
       <w:szCs w:val="24"/>
     </w:rPr>
     <w:tblPr>
+      <w:tblInd w:w="0" w:type="dxa"/>
       <w:tblBorders>
         <w:top w:val="single" w:sz="4" w:space="0" w:color="auto"/>
         <w:left w:val="single" w:sz="4" w:space="0" w:color="auto"/>
@@ -5259,6 +5205,12 @@
         <w:insideH w:val="single" w:sz="4" w:space="0" w:color="auto"/>
         <w:insideV w:val="single" w:sz="4" w:space="0" w:color="auto"/>
       </w:tblBorders>
+      <w:tblCellMar>
+        <w:top w:w="0" w:type="dxa"/>
+        <w:left w:w="108" w:type="dxa"/>
+        <w:bottom w:w="0" w:type="dxa"/>
+        <w:right w:w="108" w:type="dxa"/>
+      </w:tblCellMar>
     </w:tblPr>
   </w:style>
   <w:style w:type="table" w:styleId="Trameclaire-Accent1">
@@ -5275,10 +5227,17 @@
     <w:tblPr>
       <w:tblStyleRowBandSize w:val="1"/>
       <w:tblStyleColBandSize w:val="1"/>
+      <w:tblInd w:w="0" w:type="dxa"/>
       <w:tblBorders>
         <w:top w:val="single" w:sz="8" w:space="0" w:color="B01513" w:themeColor="accent1"/>
         <w:bottom w:val="single" w:sz="8" w:space="0" w:color="B01513" w:themeColor="accent1"/>
       </w:tblBorders>
+      <w:tblCellMar>
+        <w:top w:w="0" w:type="dxa"/>
+        <w:left w:w="108" w:type="dxa"/>
+        <w:bottom w:w="0" w:type="dxa"/>
+        <w:right w:w="108" w:type="dxa"/>
+      </w:tblCellMar>
     </w:tblPr>
     <w:tblStylePr w:type="firstRow">
       <w:pPr>
@@ -5584,6 +5543,7 @@
     <w:tblPr>
       <w:tblStyleRowBandSize w:val="1"/>
       <w:tblStyleColBandSize w:val="1"/>
+      <w:tblInd w:w="0" w:type="dxa"/>
       <w:tblBorders>
         <w:top w:val="single" w:sz="4" w:space="0" w:color="666666" w:themeColor="text1" w:themeTint="99"/>
         <w:left w:val="single" w:sz="4" w:space="0" w:color="666666" w:themeColor="text1" w:themeTint="99"/>
@@ -5591,6 +5551,12 @@
         <w:right w:val="single" w:sz="4" w:space="0" w:color="666666" w:themeColor="text1" w:themeTint="99"/>
         <w:insideH w:val="single" w:sz="4" w:space="0" w:color="666666" w:themeColor="text1" w:themeTint="99"/>
       </w:tblBorders>
+      <w:tblCellMar>
+        <w:top w:w="0" w:type="dxa"/>
+        <w:left w:w="108" w:type="dxa"/>
+        <w:bottom w:w="0" w:type="dxa"/>
+        <w:right w:w="108" w:type="dxa"/>
+      </w:tblCellMar>
     </w:tblPr>
     <w:tblStylePr w:type="firstRow">
       <w:rPr>
@@ -5658,6 +5624,7 @@
     <w:tblPr>
       <w:tblStyleRowBandSize w:val="1"/>
       <w:tblStyleColBandSize w:val="1"/>
+      <w:tblInd w:w="0" w:type="dxa"/>
       <w:tblBorders>
         <w:top w:val="single" w:sz="4" w:space="0" w:color="EC5654" w:themeColor="accent1" w:themeTint="99"/>
         <w:left w:val="single" w:sz="4" w:space="0" w:color="EC5654" w:themeColor="accent1" w:themeTint="99"/>
@@ -5665,6 +5632,12 @@
         <w:right w:val="single" w:sz="4" w:space="0" w:color="EC5654" w:themeColor="accent1" w:themeTint="99"/>
         <w:insideH w:val="single" w:sz="4" w:space="0" w:color="EC5654" w:themeColor="accent1" w:themeTint="99"/>
       </w:tblBorders>
+      <w:tblCellMar>
+        <w:top w:w="0" w:type="dxa"/>
+        <w:left w:w="108" w:type="dxa"/>
+        <w:bottom w:w="0" w:type="dxa"/>
+        <w:right w:w="108" w:type="dxa"/>
+      </w:tblCellMar>
     </w:tblPr>
     <w:tblStylePr w:type="firstRow">
       <w:rPr>
@@ -5732,11 +5705,18 @@
     <w:tblPr>
       <w:tblStyleRowBandSize w:val="1"/>
       <w:tblStyleColBandSize w:val="1"/>
+      <w:tblInd w:w="0" w:type="dxa"/>
       <w:tblBorders>
         <w:top w:val="single" w:sz="4" w:space="0" w:color="EC5654" w:themeColor="accent1" w:themeTint="99"/>
         <w:bottom w:val="single" w:sz="4" w:space="0" w:color="EC5654" w:themeColor="accent1" w:themeTint="99"/>
         <w:insideH w:val="single" w:sz="4" w:space="0" w:color="EC5654" w:themeColor="accent1" w:themeTint="99"/>
       </w:tblBorders>
+      <w:tblCellMar>
+        <w:top w:w="0" w:type="dxa"/>
+        <w:left w:w="108" w:type="dxa"/>
+        <w:bottom w:w="0" w:type="dxa"/>
+        <w:right w:w="108" w:type="dxa"/>
+      </w:tblCellMar>
     </w:tblPr>
     <w:tblStylePr w:type="firstRow">
       <w:rPr>
@@ -5786,11 +5766,18 @@
     <w:tblPr>
       <w:tblStyleRowBandSize w:val="1"/>
       <w:tblStyleColBandSize w:val="1"/>
+      <w:tblInd w:w="0" w:type="dxa"/>
       <w:tblBorders>
         <w:top w:val="single" w:sz="4" w:space="0" w:color="EC5654" w:themeColor="accent1" w:themeTint="99"/>
         <w:bottom w:val="single" w:sz="4" w:space="0" w:color="EC5654" w:themeColor="accent1" w:themeTint="99"/>
         <w:insideH w:val="single" w:sz="4" w:space="0" w:color="EC5654" w:themeColor="accent1" w:themeTint="99"/>
       </w:tblBorders>
+      <w:tblCellMar>
+        <w:top w:w="0" w:type="dxa"/>
+        <w:left w:w="108" w:type="dxa"/>
+        <w:bottom w:w="0" w:type="dxa"/>
+        <w:right w:w="108" w:type="dxa"/>
+      </w:tblCellMar>
     </w:tblPr>
     <w:tblStylePr w:type="firstRow">
       <w:rPr>
@@ -5829,7 +5816,7 @@
       </w:tcPr>
     </w:tblStylePr>
   </w:style>
-  <w:style w:type="table" w:styleId="TableauListe2-Accentuation1">
+  <w:style w:type="table" w:customStyle="1" w:styleId="ListTable2Accent1">
     <w:name w:val="List Table 2 Accent 1"/>
     <w:basedOn w:val="TableauNormal"/>
     <w:uiPriority w:val="47"/>
@@ -5840,11 +5827,2054 @@
     <w:tblPr>
       <w:tblStyleRowBandSize w:val="1"/>
       <w:tblStyleColBandSize w:val="1"/>
+      <w:tblInd w:w="0" w:type="dxa"/>
       <w:tblBorders>
         <w:top w:val="single" w:sz="4" w:space="0" w:color="EC5654" w:themeColor="accent1" w:themeTint="99"/>
         <w:bottom w:val="single" w:sz="4" w:space="0" w:color="EC5654" w:themeColor="accent1" w:themeTint="99"/>
         <w:insideH w:val="single" w:sz="4" w:space="0" w:color="EC5654" w:themeColor="accent1" w:themeTint="99"/>
       </w:tblBorders>
+      <w:tblCellMar>
+        <w:top w:w="0" w:type="dxa"/>
+        <w:left w:w="108" w:type="dxa"/>
+        <w:bottom w:w="0" w:type="dxa"/>
+        <w:right w:w="108" w:type="dxa"/>
+      </w:tblCellMar>
+    </w:tblPr>
+    <w:tblStylePr w:type="firstRow">
+      <w:rPr>
+        <w:b/>
+        <w:bCs/>
+      </w:rPr>
+    </w:tblStylePr>
+    <w:tblStylePr w:type="lastRow">
+      <w:rPr>
+        <w:b/>
+        <w:bCs/>
+      </w:rPr>
+    </w:tblStylePr>
+    <w:tblStylePr w:type="firstCol">
+      <w:rPr>
+        <w:b/>
+        <w:bCs/>
+      </w:rPr>
+    </w:tblStylePr>
+    <w:tblStylePr w:type="lastCol">
+      <w:rPr>
+        <w:b/>
+        <w:bCs/>
+      </w:rPr>
+    </w:tblStylePr>
+    <w:tblStylePr w:type="band1Vert">
+      <w:tblPr/>
+      <w:tcPr>
+        <w:shd w:val="clear" w:color="auto" w:fill="F9C6C6" w:themeFill="accent1" w:themeFillTint="33"/>
+      </w:tcPr>
+    </w:tblStylePr>
+    <w:tblStylePr w:type="band1Horz">
+      <w:tblPr/>
+      <w:tcPr>
+        <w:shd w:val="clear" w:color="auto" w:fill="F9C6C6" w:themeFill="accent1" w:themeFillTint="33"/>
+      </w:tcPr>
+    </w:tblStylePr>
+  </w:style>
+  <w:style w:type="paragraph" w:styleId="Citationintense">
+    <w:name w:val="Intense Quote"/>
+    <w:basedOn w:val="Normal"/>
+    <w:next w:val="Normal"/>
+    <w:link w:val="CitationintenseCar"/>
+    <w:uiPriority w:val="30"/>
+    <w:qFormat/>
+    <w:rsid w:val="00CD443D"/>
+    <w:pPr>
+      <w:pBdr>
+        <w:top w:val="single" w:sz="4" w:space="10" w:color="B01513" w:themeColor="accent1"/>
+        <w:bottom w:val="single" w:sz="4" w:space="10" w:color="B01513" w:themeColor="accent1"/>
+      </w:pBdr>
+      <w:spacing w:before="360" w:after="360"/>
+      <w:ind w:left="864" w:right="864"/>
+      <w:jc w:val="center"/>
+    </w:pPr>
+    <w:rPr>
+      <w:i/>
+      <w:iCs/>
+      <w:color w:val="B01513" w:themeColor="accent1"/>
+    </w:rPr>
+  </w:style>
+  <w:style w:type="character" w:customStyle="1" w:styleId="CitationintenseCar">
+    <w:name w:val="Citation intense Car"/>
+    <w:basedOn w:val="Policepardfaut"/>
+    <w:link w:val="Citationintense"/>
+    <w:uiPriority w:val="30"/>
+    <w:rsid w:val="00CD443D"/>
+    <w:rPr>
+      <w:i/>
+      <w:iCs/>
+      <w:color w:val="B01513" w:themeColor="accent1"/>
+    </w:rPr>
+  </w:style>
+  <w:style w:type="character" w:customStyle="1" w:styleId="sc11">
+    <w:name w:val="sc11"/>
+    <w:basedOn w:val="Policepardfaut"/>
+    <w:rsid w:val="00B5323B"/>
+    <w:rPr>
+      <w:rFonts w:ascii="Courier New" w:hAnsi="Courier New" w:cs="Courier New" w:hint="default"/>
+      <w:color w:val="008000"/>
+      <w:sz w:val="20"/>
+      <w:szCs w:val="20"/>
+    </w:rPr>
+  </w:style>
+  <w:style w:type="character" w:customStyle="1" w:styleId="sc51">
+    <w:name w:val="sc51"/>
+    <w:basedOn w:val="Policepardfaut"/>
+    <w:rsid w:val="00B5323B"/>
+    <w:rPr>
+      <w:rFonts w:ascii="Courier New" w:hAnsi="Courier New" w:cs="Courier New" w:hint="default"/>
+      <w:color w:val="FF0000"/>
+      <w:sz w:val="20"/>
+      <w:szCs w:val="20"/>
+    </w:rPr>
+  </w:style>
+  <w:style w:type="character" w:customStyle="1" w:styleId="sc41">
+    <w:name w:val="sc41"/>
+    <w:basedOn w:val="Policepardfaut"/>
+    <w:rsid w:val="00B5323B"/>
+    <w:rPr>
+      <w:rFonts w:ascii="Courier New" w:hAnsi="Courier New" w:cs="Courier New" w:hint="default"/>
+      <w:b/>
+      <w:bCs/>
+      <w:color w:val="000000"/>
+      <w:sz w:val="20"/>
+      <w:szCs w:val="20"/>
+    </w:rPr>
+  </w:style>
+  <w:style w:type="character" w:customStyle="1" w:styleId="sc0">
+    <w:name w:val="sc0"/>
+    <w:basedOn w:val="Policepardfaut"/>
+    <w:rsid w:val="00B5323B"/>
+    <w:rPr>
+      <w:rFonts w:ascii="Courier New" w:hAnsi="Courier New" w:cs="Courier New" w:hint="default"/>
+      <w:color w:val="000000"/>
+      <w:sz w:val="20"/>
+      <w:szCs w:val="20"/>
+    </w:rPr>
+  </w:style>
+  <w:style w:type="character" w:customStyle="1" w:styleId="sc31">
+    <w:name w:val="sc31"/>
+    <w:basedOn w:val="Policepardfaut"/>
+    <w:rsid w:val="00B5323B"/>
+    <w:rPr>
+      <w:rFonts w:ascii="Courier New" w:hAnsi="Courier New" w:cs="Courier New" w:hint="default"/>
+      <w:color w:val="0000FF"/>
+      <w:sz w:val="20"/>
+      <w:szCs w:val="20"/>
+    </w:rPr>
+  </w:style>
+  <w:style w:type="character" w:customStyle="1" w:styleId="sc71">
+    <w:name w:val="sc71"/>
+    <w:basedOn w:val="Policepardfaut"/>
+    <w:rsid w:val="008D60CF"/>
+    <w:rPr>
+      <w:rFonts w:ascii="Courier New" w:hAnsi="Courier New" w:cs="Courier New" w:hint="default"/>
+      <w:color w:val="808080"/>
+      <w:sz w:val="20"/>
+      <w:szCs w:val="20"/>
+    </w:rPr>
+  </w:style>
+  <w:style w:type="character" w:customStyle="1" w:styleId="sc101">
+    <w:name w:val="sc101"/>
+    <w:basedOn w:val="Policepardfaut"/>
+    <w:rsid w:val="008D60CF"/>
+    <w:rPr>
+      <w:rFonts w:ascii="Courier New" w:hAnsi="Courier New" w:cs="Courier New" w:hint="default"/>
+      <w:b/>
+      <w:bCs/>
+      <w:color w:val="000080"/>
+      <w:sz w:val="20"/>
+      <w:szCs w:val="20"/>
+    </w:rPr>
+  </w:style>
+  <w:style w:type="character" w:customStyle="1" w:styleId="sc12">
+    <w:name w:val="sc12"/>
+    <w:basedOn w:val="Policepardfaut"/>
+    <w:rsid w:val="008D60CF"/>
+    <w:rPr>
+      <w:rFonts w:ascii="Courier New" w:hAnsi="Courier New" w:cs="Courier New" w:hint="default"/>
+      <w:color w:val="000000"/>
+      <w:sz w:val="20"/>
+      <w:szCs w:val="20"/>
+    </w:rPr>
+  </w:style>
+  <w:style w:type="character" w:customStyle="1" w:styleId="sc91">
+    <w:name w:val="sc91"/>
+    <w:basedOn w:val="Policepardfaut"/>
+    <w:rsid w:val="00A034C4"/>
+    <w:rPr>
+      <w:rFonts w:ascii="Courier New" w:hAnsi="Courier New" w:cs="Courier New" w:hint="default"/>
+      <w:color w:val="804000"/>
+      <w:sz w:val="20"/>
+      <w:szCs w:val="20"/>
+    </w:rPr>
+  </w:style>
+  <w:style w:type="character" w:customStyle="1" w:styleId="sc161">
+    <w:name w:val="sc161"/>
+    <w:basedOn w:val="Policepardfaut"/>
+    <w:rsid w:val="00A034C4"/>
+    <w:rPr>
+      <w:rFonts w:ascii="Courier New" w:hAnsi="Courier New" w:cs="Courier New" w:hint="default"/>
+      <w:color w:val="8000FF"/>
+      <w:sz w:val="20"/>
+      <w:szCs w:val="20"/>
+    </w:rPr>
+  </w:style>
+  <w:style w:type="character" w:customStyle="1" w:styleId="sc61">
+    <w:name w:val="sc61"/>
+    <w:basedOn w:val="Policepardfaut"/>
+    <w:rsid w:val="00A034C4"/>
+    <w:rPr>
+      <w:rFonts w:ascii="Courier New" w:hAnsi="Courier New" w:cs="Courier New" w:hint="default"/>
+      <w:color w:val="808080"/>
+      <w:sz w:val="20"/>
+      <w:szCs w:val="20"/>
+    </w:rPr>
+  </w:style>
+  <w:style w:type="character" w:customStyle="1" w:styleId="sc21">
+    <w:name w:val="sc21"/>
+    <w:basedOn w:val="Policepardfaut"/>
+    <w:rsid w:val="00002B87"/>
+    <w:rPr>
+      <w:rFonts w:ascii="Courier New" w:hAnsi="Courier New" w:cs="Courier New" w:hint="default"/>
+      <w:color w:val="008000"/>
+      <w:sz w:val="20"/>
+      <w:szCs w:val="20"/>
+    </w:rPr>
+  </w:style>
+  <w:style w:type="character" w:styleId="Marquedecommentaire">
+    <w:name w:val="annotation reference"/>
+    <w:basedOn w:val="Policepardfaut"/>
+    <w:uiPriority w:val="99"/>
+    <w:semiHidden/>
+    <w:unhideWhenUsed/>
+    <w:rsid w:val="00CC5D37"/>
+    <w:rPr>
+      <w:sz w:val="16"/>
+      <w:szCs w:val="16"/>
+    </w:rPr>
+  </w:style>
+  <w:style w:type="paragraph" w:styleId="Commentaire">
+    <w:name w:val="annotation text"/>
+    <w:basedOn w:val="Normal"/>
+    <w:link w:val="CommentaireCar"/>
+    <w:uiPriority w:val="99"/>
+    <w:semiHidden/>
+    <w:unhideWhenUsed/>
+    <w:rsid w:val="00CC5D37"/>
+    <w:pPr>
+      <w:spacing w:line="240" w:lineRule="auto"/>
+    </w:pPr>
+    <w:rPr>
+      <w:sz w:val="20"/>
+      <w:szCs w:val="20"/>
+    </w:rPr>
+  </w:style>
+  <w:style w:type="character" w:customStyle="1" w:styleId="CommentaireCar">
+    <w:name w:val="Commentaire Car"/>
+    <w:basedOn w:val="Policepardfaut"/>
+    <w:link w:val="Commentaire"/>
+    <w:uiPriority w:val="99"/>
+    <w:semiHidden/>
+    <w:rsid w:val="00CC5D37"/>
+    <w:rPr>
+      <w:sz w:val="20"/>
+      <w:szCs w:val="20"/>
+    </w:rPr>
+  </w:style>
+  <w:style w:type="paragraph" w:styleId="Objetducommentaire">
+    <w:name w:val="annotation subject"/>
+    <w:basedOn w:val="Commentaire"/>
+    <w:next w:val="Commentaire"/>
+    <w:link w:val="ObjetducommentaireCar"/>
+    <w:uiPriority w:val="99"/>
+    <w:semiHidden/>
+    <w:unhideWhenUsed/>
+    <w:rsid w:val="00CC5D37"/>
+    <w:rPr>
+      <w:b/>
+      <w:bCs/>
+    </w:rPr>
+  </w:style>
+  <w:style w:type="character" w:customStyle="1" w:styleId="ObjetducommentaireCar">
+    <w:name w:val="Objet du commentaire Car"/>
+    <w:basedOn w:val="CommentaireCar"/>
+    <w:link w:val="Objetducommentaire"/>
+    <w:uiPriority w:val="99"/>
+    <w:semiHidden/>
+    <w:rsid w:val="00CC5D37"/>
+    <w:rPr>
+      <w:b/>
+      <w:bCs/>
+      <w:sz w:val="20"/>
+      <w:szCs w:val="20"/>
+    </w:rPr>
+  </w:style>
+  <w:style w:type="paragraph" w:customStyle="1" w:styleId="msonormal0">
+    <w:name w:val="msonormal"/>
+    <w:basedOn w:val="Normal"/>
+    <w:rsid w:val="009245A6"/>
+    <w:pPr>
+      <w:spacing w:beforeAutospacing="1" w:after="100" w:afterAutospacing="1" w:line="240" w:lineRule="auto"/>
+      <w:ind w:firstLine="0"/>
+      <w:jc w:val="left"/>
+    </w:pPr>
+    <w:rPr>
+      <w:rFonts w:ascii="Times New Roman" w:eastAsia="Times New Roman" w:hAnsi="Times New Roman" w:cs="Times New Roman"/>
+      <w:sz w:val="24"/>
+      <w:szCs w:val="24"/>
+      <w:lang w:eastAsia="fr-FR"/>
+    </w:rPr>
+  </w:style>
+  <w:style w:type="paragraph" w:customStyle="1" w:styleId="sc1">
+    <w:name w:val="sc1"/>
+    <w:basedOn w:val="Normal"/>
+    <w:rsid w:val="009245A6"/>
+    <w:pPr>
+      <w:spacing w:beforeAutospacing="1" w:after="100" w:afterAutospacing="1" w:line="240" w:lineRule="auto"/>
+      <w:ind w:firstLine="0"/>
+      <w:jc w:val="left"/>
+    </w:pPr>
+    <w:rPr>
+      <w:rFonts w:ascii="Times New Roman" w:eastAsia="Times New Roman" w:hAnsi="Times New Roman" w:cs="Times New Roman"/>
+      <w:color w:val="008000"/>
+      <w:sz w:val="24"/>
+      <w:szCs w:val="24"/>
+      <w:lang w:eastAsia="fr-FR"/>
+    </w:rPr>
+  </w:style>
+  <w:style w:type="paragraph" w:customStyle="1" w:styleId="sc2">
+    <w:name w:val="sc2"/>
+    <w:basedOn w:val="Normal"/>
+    <w:rsid w:val="009245A6"/>
+    <w:pPr>
+      <w:spacing w:beforeAutospacing="1" w:after="100" w:afterAutospacing="1" w:line="240" w:lineRule="auto"/>
+      <w:ind w:firstLine="0"/>
+      <w:jc w:val="left"/>
+    </w:pPr>
+    <w:rPr>
+      <w:rFonts w:ascii="Times New Roman" w:eastAsia="Times New Roman" w:hAnsi="Times New Roman" w:cs="Times New Roman"/>
+      <w:color w:val="008000"/>
+      <w:sz w:val="24"/>
+      <w:szCs w:val="24"/>
+      <w:lang w:eastAsia="fr-FR"/>
+    </w:rPr>
+  </w:style>
+  <w:style w:type="paragraph" w:customStyle="1" w:styleId="sc3">
+    <w:name w:val="sc3"/>
+    <w:basedOn w:val="Normal"/>
+    <w:rsid w:val="009245A6"/>
+    <w:pPr>
+      <w:spacing w:beforeAutospacing="1" w:after="100" w:afterAutospacing="1" w:line="240" w:lineRule="auto"/>
+      <w:ind w:firstLine="0"/>
+      <w:jc w:val="left"/>
+    </w:pPr>
+    <w:rPr>
+      <w:rFonts w:ascii="Times New Roman" w:eastAsia="Times New Roman" w:hAnsi="Times New Roman" w:cs="Times New Roman"/>
+      <w:color w:val="008080"/>
+      <w:sz w:val="24"/>
+      <w:szCs w:val="24"/>
+      <w:lang w:eastAsia="fr-FR"/>
+    </w:rPr>
+  </w:style>
+  <w:style w:type="paragraph" w:customStyle="1" w:styleId="sc4">
+    <w:name w:val="sc4"/>
+    <w:basedOn w:val="Normal"/>
+    <w:rsid w:val="009245A6"/>
+    <w:pPr>
+      <w:spacing w:beforeAutospacing="1" w:after="100" w:afterAutospacing="1" w:line="240" w:lineRule="auto"/>
+      <w:ind w:firstLine="0"/>
+      <w:jc w:val="left"/>
+    </w:pPr>
+    <w:rPr>
+      <w:rFonts w:ascii="Times New Roman" w:eastAsia="Times New Roman" w:hAnsi="Times New Roman" w:cs="Times New Roman"/>
+      <w:color w:val="FF8000"/>
+      <w:sz w:val="24"/>
+      <w:szCs w:val="24"/>
+      <w:lang w:eastAsia="fr-FR"/>
+    </w:rPr>
+  </w:style>
+  <w:style w:type="paragraph" w:customStyle="1" w:styleId="sc5">
+    <w:name w:val="sc5"/>
+    <w:basedOn w:val="Normal"/>
+    <w:rsid w:val="009245A6"/>
+    <w:pPr>
+      <w:spacing w:beforeAutospacing="1" w:after="100" w:afterAutospacing="1" w:line="240" w:lineRule="auto"/>
+      <w:ind w:firstLine="0"/>
+      <w:jc w:val="left"/>
+    </w:pPr>
+    <w:rPr>
+      <w:rFonts w:ascii="Times New Roman" w:eastAsia="Times New Roman" w:hAnsi="Times New Roman" w:cs="Times New Roman"/>
+      <w:b/>
+      <w:bCs/>
+      <w:color w:val="0000FF"/>
+      <w:sz w:val="24"/>
+      <w:szCs w:val="24"/>
+      <w:lang w:eastAsia="fr-FR"/>
+    </w:rPr>
+  </w:style>
+  <w:style w:type="paragraph" w:customStyle="1" w:styleId="sc6">
+    <w:name w:val="sc6"/>
+    <w:basedOn w:val="Normal"/>
+    <w:rsid w:val="009245A6"/>
+    <w:pPr>
+      <w:spacing w:beforeAutospacing="1" w:after="100" w:afterAutospacing="1" w:line="240" w:lineRule="auto"/>
+      <w:ind w:firstLine="0"/>
+      <w:jc w:val="left"/>
+    </w:pPr>
+    <w:rPr>
+      <w:rFonts w:ascii="Times New Roman" w:eastAsia="Times New Roman" w:hAnsi="Times New Roman" w:cs="Times New Roman"/>
+      <w:color w:val="808080"/>
+      <w:sz w:val="24"/>
+      <w:szCs w:val="24"/>
+      <w:lang w:eastAsia="fr-FR"/>
+    </w:rPr>
+  </w:style>
+  <w:style w:type="paragraph" w:customStyle="1" w:styleId="sc9">
+    <w:name w:val="sc9"/>
+    <w:basedOn w:val="Normal"/>
+    <w:rsid w:val="009245A6"/>
+    <w:pPr>
+      <w:spacing w:beforeAutospacing="1" w:after="100" w:afterAutospacing="1" w:line="240" w:lineRule="auto"/>
+      <w:ind w:firstLine="0"/>
+      <w:jc w:val="left"/>
+    </w:pPr>
+    <w:rPr>
+      <w:rFonts w:ascii="Times New Roman" w:eastAsia="Times New Roman" w:hAnsi="Times New Roman" w:cs="Times New Roman"/>
+      <w:color w:val="804000"/>
+      <w:sz w:val="24"/>
+      <w:szCs w:val="24"/>
+      <w:lang w:eastAsia="fr-FR"/>
+    </w:rPr>
+  </w:style>
+  <w:style w:type="paragraph" w:customStyle="1" w:styleId="sc10">
+    <w:name w:val="sc10"/>
+    <w:basedOn w:val="Normal"/>
+    <w:rsid w:val="009245A6"/>
+    <w:pPr>
+      <w:spacing w:beforeAutospacing="1" w:after="100" w:afterAutospacing="1" w:line="240" w:lineRule="auto"/>
+      <w:ind w:firstLine="0"/>
+      <w:jc w:val="left"/>
+    </w:pPr>
+    <w:rPr>
+      <w:rFonts w:ascii="Times New Roman" w:eastAsia="Times New Roman" w:hAnsi="Times New Roman" w:cs="Times New Roman"/>
+      <w:b/>
+      <w:bCs/>
+      <w:color w:val="000080"/>
+      <w:sz w:val="24"/>
+      <w:szCs w:val="24"/>
+      <w:lang w:eastAsia="fr-FR"/>
+    </w:rPr>
+  </w:style>
+  <w:style w:type="paragraph" w:customStyle="1" w:styleId="sc16">
+    <w:name w:val="sc16"/>
+    <w:basedOn w:val="Normal"/>
+    <w:rsid w:val="009245A6"/>
+    <w:pPr>
+      <w:spacing w:beforeAutospacing="1" w:after="100" w:afterAutospacing="1" w:line="240" w:lineRule="auto"/>
+      <w:ind w:firstLine="0"/>
+      <w:jc w:val="left"/>
+    </w:pPr>
+    <w:rPr>
+      <w:rFonts w:ascii="Times New Roman" w:eastAsia="Times New Roman" w:hAnsi="Times New Roman" w:cs="Times New Roman"/>
+      <w:color w:val="8000FF"/>
+      <w:sz w:val="24"/>
+      <w:szCs w:val="24"/>
+      <w:lang w:eastAsia="fr-FR"/>
+    </w:rPr>
+  </w:style>
+  <w:style w:type="character" w:customStyle="1" w:styleId="sc23">
+    <w:name w:val="sc23"/>
+    <w:basedOn w:val="Policepardfaut"/>
+    <w:rsid w:val="002B3195"/>
+    <w:rPr>
+      <w:rFonts w:ascii="Courier New" w:hAnsi="Courier New" w:cs="Courier New" w:hint="default"/>
+      <w:color w:val="000000"/>
+      <w:sz w:val="20"/>
+      <w:szCs w:val="20"/>
+    </w:rPr>
+  </w:style>
+</w:styles>
+</file>
+
+<file path=word/stylesWithEffects.xml><?xml version="1.0" encoding="utf-8"?>
+<w:styles xmlns:wpc="http://schemas.microsoft.com/office/word/2010/wordprocessingCanvas" xmlns:mc="http://schemas.openxmlformats.org/markup-compatibility/2006" xmlns:o="urn:schemas-microsoft-com:office:office" xmlns:r="http://schemas.openxmlformats.org/officeDocument/2006/relationships" xmlns:m="http://schemas.openxmlformats.org/officeDocument/2006/math" xmlns:v="urn:schemas-microsoft-com:vml" xmlns:wp14="http://schemas.microsoft.com/office/word/2010/wordprocessingDrawing" xmlns:wp="http://schemas.openxmlformats.org/drawingml/2006/wordprocessingDrawing" xmlns:w10="urn:schemas-microsoft-com:office:word" xmlns:w="http://schemas.openxmlformats.org/wordprocessingml/2006/main" xmlns:w14="http://schemas.microsoft.com/office/word/2010/wordml" xmlns:wpg="http://schemas.microsoft.com/office/word/2010/wordprocessingGroup" xmlns:wpi="http://schemas.microsoft.com/office/word/2010/wordprocessingInk" xmlns:wne="http://schemas.microsoft.com/office/word/2006/wordml" xmlns:wps="http://schemas.microsoft.com/office/word/2010/wordprocessingShape" mc:Ignorable="w14 wp14">
+  <w:docDefaults>
+    <w:rPrDefault>
+      <w:rPr>
+        <w:rFonts w:asciiTheme="minorHAnsi" w:eastAsiaTheme="minorHAnsi" w:hAnsiTheme="minorHAnsi" w:cstheme="minorBidi"/>
+        <w:sz w:val="22"/>
+        <w:szCs w:val="22"/>
+        <w:lang w:val="fr-FR" w:eastAsia="en-US" w:bidi="ar-SA"/>
+      </w:rPr>
+    </w:rPrDefault>
+    <w:pPrDefault>
+      <w:pPr>
+        <w:spacing w:after="200" w:line="276" w:lineRule="auto"/>
+      </w:pPr>
+    </w:pPrDefault>
+  </w:docDefaults>
+  <w:latentStyles w:defLockedState="0" w:defUIPriority="99" w:defSemiHidden="1" w:defUnhideWhenUsed="1" w:defQFormat="0" w:count="267">
+    <w:lsdException w:name="Normal" w:semiHidden="0" w:uiPriority="0" w:unhideWhenUsed="0" w:qFormat="1"/>
+    <w:lsdException w:name="heading 1" w:semiHidden="0" w:uiPriority="9" w:unhideWhenUsed="0" w:qFormat="1"/>
+    <w:lsdException w:name="heading 2" w:uiPriority="9" w:qFormat="1"/>
+    <w:lsdException w:name="heading 3" w:uiPriority="9" w:qFormat="1"/>
+    <w:lsdException w:name="heading 4" w:uiPriority="9" w:qFormat="1"/>
+    <w:lsdException w:name="heading 5" w:uiPriority="9" w:qFormat="1"/>
+    <w:lsdException w:name="heading 6" w:uiPriority="9" w:qFormat="1"/>
+    <w:lsdException w:name="heading 7" w:uiPriority="9" w:qFormat="1"/>
+    <w:lsdException w:name="heading 8" w:uiPriority="9" w:qFormat="1"/>
+    <w:lsdException w:name="heading 9" w:uiPriority="9" w:qFormat="1"/>
+    <w:lsdException w:name="toc 1" w:uiPriority="39" w:qFormat="1"/>
+    <w:lsdException w:name="toc 2" w:uiPriority="39" w:qFormat="1"/>
+    <w:lsdException w:name="toc 3" w:uiPriority="39" w:qFormat="1"/>
+    <w:lsdException w:name="toc 4" w:uiPriority="39"/>
+    <w:lsdException w:name="toc 5" w:uiPriority="39"/>
+    <w:lsdException w:name="toc 6" w:uiPriority="39"/>
+    <w:lsdException w:name="toc 7" w:uiPriority="39"/>
+    <w:lsdException w:name="toc 8" w:uiPriority="39"/>
+    <w:lsdException w:name="toc 9" w:uiPriority="39"/>
+    <w:lsdException w:name="caption" w:uiPriority="35" w:qFormat="1"/>
+    <w:lsdException w:name="Title" w:semiHidden="0" w:uiPriority="10" w:unhideWhenUsed="0" w:qFormat="1"/>
+    <w:lsdException w:name="Default Paragraph Font" w:uiPriority="1"/>
+    <w:lsdException w:name="Subtitle" w:semiHidden="0" w:uiPriority="11" w:unhideWhenUsed="0" w:qFormat="1"/>
+    <w:lsdException w:name="Strong" w:semiHidden="0" w:uiPriority="22" w:unhideWhenUsed="0" w:qFormat="1"/>
+    <w:lsdException w:name="Emphasis" w:semiHidden="0" w:uiPriority="20" w:unhideWhenUsed="0" w:qFormat="1"/>
+    <w:lsdException w:name="Table Grid" w:semiHidden="0" w:uiPriority="59" w:unhideWhenUsed="0"/>
+    <w:lsdException w:name="Placeholder Text" w:unhideWhenUsed="0"/>
+    <w:lsdException w:name="No Spacing" w:semiHidden="0" w:uiPriority="1" w:unhideWhenUsed="0" w:qFormat="1"/>
+    <w:lsdException w:name="Light Shading" w:semiHidden="0" w:uiPriority="60" w:unhideWhenUsed="0"/>
+    <w:lsdException w:name="Light List" w:semiHidden="0" w:uiPriority="61" w:unhideWhenUsed="0"/>
+    <w:lsdException w:name="Light Grid" w:semiHidden="0" w:uiPriority="62" w:unhideWhenUsed="0"/>
+    <w:lsdException w:name="Medium Shading 1" w:semiHidden="0" w:uiPriority="63" w:unhideWhenUsed="0"/>
+    <w:lsdException w:name="Medium Shading 2" w:semiHidden="0" w:uiPriority="64" w:unhideWhenUsed="0"/>
+    <w:lsdException w:name="Medium List 1" w:semiHidden="0" w:uiPriority="65" w:unhideWhenUsed="0"/>
+    <w:lsdException w:name="Medium List 2" w:semiHidden="0" w:uiPriority="66" w:unhideWhenUsed="0"/>
+    <w:lsdException w:name="Medium Grid 1" w:semiHidden="0" w:uiPriority="67" w:unhideWhenUsed="0"/>
+    <w:lsdException w:name="Medium Grid 2" w:semiHidden="0" w:uiPriority="68" w:unhideWhenUsed="0"/>
+    <w:lsdException w:name="Medium Grid 3" w:semiHidden="0" w:uiPriority="69" w:unhideWhenUsed="0"/>
+    <w:lsdException w:name="Dark List" w:semiHidden="0" w:uiPriority="70" w:unhideWhenUsed="0"/>
+    <w:lsdException w:name="Colorful Shading" w:semiHidden="0" w:uiPriority="71" w:unhideWhenUsed="0"/>
+    <w:lsdException w:name="Colorful List" w:semiHidden="0" w:uiPriority="72" w:unhideWhenUsed="0"/>
+    <w:lsdException w:name="Colorful Grid" w:semiHidden="0" w:uiPriority="73" w:unhideWhenUsed="0"/>
+    <w:lsdException w:name="Light Shading Accent 1" w:semiHidden="0" w:uiPriority="60" w:unhideWhenUsed="0"/>
+    <w:lsdException w:name="Light List Accent 1" w:semiHidden="0" w:uiPriority="61" w:unhideWhenUsed="0"/>
+    <w:lsdException w:name="Light Grid Accent 1" w:semiHidden="0" w:uiPriority="62" w:unhideWhenUsed="0"/>
+    <w:lsdException w:name="Medium Shading 1 Accent 1" w:semiHidden="0" w:uiPriority="63" w:unhideWhenUsed="0"/>
+    <w:lsdException w:name="Medium Shading 2 Accent 1" w:semiHidden="0" w:uiPriority="64" w:unhideWhenUsed="0"/>
+    <w:lsdException w:name="Medium List 1 Accent 1" w:semiHidden="0" w:uiPriority="65" w:unhideWhenUsed="0"/>
+    <w:lsdException w:name="Revision" w:unhideWhenUsed="0"/>
+    <w:lsdException w:name="List Paragraph" w:semiHidden="0" w:uiPriority="34" w:unhideWhenUsed="0" w:qFormat="1"/>
+    <w:lsdException w:name="Quote" w:semiHidden="0" w:uiPriority="29" w:unhideWhenUsed="0" w:qFormat="1"/>
+    <w:lsdException w:name="Intense Quote" w:semiHidden="0" w:uiPriority="30" w:unhideWhenUsed="0" w:qFormat="1"/>
+    <w:lsdException w:name="Medium List 2 Accent 1" w:semiHidden="0" w:uiPriority="66" w:unhideWhenUsed="0"/>
+    <w:lsdException w:name="Medium Grid 1 Accent 1" w:semiHidden="0" w:uiPriority="67" w:unhideWhenUsed="0"/>
+    <w:lsdException w:name="Medium Grid 2 Accent 1" w:semiHidden="0" w:uiPriority="68" w:unhideWhenUsed="0"/>
+    <w:lsdException w:name="Medium Grid 3 Accent 1" w:semiHidden="0" w:uiPriority="69" w:unhideWhenUsed="0"/>
+    <w:lsdException w:name="Dark List Accent 1" w:semiHidden="0" w:uiPriority="70" w:unhideWhenUsed="0"/>
+    <w:lsdException w:name="Colorful Shading Accent 1" w:semiHidden="0" w:uiPriority="71" w:unhideWhenUsed="0"/>
+    <w:lsdException w:name="Colorful List Accent 1" w:semiHidden="0" w:uiPriority="72" w:unhideWhenUsed="0"/>
+    <w:lsdException w:name="Colorful Grid Accent 1" w:semiHidden="0" w:uiPriority="73" w:unhideWhenUsed="0"/>
+    <w:lsdException w:name="Light Shading Accent 2" w:semiHidden="0" w:uiPriority="60" w:unhideWhenUsed="0"/>
+    <w:lsdException w:name="Light List Accent 2" w:semiHidden="0" w:uiPriority="61" w:unhideWhenUsed="0"/>
+    <w:lsdException w:name="Light Grid Accent 2" w:semiHidden="0" w:uiPriority="62" w:unhideWhenUsed="0"/>
+    <w:lsdException w:name="Medium Shading 1 Accent 2" w:semiHidden="0" w:uiPriority="63" w:unhideWhenUsed="0"/>
+    <w:lsdException w:name="Medium Shading 2 Accent 2" w:semiHidden="0" w:uiPriority="64" w:unhideWhenUsed="0"/>
+    <w:lsdException w:name="Medium List 1 Accent 2" w:semiHidden="0" w:uiPriority="65" w:unhideWhenUsed="0"/>
+    <w:lsdException w:name="Medium List 2 Accent 2" w:semiHidden="0" w:uiPriority="66" w:unhideWhenUsed="0"/>
+    <w:lsdException w:name="Medium Grid 1 Accent 2" w:semiHidden="0" w:uiPriority="67" w:unhideWhenUsed="0"/>
+    <w:lsdException w:name="Medium Grid 2 Accent 2" w:semiHidden="0" w:uiPriority="68" w:unhideWhenUsed="0"/>
+    <w:lsdException w:name="Medium Grid 3 Accent 2" w:semiHidden="0" w:uiPriority="69" w:unhideWhenUsed="0"/>
+    <w:lsdException w:name="Dark List Accent 2" w:semiHidden="0" w:uiPriority="70" w:unhideWhenUsed="0"/>
+    <w:lsdException w:name="Colorful Shading Accent 2" w:semiHidden="0" w:uiPriority="71" w:unhideWhenUsed="0"/>
+    <w:lsdException w:name="Colorful List Accent 2" w:semiHidden="0" w:uiPriority="72" w:unhideWhenUsed="0"/>
+    <w:lsdException w:name="Colorful Grid Accent 2" w:semiHidden="0" w:uiPriority="73" w:unhideWhenUsed="0"/>
+    <w:lsdException w:name="Light Shading Accent 3" w:semiHidden="0" w:uiPriority="60" w:unhideWhenUsed="0"/>
+    <w:lsdException w:name="Light List Accent 3" w:semiHidden="0" w:uiPriority="61" w:unhideWhenUsed="0"/>
+    <w:lsdException w:name="Light Grid Accent 3" w:semiHidden="0" w:uiPriority="62" w:unhideWhenUsed="0"/>
+    <w:lsdException w:name="Medium Shading 1 Accent 3" w:semiHidden="0" w:uiPriority="63" w:unhideWhenUsed="0"/>
+    <w:lsdException w:name="Medium Shading 2 Accent 3" w:semiHidden="0" w:uiPriority="64" w:unhideWhenUsed="0"/>
+    <w:lsdException w:name="Medium List 1 Accent 3" w:semiHidden="0" w:uiPriority="65" w:unhideWhenUsed="0"/>
+    <w:lsdException w:name="Medium List 2 Accent 3" w:semiHidden="0" w:uiPriority="66" w:unhideWhenUsed="0"/>
+    <w:lsdException w:name="Medium Grid 1 Accent 3" w:semiHidden="0" w:uiPriority="67" w:unhideWhenUsed="0"/>
+    <w:lsdException w:name="Medium Grid 2 Accent 3" w:semiHidden="0" w:uiPriority="68" w:unhideWhenUsed="0"/>
+    <w:lsdException w:name="Medium Grid 3 Accent 3" w:semiHidden="0" w:uiPriority="69" w:unhideWhenUsed="0"/>
+    <w:lsdException w:name="Dark List Accent 3" w:semiHidden="0" w:uiPriority="70" w:unhideWhenUsed="0"/>
+    <w:lsdException w:name="Colorful Shading Accent 3" w:semiHidden="0" w:uiPriority="71" w:unhideWhenUsed="0"/>
+    <w:lsdException w:name="Colorful List Accent 3" w:semiHidden="0" w:uiPriority="72" w:unhideWhenUsed="0"/>
+    <w:lsdException w:name="Colorful Grid Accent 3" w:semiHidden="0" w:uiPriority="73" w:unhideWhenUsed="0"/>
+    <w:lsdException w:name="Light Shading Accent 4" w:semiHidden="0" w:uiPriority="60" w:unhideWhenUsed="0"/>
+    <w:lsdException w:name="Light List Accent 4" w:semiHidden="0" w:uiPriority="61" w:unhideWhenUsed="0"/>
+    <w:lsdException w:name="Light Grid Accent 4" w:semiHidden="0" w:uiPriority="62" w:unhideWhenUsed="0"/>
+    <w:lsdException w:name="Medium Shading 1 Accent 4" w:semiHidden="0" w:uiPriority="63" w:unhideWhenUsed="0"/>
+    <w:lsdException w:name="Medium Shading 2 Accent 4" w:semiHidden="0" w:uiPriority="64" w:unhideWhenUsed="0"/>
+    <w:lsdException w:name="Medium List 1 Accent 4" w:semiHidden="0" w:uiPriority="65" w:unhideWhenUsed="0"/>
+    <w:lsdException w:name="Medium List 2 Accent 4" w:semiHidden="0" w:uiPriority="66" w:unhideWhenUsed="0"/>
+    <w:lsdException w:name="Medium Grid 1 Accent 4" w:semiHidden="0" w:uiPriority="67" w:unhideWhenUsed="0"/>
+    <w:lsdException w:name="Medium Grid 2 Accent 4" w:semiHidden="0" w:uiPriority="68" w:unhideWhenUsed="0"/>
+    <w:lsdException w:name="Medium Grid 3 Accent 4" w:semiHidden="0" w:uiPriority="69" w:unhideWhenUsed="0"/>
+    <w:lsdException w:name="Dark List Accent 4" w:semiHidden="0" w:uiPriority="70" w:unhideWhenUsed="0"/>
+    <w:lsdException w:name="Colorful Shading Accent 4" w:semiHidden="0" w:uiPriority="71" w:unhideWhenUsed="0"/>
+    <w:lsdException w:name="Colorful List Accent 4" w:semiHidden="0" w:uiPriority="72" w:unhideWhenUsed="0"/>
+    <w:lsdException w:name="Colorful Grid Accent 4" w:semiHidden="0" w:uiPriority="73" w:unhideWhenUsed="0"/>
+    <w:lsdException w:name="Light Shading Accent 5" w:semiHidden="0" w:uiPriority="60" w:unhideWhenUsed="0"/>
+    <w:lsdException w:name="Light List Accent 5" w:semiHidden="0" w:uiPriority="61" w:unhideWhenUsed="0"/>
+    <w:lsdException w:name="Light Grid Accent 5" w:semiHidden="0" w:uiPriority="62" w:unhideWhenUsed="0"/>
+    <w:lsdException w:name="Medium Shading 1 Accent 5" w:semiHidden="0" w:uiPriority="63" w:unhideWhenUsed="0"/>
+    <w:lsdException w:name="Medium Shading 2 Accent 5" w:semiHidden="0" w:uiPriority="64" w:unhideWhenUsed="0"/>
+    <w:lsdException w:name="Medium List 1 Accent 5" w:semiHidden="0" w:uiPriority="65" w:unhideWhenUsed="0"/>
+    <w:lsdException w:name="Medium List 2 Accent 5" w:semiHidden="0" w:uiPriority="66" w:unhideWhenUsed="0"/>
+    <w:lsdException w:name="Medium Grid 1 Accent 5" w:semiHidden="0" w:uiPriority="67" w:unhideWhenUsed="0"/>
+    <w:lsdException w:name="Medium Grid 2 Accent 5" w:semiHidden="0" w:uiPriority="68" w:unhideWhenUsed="0"/>
+    <w:lsdException w:name="Medium Grid 3 Accent 5" w:semiHidden="0" w:uiPriority="69" w:unhideWhenUsed="0"/>
+    <w:lsdException w:name="Dark List Accent 5" w:semiHidden="0" w:uiPriority="70" w:unhideWhenUsed="0"/>
+    <w:lsdException w:name="Colorful Shading Accent 5" w:semiHidden="0" w:uiPriority="71" w:unhideWhenUsed="0"/>
+    <w:lsdException w:name="Colorful List Accent 5" w:semiHidden="0" w:uiPriority="72" w:unhideWhenUsed="0"/>
+    <w:lsdException w:name="Colorful Grid Accent 5" w:semiHidden="0" w:uiPriority="73" w:unhideWhenUsed="0"/>
+    <w:lsdException w:name="Light Shading Accent 6" w:semiHidden="0" w:uiPriority="60" w:unhideWhenUsed="0"/>
+    <w:lsdException w:name="Light List Accent 6" w:semiHidden="0" w:uiPriority="61" w:unhideWhenUsed="0"/>
+    <w:lsdException w:name="Light Grid Accent 6" w:semiHidden="0" w:uiPriority="62" w:unhideWhenUsed="0"/>
+    <w:lsdException w:name="Medium Shading 1 Accent 6" w:semiHidden="0" w:uiPriority="63" w:unhideWhenUsed="0"/>
+    <w:lsdException w:name="Medium Shading 2 Accent 6" w:semiHidden="0" w:uiPriority="64" w:unhideWhenUsed="0"/>
+    <w:lsdException w:name="Medium List 1 Accent 6" w:semiHidden="0" w:uiPriority="65" w:unhideWhenUsed="0"/>
+    <w:lsdException w:name="Medium List 2 Accent 6" w:semiHidden="0" w:uiPriority="66" w:unhideWhenUsed="0"/>
+    <w:lsdException w:name="Medium Grid 1 Accent 6" w:semiHidden="0" w:uiPriority="67" w:unhideWhenUsed="0"/>
+    <w:lsdException w:name="Medium Grid 2 Accent 6" w:semiHidden="0" w:uiPriority="68" w:unhideWhenUsed="0"/>
+    <w:lsdException w:name="Medium Grid 3 Accent 6" w:semiHidden="0" w:uiPriority="69" w:unhideWhenUsed="0"/>
+    <w:lsdException w:name="Dark List Accent 6" w:semiHidden="0" w:uiPriority="70" w:unhideWhenUsed="0"/>
+    <w:lsdException w:name="Colorful Shading Accent 6" w:semiHidden="0" w:uiPriority="71" w:unhideWhenUsed="0"/>
+    <w:lsdException w:name="Colorful List Accent 6" w:semiHidden="0" w:uiPriority="72" w:unhideWhenUsed="0"/>
+    <w:lsdException w:name="Colorful Grid Accent 6" w:semiHidden="0" w:uiPriority="73" w:unhideWhenUsed="0"/>
+    <w:lsdException w:name="Subtle Emphasis" w:semiHidden="0" w:uiPriority="19" w:unhideWhenUsed="0" w:qFormat="1"/>
+    <w:lsdException w:name="Intense Emphasis" w:semiHidden="0" w:uiPriority="21" w:unhideWhenUsed="0" w:qFormat="1"/>
+    <w:lsdException w:name="Subtle Reference" w:semiHidden="0" w:uiPriority="31" w:unhideWhenUsed="0" w:qFormat="1"/>
+    <w:lsdException w:name="Intense Reference" w:semiHidden="0" w:uiPriority="32" w:unhideWhenUsed="0" w:qFormat="1"/>
+    <w:lsdException w:name="Book Title" w:semiHidden="0" w:uiPriority="33" w:unhideWhenUsed="0" w:qFormat="1"/>
+    <w:lsdException w:name="Bibliography" w:uiPriority="37"/>
+    <w:lsdException w:name="TOC Heading" w:uiPriority="39" w:qFormat="1"/>
+  </w:latentStyles>
+  <w:style w:type="paragraph" w:default="1" w:styleId="Normal">
+    <w:name w:val="Normal"/>
+    <w:qFormat/>
+    <w:rsid w:val="00EC2731"/>
+    <w:pPr>
+      <w:spacing w:before="100"/>
+      <w:ind w:firstLine="709"/>
+      <w:jc w:val="both"/>
+    </w:pPr>
+  </w:style>
+  <w:style w:type="paragraph" w:styleId="Titre1">
+    <w:name w:val="heading 1"/>
+    <w:basedOn w:val="Normal"/>
+    <w:next w:val="Normal"/>
+    <w:link w:val="Titre1Car"/>
+    <w:uiPriority w:val="9"/>
+    <w:qFormat/>
+    <w:rsid w:val="00D4681F"/>
+    <w:pPr>
+      <w:keepNext/>
+      <w:keepLines/>
+      <w:spacing w:before="240" w:after="0"/>
+      <w:outlineLvl w:val="0"/>
+    </w:pPr>
+    <w:rPr>
+      <w:rFonts w:asciiTheme="majorHAnsi" w:eastAsiaTheme="majorEastAsia" w:hAnsiTheme="majorHAnsi" w:cstheme="majorBidi"/>
+      <w:b/>
+      <w:bCs/>
+      <w:color w:val="830F0E" w:themeColor="accent1" w:themeShade="BF"/>
+      <w:sz w:val="28"/>
+      <w:szCs w:val="28"/>
+    </w:rPr>
+  </w:style>
+  <w:style w:type="paragraph" w:styleId="Titre2">
+    <w:name w:val="heading 2"/>
+    <w:basedOn w:val="Normal"/>
+    <w:next w:val="Normal"/>
+    <w:link w:val="Titre2Car"/>
+    <w:uiPriority w:val="9"/>
+    <w:unhideWhenUsed/>
+    <w:qFormat/>
+    <w:rsid w:val="00802A8F"/>
+    <w:pPr>
+      <w:keepNext/>
+      <w:keepLines/>
+      <w:spacing w:before="200" w:after="0"/>
+      <w:ind w:firstLine="1276"/>
+      <w:outlineLvl w:val="1"/>
+    </w:pPr>
+    <w:rPr>
+      <w:rFonts w:asciiTheme="majorHAnsi" w:eastAsiaTheme="majorEastAsia" w:hAnsiTheme="majorHAnsi" w:cstheme="majorBidi"/>
+      <w:b/>
+      <w:bCs/>
+      <w:color w:val="B01513" w:themeColor="accent1"/>
+      <w:sz w:val="26"/>
+      <w:szCs w:val="26"/>
+    </w:rPr>
+  </w:style>
+  <w:style w:type="paragraph" w:styleId="Titre3">
+    <w:name w:val="heading 3"/>
+    <w:basedOn w:val="Normal"/>
+    <w:next w:val="Normal"/>
+    <w:link w:val="Titre3Car"/>
+    <w:uiPriority w:val="9"/>
+    <w:unhideWhenUsed/>
+    <w:qFormat/>
+    <w:rsid w:val="001D6804"/>
+    <w:pPr>
+      <w:keepNext/>
+      <w:keepLines/>
+      <w:spacing w:before="200" w:after="0"/>
+      <w:ind w:firstLine="1843"/>
+      <w:outlineLvl w:val="2"/>
+    </w:pPr>
+    <w:rPr>
+      <w:rFonts w:asciiTheme="majorHAnsi" w:eastAsiaTheme="majorEastAsia" w:hAnsiTheme="majorHAnsi" w:cstheme="majorBidi"/>
+      <w:b/>
+      <w:bCs/>
+      <w:color w:val="B01513" w:themeColor="accent1"/>
+    </w:rPr>
+  </w:style>
+  <w:style w:type="paragraph" w:styleId="Titre4">
+    <w:name w:val="heading 4"/>
+    <w:basedOn w:val="Normal"/>
+    <w:next w:val="Normal"/>
+    <w:link w:val="Titre4Car"/>
+    <w:uiPriority w:val="9"/>
+    <w:unhideWhenUsed/>
+    <w:qFormat/>
+    <w:rsid w:val="007B77FE"/>
+    <w:pPr>
+      <w:keepNext/>
+      <w:keepLines/>
+      <w:spacing w:before="200" w:after="0"/>
+      <w:outlineLvl w:val="3"/>
+    </w:pPr>
+    <w:rPr>
+      <w:rFonts w:asciiTheme="majorHAnsi" w:eastAsiaTheme="majorEastAsia" w:hAnsiTheme="majorHAnsi" w:cstheme="majorBidi"/>
+      <w:b/>
+      <w:bCs/>
+      <w:i/>
+      <w:iCs/>
+      <w:color w:val="B01513" w:themeColor="accent1"/>
+    </w:rPr>
+  </w:style>
+  <w:style w:type="character" w:default="1" w:styleId="Policepardfaut">
+    <w:name w:val="Default Paragraph Font"/>
+    <w:uiPriority w:val="1"/>
+    <w:semiHidden/>
+    <w:unhideWhenUsed/>
+  </w:style>
+  <w:style w:type="table" w:default="1" w:styleId="TableauNormal">
+    <w:name w:val="Normal Table"/>
+    <w:uiPriority w:val="99"/>
+    <w:semiHidden/>
+    <w:unhideWhenUsed/>
+    <w:tblPr>
+      <w:tblInd w:w="0" w:type="dxa"/>
+      <w:tblCellMar>
+        <w:top w:w="0" w:type="dxa"/>
+        <w:left w:w="108" w:type="dxa"/>
+        <w:bottom w:w="0" w:type="dxa"/>
+        <w:right w:w="108" w:type="dxa"/>
+      </w:tblCellMar>
+    </w:tblPr>
+  </w:style>
+  <w:style w:type="numbering" w:default="1" w:styleId="Aucuneliste">
+    <w:name w:val="No List"/>
+    <w:uiPriority w:val="99"/>
+    <w:semiHidden/>
+    <w:unhideWhenUsed/>
+  </w:style>
+  <w:style w:type="character" w:customStyle="1" w:styleId="Titre1Car">
+    <w:name w:val="Titre 1 Car"/>
+    <w:basedOn w:val="Policepardfaut"/>
+    <w:link w:val="Titre1"/>
+    <w:uiPriority w:val="9"/>
+    <w:rsid w:val="00D4681F"/>
+    <w:rPr>
+      <w:rFonts w:asciiTheme="majorHAnsi" w:eastAsiaTheme="majorEastAsia" w:hAnsiTheme="majorHAnsi" w:cstheme="majorBidi"/>
+      <w:b/>
+      <w:bCs/>
+      <w:color w:val="830F0E" w:themeColor="accent1" w:themeShade="BF"/>
+      <w:sz w:val="28"/>
+      <w:szCs w:val="28"/>
+    </w:rPr>
+  </w:style>
+  <w:style w:type="character" w:customStyle="1" w:styleId="Titre2Car">
+    <w:name w:val="Titre 2 Car"/>
+    <w:basedOn w:val="Policepardfaut"/>
+    <w:link w:val="Titre2"/>
+    <w:uiPriority w:val="9"/>
+    <w:rsid w:val="00802A8F"/>
+    <w:rPr>
+      <w:rFonts w:asciiTheme="majorHAnsi" w:eastAsiaTheme="majorEastAsia" w:hAnsiTheme="majorHAnsi" w:cstheme="majorBidi"/>
+      <w:b/>
+      <w:bCs/>
+      <w:color w:val="B01513" w:themeColor="accent1"/>
+      <w:sz w:val="26"/>
+      <w:szCs w:val="26"/>
+    </w:rPr>
+  </w:style>
+  <w:style w:type="character" w:customStyle="1" w:styleId="Titre3Car">
+    <w:name w:val="Titre 3 Car"/>
+    <w:basedOn w:val="Policepardfaut"/>
+    <w:link w:val="Titre3"/>
+    <w:uiPriority w:val="9"/>
+    <w:rsid w:val="001D6804"/>
+    <w:rPr>
+      <w:rFonts w:asciiTheme="majorHAnsi" w:eastAsiaTheme="majorEastAsia" w:hAnsiTheme="majorHAnsi" w:cstheme="majorBidi"/>
+      <w:b/>
+      <w:bCs/>
+      <w:color w:val="B01513" w:themeColor="accent1"/>
+    </w:rPr>
+  </w:style>
+  <w:style w:type="character" w:customStyle="1" w:styleId="Titre4Car">
+    <w:name w:val="Titre 4 Car"/>
+    <w:basedOn w:val="Policepardfaut"/>
+    <w:link w:val="Titre4"/>
+    <w:uiPriority w:val="9"/>
+    <w:rsid w:val="007B77FE"/>
+    <w:rPr>
+      <w:rFonts w:asciiTheme="majorHAnsi" w:eastAsiaTheme="majorEastAsia" w:hAnsiTheme="majorHAnsi" w:cstheme="majorBidi"/>
+      <w:b/>
+      <w:bCs/>
+      <w:i/>
+      <w:iCs/>
+      <w:color w:val="B01513" w:themeColor="accent1"/>
+    </w:rPr>
+  </w:style>
+  <w:style w:type="paragraph" w:styleId="En-tte">
+    <w:name w:val="header"/>
+    <w:basedOn w:val="Normal"/>
+    <w:link w:val="En-tteCar"/>
+    <w:uiPriority w:val="99"/>
+    <w:unhideWhenUsed/>
+    <w:rsid w:val="00B16BEE"/>
+    <w:pPr>
+      <w:tabs>
+        <w:tab w:val="center" w:pos="4536"/>
+        <w:tab w:val="right" w:pos="9072"/>
+      </w:tabs>
+      <w:spacing w:after="0" w:line="240" w:lineRule="auto"/>
+    </w:pPr>
+  </w:style>
+  <w:style w:type="character" w:customStyle="1" w:styleId="En-tteCar">
+    <w:name w:val="En-tête Car"/>
+    <w:basedOn w:val="Policepardfaut"/>
+    <w:link w:val="En-tte"/>
+    <w:uiPriority w:val="99"/>
+    <w:rsid w:val="00B16BEE"/>
+  </w:style>
+  <w:style w:type="paragraph" w:styleId="Pieddepage">
+    <w:name w:val="footer"/>
+    <w:basedOn w:val="Normal"/>
+    <w:link w:val="PieddepageCar"/>
+    <w:uiPriority w:val="99"/>
+    <w:unhideWhenUsed/>
+    <w:rsid w:val="00B16BEE"/>
+    <w:pPr>
+      <w:tabs>
+        <w:tab w:val="center" w:pos="4536"/>
+        <w:tab w:val="right" w:pos="9072"/>
+      </w:tabs>
+      <w:spacing w:after="0" w:line="240" w:lineRule="auto"/>
+    </w:pPr>
+  </w:style>
+  <w:style w:type="character" w:customStyle="1" w:styleId="PieddepageCar">
+    <w:name w:val="Pied de page Car"/>
+    <w:basedOn w:val="Policepardfaut"/>
+    <w:link w:val="Pieddepage"/>
+    <w:uiPriority w:val="99"/>
+    <w:rsid w:val="00B16BEE"/>
+  </w:style>
+  <w:style w:type="paragraph" w:styleId="En-ttedetabledesmatires">
+    <w:name w:val="TOC Heading"/>
+    <w:basedOn w:val="Titre1"/>
+    <w:next w:val="Normal"/>
+    <w:uiPriority w:val="39"/>
+    <w:unhideWhenUsed/>
+    <w:qFormat/>
+    <w:rsid w:val="00B16BEE"/>
+    <w:pPr>
+      <w:outlineLvl w:val="9"/>
+    </w:pPr>
+    <w:rPr>
+      <w:lang w:eastAsia="fr-FR"/>
+    </w:rPr>
+  </w:style>
+  <w:style w:type="paragraph" w:styleId="Textedebulles">
+    <w:name w:val="Balloon Text"/>
+    <w:basedOn w:val="Normal"/>
+    <w:link w:val="TextedebullesCar"/>
+    <w:uiPriority w:val="99"/>
+    <w:semiHidden/>
+    <w:unhideWhenUsed/>
+    <w:rsid w:val="00B16BEE"/>
+    <w:pPr>
+      <w:spacing w:after="0" w:line="240" w:lineRule="auto"/>
+    </w:pPr>
+    <w:rPr>
+      <w:rFonts w:ascii="Tahoma" w:hAnsi="Tahoma" w:cs="Tahoma"/>
+      <w:sz w:val="16"/>
+      <w:szCs w:val="16"/>
+    </w:rPr>
+  </w:style>
+  <w:style w:type="character" w:customStyle="1" w:styleId="TextedebullesCar">
+    <w:name w:val="Texte de bulles Car"/>
+    <w:basedOn w:val="Policepardfaut"/>
+    <w:link w:val="Textedebulles"/>
+    <w:uiPriority w:val="99"/>
+    <w:semiHidden/>
+    <w:rsid w:val="00B16BEE"/>
+    <w:rPr>
+      <w:rFonts w:ascii="Tahoma" w:hAnsi="Tahoma" w:cs="Tahoma"/>
+      <w:sz w:val="16"/>
+      <w:szCs w:val="16"/>
+    </w:rPr>
+  </w:style>
+  <w:style w:type="paragraph" w:styleId="Titre">
+    <w:name w:val="Title"/>
+    <w:basedOn w:val="Normal"/>
+    <w:next w:val="Normal"/>
+    <w:link w:val="TitreCar"/>
+    <w:uiPriority w:val="10"/>
+    <w:qFormat/>
+    <w:rsid w:val="00EC2731"/>
+    <w:pPr>
+      <w:pageBreakBefore/>
+      <w:pBdr>
+        <w:bottom w:val="single" w:sz="8" w:space="4" w:color="B01513" w:themeColor="accent1"/>
+      </w:pBdr>
+      <w:spacing w:after="300" w:line="240" w:lineRule="auto"/>
+      <w:contextualSpacing/>
+    </w:pPr>
+    <w:rPr>
+      <w:rFonts w:asciiTheme="majorHAnsi" w:eastAsiaTheme="majorEastAsia" w:hAnsiTheme="majorHAnsi" w:cstheme="majorBidi"/>
+      <w:color w:val="163C3F" w:themeColor="text2" w:themeShade="BF"/>
+      <w:spacing w:val="5"/>
+      <w:kern w:val="28"/>
+      <w:sz w:val="52"/>
+      <w:szCs w:val="52"/>
+    </w:rPr>
+  </w:style>
+  <w:style w:type="character" w:customStyle="1" w:styleId="TitreCar">
+    <w:name w:val="Titre Car"/>
+    <w:basedOn w:val="Policepardfaut"/>
+    <w:link w:val="Titre"/>
+    <w:uiPriority w:val="10"/>
+    <w:rsid w:val="00EC2731"/>
+    <w:rPr>
+      <w:rFonts w:asciiTheme="majorHAnsi" w:eastAsiaTheme="majorEastAsia" w:hAnsiTheme="majorHAnsi" w:cstheme="majorBidi"/>
+      <w:color w:val="163C3F" w:themeColor="text2" w:themeShade="BF"/>
+      <w:spacing w:val="5"/>
+      <w:kern w:val="28"/>
+      <w:sz w:val="52"/>
+      <w:szCs w:val="52"/>
+    </w:rPr>
+  </w:style>
+  <w:style w:type="paragraph" w:styleId="Sous-titre">
+    <w:name w:val="Subtitle"/>
+    <w:basedOn w:val="Normal"/>
+    <w:next w:val="Normal"/>
+    <w:link w:val="Sous-titreCar"/>
+    <w:uiPriority w:val="11"/>
+    <w:qFormat/>
+    <w:rsid w:val="005B7542"/>
+    <w:pPr>
+      <w:numPr>
+        <w:ilvl w:val="1"/>
+      </w:numPr>
+      <w:ind w:firstLine="709"/>
+    </w:pPr>
+    <w:rPr>
+      <w:rFonts w:asciiTheme="majorHAnsi" w:eastAsiaTheme="majorEastAsia" w:hAnsiTheme="majorHAnsi" w:cstheme="majorBidi"/>
+      <w:i/>
+      <w:iCs/>
+      <w:color w:val="B01513" w:themeColor="accent1"/>
+      <w:spacing w:val="15"/>
+      <w:sz w:val="24"/>
+      <w:szCs w:val="24"/>
+    </w:rPr>
+  </w:style>
+  <w:style w:type="character" w:customStyle="1" w:styleId="Sous-titreCar">
+    <w:name w:val="Sous-titre Car"/>
+    <w:basedOn w:val="Policepardfaut"/>
+    <w:link w:val="Sous-titre"/>
+    <w:uiPriority w:val="11"/>
+    <w:rsid w:val="005B7542"/>
+    <w:rPr>
+      <w:rFonts w:asciiTheme="majorHAnsi" w:eastAsiaTheme="majorEastAsia" w:hAnsiTheme="majorHAnsi" w:cstheme="majorBidi"/>
+      <w:i/>
+      <w:iCs/>
+      <w:color w:val="B01513" w:themeColor="accent1"/>
+      <w:spacing w:val="15"/>
+      <w:sz w:val="24"/>
+      <w:szCs w:val="24"/>
+    </w:rPr>
+  </w:style>
+  <w:style w:type="paragraph" w:styleId="Sansinterligne">
+    <w:name w:val="No Spacing"/>
+    <w:link w:val="SansinterligneCar"/>
+    <w:uiPriority w:val="1"/>
+    <w:qFormat/>
+    <w:rsid w:val="005B7542"/>
+    <w:pPr>
+      <w:spacing w:after="0" w:line="240" w:lineRule="auto"/>
+    </w:pPr>
+    <w:rPr>
+      <w:rFonts w:eastAsiaTheme="minorEastAsia"/>
+      <w:lang w:eastAsia="fr-FR"/>
+    </w:rPr>
+  </w:style>
+  <w:style w:type="character" w:customStyle="1" w:styleId="SansinterligneCar">
+    <w:name w:val="Sans interligne Car"/>
+    <w:basedOn w:val="Policepardfaut"/>
+    <w:link w:val="Sansinterligne"/>
+    <w:uiPriority w:val="1"/>
+    <w:rsid w:val="005B7542"/>
+    <w:rPr>
+      <w:rFonts w:eastAsiaTheme="minorEastAsia"/>
+      <w:lang w:eastAsia="fr-FR"/>
+    </w:rPr>
+  </w:style>
+  <w:style w:type="paragraph" w:customStyle="1" w:styleId="Methode">
+    <w:name w:val="Methode"/>
+    <w:basedOn w:val="Titre"/>
+    <w:next w:val="Normal"/>
+    <w:link w:val="MethodeCar"/>
+    <w:qFormat/>
+    <w:rsid w:val="00FF4F85"/>
+    <w:pPr>
+      <w:numPr>
+        <w:numId w:val="1"/>
+      </w:numPr>
+      <w:ind w:left="0" w:firstLine="709"/>
+    </w:pPr>
+    <w:rPr>
+      <w:sz w:val="40"/>
+    </w:rPr>
+  </w:style>
+  <w:style w:type="character" w:customStyle="1" w:styleId="MethodeCar">
+    <w:name w:val="Methode Car"/>
+    <w:basedOn w:val="TitreCar"/>
+    <w:link w:val="Methode"/>
+    <w:rsid w:val="00FF4F85"/>
+    <w:rPr>
+      <w:rFonts w:asciiTheme="majorHAnsi" w:eastAsiaTheme="majorEastAsia" w:hAnsiTheme="majorHAnsi" w:cstheme="majorBidi"/>
+      <w:color w:val="163C3F" w:themeColor="text2" w:themeShade="BF"/>
+      <w:spacing w:val="5"/>
+      <w:kern w:val="28"/>
+      <w:sz w:val="40"/>
+      <w:szCs w:val="52"/>
+    </w:rPr>
+  </w:style>
+  <w:style w:type="paragraph" w:styleId="Paragraphedeliste">
+    <w:name w:val="List Paragraph"/>
+    <w:basedOn w:val="Sansinterligne"/>
+    <w:uiPriority w:val="34"/>
+    <w:qFormat/>
+    <w:rsid w:val="00DF4BA4"/>
+    <w:pPr>
+      <w:numPr>
+        <w:numId w:val="5"/>
+      </w:numPr>
+    </w:pPr>
+  </w:style>
+  <w:style w:type="character" w:styleId="Lienhypertexte">
+    <w:name w:val="Hyperlink"/>
+    <w:basedOn w:val="Policepardfaut"/>
+    <w:uiPriority w:val="99"/>
+    <w:unhideWhenUsed/>
+    <w:rsid w:val="00AF2BDD"/>
+    <w:rPr>
+      <w:color w:val="58C1BA" w:themeColor="hyperlink"/>
+      <w:u w:val="single"/>
+    </w:rPr>
+  </w:style>
+  <w:style w:type="paragraph" w:styleId="TM1">
+    <w:name w:val="toc 1"/>
+    <w:basedOn w:val="Normal"/>
+    <w:next w:val="Normal"/>
+    <w:autoRedefine/>
+    <w:uiPriority w:val="39"/>
+    <w:unhideWhenUsed/>
+    <w:qFormat/>
+    <w:rsid w:val="00CA1061"/>
+    <w:pPr>
+      <w:spacing w:before="120" w:after="120"/>
+      <w:jc w:val="left"/>
+    </w:pPr>
+    <w:rPr>
+      <w:rFonts w:asciiTheme="majorHAnsi" w:hAnsiTheme="majorHAnsi"/>
+      <w:b/>
+      <w:bCs/>
+      <w:caps/>
+      <w:szCs w:val="20"/>
+    </w:rPr>
+  </w:style>
+  <w:style w:type="paragraph" w:styleId="TM2">
+    <w:name w:val="toc 2"/>
+    <w:basedOn w:val="Normal"/>
+    <w:next w:val="Normal"/>
+    <w:autoRedefine/>
+    <w:uiPriority w:val="39"/>
+    <w:unhideWhenUsed/>
+    <w:qFormat/>
+    <w:rsid w:val="00CA1061"/>
+    <w:pPr>
+      <w:spacing w:before="0" w:after="0"/>
+      <w:ind w:left="220"/>
+      <w:jc w:val="left"/>
+    </w:pPr>
+    <w:rPr>
+      <w:rFonts w:asciiTheme="majorHAnsi" w:hAnsiTheme="majorHAnsi"/>
+      <w:smallCaps/>
+      <w:sz w:val="20"/>
+      <w:szCs w:val="20"/>
+    </w:rPr>
+  </w:style>
+  <w:style w:type="paragraph" w:styleId="TM3">
+    <w:name w:val="toc 3"/>
+    <w:basedOn w:val="Normal"/>
+    <w:next w:val="Normal"/>
+    <w:autoRedefine/>
+    <w:uiPriority w:val="39"/>
+    <w:unhideWhenUsed/>
+    <w:qFormat/>
+    <w:rsid w:val="00CA1061"/>
+    <w:pPr>
+      <w:spacing w:before="0" w:after="0"/>
+      <w:ind w:left="440"/>
+      <w:jc w:val="left"/>
+    </w:pPr>
+    <w:rPr>
+      <w:rFonts w:asciiTheme="majorHAnsi" w:hAnsiTheme="majorHAnsi"/>
+      <w:i/>
+      <w:iCs/>
+      <w:sz w:val="20"/>
+      <w:szCs w:val="20"/>
+    </w:rPr>
+  </w:style>
+  <w:style w:type="paragraph" w:styleId="Notedebasdepage">
+    <w:name w:val="footnote text"/>
+    <w:basedOn w:val="Normal"/>
+    <w:link w:val="NotedebasdepageCar"/>
+    <w:uiPriority w:val="99"/>
+    <w:semiHidden/>
+    <w:unhideWhenUsed/>
+    <w:rsid w:val="00FA13CA"/>
+    <w:pPr>
+      <w:spacing w:before="0" w:after="0" w:line="240" w:lineRule="auto"/>
+    </w:pPr>
+    <w:rPr>
+      <w:sz w:val="20"/>
+      <w:szCs w:val="20"/>
+    </w:rPr>
+  </w:style>
+  <w:style w:type="character" w:customStyle="1" w:styleId="NotedebasdepageCar">
+    <w:name w:val="Note de bas de page Car"/>
+    <w:basedOn w:val="Policepardfaut"/>
+    <w:link w:val="Notedebasdepage"/>
+    <w:uiPriority w:val="99"/>
+    <w:semiHidden/>
+    <w:rsid w:val="00FA13CA"/>
+    <w:rPr>
+      <w:sz w:val="20"/>
+      <w:szCs w:val="20"/>
+    </w:rPr>
+  </w:style>
+  <w:style w:type="character" w:styleId="Appelnotedebasdep">
+    <w:name w:val="footnote reference"/>
+    <w:basedOn w:val="Policepardfaut"/>
+    <w:uiPriority w:val="99"/>
+    <w:semiHidden/>
+    <w:unhideWhenUsed/>
+    <w:rsid w:val="00FA13CA"/>
+    <w:rPr>
+      <w:vertAlign w:val="superscript"/>
+    </w:rPr>
+  </w:style>
+  <w:style w:type="character" w:styleId="Textedelespacerserv">
+    <w:name w:val="Placeholder Text"/>
+    <w:basedOn w:val="Policepardfaut"/>
+    <w:uiPriority w:val="99"/>
+    <w:semiHidden/>
+    <w:rsid w:val="00FA13CA"/>
+    <w:rPr>
+      <w:color w:val="808080"/>
+    </w:rPr>
+  </w:style>
+  <w:style w:type="paragraph" w:styleId="Lgende">
+    <w:name w:val="caption"/>
+    <w:basedOn w:val="Normal"/>
+    <w:next w:val="Normal"/>
+    <w:uiPriority w:val="35"/>
+    <w:unhideWhenUsed/>
+    <w:qFormat/>
+    <w:rsid w:val="000C00B8"/>
+    <w:pPr>
+      <w:spacing w:before="0" w:line="240" w:lineRule="auto"/>
+      <w:ind w:firstLine="0"/>
+      <w:jc w:val="center"/>
+    </w:pPr>
+    <w:rPr>
+      <w:b/>
+      <w:bCs/>
+      <w:color w:val="B01513" w:themeColor="accent1"/>
+      <w:sz w:val="18"/>
+      <w:szCs w:val="18"/>
+    </w:rPr>
+  </w:style>
+  <w:style w:type="table" w:styleId="Grilledutableau">
+    <w:name w:val="Table Grid"/>
+    <w:basedOn w:val="TableauNormal"/>
+    <w:uiPriority w:val="59"/>
+    <w:rsid w:val="00183933"/>
+    <w:pPr>
+      <w:spacing w:after="0" w:line="240" w:lineRule="auto"/>
+    </w:pPr>
+    <w:tblPr>
+      <w:tblInd w:w="0" w:type="dxa"/>
+      <w:tblBorders>
+        <w:top w:val="single" w:sz="4" w:space="0" w:color="auto"/>
+        <w:left w:val="single" w:sz="4" w:space="0" w:color="auto"/>
+        <w:bottom w:val="single" w:sz="4" w:space="0" w:color="auto"/>
+        <w:right w:val="single" w:sz="4" w:space="0" w:color="auto"/>
+        <w:insideH w:val="single" w:sz="4" w:space="0" w:color="auto"/>
+        <w:insideV w:val="single" w:sz="4" w:space="0" w:color="auto"/>
+      </w:tblBorders>
+      <w:tblCellMar>
+        <w:top w:w="0" w:type="dxa"/>
+        <w:left w:w="108" w:type="dxa"/>
+        <w:bottom w:w="0" w:type="dxa"/>
+        <w:right w:w="108" w:type="dxa"/>
+      </w:tblCellMar>
+    </w:tblPr>
+  </w:style>
+  <w:style w:type="paragraph" w:styleId="TM4">
+    <w:name w:val="toc 4"/>
+    <w:basedOn w:val="Normal"/>
+    <w:next w:val="Normal"/>
+    <w:autoRedefine/>
+    <w:uiPriority w:val="39"/>
+    <w:unhideWhenUsed/>
+    <w:rsid w:val="00C9633F"/>
+    <w:pPr>
+      <w:spacing w:before="0" w:after="0"/>
+      <w:ind w:left="660"/>
+      <w:jc w:val="left"/>
+    </w:pPr>
+    <w:rPr>
+      <w:rFonts w:asciiTheme="majorHAnsi" w:hAnsiTheme="majorHAnsi"/>
+      <w:sz w:val="20"/>
+      <w:szCs w:val="18"/>
+    </w:rPr>
+  </w:style>
+  <w:style w:type="paragraph" w:styleId="TM5">
+    <w:name w:val="toc 5"/>
+    <w:basedOn w:val="Normal"/>
+    <w:next w:val="Normal"/>
+    <w:autoRedefine/>
+    <w:uiPriority w:val="39"/>
+    <w:unhideWhenUsed/>
+    <w:rsid w:val="007B77FE"/>
+    <w:pPr>
+      <w:spacing w:before="0" w:after="0"/>
+      <w:ind w:left="880"/>
+      <w:jc w:val="left"/>
+    </w:pPr>
+    <w:rPr>
+      <w:sz w:val="18"/>
+      <w:szCs w:val="18"/>
+    </w:rPr>
+  </w:style>
+  <w:style w:type="paragraph" w:styleId="TM6">
+    <w:name w:val="toc 6"/>
+    <w:basedOn w:val="Normal"/>
+    <w:next w:val="Normal"/>
+    <w:autoRedefine/>
+    <w:uiPriority w:val="39"/>
+    <w:unhideWhenUsed/>
+    <w:rsid w:val="007B77FE"/>
+    <w:pPr>
+      <w:spacing w:before="0" w:after="0"/>
+      <w:ind w:left="1100"/>
+      <w:jc w:val="left"/>
+    </w:pPr>
+    <w:rPr>
+      <w:sz w:val="18"/>
+      <w:szCs w:val="18"/>
+    </w:rPr>
+  </w:style>
+  <w:style w:type="paragraph" w:styleId="TM7">
+    <w:name w:val="toc 7"/>
+    <w:basedOn w:val="Normal"/>
+    <w:next w:val="Normal"/>
+    <w:autoRedefine/>
+    <w:uiPriority w:val="39"/>
+    <w:unhideWhenUsed/>
+    <w:rsid w:val="007B77FE"/>
+    <w:pPr>
+      <w:spacing w:before="0" w:after="0"/>
+      <w:ind w:left="1320"/>
+      <w:jc w:val="left"/>
+    </w:pPr>
+    <w:rPr>
+      <w:sz w:val="18"/>
+      <w:szCs w:val="18"/>
+    </w:rPr>
+  </w:style>
+  <w:style w:type="paragraph" w:styleId="TM8">
+    <w:name w:val="toc 8"/>
+    <w:basedOn w:val="Normal"/>
+    <w:next w:val="Normal"/>
+    <w:autoRedefine/>
+    <w:uiPriority w:val="39"/>
+    <w:unhideWhenUsed/>
+    <w:rsid w:val="007B77FE"/>
+    <w:pPr>
+      <w:spacing w:before="0" w:after="0"/>
+      <w:ind w:left="1540"/>
+      <w:jc w:val="left"/>
+    </w:pPr>
+    <w:rPr>
+      <w:sz w:val="18"/>
+      <w:szCs w:val="18"/>
+    </w:rPr>
+  </w:style>
+  <w:style w:type="paragraph" w:styleId="TM9">
+    <w:name w:val="toc 9"/>
+    <w:basedOn w:val="Normal"/>
+    <w:next w:val="Normal"/>
+    <w:autoRedefine/>
+    <w:uiPriority w:val="39"/>
+    <w:unhideWhenUsed/>
+    <w:rsid w:val="007B77FE"/>
+    <w:pPr>
+      <w:spacing w:before="0" w:after="0"/>
+      <w:ind w:left="1760"/>
+      <w:jc w:val="left"/>
+    </w:pPr>
+    <w:rPr>
+      <w:sz w:val="18"/>
+      <w:szCs w:val="18"/>
+    </w:rPr>
+  </w:style>
+  <w:style w:type="paragraph" w:customStyle="1" w:styleId="Style1-bis">
+    <w:name w:val="Style1-bis"/>
+    <w:basedOn w:val="Titre2"/>
+    <w:link w:val="Style1-bisCar"/>
+    <w:qFormat/>
+    <w:rsid w:val="00BD4131"/>
+  </w:style>
+  <w:style w:type="character" w:customStyle="1" w:styleId="Style1-bisCar">
+    <w:name w:val="Style1-bis Car"/>
+    <w:basedOn w:val="Titre2Car"/>
+    <w:link w:val="Style1-bis"/>
+    <w:rsid w:val="00BD4131"/>
+    <w:rPr>
+      <w:rFonts w:asciiTheme="majorHAnsi" w:eastAsiaTheme="majorEastAsia" w:hAnsiTheme="majorHAnsi" w:cstheme="majorBidi"/>
+      <w:b/>
+      <w:bCs/>
+      <w:color w:val="B01513" w:themeColor="accent1"/>
+      <w:sz w:val="26"/>
+      <w:szCs w:val="26"/>
+    </w:rPr>
+  </w:style>
+  <w:style w:type="paragraph" w:customStyle="1" w:styleId="Style1bis">
+    <w:name w:val="Style1bis"/>
+    <w:basedOn w:val="Titre3"/>
+    <w:link w:val="Style1bisCar"/>
+    <w:qFormat/>
+    <w:rsid w:val="00BD4131"/>
+  </w:style>
+  <w:style w:type="character" w:customStyle="1" w:styleId="Style1bisCar">
+    <w:name w:val="Style1bis Car"/>
+    <w:basedOn w:val="Titre3Car"/>
+    <w:link w:val="Style1bis"/>
+    <w:rsid w:val="00BD4131"/>
+    <w:rPr>
+      <w:rFonts w:asciiTheme="majorHAnsi" w:eastAsiaTheme="majorEastAsia" w:hAnsiTheme="majorHAnsi" w:cstheme="majorBidi"/>
+      <w:b/>
+      <w:bCs/>
+      <w:color w:val="B01513" w:themeColor="accent1"/>
+    </w:rPr>
+  </w:style>
+  <w:style w:type="character" w:styleId="Lienhypertextesuivivisit">
+    <w:name w:val="FollowedHyperlink"/>
+    <w:basedOn w:val="Policepardfaut"/>
+    <w:uiPriority w:val="99"/>
+    <w:semiHidden/>
+    <w:unhideWhenUsed/>
+    <w:rsid w:val="00335287"/>
+    <w:rPr>
+      <w:color w:val="9DFFCB" w:themeColor="followedHyperlink"/>
+      <w:u w:val="single"/>
+    </w:rPr>
+  </w:style>
+  <w:style w:type="table" w:customStyle="1" w:styleId="Grilledutableau1">
+    <w:name w:val="Grille du tableau1"/>
+    <w:basedOn w:val="TableauNormal"/>
+    <w:next w:val="Grilledutableau"/>
+    <w:uiPriority w:val="59"/>
+    <w:rsid w:val="00870092"/>
+    <w:pPr>
+      <w:spacing w:after="0" w:line="240" w:lineRule="auto"/>
+    </w:pPr>
+    <w:rPr>
+      <w:sz w:val="24"/>
+      <w:szCs w:val="24"/>
+    </w:rPr>
+    <w:tblPr>
+      <w:tblInd w:w="0" w:type="dxa"/>
+      <w:tblBorders>
+        <w:top w:val="single" w:sz="4" w:space="0" w:color="auto"/>
+        <w:left w:val="single" w:sz="4" w:space="0" w:color="auto"/>
+        <w:bottom w:val="single" w:sz="4" w:space="0" w:color="auto"/>
+        <w:right w:val="single" w:sz="4" w:space="0" w:color="auto"/>
+        <w:insideH w:val="single" w:sz="4" w:space="0" w:color="auto"/>
+        <w:insideV w:val="single" w:sz="4" w:space="0" w:color="auto"/>
+      </w:tblBorders>
+      <w:tblCellMar>
+        <w:top w:w="0" w:type="dxa"/>
+        <w:left w:w="108" w:type="dxa"/>
+        <w:bottom w:w="0" w:type="dxa"/>
+        <w:right w:w="108" w:type="dxa"/>
+      </w:tblCellMar>
+    </w:tblPr>
+  </w:style>
+  <w:style w:type="table" w:styleId="Trameclaire-Accent1">
+    <w:name w:val="Light Shading Accent 1"/>
+    <w:basedOn w:val="TableauNormal"/>
+    <w:uiPriority w:val="60"/>
+    <w:rsid w:val="00F3593F"/>
+    <w:pPr>
+      <w:spacing w:after="0" w:line="240" w:lineRule="auto"/>
+    </w:pPr>
+    <w:rPr>
+      <w:color w:val="830F0E" w:themeColor="accent1" w:themeShade="BF"/>
+    </w:rPr>
+    <w:tblPr>
+      <w:tblStyleRowBandSize w:val="1"/>
+      <w:tblStyleColBandSize w:val="1"/>
+      <w:tblInd w:w="0" w:type="dxa"/>
+      <w:tblBorders>
+        <w:top w:val="single" w:sz="8" w:space="0" w:color="B01513" w:themeColor="accent1"/>
+        <w:bottom w:val="single" w:sz="8" w:space="0" w:color="B01513" w:themeColor="accent1"/>
+      </w:tblBorders>
+      <w:tblCellMar>
+        <w:top w:w="0" w:type="dxa"/>
+        <w:left w:w="108" w:type="dxa"/>
+        <w:bottom w:w="0" w:type="dxa"/>
+        <w:right w:w="108" w:type="dxa"/>
+      </w:tblCellMar>
+    </w:tblPr>
+    <w:tblStylePr w:type="firstRow">
+      <w:pPr>
+        <w:spacing w:before="0" w:after="0" w:line="240" w:lineRule="auto"/>
+      </w:pPr>
+      <w:rPr>
+        <w:b/>
+        <w:bCs/>
+      </w:rPr>
+      <w:tblPr/>
+      <w:tcPr>
+        <w:tcBorders>
+          <w:top w:val="single" w:sz="8" w:space="0" w:color="B01513" w:themeColor="accent1"/>
+          <w:left w:val="nil"/>
+          <w:bottom w:val="single" w:sz="8" w:space="0" w:color="B01513" w:themeColor="accent1"/>
+          <w:right w:val="nil"/>
+          <w:insideH w:val="nil"/>
+          <w:insideV w:val="nil"/>
+        </w:tcBorders>
+      </w:tcPr>
+    </w:tblStylePr>
+    <w:tblStylePr w:type="lastRow">
+      <w:pPr>
+        <w:spacing w:before="0" w:after="0" w:line="240" w:lineRule="auto"/>
+      </w:pPr>
+      <w:rPr>
+        <w:b/>
+        <w:bCs/>
+      </w:rPr>
+      <w:tblPr/>
+      <w:tcPr>
+        <w:tcBorders>
+          <w:top w:val="single" w:sz="8" w:space="0" w:color="B01513" w:themeColor="accent1"/>
+          <w:left w:val="nil"/>
+          <w:bottom w:val="single" w:sz="8" w:space="0" w:color="B01513" w:themeColor="accent1"/>
+          <w:right w:val="nil"/>
+          <w:insideH w:val="nil"/>
+          <w:insideV w:val="nil"/>
+        </w:tcBorders>
+      </w:tcPr>
+    </w:tblStylePr>
+    <w:tblStylePr w:type="firstCol">
+      <w:rPr>
+        <w:b/>
+        <w:bCs/>
+      </w:rPr>
+    </w:tblStylePr>
+    <w:tblStylePr w:type="lastCol">
+      <w:rPr>
+        <w:b/>
+        <w:bCs/>
+      </w:rPr>
+    </w:tblStylePr>
+    <w:tblStylePr w:type="band1Vert">
+      <w:tblPr/>
+      <w:tcPr>
+        <w:tcBorders>
+          <w:left w:val="nil"/>
+          <w:right w:val="nil"/>
+          <w:insideH w:val="nil"/>
+          <w:insideV w:val="nil"/>
+        </w:tcBorders>
+        <w:shd w:val="clear" w:color="auto" w:fill="F7B9B8" w:themeFill="accent1" w:themeFillTint="3F"/>
+      </w:tcPr>
+    </w:tblStylePr>
+    <w:tblStylePr w:type="band1Horz">
+      <w:tblPr/>
+      <w:tcPr>
+        <w:tcBorders>
+          <w:left w:val="nil"/>
+          <w:right w:val="nil"/>
+          <w:insideH w:val="nil"/>
+          <w:insideV w:val="nil"/>
+        </w:tcBorders>
+        <w:shd w:val="clear" w:color="auto" w:fill="F7B9B8" w:themeFill="accent1" w:themeFillTint="3F"/>
+      </w:tcPr>
+    </w:tblStylePr>
+  </w:style>
+  <w:style w:type="paragraph" w:styleId="NormalWeb">
+    <w:name w:val="Normal (Web)"/>
+    <w:basedOn w:val="Normal"/>
+    <w:uiPriority w:val="99"/>
+    <w:semiHidden/>
+    <w:unhideWhenUsed/>
+    <w:rsid w:val="00FD156D"/>
+    <w:pPr>
+      <w:spacing w:beforeAutospacing="1" w:after="119" w:line="240" w:lineRule="auto"/>
+      <w:ind w:firstLine="0"/>
+      <w:jc w:val="left"/>
+    </w:pPr>
+    <w:rPr>
+      <w:rFonts w:ascii="Times New Roman" w:eastAsia="Times New Roman" w:hAnsi="Times New Roman" w:cs="Times New Roman"/>
+      <w:sz w:val="24"/>
+      <w:szCs w:val="24"/>
+      <w:lang w:val="en-GB" w:eastAsia="en-GB"/>
+    </w:rPr>
+  </w:style>
+  <w:style w:type="paragraph" w:customStyle="1" w:styleId="TM">
+    <w:name w:val="TM"/>
+    <w:basedOn w:val="Titre"/>
+    <w:link w:val="TMCar"/>
+    <w:qFormat/>
+    <w:rsid w:val="00816843"/>
+  </w:style>
+  <w:style w:type="character" w:customStyle="1" w:styleId="TMCar">
+    <w:name w:val="TM Car"/>
+    <w:basedOn w:val="TitreCar"/>
+    <w:link w:val="TM"/>
+    <w:rsid w:val="00816843"/>
+    <w:rPr>
+      <w:rFonts w:asciiTheme="majorHAnsi" w:eastAsiaTheme="majorEastAsia" w:hAnsiTheme="majorHAnsi" w:cstheme="majorBidi"/>
+      <w:color w:val="163C3F" w:themeColor="text2" w:themeShade="BF"/>
+      <w:spacing w:val="5"/>
+      <w:kern w:val="28"/>
+      <w:sz w:val="52"/>
+      <w:szCs w:val="52"/>
+    </w:rPr>
+  </w:style>
+  <w:style w:type="paragraph" w:styleId="Tabledesillustrations">
+    <w:name w:val="table of figures"/>
+    <w:basedOn w:val="Normal"/>
+    <w:next w:val="Normal"/>
+    <w:uiPriority w:val="99"/>
+    <w:unhideWhenUsed/>
+    <w:rsid w:val="001319B9"/>
+    <w:pPr>
+      <w:spacing w:after="0"/>
+    </w:pPr>
+  </w:style>
+  <w:style w:type="paragraph" w:styleId="PrformatHTML">
+    <w:name w:val="HTML Preformatted"/>
+    <w:basedOn w:val="Normal"/>
+    <w:link w:val="PrformatHTMLCar"/>
+    <w:uiPriority w:val="99"/>
+    <w:unhideWhenUsed/>
+    <w:rsid w:val="002135C5"/>
+    <w:pPr>
+      <w:tabs>
+        <w:tab w:val="left" w:pos="916"/>
+        <w:tab w:val="left" w:pos="1832"/>
+        <w:tab w:val="left" w:pos="2748"/>
+        <w:tab w:val="left" w:pos="3664"/>
+        <w:tab w:val="left" w:pos="4580"/>
+        <w:tab w:val="left" w:pos="5496"/>
+        <w:tab w:val="left" w:pos="6412"/>
+        <w:tab w:val="left" w:pos="7328"/>
+        <w:tab w:val="left" w:pos="8244"/>
+        <w:tab w:val="left" w:pos="9160"/>
+        <w:tab w:val="left" w:pos="10076"/>
+        <w:tab w:val="left" w:pos="10992"/>
+        <w:tab w:val="left" w:pos="11908"/>
+        <w:tab w:val="left" w:pos="12824"/>
+        <w:tab w:val="left" w:pos="13740"/>
+        <w:tab w:val="left" w:pos="14656"/>
+      </w:tabs>
+      <w:spacing w:before="0" w:after="0" w:line="240" w:lineRule="auto"/>
+      <w:ind w:firstLine="0"/>
+      <w:jc w:val="left"/>
+    </w:pPr>
+    <w:rPr>
+      <w:rFonts w:ascii="Courier New" w:eastAsia="Times New Roman" w:hAnsi="Courier New" w:cs="Courier New"/>
+      <w:sz w:val="20"/>
+      <w:szCs w:val="20"/>
+      <w:lang w:val="en-GB" w:eastAsia="en-GB"/>
+    </w:rPr>
+  </w:style>
+  <w:style w:type="character" w:customStyle="1" w:styleId="PrformatHTMLCar">
+    <w:name w:val="Préformaté HTML Car"/>
+    <w:basedOn w:val="Policepardfaut"/>
+    <w:link w:val="PrformatHTML"/>
+    <w:uiPriority w:val="99"/>
+    <w:rsid w:val="002135C5"/>
+    <w:rPr>
+      <w:rFonts w:ascii="Courier New" w:eastAsia="Times New Roman" w:hAnsi="Courier New" w:cs="Courier New"/>
+      <w:sz w:val="20"/>
+      <w:szCs w:val="20"/>
+      <w:lang w:val="en-GB" w:eastAsia="en-GB"/>
+    </w:rPr>
+  </w:style>
+  <w:style w:type="character" w:customStyle="1" w:styleId="br0">
+    <w:name w:val="br0"/>
+    <w:basedOn w:val="Policepardfaut"/>
+    <w:rsid w:val="002135C5"/>
+  </w:style>
+  <w:style w:type="paragraph" w:customStyle="1" w:styleId="Code">
+    <w:name w:val="Code"/>
+    <w:basedOn w:val="Normal"/>
+    <w:qFormat/>
+    <w:rsid w:val="000D0FDC"/>
+    <w:pPr>
+      <w:shd w:val="clear" w:color="auto" w:fill="F2F6F8"/>
+      <w:tabs>
+        <w:tab w:val="left" w:pos="916"/>
+        <w:tab w:val="left" w:pos="1832"/>
+        <w:tab w:val="left" w:pos="2748"/>
+        <w:tab w:val="left" w:pos="3664"/>
+        <w:tab w:val="left" w:pos="4580"/>
+        <w:tab w:val="left" w:pos="5496"/>
+        <w:tab w:val="left" w:pos="6412"/>
+        <w:tab w:val="left" w:pos="7328"/>
+        <w:tab w:val="left" w:pos="8244"/>
+        <w:tab w:val="left" w:pos="9160"/>
+        <w:tab w:val="left" w:pos="10076"/>
+        <w:tab w:val="left" w:pos="10992"/>
+        <w:tab w:val="left" w:pos="11908"/>
+        <w:tab w:val="left" w:pos="12824"/>
+        <w:tab w:val="left" w:pos="13740"/>
+        <w:tab w:val="left" w:pos="14656"/>
+      </w:tabs>
+      <w:spacing w:before="0" w:after="0" w:line="225" w:lineRule="atLeast"/>
+      <w:ind w:firstLine="0"/>
+      <w:jc w:val="left"/>
+    </w:pPr>
+    <w:rPr>
+      <w:rFonts w:ascii="Courier New" w:eastAsia="Times New Roman" w:hAnsi="Courier New" w:cs="Courier New"/>
+      <w:color w:val="3E3E3E"/>
+      <w:sz w:val="18"/>
+      <w:szCs w:val="18"/>
+      <w:lang w:eastAsia="en-GB"/>
+    </w:rPr>
+  </w:style>
+  <w:style w:type="character" w:styleId="lev">
+    <w:name w:val="Strong"/>
+    <w:basedOn w:val="Policepardfaut"/>
+    <w:uiPriority w:val="22"/>
+    <w:qFormat/>
+    <w:rsid w:val="003718D1"/>
+    <w:rPr>
+      <w:b/>
+      <w:bCs/>
+    </w:rPr>
+  </w:style>
+  <w:style w:type="character" w:styleId="CodeHTML">
+    <w:name w:val="HTML Code"/>
+    <w:basedOn w:val="Policepardfaut"/>
+    <w:uiPriority w:val="99"/>
+    <w:semiHidden/>
+    <w:unhideWhenUsed/>
+    <w:rsid w:val="003718D1"/>
+    <w:rPr>
+      <w:rFonts w:ascii="Courier New" w:eastAsia="Times New Roman" w:hAnsi="Courier New" w:cs="Courier New"/>
+      <w:sz w:val="20"/>
+      <w:szCs w:val="20"/>
+    </w:rPr>
+  </w:style>
+  <w:style w:type="character" w:styleId="Accentuation">
+    <w:name w:val="Emphasis"/>
+    <w:basedOn w:val="Policepardfaut"/>
+    <w:uiPriority w:val="20"/>
+    <w:qFormat/>
+    <w:rsid w:val="0072755D"/>
+    <w:rPr>
+      <w:i/>
+      <w:iCs/>
+    </w:rPr>
+  </w:style>
+  <w:style w:type="character" w:styleId="Rfrenceple">
+    <w:name w:val="Subtle Reference"/>
+    <w:basedOn w:val="Policepardfaut"/>
+    <w:uiPriority w:val="31"/>
+    <w:qFormat/>
+    <w:rsid w:val="0072755D"/>
+    <w:rPr>
+      <w:smallCaps/>
+      <w:color w:val="5A5A5A" w:themeColor="text1" w:themeTint="A5"/>
+    </w:rPr>
+  </w:style>
+  <w:style w:type="paragraph" w:customStyle="1" w:styleId="Cas">
+    <w:name w:val="Cas"/>
+    <w:basedOn w:val="Titre1"/>
+    <w:next w:val="Normal"/>
+    <w:link w:val="CasCar"/>
+    <w:qFormat/>
+    <w:rsid w:val="00A72454"/>
+    <w:pPr>
+      <w:numPr>
+        <w:numId w:val="2"/>
+      </w:numPr>
+    </w:pPr>
+  </w:style>
+  <w:style w:type="character" w:customStyle="1" w:styleId="CasCar">
+    <w:name w:val="Cas Car"/>
+    <w:basedOn w:val="Titre1Car"/>
+    <w:link w:val="Cas"/>
+    <w:rsid w:val="00A72454"/>
+    <w:rPr>
+      <w:rFonts w:asciiTheme="majorHAnsi" w:eastAsiaTheme="majorEastAsia" w:hAnsiTheme="majorHAnsi" w:cstheme="majorBidi"/>
+      <w:b/>
+      <w:bCs/>
+      <w:color w:val="830F0E" w:themeColor="accent1" w:themeShade="BF"/>
+      <w:sz w:val="28"/>
+      <w:szCs w:val="28"/>
+    </w:rPr>
+  </w:style>
+  <w:style w:type="table" w:customStyle="1" w:styleId="TableauListe41">
+    <w:name w:val="Tableau Liste 41"/>
+    <w:basedOn w:val="TableauNormal"/>
+    <w:uiPriority w:val="49"/>
+    <w:rsid w:val="005E7128"/>
+    <w:pPr>
+      <w:spacing w:after="0" w:line="240" w:lineRule="auto"/>
+    </w:pPr>
+    <w:tblPr>
+      <w:tblStyleRowBandSize w:val="1"/>
+      <w:tblStyleColBandSize w:val="1"/>
+      <w:tblInd w:w="0" w:type="dxa"/>
+      <w:tblBorders>
+        <w:top w:val="single" w:sz="4" w:space="0" w:color="666666" w:themeColor="text1" w:themeTint="99"/>
+        <w:left w:val="single" w:sz="4" w:space="0" w:color="666666" w:themeColor="text1" w:themeTint="99"/>
+        <w:bottom w:val="single" w:sz="4" w:space="0" w:color="666666" w:themeColor="text1" w:themeTint="99"/>
+        <w:right w:val="single" w:sz="4" w:space="0" w:color="666666" w:themeColor="text1" w:themeTint="99"/>
+        <w:insideH w:val="single" w:sz="4" w:space="0" w:color="666666" w:themeColor="text1" w:themeTint="99"/>
+      </w:tblBorders>
+      <w:tblCellMar>
+        <w:top w:w="0" w:type="dxa"/>
+        <w:left w:w="108" w:type="dxa"/>
+        <w:bottom w:w="0" w:type="dxa"/>
+        <w:right w:w="108" w:type="dxa"/>
+      </w:tblCellMar>
+    </w:tblPr>
+    <w:tblStylePr w:type="firstRow">
+      <w:rPr>
+        <w:b/>
+        <w:bCs/>
+        <w:color w:val="FFFFFF" w:themeColor="background1"/>
+      </w:rPr>
+      <w:tblPr/>
+      <w:tcPr>
+        <w:tcBorders>
+          <w:top w:val="single" w:sz="4" w:space="0" w:color="000000" w:themeColor="text1"/>
+          <w:left w:val="single" w:sz="4" w:space="0" w:color="000000" w:themeColor="text1"/>
+          <w:bottom w:val="single" w:sz="4" w:space="0" w:color="000000" w:themeColor="text1"/>
+          <w:right w:val="single" w:sz="4" w:space="0" w:color="000000" w:themeColor="text1"/>
+          <w:insideH w:val="nil"/>
+        </w:tcBorders>
+        <w:shd w:val="clear" w:color="auto" w:fill="000000" w:themeFill="text1"/>
+      </w:tcPr>
+    </w:tblStylePr>
+    <w:tblStylePr w:type="lastRow">
+      <w:rPr>
+        <w:b/>
+        <w:bCs/>
+      </w:rPr>
+      <w:tblPr/>
+      <w:tcPr>
+        <w:tcBorders>
+          <w:top w:val="double" w:sz="4" w:space="0" w:color="666666" w:themeColor="text1" w:themeTint="99"/>
+        </w:tcBorders>
+      </w:tcPr>
+    </w:tblStylePr>
+    <w:tblStylePr w:type="firstCol">
+      <w:rPr>
+        <w:b/>
+        <w:bCs/>
+      </w:rPr>
+    </w:tblStylePr>
+    <w:tblStylePr w:type="lastCol">
+      <w:rPr>
+        <w:b/>
+        <w:bCs/>
+      </w:rPr>
+    </w:tblStylePr>
+    <w:tblStylePr w:type="band1Vert">
+      <w:tblPr/>
+      <w:tcPr>
+        <w:shd w:val="clear" w:color="auto" w:fill="CCCCCC" w:themeFill="text1" w:themeFillTint="33"/>
+      </w:tcPr>
+    </w:tblStylePr>
+    <w:tblStylePr w:type="band1Horz">
+      <w:tblPr/>
+      <w:tcPr>
+        <w:shd w:val="clear" w:color="auto" w:fill="CCCCCC" w:themeFill="text1" w:themeFillTint="33"/>
+      </w:tcPr>
+    </w:tblStylePr>
+  </w:style>
+  <w:style w:type="table" w:customStyle="1" w:styleId="TableauListe4-Accentuation11">
+    <w:name w:val="Tableau Liste 4 - Accentuation 11"/>
+    <w:basedOn w:val="TableauNormal"/>
+    <w:uiPriority w:val="49"/>
+    <w:rsid w:val="005E7128"/>
+    <w:pPr>
+      <w:spacing w:after="0" w:line="240" w:lineRule="auto"/>
+    </w:pPr>
+    <w:tblPr>
+      <w:tblStyleRowBandSize w:val="1"/>
+      <w:tblStyleColBandSize w:val="1"/>
+      <w:tblInd w:w="0" w:type="dxa"/>
+      <w:tblBorders>
+        <w:top w:val="single" w:sz="4" w:space="0" w:color="EC5654" w:themeColor="accent1" w:themeTint="99"/>
+        <w:left w:val="single" w:sz="4" w:space="0" w:color="EC5654" w:themeColor="accent1" w:themeTint="99"/>
+        <w:bottom w:val="single" w:sz="4" w:space="0" w:color="EC5654" w:themeColor="accent1" w:themeTint="99"/>
+        <w:right w:val="single" w:sz="4" w:space="0" w:color="EC5654" w:themeColor="accent1" w:themeTint="99"/>
+        <w:insideH w:val="single" w:sz="4" w:space="0" w:color="EC5654" w:themeColor="accent1" w:themeTint="99"/>
+      </w:tblBorders>
+      <w:tblCellMar>
+        <w:top w:w="0" w:type="dxa"/>
+        <w:left w:w="108" w:type="dxa"/>
+        <w:bottom w:w="0" w:type="dxa"/>
+        <w:right w:w="108" w:type="dxa"/>
+      </w:tblCellMar>
+    </w:tblPr>
+    <w:tblStylePr w:type="firstRow">
+      <w:rPr>
+        <w:b/>
+        <w:bCs/>
+        <w:color w:val="FFFFFF" w:themeColor="background1"/>
+      </w:rPr>
+      <w:tblPr/>
+      <w:tcPr>
+        <w:tcBorders>
+          <w:top w:val="single" w:sz="4" w:space="0" w:color="B01513" w:themeColor="accent1"/>
+          <w:left w:val="single" w:sz="4" w:space="0" w:color="B01513" w:themeColor="accent1"/>
+          <w:bottom w:val="single" w:sz="4" w:space="0" w:color="B01513" w:themeColor="accent1"/>
+          <w:right w:val="single" w:sz="4" w:space="0" w:color="B01513" w:themeColor="accent1"/>
+          <w:insideH w:val="nil"/>
+        </w:tcBorders>
+        <w:shd w:val="clear" w:color="auto" w:fill="B01513" w:themeFill="accent1"/>
+      </w:tcPr>
+    </w:tblStylePr>
+    <w:tblStylePr w:type="lastRow">
+      <w:rPr>
+        <w:b/>
+        <w:bCs/>
+      </w:rPr>
+      <w:tblPr/>
+      <w:tcPr>
+        <w:tcBorders>
+          <w:top w:val="double" w:sz="4" w:space="0" w:color="EC5654" w:themeColor="accent1" w:themeTint="99"/>
+        </w:tcBorders>
+      </w:tcPr>
+    </w:tblStylePr>
+    <w:tblStylePr w:type="firstCol">
+      <w:rPr>
+        <w:b/>
+        <w:bCs/>
+      </w:rPr>
+    </w:tblStylePr>
+    <w:tblStylePr w:type="lastCol">
+      <w:rPr>
+        <w:b/>
+        <w:bCs/>
+      </w:rPr>
+    </w:tblStylePr>
+    <w:tblStylePr w:type="band1Vert">
+      <w:tblPr/>
+      <w:tcPr>
+        <w:shd w:val="clear" w:color="auto" w:fill="F9C6C6" w:themeFill="accent1" w:themeFillTint="33"/>
+      </w:tcPr>
+    </w:tblStylePr>
+    <w:tblStylePr w:type="band1Horz">
+      <w:tblPr/>
+      <w:tcPr>
+        <w:shd w:val="clear" w:color="auto" w:fill="F9C6C6" w:themeFill="accent1" w:themeFillTint="33"/>
+      </w:tcPr>
+    </w:tblStylePr>
+  </w:style>
+  <w:style w:type="table" w:customStyle="1" w:styleId="TableauListe2-Accentuation11">
+    <w:name w:val="Tableau Liste 2 - Accentuation 11"/>
+    <w:basedOn w:val="TableauNormal"/>
+    <w:uiPriority w:val="47"/>
+    <w:rsid w:val="00963F4F"/>
+    <w:pPr>
+      <w:spacing w:after="0" w:line="240" w:lineRule="auto"/>
+    </w:pPr>
+    <w:tblPr>
+      <w:tblStyleRowBandSize w:val="1"/>
+      <w:tblStyleColBandSize w:val="1"/>
+      <w:tblInd w:w="0" w:type="dxa"/>
+      <w:tblBorders>
+        <w:top w:val="single" w:sz="4" w:space="0" w:color="EC5654" w:themeColor="accent1" w:themeTint="99"/>
+        <w:bottom w:val="single" w:sz="4" w:space="0" w:color="EC5654" w:themeColor="accent1" w:themeTint="99"/>
+        <w:insideH w:val="single" w:sz="4" w:space="0" w:color="EC5654" w:themeColor="accent1" w:themeTint="99"/>
+      </w:tblBorders>
+      <w:tblCellMar>
+        <w:top w:w="0" w:type="dxa"/>
+        <w:left w:w="108" w:type="dxa"/>
+        <w:bottom w:w="0" w:type="dxa"/>
+        <w:right w:w="108" w:type="dxa"/>
+      </w:tblCellMar>
+    </w:tblPr>
+    <w:tblStylePr w:type="firstRow">
+      <w:rPr>
+        <w:b/>
+        <w:bCs/>
+      </w:rPr>
+    </w:tblStylePr>
+    <w:tblStylePr w:type="lastRow">
+      <w:rPr>
+        <w:b/>
+        <w:bCs/>
+      </w:rPr>
+    </w:tblStylePr>
+    <w:tblStylePr w:type="firstCol">
+      <w:rPr>
+        <w:b/>
+        <w:bCs/>
+      </w:rPr>
+    </w:tblStylePr>
+    <w:tblStylePr w:type="lastCol">
+      <w:rPr>
+        <w:b/>
+        <w:bCs/>
+      </w:rPr>
+    </w:tblStylePr>
+    <w:tblStylePr w:type="band1Vert">
+      <w:tblPr/>
+      <w:tcPr>
+        <w:shd w:val="clear" w:color="auto" w:fill="F9C6C6" w:themeFill="accent1" w:themeFillTint="33"/>
+      </w:tcPr>
+    </w:tblStylePr>
+    <w:tblStylePr w:type="band1Horz">
+      <w:tblPr/>
+      <w:tcPr>
+        <w:shd w:val="clear" w:color="auto" w:fill="F9C6C6" w:themeFill="accent1" w:themeFillTint="33"/>
+      </w:tcPr>
+    </w:tblStylePr>
+  </w:style>
+  <w:style w:type="table" w:customStyle="1" w:styleId="TableauListe2-Accentuation12">
+    <w:name w:val="Tableau Liste 2 - Accentuation 12"/>
+    <w:basedOn w:val="TableauNormal"/>
+    <w:uiPriority w:val="47"/>
+    <w:rsid w:val="00A9231A"/>
+    <w:pPr>
+      <w:spacing w:after="0" w:line="240" w:lineRule="auto"/>
+    </w:pPr>
+    <w:tblPr>
+      <w:tblStyleRowBandSize w:val="1"/>
+      <w:tblStyleColBandSize w:val="1"/>
+      <w:tblInd w:w="0" w:type="dxa"/>
+      <w:tblBorders>
+        <w:top w:val="single" w:sz="4" w:space="0" w:color="EC5654" w:themeColor="accent1" w:themeTint="99"/>
+        <w:bottom w:val="single" w:sz="4" w:space="0" w:color="EC5654" w:themeColor="accent1" w:themeTint="99"/>
+        <w:insideH w:val="single" w:sz="4" w:space="0" w:color="EC5654" w:themeColor="accent1" w:themeTint="99"/>
+      </w:tblBorders>
+      <w:tblCellMar>
+        <w:top w:w="0" w:type="dxa"/>
+        <w:left w:w="108" w:type="dxa"/>
+        <w:bottom w:w="0" w:type="dxa"/>
+        <w:right w:w="108" w:type="dxa"/>
+      </w:tblCellMar>
+    </w:tblPr>
+    <w:tblStylePr w:type="firstRow">
+      <w:rPr>
+        <w:b/>
+        <w:bCs/>
+      </w:rPr>
+    </w:tblStylePr>
+    <w:tblStylePr w:type="lastRow">
+      <w:rPr>
+        <w:b/>
+        <w:bCs/>
+      </w:rPr>
+    </w:tblStylePr>
+    <w:tblStylePr w:type="firstCol">
+      <w:rPr>
+        <w:b/>
+        <w:bCs/>
+      </w:rPr>
+    </w:tblStylePr>
+    <w:tblStylePr w:type="lastCol">
+      <w:rPr>
+        <w:b/>
+        <w:bCs/>
+      </w:rPr>
+    </w:tblStylePr>
+    <w:tblStylePr w:type="band1Vert">
+      <w:tblPr/>
+      <w:tcPr>
+        <w:shd w:val="clear" w:color="auto" w:fill="F9C6C6" w:themeFill="accent1" w:themeFillTint="33"/>
+      </w:tcPr>
+    </w:tblStylePr>
+    <w:tblStylePr w:type="band1Horz">
+      <w:tblPr/>
+      <w:tcPr>
+        <w:shd w:val="clear" w:color="auto" w:fill="F9C6C6" w:themeFill="accent1" w:themeFillTint="33"/>
+      </w:tcPr>
+    </w:tblStylePr>
+  </w:style>
+  <w:style w:type="table" w:customStyle="1" w:styleId="ListTable2Accent1">
+    <w:name w:val="List Table 2 Accent 1"/>
+    <w:basedOn w:val="TableauNormal"/>
+    <w:uiPriority w:val="47"/>
+    <w:rsid w:val="00B769F9"/>
+    <w:pPr>
+      <w:spacing w:after="0" w:line="240" w:lineRule="auto"/>
+    </w:pPr>
+    <w:tblPr>
+      <w:tblStyleRowBandSize w:val="1"/>
+      <w:tblStyleColBandSize w:val="1"/>
+      <w:tblInd w:w="0" w:type="dxa"/>
+      <w:tblBorders>
+        <w:top w:val="single" w:sz="4" w:space="0" w:color="EC5654" w:themeColor="accent1" w:themeTint="99"/>
+        <w:bottom w:val="single" w:sz="4" w:space="0" w:color="EC5654" w:themeColor="accent1" w:themeTint="99"/>
+        <w:insideH w:val="single" w:sz="4" w:space="0" w:color="EC5654" w:themeColor="accent1" w:themeTint="99"/>
+      </w:tblBorders>
+      <w:tblCellMar>
+        <w:top w:w="0" w:type="dxa"/>
+        <w:left w:w="108" w:type="dxa"/>
+        <w:bottom w:w="0" w:type="dxa"/>
+        <w:right w:w="108" w:type="dxa"/>
+      </w:tblCellMar>
     </w:tblPr>
     <w:tblStylePr w:type="firstRow">
       <w:rPr>
@@ -6352,7 +8382,7 @@
     </a:clrScheme>
     <a:fontScheme name="Ion">
       <a:majorFont>
-        <a:latin typeface="Century Gothic" panose="020B0502020202020204"/>
+        <a:latin typeface="Century Gothic"/>
         <a:ea typeface=""/>
         <a:cs typeface=""/>
         <a:font script="Jpan" typeface="メイリオ"/>
@@ -6387,7 +8417,7 @@
         <a:font script="Geor" typeface="Sylfaen"/>
       </a:majorFont>
       <a:minorFont>
-        <a:latin typeface="Century Gothic" panose="020B0502020202020204"/>
+        <a:latin typeface="Century Gothic"/>
         <a:ea typeface=""/>
         <a:cs typeface=""/>
         <a:font script="Jpan" typeface="メイリオ"/>
@@ -6569,7 +8599,7 @@
   <a:extraClrSchemeLst/>
   <a:extLst>
     <a:ext uri="{05A4C25C-085E-4340-85A3-A5531E510DB2}">
-      <thm15:themeFamily xmlns:thm15="http://schemas.microsoft.com/office/thememl/2012/main" name="Ion" id="{B8441ADB-2E43-4AF7-B97A-BD870242C6A8}" vid="{292E63A9-BB86-4E3D-B92A-7223C6510D2E}"/>
+      <thm15:themeFamily xmlns:thm15="http://schemas.microsoft.com/office/thememl/2012/main" xmlns="" name="Ion" id="{B8441ADB-2E43-4AF7-B97A-BD870242C6A8}" vid="{292E63A9-BB86-4E3D-B92A-7223C6510D2E}"/>
     </a:ext>
   </a:extLst>
 </a:theme>
@@ -6599,7 +8629,7 @@
 </file>
 
 <file path=customXml/itemProps2.xml><?xml version="1.0" encoding="utf-8"?>
-<ds:datastoreItem xmlns:ds="http://schemas.openxmlformats.org/officeDocument/2006/customXml" ds:itemID="{73B8AC93-9C24-4A0D-AAE8-DC44B90119EB}">
+<ds:datastoreItem xmlns:ds="http://schemas.openxmlformats.org/officeDocument/2006/customXml" ds:itemID="{FA30F964-EB36-4FAF-BD34-DBC75D7DAAD0}">
   <ds:schemaRefs>
     <ds:schemaRef ds:uri="http://schemas.openxmlformats.org/officeDocument/2006/bibliography"/>
   </ds:schemaRefs>

</xml_diff>

<commit_message>
Encore plus de rapport
</commit_message>
<xml_diff>
--- a/doc/rapport.docx
+++ b/doc/rapport.docx
@@ -411,13 +411,13 @@
       <w:r>
         <w:fldChar w:fldCharType="separate"/>
       </w:r>
-      <w:hyperlink w:anchor="_Toc434919330" w:history="1">
+      <w:hyperlink w:anchor="_Toc435558809" w:history="1">
         <w:r>
           <w:rPr>
             <w:rStyle w:val="Lienhypertexte"/>
             <w:noProof/>
           </w:rPr>
-          <w:t>Introduction</w:t>
+          <w:t>Présentation du TP</w:t>
         </w:r>
         <w:r>
           <w:rPr>
@@ -438,7 +438,7 @@
             <w:noProof/>
             <w:webHidden/>
           </w:rPr>
-          <w:instrText xml:space="preserve"> PAGEREF _Toc434919330 \h </w:instrText>
+          <w:instrText xml:space="preserve"> PAGEREF _Toc435558809 \h </w:instrText>
         </w:r>
         <w:r>
           <w:rPr>
@@ -471,27 +471,26 @@
     </w:p>
     <w:p>
       <w:pPr>
-        <w:pStyle w:val="TM1"/>
+        <w:pStyle w:val="TM2"/>
         <w:tabs>
           <w:tab w:val="right" w:leader="dot" w:pos="9062"/>
         </w:tabs>
         <w:rPr>
           <w:rFonts w:asciiTheme="minorHAnsi" w:eastAsiaTheme="minorEastAsia" w:hAnsiTheme="minorHAnsi"/>
-          <w:b w:val="0"/>
-          <w:bCs w:val="0"/>
-          <w:caps w:val="0"/>
+          <w:smallCaps w:val="0"/>
           <w:noProof/>
+          <w:sz w:val="22"/>
           <w:szCs w:val="22"/>
           <w:lang w:eastAsia="fr-FR"/>
         </w:rPr>
       </w:pPr>
-      <w:hyperlink w:anchor="_Toc434919331" w:history="1">
+      <w:hyperlink w:anchor="_Toc435558810" w:history="1">
         <w:r>
           <w:rPr>
             <w:rStyle w:val="Lienhypertexte"/>
             <w:noProof/>
           </w:rPr>
-          <w:t>Nuage de mots</w:t>
+          <w:t>Objectif du TP</w:t>
         </w:r>
         <w:r>
           <w:rPr>
@@ -512,7 +511,81 @@
             <w:noProof/>
             <w:webHidden/>
           </w:rPr>
-          <w:instrText xml:space="preserve"> PAGEREF _Toc434919331 \h </w:instrText>
+          <w:instrText xml:space="preserve"> PAGEREF _Toc435558810 \h </w:instrText>
+        </w:r>
+        <w:r>
+          <w:rPr>
+            <w:noProof/>
+            <w:webHidden/>
+          </w:rPr>
+        </w:r>
+        <w:r>
+          <w:rPr>
+            <w:noProof/>
+            <w:webHidden/>
+          </w:rPr>
+          <w:fldChar w:fldCharType="separate"/>
+        </w:r>
+        <w:r>
+          <w:rPr>
+            <w:noProof/>
+            <w:webHidden/>
+          </w:rPr>
+          <w:t>2</w:t>
+        </w:r>
+        <w:r>
+          <w:rPr>
+            <w:noProof/>
+            <w:webHidden/>
+          </w:rPr>
+          <w:fldChar w:fldCharType="end"/>
+        </w:r>
+      </w:hyperlink>
+    </w:p>
+    <w:p>
+      <w:pPr>
+        <w:pStyle w:val="TM1"/>
+        <w:tabs>
+          <w:tab w:val="right" w:leader="dot" w:pos="9062"/>
+        </w:tabs>
+        <w:rPr>
+          <w:rFonts w:asciiTheme="minorHAnsi" w:eastAsiaTheme="minorEastAsia" w:hAnsiTheme="minorHAnsi"/>
+          <w:b w:val="0"/>
+          <w:bCs w:val="0"/>
+          <w:caps w:val="0"/>
+          <w:noProof/>
+          <w:szCs w:val="22"/>
+          <w:lang w:eastAsia="fr-FR"/>
+        </w:rPr>
+      </w:pPr>
+      <w:hyperlink w:anchor="_Toc435558811" w:history="1">
+        <w:r>
+          <w:rPr>
+            <w:rStyle w:val="Lienhypertexte"/>
+            <w:noProof/>
+          </w:rPr>
+          <w:t>Analyse des données</w:t>
+        </w:r>
+        <w:r>
+          <w:rPr>
+            <w:noProof/>
+            <w:webHidden/>
+          </w:rPr>
+          <w:tab/>
+        </w:r>
+        <w:r>
+          <w:rPr>
+            <w:noProof/>
+            <w:webHidden/>
+          </w:rPr>
+          <w:fldChar w:fldCharType="begin"/>
+        </w:r>
+        <w:r>
+          <w:rPr>
+            <w:noProof/>
+            <w:webHidden/>
+          </w:rPr>
+          <w:instrText xml:space="preserve"> PAGEREF _Toc435558811 \h </w:instrText>
         </w:r>
         <w:r>
           <w:rPr>
@@ -558,13 +631,13 @@
           <w:lang w:eastAsia="fr-FR"/>
         </w:rPr>
       </w:pPr>
-      <w:hyperlink w:anchor="_Toc434919332" w:history="1">
+      <w:hyperlink w:anchor="_Toc435558812" w:history="1">
         <w:r>
           <w:rPr>
             <w:rStyle w:val="Lienhypertexte"/>
             <w:noProof/>
           </w:rPr>
-          <w:t>Présentation des nuages de mots</w:t>
+          <w:t>Vie du lapin</w:t>
         </w:r>
         <w:r>
           <w:rPr>
@@ -585,7 +658,7 @@
             <w:noProof/>
             <w:webHidden/>
           </w:rPr>
-          <w:instrText xml:space="preserve"> PAGEREF _Toc434919332 \h </w:instrText>
+          <w:instrText xml:space="preserve"> PAGEREF _Toc435558812 \h </w:instrText>
         </w:r>
         <w:r>
           <w:rPr>
@@ -631,13 +704,13 @@
           <w:lang w:eastAsia="fr-FR"/>
         </w:rPr>
       </w:pPr>
-      <w:hyperlink w:anchor="_Toc434919333" w:history="1">
+      <w:hyperlink w:anchor="_Toc435558813" w:history="1">
         <w:r>
           <w:rPr>
             <w:rStyle w:val="Lienhypertexte"/>
             <w:noProof/>
           </w:rPr>
-          <w:t>Outils existants</w:t>
+          <w:t>Naissance des lapins</w:t>
         </w:r>
         <w:r>
           <w:rPr>
@@ -658,7 +731,7 @@
             <w:noProof/>
             <w:webHidden/>
           </w:rPr>
-          <w:instrText xml:space="preserve"> PAGEREF _Toc434919333 \h </w:instrText>
+          <w:instrText xml:space="preserve"> PAGEREF _Toc435558813 \h </w:instrText>
         </w:r>
         <w:r>
           <w:rPr>
@@ -705,13 +778,13 @@
           <w:lang w:eastAsia="fr-FR"/>
         </w:rPr>
       </w:pPr>
-      <w:hyperlink w:anchor="_Toc434919334" w:history="1">
+      <w:hyperlink w:anchor="_Toc435558814" w:history="1">
         <w:r>
           <w:rPr>
             <w:rStyle w:val="Lienhypertexte"/>
             <w:noProof/>
           </w:rPr>
-          <w:t>Notre outil</w:t>
+          <w:t>Création de la solution</w:t>
         </w:r>
         <w:r>
           <w:rPr>
@@ -732,7 +805,7 @@
             <w:noProof/>
             <w:webHidden/>
           </w:rPr>
-          <w:instrText xml:space="preserve"> PAGEREF _Toc434919334 \h </w:instrText>
+          <w:instrText xml:space="preserve"> PAGEREF _Toc435558814 \h </w:instrText>
         </w:r>
         <w:r>
           <w:rPr>
@@ -779,13 +852,13 @@
           <w:lang w:eastAsia="fr-FR"/>
         </w:rPr>
       </w:pPr>
-      <w:hyperlink w:anchor="_Toc434919335" w:history="1">
+      <w:hyperlink w:anchor="_Toc435558815" w:history="1">
         <w:r>
           <w:rPr>
             <w:rStyle w:val="Lienhypertexte"/>
             <w:noProof/>
           </w:rPr>
-          <w:t>Activité annexe : génération aléatoire de phrases</w:t>
+          <w:t>Résultats</w:t>
         </w:r>
         <w:r>
           <w:rPr>
@@ -806,7 +879,7 @@
             <w:noProof/>
             <w:webHidden/>
           </w:rPr>
-          <w:instrText xml:space="preserve"> PAGEREF _Toc434919335 \h </w:instrText>
+          <w:instrText xml:space="preserve"> PAGEREF _Toc435558815 \h </w:instrText>
         </w:r>
         <w:r>
           <w:rPr>
@@ -853,7 +926,7 @@
           <w:lang w:eastAsia="fr-FR"/>
         </w:rPr>
       </w:pPr>
-      <w:hyperlink w:anchor="_Toc434919336" w:history="1">
+      <w:hyperlink w:anchor="_Toc435558816" w:history="1">
         <w:r>
           <w:rPr>
             <w:rStyle w:val="Lienhypertexte"/>
@@ -880,7 +953,7 @@
             <w:noProof/>
             <w:webHidden/>
           </w:rPr>
-          <w:instrText xml:space="preserve"> PAGEREF _Toc434919336 \h </w:instrText>
+          <w:instrText xml:space="preserve"> PAGEREF _Toc435558816 \h </w:instrText>
         </w:r>
         <w:r>
           <w:rPr>
@@ -934,6 +1007,7 @@
         <w:pStyle w:val="Titre"/>
       </w:pPr>
       <w:bookmarkStart w:id="3" w:name="_Présentation_du_projet"/>
+      <w:bookmarkStart w:id="4" w:name="_Toc435558809"/>
       <w:bookmarkEnd w:id="1"/>
       <w:bookmarkEnd w:id="2"/>
       <w:bookmarkEnd w:id="3"/>
@@ -941,14 +1015,17 @@
         <w:lastRenderedPageBreak/>
         <w:t>Présentation du TP</w:t>
       </w:r>
+      <w:bookmarkEnd w:id="4"/>
     </w:p>
     <w:p>
       <w:pPr>
         <w:pStyle w:val="Titre1"/>
       </w:pPr>
+      <w:bookmarkStart w:id="5" w:name="_Toc435558810"/>
       <w:r>
         <w:t>Objectif du TP</w:t>
       </w:r>
+      <w:bookmarkEnd w:id="5"/>
     </w:p>
     <w:p>
       <w:r>
@@ -977,10 +1054,12 @@
       <w:pPr>
         <w:pStyle w:val="Titre"/>
       </w:pPr>
+      <w:bookmarkStart w:id="6" w:name="_Toc435558811"/>
       <w:r>
         <w:lastRenderedPageBreak/>
         <w:t>Analyse des données</w:t>
       </w:r>
+      <w:bookmarkEnd w:id="6"/>
     </w:p>
     <w:p>
       <w:r>
@@ -991,9 +1070,11 @@
       <w:pPr>
         <w:pStyle w:val="Titre1"/>
       </w:pPr>
+      <w:bookmarkStart w:id="7" w:name="_Toc435558812"/>
       <w:r>
         <w:t>Vie du lapin</w:t>
       </w:r>
+      <w:bookmarkEnd w:id="7"/>
     </w:p>
     <w:p>
       <w:r>
@@ -1063,7 +1144,7 @@
             <v:imagedata r:id="rId12" o:title=""/>
             <w10:wrap type="square"/>
           </v:shape>
-          <o:OLEObject Type="Embed" ProgID="Excel.Sheet.12" ShapeID="_x0000_s1026" DrawAspect="Content" ObjectID="_1509299850" r:id="rId13"/>
+          <o:OLEObject Type="Embed" ProgID="Excel.Sheet.12" ShapeID="_x0000_s1026" DrawAspect="Content" ObjectID="_1509301361" r:id="rId13"/>
         </w:pict>
       </w:r>
     </w:p>
@@ -1093,9 +1174,11 @@
       <w:pPr>
         <w:pStyle w:val="Titre1"/>
       </w:pPr>
+      <w:bookmarkStart w:id="8" w:name="_Toc435558813"/>
       <w:r>
         <w:t>Naissance des lapins</w:t>
       </w:r>
+      <w:bookmarkEnd w:id="8"/>
     </w:p>
     <w:p>
       <w:r>
@@ -1118,7 +1201,19 @@
       </w:r>
       <w:proofErr w:type="gramEnd"/>
       <w:r>
-        <w:t xml:space="preserve"> de maturité, les lapins sont capable de se reproduire dès lors qu'ils entrent dans leur 10</w:t>
+        <w:t xml:space="preserve"> de maturité, </w:t>
+      </w:r>
+      <w:r>
+        <w:t>celle-ci est atteinte entre 5 et 8 mois. Pour simplifier la simulation, nos</w:t>
+      </w:r>
+      <w:r>
+        <w:t xml:space="preserve"> lapins sont capable</w:t>
+      </w:r>
+      <w:r>
+        <w:t>s</w:t>
+      </w:r>
+      <w:r>
+        <w:t xml:space="preserve"> de se reproduire dès lors qu'ils entrent dans leur 10</w:t>
       </w:r>
       <w:r>
         <w:rPr>
@@ -1129,33 +1224,193 @@
       <w:r>
         <w:t xml:space="preserve"> mois.</w:t>
       </w:r>
-      <w:bookmarkStart w:id="4" w:name="_GoBack"/>
-      <w:bookmarkEnd w:id="4"/>
     </w:p>
     <w:p>
       <w:pPr>
         <w:pStyle w:val="Titre"/>
       </w:pPr>
+      <w:bookmarkStart w:id="9" w:name="_Toc435558814"/>
       <w:r>
         <w:lastRenderedPageBreak/>
-        <w:t>Performances algorithmiques</w:t>
+        <w:t>Création de la solution</w:t>
+      </w:r>
+      <w:bookmarkEnd w:id="9"/>
+    </w:p>
+    <w:p>
+      <w:r>
+        <w:t>Notre programme de simulation s'organise autour de 5 fichiers :</w:t>
       </w:r>
     </w:p>
     <w:p>
       <w:pPr>
-        <w:pStyle w:val="Titre"/>
-      </w:pPr>
+        <w:pStyle w:val="Paragraphedeliste"/>
+        <w:numPr>
+          <w:ilvl w:val="0"/>
+          <w:numId w:val="25"/>
+        </w:numPr>
+      </w:pPr>
+      <w:r>
+        <w:t>main.cpp : code principal de la simulation</w:t>
+      </w:r>
     </w:p>
     <w:p>
       <w:pPr>
+        <w:pStyle w:val="Paragraphedeliste"/>
+        <w:numPr>
+          <w:ilvl w:val="0"/>
+          <w:numId w:val="25"/>
+        </w:numPr>
+      </w:pPr>
+      <w:r>
+        <w:t xml:space="preserve">ClasseLapins.cpp : </w:t>
+      </w:r>
+      <w:r>
+        <w:t xml:space="preserve">représentation de lapins du même </w:t>
+      </w:r>
+      <w:proofErr w:type="spellStart"/>
+      <w:r>
+        <w:t>age</w:t>
+      </w:r>
+      <w:proofErr w:type="spellEnd"/>
+    </w:p>
+    <w:p>
+      <w:pPr>
+        <w:pStyle w:val="Paragraphedeliste"/>
+        <w:numPr>
+          <w:ilvl w:val="0"/>
+          <w:numId w:val="25"/>
+        </w:numPr>
+      </w:pPr>
+      <w:r>
+        <w:t xml:space="preserve">LapinManager.cpp : </w:t>
+      </w:r>
+      <w:r>
+        <w:t>code de gestion de toutes les classes de lapins</w:t>
+      </w:r>
+      <w:r>
+        <w:t xml:space="preserve"> et de la simulation</w:t>
+      </w:r>
+    </w:p>
+    <w:p>
+      <w:r>
+        <w:t>Les fichiers ClasseLapins.cpp et LapinManager.cpp sont accompagnés que leur header c++.</w:t>
+      </w:r>
+    </w:p>
+    <w:p>
+      <w:pPr>
+        <w:pStyle w:val="Titre1"/>
+      </w:pPr>
+      <w:r>
+        <w:t>Fichier main.cpp</w:t>
+      </w:r>
+    </w:p>
+    <w:p>
+      <w:r>
+        <w:t>TODO insérer code</w:t>
+      </w:r>
+    </w:p>
+    <w:p>
+      <w:pPr>
+        <w:pStyle w:val="Titre1"/>
+      </w:pPr>
+      <w:r>
+        <w:t>Fichier ClasseLapins.cpp</w:t>
+      </w:r>
+    </w:p>
+    <w:p>
+      <w:r>
+        <w:t>TODO insérer code</w:t>
+      </w:r>
+    </w:p>
+    <w:p>
+      <w:pPr>
+        <w:pStyle w:val="Titre1"/>
+      </w:pPr>
+      <w:r>
+        <w:t>Fichier LapinManager.cpp</w:t>
+      </w:r>
+    </w:p>
+    <w:p>
+      <w:r>
+        <w:t>TODO insérer code</w:t>
+      </w:r>
+    </w:p>
+    <w:p>
+      <w:pPr>
         <w:pStyle w:val="Titre"/>
       </w:pPr>
-      <w:bookmarkStart w:id="5" w:name="_Toc434919336"/>
+      <w:bookmarkStart w:id="10" w:name="_Toc435558815"/>
+      <w:r>
+        <w:lastRenderedPageBreak/>
+        <w:t>Résultats</w:t>
+      </w:r>
+      <w:bookmarkEnd w:id="10"/>
+    </w:p>
+    <w:p>
+      <w:r>
+        <w:t>Dans notre programme, nous avons implémenté un enregistrement dans un fichier. Ceci permet d'avoir une trace d'exécution du programme mois par mois. Ceci nous permet d'avoir des informations, comme le nombre de mâles, de femelles, la population courante ou encore le nombre de naissances.</w:t>
+      </w:r>
+    </w:p>
+    <w:p>
+      <w:r>
+        <w:t xml:space="preserve">A cause de la capacité limitée des </w:t>
+      </w:r>
+      <w:proofErr w:type="spellStart"/>
+      <w:r>
+        <w:rPr>
+          <w:i/>
+        </w:rPr>
+        <w:t>unsigned</w:t>
+      </w:r>
+      <w:proofErr w:type="spellEnd"/>
+      <w:r>
+        <w:rPr>
+          <w:i/>
+        </w:rPr>
+        <w:t xml:space="preserve"> long </w:t>
+      </w:r>
+      <w:proofErr w:type="spellStart"/>
+      <w:r>
+        <w:rPr>
+          <w:i/>
+        </w:rPr>
+        <w:t>long</w:t>
+      </w:r>
+      <w:proofErr w:type="spellEnd"/>
+      <w:r>
+        <w:t xml:space="preserve"> permettant de stocker la population, nous ne pouvons simuler plus de 640 ans. Date après laquelle nous dépassons la capacité et les données sont faussées.</w:t>
+      </w:r>
+    </w:p>
+    <w:p>
+      <w:r>
+        <w:t xml:space="preserve">En </w:t>
+      </w:r>
+      <w:proofErr w:type="gramStart"/>
+      <w:r>
+        <w:t>terme</w:t>
+      </w:r>
+      <w:proofErr w:type="gramEnd"/>
+      <w:r>
+        <w:t xml:space="preserve"> de performance, il est possible de simuler cette durée en XXX s sur nos machines, et en XXX s sur le serveur XXX de l'ISIMA.</w:t>
+      </w:r>
+    </w:p>
+    <w:p>
+      <w:pPr>
+        <w:pStyle w:val="Titre1"/>
+      </w:pPr>
+      <w:bookmarkStart w:id="11" w:name="_GoBack"/>
+      <w:bookmarkEnd w:id="11"/>
+    </w:p>
+    <w:p>
+      <w:pPr>
+        <w:pStyle w:val="Titre"/>
+      </w:pPr>
+      <w:bookmarkStart w:id="12" w:name="_Toc435558816"/>
       <w:r>
         <w:lastRenderedPageBreak/>
         <w:t>Conclusion</w:t>
       </w:r>
-      <w:bookmarkEnd w:id="5"/>
+      <w:bookmarkEnd w:id="12"/>
     </w:p>
     <w:sectPr>
       <w:footerReference w:type="first" r:id="rId14"/>
@@ -1218,7 +1473,7 @@
           <w:rPr>
             <w:noProof/>
           </w:rPr>
-          <w:t>4</w:t>
+          <w:t>6</w:t>
         </w:r>
         <w:r>
           <w:fldChar w:fldCharType="end"/>
@@ -2432,6 +2687,119 @@
     </w:lvl>
   </w:abstractNum>
   <w:abstractNum w:abstractNumId="8">
+    <w:nsid w:val="25CD6E55"/>
+    <w:multiLevelType w:val="hybridMultilevel"/>
+    <w:tmpl w:val="46A6E3CA"/>
+    <w:lvl w:ilvl="0" w:tplc="49B6491C">
+      <w:start w:val="1"/>
+      <w:numFmt w:val="bullet"/>
+      <w:lvlText w:val=""/>
+      <w:lvlJc w:val="left"/>
+      <w:pPr>
+        <w:ind w:left="1069" w:hanging="360"/>
+      </w:pPr>
+      <w:rPr>
+        <w:rFonts w:ascii="Wingdings" w:eastAsiaTheme="minorHAnsi" w:hAnsi="Wingdings" w:cstheme="minorBidi" w:hint="default"/>
+      </w:rPr>
+    </w:lvl>
+    <w:lvl w:ilvl="1" w:tplc="040C0003" w:tentative="1">
+      <w:start w:val="1"/>
+      <w:numFmt w:val="bullet"/>
+      <w:lvlText w:val="o"/>
+      <w:lvlJc w:val="left"/>
+      <w:pPr>
+        <w:ind w:left="1789" w:hanging="360"/>
+      </w:pPr>
+      <w:rPr>
+        <w:rFonts w:ascii="Courier New" w:hAnsi="Courier New" w:cs="Courier New" w:hint="default"/>
+      </w:rPr>
+    </w:lvl>
+    <w:lvl w:ilvl="2" w:tplc="040C0005" w:tentative="1">
+      <w:start w:val="1"/>
+      <w:numFmt w:val="bullet"/>
+      <w:lvlText w:val=""/>
+      <w:lvlJc w:val="left"/>
+      <w:pPr>
+        <w:ind w:left="2509" w:hanging="360"/>
+      </w:pPr>
+      <w:rPr>
+        <w:rFonts w:ascii="Wingdings" w:hAnsi="Wingdings" w:hint="default"/>
+      </w:rPr>
+    </w:lvl>
+    <w:lvl w:ilvl="3" w:tplc="040C0001" w:tentative="1">
+      <w:start w:val="1"/>
+      <w:numFmt w:val="bullet"/>
+      <w:lvlText w:val=""/>
+      <w:lvlJc w:val="left"/>
+      <w:pPr>
+        <w:ind w:left="3229" w:hanging="360"/>
+      </w:pPr>
+      <w:rPr>
+        <w:rFonts w:ascii="Symbol" w:hAnsi="Symbol" w:hint="default"/>
+      </w:rPr>
+    </w:lvl>
+    <w:lvl w:ilvl="4" w:tplc="040C0003" w:tentative="1">
+      <w:start w:val="1"/>
+      <w:numFmt w:val="bullet"/>
+      <w:lvlText w:val="o"/>
+      <w:lvlJc w:val="left"/>
+      <w:pPr>
+        <w:ind w:left="3949" w:hanging="360"/>
+      </w:pPr>
+      <w:rPr>
+        <w:rFonts w:ascii="Courier New" w:hAnsi="Courier New" w:cs="Courier New" w:hint="default"/>
+      </w:rPr>
+    </w:lvl>
+    <w:lvl w:ilvl="5" w:tplc="040C0005" w:tentative="1">
+      <w:start w:val="1"/>
+      <w:numFmt w:val="bullet"/>
+      <w:lvlText w:val=""/>
+      <w:lvlJc w:val="left"/>
+      <w:pPr>
+        <w:ind w:left="4669" w:hanging="360"/>
+      </w:pPr>
+      <w:rPr>
+        <w:rFonts w:ascii="Wingdings" w:hAnsi="Wingdings" w:hint="default"/>
+      </w:rPr>
+    </w:lvl>
+    <w:lvl w:ilvl="6" w:tplc="040C0001" w:tentative="1">
+      <w:start w:val="1"/>
+      <w:numFmt w:val="bullet"/>
+      <w:lvlText w:val=""/>
+      <w:lvlJc w:val="left"/>
+      <w:pPr>
+        <w:ind w:left="5389" w:hanging="360"/>
+      </w:pPr>
+      <w:rPr>
+        <w:rFonts w:ascii="Symbol" w:hAnsi="Symbol" w:hint="default"/>
+      </w:rPr>
+    </w:lvl>
+    <w:lvl w:ilvl="7" w:tplc="040C0003" w:tentative="1">
+      <w:start w:val="1"/>
+      <w:numFmt w:val="bullet"/>
+      <w:lvlText w:val="o"/>
+      <w:lvlJc w:val="left"/>
+      <w:pPr>
+        <w:ind w:left="6109" w:hanging="360"/>
+      </w:pPr>
+      <w:rPr>
+        <w:rFonts w:ascii="Courier New" w:hAnsi="Courier New" w:cs="Courier New" w:hint="default"/>
+      </w:rPr>
+    </w:lvl>
+    <w:lvl w:ilvl="8" w:tplc="040C0005" w:tentative="1">
+      <w:start w:val="1"/>
+      <w:numFmt w:val="bullet"/>
+      <w:lvlText w:val=""/>
+      <w:lvlJc w:val="left"/>
+      <w:pPr>
+        <w:ind w:left="6829" w:hanging="360"/>
+      </w:pPr>
+      <w:rPr>
+        <w:rFonts w:ascii="Wingdings" w:hAnsi="Wingdings" w:hint="default"/>
+      </w:rPr>
+    </w:lvl>
+  </w:abstractNum>
+  <w:abstractNum w:abstractNumId="9">
     <w:nsid w:val="260549B5"/>
     <w:multiLevelType w:val="hybridMultilevel"/>
     <w:tmpl w:val="C2607FC6"/>
@@ -2544,7 +2912,7 @@
       </w:rPr>
     </w:lvl>
   </w:abstractNum>
-  <w:abstractNum w:abstractNumId="9">
+  <w:abstractNum w:abstractNumId="10">
     <w:nsid w:val="273147A6"/>
     <w:multiLevelType w:val="hybridMultilevel"/>
     <w:tmpl w:val="D54E9A48"/>
@@ -2657,7 +3025,7 @@
       </w:rPr>
     </w:lvl>
   </w:abstractNum>
-  <w:abstractNum w:abstractNumId="10">
+  <w:abstractNum w:abstractNumId="11">
     <w:nsid w:val="34347626"/>
     <w:multiLevelType w:val="hybridMultilevel"/>
     <w:tmpl w:val="7C600DF8"/>
@@ -2771,7 +3139,7 @@
       </w:rPr>
     </w:lvl>
   </w:abstractNum>
-  <w:abstractNum w:abstractNumId="11">
+  <w:abstractNum w:abstractNumId="12">
     <w:nsid w:val="364414FF"/>
     <w:multiLevelType w:val="hybridMultilevel"/>
     <w:tmpl w:val="391096DC"/>
@@ -2884,7 +3252,7 @@
       </w:rPr>
     </w:lvl>
   </w:abstractNum>
-  <w:abstractNum w:abstractNumId="12">
+  <w:abstractNum w:abstractNumId="13">
     <w:nsid w:val="3AB86F47"/>
     <w:multiLevelType w:val="hybridMultilevel"/>
     <w:tmpl w:val="792AA5AC"/>
@@ -2996,7 +3364,7 @@
       </w:rPr>
     </w:lvl>
   </w:abstractNum>
-  <w:abstractNum w:abstractNumId="13">
+  <w:abstractNum w:abstractNumId="14">
     <w:nsid w:val="3DCF7883"/>
     <w:multiLevelType w:val="hybridMultilevel"/>
     <w:tmpl w:val="EE54CADE"/>
@@ -3109,7 +3477,7 @@
       </w:rPr>
     </w:lvl>
   </w:abstractNum>
-  <w:abstractNum w:abstractNumId="14">
+  <w:abstractNum w:abstractNumId="15">
     <w:nsid w:val="44A07253"/>
     <w:multiLevelType w:val="hybridMultilevel"/>
     <w:tmpl w:val="EB6AF660"/>
@@ -3221,7 +3589,7 @@
       </w:rPr>
     </w:lvl>
   </w:abstractNum>
-  <w:abstractNum w:abstractNumId="15">
+  <w:abstractNum w:abstractNumId="16">
     <w:nsid w:val="5F5A399F"/>
     <w:multiLevelType w:val="hybridMultilevel"/>
     <w:tmpl w:val="74A66B18"/>
@@ -3333,7 +3701,7 @@
       </w:rPr>
     </w:lvl>
   </w:abstractNum>
-  <w:abstractNum w:abstractNumId="16">
+  <w:abstractNum w:abstractNumId="17">
     <w:nsid w:val="5F687294"/>
     <w:multiLevelType w:val="hybridMultilevel"/>
     <w:tmpl w:val="06487B82"/>
@@ -3424,7 +3792,7 @@
       </w:pPr>
     </w:lvl>
   </w:abstractNum>
-  <w:abstractNum w:abstractNumId="17">
+  <w:abstractNum w:abstractNumId="18">
     <w:nsid w:val="616364D6"/>
     <w:multiLevelType w:val="hybridMultilevel"/>
     <w:tmpl w:val="6F84A0C6"/>
@@ -3515,7 +3883,7 @@
       </w:pPr>
     </w:lvl>
   </w:abstractNum>
-  <w:abstractNum w:abstractNumId="18">
+  <w:abstractNum w:abstractNumId="19">
     <w:nsid w:val="673060A6"/>
     <w:multiLevelType w:val="hybridMultilevel"/>
     <w:tmpl w:val="03F897B8"/>
@@ -3627,7 +3995,7 @@
       </w:rPr>
     </w:lvl>
   </w:abstractNum>
-  <w:abstractNum w:abstractNumId="19">
+  <w:abstractNum w:abstractNumId="20">
     <w:nsid w:val="6D7B4E52"/>
     <w:multiLevelType w:val="hybridMultilevel"/>
     <w:tmpl w:val="D2489BE6"/>
@@ -3739,7 +4107,7 @@
       </w:rPr>
     </w:lvl>
   </w:abstractNum>
-  <w:abstractNum w:abstractNumId="20">
+  <w:abstractNum w:abstractNumId="21">
     <w:nsid w:val="6FF976F5"/>
     <w:multiLevelType w:val="hybridMultilevel"/>
     <w:tmpl w:val="B668284A"/>
@@ -3852,7 +4220,7 @@
       </w:rPr>
     </w:lvl>
   </w:abstractNum>
-  <w:abstractNum w:abstractNumId="21">
+  <w:abstractNum w:abstractNumId="22">
     <w:nsid w:val="74F36C48"/>
     <w:multiLevelType w:val="hybridMultilevel"/>
     <w:tmpl w:val="CD8AD410"/>
@@ -3965,7 +4333,7 @@
       </w:rPr>
     </w:lvl>
   </w:abstractNum>
-  <w:abstractNum w:abstractNumId="22">
+  <w:abstractNum w:abstractNumId="23">
     <w:nsid w:val="78C91544"/>
     <w:multiLevelType w:val="hybridMultilevel"/>
     <w:tmpl w:val="F7C26C00"/>
@@ -4078,7 +4446,7 @@
       </w:rPr>
     </w:lvl>
   </w:abstractNum>
-  <w:abstractNum w:abstractNumId="23">
+  <w:abstractNum w:abstractNumId="24">
     <w:nsid w:val="7FAC38D0"/>
     <w:multiLevelType w:val="hybridMultilevel"/>
     <w:tmpl w:val="6C1E1C30"/>
@@ -4192,28 +4560,28 @@
     </w:lvl>
   </w:abstractNum>
   <w:num w:numId="1">
+    <w:abstractNumId w:val="17"/>
+  </w:num>
+  <w:num w:numId="2">
+    <w:abstractNumId w:val="18"/>
+  </w:num>
+  <w:num w:numId="3">
     <w:abstractNumId w:val="16"/>
   </w:num>
-  <w:num w:numId="2">
-    <w:abstractNumId w:val="17"/>
-  </w:num>
-  <w:num w:numId="3">
-    <w:abstractNumId w:val="15"/>
-  </w:num>
   <w:num w:numId="4">
-    <w:abstractNumId w:val="19"/>
+    <w:abstractNumId w:val="20"/>
   </w:num>
   <w:num w:numId="5">
-    <w:abstractNumId w:val="10"/>
+    <w:abstractNumId w:val="11"/>
   </w:num>
   <w:num w:numId="6">
-    <w:abstractNumId w:val="21"/>
+    <w:abstractNumId w:val="22"/>
   </w:num>
   <w:num w:numId="7">
     <w:abstractNumId w:val="1"/>
   </w:num>
   <w:num w:numId="8">
-    <w:abstractNumId w:val="8"/>
+    <w:abstractNumId w:val="9"/>
   </w:num>
   <w:num w:numId="9">
     <w:abstractNumId w:val="4"/>
@@ -4225,19 +4593,19 @@
     <w:abstractNumId w:val="0"/>
   </w:num>
   <w:num w:numId="12">
-    <w:abstractNumId w:val="22"/>
+    <w:abstractNumId w:val="23"/>
   </w:num>
   <w:num w:numId="13">
-    <w:abstractNumId w:val="9"/>
+    <w:abstractNumId w:val="10"/>
   </w:num>
   <w:num w:numId="14">
-    <w:abstractNumId w:val="20"/>
+    <w:abstractNumId w:val="21"/>
   </w:num>
   <w:num w:numId="15">
     <w:abstractNumId w:val="6"/>
   </w:num>
   <w:num w:numId="16">
-    <w:abstractNumId w:val="12"/>
+    <w:abstractNumId w:val="13"/>
   </w:num>
   <w:num w:numId="17">
     <w:abstractNumId w:val="2"/>
@@ -4249,19 +4617,22 @@
     <w:abstractNumId w:val="5"/>
   </w:num>
   <w:num w:numId="20">
-    <w:abstractNumId w:val="13"/>
+    <w:abstractNumId w:val="14"/>
   </w:num>
   <w:num w:numId="21">
-    <w:abstractNumId w:val="11"/>
+    <w:abstractNumId w:val="12"/>
   </w:num>
   <w:num w:numId="22">
-    <w:abstractNumId w:val="23"/>
+    <w:abstractNumId w:val="24"/>
   </w:num>
   <w:num w:numId="23">
-    <w:abstractNumId w:val="14"/>
+    <w:abstractNumId w:val="15"/>
   </w:num>
   <w:num w:numId="24">
-    <w:abstractNumId w:val="18"/>
+    <w:abstractNumId w:val="19"/>
+  </w:num>
+  <w:num w:numId="25">
+    <w:abstractNumId w:val="8"/>
   </w:num>
   <w:numIdMacAtCleanup w:val="11"/>
 </w:numbering>
@@ -8629,7 +9000,7 @@
 </file>
 
 <file path=customXml/itemProps2.xml><?xml version="1.0" encoding="utf-8"?>
-<ds:datastoreItem xmlns:ds="http://schemas.openxmlformats.org/officeDocument/2006/customXml" ds:itemID="{FA30F964-EB36-4FAF-BD34-DBC75D7DAAD0}">
+<ds:datastoreItem xmlns:ds="http://schemas.openxmlformats.org/officeDocument/2006/customXml" ds:itemID="{A8EB2B92-D3C3-477B-A5B4-A82E31946067}">
   <ds:schemaRefs>
     <ds:schemaRef ds:uri="http://schemas.openxmlformats.org/officeDocument/2006/bibliography"/>
   </ds:schemaRefs>

</xml_diff>

<commit_message>
conclusion, vieillissement de population ; manque explication + naissances
</commit_message>
<xml_diff>
--- a/doc/rapport.docx
+++ b/doc/rapport.docx
@@ -1038,18 +1038,17 @@
         <w:t>ème</w:t>
       </w:r>
       <w:r>
-        <w:t xml:space="preserve"> Année. Le but est de créer un modèle de simulation de lapins un peu plus réaliste que les précédents modèles effectués par la fonction de </w:t>
-      </w:r>
-      <w:proofErr w:type="spellStart"/>
-      <w:r>
-        <w:t>Fibonacci</w:t>
-      </w:r>
-      <w:proofErr w:type="spellEnd"/>
-      <w:r>
-        <w:t>.</w:t>
+        <w:t xml:space="preserve"> Année. Le but est de créer un modèle de simulation de lapins un peu plus réaliste que les précédents modèles effectués par la fonction de Fibonacci.</w:t>
       </w:r>
     </w:p>
-    <w:p/>
+    <w:p>
+      <w:r>
+        <w:t xml:space="preserve">L'objectif est également de produire une simulation dont les performances </w:t>
+      </w:r>
+      <w:r>
+        <w:t>permettent d'obtenir un nombre de lapin de l'ordre du milliard en un temps raisonnable.</w:t>
+      </w:r>
+    </w:p>
     <w:p>
       <w:pPr>
         <w:pStyle w:val="Titre"/>
@@ -1144,7 +1143,7 @@
             <v:imagedata r:id="rId12" o:title=""/>
             <w10:wrap type="square"/>
           </v:shape>
-          <o:OLEObject Type="Embed" ProgID="Excel.Sheet.12" ShapeID="_x0000_s1026" DrawAspect="Content" ObjectID="_1509301361" r:id="rId13"/>
+          <o:OLEObject Type="Embed" ProgID="Excel.Sheet.12" ShapeID="_x0000_s1026" DrawAspect="Content" ObjectID="_1509303079" r:id="rId13"/>
         </w:pict>
       </w:r>
     </w:p>
@@ -1193,15 +1192,7 @@
         <w:t xml:space="preserve">simplifierons et prendrons un mois comme période de gestation. </w:t>
       </w:r>
       <w:r>
-        <w:t xml:space="preserve">En </w:t>
-      </w:r>
-      <w:proofErr w:type="gramStart"/>
-      <w:r>
-        <w:t>terme</w:t>
-      </w:r>
-      <w:proofErr w:type="gramEnd"/>
-      <w:r>
-        <w:t xml:space="preserve"> de maturité, </w:t>
+        <w:t xml:space="preserve">En terme de maturité, </w:t>
       </w:r>
       <w:r>
         <w:t>celle-ci est atteinte entre 5 et 8 mois. Pour simplifier la simulation, nos</w:t>
@@ -1237,6 +1228,14 @@
       <w:bookmarkEnd w:id="9"/>
     </w:p>
     <w:p>
+      <w:pPr>
+        <w:pStyle w:val="Titre1"/>
+      </w:pPr>
+      <w:r>
+        <w:t>Organisation du code</w:t>
+      </w:r>
+    </w:p>
+    <w:p>
       <w:r>
         <w:t>Notre programme de simulation s'organise autour de 5 fichiers :</w:t>
       </w:r>
@@ -1265,13 +1264,8 @@
         <w:t xml:space="preserve">ClasseLapins.cpp : </w:t>
       </w:r>
       <w:r>
-        <w:t xml:space="preserve">représentation de lapins du même </w:t>
+        <w:t>représentation de lapins du même age</w:t>
       </w:r>
-      <w:proofErr w:type="spellStart"/>
-      <w:r>
-        <w:t>age</w:t>
-      </w:r>
-      <w:proofErr w:type="spellEnd"/>
     </w:p>
     <w:p>
       <w:pPr>
@@ -1298,7 +1292,7 @@
     </w:p>
     <w:p>
       <w:pPr>
-        <w:pStyle w:val="Titre1"/>
+        <w:pStyle w:val="Titre2"/>
       </w:pPr>
       <w:r>
         <w:t>Fichier main.cpp</w:t>
@@ -1311,7 +1305,7 @@
     </w:p>
     <w:p>
       <w:pPr>
-        <w:pStyle w:val="Titre1"/>
+        <w:pStyle w:val="Titre2"/>
       </w:pPr>
       <w:r>
         <w:t>Fichier ClasseLapins.cpp</w:t>
@@ -1324,7 +1318,7 @@
     </w:p>
     <w:p>
       <w:pPr>
-        <w:pStyle w:val="Titre1"/>
+        <w:pStyle w:val="Titre2"/>
       </w:pPr>
       <w:r>
         <w:t>Fichier LapinManager.cpp</w:t>
@@ -1335,6 +1329,224 @@
         <w:t>TODO insérer code</w:t>
       </w:r>
     </w:p>
+    <w:p>
+      <w:pPr>
+        <w:pStyle w:val="Titre1"/>
+      </w:pPr>
+      <w:r>
+        <w:t>Optimisations</w:t>
+      </w:r>
+    </w:p>
+    <w:p>
+      <w:r>
+        <w:t>Afin d'obtenir de bonnes performances, nous avons utilisées certaines lois de probabilités étant adaptées.</w:t>
+      </w:r>
+    </w:p>
+    <w:p>
+      <w:pPr>
+        <w:pStyle w:val="Titre2"/>
+      </w:pPr>
+      <w:r>
+        <w:t>Vieillissement de population</w:t>
+      </w:r>
+    </w:p>
+    <w:p>
+      <w:r>
+        <w:t>En ce qui concerne le vieillissement de la population, si</w:t>
+      </w:r>
+      <w:r>
+        <w:t xml:space="preserve"> la population de la classe</w:t>
+      </w:r>
+      <w:r>
+        <w:t xml:space="preserve"> n'est pas trop importante (inférieure à 100), </w:t>
+      </w:r>
+      <w:r>
+        <w:t>nous faisons un tirage selon une loi de Bernoulli ayant pour paramètre le taux de survie pour la classe. Nous le faisons pour chaque individu de la classe. Si ce tirage réussit, l'individu reste en vie, sinon il meut.</w:t>
+      </w:r>
+    </w:p>
+    <w:p>
+      <w:r>
+        <w:t xml:space="preserve">Dans le cas où nous avons beaucoup d'individus dans une classe (plus de 100), </w:t>
+      </w:r>
+      <w:r>
+        <w:t>utilisons une loi normale</w:t>
+      </w:r>
+      <w:r>
+        <w:t xml:space="preserve"> </w:t>
+      </w:r>
+      <w:r>
+        <w:t xml:space="preserve">de </w:t>
+      </w:r>
+      <w:r>
+        <w:t>moyenne :</w:t>
+      </w:r>
+    </w:p>
+    <w:p>
+      <w:pPr>
+        <w:rPr>
+          <w:rFonts w:eastAsiaTheme="minorEastAsia"/>
+        </w:rPr>
+      </w:pPr>
+      <m:oMathPara>
+        <m:oMath>
+          <m:r>
+            <w:rPr>
+              <w:rFonts w:ascii="Cambria Math" w:hAnsi="Cambria Math"/>
+            </w:rPr>
+            <m:t xml:space="preserve">m= taux de survie de la classe*nombre </m:t>
+          </m:r>
+          <m:sSup>
+            <m:sSupPr>
+              <m:ctrlPr>
+                <w:rPr>
+                  <w:rFonts w:ascii="Cambria Math" w:hAnsi="Cambria Math"/>
+                  <w:i/>
+                </w:rPr>
+              </m:ctrlPr>
+            </m:sSupPr>
+            <m:e>
+              <m:r>
+                <w:rPr>
+                  <w:rFonts w:ascii="Cambria Math" w:hAnsi="Cambria Math"/>
+                </w:rPr>
+                <m:t>d</m:t>
+              </m:r>
+            </m:e>
+            <m:sup>
+              <m:r>
+                <w:rPr>
+                  <w:rFonts w:ascii="Cambria Math" w:hAnsi="Cambria Math"/>
+                </w:rPr>
+                <m:t>'</m:t>
+              </m:r>
+            </m:sup>
+          </m:sSup>
+          <m:r>
+            <w:rPr>
+              <w:rFonts w:ascii="Cambria Math" w:hAnsi="Cambria Math"/>
+            </w:rPr>
+            <m:t>individusde la classe</m:t>
+          </m:r>
+        </m:oMath>
+      </m:oMathPara>
+    </w:p>
+    <w:p>
+      <w:pPr>
+        <w:rPr>
+          <w:rFonts w:eastAsiaTheme="minorEastAsia"/>
+        </w:rPr>
+      </w:pPr>
+      <w:r>
+        <w:rPr>
+          <w:rFonts w:eastAsiaTheme="minorEastAsia"/>
+        </w:rPr>
+        <w:t>Et d'écart type :</w:t>
+      </w:r>
+    </w:p>
+    <w:p>
+      <w:pPr>
+        <w:rPr>
+          <w:rFonts w:eastAsiaTheme="minorEastAsia"/>
+        </w:rPr>
+      </w:pPr>
+      <m:oMathPara>
+        <m:oMath>
+          <m:r>
+            <w:rPr>
+              <w:rFonts w:ascii="Cambria Math" w:hAnsi="Cambria Math"/>
+            </w:rPr>
+            <m:t>e=</m:t>
+          </m:r>
+          <m:rad>
+            <m:radPr>
+              <m:degHide m:val="1"/>
+              <m:ctrlPr>
+                <w:rPr>
+                  <w:rFonts w:ascii="Cambria Math" w:hAnsi="Cambria Math"/>
+                  <w:i/>
+                </w:rPr>
+              </m:ctrlPr>
+            </m:radPr>
+            <m:deg/>
+            <m:e>
+              <m:r>
+                <w:rPr>
+                  <w:rFonts w:ascii="Cambria Math" w:hAnsi="Cambria Math"/>
+                </w:rPr>
+                <m:t xml:space="preserve">taux de survie*nombre </m:t>
+              </m:r>
+              <m:sSup>
+                <m:sSupPr>
+                  <m:ctrlPr>
+                    <w:rPr>
+                      <w:rFonts w:ascii="Cambria Math" w:hAnsi="Cambria Math"/>
+                      <w:i/>
+                    </w:rPr>
+                  </m:ctrlPr>
+                </m:sSupPr>
+                <m:e>
+                  <m:r>
+                    <w:rPr>
+                      <w:rFonts w:ascii="Cambria Math" w:hAnsi="Cambria Math"/>
+                    </w:rPr>
+                    <m:t>d</m:t>
+                  </m:r>
+                </m:e>
+                <m:sup>
+                  <m:r>
+                    <w:rPr>
+                      <w:rFonts w:ascii="Cambria Math" w:hAnsi="Cambria Math"/>
+                    </w:rPr>
+                    <m:t>'</m:t>
+                  </m:r>
+                </m:sup>
+              </m:sSup>
+              <m:r>
+                <w:rPr>
+                  <w:rFonts w:ascii="Cambria Math" w:hAnsi="Cambria Math"/>
+                </w:rPr>
+                <m:t>individus*</m:t>
+              </m:r>
+              <m:d>
+                <m:dPr>
+                  <m:ctrlPr>
+                    <w:rPr>
+                      <w:rFonts w:ascii="Cambria Math" w:hAnsi="Cambria Math"/>
+                      <w:i/>
+                    </w:rPr>
+                  </m:ctrlPr>
+                </m:dPr>
+                <m:e>
+                  <m:r>
+                    <w:rPr>
+                      <w:rFonts w:ascii="Cambria Math" w:hAnsi="Cambria Math"/>
+                    </w:rPr>
+                    <m:t>1-taux de survie</m:t>
+                  </m:r>
+                </m:e>
+              </m:d>
+            </m:e>
+          </m:rad>
+        </m:oMath>
+      </m:oMathPara>
+    </w:p>
+    <w:p>
+      <w:pPr>
+        <w:rPr>
+          <w:rFonts w:eastAsiaTheme="minorEastAsia"/>
+        </w:rPr>
+      </w:pPr>
+    </w:p>
+    <w:p>
+      <w:pPr>
+        <w:pStyle w:val="Titre2"/>
+      </w:pPr>
+      <w:r>
+        <w:lastRenderedPageBreak/>
+        <w:t>Naissance de lapereaux</w:t>
+      </w:r>
+    </w:p>
+    <w:p/>
     <w:p>
       <w:pPr>
         <w:pStyle w:val="Titre"/>
@@ -1355,61 +1567,59 @@
       <w:r>
         <w:t xml:space="preserve">A cause de la capacité limitée des </w:t>
       </w:r>
-      <w:proofErr w:type="spellStart"/>
       <w:r>
         <w:rPr>
           <w:i/>
         </w:rPr>
-        <w:t>unsigned</w:t>
+        <w:t>unsigned long long</w:t>
       </w:r>
-      <w:proofErr w:type="spellEnd"/>
-      <w:r>
-        <w:rPr>
-          <w:i/>
-        </w:rPr>
-        <w:t xml:space="preserve"> long </w:t>
-      </w:r>
-      <w:proofErr w:type="spellStart"/>
-      <w:r>
-        <w:rPr>
-          <w:i/>
-        </w:rPr>
-        <w:t>long</w:t>
-      </w:r>
-      <w:proofErr w:type="spellEnd"/>
       <w:r>
         <w:t xml:space="preserve"> permettant de stocker la population, nous ne pouvons simuler plus de 640 ans. Date après laquelle nous dépassons la capacité et les données sont faussées.</w:t>
       </w:r>
     </w:p>
     <w:p>
       <w:r>
-        <w:t xml:space="preserve">En </w:t>
-      </w:r>
-      <w:proofErr w:type="gramStart"/>
-      <w:r>
-        <w:t>terme</w:t>
-      </w:r>
-      <w:proofErr w:type="gramEnd"/>
-      <w:r>
-        <w:t xml:space="preserve"> de performance, il est possible de simuler cette durée en XXX s sur nos machines, et en XXX s sur le serveur XXX de l'ISIMA.</w:t>
+        <w:t>En terme de performance, il est possible de simuler cette durée en XXX s sur nos machines, et en XXX s sur le serveur XXX de l'ISIMA.</w:t>
       </w:r>
     </w:p>
     <w:p>
       <w:pPr>
         <w:pStyle w:val="Titre1"/>
       </w:pPr>
-      <w:bookmarkStart w:id="11" w:name="_GoBack"/>
-      <w:bookmarkEnd w:id="11"/>
+      <w:r>
+        <w:t xml:space="preserve">Test sur une période de </w:t>
+      </w:r>
+      <w:r>
+        <w:t>20 ans</w:t>
+      </w:r>
     </w:p>
+    <w:p/>
     <w:p>
       <w:pPr>
         <w:pStyle w:val="Titre"/>
       </w:pPr>
-      <w:bookmarkStart w:id="12" w:name="_Toc435558816"/>
+      <w:bookmarkStart w:id="11" w:name="_Toc435558816"/>
       <w:r>
         <w:lastRenderedPageBreak/>
         <w:t>Conclusion</w:t>
       </w:r>
+      <w:bookmarkEnd w:id="11"/>
+    </w:p>
+    <w:p>
+      <w:r>
+        <w:t>Grace à ce TP, nous avons pu avoir une meilleure approche de la simulation. Nous avons bien compris que l'analyse est la partie dominante qui va guider nos choix par rapport à l'orientation de la solution.</w:t>
+      </w:r>
+    </w:p>
+    <w:p>
+      <w:r>
+        <w:t>Dans notre cas, nous voulions pouvoir simuler une très longue période, c'est pourquoi nous avons simplifié certaines données comme le temps de gestation des femelles ou encore le temps de maturité des lapereaux.</w:t>
+      </w:r>
+    </w:p>
+    <w:p>
+      <w:r>
+        <w:t>Il en résulte donc ici un programme dont les performances sont bonnes, comme ont pu le montrer les résultats. Après avoir effectuées des comparaisons avec d'autres groupes ayant des simulations plus pointues, il est apparu que nos données ne sont pas tellement écartées des leurs.</w:t>
+      </w:r>
+      <w:bookmarkStart w:id="12" w:name="_GoBack"/>
       <w:bookmarkEnd w:id="12"/>
     </w:p>
     <w:sectPr>
@@ -1473,7 +1683,7 @@
           <w:rPr>
             <w:noProof/>
           </w:rPr>
-          <w:t>6</w:t>
+          <w:t>7</w:t>
         </w:r>
         <w:r>
           <w:fldChar w:fldCharType="end"/>
@@ -8708,6 +8918,523 @@
     </w:rPr>
   </w:style>
 </w:styles>
+</file>
+
+<file path=word/glossary/document.xml><?xml version="1.0" encoding="utf-8"?>
+<w:glossaryDocument xmlns:wpc="http://schemas.microsoft.com/office/word/2010/wordprocessingCanvas" xmlns:mc="http://schemas.openxmlformats.org/markup-compatibility/2006" xmlns:o="urn:schemas-microsoft-com:office:office" xmlns:r="http://schemas.openxmlformats.org/officeDocument/2006/relationships" xmlns:m="http://schemas.openxmlformats.org/officeDocument/2006/math" xmlns:v="urn:schemas-microsoft-com:vml" xmlns:wp14="http://schemas.microsoft.com/office/word/2010/wordprocessingDrawing" xmlns:wp="http://schemas.openxmlformats.org/drawingml/2006/wordprocessingDrawing" xmlns:w10="urn:schemas-microsoft-com:office:word" xmlns:w="http://schemas.openxmlformats.org/wordprocessingml/2006/main" xmlns:w14="http://schemas.microsoft.com/office/word/2010/wordml" xmlns:wpg="http://schemas.microsoft.com/office/word/2010/wordprocessingGroup" xmlns:wpi="http://schemas.microsoft.com/office/word/2010/wordprocessingInk" xmlns:wne="http://schemas.microsoft.com/office/word/2006/wordml" xmlns:wps="http://schemas.microsoft.com/office/word/2010/wordprocessingShape" mc:Ignorable="w14 wp14"/>
+</file>
+
+<file path=word/glossary/fontTable.xml><?xml version="1.0" encoding="utf-8"?>
+<w:fonts xmlns:mc="http://schemas.openxmlformats.org/markup-compatibility/2006" xmlns:r="http://schemas.openxmlformats.org/officeDocument/2006/relationships" xmlns:w="http://schemas.openxmlformats.org/wordprocessingml/2006/main" xmlns:w14="http://schemas.microsoft.com/office/word/2010/wordml" mc:Ignorable="w14">
+  <w:font w:name="Symbol">
+    <w:panose1 w:val="05050102010706020507"/>
+    <w:charset w:val="02"/>
+    <w:family w:val="roman"/>
+    <w:pitch w:val="variable"/>
+    <w:sig w:usb0="00000000" w:usb1="10000000" w:usb2="00000000" w:usb3="00000000" w:csb0="80000000" w:csb1="00000000"/>
+  </w:font>
+  <w:font w:name="Times New Roman">
+    <w:panose1 w:val="02020603050405020304"/>
+    <w:charset w:val="00"/>
+    <w:family w:val="roman"/>
+    <w:pitch w:val="variable"/>
+    <w:sig w:usb0="E0002EFF" w:usb1="C0007843" w:usb2="00000009" w:usb3="00000000" w:csb0="000001FF" w:csb1="00000000"/>
+  </w:font>
+  <w:font w:name="Courier New">
+    <w:panose1 w:val="02070309020205020404"/>
+    <w:charset w:val="00"/>
+    <w:family w:val="modern"/>
+    <w:pitch w:val="fixed"/>
+    <w:sig w:usb0="E0002EFF" w:usb1="C0007843" w:usb2="00000009" w:usb3="00000000" w:csb0="000001FF" w:csb1="00000000"/>
+  </w:font>
+  <w:font w:name="Wingdings">
+    <w:panose1 w:val="05000000000000000000"/>
+    <w:charset w:val="02"/>
+    <w:family w:val="auto"/>
+    <w:pitch w:val="variable"/>
+    <w:sig w:usb0="00000000" w:usb1="10000000" w:usb2="00000000" w:usb3="00000000" w:csb0="80000000" w:csb1="00000000"/>
+  </w:font>
+  <w:font w:name="Century Gothic">
+    <w:panose1 w:val="020B0502020202020204"/>
+    <w:charset w:val="00"/>
+    <w:family w:val="swiss"/>
+    <w:pitch w:val="variable"/>
+    <w:sig w:usb0="00000287" w:usb1="00000000" w:usb2="00000000" w:usb3="00000000" w:csb0="0000009F" w:csb1="00000000"/>
+  </w:font>
+  <w:font w:name="Tahoma">
+    <w:panose1 w:val="020B0604030504040204"/>
+    <w:charset w:val="00"/>
+    <w:family w:val="swiss"/>
+    <w:pitch w:val="variable"/>
+    <w:sig w:usb0="E1002EFF" w:usb1="C000605B" w:usb2="00000029" w:usb3="00000000" w:csb0="000101FF" w:csb1="00000000"/>
+  </w:font>
+  <w:font w:name="Cambria Math">
+    <w:panose1 w:val="02040503050406030204"/>
+    <w:charset w:val="00"/>
+    <w:family w:val="roman"/>
+    <w:pitch w:val="variable"/>
+    <w:sig w:usb0="E00002FF" w:usb1="420024FF" w:usb2="00000000" w:usb3="00000000" w:csb0="0000019F" w:csb1="00000000"/>
+  </w:font>
+  <w:font w:name="Calibri">
+    <w:panose1 w:val="020F0502020204030204"/>
+    <w:charset w:val="00"/>
+    <w:family w:val="swiss"/>
+    <w:pitch w:val="variable"/>
+    <w:sig w:usb0="E00002FF" w:usb1="4000ACFF" w:usb2="00000001" w:usb3="00000000" w:csb0="0000019F" w:csb1="00000000"/>
+  </w:font>
+  <w:font w:name="Cambria">
+    <w:panose1 w:val="02040503050406030204"/>
+    <w:charset w:val="00"/>
+    <w:family w:val="roman"/>
+    <w:pitch w:val="variable"/>
+    <w:sig w:usb0="E00002FF" w:usb1="400004FF" w:usb2="00000000" w:usb3="00000000" w:csb0="0000019F" w:csb1="00000000"/>
+  </w:font>
+</w:fonts>
+</file>
+
+<file path=word/glossary/settings.xml><?xml version="1.0" encoding="utf-8"?>
+<w:settings xmlns:mc="http://schemas.openxmlformats.org/markup-compatibility/2006" xmlns:o="urn:schemas-microsoft-com:office:office" xmlns:r="http://schemas.openxmlformats.org/officeDocument/2006/relationships" xmlns:m="http://schemas.openxmlformats.org/officeDocument/2006/math" xmlns:v="urn:schemas-microsoft-com:vml" xmlns:w10="urn:schemas-microsoft-com:office:word" xmlns:w="http://schemas.openxmlformats.org/wordprocessingml/2006/main" xmlns:w14="http://schemas.microsoft.com/office/word/2010/wordml" xmlns:sl="http://schemas.openxmlformats.org/schemaLibrary/2006/main" mc:Ignorable="w14">
+  <w:view w:val="normal"/>
+  <w:defaultTabStop w:val="708"/>
+  <w:hyphenationZone w:val="425"/>
+  <w:characterSpacingControl w:val="doNotCompress"/>
+  <w:compat>
+    <w:useFELayout/>
+    <w:compatSetting w:name="compatibilityMode" w:uri="http://schemas.microsoft.com/office/word" w:val="14"/>
+    <w:compatSetting w:name="overrideTableStyleFontSizeAndJustification" w:uri="http://schemas.microsoft.com/office/word" w:val="1"/>
+    <w:compatSetting w:name="enableOpenTypeFeatures" w:uri="http://schemas.microsoft.com/office/word" w:val="1"/>
+    <w:compatSetting w:name="doNotFlipMirrorIndents" w:uri="http://schemas.microsoft.com/office/word" w:val="1"/>
+  </w:compat>
+  <w:rsids>
+    <w:rsidRoot w:val="0015672D"/>
+    <w:rsid w:val="0015672D"/>
+    <w:rsid w:val="00D81858"/>
+  </w:rsids>
+  <m:mathPr>
+    <m:mathFont m:val="Cambria Math"/>
+    <m:brkBin m:val="before"/>
+    <m:brkBinSub m:val="--"/>
+    <m:smallFrac m:val="0"/>
+    <m:dispDef/>
+    <m:lMargin m:val="0"/>
+    <m:rMargin m:val="0"/>
+    <m:defJc m:val="centerGroup"/>
+    <m:wrapIndent m:val="1440"/>
+    <m:intLim m:val="subSup"/>
+    <m:naryLim m:val="undOvr"/>
+  </m:mathPr>
+  <w:themeFontLang w:val="fr-FR"/>
+  <w:clrSchemeMapping w:bg1="light1" w:t1="dark1" w:bg2="light2" w:t2="dark2" w:accent1="accent1" w:accent2="accent2" w:accent3="accent3" w:accent4="accent4" w:accent5="accent5" w:accent6="accent6" w:hyperlink="hyperlink" w:followedHyperlink="followedHyperlink"/>
+  <w:decimalSymbol w:val=","/>
+  <w:listSeparator w:val=";"/>
+</w:settings>
+</file>
+
+<file path=word/glossary/styles.xml><?xml version="1.0" encoding="utf-8"?>
+<w:styles xmlns:mc="http://schemas.openxmlformats.org/markup-compatibility/2006" xmlns:r="http://schemas.openxmlformats.org/officeDocument/2006/relationships" xmlns:w="http://schemas.openxmlformats.org/wordprocessingml/2006/main" xmlns:w14="http://schemas.microsoft.com/office/word/2010/wordml" mc:Ignorable="w14">
+  <w:docDefaults>
+    <w:rPrDefault>
+      <w:rPr>
+        <w:rFonts w:asciiTheme="minorHAnsi" w:eastAsiaTheme="minorEastAsia" w:hAnsiTheme="minorHAnsi" w:cstheme="minorBidi"/>
+        <w:sz w:val="22"/>
+        <w:szCs w:val="22"/>
+        <w:lang w:val="fr-FR" w:eastAsia="fr-FR" w:bidi="ar-SA"/>
+      </w:rPr>
+    </w:rPrDefault>
+    <w:pPrDefault>
+      <w:pPr>
+        <w:spacing w:after="200" w:line="276" w:lineRule="auto"/>
+      </w:pPr>
+    </w:pPrDefault>
+  </w:docDefaults>
+  <w:latentStyles w:defLockedState="0" w:defUIPriority="99" w:defSemiHidden="1" w:defUnhideWhenUsed="1" w:defQFormat="0" w:count="267">
+    <w:lsdException w:name="Normal" w:semiHidden="0" w:uiPriority="0" w:unhideWhenUsed="0" w:qFormat="1"/>
+    <w:lsdException w:name="heading 1" w:semiHidden="0" w:uiPriority="9" w:unhideWhenUsed="0" w:qFormat="1"/>
+    <w:lsdException w:name="heading 2" w:uiPriority="9" w:qFormat="1"/>
+    <w:lsdException w:name="heading 3" w:uiPriority="9" w:qFormat="1"/>
+    <w:lsdException w:name="heading 4" w:uiPriority="9" w:qFormat="1"/>
+    <w:lsdException w:name="heading 5" w:uiPriority="9" w:qFormat="1"/>
+    <w:lsdException w:name="heading 6" w:uiPriority="9" w:qFormat="1"/>
+    <w:lsdException w:name="heading 7" w:uiPriority="9" w:qFormat="1"/>
+    <w:lsdException w:name="heading 8" w:uiPriority="9" w:qFormat="1"/>
+    <w:lsdException w:name="heading 9" w:uiPriority="9" w:qFormat="1"/>
+    <w:lsdException w:name="toc 1" w:uiPriority="39"/>
+    <w:lsdException w:name="toc 2" w:uiPriority="39"/>
+    <w:lsdException w:name="toc 3" w:uiPriority="39"/>
+    <w:lsdException w:name="toc 4" w:uiPriority="39"/>
+    <w:lsdException w:name="toc 5" w:uiPriority="39"/>
+    <w:lsdException w:name="toc 6" w:uiPriority="39"/>
+    <w:lsdException w:name="toc 7" w:uiPriority="39"/>
+    <w:lsdException w:name="toc 8" w:uiPriority="39"/>
+    <w:lsdException w:name="toc 9" w:uiPriority="39"/>
+    <w:lsdException w:name="caption" w:uiPriority="35" w:qFormat="1"/>
+    <w:lsdException w:name="Title" w:semiHidden="0" w:uiPriority="10" w:unhideWhenUsed="0" w:qFormat="1"/>
+    <w:lsdException w:name="Default Paragraph Font" w:uiPriority="1"/>
+    <w:lsdException w:name="Subtitle" w:semiHidden="0" w:uiPriority="11" w:unhideWhenUsed="0" w:qFormat="1"/>
+    <w:lsdException w:name="Strong" w:semiHidden="0" w:uiPriority="22" w:unhideWhenUsed="0" w:qFormat="1"/>
+    <w:lsdException w:name="Emphasis" w:semiHidden="0" w:uiPriority="20" w:unhideWhenUsed="0" w:qFormat="1"/>
+    <w:lsdException w:name="Table Grid" w:semiHidden="0" w:uiPriority="59" w:unhideWhenUsed="0"/>
+    <w:lsdException w:name="Placeholder Text" w:unhideWhenUsed="0"/>
+    <w:lsdException w:name="No Spacing" w:semiHidden="0" w:uiPriority="1" w:unhideWhenUsed="0" w:qFormat="1"/>
+    <w:lsdException w:name="Light Shading" w:semiHidden="0" w:uiPriority="60" w:unhideWhenUsed="0"/>
+    <w:lsdException w:name="Light List" w:semiHidden="0" w:uiPriority="61" w:unhideWhenUsed="0"/>
+    <w:lsdException w:name="Light Grid" w:semiHidden="0" w:uiPriority="62" w:unhideWhenUsed="0"/>
+    <w:lsdException w:name="Medium Shading 1" w:semiHidden="0" w:uiPriority="63" w:unhideWhenUsed="0"/>
+    <w:lsdException w:name="Medium Shading 2" w:semiHidden="0" w:uiPriority="64" w:unhideWhenUsed="0"/>
+    <w:lsdException w:name="Medium List 1" w:semiHidden="0" w:uiPriority="65" w:unhideWhenUsed="0"/>
+    <w:lsdException w:name="Medium List 2" w:semiHidden="0" w:uiPriority="66" w:unhideWhenUsed="0"/>
+    <w:lsdException w:name="Medium Grid 1" w:semiHidden="0" w:uiPriority="67" w:unhideWhenUsed="0"/>
+    <w:lsdException w:name="Medium Grid 2" w:semiHidden="0" w:uiPriority="68" w:unhideWhenUsed="0"/>
+    <w:lsdException w:name="Medium Grid 3" w:semiHidden="0" w:uiPriority="69" w:unhideWhenUsed="0"/>
+    <w:lsdException w:name="Dark List" w:semiHidden="0" w:uiPriority="70" w:unhideWhenUsed="0"/>
+    <w:lsdException w:name="Colorful Shading" w:semiHidden="0" w:uiPriority="71" w:unhideWhenUsed="0"/>
+    <w:lsdException w:name="Colorful List" w:semiHidden="0" w:uiPriority="72" w:unhideWhenUsed="0"/>
+    <w:lsdException w:name="Colorful Grid" w:semiHidden="0" w:uiPriority="73" w:unhideWhenUsed="0"/>
+    <w:lsdException w:name="Light Shading Accent 1" w:semiHidden="0" w:uiPriority="60" w:unhideWhenUsed="0"/>
+    <w:lsdException w:name="Light List Accent 1" w:semiHidden="0" w:uiPriority="61" w:unhideWhenUsed="0"/>
+    <w:lsdException w:name="Light Grid Accent 1" w:semiHidden="0" w:uiPriority="62" w:unhideWhenUsed="0"/>
+    <w:lsdException w:name="Medium Shading 1 Accent 1" w:semiHidden="0" w:uiPriority="63" w:unhideWhenUsed="0"/>
+    <w:lsdException w:name="Medium Shading 2 Accent 1" w:semiHidden="0" w:uiPriority="64" w:unhideWhenUsed="0"/>
+    <w:lsdException w:name="Medium List 1 Accent 1" w:semiHidden="0" w:uiPriority="65" w:unhideWhenUsed="0"/>
+    <w:lsdException w:name="Revision" w:unhideWhenUsed="0"/>
+    <w:lsdException w:name="List Paragraph" w:semiHidden="0" w:uiPriority="34" w:unhideWhenUsed="0" w:qFormat="1"/>
+    <w:lsdException w:name="Quote" w:semiHidden="0" w:uiPriority="29" w:unhideWhenUsed="0" w:qFormat="1"/>
+    <w:lsdException w:name="Intense Quote" w:semiHidden="0" w:uiPriority="30" w:unhideWhenUsed="0" w:qFormat="1"/>
+    <w:lsdException w:name="Medium List 2 Accent 1" w:semiHidden="0" w:uiPriority="66" w:unhideWhenUsed="0"/>
+    <w:lsdException w:name="Medium Grid 1 Accent 1" w:semiHidden="0" w:uiPriority="67" w:unhideWhenUsed="0"/>
+    <w:lsdException w:name="Medium Grid 2 Accent 1" w:semiHidden="0" w:uiPriority="68" w:unhideWhenUsed="0"/>
+    <w:lsdException w:name="Medium Grid 3 Accent 1" w:semiHidden="0" w:uiPriority="69" w:unhideWhenUsed="0"/>
+    <w:lsdException w:name="Dark List Accent 1" w:semiHidden="0" w:uiPriority="70" w:unhideWhenUsed="0"/>
+    <w:lsdException w:name="Colorful Shading Accent 1" w:semiHidden="0" w:uiPriority="71" w:unhideWhenUsed="0"/>
+    <w:lsdException w:name="Colorful List Accent 1" w:semiHidden="0" w:uiPriority="72" w:unhideWhenUsed="0"/>
+    <w:lsdException w:name="Colorful Grid Accent 1" w:semiHidden="0" w:uiPriority="73" w:unhideWhenUsed="0"/>
+    <w:lsdException w:name="Light Shading Accent 2" w:semiHidden="0" w:uiPriority="60" w:unhideWhenUsed="0"/>
+    <w:lsdException w:name="Light List Accent 2" w:semiHidden="0" w:uiPriority="61" w:unhideWhenUsed="0"/>
+    <w:lsdException w:name="Light Grid Accent 2" w:semiHidden="0" w:uiPriority="62" w:unhideWhenUsed="0"/>
+    <w:lsdException w:name="Medium Shading 1 Accent 2" w:semiHidden="0" w:uiPriority="63" w:unhideWhenUsed="0"/>
+    <w:lsdException w:name="Medium Shading 2 Accent 2" w:semiHidden="0" w:uiPriority="64" w:unhideWhenUsed="0"/>
+    <w:lsdException w:name="Medium List 1 Accent 2" w:semiHidden="0" w:uiPriority="65" w:unhideWhenUsed="0"/>
+    <w:lsdException w:name="Medium List 2 Accent 2" w:semiHidden="0" w:uiPriority="66" w:unhideWhenUsed="0"/>
+    <w:lsdException w:name="Medium Grid 1 Accent 2" w:semiHidden="0" w:uiPriority="67" w:unhideWhenUsed="0"/>
+    <w:lsdException w:name="Medium Grid 2 Accent 2" w:semiHidden="0" w:uiPriority="68" w:unhideWhenUsed="0"/>
+    <w:lsdException w:name="Medium Grid 3 Accent 2" w:semiHidden="0" w:uiPriority="69" w:unhideWhenUsed="0"/>
+    <w:lsdException w:name="Dark List Accent 2" w:semiHidden="0" w:uiPriority="70" w:unhideWhenUsed="0"/>
+    <w:lsdException w:name="Colorful Shading Accent 2" w:semiHidden="0" w:uiPriority="71" w:unhideWhenUsed="0"/>
+    <w:lsdException w:name="Colorful List Accent 2" w:semiHidden="0" w:uiPriority="72" w:unhideWhenUsed="0"/>
+    <w:lsdException w:name="Colorful Grid Accent 2" w:semiHidden="0" w:uiPriority="73" w:unhideWhenUsed="0"/>
+    <w:lsdException w:name="Light Shading Accent 3" w:semiHidden="0" w:uiPriority="60" w:unhideWhenUsed="0"/>
+    <w:lsdException w:name="Light List Accent 3" w:semiHidden="0" w:uiPriority="61" w:unhideWhenUsed="0"/>
+    <w:lsdException w:name="Light Grid Accent 3" w:semiHidden="0" w:uiPriority="62" w:unhideWhenUsed="0"/>
+    <w:lsdException w:name="Medium Shading 1 Accent 3" w:semiHidden="0" w:uiPriority="63" w:unhideWhenUsed="0"/>
+    <w:lsdException w:name="Medium Shading 2 Accent 3" w:semiHidden="0" w:uiPriority="64" w:unhideWhenUsed="0"/>
+    <w:lsdException w:name="Medium List 1 Accent 3" w:semiHidden="0" w:uiPriority="65" w:unhideWhenUsed="0"/>
+    <w:lsdException w:name="Medium List 2 Accent 3" w:semiHidden="0" w:uiPriority="66" w:unhideWhenUsed="0"/>
+    <w:lsdException w:name="Medium Grid 1 Accent 3" w:semiHidden="0" w:uiPriority="67" w:unhideWhenUsed="0"/>
+    <w:lsdException w:name="Medium Grid 2 Accent 3" w:semiHidden="0" w:uiPriority="68" w:unhideWhenUsed="0"/>
+    <w:lsdException w:name="Medium Grid 3 Accent 3" w:semiHidden="0" w:uiPriority="69" w:unhideWhenUsed="0"/>
+    <w:lsdException w:name="Dark List Accent 3" w:semiHidden="0" w:uiPriority="70" w:unhideWhenUsed="0"/>
+    <w:lsdException w:name="Colorful Shading Accent 3" w:semiHidden="0" w:uiPriority="71" w:unhideWhenUsed="0"/>
+    <w:lsdException w:name="Colorful List Accent 3" w:semiHidden="0" w:uiPriority="72" w:unhideWhenUsed="0"/>
+    <w:lsdException w:name="Colorful Grid Accent 3" w:semiHidden="0" w:uiPriority="73" w:unhideWhenUsed="0"/>
+    <w:lsdException w:name="Light Shading Accent 4" w:semiHidden="0" w:uiPriority="60" w:unhideWhenUsed="0"/>
+    <w:lsdException w:name="Light List Accent 4" w:semiHidden="0" w:uiPriority="61" w:unhideWhenUsed="0"/>
+    <w:lsdException w:name="Light Grid Accent 4" w:semiHidden="0" w:uiPriority="62" w:unhideWhenUsed="0"/>
+    <w:lsdException w:name="Medium Shading 1 Accent 4" w:semiHidden="0" w:uiPriority="63" w:unhideWhenUsed="0"/>
+    <w:lsdException w:name="Medium Shading 2 Accent 4" w:semiHidden="0" w:uiPriority="64" w:unhideWhenUsed="0"/>
+    <w:lsdException w:name="Medium List 1 Accent 4" w:semiHidden="0" w:uiPriority="65" w:unhideWhenUsed="0"/>
+    <w:lsdException w:name="Medium List 2 Accent 4" w:semiHidden="0" w:uiPriority="66" w:unhideWhenUsed="0"/>
+    <w:lsdException w:name="Medium Grid 1 Accent 4" w:semiHidden="0" w:uiPriority="67" w:unhideWhenUsed="0"/>
+    <w:lsdException w:name="Medium Grid 2 Accent 4" w:semiHidden="0" w:uiPriority="68" w:unhideWhenUsed="0"/>
+    <w:lsdException w:name="Medium Grid 3 Accent 4" w:semiHidden="0" w:uiPriority="69" w:unhideWhenUsed="0"/>
+    <w:lsdException w:name="Dark List Accent 4" w:semiHidden="0" w:uiPriority="70" w:unhideWhenUsed="0"/>
+    <w:lsdException w:name="Colorful Shading Accent 4" w:semiHidden="0" w:uiPriority="71" w:unhideWhenUsed="0"/>
+    <w:lsdException w:name="Colorful List Accent 4" w:semiHidden="0" w:uiPriority="72" w:unhideWhenUsed="0"/>
+    <w:lsdException w:name="Colorful Grid Accent 4" w:semiHidden="0" w:uiPriority="73" w:unhideWhenUsed="0"/>
+    <w:lsdException w:name="Light Shading Accent 5" w:semiHidden="0" w:uiPriority="60" w:unhideWhenUsed="0"/>
+    <w:lsdException w:name="Light List Accent 5" w:semiHidden="0" w:uiPriority="61" w:unhideWhenUsed="0"/>
+    <w:lsdException w:name="Light Grid Accent 5" w:semiHidden="0" w:uiPriority="62" w:unhideWhenUsed="0"/>
+    <w:lsdException w:name="Medium Shading 1 Accent 5" w:semiHidden="0" w:uiPriority="63" w:unhideWhenUsed="0"/>
+    <w:lsdException w:name="Medium Shading 2 Accent 5" w:semiHidden="0" w:uiPriority="64" w:unhideWhenUsed="0"/>
+    <w:lsdException w:name="Medium List 1 Accent 5" w:semiHidden="0" w:uiPriority="65" w:unhideWhenUsed="0"/>
+    <w:lsdException w:name="Medium List 2 Accent 5" w:semiHidden="0" w:uiPriority="66" w:unhideWhenUsed="0"/>
+    <w:lsdException w:name="Medium Grid 1 Accent 5" w:semiHidden="0" w:uiPriority="67" w:unhideWhenUsed="0"/>
+    <w:lsdException w:name="Medium Grid 2 Accent 5" w:semiHidden="0" w:uiPriority="68" w:unhideWhenUsed="0"/>
+    <w:lsdException w:name="Medium Grid 3 Accent 5" w:semiHidden="0" w:uiPriority="69" w:unhideWhenUsed="0"/>
+    <w:lsdException w:name="Dark List Accent 5" w:semiHidden="0" w:uiPriority="70" w:unhideWhenUsed="0"/>
+    <w:lsdException w:name="Colorful Shading Accent 5" w:semiHidden="0" w:uiPriority="71" w:unhideWhenUsed="0"/>
+    <w:lsdException w:name="Colorful List Accent 5" w:semiHidden="0" w:uiPriority="72" w:unhideWhenUsed="0"/>
+    <w:lsdException w:name="Colorful Grid Accent 5" w:semiHidden="0" w:uiPriority="73" w:unhideWhenUsed="0"/>
+    <w:lsdException w:name="Light Shading Accent 6" w:semiHidden="0" w:uiPriority="60" w:unhideWhenUsed="0"/>
+    <w:lsdException w:name="Light List Accent 6" w:semiHidden="0" w:uiPriority="61" w:unhideWhenUsed="0"/>
+    <w:lsdException w:name="Light Grid Accent 6" w:semiHidden="0" w:uiPriority="62" w:unhideWhenUsed="0"/>
+    <w:lsdException w:name="Medium Shading 1 Accent 6" w:semiHidden="0" w:uiPriority="63" w:unhideWhenUsed="0"/>
+    <w:lsdException w:name="Medium Shading 2 Accent 6" w:semiHidden="0" w:uiPriority="64" w:unhideWhenUsed="0"/>
+    <w:lsdException w:name="Medium List 1 Accent 6" w:semiHidden="0" w:uiPriority="65" w:unhideWhenUsed="0"/>
+    <w:lsdException w:name="Medium List 2 Accent 6" w:semiHidden="0" w:uiPriority="66" w:unhideWhenUsed="0"/>
+    <w:lsdException w:name="Medium Grid 1 Accent 6" w:semiHidden="0" w:uiPriority="67" w:unhideWhenUsed="0"/>
+    <w:lsdException w:name="Medium Grid 2 Accent 6" w:semiHidden="0" w:uiPriority="68" w:unhideWhenUsed="0"/>
+    <w:lsdException w:name="Medium Grid 3 Accent 6" w:semiHidden="0" w:uiPriority="69" w:unhideWhenUsed="0"/>
+    <w:lsdException w:name="Dark List Accent 6" w:semiHidden="0" w:uiPriority="70" w:unhideWhenUsed="0"/>
+    <w:lsdException w:name="Colorful Shading Accent 6" w:semiHidden="0" w:uiPriority="71" w:unhideWhenUsed="0"/>
+    <w:lsdException w:name="Colorful List Accent 6" w:semiHidden="0" w:uiPriority="72" w:unhideWhenUsed="0"/>
+    <w:lsdException w:name="Colorful Grid Accent 6" w:semiHidden="0" w:uiPriority="73" w:unhideWhenUsed="0"/>
+    <w:lsdException w:name="Subtle Emphasis" w:semiHidden="0" w:uiPriority="19" w:unhideWhenUsed="0" w:qFormat="1"/>
+    <w:lsdException w:name="Intense Emphasis" w:semiHidden="0" w:uiPriority="21" w:unhideWhenUsed="0" w:qFormat="1"/>
+    <w:lsdException w:name="Subtle Reference" w:semiHidden="0" w:uiPriority="31" w:unhideWhenUsed="0" w:qFormat="1"/>
+    <w:lsdException w:name="Intense Reference" w:semiHidden="0" w:uiPriority="32" w:unhideWhenUsed="0" w:qFormat="1"/>
+    <w:lsdException w:name="Book Title" w:semiHidden="0" w:uiPriority="33" w:unhideWhenUsed="0" w:qFormat="1"/>
+    <w:lsdException w:name="Bibliography" w:uiPriority="37"/>
+    <w:lsdException w:name="TOC Heading" w:uiPriority="39" w:qFormat="1"/>
+  </w:latentStyles>
+  <w:style w:type="paragraph" w:default="1" w:styleId="Normal">
+    <w:name w:val="Normal"/>
+    <w:qFormat/>
+  </w:style>
+  <w:style w:type="character" w:default="1" w:styleId="Policepardfaut">
+    <w:name w:val="Default Paragraph Font"/>
+    <w:uiPriority w:val="1"/>
+    <w:semiHidden/>
+    <w:unhideWhenUsed/>
+  </w:style>
+  <w:style w:type="table" w:default="1" w:styleId="TableauNormal">
+    <w:name w:val="Normal Table"/>
+    <w:uiPriority w:val="99"/>
+    <w:semiHidden/>
+    <w:unhideWhenUsed/>
+    <w:tblPr>
+      <w:tblInd w:w="0" w:type="dxa"/>
+      <w:tblCellMar>
+        <w:top w:w="0" w:type="dxa"/>
+        <w:left w:w="108" w:type="dxa"/>
+        <w:bottom w:w="0" w:type="dxa"/>
+        <w:right w:w="108" w:type="dxa"/>
+      </w:tblCellMar>
+    </w:tblPr>
+  </w:style>
+  <w:style w:type="numbering" w:default="1" w:styleId="Aucuneliste">
+    <w:name w:val="No List"/>
+    <w:uiPriority w:val="99"/>
+    <w:semiHidden/>
+    <w:unhideWhenUsed/>
+  </w:style>
+  <w:style w:type="character" w:styleId="Textedelespacerserv">
+    <w:name w:val="Placeholder Text"/>
+    <w:basedOn w:val="Policepardfaut"/>
+    <w:uiPriority w:val="99"/>
+    <w:semiHidden/>
+    <w:rsid w:val="0015672D"/>
+    <w:rPr>
+      <w:color w:val="808080"/>
+    </w:rPr>
+  </w:style>
+</w:styles>
+</file>
+
+<file path=word/glossary/stylesWithEffects.xml><?xml version="1.0" encoding="utf-8"?>
+<w:styles xmlns:wpc="http://schemas.microsoft.com/office/word/2010/wordprocessingCanvas" xmlns:mc="http://schemas.openxmlformats.org/markup-compatibility/2006" xmlns:o="urn:schemas-microsoft-com:office:office" xmlns:r="http://schemas.openxmlformats.org/officeDocument/2006/relationships" xmlns:m="http://schemas.openxmlformats.org/officeDocument/2006/math" xmlns:v="urn:schemas-microsoft-com:vml" xmlns:wp14="http://schemas.microsoft.com/office/word/2010/wordprocessingDrawing" xmlns:wp="http://schemas.openxmlformats.org/drawingml/2006/wordprocessingDrawing" xmlns:w10="urn:schemas-microsoft-com:office:word" xmlns:w="http://schemas.openxmlformats.org/wordprocessingml/2006/main" xmlns:w14="http://schemas.microsoft.com/office/word/2010/wordml" xmlns:wpg="http://schemas.microsoft.com/office/word/2010/wordprocessingGroup" xmlns:wpi="http://schemas.microsoft.com/office/word/2010/wordprocessingInk" xmlns:wne="http://schemas.microsoft.com/office/word/2006/wordml" xmlns:wps="http://schemas.microsoft.com/office/word/2010/wordprocessingShape" mc:Ignorable="w14 wp14">
+  <w:docDefaults>
+    <w:rPrDefault>
+      <w:rPr>
+        <w:rFonts w:asciiTheme="minorHAnsi" w:eastAsiaTheme="minorEastAsia" w:hAnsiTheme="minorHAnsi" w:cstheme="minorBidi"/>
+        <w:sz w:val="22"/>
+        <w:szCs w:val="22"/>
+        <w:lang w:val="fr-FR" w:eastAsia="fr-FR" w:bidi="ar-SA"/>
+      </w:rPr>
+    </w:rPrDefault>
+    <w:pPrDefault>
+      <w:pPr>
+        <w:spacing w:after="200" w:line="276" w:lineRule="auto"/>
+      </w:pPr>
+    </w:pPrDefault>
+  </w:docDefaults>
+  <w:latentStyles w:defLockedState="0" w:defUIPriority="99" w:defSemiHidden="1" w:defUnhideWhenUsed="1" w:defQFormat="0" w:count="267">
+    <w:lsdException w:name="Normal" w:semiHidden="0" w:uiPriority="0" w:unhideWhenUsed="0" w:qFormat="1"/>
+    <w:lsdException w:name="heading 1" w:semiHidden="0" w:uiPriority="9" w:unhideWhenUsed="0" w:qFormat="1"/>
+    <w:lsdException w:name="heading 2" w:uiPriority="9" w:qFormat="1"/>
+    <w:lsdException w:name="heading 3" w:uiPriority="9" w:qFormat="1"/>
+    <w:lsdException w:name="heading 4" w:uiPriority="9" w:qFormat="1"/>
+    <w:lsdException w:name="heading 5" w:uiPriority="9" w:qFormat="1"/>
+    <w:lsdException w:name="heading 6" w:uiPriority="9" w:qFormat="1"/>
+    <w:lsdException w:name="heading 7" w:uiPriority="9" w:qFormat="1"/>
+    <w:lsdException w:name="heading 8" w:uiPriority="9" w:qFormat="1"/>
+    <w:lsdException w:name="heading 9" w:uiPriority="9" w:qFormat="1"/>
+    <w:lsdException w:name="toc 1" w:uiPriority="39"/>
+    <w:lsdException w:name="toc 2" w:uiPriority="39"/>
+    <w:lsdException w:name="toc 3" w:uiPriority="39"/>
+    <w:lsdException w:name="toc 4" w:uiPriority="39"/>
+    <w:lsdException w:name="toc 5" w:uiPriority="39"/>
+    <w:lsdException w:name="toc 6" w:uiPriority="39"/>
+    <w:lsdException w:name="toc 7" w:uiPriority="39"/>
+    <w:lsdException w:name="toc 8" w:uiPriority="39"/>
+    <w:lsdException w:name="toc 9" w:uiPriority="39"/>
+    <w:lsdException w:name="caption" w:uiPriority="35" w:qFormat="1"/>
+    <w:lsdException w:name="Title" w:semiHidden="0" w:uiPriority="10" w:unhideWhenUsed="0" w:qFormat="1"/>
+    <w:lsdException w:name="Default Paragraph Font" w:uiPriority="1"/>
+    <w:lsdException w:name="Subtitle" w:semiHidden="0" w:uiPriority="11" w:unhideWhenUsed="0" w:qFormat="1"/>
+    <w:lsdException w:name="Strong" w:semiHidden="0" w:uiPriority="22" w:unhideWhenUsed="0" w:qFormat="1"/>
+    <w:lsdException w:name="Emphasis" w:semiHidden="0" w:uiPriority="20" w:unhideWhenUsed="0" w:qFormat="1"/>
+    <w:lsdException w:name="Table Grid" w:semiHidden="0" w:uiPriority="59" w:unhideWhenUsed="0"/>
+    <w:lsdException w:name="Placeholder Text" w:unhideWhenUsed="0"/>
+    <w:lsdException w:name="No Spacing" w:semiHidden="0" w:uiPriority="1" w:unhideWhenUsed="0" w:qFormat="1"/>
+    <w:lsdException w:name="Light Shading" w:semiHidden="0" w:uiPriority="60" w:unhideWhenUsed="0"/>
+    <w:lsdException w:name="Light List" w:semiHidden="0" w:uiPriority="61" w:unhideWhenUsed="0"/>
+    <w:lsdException w:name="Light Grid" w:semiHidden="0" w:uiPriority="62" w:unhideWhenUsed="0"/>
+    <w:lsdException w:name="Medium Shading 1" w:semiHidden="0" w:uiPriority="63" w:unhideWhenUsed="0"/>
+    <w:lsdException w:name="Medium Shading 2" w:semiHidden="0" w:uiPriority="64" w:unhideWhenUsed="0"/>
+    <w:lsdException w:name="Medium List 1" w:semiHidden="0" w:uiPriority="65" w:unhideWhenUsed="0"/>
+    <w:lsdException w:name="Medium List 2" w:semiHidden="0" w:uiPriority="66" w:unhideWhenUsed="0"/>
+    <w:lsdException w:name="Medium Grid 1" w:semiHidden="0" w:uiPriority="67" w:unhideWhenUsed="0"/>
+    <w:lsdException w:name="Medium Grid 2" w:semiHidden="0" w:uiPriority="68" w:unhideWhenUsed="0"/>
+    <w:lsdException w:name="Medium Grid 3" w:semiHidden="0" w:uiPriority="69" w:unhideWhenUsed="0"/>
+    <w:lsdException w:name="Dark List" w:semiHidden="0" w:uiPriority="70" w:unhideWhenUsed="0"/>
+    <w:lsdException w:name="Colorful Shading" w:semiHidden="0" w:uiPriority="71" w:unhideWhenUsed="0"/>
+    <w:lsdException w:name="Colorful List" w:semiHidden="0" w:uiPriority="72" w:unhideWhenUsed="0"/>
+    <w:lsdException w:name="Colorful Grid" w:semiHidden="0" w:uiPriority="73" w:unhideWhenUsed="0"/>
+    <w:lsdException w:name="Light Shading Accent 1" w:semiHidden="0" w:uiPriority="60" w:unhideWhenUsed="0"/>
+    <w:lsdException w:name="Light List Accent 1" w:semiHidden="0" w:uiPriority="61" w:unhideWhenUsed="0"/>
+    <w:lsdException w:name="Light Grid Accent 1" w:semiHidden="0" w:uiPriority="62" w:unhideWhenUsed="0"/>
+    <w:lsdException w:name="Medium Shading 1 Accent 1" w:semiHidden="0" w:uiPriority="63" w:unhideWhenUsed="0"/>
+    <w:lsdException w:name="Medium Shading 2 Accent 1" w:semiHidden="0" w:uiPriority="64" w:unhideWhenUsed="0"/>
+    <w:lsdException w:name="Medium List 1 Accent 1" w:semiHidden="0" w:uiPriority="65" w:unhideWhenUsed="0"/>
+    <w:lsdException w:name="Revision" w:unhideWhenUsed="0"/>
+    <w:lsdException w:name="List Paragraph" w:semiHidden="0" w:uiPriority="34" w:unhideWhenUsed="0" w:qFormat="1"/>
+    <w:lsdException w:name="Quote" w:semiHidden="0" w:uiPriority="29" w:unhideWhenUsed="0" w:qFormat="1"/>
+    <w:lsdException w:name="Intense Quote" w:semiHidden="0" w:uiPriority="30" w:unhideWhenUsed="0" w:qFormat="1"/>
+    <w:lsdException w:name="Medium List 2 Accent 1" w:semiHidden="0" w:uiPriority="66" w:unhideWhenUsed="0"/>
+    <w:lsdException w:name="Medium Grid 1 Accent 1" w:semiHidden="0" w:uiPriority="67" w:unhideWhenUsed="0"/>
+    <w:lsdException w:name="Medium Grid 2 Accent 1" w:semiHidden="0" w:uiPriority="68" w:unhideWhenUsed="0"/>
+    <w:lsdException w:name="Medium Grid 3 Accent 1" w:semiHidden="0" w:uiPriority="69" w:unhideWhenUsed="0"/>
+    <w:lsdException w:name="Dark List Accent 1" w:semiHidden="0" w:uiPriority="70" w:unhideWhenUsed="0"/>
+    <w:lsdException w:name="Colorful Shading Accent 1" w:semiHidden="0" w:uiPriority="71" w:unhideWhenUsed="0"/>
+    <w:lsdException w:name="Colorful List Accent 1" w:semiHidden="0" w:uiPriority="72" w:unhideWhenUsed="0"/>
+    <w:lsdException w:name="Colorful Grid Accent 1" w:semiHidden="0" w:uiPriority="73" w:unhideWhenUsed="0"/>
+    <w:lsdException w:name="Light Shading Accent 2" w:semiHidden="0" w:uiPriority="60" w:unhideWhenUsed="0"/>
+    <w:lsdException w:name="Light List Accent 2" w:semiHidden="0" w:uiPriority="61" w:unhideWhenUsed="0"/>
+    <w:lsdException w:name="Light Grid Accent 2" w:semiHidden="0" w:uiPriority="62" w:unhideWhenUsed="0"/>
+    <w:lsdException w:name="Medium Shading 1 Accent 2" w:semiHidden="0" w:uiPriority="63" w:unhideWhenUsed="0"/>
+    <w:lsdException w:name="Medium Shading 2 Accent 2" w:semiHidden="0" w:uiPriority="64" w:unhideWhenUsed="0"/>
+    <w:lsdException w:name="Medium List 1 Accent 2" w:semiHidden="0" w:uiPriority="65" w:unhideWhenUsed="0"/>
+    <w:lsdException w:name="Medium List 2 Accent 2" w:semiHidden="0" w:uiPriority="66" w:unhideWhenUsed="0"/>
+    <w:lsdException w:name="Medium Grid 1 Accent 2" w:semiHidden="0" w:uiPriority="67" w:unhideWhenUsed="0"/>
+    <w:lsdException w:name="Medium Grid 2 Accent 2" w:semiHidden="0" w:uiPriority="68" w:unhideWhenUsed="0"/>
+    <w:lsdException w:name="Medium Grid 3 Accent 2" w:semiHidden="0" w:uiPriority="69" w:unhideWhenUsed="0"/>
+    <w:lsdException w:name="Dark List Accent 2" w:semiHidden="0" w:uiPriority="70" w:unhideWhenUsed="0"/>
+    <w:lsdException w:name="Colorful Shading Accent 2" w:semiHidden="0" w:uiPriority="71" w:unhideWhenUsed="0"/>
+    <w:lsdException w:name="Colorful List Accent 2" w:semiHidden="0" w:uiPriority="72" w:unhideWhenUsed="0"/>
+    <w:lsdException w:name="Colorful Grid Accent 2" w:semiHidden="0" w:uiPriority="73" w:unhideWhenUsed="0"/>
+    <w:lsdException w:name="Light Shading Accent 3" w:semiHidden="0" w:uiPriority="60" w:unhideWhenUsed="0"/>
+    <w:lsdException w:name="Light List Accent 3" w:semiHidden="0" w:uiPriority="61" w:unhideWhenUsed="0"/>
+    <w:lsdException w:name="Light Grid Accent 3" w:semiHidden="0" w:uiPriority="62" w:unhideWhenUsed="0"/>
+    <w:lsdException w:name="Medium Shading 1 Accent 3" w:semiHidden="0" w:uiPriority="63" w:unhideWhenUsed="0"/>
+    <w:lsdException w:name="Medium Shading 2 Accent 3" w:semiHidden="0" w:uiPriority="64" w:unhideWhenUsed="0"/>
+    <w:lsdException w:name="Medium List 1 Accent 3" w:semiHidden="0" w:uiPriority="65" w:unhideWhenUsed="0"/>
+    <w:lsdException w:name="Medium List 2 Accent 3" w:semiHidden="0" w:uiPriority="66" w:unhideWhenUsed="0"/>
+    <w:lsdException w:name="Medium Grid 1 Accent 3" w:semiHidden="0" w:uiPriority="67" w:unhideWhenUsed="0"/>
+    <w:lsdException w:name="Medium Grid 2 Accent 3" w:semiHidden="0" w:uiPriority="68" w:unhideWhenUsed="0"/>
+    <w:lsdException w:name="Medium Grid 3 Accent 3" w:semiHidden="0" w:uiPriority="69" w:unhideWhenUsed="0"/>
+    <w:lsdException w:name="Dark List Accent 3" w:semiHidden="0" w:uiPriority="70" w:unhideWhenUsed="0"/>
+    <w:lsdException w:name="Colorful Shading Accent 3" w:semiHidden="0" w:uiPriority="71" w:unhideWhenUsed="0"/>
+    <w:lsdException w:name="Colorful List Accent 3" w:semiHidden="0" w:uiPriority="72" w:unhideWhenUsed="0"/>
+    <w:lsdException w:name="Colorful Grid Accent 3" w:semiHidden="0" w:uiPriority="73" w:unhideWhenUsed="0"/>
+    <w:lsdException w:name="Light Shading Accent 4" w:semiHidden="0" w:uiPriority="60" w:unhideWhenUsed="0"/>
+    <w:lsdException w:name="Light List Accent 4" w:semiHidden="0" w:uiPriority="61" w:unhideWhenUsed="0"/>
+    <w:lsdException w:name="Light Grid Accent 4" w:semiHidden="0" w:uiPriority="62" w:unhideWhenUsed="0"/>
+    <w:lsdException w:name="Medium Shading 1 Accent 4" w:semiHidden="0" w:uiPriority="63" w:unhideWhenUsed="0"/>
+    <w:lsdException w:name="Medium Shading 2 Accent 4" w:semiHidden="0" w:uiPriority="64" w:unhideWhenUsed="0"/>
+    <w:lsdException w:name="Medium List 1 Accent 4" w:semiHidden="0" w:uiPriority="65" w:unhideWhenUsed="0"/>
+    <w:lsdException w:name="Medium List 2 Accent 4" w:semiHidden="0" w:uiPriority="66" w:unhideWhenUsed="0"/>
+    <w:lsdException w:name="Medium Grid 1 Accent 4" w:semiHidden="0" w:uiPriority="67" w:unhideWhenUsed="0"/>
+    <w:lsdException w:name="Medium Grid 2 Accent 4" w:semiHidden="0" w:uiPriority="68" w:unhideWhenUsed="0"/>
+    <w:lsdException w:name="Medium Grid 3 Accent 4" w:semiHidden="0" w:uiPriority="69" w:unhideWhenUsed="0"/>
+    <w:lsdException w:name="Dark List Accent 4" w:semiHidden="0" w:uiPriority="70" w:unhideWhenUsed="0"/>
+    <w:lsdException w:name="Colorful Shading Accent 4" w:semiHidden="0" w:uiPriority="71" w:unhideWhenUsed="0"/>
+    <w:lsdException w:name="Colorful List Accent 4" w:semiHidden="0" w:uiPriority="72" w:unhideWhenUsed="0"/>
+    <w:lsdException w:name="Colorful Grid Accent 4" w:semiHidden="0" w:uiPriority="73" w:unhideWhenUsed="0"/>
+    <w:lsdException w:name="Light Shading Accent 5" w:semiHidden="0" w:uiPriority="60" w:unhideWhenUsed="0"/>
+    <w:lsdException w:name="Light List Accent 5" w:semiHidden="0" w:uiPriority="61" w:unhideWhenUsed="0"/>
+    <w:lsdException w:name="Light Grid Accent 5" w:semiHidden="0" w:uiPriority="62" w:unhideWhenUsed="0"/>
+    <w:lsdException w:name="Medium Shading 1 Accent 5" w:semiHidden="0" w:uiPriority="63" w:unhideWhenUsed="0"/>
+    <w:lsdException w:name="Medium Shading 2 Accent 5" w:semiHidden="0" w:uiPriority="64" w:unhideWhenUsed="0"/>
+    <w:lsdException w:name="Medium List 1 Accent 5" w:semiHidden="0" w:uiPriority="65" w:unhideWhenUsed="0"/>
+    <w:lsdException w:name="Medium List 2 Accent 5" w:semiHidden="0" w:uiPriority="66" w:unhideWhenUsed="0"/>
+    <w:lsdException w:name="Medium Grid 1 Accent 5" w:semiHidden="0" w:uiPriority="67" w:unhideWhenUsed="0"/>
+    <w:lsdException w:name="Medium Grid 2 Accent 5" w:semiHidden="0" w:uiPriority="68" w:unhideWhenUsed="0"/>
+    <w:lsdException w:name="Medium Grid 3 Accent 5" w:semiHidden="0" w:uiPriority="69" w:unhideWhenUsed="0"/>
+    <w:lsdException w:name="Dark List Accent 5" w:semiHidden="0" w:uiPriority="70" w:unhideWhenUsed="0"/>
+    <w:lsdException w:name="Colorful Shading Accent 5" w:semiHidden="0" w:uiPriority="71" w:unhideWhenUsed="0"/>
+    <w:lsdException w:name="Colorful List Accent 5" w:semiHidden="0" w:uiPriority="72" w:unhideWhenUsed="0"/>
+    <w:lsdException w:name="Colorful Grid Accent 5" w:semiHidden="0" w:uiPriority="73" w:unhideWhenUsed="0"/>
+    <w:lsdException w:name="Light Shading Accent 6" w:semiHidden="0" w:uiPriority="60" w:unhideWhenUsed="0"/>
+    <w:lsdException w:name="Light List Accent 6" w:semiHidden="0" w:uiPriority="61" w:unhideWhenUsed="0"/>
+    <w:lsdException w:name="Light Grid Accent 6" w:semiHidden="0" w:uiPriority="62" w:unhideWhenUsed="0"/>
+    <w:lsdException w:name="Medium Shading 1 Accent 6" w:semiHidden="0" w:uiPriority="63" w:unhideWhenUsed="0"/>
+    <w:lsdException w:name="Medium Shading 2 Accent 6" w:semiHidden="0" w:uiPriority="64" w:unhideWhenUsed="0"/>
+    <w:lsdException w:name="Medium List 1 Accent 6" w:semiHidden="0" w:uiPriority="65" w:unhideWhenUsed="0"/>
+    <w:lsdException w:name="Medium List 2 Accent 6" w:semiHidden="0" w:uiPriority="66" w:unhideWhenUsed="0"/>
+    <w:lsdException w:name="Medium Grid 1 Accent 6" w:semiHidden="0" w:uiPriority="67" w:unhideWhenUsed="0"/>
+    <w:lsdException w:name="Medium Grid 2 Accent 6" w:semiHidden="0" w:uiPriority="68" w:unhideWhenUsed="0"/>
+    <w:lsdException w:name="Medium Grid 3 Accent 6" w:semiHidden="0" w:uiPriority="69" w:unhideWhenUsed="0"/>
+    <w:lsdException w:name="Dark List Accent 6" w:semiHidden="0" w:uiPriority="70" w:unhideWhenUsed="0"/>
+    <w:lsdException w:name="Colorful Shading Accent 6" w:semiHidden="0" w:uiPriority="71" w:unhideWhenUsed="0"/>
+    <w:lsdException w:name="Colorful List Accent 6" w:semiHidden="0" w:uiPriority="72" w:unhideWhenUsed="0"/>
+    <w:lsdException w:name="Colorful Grid Accent 6" w:semiHidden="0" w:uiPriority="73" w:unhideWhenUsed="0"/>
+    <w:lsdException w:name="Subtle Emphasis" w:semiHidden="0" w:uiPriority="19" w:unhideWhenUsed="0" w:qFormat="1"/>
+    <w:lsdException w:name="Intense Emphasis" w:semiHidden="0" w:uiPriority="21" w:unhideWhenUsed="0" w:qFormat="1"/>
+    <w:lsdException w:name="Subtle Reference" w:semiHidden="0" w:uiPriority="31" w:unhideWhenUsed="0" w:qFormat="1"/>
+    <w:lsdException w:name="Intense Reference" w:semiHidden="0" w:uiPriority="32" w:unhideWhenUsed="0" w:qFormat="1"/>
+    <w:lsdException w:name="Book Title" w:semiHidden="0" w:uiPriority="33" w:unhideWhenUsed="0" w:qFormat="1"/>
+    <w:lsdException w:name="Bibliography" w:uiPriority="37"/>
+    <w:lsdException w:name="TOC Heading" w:uiPriority="39" w:qFormat="1"/>
+  </w:latentStyles>
+  <w:style w:type="paragraph" w:default="1" w:styleId="Normal">
+    <w:name w:val="Normal"/>
+    <w:qFormat/>
+  </w:style>
+  <w:style w:type="character" w:default="1" w:styleId="Policepardfaut">
+    <w:name w:val="Default Paragraph Font"/>
+    <w:uiPriority w:val="1"/>
+    <w:semiHidden/>
+    <w:unhideWhenUsed/>
+  </w:style>
+  <w:style w:type="table" w:default="1" w:styleId="TableauNormal">
+    <w:name w:val="Normal Table"/>
+    <w:uiPriority w:val="99"/>
+    <w:semiHidden/>
+    <w:unhideWhenUsed/>
+    <w:tblPr>
+      <w:tblInd w:w="0" w:type="dxa"/>
+      <w:tblCellMar>
+        <w:top w:w="0" w:type="dxa"/>
+        <w:left w:w="108" w:type="dxa"/>
+        <w:bottom w:w="0" w:type="dxa"/>
+        <w:right w:w="108" w:type="dxa"/>
+      </w:tblCellMar>
+    </w:tblPr>
+  </w:style>
+  <w:style w:type="numbering" w:default="1" w:styleId="Aucuneliste">
+    <w:name w:val="No List"/>
+    <w:uiPriority w:val="99"/>
+    <w:semiHidden/>
+    <w:unhideWhenUsed/>
+  </w:style>
+  <w:style w:type="character" w:styleId="Textedelespacerserv">
+    <w:name w:val="Placeholder Text"/>
+    <w:basedOn w:val="Policepardfaut"/>
+    <w:uiPriority w:val="99"/>
+    <w:semiHidden/>
+    <w:rsid w:val="0015672D"/>
+    <w:rPr>
+      <w:color w:val="808080"/>
+    </w:rPr>
+  </w:style>
+</w:styles>
+</file>
+
+<file path=word/glossary/webSettings.xml><?xml version="1.0" encoding="utf-8"?>
+<w:webSettings xmlns:mc="http://schemas.openxmlformats.org/markup-compatibility/2006" xmlns:r="http://schemas.openxmlformats.org/officeDocument/2006/relationships" xmlns:w="http://schemas.openxmlformats.org/wordprocessingml/2006/main" xmlns:w14="http://schemas.microsoft.com/office/word/2010/wordml" mc:Ignorable="w14">
+  <w:optimizeForBrowser/>
+  <w:allowPNG/>
+</w:webSettings>
 </file>
 
 <file path=word/theme/theme1.xml><?xml version="1.0" encoding="utf-8"?>
@@ -9000,7 +9727,7 @@
 </file>
 
 <file path=customXml/itemProps2.xml><?xml version="1.0" encoding="utf-8"?>
-<ds:datastoreItem xmlns:ds="http://schemas.openxmlformats.org/officeDocument/2006/customXml" ds:itemID="{A8EB2B92-D3C3-477B-A5B4-A82E31946067}">
+<ds:datastoreItem xmlns:ds="http://schemas.openxmlformats.org/officeDocument/2006/customXml" ds:itemID="{5F136262-E9B9-485C-87CC-6C08270B6448}">
   <ds:schemaRefs>
     <ds:schemaRef ds:uri="http://schemas.openxmlformats.org/officeDocument/2006/bibliography"/>
   </ds:schemaRefs>

</xml_diff>

<commit_message>
encore pas mal de choses completees, presque fini
</commit_message>
<xml_diff>
--- a/doc/rapport.docx
+++ b/doc/rapport.docx
@@ -2,6 +2,7 @@
 <file path=word/document.xml><?xml version="1.0" encoding="utf-8"?>
 <w:document xmlns:wpc="http://schemas.microsoft.com/office/word/2010/wordprocessingCanvas" xmlns:mc="http://schemas.openxmlformats.org/markup-compatibility/2006" xmlns:o="urn:schemas-microsoft-com:office:office" xmlns:r="http://schemas.openxmlformats.org/officeDocument/2006/relationships" xmlns:m="http://schemas.openxmlformats.org/officeDocument/2006/math" xmlns:v="urn:schemas-microsoft-com:vml" xmlns:wp14="http://schemas.microsoft.com/office/word/2010/wordprocessingDrawing" xmlns:wp="http://schemas.openxmlformats.org/drawingml/2006/wordprocessingDrawing" xmlns:w10="urn:schemas-microsoft-com:office:word" xmlns:w="http://schemas.openxmlformats.org/wordprocessingml/2006/main" xmlns:w14="http://schemas.microsoft.com/office/word/2010/wordml" xmlns:wpg="http://schemas.microsoft.com/office/word/2010/wordprocessingGroup" xmlns:wpi="http://schemas.microsoft.com/office/word/2010/wordprocessingInk" xmlns:wne="http://schemas.microsoft.com/office/word/2006/wordml" xmlns:wps="http://schemas.microsoft.com/office/word/2010/wordprocessingShape" mc:Ignorable="w14 wp14">
   <w:body>
+    <w:bookmarkStart w:id="0" w:name="_GoBack" w:displacedByCustomXml="next"/>
     <w:sdt>
       <w:sdtPr>
         <w:rPr>
@@ -372,7 +373,7 @@
           <w:docGrid w:linePitch="360"/>
         </w:sectPr>
       </w:pPr>
-      <w:bookmarkStart w:id="0" w:name="_Toc372303823"/>
+      <w:bookmarkStart w:id="1" w:name="_Toc372303823"/>
     </w:p>
     <w:p>
       <w:pPr>
@@ -382,10 +383,10 @@
         <w:lastRenderedPageBreak/>
         <w:t>Table des matières</w:t>
       </w:r>
-      <w:bookmarkEnd w:id="0"/>
+      <w:bookmarkEnd w:id="1"/>
     </w:p>
-    <w:bookmarkStart w:id="1" w:name="_Toc372303824"/>
-    <w:bookmarkStart w:id="2" w:name="_Toc373415399"/>
+    <w:bookmarkStart w:id="2" w:name="_Toc372303824"/>
+    <w:bookmarkStart w:id="3" w:name="_Toc373415399"/>
     <w:p>
       <w:pPr>
         <w:pStyle w:val="TM1"/>
@@ -411,7 +412,7 @@
       <w:r>
         <w:fldChar w:fldCharType="separate"/>
       </w:r>
-      <w:hyperlink w:anchor="_Toc435558809" w:history="1">
+      <w:hyperlink w:anchor="_Toc435642940" w:history="1">
         <w:r>
           <w:rPr>
             <w:rStyle w:val="Lienhypertexte"/>
@@ -438,7 +439,7 @@
             <w:noProof/>
             <w:webHidden/>
           </w:rPr>
-          <w:instrText xml:space="preserve"> PAGEREF _Toc435558809 \h </w:instrText>
+          <w:instrText xml:space="preserve"> PAGEREF _Toc435642940 \h </w:instrText>
         </w:r>
         <w:r>
           <w:rPr>
@@ -484,12 +485,85 @@
           <w:lang w:eastAsia="fr-FR"/>
         </w:rPr>
       </w:pPr>
-      <w:hyperlink w:anchor="_Toc435558810" w:history="1">
+      <w:hyperlink w:anchor="_Toc435642941" w:history="1">
         <w:r>
           <w:rPr>
             <w:rStyle w:val="Lienhypertexte"/>
             <w:noProof/>
           </w:rPr>
+          <w:t>Remerciements</w:t>
+        </w:r>
+        <w:r>
+          <w:rPr>
+            <w:noProof/>
+            <w:webHidden/>
+          </w:rPr>
+          <w:tab/>
+        </w:r>
+        <w:r>
+          <w:rPr>
+            <w:noProof/>
+            <w:webHidden/>
+          </w:rPr>
+          <w:fldChar w:fldCharType="begin"/>
+        </w:r>
+        <w:r>
+          <w:rPr>
+            <w:noProof/>
+            <w:webHidden/>
+          </w:rPr>
+          <w:instrText xml:space="preserve"> PAGEREF _Toc435642941 \h </w:instrText>
+        </w:r>
+        <w:r>
+          <w:rPr>
+            <w:noProof/>
+            <w:webHidden/>
+          </w:rPr>
+        </w:r>
+        <w:r>
+          <w:rPr>
+            <w:noProof/>
+            <w:webHidden/>
+          </w:rPr>
+          <w:fldChar w:fldCharType="separate"/>
+        </w:r>
+        <w:r>
+          <w:rPr>
+            <w:noProof/>
+            <w:webHidden/>
+          </w:rPr>
+          <w:t>2</w:t>
+        </w:r>
+        <w:r>
+          <w:rPr>
+            <w:noProof/>
+            <w:webHidden/>
+          </w:rPr>
+          <w:fldChar w:fldCharType="end"/>
+        </w:r>
+      </w:hyperlink>
+    </w:p>
+    <w:p>
+      <w:pPr>
+        <w:pStyle w:val="TM2"/>
+        <w:tabs>
+          <w:tab w:val="right" w:leader="dot" w:pos="9062"/>
+        </w:tabs>
+        <w:rPr>
+          <w:rFonts w:asciiTheme="minorHAnsi" w:eastAsiaTheme="minorEastAsia" w:hAnsiTheme="minorHAnsi"/>
+          <w:smallCaps w:val="0"/>
+          <w:noProof/>
+          <w:sz w:val="22"/>
+          <w:szCs w:val="22"/>
+          <w:lang w:eastAsia="fr-FR"/>
+        </w:rPr>
+      </w:pPr>
+      <w:hyperlink w:anchor="_Toc435642942" w:history="1">
+        <w:r>
+          <w:rPr>
+            <w:rStyle w:val="Lienhypertexte"/>
+            <w:noProof/>
+          </w:rPr>
           <w:t>Objectif du TP</w:t>
         </w:r>
         <w:r>
@@ -511,7 +585,7 @@
             <w:noProof/>
             <w:webHidden/>
           </w:rPr>
-          <w:instrText xml:space="preserve"> PAGEREF _Toc435558810 \h </w:instrText>
+          <w:instrText xml:space="preserve"> PAGEREF _Toc435642942 \h </w:instrText>
         </w:r>
         <w:r>
           <w:rPr>
@@ -558,7 +632,7 @@
           <w:lang w:eastAsia="fr-FR"/>
         </w:rPr>
       </w:pPr>
-      <w:hyperlink w:anchor="_Toc435558811" w:history="1">
+      <w:hyperlink w:anchor="_Toc435642943" w:history="1">
         <w:r>
           <w:rPr>
             <w:rStyle w:val="Lienhypertexte"/>
@@ -585,7 +659,7 @@
             <w:noProof/>
             <w:webHidden/>
           </w:rPr>
-          <w:instrText xml:space="preserve"> PAGEREF _Toc435558811 \h </w:instrText>
+          <w:instrText xml:space="preserve"> PAGEREF _Toc435642943 \h </w:instrText>
         </w:r>
         <w:r>
           <w:rPr>
@@ -631,7 +705,7 @@
           <w:lang w:eastAsia="fr-FR"/>
         </w:rPr>
       </w:pPr>
-      <w:hyperlink w:anchor="_Toc435558812" w:history="1">
+      <w:hyperlink w:anchor="_Toc435642944" w:history="1">
         <w:r>
           <w:rPr>
             <w:rStyle w:val="Lienhypertexte"/>
@@ -658,7 +732,7 @@
             <w:noProof/>
             <w:webHidden/>
           </w:rPr>
-          <w:instrText xml:space="preserve"> PAGEREF _Toc435558812 \h </w:instrText>
+          <w:instrText xml:space="preserve"> PAGEREF _Toc435642944 \h </w:instrText>
         </w:r>
         <w:r>
           <w:rPr>
@@ -704,7 +778,7 @@
           <w:lang w:eastAsia="fr-FR"/>
         </w:rPr>
       </w:pPr>
-      <w:hyperlink w:anchor="_Toc435558813" w:history="1">
+      <w:hyperlink w:anchor="_Toc435642945" w:history="1">
         <w:r>
           <w:rPr>
             <w:rStyle w:val="Lienhypertexte"/>
@@ -731,7 +805,7 @@
             <w:noProof/>
             <w:webHidden/>
           </w:rPr>
-          <w:instrText xml:space="preserve"> PAGEREF _Toc435558813 \h </w:instrText>
+          <w:instrText xml:space="preserve"> PAGEREF _Toc435642945 \h </w:instrText>
         </w:r>
         <w:r>
           <w:rPr>
@@ -778,13 +852,13 @@
           <w:lang w:eastAsia="fr-FR"/>
         </w:rPr>
       </w:pPr>
-      <w:hyperlink w:anchor="_Toc435558814" w:history="1">
+      <w:hyperlink w:anchor="_Toc435642946" w:history="1">
         <w:r>
           <w:rPr>
             <w:rStyle w:val="Lienhypertexte"/>
             <w:noProof/>
           </w:rPr>
-          <w:t>Création de la solution</w:t>
+          <w:t>Solution retenue</w:t>
         </w:r>
         <w:r>
           <w:rPr>
@@ -805,7 +879,7 @@
             <w:noProof/>
             <w:webHidden/>
           </w:rPr>
-          <w:instrText xml:space="preserve"> PAGEREF _Toc435558814 \h </w:instrText>
+          <w:instrText xml:space="preserve"> PAGEREF _Toc435642946 \h </w:instrText>
         </w:r>
         <w:r>
           <w:rPr>
@@ -826,6 +900,373 @@
             <w:webHidden/>
           </w:rPr>
           <w:t>4</w:t>
+        </w:r>
+        <w:r>
+          <w:rPr>
+            <w:noProof/>
+            <w:webHidden/>
+          </w:rPr>
+          <w:fldChar w:fldCharType="end"/>
+        </w:r>
+      </w:hyperlink>
+    </w:p>
+    <w:p>
+      <w:pPr>
+        <w:pStyle w:val="TM2"/>
+        <w:tabs>
+          <w:tab w:val="right" w:leader="dot" w:pos="9062"/>
+        </w:tabs>
+        <w:rPr>
+          <w:rFonts w:asciiTheme="minorHAnsi" w:eastAsiaTheme="minorEastAsia" w:hAnsiTheme="minorHAnsi"/>
+          <w:smallCaps w:val="0"/>
+          <w:noProof/>
+          <w:sz w:val="22"/>
+          <w:szCs w:val="22"/>
+          <w:lang w:eastAsia="fr-FR"/>
+        </w:rPr>
+      </w:pPr>
+      <w:hyperlink w:anchor="_Toc435642947" w:history="1">
+        <w:r>
+          <w:rPr>
+            <w:rStyle w:val="Lienhypertexte"/>
+            <w:noProof/>
+          </w:rPr>
+          <w:t>Organisation du code</w:t>
+        </w:r>
+        <w:r>
+          <w:rPr>
+            <w:noProof/>
+            <w:webHidden/>
+          </w:rPr>
+          <w:tab/>
+        </w:r>
+        <w:r>
+          <w:rPr>
+            <w:noProof/>
+            <w:webHidden/>
+          </w:rPr>
+          <w:fldChar w:fldCharType="begin"/>
+        </w:r>
+        <w:r>
+          <w:rPr>
+            <w:noProof/>
+            <w:webHidden/>
+          </w:rPr>
+          <w:instrText xml:space="preserve"> PAGEREF _Toc435642947 \h </w:instrText>
+        </w:r>
+        <w:r>
+          <w:rPr>
+            <w:noProof/>
+            <w:webHidden/>
+          </w:rPr>
+        </w:r>
+        <w:r>
+          <w:rPr>
+            <w:noProof/>
+            <w:webHidden/>
+          </w:rPr>
+          <w:fldChar w:fldCharType="separate"/>
+        </w:r>
+        <w:r>
+          <w:rPr>
+            <w:noProof/>
+            <w:webHidden/>
+          </w:rPr>
+          <w:t>4</w:t>
+        </w:r>
+        <w:r>
+          <w:rPr>
+            <w:noProof/>
+            <w:webHidden/>
+          </w:rPr>
+          <w:fldChar w:fldCharType="end"/>
+        </w:r>
+      </w:hyperlink>
+    </w:p>
+    <w:p>
+      <w:pPr>
+        <w:pStyle w:val="TM2"/>
+        <w:tabs>
+          <w:tab w:val="right" w:leader="dot" w:pos="9062"/>
+        </w:tabs>
+        <w:rPr>
+          <w:rFonts w:asciiTheme="minorHAnsi" w:eastAsiaTheme="minorEastAsia" w:hAnsiTheme="minorHAnsi"/>
+          <w:smallCaps w:val="0"/>
+          <w:noProof/>
+          <w:sz w:val="22"/>
+          <w:szCs w:val="22"/>
+          <w:lang w:eastAsia="fr-FR"/>
+        </w:rPr>
+      </w:pPr>
+      <w:hyperlink w:anchor="_Toc435642948" w:history="1">
+        <w:r>
+          <w:rPr>
+            <w:rStyle w:val="Lienhypertexte"/>
+            <w:noProof/>
+          </w:rPr>
+          <w:t>Simulation</w:t>
+        </w:r>
+        <w:r>
+          <w:rPr>
+            <w:noProof/>
+            <w:webHidden/>
+          </w:rPr>
+          <w:tab/>
+        </w:r>
+        <w:r>
+          <w:rPr>
+            <w:noProof/>
+            <w:webHidden/>
+          </w:rPr>
+          <w:fldChar w:fldCharType="begin"/>
+        </w:r>
+        <w:r>
+          <w:rPr>
+            <w:noProof/>
+            <w:webHidden/>
+          </w:rPr>
+          <w:instrText xml:space="preserve"> PAGEREF _Toc435642948 \h </w:instrText>
+        </w:r>
+        <w:r>
+          <w:rPr>
+            <w:noProof/>
+            <w:webHidden/>
+          </w:rPr>
+        </w:r>
+        <w:r>
+          <w:rPr>
+            <w:noProof/>
+            <w:webHidden/>
+          </w:rPr>
+          <w:fldChar w:fldCharType="separate"/>
+        </w:r>
+        <w:r>
+          <w:rPr>
+            <w:noProof/>
+            <w:webHidden/>
+          </w:rPr>
+          <w:t>4</w:t>
+        </w:r>
+        <w:r>
+          <w:rPr>
+            <w:noProof/>
+            <w:webHidden/>
+          </w:rPr>
+          <w:fldChar w:fldCharType="end"/>
+        </w:r>
+      </w:hyperlink>
+    </w:p>
+    <w:p>
+      <w:pPr>
+        <w:pStyle w:val="TM3"/>
+        <w:tabs>
+          <w:tab w:val="right" w:leader="dot" w:pos="9062"/>
+        </w:tabs>
+        <w:rPr>
+          <w:rFonts w:asciiTheme="minorHAnsi" w:eastAsiaTheme="minorEastAsia" w:hAnsiTheme="minorHAnsi"/>
+          <w:i w:val="0"/>
+          <w:iCs w:val="0"/>
+          <w:noProof/>
+          <w:sz w:val="22"/>
+          <w:szCs w:val="22"/>
+          <w:lang w:eastAsia="fr-FR"/>
+        </w:rPr>
+      </w:pPr>
+      <w:hyperlink w:anchor="_Toc435642949" w:history="1">
+        <w:r>
+          <w:rPr>
+            <w:rStyle w:val="Lienhypertexte"/>
+            <w:noProof/>
+          </w:rPr>
+          <w:t>Vieillissement de population</w:t>
+        </w:r>
+        <w:r>
+          <w:rPr>
+            <w:noProof/>
+            <w:webHidden/>
+          </w:rPr>
+          <w:tab/>
+        </w:r>
+        <w:r>
+          <w:rPr>
+            <w:noProof/>
+            <w:webHidden/>
+          </w:rPr>
+          <w:fldChar w:fldCharType="begin"/>
+        </w:r>
+        <w:r>
+          <w:rPr>
+            <w:noProof/>
+            <w:webHidden/>
+          </w:rPr>
+          <w:instrText xml:space="preserve"> PAGEREF _Toc435642949 \h </w:instrText>
+        </w:r>
+        <w:r>
+          <w:rPr>
+            <w:noProof/>
+            <w:webHidden/>
+          </w:rPr>
+        </w:r>
+        <w:r>
+          <w:rPr>
+            <w:noProof/>
+            <w:webHidden/>
+          </w:rPr>
+          <w:fldChar w:fldCharType="separate"/>
+        </w:r>
+        <w:r>
+          <w:rPr>
+            <w:noProof/>
+            <w:webHidden/>
+          </w:rPr>
+          <w:t>4</w:t>
+        </w:r>
+        <w:r>
+          <w:rPr>
+            <w:noProof/>
+            <w:webHidden/>
+          </w:rPr>
+          <w:fldChar w:fldCharType="end"/>
+        </w:r>
+      </w:hyperlink>
+    </w:p>
+    <w:p>
+      <w:pPr>
+        <w:pStyle w:val="TM3"/>
+        <w:tabs>
+          <w:tab w:val="right" w:leader="dot" w:pos="9062"/>
+        </w:tabs>
+        <w:rPr>
+          <w:rFonts w:asciiTheme="minorHAnsi" w:eastAsiaTheme="minorEastAsia" w:hAnsiTheme="minorHAnsi"/>
+          <w:i w:val="0"/>
+          <w:iCs w:val="0"/>
+          <w:noProof/>
+          <w:sz w:val="22"/>
+          <w:szCs w:val="22"/>
+          <w:lang w:eastAsia="fr-FR"/>
+        </w:rPr>
+      </w:pPr>
+      <w:hyperlink w:anchor="_Toc435642950" w:history="1">
+        <w:r>
+          <w:rPr>
+            <w:rStyle w:val="Lienhypertexte"/>
+            <w:noProof/>
+          </w:rPr>
+          <w:t>Naissance de lapereaux</w:t>
+        </w:r>
+        <w:r>
+          <w:rPr>
+            <w:noProof/>
+            <w:webHidden/>
+          </w:rPr>
+          <w:tab/>
+        </w:r>
+        <w:r>
+          <w:rPr>
+            <w:noProof/>
+            <w:webHidden/>
+          </w:rPr>
+          <w:fldChar w:fldCharType="begin"/>
+        </w:r>
+        <w:r>
+          <w:rPr>
+            <w:noProof/>
+            <w:webHidden/>
+          </w:rPr>
+          <w:instrText xml:space="preserve"> PAGEREF _Toc435642950 \h </w:instrText>
+        </w:r>
+        <w:r>
+          <w:rPr>
+            <w:noProof/>
+            <w:webHidden/>
+          </w:rPr>
+        </w:r>
+        <w:r>
+          <w:rPr>
+            <w:noProof/>
+            <w:webHidden/>
+          </w:rPr>
+          <w:fldChar w:fldCharType="separate"/>
+        </w:r>
+        <w:r>
+          <w:rPr>
+            <w:noProof/>
+            <w:webHidden/>
+          </w:rPr>
+          <w:t>5</w:t>
+        </w:r>
+        <w:r>
+          <w:rPr>
+            <w:noProof/>
+            <w:webHidden/>
+          </w:rPr>
+          <w:fldChar w:fldCharType="end"/>
+        </w:r>
+      </w:hyperlink>
+    </w:p>
+    <w:p>
+      <w:pPr>
+        <w:pStyle w:val="TM2"/>
+        <w:tabs>
+          <w:tab w:val="right" w:leader="dot" w:pos="9062"/>
+        </w:tabs>
+        <w:rPr>
+          <w:rFonts w:asciiTheme="minorHAnsi" w:eastAsiaTheme="minorEastAsia" w:hAnsiTheme="minorHAnsi"/>
+          <w:smallCaps w:val="0"/>
+          <w:noProof/>
+          <w:sz w:val="22"/>
+          <w:szCs w:val="22"/>
+          <w:lang w:eastAsia="fr-FR"/>
+        </w:rPr>
+      </w:pPr>
+      <w:hyperlink w:anchor="_Toc435642951" w:history="1">
+        <w:r>
+          <w:rPr>
+            <w:rStyle w:val="Lienhypertexte"/>
+            <w:noProof/>
+          </w:rPr>
+          <w:t>Récupération des données</w:t>
+        </w:r>
+        <w:r>
+          <w:rPr>
+            <w:noProof/>
+            <w:webHidden/>
+          </w:rPr>
+          <w:tab/>
+        </w:r>
+        <w:r>
+          <w:rPr>
+            <w:noProof/>
+            <w:webHidden/>
+          </w:rPr>
+          <w:fldChar w:fldCharType="begin"/>
+        </w:r>
+        <w:r>
+          <w:rPr>
+            <w:noProof/>
+            <w:webHidden/>
+          </w:rPr>
+          <w:instrText xml:space="preserve"> PAGEREF _Toc435642951 \h </w:instrText>
+        </w:r>
+        <w:r>
+          <w:rPr>
+            <w:noProof/>
+            <w:webHidden/>
+          </w:rPr>
+        </w:r>
+        <w:r>
+          <w:rPr>
+            <w:noProof/>
+            <w:webHidden/>
+          </w:rPr>
+          <w:fldChar w:fldCharType="separate"/>
+        </w:r>
+        <w:r>
+          <w:rPr>
+            <w:noProof/>
+            <w:webHidden/>
+          </w:rPr>
+          <w:t>6</w:t>
         </w:r>
         <w:r>
           <w:rPr>
@@ -852,7 +1293,7 @@
           <w:lang w:eastAsia="fr-FR"/>
         </w:rPr>
       </w:pPr>
-      <w:hyperlink w:anchor="_Toc435558815" w:history="1">
+      <w:hyperlink w:anchor="_Toc435642952" w:history="1">
         <w:r>
           <w:rPr>
             <w:rStyle w:val="Lienhypertexte"/>
@@ -879,7 +1320,7 @@
             <w:noProof/>
             <w:webHidden/>
           </w:rPr>
-          <w:instrText xml:space="preserve"> PAGEREF _Toc435558815 \h </w:instrText>
+          <w:instrText xml:space="preserve"> PAGEREF _Toc435642952 \h </w:instrText>
         </w:r>
         <w:r>
           <w:rPr>
@@ -899,7 +1340,80 @@
             <w:noProof/>
             <w:webHidden/>
           </w:rPr>
-          <w:t>5</w:t>
+          <w:t>7</w:t>
+        </w:r>
+        <w:r>
+          <w:rPr>
+            <w:noProof/>
+            <w:webHidden/>
+          </w:rPr>
+          <w:fldChar w:fldCharType="end"/>
+        </w:r>
+      </w:hyperlink>
+    </w:p>
+    <w:p>
+      <w:pPr>
+        <w:pStyle w:val="TM2"/>
+        <w:tabs>
+          <w:tab w:val="right" w:leader="dot" w:pos="9062"/>
+        </w:tabs>
+        <w:rPr>
+          <w:rFonts w:asciiTheme="minorHAnsi" w:eastAsiaTheme="minorEastAsia" w:hAnsiTheme="minorHAnsi"/>
+          <w:smallCaps w:val="0"/>
+          <w:noProof/>
+          <w:sz w:val="22"/>
+          <w:szCs w:val="22"/>
+          <w:lang w:eastAsia="fr-FR"/>
+        </w:rPr>
+      </w:pPr>
+      <w:hyperlink w:anchor="_Toc435642953" w:history="1">
+        <w:r>
+          <w:rPr>
+            <w:rStyle w:val="Lienhypertexte"/>
+            <w:noProof/>
+          </w:rPr>
+          <w:t>Test sur une période de 20 ans</w:t>
+        </w:r>
+        <w:r>
+          <w:rPr>
+            <w:noProof/>
+            <w:webHidden/>
+          </w:rPr>
+          <w:tab/>
+        </w:r>
+        <w:r>
+          <w:rPr>
+            <w:noProof/>
+            <w:webHidden/>
+          </w:rPr>
+          <w:fldChar w:fldCharType="begin"/>
+        </w:r>
+        <w:r>
+          <w:rPr>
+            <w:noProof/>
+            <w:webHidden/>
+          </w:rPr>
+          <w:instrText xml:space="preserve"> PAGEREF _Toc435642953 \h </w:instrText>
+        </w:r>
+        <w:r>
+          <w:rPr>
+            <w:noProof/>
+            <w:webHidden/>
+          </w:rPr>
+        </w:r>
+        <w:r>
+          <w:rPr>
+            <w:noProof/>
+            <w:webHidden/>
+          </w:rPr>
+          <w:fldChar w:fldCharType="separate"/>
+        </w:r>
+        <w:r>
+          <w:rPr>
+            <w:noProof/>
+            <w:webHidden/>
+          </w:rPr>
+          <w:t>7</w:t>
         </w:r>
         <w:r>
           <w:rPr>
@@ -926,7 +1440,7 @@
           <w:lang w:eastAsia="fr-FR"/>
         </w:rPr>
       </w:pPr>
-      <w:hyperlink w:anchor="_Toc435558816" w:history="1">
+      <w:hyperlink w:anchor="_Toc435642954" w:history="1">
         <w:r>
           <w:rPr>
             <w:rStyle w:val="Lienhypertexte"/>
@@ -953,7 +1467,7 @@
             <w:noProof/>
             <w:webHidden/>
           </w:rPr>
-          <w:instrText xml:space="preserve"> PAGEREF _Toc435558816 \h </w:instrText>
+          <w:instrText xml:space="preserve"> PAGEREF _Toc435642954 \h </w:instrText>
         </w:r>
         <w:r>
           <w:rPr>
@@ -973,7 +1487,7 @@
             <w:noProof/>
             <w:webHidden/>
           </w:rPr>
-          <w:t>6</w:t>
+          <w:t>8</w:t>
         </w:r>
         <w:r>
           <w:rPr>
@@ -1006,26 +1520,65 @@
       <w:pPr>
         <w:pStyle w:val="Titre"/>
       </w:pPr>
-      <w:bookmarkStart w:id="3" w:name="_Présentation_du_projet"/>
-      <w:bookmarkStart w:id="4" w:name="_Toc435558809"/>
-      <w:bookmarkEnd w:id="1"/>
+      <w:bookmarkStart w:id="4" w:name="_Présentation_du_projet"/>
+      <w:bookmarkStart w:id="5" w:name="_Toc435642940"/>
       <w:bookmarkEnd w:id="2"/>
       <w:bookmarkEnd w:id="3"/>
+      <w:bookmarkEnd w:id="4"/>
       <w:r>
         <w:lastRenderedPageBreak/>
         <w:t>Présentation du TP</w:t>
       </w:r>
-      <w:bookmarkEnd w:id="4"/>
+      <w:bookmarkEnd w:id="5"/>
     </w:p>
     <w:p>
       <w:pPr>
         <w:pStyle w:val="Titre1"/>
       </w:pPr>
-      <w:bookmarkStart w:id="5" w:name="_Toc435558810"/>
+      <w:bookmarkStart w:id="6" w:name="_Toc435642941"/>
+      <w:r>
+        <w:t>Remerciements</w:t>
+      </w:r>
+      <w:bookmarkEnd w:id="6"/>
+    </w:p>
+    <w:p>
+      <w:r>
+        <w:t xml:space="preserve">Nous tenons à remercier M. </w:t>
+      </w:r>
+      <w:proofErr w:type="spellStart"/>
+      <w:r>
+        <w:t>Mazel</w:t>
+      </w:r>
+      <w:proofErr w:type="spellEnd"/>
+      <w:r>
+        <w:t xml:space="preserve"> pour les informations qu'il a pu nous apporter sur les différentes réflexions </w:t>
+      </w:r>
+      <w:commentRangeStart w:id="7"/>
+      <w:proofErr w:type="spellStart"/>
+      <w:r>
+        <w:t>probabilistiques</w:t>
+      </w:r>
+      <w:commentRangeEnd w:id="7"/>
+      <w:proofErr w:type="spellEnd"/>
+      <w:r>
+        <w:rPr>
+          <w:rStyle w:val="Marquedecommentaire"/>
+        </w:rPr>
+        <w:commentReference w:id="7"/>
+      </w:r>
+      <w:r>
+        <w:t>. Nous remercions également M. Hill pour son encadrement lors des séances de TP et l'aide qu'il a pu nous apporter.</w:t>
+      </w:r>
+    </w:p>
+    <w:p>
+      <w:pPr>
+        <w:pStyle w:val="Titre1"/>
+      </w:pPr>
+      <w:bookmarkStart w:id="8" w:name="_Toc435642942"/>
       <w:r>
         <w:t>Objectif du TP</w:t>
       </w:r>
-      <w:bookmarkEnd w:id="5"/>
+      <w:bookmarkEnd w:id="8"/>
     </w:p>
     <w:p>
       <w:r>
@@ -1038,7 +1591,15 @@
         <w:t>ème</w:t>
       </w:r>
       <w:r>
-        <w:t xml:space="preserve"> Année. Le but est de créer un modèle de simulation de lapins un peu plus réaliste que les précédents modèles effectués par la fonction de Fibonacci.</w:t>
+        <w:t xml:space="preserve"> Année. Le but est de créer un modèle de simulation de lapins un peu plus réaliste que les précédents modèles effectués par la fonction de </w:t>
+      </w:r>
+      <w:proofErr w:type="spellStart"/>
+      <w:r>
+        <w:t>Fibonacci</w:t>
+      </w:r>
+      <w:proofErr w:type="spellEnd"/>
+      <w:r>
+        <w:t>.</w:t>
       </w:r>
     </w:p>
     <w:p>
@@ -1053,12 +1614,15 @@
       <w:pPr>
         <w:pStyle w:val="Titre"/>
       </w:pPr>
-      <w:bookmarkStart w:id="6" w:name="_Toc435558811"/>
+      <w:bookmarkStart w:id="9" w:name="_Toc435642943"/>
       <w:r>
         <w:lastRenderedPageBreak/>
-        <w:t>Analyse des données</w:t>
-      </w:r>
-      <w:bookmarkEnd w:id="6"/>
+        <w:t>Analyse</w:t>
+      </w:r>
+      <w:r>
+        <w:t xml:space="preserve"> des données</w:t>
+      </w:r>
+      <w:bookmarkEnd w:id="9"/>
     </w:p>
     <w:p>
       <w:r>
@@ -1069,11 +1633,11 @@
       <w:pPr>
         <w:pStyle w:val="Titre1"/>
       </w:pPr>
-      <w:bookmarkStart w:id="7" w:name="_Toc435558812"/>
+      <w:bookmarkStart w:id="10" w:name="_Toc435642944"/>
       <w:r>
         <w:t>Vie du lapin</w:t>
       </w:r>
-      <w:bookmarkEnd w:id="7"/>
+      <w:bookmarkEnd w:id="10"/>
     </w:p>
     <w:p>
       <w:r>
@@ -1139,11 +1703,11 @@
             <v:path o:extrusionok="f" gradientshapeok="t" o:connecttype="rect"/>
             <o:lock v:ext="edit" aspectratio="t"/>
           </v:shapetype>
-          <v:shape id="_x0000_s1026" type="#_x0000_t75" style="position:absolute;left:0;text-align:left;margin-left:0;margin-top:.3pt;width:521.2pt;height:246.05pt;z-index:251659264;mso-position-horizontal:center;mso-position-horizontal-relative:text;mso-position-vertical:absolute;mso-position-vertical-relative:text">
-            <v:imagedata r:id="rId12" o:title=""/>
+          <v:shape id="_x0000_s1026" type="#_x0000_t75" style="position:absolute;left:0;text-align:left;margin-left:0;margin-top:.3pt;width:521.7pt;height:245.8pt;z-index:251659264;mso-position-horizontal:center;mso-position-horizontal-relative:text;mso-position-vertical:absolute;mso-position-vertical-relative:text">
+            <v:imagedata r:id="rId13" o:title=""/>
             <w10:wrap type="square"/>
           </v:shape>
-          <o:OLEObject Type="Embed" ProgID="Excel.Sheet.12" ShapeID="_x0000_s1026" DrawAspect="Content" ObjectID="_1509303079" r:id="rId13"/>
+          <o:OLEObject Type="Embed" ProgID="Excel.Sheet.12" ShapeID="_x0000_s1026" DrawAspect="Content" ObjectID="_1509384778" r:id="rId14"/>
         </w:pict>
       </w:r>
     </w:p>
@@ -1154,14 +1718,27 @@
       <w:r>
         <w:t xml:space="preserve">Figure </w:t>
       </w:r>
-      <w:fldSimple w:instr=" SEQ Figure \* ARABIC ">
-        <w:r>
-          <w:rPr>
-            <w:noProof/>
-          </w:rPr>
-          <w:t>1</w:t>
-        </w:r>
-      </w:fldSimple>
+      <w:r>
+        <w:fldChar w:fldCharType="begin"/>
+      </w:r>
+      <w:r>
+        <w:instrText xml:space="preserve"> SEQ Figure \* ARABIC </w:instrText>
+      </w:r>
+      <w:r>
+        <w:fldChar w:fldCharType="separate"/>
+      </w:r>
+      <w:r>
+        <w:rPr>
+          <w:noProof/>
+        </w:rPr>
+        <w:t>1</w:t>
+      </w:r>
+      <w:r>
+        <w:rPr>
+          <w:noProof/>
+        </w:rPr>
+        <w:fldChar w:fldCharType="end"/>
+      </w:r>
       <w:r>
         <w:t xml:space="preserve"> - </w:t>
       </w:r>
@@ -1173,15 +1750,21 @@
       <w:pPr>
         <w:pStyle w:val="Titre1"/>
       </w:pPr>
-      <w:bookmarkStart w:id="8" w:name="_Toc435558813"/>
+      <w:bookmarkStart w:id="11" w:name="_Toc435642945"/>
       <w:r>
         <w:t>Naissance des lapins</w:t>
       </w:r>
-      <w:bookmarkEnd w:id="8"/>
+      <w:bookmarkEnd w:id="11"/>
     </w:p>
     <w:p>
       <w:r>
-        <w:t>Généralement, les femelles peuvent faire entre 4 et 8 portées par an. Chacune de ces portées peut donner naissance entre 3 et 6 lapereaux.</w:t>
+        <w:t>Généralement, les femelles peuvent faire entre 4 et 8 portées par an</w:t>
+      </w:r>
+      <w:r>
+        <w:t xml:space="preserve"> avec plus de chance d'en effectuer entre 5 et 7</w:t>
+      </w:r>
+      <w:r>
+        <w:t>. Chacune de ces portées peut donner naissance entre 3 et 6 lapereaux.</w:t>
       </w:r>
     </w:p>
     <w:p>
@@ -1192,7 +1775,13 @@
         <w:t xml:space="preserve">simplifierons et prendrons un mois comme période de gestation. </w:t>
       </w:r>
       <w:r>
-        <w:t xml:space="preserve">En terme de maturité, </w:t>
+        <w:t xml:space="preserve">En </w:t>
+      </w:r>
+      <w:r>
+        <w:t>termes</w:t>
+      </w:r>
+      <w:r>
+        <w:t xml:space="preserve"> de maturité, </w:t>
       </w:r>
       <w:r>
         <w:t>celle-ci est atteinte entre 5 et 8 mois. Pour simplifier la simulation, nos</w:t>
@@ -1220,20 +1809,28 @@
       <w:pPr>
         <w:pStyle w:val="Titre"/>
       </w:pPr>
-      <w:bookmarkStart w:id="9" w:name="_Toc435558814"/>
+      <w:bookmarkStart w:id="12" w:name="_Toc435642946"/>
       <w:r>
         <w:lastRenderedPageBreak/>
-        <w:t>Création de la solution</w:t>
-      </w:r>
-      <w:bookmarkEnd w:id="9"/>
+        <w:t>S</w:t>
+      </w:r>
+      <w:r>
+        <w:t>olution</w:t>
+      </w:r>
+      <w:r>
+        <w:t xml:space="preserve"> retenue</w:t>
+      </w:r>
+      <w:bookmarkEnd w:id="12"/>
     </w:p>
     <w:p>
       <w:pPr>
         <w:pStyle w:val="Titre1"/>
       </w:pPr>
+      <w:bookmarkStart w:id="13" w:name="_Toc435642947"/>
       <w:r>
         <w:t>Organisation du code</w:t>
       </w:r>
+      <w:bookmarkEnd w:id="13"/>
     </w:p>
     <w:p>
       <w:r>
@@ -1264,8 +1861,13 @@
         <w:t xml:space="preserve">ClasseLapins.cpp : </w:t>
       </w:r>
       <w:r>
-        <w:t>représentation de lapins du même age</w:t>
-      </w:r>
+        <w:t xml:space="preserve">représentation de lapins du même </w:t>
+      </w:r>
+      <w:proofErr w:type="spellStart"/>
+      <w:r>
+        <w:t>age</w:t>
+      </w:r>
+      <w:proofErr w:type="spellEnd"/>
     </w:p>
     <w:p>
       <w:pPr>
@@ -1291,81 +1893,74 @@
       </w:r>
     </w:p>
     <w:p>
-      <w:pPr>
-        <w:pStyle w:val="Titre2"/>
-      </w:pPr>
-      <w:r>
-        <w:t>Fichier main.cpp</w:t>
+      <w:r>
+        <w:t xml:space="preserve">Vous pourrez trouver la documentation complète des fichiers en ouvrant le fichier </w:t>
+      </w:r>
+      <w:r>
+        <w:rPr>
+          <w:i/>
+        </w:rPr>
+        <w:t>index.html</w:t>
+      </w:r>
+      <w:r>
+        <w:t xml:space="preserve">. Les fichiers du programme seront également trouvables et sont accompagnés d'un </w:t>
+      </w:r>
+      <w:proofErr w:type="spellStart"/>
+      <w:r>
+        <w:t>Makefile</w:t>
+      </w:r>
+      <w:proofErr w:type="spellEnd"/>
+      <w:r>
+        <w:t xml:space="preserve"> permettant de recompiler le programme sur votre machine.</w:t>
       </w:r>
     </w:p>
     <w:p>
-      <w:r>
-        <w:t>TODO insérer code</w:t>
-      </w:r>
+      <w:pPr>
+        <w:pStyle w:val="Titre1"/>
+      </w:pPr>
+      <w:bookmarkStart w:id="14" w:name="_Toc435642948"/>
+      <w:r>
+        <w:t>Simulation</w:t>
+      </w:r>
+      <w:bookmarkEnd w:id="14"/>
     </w:p>
     <w:p>
-      <w:pPr>
-        <w:pStyle w:val="Titre2"/>
-      </w:pPr>
-      <w:r>
-        <w:t>Fichier ClasseLapins.cpp</w:t>
+      <w:r>
+        <w:t xml:space="preserve">Dans cette partie, nous détaillerons un peu plus les procédés utilisés pour effectuer la simulation. </w:t>
+      </w:r>
+      <w:r>
+        <w:t>Afin d'obtenir de bonnes performances, nous avons utilisées certaines lois</w:t>
+      </w:r>
+      <w:r>
+        <w:t xml:space="preserve"> de probabilités étant adaptées pour les grandes populations.</w:t>
       </w:r>
     </w:p>
     <w:p>
-      <w:r>
-        <w:t>TODO insérer code</w:t>
-      </w:r>
+      <w:pPr>
+        <w:pStyle w:val="Titre2"/>
+      </w:pPr>
+      <w:bookmarkStart w:id="15" w:name="_Toc435642949"/>
+      <w:r>
+        <w:t>Vieillissement de population</w:t>
+      </w:r>
+      <w:bookmarkEnd w:id="15"/>
     </w:p>
     <w:p>
-      <w:pPr>
-        <w:pStyle w:val="Titre2"/>
-      </w:pPr>
-      <w:r>
-        <w:t>Fichier LapinManager.cpp</w:t>
+      <w:r>
+        <w:t>En ce qui concerne le vieillissement de la population, si</w:t>
+      </w:r>
+      <w:r>
+        <w:t xml:space="preserve"> la population de la classe</w:t>
+      </w:r>
+      <w:r>
+        <w:t xml:space="preserve"> n'est pas trop importante (inférieure à 100), </w:t>
+      </w:r>
+      <w:r>
+        <w:t>nous faisons un tirage selon une loi de Bernoulli ayant pour paramètre le taux de survie pour la classe. Nous le faisons pour chaque individu de la classe. Si ce tirage réussit, l'individu reste en vie, sinon il meut.</w:t>
       </w:r>
     </w:p>
     <w:p>
       <w:r>
-        <w:t>TODO insérer code</w:t>
-      </w:r>
-    </w:p>
-    <w:p>
-      <w:pPr>
-        <w:pStyle w:val="Titre1"/>
-      </w:pPr>
-      <w:r>
-        <w:t>Optimisations</w:t>
-      </w:r>
-    </w:p>
-    <w:p>
-      <w:r>
-        <w:t>Afin d'obtenir de bonnes performances, nous avons utilisées certaines lois de probabilités étant adaptées.</w:t>
-      </w:r>
-    </w:p>
-    <w:p>
-      <w:pPr>
-        <w:pStyle w:val="Titre2"/>
-      </w:pPr>
-      <w:r>
-        <w:t>Vieillissement de population</w:t>
-      </w:r>
-    </w:p>
-    <w:p>
-      <w:r>
-        <w:t>En ce qui concerne le vieillissement de la population, si</w:t>
-      </w:r>
-      <w:r>
-        <w:t xml:space="preserve"> la population de la classe</w:t>
-      </w:r>
-      <w:r>
-        <w:t xml:space="preserve"> n'est pas trop importante (inférieure à 100), </w:t>
-      </w:r>
-      <w:r>
-        <w:t>nous faisons un tirage selon une loi de Bernoulli ayant pour paramètre le taux de survie pour la classe. Nous le faisons pour chaque individu de la classe. Si ce tirage réussit, l'individu reste en vie, sinon il meut.</w:t>
-      </w:r>
-    </w:p>
-    <w:p>
-      <w:r>
         <w:t xml:space="preserve">Dans le cas où nous avons beaucoup d'individus dans une classe (plus de 100), </w:t>
       </w:r>
       <w:r>
@@ -1375,10 +1970,10 @@
         <w:t xml:space="preserve"> </w:t>
       </w:r>
       <w:r>
-        <w:t xml:space="preserve">de </w:t>
-      </w:r>
-      <w:r>
-        <w:t>moyenne :</w:t>
+        <w:t>d'espérance</w:t>
+      </w:r>
+      <w:r>
+        <w:t>:</w:t>
       </w:r>
     </w:p>
     <w:p>
@@ -1393,7 +1988,13 @@
             <w:rPr>
               <w:rFonts w:ascii="Cambria Math" w:hAnsi="Cambria Math"/>
             </w:rPr>
-            <m:t xml:space="preserve">m= taux de survie de la classe*nombre </m:t>
+            <m:t>e</m:t>
+          </m:r>
+          <m:r>
+            <w:rPr>
+              <w:rFonts w:ascii="Cambria Math" w:hAnsi="Cambria Math"/>
+            </w:rPr>
+            <m:t xml:space="preserve">= taux de survie de la classe*nombre </m:t>
           </m:r>
           <m:sSup>
             <m:sSupPr>
@@ -1455,7 +2056,13 @@
             <w:rPr>
               <w:rFonts w:ascii="Cambria Math" w:hAnsi="Cambria Math"/>
             </w:rPr>
-            <m:t>e=</m:t>
+            <m:t>σ</m:t>
+          </m:r>
+          <m:r>
+            <w:rPr>
+              <w:rFonts w:ascii="Cambria Math" w:hAnsi="Cambria Math"/>
+            </w:rPr>
+            <m:t>=</m:t>
           </m:r>
           <m:rad>
             <m:radPr>
@@ -1536,14 +2143,408 @@
           <w:rFonts w:eastAsiaTheme="minorEastAsia"/>
         </w:rPr>
       </w:pPr>
+      <w:r>
+        <w:rPr>
+          <w:rFonts w:eastAsiaTheme="minorEastAsia"/>
+        </w:rPr>
+        <w:t xml:space="preserve">Grace au cours de probabilité de première année, nous avons pu constater qu'une </w:t>
+      </w:r>
+      <w:r>
+        <w:rPr>
+          <w:rFonts w:eastAsiaTheme="minorEastAsia"/>
+        </w:rPr>
+        <w:t>Loi Binomiale</w:t>
+      </w:r>
+      <w:r>
+        <w:rPr>
+          <w:rFonts w:eastAsiaTheme="minorEastAsia"/>
+        </w:rPr>
+        <w:t xml:space="preserve"> </w:t>
+      </w:r>
+      <w:r>
+        <w:rPr>
+          <w:rFonts w:eastAsiaTheme="minorEastAsia"/>
+        </w:rPr>
+        <w:t xml:space="preserve">avec une grande population </w:t>
+      </w:r>
+      <w:r>
+        <w:rPr>
+          <w:rFonts w:eastAsiaTheme="minorEastAsia"/>
+        </w:rPr>
+        <w:t xml:space="preserve">convergeait vers une loi Normale. C'est pourquoi ici, pour une grande population, nous avons décidé de choisir une loi </w:t>
+      </w:r>
+      <w:commentRangeStart w:id="16"/>
+      <w:r>
+        <w:rPr>
+          <w:rFonts w:eastAsiaTheme="minorEastAsia"/>
+        </w:rPr>
+        <w:t>Normale</w:t>
+      </w:r>
+      <w:commentRangeEnd w:id="16"/>
+      <w:r>
+        <w:rPr>
+          <w:rStyle w:val="Marquedecommentaire"/>
+        </w:rPr>
+        <w:commentReference w:id="16"/>
+      </w:r>
+      <w:r>
+        <w:rPr>
+          <w:rFonts w:eastAsiaTheme="minorEastAsia"/>
+        </w:rPr>
+        <w:t>.</w:t>
+      </w:r>
     </w:p>
     <w:p>
       <w:pPr>
         <w:pStyle w:val="Titre2"/>
       </w:pPr>
+      <w:bookmarkStart w:id="17" w:name="_Toc435642950"/>
       <w:r>
         <w:lastRenderedPageBreak/>
         <w:t>Naissance de lapereaux</w:t>
+      </w:r>
+      <w:bookmarkEnd w:id="17"/>
+    </w:p>
+    <w:p>
+      <w:r>
+        <w:t>La naissance des lapereaux se répartie sur les 8 premiers mois de l'année. La probabilité de reproduction des femelles pour les 2 premiers mois ainsi que les 2 derniers mois de cette période est de 0.5. Sur les mois restant, la probabilité de reproduction est de 1 car le minimum de portées par ans est de 4.</w:t>
+      </w:r>
+    </w:p>
+    <w:p>
+      <w:r>
+        <w:t>Nous pouvons interpréter les mois sans reproduction comme étant logique puisque nous entrons dans une période hivernale, ce qui implique que nous aurons seulement des décès et aucune naissance.</w:t>
+      </w:r>
+    </w:p>
+    <w:p>
+      <w:r>
+        <w:t>En ce qui concerne les lois utilisées, nous avons toujours une loi Normale pour une classe dont l'effectif est supérieur à 100. L'espérance est :</w:t>
+      </w:r>
+    </w:p>
+    <w:p>
+      <w:pPr>
+        <w:rPr>
+          <w:rFonts w:eastAsiaTheme="minorEastAsia"/>
+        </w:rPr>
+      </w:pPr>
+      <m:oMathPara>
+        <m:oMath>
+          <m:r>
+            <w:rPr>
+              <w:rFonts w:ascii="Cambria Math" w:hAnsi="Cambria Math"/>
+            </w:rPr>
+            <m:t>e=</m:t>
+          </m:r>
+          <m:f>
+            <m:fPr>
+              <m:ctrlPr>
+                <w:rPr>
+                  <w:rFonts w:ascii="Cambria Math" w:hAnsi="Cambria Math"/>
+                  <w:i/>
+                </w:rPr>
+              </m:ctrlPr>
+            </m:fPr>
+            <m:num>
+              <m:r>
+                <w:rPr>
+                  <w:rFonts w:ascii="Cambria Math" w:hAnsi="Cambria Math"/>
+                </w:rPr>
+                <m:t>9</m:t>
+              </m:r>
+            </m:num>
+            <m:den>
+              <m:r>
+                <w:rPr>
+                  <w:rFonts w:ascii="Cambria Math" w:hAnsi="Cambria Math"/>
+                </w:rPr>
+                <m:t>2</m:t>
+              </m:r>
+            </m:den>
+          </m:f>
+          <m:r>
+            <w:rPr>
+              <w:rFonts w:ascii="Cambria Math" w:hAnsi="Cambria Math"/>
+            </w:rPr>
+            <m:t>*probabilité de portée*nombre de femelles</m:t>
+          </m:r>
+        </m:oMath>
+      </m:oMathPara>
+    </w:p>
+    <w:p>
+      <w:pPr>
+        <w:rPr>
+          <w:rFonts w:eastAsiaTheme="minorEastAsia"/>
+        </w:rPr>
+      </w:pPr>
+      <w:r>
+        <w:rPr>
+          <w:rFonts w:eastAsiaTheme="minorEastAsia"/>
+        </w:rPr>
+        <w:t>Et l'écart type utilisé est :</w:t>
+      </w:r>
+    </w:p>
+    <w:p>
+      <w:pPr>
+        <w:rPr>
+          <w:rFonts w:eastAsiaTheme="minorEastAsia"/>
+        </w:rPr>
+      </w:pPr>
+      <m:oMathPara>
+        <m:oMath>
+          <m:rad>
+            <m:radPr>
+              <m:degHide m:val="1"/>
+              <m:ctrlPr>
+                <w:rPr>
+                  <w:rFonts w:ascii="Cambria Math" w:hAnsi="Cambria Math"/>
+                  <w:i/>
+                </w:rPr>
+              </m:ctrlPr>
+            </m:radPr>
+            <m:deg/>
+            <m:e>
+              <m:f>
+                <m:fPr>
+                  <m:ctrlPr>
+                    <w:rPr>
+                      <w:rFonts w:ascii="Cambria Math" w:hAnsi="Cambria Math"/>
+                      <w:i/>
+                    </w:rPr>
+                  </m:ctrlPr>
+                </m:fPr>
+                <m:num>
+                  <m:r>
+                    <w:rPr>
+                      <w:rFonts w:ascii="Cambria Math" w:hAnsi="Cambria Math"/>
+                    </w:rPr>
+                    <m:t>5</m:t>
+                  </m:r>
+                </m:num>
+                <m:den>
+                  <m:r>
+                    <w:rPr>
+                      <w:rFonts w:ascii="Cambria Math" w:hAnsi="Cambria Math"/>
+                    </w:rPr>
+                    <m:t>4</m:t>
+                  </m:r>
+                </m:den>
+              </m:f>
+              <m:r>
+                <w:rPr>
+                  <w:rFonts w:ascii="Cambria Math" w:hAnsi="Cambria Math"/>
+                </w:rPr>
+                <m:t>*probabilité de portée*nombre de femelles</m:t>
+              </m:r>
+              <m:r>
+                <m:rPr>
+                  <m:sty m:val="p"/>
+                </m:rPr>
+                <w:rPr>
+                  <w:rStyle w:val="Marquedecommentaire"/>
+                </w:rPr>
+                <w:commentReference w:id="18"/>
+              </m:r>
+            </m:e>
+          </m:rad>
+        </m:oMath>
+      </m:oMathPara>
+    </w:p>
+    <w:p>
+      <w:r>
+        <w:t>Lorsque la population de la classe est inférieure à 100, nous faisons une épreuve de Bernoulli pour chaque femelle de la classe avec pour paramètre la probabilité de portée.</w:t>
+      </w:r>
+    </w:p>
+    <w:p>
+      <w:r>
+        <w:t xml:space="preserve">La détermination du sexe s'effectue en utilisant les mêmes lois dans </w:t>
+      </w:r>
+      <w:proofErr w:type="gramStart"/>
+      <w:r>
+        <w:t>le mêmes conditions</w:t>
+      </w:r>
+      <w:proofErr w:type="gramEnd"/>
+      <w:r>
+        <w:t xml:space="preserve"> (taille de la population de la classe) que dans le cas des naissances. L'espérance de la loi Normale dans </w:t>
+      </w:r>
+      <w:proofErr w:type="gramStart"/>
+      <w:r>
+        <w:t>ce</w:t>
+      </w:r>
+      <w:proofErr w:type="gramEnd"/>
+      <w:r>
+        <w:t xml:space="preserve"> case sont, pour l'espérance :</w:t>
+      </w:r>
+    </w:p>
+    <w:p>
+      <w:pPr>
+        <w:rPr>
+          <w:rFonts w:eastAsiaTheme="minorEastAsia"/>
+        </w:rPr>
+      </w:pPr>
+      <m:oMathPara>
+        <m:oMath>
+          <m:r>
+            <w:rPr>
+              <w:rFonts w:ascii="Cambria Math" w:hAnsi="Cambria Math"/>
+            </w:rPr>
+            <m:t>e=0.5</m:t>
+          </m:r>
+        </m:oMath>
+      </m:oMathPara>
+    </w:p>
+    <w:p>
+      <w:pPr>
+        <w:rPr>
+          <w:rFonts w:eastAsiaTheme="minorEastAsia"/>
+        </w:rPr>
+      </w:pPr>
+      <w:r>
+        <w:rPr>
+          <w:rFonts w:eastAsiaTheme="minorEastAsia"/>
+        </w:rPr>
+        <w:t>L'écart type :</w:t>
+      </w:r>
+    </w:p>
+    <w:p>
+      <w:pPr>
+        <w:rPr>
+          <w:rFonts w:eastAsiaTheme="minorEastAsia"/>
+        </w:rPr>
+      </w:pPr>
+      <m:oMathPara>
+        <m:oMath>
+          <m:rad>
+            <m:radPr>
+              <m:degHide m:val="1"/>
+              <m:ctrlPr>
+                <w:rPr>
+                  <w:rFonts w:ascii="Cambria Math" w:hAnsi="Cambria Math"/>
+                  <w:i/>
+                </w:rPr>
+              </m:ctrlPr>
+            </m:radPr>
+            <m:deg/>
+            <m:e>
+              <m:r>
+                <w:rPr>
+                  <w:rFonts w:ascii="Cambria Math" w:hAnsi="Cambria Math"/>
+                </w:rPr>
+                <m:t>0.25*nombre de naissances</m:t>
+              </m:r>
+            </m:e>
+          </m:rad>
+        </m:oMath>
+      </m:oMathPara>
+    </w:p>
+    <w:p>
+      <w:pPr>
+        <w:rPr>
+          <w:rFonts w:eastAsiaTheme="minorEastAsia"/>
+        </w:rPr>
+      </w:pPr>
+      <w:r>
+        <w:rPr>
+          <w:rFonts w:eastAsiaTheme="minorEastAsia"/>
+        </w:rPr>
+        <w:t>Le paramètre de la loi de Bernoulli dans ce cas est 0.5 car nous estimons qu'il y a autant de chances d'obtenir un lapin mâle qu'un lapin femelle.</w:t>
+      </w:r>
+    </w:p>
+    <w:p>
+      <w:pPr>
+        <w:spacing w:before="0"/>
+        <w:ind w:firstLine="0"/>
+        <w:jc w:val="left"/>
+        <w:rPr>
+          <w:rFonts w:asciiTheme="majorHAnsi" w:eastAsiaTheme="minorEastAsia" w:hAnsiTheme="majorHAnsi" w:cstheme="majorBidi"/>
+          <w:b/>
+          <w:bCs/>
+          <w:color w:val="830F0E" w:themeColor="accent1" w:themeShade="BF"/>
+          <w:sz w:val="28"/>
+          <w:szCs w:val="28"/>
+        </w:rPr>
+      </w:pPr>
+      <w:r>
+        <w:rPr>
+          <w:rFonts w:eastAsiaTheme="minorEastAsia"/>
+        </w:rPr>
+        <w:br w:type="page"/>
+      </w:r>
+    </w:p>
+    <w:p>
+      <w:pPr>
+        <w:pStyle w:val="Titre1"/>
+        <w:rPr>
+          <w:rFonts w:eastAsiaTheme="minorEastAsia"/>
+        </w:rPr>
+      </w:pPr>
+      <w:bookmarkStart w:id="19" w:name="_Toc435642951"/>
+      <w:r>
+        <w:rPr>
+          <w:rFonts w:eastAsiaTheme="minorEastAsia"/>
+        </w:rPr>
+        <w:lastRenderedPageBreak/>
+        <w:t>Récupération</w:t>
+      </w:r>
+      <w:r>
+        <w:rPr>
+          <w:rFonts w:eastAsiaTheme="minorEastAsia"/>
+        </w:rPr>
+        <w:t xml:space="preserve"> des données</w:t>
+      </w:r>
+      <w:bookmarkEnd w:id="19"/>
+    </w:p>
+    <w:p>
+      <w:r>
+        <w:t xml:space="preserve">Pour lancer la simulation avec des paramètres </w:t>
+      </w:r>
+      <w:proofErr w:type="spellStart"/>
+      <w:r>
+        <w:t>personalisés</w:t>
+      </w:r>
+      <w:proofErr w:type="spellEnd"/>
+      <w:r>
+        <w:t xml:space="preserve"> pour le nombre d'années à simuler et un nombre de réplications, il faut lancer le programme dans le terminal et spécifier dans cet ordre : le nombre d'années à simuler, puis le nombre de réplications à effectuer. Dans le cas où rien n'est spécifie, nous simulons simplement 20 années en une seule </w:t>
+      </w:r>
+      <w:commentRangeStart w:id="20"/>
+      <w:r>
+        <w:t>fois</w:t>
+      </w:r>
+      <w:commentRangeEnd w:id="20"/>
+      <w:r>
+        <w:rPr>
+          <w:rStyle w:val="Marquedecommentaire"/>
+        </w:rPr>
+        <w:commentReference w:id="20"/>
+      </w:r>
+      <w:r>
+        <w:t>.</w:t>
+      </w:r>
+    </w:p>
+    <w:p>
+      <w:r>
+        <w:t xml:space="preserve">Nous pouvons avoir également différents modes d'affichage. </w:t>
+      </w:r>
+      <w:r>
+        <w:t>Pour lancer la simulation et obtenir les affichages à l'écran, il faut lancer le programme dans la console et ajouter l'option '</w:t>
+      </w:r>
+      <w:r>
+        <w:t>-</w:t>
+      </w:r>
+      <w:r>
+        <w:t>v'.</w:t>
+      </w:r>
+      <w:r>
+        <w:t xml:space="preserve"> On peut également utiliser l'option '-f' afin d'avoir les résultats dans le fichier </w:t>
+      </w:r>
+      <w:proofErr w:type="spellStart"/>
+      <w:r>
+        <w:rPr>
+          <w:i/>
+        </w:rPr>
+        <w:t>lap.out</w:t>
+      </w:r>
+      <w:proofErr w:type="spellEnd"/>
+      <w:r>
+        <w:t xml:space="preserve"> qui sera créé dans le répertoire du projet. Ces deux options sont cumulables.</w:t>
       </w:r>
     </w:p>
     <w:p/>
@@ -1551,59 +2552,58 @@
       <w:pPr>
         <w:pStyle w:val="Titre"/>
       </w:pPr>
-      <w:bookmarkStart w:id="10" w:name="_Toc435558815"/>
+      <w:bookmarkStart w:id="21" w:name="_Toc435642952"/>
       <w:r>
         <w:lastRenderedPageBreak/>
         <w:t>Résultats</w:t>
       </w:r>
-      <w:bookmarkEnd w:id="10"/>
+      <w:bookmarkEnd w:id="21"/>
     </w:p>
     <w:p>
       <w:r>
         <w:t>Dans notre programme, nous avons implémenté un enregistrement dans un fichier. Ceci permet d'avoir une trace d'exécution du programme mois par mois. Ceci nous permet d'avoir des informations, comme le nombre de mâles, de femelles, la population courante ou encore le nombre de naissances.</w:t>
       </w:r>
+      <w:r>
+        <w:t xml:space="preserve"> Il est possible de coller le contenu de ce fichier dans un tableur, ce qui peut ensuite permettre de tracer des graphes et avoir des courbes d'évolution.</w:t>
+      </w:r>
     </w:p>
     <w:p>
       <w:r>
-        <w:t xml:space="preserve">A cause de la capacité limitée des </w:t>
-      </w:r>
-      <w:r>
-        <w:rPr>
-          <w:i/>
-        </w:rPr>
-        <w:t>unsigned long long</w:t>
-      </w:r>
-      <w:r>
-        <w:t xml:space="preserve"> permettant de stocker la population, nous ne pouvons simuler plus de 640 ans. Date après laquelle nous dépassons la capacité et les données sont faussées.</w:t>
+        <w:t xml:space="preserve">En </w:t>
+      </w:r>
+      <w:proofErr w:type="gramStart"/>
+      <w:r>
+        <w:t>terme</w:t>
+      </w:r>
+      <w:proofErr w:type="gramEnd"/>
+      <w:r>
+        <w:t xml:space="preserve"> de performance, il est possible de simuler cette durée en XXX s sur nos machines, et en XXX s sur le serveur XXX de l'ISIMA.</w:t>
       </w:r>
     </w:p>
     <w:p>
-      <w:r>
-        <w:t>En terme de performance, il est possible de simuler cette durée en XXX s sur nos machines, et en XXX s sur le serveur XXX de l'ISIMA.</w:t>
-      </w:r>
-    </w:p>
-    <w:p>
       <w:pPr>
         <w:pStyle w:val="Titre1"/>
       </w:pPr>
+      <w:bookmarkStart w:id="22" w:name="_Toc435642953"/>
       <w:r>
         <w:t xml:space="preserve">Test sur une période de </w:t>
       </w:r>
       <w:r>
         <w:t>20 ans</w:t>
       </w:r>
+      <w:bookmarkEnd w:id="22"/>
     </w:p>
     <w:p/>
     <w:p>
       <w:pPr>
         <w:pStyle w:val="Titre"/>
       </w:pPr>
-      <w:bookmarkStart w:id="11" w:name="_Toc435558816"/>
+      <w:bookmarkStart w:id="23" w:name="_Toc435642954"/>
       <w:r>
         <w:lastRenderedPageBreak/>
         <w:t>Conclusion</w:t>
       </w:r>
-      <w:bookmarkEnd w:id="11"/>
+      <w:bookmarkEnd w:id="23"/>
     </w:p>
     <w:p>
       <w:r>
@@ -1617,13 +2617,32 @@
     </w:p>
     <w:p>
       <w:r>
-        <w:t>Il en résulte donc ici un programme dont les performances sont bonnes, comme ont pu le montrer les résultats. Après avoir effectuées des comparaisons avec d'autres groupes ayant des simulations plus pointues, il est apparu que nos données ne sont pas tellement écartées des leurs.</w:t>
-      </w:r>
-      <w:bookmarkStart w:id="12" w:name="_GoBack"/>
-      <w:bookmarkEnd w:id="12"/>
+        <w:t xml:space="preserve">Il en résulte donc ici un programme dont les performances sont bonnes, comme ont pu le montrer les résultats. Après avoir effectuées des comparaisons avec d'autres groupes ayant des simulations plus pointues, il est apparu que nos données </w:t>
+      </w:r>
+      <w:r>
+        <w:t>sont proches des leurs</w:t>
+      </w:r>
+      <w:r>
+        <w:t>.</w:t>
+      </w:r>
     </w:p>
+    <w:p>
+      <w:r>
+        <w:t xml:space="preserve">De plus, ce TP a permis de mieux nous familiariser avec les fonctions de base en </w:t>
+      </w:r>
+      <w:proofErr w:type="spellStart"/>
+      <w:r>
+        <w:t>c++</w:t>
+      </w:r>
+      <w:proofErr w:type="spellEnd"/>
+      <w:r>
+        <w:t xml:space="preserve"> permettant d'utiliser des lois ou encore le générateur de nombres aléatoires Mersenne Twister.</w:t>
+      </w:r>
+    </w:p>
+    <w:bookmarkEnd w:id="0"/>
+    <w:p/>
     <w:sectPr>
-      <w:footerReference w:type="first" r:id="rId14"/>
+      <w:footerReference w:type="first" r:id="rId15"/>
       <w:pgSz w:w="11906" w:h="16838"/>
       <w:pgMar w:top="1417" w:right="1417" w:bottom="1417" w:left="1417" w:header="708" w:footer="708" w:gutter="0"/>
       <w:cols w:space="708"/>
@@ -1632,6 +2651,83 @@
     </w:sectPr>
   </w:body>
 </w:document>
+</file>
+
+<file path=word/comments.xml><?xml version="1.0" encoding="utf-8"?>
+<w:comments xmlns:wpc="http://schemas.microsoft.com/office/word/2010/wordprocessingCanvas" xmlns:mc="http://schemas.openxmlformats.org/markup-compatibility/2006" xmlns:o="urn:schemas-microsoft-com:office:office" xmlns:r="http://schemas.openxmlformats.org/officeDocument/2006/relationships" xmlns:m="http://schemas.openxmlformats.org/officeDocument/2006/math" xmlns:v="urn:schemas-microsoft-com:vml" xmlns:wp14="http://schemas.microsoft.com/office/word/2010/wordprocessingDrawing" xmlns:wp="http://schemas.openxmlformats.org/drawingml/2006/wordprocessingDrawing" xmlns:w10="urn:schemas-microsoft-com:office:word" xmlns:w="http://schemas.openxmlformats.org/wordprocessingml/2006/main" xmlns:w14="http://schemas.microsoft.com/office/word/2010/wordml" xmlns:wpg="http://schemas.microsoft.com/office/word/2010/wordprocessingGroup" xmlns:wpi="http://schemas.microsoft.com/office/word/2010/wordprocessingInk" xmlns:wne="http://schemas.microsoft.com/office/word/2006/wordml" xmlns:wps="http://schemas.microsoft.com/office/word/2010/wordprocessingShape" mc:Ignorable="w14 wp14">
+  <w:comment w:id="7" w:author="BARBESANGE Benjamin" w:date="2015-11-18T20:41:00Z" w:initials="BB">
+    <w:p>
+      <w:pPr>
+        <w:pStyle w:val="Commentaire"/>
+      </w:pPr>
+      <w:r>
+        <w:rPr>
+          <w:rStyle w:val="Marquedecommentaire"/>
+        </w:rPr>
+        <w:annotationRef/>
+      </w:r>
+      <w:r>
+        <w:t>LOL</w:t>
+      </w:r>
+    </w:p>
+  </w:comment>
+  <w:comment w:id="16" w:author="BARBESANGE Benjamin" w:date="2015-11-18T20:41:00Z" w:initials="BB">
+    <w:p>
+      <w:pPr>
+        <w:pStyle w:val="Commentaire"/>
+      </w:pPr>
+      <w:r>
+        <w:rPr>
+          <w:rStyle w:val="Marquedecommentaire"/>
+        </w:rPr>
+        <w:annotationRef/>
+      </w:r>
+      <w:r>
+        <w:t>Si tu as toujours les calculs, tu peux les ajouter</w:t>
+      </w:r>
+    </w:p>
+  </w:comment>
+  <w:comment w:id="18" w:author="BARBESANGE Benjamin" w:date="2015-11-18T20:42:00Z" w:initials="BB">
+    <w:p>
+      <w:pPr>
+        <w:pStyle w:val="Commentaire"/>
+      </w:pPr>
+      <w:r>
+        <w:rPr>
+          <w:rStyle w:val="Marquedecommentaire"/>
+        </w:rPr>
+        <w:annotationRef/>
+      </w:r>
+      <w:r>
+        <w:t>Pareil, tu peux ajouter les calculs si tu les as</w:t>
+      </w:r>
+    </w:p>
+  </w:comment>
+  <w:comment w:id="20" w:author="BARBESANGE Benjamin" w:date="2015-11-18T20:43:00Z" w:initials="BB">
+    <w:p>
+      <w:pPr>
+        <w:pStyle w:val="Commentaire"/>
+      </w:pPr>
+      <w:r>
+        <w:rPr>
+          <w:rStyle w:val="Marquedecommentaire"/>
+        </w:rPr>
+        <w:annotationRef/>
+      </w:r>
+      <w:r>
+        <w:t xml:space="preserve">D'ailleurs, </w:t>
+      </w:r>
+      <w:proofErr w:type="spellStart"/>
+      <w:r>
+        <w:t>peut être</w:t>
+      </w:r>
+      <w:proofErr w:type="spellEnd"/>
+      <w:r>
+        <w:t xml:space="preserve"> le passer à 10 dans le programme …</w:t>
+      </w:r>
+    </w:p>
+  </w:comment>
+</w:comments>
 </file>
 
 <file path=word/endnotes.xml><?xml version="1.0" encoding="utf-8"?>
@@ -1683,7 +2779,7 @@
           <w:rPr>
             <w:noProof/>
           </w:rPr>
-          <w:t>7</w:t>
+          <w:t>2</w:t>
         </w:r>
         <w:r>
           <w:fldChar w:fldCharType="end"/>
@@ -9008,7 +10104,9 @@
   <w:rsids>
     <w:rsidRoot w:val="0015672D"/>
     <w:rsid w:val="0015672D"/>
+    <w:rsid w:val="00C12230"/>
     <w:rsid w:val="00D81858"/>
+    <w:rsid w:val="00EA0319"/>
   </w:rsids>
   <m:mathPr>
     <m:mathFont m:val="Cambria Math"/>
@@ -9222,7 +10320,7 @@
     <w:basedOn w:val="Policepardfaut"/>
     <w:uiPriority w:val="99"/>
     <w:semiHidden/>
-    <w:rsid w:val="0015672D"/>
+    <w:rsid w:val="00EA0319"/>
     <w:rPr>
       <w:color w:val="808080"/>
     </w:rPr>
@@ -9422,7 +10520,7 @@
     <w:basedOn w:val="Policepardfaut"/>
     <w:uiPriority w:val="99"/>
     <w:semiHidden/>
-    <w:rsid w:val="0015672D"/>
+    <w:rsid w:val="00EA0319"/>
     <w:rPr>
       <w:color w:val="808080"/>
     </w:rPr>
@@ -9697,7 +10795,7 @@
   <a:extraClrSchemeLst/>
   <a:extLst>
     <a:ext uri="{05A4C25C-085E-4340-85A3-A5531E510DB2}">
-      <thm15:themeFamily xmlns:thm15="http://schemas.microsoft.com/office/thememl/2012/main" xmlns="" name="Ion" id="{B8441ADB-2E43-4AF7-B97A-BD870242C6A8}" vid="{292E63A9-BB86-4E3D-B92A-7223C6510D2E}"/>
+      <thm15:themeFamily xmlns="" xmlns:thm15="http://schemas.microsoft.com/office/thememl/2012/main" name="Ion" id="{B8441ADB-2E43-4AF7-B97A-BD870242C6A8}" vid="{292E63A9-BB86-4E3D-B92A-7223C6510D2E}"/>
     </a:ext>
   </a:extLst>
 </a:theme>
@@ -9727,7 +10825,7 @@
 </file>
 
 <file path=customXml/itemProps2.xml><?xml version="1.0" encoding="utf-8"?>
-<ds:datastoreItem xmlns:ds="http://schemas.openxmlformats.org/officeDocument/2006/customXml" ds:itemID="{5F136262-E9B9-485C-87CC-6C08270B6448}">
+<ds:datastoreItem xmlns:ds="http://schemas.openxmlformats.org/officeDocument/2006/customXml" ds:itemID="{813983CF-85D4-491C-AC2C-8B43B568271E}">
   <ds:schemaRefs>
     <ds:schemaRef ds:uri="http://schemas.openxmlformats.org/officeDocument/2006/bibliography"/>
   </ds:schemaRefs>

</xml_diff>

<commit_message>
Ajout d'un paragraphe dans la conclu
</commit_message>
<xml_diff>
--- a/doc/rapport.docx
+++ b/doc/rapport.docx
@@ -2,7 +2,6 @@
 <file path=word/document.xml><?xml version="1.0" encoding="utf-8"?>
 <w:document xmlns:wpc="http://schemas.microsoft.com/office/word/2010/wordprocessingCanvas" xmlns:mc="http://schemas.openxmlformats.org/markup-compatibility/2006" xmlns:o="urn:schemas-microsoft-com:office:office" xmlns:r="http://schemas.openxmlformats.org/officeDocument/2006/relationships" xmlns:m="http://schemas.openxmlformats.org/officeDocument/2006/math" xmlns:v="urn:schemas-microsoft-com:vml" xmlns:wp14="http://schemas.microsoft.com/office/word/2010/wordprocessingDrawing" xmlns:wp="http://schemas.openxmlformats.org/drawingml/2006/wordprocessingDrawing" xmlns:w10="urn:schemas-microsoft-com:office:word" xmlns:w="http://schemas.openxmlformats.org/wordprocessingml/2006/main" xmlns:w14="http://schemas.microsoft.com/office/word/2010/wordml" xmlns:wpg="http://schemas.microsoft.com/office/word/2010/wordprocessingGroup" xmlns:wpi="http://schemas.microsoft.com/office/word/2010/wordprocessingInk" xmlns:wne="http://schemas.microsoft.com/office/word/2006/wordml" xmlns:wps="http://schemas.microsoft.com/office/word/2010/wordprocessingShape" mc:Ignorable="w14 wp14">
   <w:body>
-    <w:bookmarkStart w:id="0" w:name="_GoBack" w:displacedByCustomXml="next"/>
     <w:sdt>
       <w:sdtPr>
         <w:rPr>
@@ -373,7 +372,7 @@
           <w:docGrid w:linePitch="360"/>
         </w:sectPr>
       </w:pPr>
-      <w:bookmarkStart w:id="1" w:name="_Toc372303823"/>
+      <w:bookmarkStart w:id="0" w:name="_Toc372303823"/>
     </w:p>
     <w:p>
       <w:pPr>
@@ -383,10 +382,10 @@
         <w:lastRenderedPageBreak/>
         <w:t>Table des matières</w:t>
       </w:r>
-      <w:bookmarkEnd w:id="1"/>
+      <w:bookmarkEnd w:id="0"/>
     </w:p>
-    <w:bookmarkStart w:id="2" w:name="_Toc372303824"/>
-    <w:bookmarkStart w:id="3" w:name="_Toc373415399"/>
+    <w:bookmarkStart w:id="1" w:name="_Toc372303824"/>
+    <w:bookmarkStart w:id="2" w:name="_Toc373415399"/>
     <w:p>
       <w:pPr>
         <w:pStyle w:val="TM1"/>
@@ -1520,51 +1519,41 @@
       <w:pPr>
         <w:pStyle w:val="Titre"/>
       </w:pPr>
-      <w:bookmarkStart w:id="4" w:name="_Présentation_du_projet"/>
-      <w:bookmarkStart w:id="5" w:name="_Toc435642940"/>
+      <w:bookmarkStart w:id="3" w:name="_Présentation_du_projet"/>
+      <w:bookmarkStart w:id="4" w:name="_Toc435642940"/>
+      <w:bookmarkEnd w:id="1"/>
       <w:bookmarkEnd w:id="2"/>
       <w:bookmarkEnd w:id="3"/>
-      <w:bookmarkEnd w:id="4"/>
       <w:r>
         <w:lastRenderedPageBreak/>
         <w:t>Présentation du TP</w:t>
+      </w:r>
+      <w:bookmarkEnd w:id="4"/>
+    </w:p>
+    <w:p>
+      <w:pPr>
+        <w:pStyle w:val="Titre1"/>
+      </w:pPr>
+      <w:bookmarkStart w:id="5" w:name="_Toc435642941"/>
+      <w:r>
+        <w:t>Remerciements</w:t>
       </w:r>
       <w:bookmarkEnd w:id="5"/>
     </w:p>
     <w:p>
-      <w:pPr>
-        <w:pStyle w:val="Titre1"/>
-      </w:pPr>
-      <w:bookmarkStart w:id="6" w:name="_Toc435642941"/>
-      <w:r>
-        <w:t>Remerciements</w:t>
-      </w:r>
-      <w:bookmarkEnd w:id="6"/>
-    </w:p>
-    <w:p>
-      <w:r>
-        <w:t xml:space="preserve">Nous tenons à remercier M. </w:t>
-      </w:r>
-      <w:proofErr w:type="spellStart"/>
-      <w:r>
-        <w:t>Mazel</w:t>
-      </w:r>
-      <w:proofErr w:type="spellEnd"/>
-      <w:r>
-        <w:t xml:space="preserve"> pour les informations qu'il a pu nous apporter sur les différentes réflexions </w:t>
-      </w:r>
-      <w:commentRangeStart w:id="7"/>
-      <w:proofErr w:type="spellStart"/>
+      <w:r>
+        <w:t xml:space="preserve">Nous tenons à remercier M. Mazel pour les informations qu'il a pu nous apporter sur les différentes réflexions </w:t>
+      </w:r>
+      <w:commentRangeStart w:id="6"/>
       <w:r>
         <w:t>probabilistiques</w:t>
       </w:r>
-      <w:commentRangeEnd w:id="7"/>
-      <w:proofErr w:type="spellEnd"/>
+      <w:commentRangeEnd w:id="6"/>
       <w:r>
         <w:rPr>
           <w:rStyle w:val="Marquedecommentaire"/>
         </w:rPr>
-        <w:commentReference w:id="7"/>
+        <w:commentReference w:id="6"/>
       </w:r>
       <w:r>
         <w:t>. Nous remercions également M. Hill pour son encadrement lors des séances de TP et l'aide qu'il a pu nous apporter.</w:t>
@@ -1574,11 +1563,11 @@
       <w:pPr>
         <w:pStyle w:val="Titre1"/>
       </w:pPr>
-      <w:bookmarkStart w:id="8" w:name="_Toc435642942"/>
+      <w:bookmarkStart w:id="7" w:name="_Toc435642942"/>
       <w:r>
         <w:t>Objectif du TP</w:t>
       </w:r>
-      <w:bookmarkEnd w:id="8"/>
+      <w:bookmarkEnd w:id="7"/>
     </w:p>
     <w:p>
       <w:r>
@@ -1591,15 +1580,7 @@
         <w:t>ème</w:t>
       </w:r>
       <w:r>
-        <w:t xml:space="preserve"> Année. Le but est de créer un modèle de simulation de lapins un peu plus réaliste que les précédents modèles effectués par la fonction de </w:t>
-      </w:r>
-      <w:proofErr w:type="spellStart"/>
-      <w:r>
-        <w:t>Fibonacci</w:t>
-      </w:r>
-      <w:proofErr w:type="spellEnd"/>
-      <w:r>
-        <w:t>.</w:t>
+        <w:t xml:space="preserve"> Année. Le but est de créer un modèle de simulation de lapins un peu plus réaliste que les précédents modèles effectués par la fonction de Fibonacci.</w:t>
       </w:r>
     </w:p>
     <w:p>
@@ -1614,7 +1595,7 @@
       <w:pPr>
         <w:pStyle w:val="Titre"/>
       </w:pPr>
-      <w:bookmarkStart w:id="9" w:name="_Toc435642943"/>
+      <w:bookmarkStart w:id="8" w:name="_Toc435642943"/>
       <w:r>
         <w:lastRenderedPageBreak/>
         <w:t>Analyse</w:t>
@@ -1622,7 +1603,7 @@
       <w:r>
         <w:t xml:space="preserve"> des données</w:t>
       </w:r>
-      <w:bookmarkEnd w:id="9"/>
+      <w:bookmarkEnd w:id="8"/>
     </w:p>
     <w:p>
       <w:r>
@@ -1633,11 +1614,11 @@
       <w:pPr>
         <w:pStyle w:val="Titre1"/>
       </w:pPr>
-      <w:bookmarkStart w:id="10" w:name="_Toc435642944"/>
+      <w:bookmarkStart w:id="9" w:name="_Toc435642944"/>
       <w:r>
         <w:t>Vie du lapin</w:t>
       </w:r>
-      <w:bookmarkEnd w:id="10"/>
+      <w:bookmarkEnd w:id="9"/>
     </w:p>
     <w:p>
       <w:r>
@@ -1707,7 +1688,7 @@
             <v:imagedata r:id="rId13" o:title=""/>
             <w10:wrap type="square"/>
           </v:shape>
-          <o:OLEObject Type="Embed" ProgID="Excel.Sheet.12" ShapeID="_x0000_s1026" DrawAspect="Content" ObjectID="_1509384778" r:id="rId14"/>
+          <o:OLEObject Type="Embed" ProgID="Excel.Sheet.12" ShapeID="_x0000_s1026" DrawAspect="Content" ObjectID="_1509385169" r:id="rId14"/>
         </w:pict>
       </w:r>
     </w:p>
@@ -1750,11 +1731,11 @@
       <w:pPr>
         <w:pStyle w:val="Titre1"/>
       </w:pPr>
-      <w:bookmarkStart w:id="11" w:name="_Toc435642945"/>
+      <w:bookmarkStart w:id="10" w:name="_Toc435642945"/>
       <w:r>
         <w:t>Naissance des lapins</w:t>
       </w:r>
-      <w:bookmarkEnd w:id="11"/>
+      <w:bookmarkEnd w:id="10"/>
     </w:p>
     <w:p>
       <w:r>
@@ -1809,7 +1790,7 @@
       <w:pPr>
         <w:pStyle w:val="Titre"/>
       </w:pPr>
-      <w:bookmarkStart w:id="12" w:name="_Toc435642946"/>
+      <w:bookmarkStart w:id="11" w:name="_Toc435642946"/>
       <w:r>
         <w:lastRenderedPageBreak/>
         <w:t>S</w:t>
@@ -1820,17 +1801,17 @@
       <w:r>
         <w:t xml:space="preserve"> retenue</w:t>
       </w:r>
-      <w:bookmarkEnd w:id="12"/>
+      <w:bookmarkEnd w:id="11"/>
     </w:p>
     <w:p>
       <w:pPr>
         <w:pStyle w:val="Titre1"/>
       </w:pPr>
-      <w:bookmarkStart w:id="13" w:name="_Toc435642947"/>
+      <w:bookmarkStart w:id="12" w:name="_Toc435642947"/>
       <w:r>
         <w:t>Organisation du code</w:t>
       </w:r>
-      <w:bookmarkEnd w:id="13"/>
+      <w:bookmarkEnd w:id="12"/>
     </w:p>
     <w:p>
       <w:r>
@@ -1861,13 +1842,8 @@
         <w:t xml:space="preserve">ClasseLapins.cpp : </w:t>
       </w:r>
       <w:r>
-        <w:t xml:space="preserve">représentation de lapins du même </w:t>
-      </w:r>
-      <w:proofErr w:type="spellStart"/>
-      <w:r>
-        <w:t>age</w:t>
-      </w:r>
-      <w:proofErr w:type="spellEnd"/>
+        <w:t>représentation de lapins du même age</w:t>
+      </w:r>
     </w:p>
     <w:p>
       <w:pPr>
@@ -1903,26 +1879,18 @@
         <w:t>index.html</w:t>
       </w:r>
       <w:r>
-        <w:t xml:space="preserve">. Les fichiers du programme seront également trouvables et sont accompagnés d'un </w:t>
-      </w:r>
-      <w:proofErr w:type="spellStart"/>
-      <w:r>
-        <w:t>Makefile</w:t>
-      </w:r>
-      <w:proofErr w:type="spellEnd"/>
-      <w:r>
-        <w:t xml:space="preserve"> permettant de recompiler le programme sur votre machine.</w:t>
+        <w:t>. Les fichiers du programme seront également trouvables et sont accompagnés d'un Makefile permettant de recompiler le programme sur votre machine.</w:t>
       </w:r>
     </w:p>
     <w:p>
       <w:pPr>
         <w:pStyle w:val="Titre1"/>
       </w:pPr>
-      <w:bookmarkStart w:id="14" w:name="_Toc435642948"/>
+      <w:bookmarkStart w:id="13" w:name="_Toc435642948"/>
       <w:r>
         <w:t>Simulation</w:t>
       </w:r>
-      <w:bookmarkEnd w:id="14"/>
+      <w:bookmarkEnd w:id="13"/>
     </w:p>
     <w:p>
       <w:r>
@@ -1939,11 +1907,11 @@
       <w:pPr>
         <w:pStyle w:val="Titre2"/>
       </w:pPr>
-      <w:bookmarkStart w:id="15" w:name="_Toc435642949"/>
+      <w:bookmarkStart w:id="14" w:name="_Toc435642949"/>
       <w:r>
         <w:t>Vieillissement de population</w:t>
       </w:r>
-      <w:bookmarkEnd w:id="15"/>
+      <w:bookmarkEnd w:id="14"/>
     </w:p>
     <w:p>
       <w:r>
@@ -2173,19 +2141,19 @@
         </w:rPr>
         <w:t xml:space="preserve">convergeait vers une loi Normale. C'est pourquoi ici, pour une grande population, nous avons décidé de choisir une loi </w:t>
       </w:r>
-      <w:commentRangeStart w:id="16"/>
+      <w:commentRangeStart w:id="15"/>
       <w:r>
         <w:rPr>
           <w:rFonts w:eastAsiaTheme="minorEastAsia"/>
         </w:rPr>
         <w:t>Normale</w:t>
       </w:r>
-      <w:commentRangeEnd w:id="16"/>
+      <w:commentRangeEnd w:id="15"/>
       <w:r>
         <w:rPr>
           <w:rStyle w:val="Marquedecommentaire"/>
         </w:rPr>
-        <w:commentReference w:id="16"/>
+        <w:commentReference w:id="15"/>
       </w:r>
       <w:r>
         <w:rPr>
@@ -2198,12 +2166,12 @@
       <w:pPr>
         <w:pStyle w:val="Titre2"/>
       </w:pPr>
-      <w:bookmarkStart w:id="17" w:name="_Toc435642950"/>
+      <w:bookmarkStart w:id="16" w:name="_Toc435642950"/>
       <w:r>
         <w:lastRenderedPageBreak/>
         <w:t>Naissance de lapereaux</w:t>
       </w:r>
-      <w:bookmarkEnd w:id="17"/>
+      <w:bookmarkEnd w:id="16"/>
     </w:p>
     <w:p>
       <w:r>
@@ -2341,7 +2309,7 @@
                 <w:rPr>
                   <w:rStyle w:val="Marquedecommentaire"/>
                 </w:rPr>
-                <w:commentReference w:id="18"/>
+                <w:commentReference w:id="17"/>
               </m:r>
             </m:e>
           </m:rad>
@@ -2355,23 +2323,7 @@
     </w:p>
     <w:p>
       <w:r>
-        <w:t xml:space="preserve">La détermination du sexe s'effectue en utilisant les mêmes lois dans </w:t>
-      </w:r>
-      <w:proofErr w:type="gramStart"/>
-      <w:r>
-        <w:t>le mêmes conditions</w:t>
-      </w:r>
-      <w:proofErr w:type="gramEnd"/>
-      <w:r>
-        <w:t xml:space="preserve"> (taille de la population de la classe) que dans le cas des naissances. L'espérance de la loi Normale dans </w:t>
-      </w:r>
-      <w:proofErr w:type="gramStart"/>
-      <w:r>
-        <w:t>ce</w:t>
-      </w:r>
-      <w:proofErr w:type="gramEnd"/>
-      <w:r>
-        <w:t xml:space="preserve"> case sont, pour l'espérance :</w:t>
+        <w:t>La détermination du sexe s'effectue en utilisant les mêmes lois dans le mêmes conditions (taille de la population de la classe) que dans le cas des naissances. L'espérance de la loi Normale dans ce case sont, pour l'espérance :</w:t>
       </w:r>
     </w:p>
     <w:p>
@@ -2476,7 +2428,7 @@
           <w:rFonts w:eastAsiaTheme="minorEastAsia"/>
         </w:rPr>
       </w:pPr>
-      <w:bookmarkStart w:id="19" w:name="_Toc435642951"/>
+      <w:bookmarkStart w:id="18" w:name="_Toc435642951"/>
       <w:r>
         <w:rPr>
           <w:rFonts w:eastAsiaTheme="minorEastAsia"/>
@@ -2490,30 +2442,22 @@
         </w:rPr>
         <w:t xml:space="preserve"> des données</w:t>
       </w:r>
-      <w:bookmarkEnd w:id="19"/>
+      <w:bookmarkEnd w:id="18"/>
     </w:p>
     <w:p>
       <w:r>
-        <w:t xml:space="preserve">Pour lancer la simulation avec des paramètres </w:t>
-      </w:r>
-      <w:proofErr w:type="spellStart"/>
-      <w:r>
-        <w:t>personalisés</w:t>
-      </w:r>
-      <w:proofErr w:type="spellEnd"/>
-      <w:r>
-        <w:t xml:space="preserve"> pour le nombre d'années à simuler et un nombre de réplications, il faut lancer le programme dans le terminal et spécifier dans cet ordre : le nombre d'années à simuler, puis le nombre de réplications à effectuer. Dans le cas où rien n'est spécifie, nous simulons simplement 20 années en une seule </w:t>
-      </w:r>
-      <w:commentRangeStart w:id="20"/>
+        <w:t xml:space="preserve">Pour lancer la simulation avec des paramètres personalisés pour le nombre d'années à simuler et un nombre de réplications, il faut lancer le programme dans le terminal et spécifier dans cet ordre : le nombre d'années à simuler, puis le nombre de réplications à effectuer. Dans le cas où rien n'est spécifie, nous simulons simplement 20 années en une seule </w:t>
+      </w:r>
+      <w:commentRangeStart w:id="19"/>
       <w:r>
         <w:t>fois</w:t>
       </w:r>
-      <w:commentRangeEnd w:id="20"/>
+      <w:commentRangeEnd w:id="19"/>
       <w:r>
         <w:rPr>
           <w:rStyle w:val="Marquedecommentaire"/>
         </w:rPr>
-        <w:commentReference w:id="20"/>
+        <w:commentReference w:id="19"/>
       </w:r>
       <w:r>
         <w:t>.</w:t>
@@ -2535,14 +2479,12 @@
       <w:r>
         <w:t xml:space="preserve"> On peut également utiliser l'option '-f' afin d'avoir les résultats dans le fichier </w:t>
       </w:r>
-      <w:proofErr w:type="spellStart"/>
       <w:r>
         <w:rPr>
           <w:i/>
         </w:rPr>
         <w:t>lap.out</w:t>
       </w:r>
-      <w:proofErr w:type="spellEnd"/>
       <w:r>
         <w:t xml:space="preserve"> qui sera créé dans le répertoire du projet. Ces deux options sont cumulables.</w:t>
       </w:r>
@@ -2552,12 +2494,12 @@
       <w:pPr>
         <w:pStyle w:val="Titre"/>
       </w:pPr>
-      <w:bookmarkStart w:id="21" w:name="_Toc435642952"/>
+      <w:bookmarkStart w:id="20" w:name="_Toc435642952"/>
       <w:r>
         <w:lastRenderedPageBreak/>
         <w:t>Résultats</w:t>
       </w:r>
-      <w:bookmarkEnd w:id="21"/>
+      <w:bookmarkEnd w:id="20"/>
     </w:p>
     <w:p>
       <w:r>
@@ -2569,32 +2511,31 @@
     </w:p>
     <w:p>
       <w:r>
-        <w:t xml:space="preserve">En </w:t>
-      </w:r>
-      <w:proofErr w:type="gramStart"/>
-      <w:r>
-        <w:t>terme</w:t>
-      </w:r>
-      <w:proofErr w:type="gramEnd"/>
-      <w:r>
-        <w:t xml:space="preserve"> de performance, il est possible de simuler cette durée en XXX s sur nos machines, et en XXX s sur le serveur XXX de l'ISIMA.</w:t>
+        <w:t>En terme de performance, il est possible de simuler cette durée en XXX s sur nos machines, et en XXX s sur le serveur XXX de l'ISIMA.</w:t>
       </w:r>
     </w:p>
     <w:p>
       <w:pPr>
         <w:pStyle w:val="Titre1"/>
       </w:pPr>
-      <w:bookmarkStart w:id="22" w:name="_Toc435642953"/>
+      <w:bookmarkStart w:id="21" w:name="_Toc435642953"/>
       <w:r>
         <w:t xml:space="preserve">Test sur une période de </w:t>
       </w:r>
       <w:r>
         <w:t>20 ans</w:t>
       </w:r>
-      <w:bookmarkEnd w:id="22"/>
+      <w:bookmarkEnd w:id="21"/>
     </w:p>
     <w:p/>
     <w:p>
+      <w:r>
+        <w:t>Lors de ces simulations, étant donné que nous débutons avec un mâle et une femelle d'un an, il arrive que ceux deux lapins meurent rapidement sans avoir eu le temps de se reproduire. La population de lapins reste donc à 0. Evidemment, ces simulations ne sont pas prises en compte dans les différents calculs car ils fausseraient bien trop les résultats.</w:t>
+      </w:r>
+      <w:bookmarkStart w:id="22" w:name="_GoBack"/>
+      <w:bookmarkEnd w:id="22"/>
+    </w:p>
+    <w:p>
       <w:pPr>
         <w:pStyle w:val="Titre"/>
       </w:pPr>
@@ -2628,18 +2569,9 @@
     </w:p>
     <w:p>
       <w:r>
-        <w:t xml:space="preserve">De plus, ce TP a permis de mieux nous familiariser avec les fonctions de base en </w:t>
-      </w:r>
-      <w:proofErr w:type="spellStart"/>
-      <w:r>
-        <w:t>c++</w:t>
-      </w:r>
-      <w:proofErr w:type="spellEnd"/>
-      <w:r>
-        <w:t xml:space="preserve"> permettant d'utiliser des lois ou encore le générateur de nombres aléatoires Mersenne Twister.</w:t>
+        <w:t>De plus, ce TP a permis de mieux nous familiariser avec les fonctions de base en c++ permettant d'utiliser des lois ou encore le générateur de nombres aléatoires Mersenne Twister.</w:t>
       </w:r>
     </w:p>
-    <w:bookmarkEnd w:id="0"/>
     <w:p/>
     <w:sectPr>
       <w:footerReference w:type="first" r:id="rId15"/>
@@ -2655,7 +2587,7 @@
 
 <file path=word/comments.xml><?xml version="1.0" encoding="utf-8"?>
 <w:comments xmlns:wpc="http://schemas.microsoft.com/office/word/2010/wordprocessingCanvas" xmlns:mc="http://schemas.openxmlformats.org/markup-compatibility/2006" xmlns:o="urn:schemas-microsoft-com:office:office" xmlns:r="http://schemas.openxmlformats.org/officeDocument/2006/relationships" xmlns:m="http://schemas.openxmlformats.org/officeDocument/2006/math" xmlns:v="urn:schemas-microsoft-com:vml" xmlns:wp14="http://schemas.microsoft.com/office/word/2010/wordprocessingDrawing" xmlns:wp="http://schemas.openxmlformats.org/drawingml/2006/wordprocessingDrawing" xmlns:w10="urn:schemas-microsoft-com:office:word" xmlns:w="http://schemas.openxmlformats.org/wordprocessingml/2006/main" xmlns:w14="http://schemas.microsoft.com/office/word/2010/wordml" xmlns:wpg="http://schemas.microsoft.com/office/word/2010/wordprocessingGroup" xmlns:wpi="http://schemas.microsoft.com/office/word/2010/wordprocessingInk" xmlns:wne="http://schemas.microsoft.com/office/word/2006/wordml" xmlns:wps="http://schemas.microsoft.com/office/word/2010/wordprocessingShape" mc:Ignorable="w14 wp14">
-  <w:comment w:id="7" w:author="BARBESANGE Benjamin" w:date="2015-11-18T20:41:00Z" w:initials="BB">
+  <w:comment w:id="6" w:author="BARBESANGE Benjamin" w:date="2015-11-18T20:41:00Z" w:initials="BB">
     <w:p>
       <w:pPr>
         <w:pStyle w:val="Commentaire"/>
@@ -2671,7 +2603,7 @@
       </w:r>
     </w:p>
   </w:comment>
-  <w:comment w:id="16" w:author="BARBESANGE Benjamin" w:date="2015-11-18T20:41:00Z" w:initials="BB">
+  <w:comment w:id="15" w:author="BARBESANGE Benjamin" w:date="2015-11-18T20:41:00Z" w:initials="BB">
     <w:p>
       <w:pPr>
         <w:pStyle w:val="Commentaire"/>
@@ -2687,7 +2619,7 @@
       </w:r>
     </w:p>
   </w:comment>
-  <w:comment w:id="18" w:author="BARBESANGE Benjamin" w:date="2015-11-18T20:42:00Z" w:initials="BB">
+  <w:comment w:id="17" w:author="BARBESANGE Benjamin" w:date="2015-11-18T20:42:00Z" w:initials="BB">
     <w:p>
       <w:pPr>
         <w:pStyle w:val="Commentaire"/>
@@ -2703,7 +2635,7 @@
       </w:r>
     </w:p>
   </w:comment>
-  <w:comment w:id="20" w:author="BARBESANGE Benjamin" w:date="2015-11-18T20:43:00Z" w:initials="BB">
+  <w:comment w:id="19" w:author="BARBESANGE Benjamin" w:date="2015-11-18T20:43:00Z" w:initials="BB">
     <w:p>
       <w:pPr>
         <w:pStyle w:val="Commentaire"/>
@@ -2715,15 +2647,7 @@
         <w:annotationRef/>
       </w:r>
       <w:r>
-        <w:t xml:space="preserve">D'ailleurs, </w:t>
-      </w:r>
-      <w:proofErr w:type="spellStart"/>
-      <w:r>
-        <w:t>peut être</w:t>
-      </w:r>
-      <w:proofErr w:type="spellEnd"/>
-      <w:r>
-        <w:t xml:space="preserve"> le passer à 10 dans le programme …</w:t>
+        <w:t>D'ailleurs, peut être le passer à 10 dans le programme …</w:t>
       </w:r>
     </w:p>
   </w:comment>
@@ -2779,7 +2703,7 @@
           <w:rPr>
             <w:noProof/>
           </w:rPr>
-          <w:t>2</w:t>
+          <w:t>7</w:t>
         </w:r>
         <w:r>
           <w:fldChar w:fldCharType="end"/>
@@ -10104,7 +10028,7 @@
   <w:rsids>
     <w:rsidRoot w:val="0015672D"/>
     <w:rsid w:val="0015672D"/>
-    <w:rsid w:val="00C12230"/>
+    <w:rsid w:val="00883BFD"/>
     <w:rsid w:val="00D81858"/>
     <w:rsid w:val="00EA0319"/>
   </w:rsids>
@@ -10825,7 +10749,7 @@
 </file>
 
 <file path=customXml/itemProps2.xml><?xml version="1.0" encoding="utf-8"?>
-<ds:datastoreItem xmlns:ds="http://schemas.openxmlformats.org/officeDocument/2006/customXml" ds:itemID="{813983CF-85D4-491C-AC2C-8B43B568271E}">
+<ds:datastoreItem xmlns:ds="http://schemas.openxmlformats.org/officeDocument/2006/customXml" ds:itemID="{9D41DE8B-59E7-4A39-A858-DC00B0420192}">
   <ds:schemaRefs>
     <ds:schemaRef ds:uri="http://schemas.openxmlformats.org/officeDocument/2006/bibliography"/>
   </ds:schemaRefs>

</xml_diff>

<commit_message>
manque les tests et je crois que c'est tout
</commit_message>
<xml_diff>
--- a/doc/rapport.docx
+++ b/doc/rapport.docx
@@ -1542,13 +1542,23 @@
     </w:p>
     <w:p>
       <w:r>
-        <w:t xml:space="preserve">Nous tenons à remercier M. Mazel pour les informations qu'il a pu nous apporter sur les différentes réflexions </w:t>
+        <w:t xml:space="preserve">Nous tenons à remercier M. </w:t>
+      </w:r>
+      <w:proofErr w:type="spellStart"/>
+      <w:r>
+        <w:t>Mazel</w:t>
+      </w:r>
+      <w:proofErr w:type="spellEnd"/>
+      <w:r>
+        <w:t xml:space="preserve"> pour les informations qu'il a pu nous apporter sur les différentes réflexions </w:t>
       </w:r>
       <w:commentRangeStart w:id="6"/>
+      <w:proofErr w:type="spellStart"/>
       <w:r>
         <w:t>probabilistiques</w:t>
       </w:r>
       <w:commentRangeEnd w:id="6"/>
+      <w:proofErr w:type="spellEnd"/>
       <w:r>
         <w:rPr>
           <w:rStyle w:val="Marquedecommentaire"/>
@@ -1580,7 +1590,15 @@
         <w:t>ème</w:t>
       </w:r>
       <w:r>
-        <w:t xml:space="preserve"> Année. Le but est de créer un modèle de simulation de lapins un peu plus réaliste que les précédents modèles effectués par la fonction de Fibonacci.</w:t>
+        <w:t xml:space="preserve"> Année. Le but est de créer un modèle de simulation de lapins un peu plus réaliste que les précédents modèles effectués par la fonction de </w:t>
+      </w:r>
+      <w:proofErr w:type="spellStart"/>
+      <w:r>
+        <w:t>Fibonacci</w:t>
+      </w:r>
+      <w:proofErr w:type="spellEnd"/>
+      <w:r>
+        <w:t>.</w:t>
       </w:r>
     </w:p>
     <w:p>
@@ -1688,7 +1706,7 @@
             <v:imagedata r:id="rId13" o:title=""/>
             <w10:wrap type="square"/>
           </v:shape>
-          <o:OLEObject Type="Embed" ProgID="Excel.Sheet.12" ShapeID="_x0000_s1026" DrawAspect="Content" ObjectID="_1509385169" r:id="rId14"/>
+          <o:OLEObject Type="Embed" ProgID="Excel.Sheet.12" ShapeID="_x0000_s1026" DrawAspect="Content" ObjectID="_1509388100" r:id="rId14"/>
         </w:pict>
       </w:r>
     </w:p>
@@ -1699,27 +1717,14 @@
       <w:r>
         <w:t xml:space="preserve">Figure </w:t>
       </w:r>
-      <w:r>
-        <w:fldChar w:fldCharType="begin"/>
-      </w:r>
-      <w:r>
-        <w:instrText xml:space="preserve"> SEQ Figure \* ARABIC </w:instrText>
-      </w:r>
-      <w:r>
-        <w:fldChar w:fldCharType="separate"/>
-      </w:r>
-      <w:r>
-        <w:rPr>
-          <w:noProof/>
-        </w:rPr>
-        <w:t>1</w:t>
-      </w:r>
-      <w:r>
-        <w:rPr>
-          <w:noProof/>
-        </w:rPr>
-        <w:fldChar w:fldCharType="end"/>
-      </w:r>
+      <w:fldSimple w:instr=" SEQ Figure \* ARABIC ">
+        <w:r>
+          <w:rPr>
+            <w:noProof/>
+          </w:rPr>
+          <w:t>1</w:t>
+        </w:r>
+      </w:fldSimple>
       <w:r>
         <w:t xml:space="preserve"> - </w:t>
       </w:r>
@@ -1842,8 +1847,13 @@
         <w:t xml:space="preserve">ClasseLapins.cpp : </w:t>
       </w:r>
       <w:r>
-        <w:t>représentation de lapins du même age</w:t>
-      </w:r>
+        <w:t xml:space="preserve">représentation de lapins du même </w:t>
+      </w:r>
+      <w:proofErr w:type="spellStart"/>
+      <w:r>
+        <w:t>age</w:t>
+      </w:r>
+      <w:proofErr w:type="spellEnd"/>
     </w:p>
     <w:p>
       <w:pPr>
@@ -1879,7 +1889,15 @@
         <w:t>index.html</w:t>
       </w:r>
       <w:r>
-        <w:t>. Les fichiers du programme seront également trouvables et sont accompagnés d'un Makefile permettant de recompiler le programme sur votre machine.</w:t>
+        <w:t xml:space="preserve">. Les fichiers du programme seront également trouvables et sont accompagnés d'un </w:t>
+      </w:r>
+      <w:proofErr w:type="spellStart"/>
+      <w:r>
+        <w:t>Makefile</w:t>
+      </w:r>
+      <w:proofErr w:type="spellEnd"/>
+      <w:r>
+        <w:t xml:space="preserve"> permettant de recompiler le programme sur votre machine.</w:t>
       </w:r>
     </w:p>
     <w:p>
@@ -1956,13 +1974,7 @@
             <w:rPr>
               <w:rFonts w:ascii="Cambria Math" w:hAnsi="Cambria Math"/>
             </w:rPr>
-            <m:t>e</m:t>
-          </m:r>
-          <m:r>
-            <w:rPr>
-              <w:rFonts w:ascii="Cambria Math" w:hAnsi="Cambria Math"/>
-            </w:rPr>
-            <m:t xml:space="preserve">= taux de survie de la classe*nombre </m:t>
+            <m:t xml:space="preserve">e= taux de survie de la classe*nombre </m:t>
           </m:r>
           <m:sSup>
             <m:sSupPr>
@@ -2024,13 +2036,7 @@
             <w:rPr>
               <w:rFonts w:ascii="Cambria Math" w:hAnsi="Cambria Math"/>
             </w:rPr>
-            <m:t>σ</m:t>
-          </m:r>
-          <m:r>
-            <w:rPr>
-              <w:rFonts w:ascii="Cambria Math" w:hAnsi="Cambria Math"/>
-            </w:rPr>
-            <m:t>=</m:t>
+            <m:t>σ=</m:t>
           </m:r>
           <m:rad>
             <m:radPr>
@@ -2323,7 +2329,23 @@
     </w:p>
     <w:p>
       <w:r>
-        <w:t>La détermination du sexe s'effectue en utilisant les mêmes lois dans le mêmes conditions (taille de la population de la classe) que dans le cas des naissances. L'espérance de la loi Normale dans ce case sont, pour l'espérance :</w:t>
+        <w:t xml:space="preserve">La détermination du sexe s'effectue en utilisant les mêmes lois dans </w:t>
+      </w:r>
+      <w:proofErr w:type="gramStart"/>
+      <w:r>
+        <w:t>le mêmes conditions</w:t>
+      </w:r>
+      <w:proofErr w:type="gramEnd"/>
+      <w:r>
+        <w:t xml:space="preserve"> (taille de la population de la classe) que dans le cas des naissances. L'espérance de la loi Normale dans </w:t>
+      </w:r>
+      <w:proofErr w:type="gramStart"/>
+      <w:r>
+        <w:t>ce</w:t>
+      </w:r>
+      <w:proofErr w:type="gramEnd"/>
+      <w:r>
+        <w:t xml:space="preserve"> case sont, pour l'espérance :</w:t>
       </w:r>
     </w:p>
     <w:p>
@@ -2446,7 +2468,15 @@
     </w:p>
     <w:p>
       <w:r>
-        <w:t xml:space="preserve">Pour lancer la simulation avec des paramètres personalisés pour le nombre d'années à simuler et un nombre de réplications, il faut lancer le programme dans le terminal et spécifier dans cet ordre : le nombre d'années à simuler, puis le nombre de réplications à effectuer. Dans le cas où rien n'est spécifie, nous simulons simplement 20 années en une seule </w:t>
+        <w:t xml:space="preserve">Pour lancer la simulation avec des paramètres </w:t>
+      </w:r>
+      <w:proofErr w:type="spellStart"/>
+      <w:r>
+        <w:t>personalisés</w:t>
+      </w:r>
+      <w:proofErr w:type="spellEnd"/>
+      <w:r>
+        <w:t xml:space="preserve"> pour le nombre d'années à simuler et un nombre de réplications, il faut lancer le programme dans le terminal et spécifier dans cet ordre : le nombre d'années à simuler, puis le nombre de réplications à effectuer. Dans le cas où rien n'est spécifie, nous simulons simplement 20 années en une seule </w:t>
       </w:r>
       <w:commentRangeStart w:id="19"/>
       <w:r>
@@ -2479,97 +2509,433 @@
       <w:r>
         <w:t xml:space="preserve"> On peut également utiliser l'option '-f' afin d'avoir les résultats dans le fichier </w:t>
       </w:r>
+      <w:proofErr w:type="spellStart"/>
       <w:r>
         <w:rPr>
           <w:i/>
         </w:rPr>
         <w:t>lap.out</w:t>
       </w:r>
+      <w:proofErr w:type="spellEnd"/>
       <w:r>
         <w:t xml:space="preserve"> qui sera créé dans le répertoire du projet. Ces deux options sont cumulables.</w:t>
       </w:r>
+    </w:p>
+    <w:p>
+      <w:pPr>
+        <w:pStyle w:val="Titre2"/>
+      </w:pPr>
+      <w:r>
+        <w:t>Structure du fichier de sortie</w:t>
+      </w:r>
+    </w:p>
+    <w:p>
+      <w:r>
+        <w:t xml:space="preserve">En utilisant l'option –f du programme, un fichier de sortie </w:t>
+      </w:r>
+      <w:proofErr w:type="spellStart"/>
+      <w:r>
+        <w:rPr>
+          <w:i/>
+        </w:rPr>
+        <w:t>lap.out</w:t>
+      </w:r>
+      <w:proofErr w:type="spellEnd"/>
+      <w:r>
+        <w:t xml:space="preserve"> est généré. Ce fichier contient les résultats de toutes les simulations lancées. Une ligne se compose des données suivantes :</w:t>
+      </w:r>
+    </w:p>
+    <w:tbl>
+      <w:tblPr>
+        <w:tblStyle w:val="Listeclaire-Accent6"/>
+        <w:tblW w:w="0" w:type="auto"/>
+        <w:tblBorders>
+          <w:top w:val="none" w:sz="0" w:space="0" w:color="auto"/>
+          <w:left w:val="none" w:sz="0" w:space="0" w:color="auto"/>
+          <w:bottom w:val="none" w:sz="0" w:space="0" w:color="auto"/>
+          <w:right w:val="none" w:sz="0" w:space="0" w:color="auto"/>
+        </w:tblBorders>
+        <w:tblLook w:val="04A0" w:firstRow="1" w:lastRow="0" w:firstColumn="1" w:lastColumn="0" w:noHBand="0" w:noVBand="1"/>
+      </w:tblPr>
+      <w:tblGrid>
+        <w:gridCol w:w="1535"/>
+        <w:gridCol w:w="1535"/>
+        <w:gridCol w:w="1535"/>
+        <w:gridCol w:w="1535"/>
+        <w:gridCol w:w="1536"/>
+        <w:gridCol w:w="1536"/>
+      </w:tblGrid>
+      <w:tr>
+        <w:trPr>
+          <w:cnfStyle w:val="100000000000" w:firstRow="1" w:lastRow="0" w:firstColumn="0" w:lastColumn="0" w:oddVBand="0" w:evenVBand="0" w:oddHBand="0" w:evenHBand="0" w:firstRowFirstColumn="0" w:firstRowLastColumn="0" w:lastRowFirstColumn="0" w:lastRowLastColumn="0"/>
+        </w:trPr>
+        <w:tc>
+          <w:tcPr>
+            <w:cnfStyle w:val="001000000000" w:firstRow="0" w:lastRow="0" w:firstColumn="1" w:lastColumn="0" w:oddVBand="0" w:evenVBand="0" w:oddHBand="0" w:evenHBand="0" w:firstRowFirstColumn="0" w:firstRowLastColumn="0" w:lastRowFirstColumn="0" w:lastRowLastColumn="0"/>
+            <w:tcW w:w="1535" w:type="dxa"/>
+            <w:shd w:val="clear" w:color="auto" w:fill="FF0000"/>
+            <w:vAlign w:val="center"/>
+          </w:tcPr>
+          <w:p>
+            <w:pPr>
+              <w:pStyle w:val="Sansinterligne"/>
+              <w:jc w:val="center"/>
+            </w:pPr>
+            <w:proofErr w:type="gramStart"/>
+            <w:r>
+              <w:rPr>
+                <w:color w:val="auto"/>
+              </w:rPr>
+              <w:t>[ 9</w:t>
+            </w:r>
+            <w:proofErr w:type="gramEnd"/>
+            <w:r>
+              <w:rPr>
+                <w:color w:val="auto"/>
+              </w:rPr>
+              <w:t>/2007 ]</w:t>
+            </w:r>
+          </w:p>
+        </w:tc>
+        <w:tc>
+          <w:tcPr>
+            <w:tcW w:w="1535" w:type="dxa"/>
+            <w:shd w:val="clear" w:color="auto" w:fill="FFC000"/>
+            <w:vAlign w:val="center"/>
+          </w:tcPr>
+          <w:p>
+            <w:pPr>
+              <w:pStyle w:val="Sansinterligne"/>
+              <w:jc w:val="center"/>
+              <w:cnfStyle w:val="100000000000" w:firstRow="1" w:lastRow="0" w:firstColumn="0" w:lastColumn="0" w:oddVBand="0" w:evenVBand="0" w:oddHBand="0" w:evenHBand="0" w:firstRowFirstColumn="0" w:firstRowLastColumn="0" w:lastRowFirstColumn="0" w:lastRowLastColumn="0"/>
+            </w:pPr>
+            <w:r>
+              <w:rPr>
+                <w:color w:val="auto"/>
+              </w:rPr>
+              <w:t>43526</w:t>
+            </w:r>
+          </w:p>
+        </w:tc>
+        <w:tc>
+          <w:tcPr>
+            <w:tcW w:w="1535" w:type="dxa"/>
+            <w:shd w:val="clear" w:color="auto" w:fill="FFFF00"/>
+            <w:vAlign w:val="center"/>
+          </w:tcPr>
+          <w:p>
+            <w:pPr>
+              <w:pStyle w:val="Sansinterligne"/>
+              <w:jc w:val="center"/>
+              <w:cnfStyle w:val="100000000000" w:firstRow="1" w:lastRow="0" w:firstColumn="0" w:lastColumn="0" w:oddVBand="0" w:evenVBand="0" w:oddHBand="0" w:evenHBand="0" w:firstRowFirstColumn="0" w:firstRowLastColumn="0" w:lastRowFirstColumn="0" w:lastRowLastColumn="0"/>
+            </w:pPr>
+            <w:r>
+              <w:rPr>
+                <w:color w:val="auto"/>
+              </w:rPr>
+              <w:t>4553</w:t>
+            </w:r>
+          </w:p>
+        </w:tc>
+        <w:tc>
+          <w:tcPr>
+            <w:tcW w:w="1535" w:type="dxa"/>
+            <w:shd w:val="clear" w:color="auto" w:fill="92D050"/>
+            <w:vAlign w:val="center"/>
+          </w:tcPr>
+          <w:p>
+            <w:pPr>
+              <w:pStyle w:val="Sansinterligne"/>
+              <w:jc w:val="center"/>
+              <w:cnfStyle w:val="100000000000" w:firstRow="1" w:lastRow="0" w:firstColumn="0" w:lastColumn="0" w:oddVBand="0" w:evenVBand="0" w:oddHBand="0" w:evenHBand="0" w:firstRowFirstColumn="0" w:firstRowLastColumn="0" w:lastRowFirstColumn="0" w:lastRowLastColumn="0"/>
+            </w:pPr>
+            <w:r>
+              <w:rPr>
+                <w:color w:val="auto"/>
+              </w:rPr>
+              <w:t>5277</w:t>
+            </w:r>
+          </w:p>
+        </w:tc>
+        <w:tc>
+          <w:tcPr>
+            <w:tcW w:w="1536" w:type="dxa"/>
+            <w:shd w:val="clear" w:color="auto" w:fill="00B050"/>
+            <w:vAlign w:val="center"/>
+          </w:tcPr>
+          <w:p>
+            <w:pPr>
+              <w:pStyle w:val="Sansinterligne"/>
+              <w:jc w:val="center"/>
+              <w:cnfStyle w:val="100000000000" w:firstRow="1" w:lastRow="0" w:firstColumn="0" w:lastColumn="0" w:oddVBand="0" w:evenVBand="0" w:oddHBand="0" w:evenHBand="0" w:firstRowFirstColumn="0" w:firstRowLastColumn="0" w:lastRowFirstColumn="0" w:lastRowLastColumn="0"/>
+            </w:pPr>
+            <w:r>
+              <w:rPr>
+                <w:color w:val="auto"/>
+              </w:rPr>
+              <w:t>21888</w:t>
+            </w:r>
+          </w:p>
+        </w:tc>
+        <w:tc>
+          <w:tcPr>
+            <w:tcW w:w="1536" w:type="dxa"/>
+            <w:shd w:val="clear" w:color="auto" w:fill="00B0F0"/>
+            <w:vAlign w:val="center"/>
+          </w:tcPr>
+          <w:p>
+            <w:pPr>
+              <w:pStyle w:val="Sansinterligne"/>
+              <w:jc w:val="center"/>
+              <w:cnfStyle w:val="100000000000" w:firstRow="1" w:lastRow="0" w:firstColumn="0" w:lastColumn="0" w:oddVBand="0" w:evenVBand="0" w:oddHBand="0" w:evenHBand="0" w:firstRowFirstColumn="0" w:firstRowLastColumn="0" w:lastRowFirstColumn="0" w:lastRowLastColumn="0"/>
+            </w:pPr>
+            <w:r>
+              <w:rPr>
+                <w:color w:val="auto"/>
+              </w:rPr>
+              <w:t>21638</w:t>
+            </w:r>
+          </w:p>
+        </w:tc>
+      </w:tr>
+    </w:tbl>
+    <w:p>
+      <w:r>
+        <w:t>Les champs contiennent :</w:t>
+      </w:r>
+    </w:p>
+    <w:p>
+      <w:pPr>
+        <w:pStyle w:val="Paragraphedeliste"/>
+        <w:numPr>
+          <w:ilvl w:val="0"/>
+          <w:numId w:val="25"/>
+        </w:numPr>
+      </w:pPr>
+      <w:r>
+        <w:t xml:space="preserve">La </w:t>
+      </w:r>
+      <w:r>
+        <w:rPr>
+          <w:shd w:val="clear" w:color="auto" w:fill="FF0000"/>
+        </w:rPr>
+        <w:t>date</w:t>
+      </w:r>
+      <w:r>
+        <w:t xml:space="preserve"> à laquelle on a recueillies les données. On va trouver le mois ainsi que l'année. Notons que l'année de</w:t>
+      </w:r>
+      <w:r>
+        <w:t xml:space="preserve"> début de</w:t>
+      </w:r>
+      <w:r>
+        <w:t xml:space="preserve"> simulation est 2000.</w:t>
+      </w:r>
+    </w:p>
+    <w:p>
+      <w:pPr>
+        <w:pStyle w:val="Paragraphedeliste"/>
+        <w:numPr>
+          <w:ilvl w:val="0"/>
+          <w:numId w:val="25"/>
+        </w:numPr>
+      </w:pPr>
+      <w:r>
+        <w:t xml:space="preserve">La </w:t>
+      </w:r>
+      <w:r>
+        <w:rPr>
+          <w:shd w:val="clear" w:color="auto" w:fill="FFC000"/>
+        </w:rPr>
+        <w:t>population</w:t>
+      </w:r>
+      <w:r>
+        <w:t xml:space="preserve"> actuelle à la date indiquée.</w:t>
+      </w:r>
+    </w:p>
+    <w:p>
+      <w:pPr>
+        <w:pStyle w:val="Paragraphedeliste"/>
+        <w:numPr>
+          <w:ilvl w:val="0"/>
+          <w:numId w:val="25"/>
+        </w:numPr>
+      </w:pPr>
+      <w:r>
+        <w:t xml:space="preserve">Le </w:t>
+      </w:r>
+      <w:r>
+        <w:rPr>
+          <w:shd w:val="clear" w:color="auto" w:fill="FFFF00"/>
+        </w:rPr>
+        <w:t>nombre de naissances</w:t>
+      </w:r>
+    </w:p>
+    <w:p>
+      <w:pPr>
+        <w:pStyle w:val="Paragraphedeliste"/>
+        <w:numPr>
+          <w:ilvl w:val="0"/>
+          <w:numId w:val="25"/>
+        </w:numPr>
+      </w:pPr>
+      <w:r>
+        <w:t xml:space="preserve">Le nombre de </w:t>
+      </w:r>
+      <w:r>
+        <w:rPr>
+          <w:shd w:val="clear" w:color="auto" w:fill="92D050"/>
+        </w:rPr>
+        <w:t>morts</w:t>
+      </w:r>
+    </w:p>
+    <w:p>
+      <w:pPr>
+        <w:pStyle w:val="Paragraphedeliste"/>
+        <w:numPr>
+          <w:ilvl w:val="0"/>
+          <w:numId w:val="25"/>
+        </w:numPr>
+      </w:pPr>
+      <w:r>
+        <w:t xml:space="preserve">Le nombre de </w:t>
+      </w:r>
+      <w:r>
+        <w:rPr>
+          <w:shd w:val="clear" w:color="auto" w:fill="00B050"/>
+        </w:rPr>
+        <w:t>mâles</w:t>
+      </w:r>
+    </w:p>
+    <w:p>
+      <w:pPr>
+        <w:pStyle w:val="Paragraphedeliste"/>
+        <w:numPr>
+          <w:ilvl w:val="0"/>
+          <w:numId w:val="25"/>
+        </w:numPr>
+      </w:pPr>
+      <w:r>
+        <w:t xml:space="preserve">Le nombre de </w:t>
+      </w:r>
+      <w:r>
+        <w:rPr>
+          <w:shd w:val="clear" w:color="auto" w:fill="00B0F0"/>
+        </w:rPr>
+        <w:t>femelles</w:t>
+      </w:r>
+    </w:p>
+    <w:p>
+      <w:r>
+        <w:t>Chaque donnée est séparée par une tabulation. Ainsi si on ouvre directement ce fichier avec un tableur, les données seront disposées c</w:t>
+      </w:r>
+      <w:bookmarkStart w:id="20" w:name="_GoBack"/>
+      <w:bookmarkEnd w:id="20"/>
+      <w:r>
+        <w:t>orrectement et on peut tracer des graphes.</w:t>
+      </w:r>
+    </w:p>
+    <w:p>
+      <w:pPr>
+        <w:pStyle w:val="Titre"/>
+      </w:pPr>
+      <w:bookmarkStart w:id="21" w:name="_Toc435642952"/>
+      <w:r>
+        <w:lastRenderedPageBreak/>
+        <w:t>Résultats</w:t>
+      </w:r>
+      <w:bookmarkEnd w:id="21"/>
+    </w:p>
+    <w:p>
+      <w:commentRangeStart w:id="22"/>
+      <w:r>
+        <w:t>Dans notre programme, nous avons implémenté un enregistrement dans un fichier. Ceci permet d'avoir une trace d'exécution du programme mois par mois. Ceci nous permet d'avoir des informations, comme le nombre de mâles, de femelles, la population courante ou encore le nombre de naissances.</w:t>
+      </w:r>
+      <w:r>
+        <w:t xml:space="preserve"> Il est possible de coller le contenu de ce fichier dans un tableur, ce qui peut ensuite permettre de tracer des graphes et avoir des courbes d'évolution.</w:t>
+      </w:r>
+      <w:commentRangeEnd w:id="22"/>
+      <w:r>
+        <w:rPr>
+          <w:rStyle w:val="Marquedecommentaire"/>
+        </w:rPr>
+        <w:commentReference w:id="22"/>
+      </w:r>
+    </w:p>
+    <w:p>
+      <w:r>
+        <w:t xml:space="preserve">En </w:t>
+      </w:r>
+      <w:proofErr w:type="gramStart"/>
+      <w:r>
+        <w:t>terme</w:t>
+      </w:r>
+      <w:proofErr w:type="gramEnd"/>
+      <w:r>
+        <w:t xml:space="preserve"> de performance, il est possible de simuler cette durée en XXX s sur nos machines, et en XXX s sur le serveur XXX de l'ISIMA.</w:t>
+      </w:r>
+    </w:p>
+    <w:p>
+      <w:pPr>
+        <w:pStyle w:val="Titre1"/>
+      </w:pPr>
+      <w:bookmarkStart w:id="23" w:name="_Toc435642953"/>
+      <w:r>
+        <w:t xml:space="preserve">Test sur une période de </w:t>
+      </w:r>
+      <w:r>
+        <w:t>20 ans</w:t>
+      </w:r>
+      <w:bookmarkEnd w:id="23"/>
     </w:p>
     <w:p/>
     <w:p>
-      <w:pPr>
-        <w:pStyle w:val="Titre"/>
-      </w:pPr>
-      <w:bookmarkStart w:id="20" w:name="_Toc435642952"/>
-      <w:r>
-        <w:lastRenderedPageBreak/>
-        <w:t>Résultats</w:t>
-      </w:r>
-      <w:bookmarkEnd w:id="20"/>
+      <w:r>
+        <w:t>Lors de ces simulations, étant donné que nous débutons avec un mâle et une femelle d'un an, il arrive que ceux deux lapins meurent rapidement sans avoir eu le temps de se reproduire. La population de lapins reste donc à 0. Evidemment, ces simulations ne sont pas prises en compte dans les différents calculs car ils fausseraient bien trop les résultats.</w:t>
+      </w:r>
     </w:p>
     <w:p>
-      <w:r>
-        <w:t>Dans notre programme, nous avons implémenté un enregistrement dans un fichier. Ceci permet d'avoir une trace d'exécution du programme mois par mois. Ceci nous permet d'avoir des informations, comme le nombre de mâles, de femelles, la population courante ou encore le nombre de naissances.</w:t>
-      </w:r>
-      <w:r>
-        <w:t xml:space="preserve"> Il est possible de coller le contenu de ce fichier dans un tableur, ce qui peut ensuite permettre de tracer des graphes et avoir des courbes d'évolution.</w:t>
-      </w:r>
+      <w:pPr>
+        <w:pStyle w:val="Titre"/>
+      </w:pPr>
+      <w:bookmarkStart w:id="24" w:name="_Toc435642954"/>
+      <w:r>
+        <w:lastRenderedPageBreak/>
+        <w:t>Conclusion</w:t>
+      </w:r>
+      <w:bookmarkEnd w:id="24"/>
     </w:p>
     <w:p>
       <w:r>
-        <w:t>En terme de performance, il est possible de simuler cette durée en XXX s sur nos machines, et en XXX s sur le serveur XXX de l'ISIMA.</w:t>
+        <w:t>Grace à ce TP, nous avons pu avoir une meilleure approche de la simulation. Nous avons bien compris que l'analyse est la partie dominante qui va guider nos choix par rapport à l'orientation de la solution.</w:t>
       </w:r>
     </w:p>
     <w:p>
-      <w:pPr>
-        <w:pStyle w:val="Titre1"/>
-      </w:pPr>
-      <w:bookmarkStart w:id="21" w:name="_Toc435642953"/>
-      <w:r>
-        <w:t xml:space="preserve">Test sur une période de </w:t>
-      </w:r>
-      <w:r>
-        <w:t>20 ans</w:t>
-      </w:r>
-      <w:bookmarkEnd w:id="21"/>
-    </w:p>
-    <w:p/>
-    <w:p>
-      <w:r>
-        <w:t>Lors de ces simulations, étant donné que nous débutons avec un mâle et une femelle d'un an, il arrive que ceux deux lapins meurent rapidement sans avoir eu le temps de se reproduire. La population de lapins reste donc à 0. Evidemment, ces simulations ne sont pas prises en compte dans les différents calculs car ils fausseraient bien trop les résultats.</w:t>
-      </w:r>
-      <w:bookmarkStart w:id="22" w:name="_GoBack"/>
-      <w:bookmarkEnd w:id="22"/>
+      <w:r>
+        <w:t>Dans notre cas, nous voulions pouvoir simuler une très longue période, c'est pourquoi nous avons simplifié certaines données comme le temps de gestation des femelles ou encore le temps de maturité des lapereaux.</w:t>
+      </w:r>
     </w:p>
     <w:p>
-      <w:pPr>
-        <w:pStyle w:val="Titre"/>
-      </w:pPr>
-      <w:bookmarkStart w:id="23" w:name="_Toc435642954"/>
-      <w:r>
-        <w:lastRenderedPageBreak/>
-        <w:t>Conclusion</w:t>
-      </w:r>
-      <w:bookmarkEnd w:id="23"/>
+      <w:r>
+        <w:t xml:space="preserve">Il en résulte donc ici un programme dont les performances sont bonnes, comme ont pu le montrer les résultats. Après avoir effectuées des comparaisons avec d'autres groupes ayant des simulations plus pointues, il est apparu que nos données </w:t>
+      </w:r>
+      <w:r>
+        <w:t>sont proches des leurs</w:t>
+      </w:r>
+      <w:r>
+        <w:t>.</w:t>
+      </w:r>
     </w:p>
     <w:p>
       <w:r>
-        <w:t>Grace à ce TP, nous avons pu avoir une meilleure approche de la simulation. Nous avons bien compris que l'analyse est la partie dominante qui va guider nos choix par rapport à l'orientation de la solution.</w:t>
-      </w:r>
-    </w:p>
-    <w:p>
-      <w:r>
-        <w:t>Dans notre cas, nous voulions pouvoir simuler une très longue période, c'est pourquoi nous avons simplifié certaines données comme le temps de gestation des femelles ou encore le temps de maturité des lapereaux.</w:t>
-      </w:r>
-    </w:p>
-    <w:p>
-      <w:r>
-        <w:t xml:space="preserve">Il en résulte donc ici un programme dont les performances sont bonnes, comme ont pu le montrer les résultats. Après avoir effectuées des comparaisons avec d'autres groupes ayant des simulations plus pointues, il est apparu que nos données </w:t>
-      </w:r>
-      <w:r>
-        <w:t>sont proches des leurs</w:t>
-      </w:r>
-      <w:r>
-        <w:t>.</w:t>
-      </w:r>
-    </w:p>
-    <w:p>
-      <w:r>
-        <w:t>De plus, ce TP a permis de mieux nous familiariser avec les fonctions de base en c++ permettant d'utiliser des lois ou encore le générateur de nombres aléatoires Mersenne Twister.</w:t>
+        <w:t xml:space="preserve">De plus, ce TP a permis de mieux nous familiariser avec les fonctions de base en </w:t>
+      </w:r>
+      <w:proofErr w:type="spellStart"/>
+      <w:r>
+        <w:t>c++</w:t>
+      </w:r>
+      <w:proofErr w:type="spellEnd"/>
+      <w:r>
+        <w:t xml:space="preserve"> permettant d'utiliser des lois ou encore le générateur de nombres aléatoires Mersenne Twister.</w:t>
       </w:r>
     </w:p>
     <w:p/>
@@ -2647,8 +3013,37 @@
         <w:annotationRef/>
       </w:r>
       <w:r>
-        <w:t>D'ailleurs, peut être le passer à 10 dans le programme …</w:t>
-      </w:r>
+        <w:t xml:space="preserve">D'ailleurs, </w:t>
+      </w:r>
+      <w:proofErr w:type="spellStart"/>
+      <w:r>
+        <w:t>peut être</w:t>
+      </w:r>
+      <w:proofErr w:type="spellEnd"/>
+      <w:r>
+        <w:t xml:space="preserve"> le passer à 10 dans le programme …</w:t>
+      </w:r>
+    </w:p>
+  </w:comment>
+  <w:comment w:id="22" w:author="BARBESANGE Benjamin" w:date="2015-11-18T21:36:00Z" w:initials="BB">
+    <w:p>
+      <w:pPr>
+        <w:pStyle w:val="Commentaire"/>
+      </w:pPr>
+      <w:r>
+        <w:rPr>
+          <w:rStyle w:val="Marquedecommentaire"/>
+        </w:rPr>
+        <w:annotationRef/>
+      </w:r>
+      <w:r>
+        <w:t xml:space="preserve">Dit dans la présentation, mais je pense qu'il faut le </w:t>
+      </w:r>
+      <w:proofErr w:type="spellStart"/>
+      <w:r>
+        <w:t>rappeller</w:t>
+      </w:r>
+      <w:proofErr w:type="spellEnd"/>
     </w:p>
   </w:comment>
 </w:comments>
@@ -2703,7 +3098,7 @@
           <w:rPr>
             <w:noProof/>
           </w:rPr>
-          <w:t>7</w:t>
+          <w:t>6</w:t>
         </w:r>
         <w:r>
           <w:fldChar w:fldCharType="end"/>
@@ -7901,6 +8296,98 @@
       <w:szCs w:val="20"/>
     </w:rPr>
   </w:style>
+  <w:style w:type="table" w:styleId="Listeclaire-Accent6">
+    <w:name w:val="Light List Accent 6"/>
+    <w:basedOn w:val="TableauNormal"/>
+    <w:uiPriority w:val="61"/>
+    <w:rsid w:val="008847D2"/>
+    <w:pPr>
+      <w:spacing w:after="0" w:line="240" w:lineRule="auto"/>
+    </w:pPr>
+    <w:tblPr>
+      <w:tblStyleRowBandSize w:val="1"/>
+      <w:tblStyleColBandSize w:val="1"/>
+      <w:tblInd w:w="0" w:type="dxa"/>
+      <w:tblBorders>
+        <w:top w:val="single" w:sz="8" w:space="0" w:color="9E5E9B" w:themeColor="accent6"/>
+        <w:left w:val="single" w:sz="8" w:space="0" w:color="9E5E9B" w:themeColor="accent6"/>
+        <w:bottom w:val="single" w:sz="8" w:space="0" w:color="9E5E9B" w:themeColor="accent6"/>
+        <w:right w:val="single" w:sz="8" w:space="0" w:color="9E5E9B" w:themeColor="accent6"/>
+      </w:tblBorders>
+      <w:tblCellMar>
+        <w:top w:w="0" w:type="dxa"/>
+        <w:left w:w="108" w:type="dxa"/>
+        <w:bottom w:w="0" w:type="dxa"/>
+        <w:right w:w="108" w:type="dxa"/>
+      </w:tblCellMar>
+    </w:tblPr>
+    <w:tblStylePr w:type="firstRow">
+      <w:pPr>
+        <w:spacing w:before="0" w:after="0" w:line="240" w:lineRule="auto"/>
+      </w:pPr>
+      <w:rPr>
+        <w:b/>
+        <w:bCs/>
+        <w:color w:val="FFFFFF" w:themeColor="background1"/>
+      </w:rPr>
+      <w:tblPr/>
+      <w:tcPr>
+        <w:shd w:val="clear" w:color="auto" w:fill="9E5E9B" w:themeFill="accent6"/>
+      </w:tcPr>
+    </w:tblStylePr>
+    <w:tblStylePr w:type="lastRow">
+      <w:pPr>
+        <w:spacing w:before="0" w:after="0" w:line="240" w:lineRule="auto"/>
+      </w:pPr>
+      <w:rPr>
+        <w:b/>
+        <w:bCs/>
+      </w:rPr>
+      <w:tblPr/>
+      <w:tcPr>
+        <w:tcBorders>
+          <w:top w:val="double" w:sz="6" w:space="0" w:color="9E5E9B" w:themeColor="accent6"/>
+          <w:left w:val="single" w:sz="8" w:space="0" w:color="9E5E9B" w:themeColor="accent6"/>
+          <w:bottom w:val="single" w:sz="8" w:space="0" w:color="9E5E9B" w:themeColor="accent6"/>
+          <w:right w:val="single" w:sz="8" w:space="0" w:color="9E5E9B" w:themeColor="accent6"/>
+        </w:tcBorders>
+      </w:tcPr>
+    </w:tblStylePr>
+    <w:tblStylePr w:type="firstCol">
+      <w:rPr>
+        <w:b/>
+        <w:bCs/>
+      </w:rPr>
+    </w:tblStylePr>
+    <w:tblStylePr w:type="lastCol">
+      <w:rPr>
+        <w:b/>
+        <w:bCs/>
+      </w:rPr>
+    </w:tblStylePr>
+    <w:tblStylePr w:type="band1Vert">
+      <w:tblPr/>
+      <w:tcPr>
+        <w:tcBorders>
+          <w:top w:val="single" w:sz="8" w:space="0" w:color="9E5E9B" w:themeColor="accent6"/>
+          <w:left w:val="single" w:sz="8" w:space="0" w:color="9E5E9B" w:themeColor="accent6"/>
+          <w:bottom w:val="single" w:sz="8" w:space="0" w:color="9E5E9B" w:themeColor="accent6"/>
+          <w:right w:val="single" w:sz="8" w:space="0" w:color="9E5E9B" w:themeColor="accent6"/>
+        </w:tcBorders>
+      </w:tcPr>
+    </w:tblStylePr>
+    <w:tblStylePr w:type="band1Horz">
+      <w:tblPr/>
+      <w:tcPr>
+        <w:tcBorders>
+          <w:top w:val="single" w:sz="8" w:space="0" w:color="9E5E9B" w:themeColor="accent6"/>
+          <w:left w:val="single" w:sz="8" w:space="0" w:color="9E5E9B" w:themeColor="accent6"/>
+          <w:bottom w:val="single" w:sz="8" w:space="0" w:color="9E5E9B" w:themeColor="accent6"/>
+          <w:right w:val="single" w:sz="8" w:space="0" w:color="9E5E9B" w:themeColor="accent6"/>
+        </w:tcBorders>
+      </w:tcPr>
+    </w:tblStylePr>
+  </w:style>
 </w:styles>
 </file>
 
@@ -9937,294 +10424,24 @@
       <w:szCs w:val="20"/>
     </w:rPr>
   </w:style>
-</w:styles>
-</file>
-
-<file path=word/glossary/document.xml><?xml version="1.0" encoding="utf-8"?>
-<w:glossaryDocument xmlns:wpc="http://schemas.microsoft.com/office/word/2010/wordprocessingCanvas" xmlns:mc="http://schemas.openxmlformats.org/markup-compatibility/2006" xmlns:o="urn:schemas-microsoft-com:office:office" xmlns:r="http://schemas.openxmlformats.org/officeDocument/2006/relationships" xmlns:m="http://schemas.openxmlformats.org/officeDocument/2006/math" xmlns:v="urn:schemas-microsoft-com:vml" xmlns:wp14="http://schemas.microsoft.com/office/word/2010/wordprocessingDrawing" xmlns:wp="http://schemas.openxmlformats.org/drawingml/2006/wordprocessingDrawing" xmlns:w10="urn:schemas-microsoft-com:office:word" xmlns:w="http://schemas.openxmlformats.org/wordprocessingml/2006/main" xmlns:w14="http://schemas.microsoft.com/office/word/2010/wordml" xmlns:wpg="http://schemas.microsoft.com/office/word/2010/wordprocessingGroup" xmlns:wpi="http://schemas.microsoft.com/office/word/2010/wordprocessingInk" xmlns:wne="http://schemas.microsoft.com/office/word/2006/wordml" xmlns:wps="http://schemas.microsoft.com/office/word/2010/wordprocessingShape" mc:Ignorable="w14 wp14"/>
-</file>
-
-<file path=word/glossary/fontTable.xml><?xml version="1.0" encoding="utf-8"?>
-<w:fonts xmlns:mc="http://schemas.openxmlformats.org/markup-compatibility/2006" xmlns:r="http://schemas.openxmlformats.org/officeDocument/2006/relationships" xmlns:w="http://schemas.openxmlformats.org/wordprocessingml/2006/main" xmlns:w14="http://schemas.microsoft.com/office/word/2010/wordml" mc:Ignorable="w14">
-  <w:font w:name="Symbol">
-    <w:panose1 w:val="05050102010706020507"/>
-    <w:charset w:val="02"/>
-    <w:family w:val="roman"/>
-    <w:pitch w:val="variable"/>
-    <w:sig w:usb0="00000000" w:usb1="10000000" w:usb2="00000000" w:usb3="00000000" w:csb0="80000000" w:csb1="00000000"/>
-  </w:font>
-  <w:font w:name="Times New Roman">
-    <w:panose1 w:val="02020603050405020304"/>
-    <w:charset w:val="00"/>
-    <w:family w:val="roman"/>
-    <w:pitch w:val="variable"/>
-    <w:sig w:usb0="E0002EFF" w:usb1="C0007843" w:usb2="00000009" w:usb3="00000000" w:csb0="000001FF" w:csb1="00000000"/>
-  </w:font>
-  <w:font w:name="Courier New">
-    <w:panose1 w:val="02070309020205020404"/>
-    <w:charset w:val="00"/>
-    <w:family w:val="modern"/>
-    <w:pitch w:val="fixed"/>
-    <w:sig w:usb0="E0002EFF" w:usb1="C0007843" w:usb2="00000009" w:usb3="00000000" w:csb0="000001FF" w:csb1="00000000"/>
-  </w:font>
-  <w:font w:name="Wingdings">
-    <w:panose1 w:val="05000000000000000000"/>
-    <w:charset w:val="02"/>
-    <w:family w:val="auto"/>
-    <w:pitch w:val="variable"/>
-    <w:sig w:usb0="00000000" w:usb1="10000000" w:usb2="00000000" w:usb3="00000000" w:csb0="80000000" w:csb1="00000000"/>
-  </w:font>
-  <w:font w:name="Century Gothic">
-    <w:panose1 w:val="020B0502020202020204"/>
-    <w:charset w:val="00"/>
-    <w:family w:val="swiss"/>
-    <w:pitch w:val="variable"/>
-    <w:sig w:usb0="00000287" w:usb1="00000000" w:usb2="00000000" w:usb3="00000000" w:csb0="0000009F" w:csb1="00000000"/>
-  </w:font>
-  <w:font w:name="Tahoma">
-    <w:panose1 w:val="020B0604030504040204"/>
-    <w:charset w:val="00"/>
-    <w:family w:val="swiss"/>
-    <w:pitch w:val="variable"/>
-    <w:sig w:usb0="E1002EFF" w:usb1="C000605B" w:usb2="00000029" w:usb3="00000000" w:csb0="000101FF" w:csb1="00000000"/>
-  </w:font>
-  <w:font w:name="Cambria Math">
-    <w:panose1 w:val="02040503050406030204"/>
-    <w:charset w:val="00"/>
-    <w:family w:val="roman"/>
-    <w:pitch w:val="variable"/>
-    <w:sig w:usb0="E00002FF" w:usb1="420024FF" w:usb2="00000000" w:usb3="00000000" w:csb0="0000019F" w:csb1="00000000"/>
-  </w:font>
-  <w:font w:name="Calibri">
-    <w:panose1 w:val="020F0502020204030204"/>
-    <w:charset w:val="00"/>
-    <w:family w:val="swiss"/>
-    <w:pitch w:val="variable"/>
-    <w:sig w:usb0="E00002FF" w:usb1="4000ACFF" w:usb2="00000001" w:usb3="00000000" w:csb0="0000019F" w:csb1="00000000"/>
-  </w:font>
-  <w:font w:name="Cambria">
-    <w:panose1 w:val="02040503050406030204"/>
-    <w:charset w:val="00"/>
-    <w:family w:val="roman"/>
-    <w:pitch w:val="variable"/>
-    <w:sig w:usb0="E00002FF" w:usb1="400004FF" w:usb2="00000000" w:usb3="00000000" w:csb0="0000019F" w:csb1="00000000"/>
-  </w:font>
-</w:fonts>
-</file>
-
-<file path=word/glossary/settings.xml><?xml version="1.0" encoding="utf-8"?>
-<w:settings xmlns:mc="http://schemas.openxmlformats.org/markup-compatibility/2006" xmlns:o="urn:schemas-microsoft-com:office:office" xmlns:r="http://schemas.openxmlformats.org/officeDocument/2006/relationships" xmlns:m="http://schemas.openxmlformats.org/officeDocument/2006/math" xmlns:v="urn:schemas-microsoft-com:vml" xmlns:w10="urn:schemas-microsoft-com:office:word" xmlns:w="http://schemas.openxmlformats.org/wordprocessingml/2006/main" xmlns:w14="http://schemas.microsoft.com/office/word/2010/wordml" xmlns:sl="http://schemas.openxmlformats.org/schemaLibrary/2006/main" mc:Ignorable="w14">
-  <w:view w:val="normal"/>
-  <w:defaultTabStop w:val="708"/>
-  <w:hyphenationZone w:val="425"/>
-  <w:characterSpacingControl w:val="doNotCompress"/>
-  <w:compat>
-    <w:useFELayout/>
-    <w:compatSetting w:name="compatibilityMode" w:uri="http://schemas.microsoft.com/office/word" w:val="14"/>
-    <w:compatSetting w:name="overrideTableStyleFontSizeAndJustification" w:uri="http://schemas.microsoft.com/office/word" w:val="1"/>
-    <w:compatSetting w:name="enableOpenTypeFeatures" w:uri="http://schemas.microsoft.com/office/word" w:val="1"/>
-    <w:compatSetting w:name="doNotFlipMirrorIndents" w:uri="http://schemas.microsoft.com/office/word" w:val="1"/>
-  </w:compat>
-  <w:rsids>
-    <w:rsidRoot w:val="0015672D"/>
-    <w:rsid w:val="0015672D"/>
-    <w:rsid w:val="00883BFD"/>
-    <w:rsid w:val="00D81858"/>
-    <w:rsid w:val="00EA0319"/>
-  </w:rsids>
-  <m:mathPr>
-    <m:mathFont m:val="Cambria Math"/>
-    <m:brkBin m:val="before"/>
-    <m:brkBinSub m:val="--"/>
-    <m:smallFrac m:val="0"/>
-    <m:dispDef/>
-    <m:lMargin m:val="0"/>
-    <m:rMargin m:val="0"/>
-    <m:defJc m:val="centerGroup"/>
-    <m:wrapIndent m:val="1440"/>
-    <m:intLim m:val="subSup"/>
-    <m:naryLim m:val="undOvr"/>
-  </m:mathPr>
-  <w:themeFontLang w:val="fr-FR"/>
-  <w:clrSchemeMapping w:bg1="light1" w:t1="dark1" w:bg2="light2" w:t2="dark2" w:accent1="accent1" w:accent2="accent2" w:accent3="accent3" w:accent4="accent4" w:accent5="accent5" w:accent6="accent6" w:hyperlink="hyperlink" w:followedHyperlink="followedHyperlink"/>
-  <w:decimalSymbol w:val=","/>
-  <w:listSeparator w:val=";"/>
-</w:settings>
-</file>
-
-<file path=word/glossary/styles.xml><?xml version="1.0" encoding="utf-8"?>
-<w:styles xmlns:mc="http://schemas.openxmlformats.org/markup-compatibility/2006" xmlns:r="http://schemas.openxmlformats.org/officeDocument/2006/relationships" xmlns:w="http://schemas.openxmlformats.org/wordprocessingml/2006/main" xmlns:w14="http://schemas.microsoft.com/office/word/2010/wordml" mc:Ignorable="w14">
-  <w:docDefaults>
-    <w:rPrDefault>
-      <w:rPr>
-        <w:rFonts w:asciiTheme="minorHAnsi" w:eastAsiaTheme="minorEastAsia" w:hAnsiTheme="minorHAnsi" w:cstheme="minorBidi"/>
-        <w:sz w:val="22"/>
-        <w:szCs w:val="22"/>
-        <w:lang w:val="fr-FR" w:eastAsia="fr-FR" w:bidi="ar-SA"/>
-      </w:rPr>
-    </w:rPrDefault>
-    <w:pPrDefault>
-      <w:pPr>
-        <w:spacing w:after="200" w:line="276" w:lineRule="auto"/>
-      </w:pPr>
-    </w:pPrDefault>
-  </w:docDefaults>
-  <w:latentStyles w:defLockedState="0" w:defUIPriority="99" w:defSemiHidden="1" w:defUnhideWhenUsed="1" w:defQFormat="0" w:count="267">
-    <w:lsdException w:name="Normal" w:semiHidden="0" w:uiPriority="0" w:unhideWhenUsed="0" w:qFormat="1"/>
-    <w:lsdException w:name="heading 1" w:semiHidden="0" w:uiPriority="9" w:unhideWhenUsed="0" w:qFormat="1"/>
-    <w:lsdException w:name="heading 2" w:uiPriority="9" w:qFormat="1"/>
-    <w:lsdException w:name="heading 3" w:uiPriority="9" w:qFormat="1"/>
-    <w:lsdException w:name="heading 4" w:uiPriority="9" w:qFormat="1"/>
-    <w:lsdException w:name="heading 5" w:uiPriority="9" w:qFormat="1"/>
-    <w:lsdException w:name="heading 6" w:uiPriority="9" w:qFormat="1"/>
-    <w:lsdException w:name="heading 7" w:uiPriority="9" w:qFormat="1"/>
-    <w:lsdException w:name="heading 8" w:uiPriority="9" w:qFormat="1"/>
-    <w:lsdException w:name="heading 9" w:uiPriority="9" w:qFormat="1"/>
-    <w:lsdException w:name="toc 1" w:uiPriority="39"/>
-    <w:lsdException w:name="toc 2" w:uiPriority="39"/>
-    <w:lsdException w:name="toc 3" w:uiPriority="39"/>
-    <w:lsdException w:name="toc 4" w:uiPriority="39"/>
-    <w:lsdException w:name="toc 5" w:uiPriority="39"/>
-    <w:lsdException w:name="toc 6" w:uiPriority="39"/>
-    <w:lsdException w:name="toc 7" w:uiPriority="39"/>
-    <w:lsdException w:name="toc 8" w:uiPriority="39"/>
-    <w:lsdException w:name="toc 9" w:uiPriority="39"/>
-    <w:lsdException w:name="caption" w:uiPriority="35" w:qFormat="1"/>
-    <w:lsdException w:name="Title" w:semiHidden="0" w:uiPriority="10" w:unhideWhenUsed="0" w:qFormat="1"/>
-    <w:lsdException w:name="Default Paragraph Font" w:uiPriority="1"/>
-    <w:lsdException w:name="Subtitle" w:semiHidden="0" w:uiPriority="11" w:unhideWhenUsed="0" w:qFormat="1"/>
-    <w:lsdException w:name="Strong" w:semiHidden="0" w:uiPriority="22" w:unhideWhenUsed="0" w:qFormat="1"/>
-    <w:lsdException w:name="Emphasis" w:semiHidden="0" w:uiPriority="20" w:unhideWhenUsed="0" w:qFormat="1"/>
-    <w:lsdException w:name="Table Grid" w:semiHidden="0" w:uiPriority="59" w:unhideWhenUsed="0"/>
-    <w:lsdException w:name="Placeholder Text" w:unhideWhenUsed="0"/>
-    <w:lsdException w:name="No Spacing" w:semiHidden="0" w:uiPriority="1" w:unhideWhenUsed="0" w:qFormat="1"/>
-    <w:lsdException w:name="Light Shading" w:semiHidden="0" w:uiPriority="60" w:unhideWhenUsed="0"/>
-    <w:lsdException w:name="Light List" w:semiHidden="0" w:uiPriority="61" w:unhideWhenUsed="0"/>
-    <w:lsdException w:name="Light Grid" w:semiHidden="0" w:uiPriority="62" w:unhideWhenUsed="0"/>
-    <w:lsdException w:name="Medium Shading 1" w:semiHidden="0" w:uiPriority="63" w:unhideWhenUsed="0"/>
-    <w:lsdException w:name="Medium Shading 2" w:semiHidden="0" w:uiPriority="64" w:unhideWhenUsed="0"/>
-    <w:lsdException w:name="Medium List 1" w:semiHidden="0" w:uiPriority="65" w:unhideWhenUsed="0"/>
-    <w:lsdException w:name="Medium List 2" w:semiHidden="0" w:uiPriority="66" w:unhideWhenUsed="0"/>
-    <w:lsdException w:name="Medium Grid 1" w:semiHidden="0" w:uiPriority="67" w:unhideWhenUsed="0"/>
-    <w:lsdException w:name="Medium Grid 2" w:semiHidden="0" w:uiPriority="68" w:unhideWhenUsed="0"/>
-    <w:lsdException w:name="Medium Grid 3" w:semiHidden="0" w:uiPriority="69" w:unhideWhenUsed="0"/>
-    <w:lsdException w:name="Dark List" w:semiHidden="0" w:uiPriority="70" w:unhideWhenUsed="0"/>
-    <w:lsdException w:name="Colorful Shading" w:semiHidden="0" w:uiPriority="71" w:unhideWhenUsed="0"/>
-    <w:lsdException w:name="Colorful List" w:semiHidden="0" w:uiPriority="72" w:unhideWhenUsed="0"/>
-    <w:lsdException w:name="Colorful Grid" w:semiHidden="0" w:uiPriority="73" w:unhideWhenUsed="0"/>
-    <w:lsdException w:name="Light Shading Accent 1" w:semiHidden="0" w:uiPriority="60" w:unhideWhenUsed="0"/>
-    <w:lsdException w:name="Light List Accent 1" w:semiHidden="0" w:uiPriority="61" w:unhideWhenUsed="0"/>
-    <w:lsdException w:name="Light Grid Accent 1" w:semiHidden="0" w:uiPriority="62" w:unhideWhenUsed="0"/>
-    <w:lsdException w:name="Medium Shading 1 Accent 1" w:semiHidden="0" w:uiPriority="63" w:unhideWhenUsed="0"/>
-    <w:lsdException w:name="Medium Shading 2 Accent 1" w:semiHidden="0" w:uiPriority="64" w:unhideWhenUsed="0"/>
-    <w:lsdException w:name="Medium List 1 Accent 1" w:semiHidden="0" w:uiPriority="65" w:unhideWhenUsed="0"/>
-    <w:lsdException w:name="Revision" w:unhideWhenUsed="0"/>
-    <w:lsdException w:name="List Paragraph" w:semiHidden="0" w:uiPriority="34" w:unhideWhenUsed="0" w:qFormat="1"/>
-    <w:lsdException w:name="Quote" w:semiHidden="0" w:uiPriority="29" w:unhideWhenUsed="0" w:qFormat="1"/>
-    <w:lsdException w:name="Intense Quote" w:semiHidden="0" w:uiPriority="30" w:unhideWhenUsed="0" w:qFormat="1"/>
-    <w:lsdException w:name="Medium List 2 Accent 1" w:semiHidden="0" w:uiPriority="66" w:unhideWhenUsed="0"/>
-    <w:lsdException w:name="Medium Grid 1 Accent 1" w:semiHidden="0" w:uiPriority="67" w:unhideWhenUsed="0"/>
-    <w:lsdException w:name="Medium Grid 2 Accent 1" w:semiHidden="0" w:uiPriority="68" w:unhideWhenUsed="0"/>
-    <w:lsdException w:name="Medium Grid 3 Accent 1" w:semiHidden="0" w:uiPriority="69" w:unhideWhenUsed="0"/>
-    <w:lsdException w:name="Dark List Accent 1" w:semiHidden="0" w:uiPriority="70" w:unhideWhenUsed="0"/>
-    <w:lsdException w:name="Colorful Shading Accent 1" w:semiHidden="0" w:uiPriority="71" w:unhideWhenUsed="0"/>
-    <w:lsdException w:name="Colorful List Accent 1" w:semiHidden="0" w:uiPriority="72" w:unhideWhenUsed="0"/>
-    <w:lsdException w:name="Colorful Grid Accent 1" w:semiHidden="0" w:uiPriority="73" w:unhideWhenUsed="0"/>
-    <w:lsdException w:name="Light Shading Accent 2" w:semiHidden="0" w:uiPriority="60" w:unhideWhenUsed="0"/>
-    <w:lsdException w:name="Light List Accent 2" w:semiHidden="0" w:uiPriority="61" w:unhideWhenUsed="0"/>
-    <w:lsdException w:name="Light Grid Accent 2" w:semiHidden="0" w:uiPriority="62" w:unhideWhenUsed="0"/>
-    <w:lsdException w:name="Medium Shading 1 Accent 2" w:semiHidden="0" w:uiPriority="63" w:unhideWhenUsed="0"/>
-    <w:lsdException w:name="Medium Shading 2 Accent 2" w:semiHidden="0" w:uiPriority="64" w:unhideWhenUsed="0"/>
-    <w:lsdException w:name="Medium List 1 Accent 2" w:semiHidden="0" w:uiPriority="65" w:unhideWhenUsed="0"/>
-    <w:lsdException w:name="Medium List 2 Accent 2" w:semiHidden="0" w:uiPriority="66" w:unhideWhenUsed="0"/>
-    <w:lsdException w:name="Medium Grid 1 Accent 2" w:semiHidden="0" w:uiPriority="67" w:unhideWhenUsed="0"/>
-    <w:lsdException w:name="Medium Grid 2 Accent 2" w:semiHidden="0" w:uiPriority="68" w:unhideWhenUsed="0"/>
-    <w:lsdException w:name="Medium Grid 3 Accent 2" w:semiHidden="0" w:uiPriority="69" w:unhideWhenUsed="0"/>
-    <w:lsdException w:name="Dark List Accent 2" w:semiHidden="0" w:uiPriority="70" w:unhideWhenUsed="0"/>
-    <w:lsdException w:name="Colorful Shading Accent 2" w:semiHidden="0" w:uiPriority="71" w:unhideWhenUsed="0"/>
-    <w:lsdException w:name="Colorful List Accent 2" w:semiHidden="0" w:uiPriority="72" w:unhideWhenUsed="0"/>
-    <w:lsdException w:name="Colorful Grid Accent 2" w:semiHidden="0" w:uiPriority="73" w:unhideWhenUsed="0"/>
-    <w:lsdException w:name="Light Shading Accent 3" w:semiHidden="0" w:uiPriority="60" w:unhideWhenUsed="0"/>
-    <w:lsdException w:name="Light List Accent 3" w:semiHidden="0" w:uiPriority="61" w:unhideWhenUsed="0"/>
-    <w:lsdException w:name="Light Grid Accent 3" w:semiHidden="0" w:uiPriority="62" w:unhideWhenUsed="0"/>
-    <w:lsdException w:name="Medium Shading 1 Accent 3" w:semiHidden="0" w:uiPriority="63" w:unhideWhenUsed="0"/>
-    <w:lsdException w:name="Medium Shading 2 Accent 3" w:semiHidden="0" w:uiPriority="64" w:unhideWhenUsed="0"/>
-    <w:lsdException w:name="Medium List 1 Accent 3" w:semiHidden="0" w:uiPriority="65" w:unhideWhenUsed="0"/>
-    <w:lsdException w:name="Medium List 2 Accent 3" w:semiHidden="0" w:uiPriority="66" w:unhideWhenUsed="0"/>
-    <w:lsdException w:name="Medium Grid 1 Accent 3" w:semiHidden="0" w:uiPriority="67" w:unhideWhenUsed="0"/>
-    <w:lsdException w:name="Medium Grid 2 Accent 3" w:semiHidden="0" w:uiPriority="68" w:unhideWhenUsed="0"/>
-    <w:lsdException w:name="Medium Grid 3 Accent 3" w:semiHidden="0" w:uiPriority="69" w:unhideWhenUsed="0"/>
-    <w:lsdException w:name="Dark List Accent 3" w:semiHidden="0" w:uiPriority="70" w:unhideWhenUsed="0"/>
-    <w:lsdException w:name="Colorful Shading Accent 3" w:semiHidden="0" w:uiPriority="71" w:unhideWhenUsed="0"/>
-    <w:lsdException w:name="Colorful List Accent 3" w:semiHidden="0" w:uiPriority="72" w:unhideWhenUsed="0"/>
-    <w:lsdException w:name="Colorful Grid Accent 3" w:semiHidden="0" w:uiPriority="73" w:unhideWhenUsed="0"/>
-    <w:lsdException w:name="Light Shading Accent 4" w:semiHidden="0" w:uiPriority="60" w:unhideWhenUsed="0"/>
-    <w:lsdException w:name="Light List Accent 4" w:semiHidden="0" w:uiPriority="61" w:unhideWhenUsed="0"/>
-    <w:lsdException w:name="Light Grid Accent 4" w:semiHidden="0" w:uiPriority="62" w:unhideWhenUsed="0"/>
-    <w:lsdException w:name="Medium Shading 1 Accent 4" w:semiHidden="0" w:uiPriority="63" w:unhideWhenUsed="0"/>
-    <w:lsdException w:name="Medium Shading 2 Accent 4" w:semiHidden="0" w:uiPriority="64" w:unhideWhenUsed="0"/>
-    <w:lsdException w:name="Medium List 1 Accent 4" w:semiHidden="0" w:uiPriority="65" w:unhideWhenUsed="0"/>
-    <w:lsdException w:name="Medium List 2 Accent 4" w:semiHidden="0" w:uiPriority="66" w:unhideWhenUsed="0"/>
-    <w:lsdException w:name="Medium Grid 1 Accent 4" w:semiHidden="0" w:uiPriority="67" w:unhideWhenUsed="0"/>
-    <w:lsdException w:name="Medium Grid 2 Accent 4" w:semiHidden="0" w:uiPriority="68" w:unhideWhenUsed="0"/>
-    <w:lsdException w:name="Medium Grid 3 Accent 4" w:semiHidden="0" w:uiPriority="69" w:unhideWhenUsed="0"/>
-    <w:lsdException w:name="Dark List Accent 4" w:semiHidden="0" w:uiPriority="70" w:unhideWhenUsed="0"/>
-    <w:lsdException w:name="Colorful Shading Accent 4" w:semiHidden="0" w:uiPriority="71" w:unhideWhenUsed="0"/>
-    <w:lsdException w:name="Colorful List Accent 4" w:semiHidden="0" w:uiPriority="72" w:unhideWhenUsed="0"/>
-    <w:lsdException w:name="Colorful Grid Accent 4" w:semiHidden="0" w:uiPriority="73" w:unhideWhenUsed="0"/>
-    <w:lsdException w:name="Light Shading Accent 5" w:semiHidden="0" w:uiPriority="60" w:unhideWhenUsed="0"/>
-    <w:lsdException w:name="Light List Accent 5" w:semiHidden="0" w:uiPriority="61" w:unhideWhenUsed="0"/>
-    <w:lsdException w:name="Light Grid Accent 5" w:semiHidden="0" w:uiPriority="62" w:unhideWhenUsed="0"/>
-    <w:lsdException w:name="Medium Shading 1 Accent 5" w:semiHidden="0" w:uiPriority="63" w:unhideWhenUsed="0"/>
-    <w:lsdException w:name="Medium Shading 2 Accent 5" w:semiHidden="0" w:uiPriority="64" w:unhideWhenUsed="0"/>
-    <w:lsdException w:name="Medium List 1 Accent 5" w:semiHidden="0" w:uiPriority="65" w:unhideWhenUsed="0"/>
-    <w:lsdException w:name="Medium List 2 Accent 5" w:semiHidden="0" w:uiPriority="66" w:unhideWhenUsed="0"/>
-    <w:lsdException w:name="Medium Grid 1 Accent 5" w:semiHidden="0" w:uiPriority="67" w:unhideWhenUsed="0"/>
-    <w:lsdException w:name="Medium Grid 2 Accent 5" w:semiHidden="0" w:uiPriority="68" w:unhideWhenUsed="0"/>
-    <w:lsdException w:name="Medium Grid 3 Accent 5" w:semiHidden="0" w:uiPriority="69" w:unhideWhenUsed="0"/>
-    <w:lsdException w:name="Dark List Accent 5" w:semiHidden="0" w:uiPriority="70" w:unhideWhenUsed="0"/>
-    <w:lsdException w:name="Colorful Shading Accent 5" w:semiHidden="0" w:uiPriority="71" w:unhideWhenUsed="0"/>
-    <w:lsdException w:name="Colorful List Accent 5" w:semiHidden="0" w:uiPriority="72" w:unhideWhenUsed="0"/>
-    <w:lsdException w:name="Colorful Grid Accent 5" w:semiHidden="0" w:uiPriority="73" w:unhideWhenUsed="0"/>
-    <w:lsdException w:name="Light Shading Accent 6" w:semiHidden="0" w:uiPriority="60" w:unhideWhenUsed="0"/>
-    <w:lsdException w:name="Light List Accent 6" w:semiHidden="0" w:uiPriority="61" w:unhideWhenUsed="0"/>
-    <w:lsdException w:name="Light Grid Accent 6" w:semiHidden="0" w:uiPriority="62" w:unhideWhenUsed="0"/>
-    <w:lsdException w:name="Medium Shading 1 Accent 6" w:semiHidden="0" w:uiPriority="63" w:unhideWhenUsed="0"/>
-    <w:lsdException w:name="Medium Shading 2 Accent 6" w:semiHidden="0" w:uiPriority="64" w:unhideWhenUsed="0"/>
-    <w:lsdException w:name="Medium List 1 Accent 6" w:semiHidden="0" w:uiPriority="65" w:unhideWhenUsed="0"/>
-    <w:lsdException w:name="Medium List 2 Accent 6" w:semiHidden="0" w:uiPriority="66" w:unhideWhenUsed="0"/>
-    <w:lsdException w:name="Medium Grid 1 Accent 6" w:semiHidden="0" w:uiPriority="67" w:unhideWhenUsed="0"/>
-    <w:lsdException w:name="Medium Grid 2 Accent 6" w:semiHidden="0" w:uiPriority="68" w:unhideWhenUsed="0"/>
-    <w:lsdException w:name="Medium Grid 3 Accent 6" w:semiHidden="0" w:uiPriority="69" w:unhideWhenUsed="0"/>
-    <w:lsdException w:name="Dark List Accent 6" w:semiHidden="0" w:uiPriority="70" w:unhideWhenUsed="0"/>
-    <w:lsdException w:name="Colorful Shading Accent 6" w:semiHidden="0" w:uiPriority="71" w:unhideWhenUsed="0"/>
-    <w:lsdException w:name="Colorful List Accent 6" w:semiHidden="0" w:uiPriority="72" w:unhideWhenUsed="0"/>
-    <w:lsdException w:name="Colorful Grid Accent 6" w:semiHidden="0" w:uiPriority="73" w:unhideWhenUsed="0"/>
-    <w:lsdException w:name="Subtle Emphasis" w:semiHidden="0" w:uiPriority="19" w:unhideWhenUsed="0" w:qFormat="1"/>
-    <w:lsdException w:name="Intense Emphasis" w:semiHidden="0" w:uiPriority="21" w:unhideWhenUsed="0" w:qFormat="1"/>
-    <w:lsdException w:name="Subtle Reference" w:semiHidden="0" w:uiPriority="31" w:unhideWhenUsed="0" w:qFormat="1"/>
-    <w:lsdException w:name="Intense Reference" w:semiHidden="0" w:uiPriority="32" w:unhideWhenUsed="0" w:qFormat="1"/>
-    <w:lsdException w:name="Book Title" w:semiHidden="0" w:uiPriority="33" w:unhideWhenUsed="0" w:qFormat="1"/>
-    <w:lsdException w:name="Bibliography" w:uiPriority="37"/>
-    <w:lsdException w:name="TOC Heading" w:uiPriority="39" w:qFormat="1"/>
-  </w:latentStyles>
-  <w:style w:type="paragraph" w:default="1" w:styleId="Normal">
-    <w:name w:val="Normal"/>
-    <w:qFormat/>
-  </w:style>
-  <w:style w:type="character" w:default="1" w:styleId="Policepardfaut">
-    <w:name w:val="Default Paragraph Font"/>
-    <w:uiPriority w:val="1"/>
-    <w:semiHidden/>
-    <w:unhideWhenUsed/>
-  </w:style>
-  <w:style w:type="table" w:default="1" w:styleId="TableauNormal">
-    <w:name w:val="Normal Table"/>
-    <w:uiPriority w:val="99"/>
-    <w:semiHidden/>
-    <w:unhideWhenUsed/>
+  <w:style w:type="table" w:styleId="Listeclaire-Accent6">
+    <w:name w:val="Light List Accent 6"/>
+    <w:basedOn w:val="TableauNormal"/>
+    <w:uiPriority w:val="61"/>
+    <w:rsid w:val="008847D2"/>
+    <w:pPr>
+      <w:spacing w:after="0" w:line="240" w:lineRule="auto"/>
+    </w:pPr>
     <w:tblPr>
+      <w:tblStyleRowBandSize w:val="1"/>
+      <w:tblStyleColBandSize w:val="1"/>
       <w:tblInd w:w="0" w:type="dxa"/>
+      <w:tblBorders>
+        <w:top w:val="single" w:sz="8" w:space="0" w:color="9E5E9B" w:themeColor="accent6"/>
+        <w:left w:val="single" w:sz="8" w:space="0" w:color="9E5E9B" w:themeColor="accent6"/>
+        <w:bottom w:val="single" w:sz="8" w:space="0" w:color="9E5E9B" w:themeColor="accent6"/>
+        <w:right w:val="single" w:sz="8" w:space="0" w:color="9E5E9B" w:themeColor="accent6"/>
+      </w:tblBorders>
       <w:tblCellMar>
         <w:top w:w="0" w:type="dxa"/>
         <w:left w:w="108" w:type="dxa"/>
@@ -10232,231 +10449,74 @@
         <w:right w:w="108" w:type="dxa"/>
       </w:tblCellMar>
     </w:tblPr>
-  </w:style>
-  <w:style w:type="numbering" w:default="1" w:styleId="Aucuneliste">
-    <w:name w:val="No List"/>
-    <w:uiPriority w:val="99"/>
-    <w:semiHidden/>
-    <w:unhideWhenUsed/>
-  </w:style>
-  <w:style w:type="character" w:styleId="Textedelespacerserv">
-    <w:name w:val="Placeholder Text"/>
-    <w:basedOn w:val="Policepardfaut"/>
-    <w:uiPriority w:val="99"/>
-    <w:semiHidden/>
-    <w:rsid w:val="00EA0319"/>
-    <w:rPr>
-      <w:color w:val="808080"/>
-    </w:rPr>
+    <w:tblStylePr w:type="firstRow">
+      <w:pPr>
+        <w:spacing w:before="0" w:after="0" w:line="240" w:lineRule="auto"/>
+      </w:pPr>
+      <w:rPr>
+        <w:b/>
+        <w:bCs/>
+        <w:color w:val="FFFFFF" w:themeColor="background1"/>
+      </w:rPr>
+      <w:tblPr/>
+      <w:tcPr>
+        <w:shd w:val="clear" w:color="auto" w:fill="9E5E9B" w:themeFill="accent6"/>
+      </w:tcPr>
+    </w:tblStylePr>
+    <w:tblStylePr w:type="lastRow">
+      <w:pPr>
+        <w:spacing w:before="0" w:after="0" w:line="240" w:lineRule="auto"/>
+      </w:pPr>
+      <w:rPr>
+        <w:b/>
+        <w:bCs/>
+      </w:rPr>
+      <w:tblPr/>
+      <w:tcPr>
+        <w:tcBorders>
+          <w:top w:val="double" w:sz="6" w:space="0" w:color="9E5E9B" w:themeColor="accent6"/>
+          <w:left w:val="single" w:sz="8" w:space="0" w:color="9E5E9B" w:themeColor="accent6"/>
+          <w:bottom w:val="single" w:sz="8" w:space="0" w:color="9E5E9B" w:themeColor="accent6"/>
+          <w:right w:val="single" w:sz="8" w:space="0" w:color="9E5E9B" w:themeColor="accent6"/>
+        </w:tcBorders>
+      </w:tcPr>
+    </w:tblStylePr>
+    <w:tblStylePr w:type="firstCol">
+      <w:rPr>
+        <w:b/>
+        <w:bCs/>
+      </w:rPr>
+    </w:tblStylePr>
+    <w:tblStylePr w:type="lastCol">
+      <w:rPr>
+        <w:b/>
+        <w:bCs/>
+      </w:rPr>
+    </w:tblStylePr>
+    <w:tblStylePr w:type="band1Vert">
+      <w:tblPr/>
+      <w:tcPr>
+        <w:tcBorders>
+          <w:top w:val="single" w:sz="8" w:space="0" w:color="9E5E9B" w:themeColor="accent6"/>
+          <w:left w:val="single" w:sz="8" w:space="0" w:color="9E5E9B" w:themeColor="accent6"/>
+          <w:bottom w:val="single" w:sz="8" w:space="0" w:color="9E5E9B" w:themeColor="accent6"/>
+          <w:right w:val="single" w:sz="8" w:space="0" w:color="9E5E9B" w:themeColor="accent6"/>
+        </w:tcBorders>
+      </w:tcPr>
+    </w:tblStylePr>
+    <w:tblStylePr w:type="band1Horz">
+      <w:tblPr/>
+      <w:tcPr>
+        <w:tcBorders>
+          <w:top w:val="single" w:sz="8" w:space="0" w:color="9E5E9B" w:themeColor="accent6"/>
+          <w:left w:val="single" w:sz="8" w:space="0" w:color="9E5E9B" w:themeColor="accent6"/>
+          <w:bottom w:val="single" w:sz="8" w:space="0" w:color="9E5E9B" w:themeColor="accent6"/>
+          <w:right w:val="single" w:sz="8" w:space="0" w:color="9E5E9B" w:themeColor="accent6"/>
+        </w:tcBorders>
+      </w:tcPr>
+    </w:tblStylePr>
   </w:style>
 </w:styles>
-</file>
-
-<file path=word/glossary/stylesWithEffects.xml><?xml version="1.0" encoding="utf-8"?>
-<w:styles xmlns:wpc="http://schemas.microsoft.com/office/word/2010/wordprocessingCanvas" xmlns:mc="http://schemas.openxmlformats.org/markup-compatibility/2006" xmlns:o="urn:schemas-microsoft-com:office:office" xmlns:r="http://schemas.openxmlformats.org/officeDocument/2006/relationships" xmlns:m="http://schemas.openxmlformats.org/officeDocument/2006/math" xmlns:v="urn:schemas-microsoft-com:vml" xmlns:wp14="http://schemas.microsoft.com/office/word/2010/wordprocessingDrawing" xmlns:wp="http://schemas.openxmlformats.org/drawingml/2006/wordprocessingDrawing" xmlns:w10="urn:schemas-microsoft-com:office:word" xmlns:w="http://schemas.openxmlformats.org/wordprocessingml/2006/main" xmlns:w14="http://schemas.microsoft.com/office/word/2010/wordml" xmlns:wpg="http://schemas.microsoft.com/office/word/2010/wordprocessingGroup" xmlns:wpi="http://schemas.microsoft.com/office/word/2010/wordprocessingInk" xmlns:wne="http://schemas.microsoft.com/office/word/2006/wordml" xmlns:wps="http://schemas.microsoft.com/office/word/2010/wordprocessingShape" mc:Ignorable="w14 wp14">
-  <w:docDefaults>
-    <w:rPrDefault>
-      <w:rPr>
-        <w:rFonts w:asciiTheme="minorHAnsi" w:eastAsiaTheme="minorEastAsia" w:hAnsiTheme="minorHAnsi" w:cstheme="minorBidi"/>
-        <w:sz w:val="22"/>
-        <w:szCs w:val="22"/>
-        <w:lang w:val="fr-FR" w:eastAsia="fr-FR" w:bidi="ar-SA"/>
-      </w:rPr>
-    </w:rPrDefault>
-    <w:pPrDefault>
-      <w:pPr>
-        <w:spacing w:after="200" w:line="276" w:lineRule="auto"/>
-      </w:pPr>
-    </w:pPrDefault>
-  </w:docDefaults>
-  <w:latentStyles w:defLockedState="0" w:defUIPriority="99" w:defSemiHidden="1" w:defUnhideWhenUsed="1" w:defQFormat="0" w:count="267">
-    <w:lsdException w:name="Normal" w:semiHidden="0" w:uiPriority="0" w:unhideWhenUsed="0" w:qFormat="1"/>
-    <w:lsdException w:name="heading 1" w:semiHidden="0" w:uiPriority="9" w:unhideWhenUsed="0" w:qFormat="1"/>
-    <w:lsdException w:name="heading 2" w:uiPriority="9" w:qFormat="1"/>
-    <w:lsdException w:name="heading 3" w:uiPriority="9" w:qFormat="1"/>
-    <w:lsdException w:name="heading 4" w:uiPriority="9" w:qFormat="1"/>
-    <w:lsdException w:name="heading 5" w:uiPriority="9" w:qFormat="1"/>
-    <w:lsdException w:name="heading 6" w:uiPriority="9" w:qFormat="1"/>
-    <w:lsdException w:name="heading 7" w:uiPriority="9" w:qFormat="1"/>
-    <w:lsdException w:name="heading 8" w:uiPriority="9" w:qFormat="1"/>
-    <w:lsdException w:name="heading 9" w:uiPriority="9" w:qFormat="1"/>
-    <w:lsdException w:name="toc 1" w:uiPriority="39"/>
-    <w:lsdException w:name="toc 2" w:uiPriority="39"/>
-    <w:lsdException w:name="toc 3" w:uiPriority="39"/>
-    <w:lsdException w:name="toc 4" w:uiPriority="39"/>
-    <w:lsdException w:name="toc 5" w:uiPriority="39"/>
-    <w:lsdException w:name="toc 6" w:uiPriority="39"/>
-    <w:lsdException w:name="toc 7" w:uiPriority="39"/>
-    <w:lsdException w:name="toc 8" w:uiPriority="39"/>
-    <w:lsdException w:name="toc 9" w:uiPriority="39"/>
-    <w:lsdException w:name="caption" w:uiPriority="35" w:qFormat="1"/>
-    <w:lsdException w:name="Title" w:semiHidden="0" w:uiPriority="10" w:unhideWhenUsed="0" w:qFormat="1"/>
-    <w:lsdException w:name="Default Paragraph Font" w:uiPriority="1"/>
-    <w:lsdException w:name="Subtitle" w:semiHidden="0" w:uiPriority="11" w:unhideWhenUsed="0" w:qFormat="1"/>
-    <w:lsdException w:name="Strong" w:semiHidden="0" w:uiPriority="22" w:unhideWhenUsed="0" w:qFormat="1"/>
-    <w:lsdException w:name="Emphasis" w:semiHidden="0" w:uiPriority="20" w:unhideWhenUsed="0" w:qFormat="1"/>
-    <w:lsdException w:name="Table Grid" w:semiHidden="0" w:uiPriority="59" w:unhideWhenUsed="0"/>
-    <w:lsdException w:name="Placeholder Text" w:unhideWhenUsed="0"/>
-    <w:lsdException w:name="No Spacing" w:semiHidden="0" w:uiPriority="1" w:unhideWhenUsed="0" w:qFormat="1"/>
-    <w:lsdException w:name="Light Shading" w:semiHidden="0" w:uiPriority="60" w:unhideWhenUsed="0"/>
-    <w:lsdException w:name="Light List" w:semiHidden="0" w:uiPriority="61" w:unhideWhenUsed="0"/>
-    <w:lsdException w:name="Light Grid" w:semiHidden="0" w:uiPriority="62" w:unhideWhenUsed="0"/>
-    <w:lsdException w:name="Medium Shading 1" w:semiHidden="0" w:uiPriority="63" w:unhideWhenUsed="0"/>
-    <w:lsdException w:name="Medium Shading 2" w:semiHidden="0" w:uiPriority="64" w:unhideWhenUsed="0"/>
-    <w:lsdException w:name="Medium List 1" w:semiHidden="0" w:uiPriority="65" w:unhideWhenUsed="0"/>
-    <w:lsdException w:name="Medium List 2" w:semiHidden="0" w:uiPriority="66" w:unhideWhenUsed="0"/>
-    <w:lsdException w:name="Medium Grid 1" w:semiHidden="0" w:uiPriority="67" w:unhideWhenUsed="0"/>
-    <w:lsdException w:name="Medium Grid 2" w:semiHidden="0" w:uiPriority="68" w:unhideWhenUsed="0"/>
-    <w:lsdException w:name="Medium Grid 3" w:semiHidden="0" w:uiPriority="69" w:unhideWhenUsed="0"/>
-    <w:lsdException w:name="Dark List" w:semiHidden="0" w:uiPriority="70" w:unhideWhenUsed="0"/>
-    <w:lsdException w:name="Colorful Shading" w:semiHidden="0" w:uiPriority="71" w:unhideWhenUsed="0"/>
-    <w:lsdException w:name="Colorful List" w:semiHidden="0" w:uiPriority="72" w:unhideWhenUsed="0"/>
-    <w:lsdException w:name="Colorful Grid" w:semiHidden="0" w:uiPriority="73" w:unhideWhenUsed="0"/>
-    <w:lsdException w:name="Light Shading Accent 1" w:semiHidden="0" w:uiPriority="60" w:unhideWhenUsed="0"/>
-    <w:lsdException w:name="Light List Accent 1" w:semiHidden="0" w:uiPriority="61" w:unhideWhenUsed="0"/>
-    <w:lsdException w:name="Light Grid Accent 1" w:semiHidden="0" w:uiPriority="62" w:unhideWhenUsed="0"/>
-    <w:lsdException w:name="Medium Shading 1 Accent 1" w:semiHidden="0" w:uiPriority="63" w:unhideWhenUsed="0"/>
-    <w:lsdException w:name="Medium Shading 2 Accent 1" w:semiHidden="0" w:uiPriority="64" w:unhideWhenUsed="0"/>
-    <w:lsdException w:name="Medium List 1 Accent 1" w:semiHidden="0" w:uiPriority="65" w:unhideWhenUsed="0"/>
-    <w:lsdException w:name="Revision" w:unhideWhenUsed="0"/>
-    <w:lsdException w:name="List Paragraph" w:semiHidden="0" w:uiPriority="34" w:unhideWhenUsed="0" w:qFormat="1"/>
-    <w:lsdException w:name="Quote" w:semiHidden="0" w:uiPriority="29" w:unhideWhenUsed="0" w:qFormat="1"/>
-    <w:lsdException w:name="Intense Quote" w:semiHidden="0" w:uiPriority="30" w:unhideWhenUsed="0" w:qFormat="1"/>
-    <w:lsdException w:name="Medium List 2 Accent 1" w:semiHidden="0" w:uiPriority="66" w:unhideWhenUsed="0"/>
-    <w:lsdException w:name="Medium Grid 1 Accent 1" w:semiHidden="0" w:uiPriority="67" w:unhideWhenUsed="0"/>
-    <w:lsdException w:name="Medium Grid 2 Accent 1" w:semiHidden="0" w:uiPriority="68" w:unhideWhenUsed="0"/>
-    <w:lsdException w:name="Medium Grid 3 Accent 1" w:semiHidden="0" w:uiPriority="69" w:unhideWhenUsed="0"/>
-    <w:lsdException w:name="Dark List Accent 1" w:semiHidden="0" w:uiPriority="70" w:unhideWhenUsed="0"/>
-    <w:lsdException w:name="Colorful Shading Accent 1" w:semiHidden="0" w:uiPriority="71" w:unhideWhenUsed="0"/>
-    <w:lsdException w:name="Colorful List Accent 1" w:semiHidden="0" w:uiPriority="72" w:unhideWhenUsed="0"/>
-    <w:lsdException w:name="Colorful Grid Accent 1" w:semiHidden="0" w:uiPriority="73" w:unhideWhenUsed="0"/>
-    <w:lsdException w:name="Light Shading Accent 2" w:semiHidden="0" w:uiPriority="60" w:unhideWhenUsed="0"/>
-    <w:lsdException w:name="Light List Accent 2" w:semiHidden="0" w:uiPriority="61" w:unhideWhenUsed="0"/>
-    <w:lsdException w:name="Light Grid Accent 2" w:semiHidden="0" w:uiPriority="62" w:unhideWhenUsed="0"/>
-    <w:lsdException w:name="Medium Shading 1 Accent 2" w:semiHidden="0" w:uiPriority="63" w:unhideWhenUsed="0"/>
-    <w:lsdException w:name="Medium Shading 2 Accent 2" w:semiHidden="0" w:uiPriority="64" w:unhideWhenUsed="0"/>
-    <w:lsdException w:name="Medium List 1 Accent 2" w:semiHidden="0" w:uiPriority="65" w:unhideWhenUsed="0"/>
-    <w:lsdException w:name="Medium List 2 Accent 2" w:semiHidden="0" w:uiPriority="66" w:unhideWhenUsed="0"/>
-    <w:lsdException w:name="Medium Grid 1 Accent 2" w:semiHidden="0" w:uiPriority="67" w:unhideWhenUsed="0"/>
-    <w:lsdException w:name="Medium Grid 2 Accent 2" w:semiHidden="0" w:uiPriority="68" w:unhideWhenUsed="0"/>
-    <w:lsdException w:name="Medium Grid 3 Accent 2" w:semiHidden="0" w:uiPriority="69" w:unhideWhenUsed="0"/>
-    <w:lsdException w:name="Dark List Accent 2" w:semiHidden="0" w:uiPriority="70" w:unhideWhenUsed="0"/>
-    <w:lsdException w:name="Colorful Shading Accent 2" w:semiHidden="0" w:uiPriority="71" w:unhideWhenUsed="0"/>
-    <w:lsdException w:name="Colorful List Accent 2" w:semiHidden="0" w:uiPriority="72" w:unhideWhenUsed="0"/>
-    <w:lsdException w:name="Colorful Grid Accent 2" w:semiHidden="0" w:uiPriority="73" w:unhideWhenUsed="0"/>
-    <w:lsdException w:name="Light Shading Accent 3" w:semiHidden="0" w:uiPriority="60" w:unhideWhenUsed="0"/>
-    <w:lsdException w:name="Light List Accent 3" w:semiHidden="0" w:uiPriority="61" w:unhideWhenUsed="0"/>
-    <w:lsdException w:name="Light Grid Accent 3" w:semiHidden="0" w:uiPriority="62" w:unhideWhenUsed="0"/>
-    <w:lsdException w:name="Medium Shading 1 Accent 3" w:semiHidden="0" w:uiPriority="63" w:unhideWhenUsed="0"/>
-    <w:lsdException w:name="Medium Shading 2 Accent 3" w:semiHidden="0" w:uiPriority="64" w:unhideWhenUsed="0"/>
-    <w:lsdException w:name="Medium List 1 Accent 3" w:semiHidden="0" w:uiPriority="65" w:unhideWhenUsed="0"/>
-    <w:lsdException w:name="Medium List 2 Accent 3" w:semiHidden="0" w:uiPriority="66" w:unhideWhenUsed="0"/>
-    <w:lsdException w:name="Medium Grid 1 Accent 3" w:semiHidden="0" w:uiPriority="67" w:unhideWhenUsed="0"/>
-    <w:lsdException w:name="Medium Grid 2 Accent 3" w:semiHidden="0" w:uiPriority="68" w:unhideWhenUsed="0"/>
-    <w:lsdException w:name="Medium Grid 3 Accent 3" w:semiHidden="0" w:uiPriority="69" w:unhideWhenUsed="0"/>
-    <w:lsdException w:name="Dark List Accent 3" w:semiHidden="0" w:uiPriority="70" w:unhideWhenUsed="0"/>
-    <w:lsdException w:name="Colorful Shading Accent 3" w:semiHidden="0" w:uiPriority="71" w:unhideWhenUsed="0"/>
-    <w:lsdException w:name="Colorful List Accent 3" w:semiHidden="0" w:uiPriority="72" w:unhideWhenUsed="0"/>
-    <w:lsdException w:name="Colorful Grid Accent 3" w:semiHidden="0" w:uiPriority="73" w:unhideWhenUsed="0"/>
-    <w:lsdException w:name="Light Shading Accent 4" w:semiHidden="0" w:uiPriority="60" w:unhideWhenUsed="0"/>
-    <w:lsdException w:name="Light List Accent 4" w:semiHidden="0" w:uiPriority="61" w:unhideWhenUsed="0"/>
-    <w:lsdException w:name="Light Grid Accent 4" w:semiHidden="0" w:uiPriority="62" w:unhideWhenUsed="0"/>
-    <w:lsdException w:name="Medium Shading 1 Accent 4" w:semiHidden="0" w:uiPriority="63" w:unhideWhenUsed="0"/>
-    <w:lsdException w:name="Medium Shading 2 Accent 4" w:semiHidden="0" w:uiPriority="64" w:unhideWhenUsed="0"/>
-    <w:lsdException w:name="Medium List 1 Accent 4" w:semiHidden="0" w:uiPriority="65" w:unhideWhenUsed="0"/>
-    <w:lsdException w:name="Medium List 2 Accent 4" w:semiHidden="0" w:uiPriority="66" w:unhideWhenUsed="0"/>
-    <w:lsdException w:name="Medium Grid 1 Accent 4" w:semiHidden="0" w:uiPriority="67" w:unhideWhenUsed="0"/>
-    <w:lsdException w:name="Medium Grid 2 Accent 4" w:semiHidden="0" w:uiPriority="68" w:unhideWhenUsed="0"/>
-    <w:lsdException w:name="Medium Grid 3 Accent 4" w:semiHidden="0" w:uiPriority="69" w:unhideWhenUsed="0"/>
-    <w:lsdException w:name="Dark List Accent 4" w:semiHidden="0" w:uiPriority="70" w:unhideWhenUsed="0"/>
-    <w:lsdException w:name="Colorful Shading Accent 4" w:semiHidden="0" w:uiPriority="71" w:unhideWhenUsed="0"/>
-    <w:lsdException w:name="Colorful List Accent 4" w:semiHidden="0" w:uiPriority="72" w:unhideWhenUsed="0"/>
-    <w:lsdException w:name="Colorful Grid Accent 4" w:semiHidden="0" w:uiPriority="73" w:unhideWhenUsed="0"/>
-    <w:lsdException w:name="Light Shading Accent 5" w:semiHidden="0" w:uiPriority="60" w:unhideWhenUsed="0"/>
-    <w:lsdException w:name="Light List Accent 5" w:semiHidden="0" w:uiPriority="61" w:unhideWhenUsed="0"/>
-    <w:lsdException w:name="Light Grid Accent 5" w:semiHidden="0" w:uiPriority="62" w:unhideWhenUsed="0"/>
-    <w:lsdException w:name="Medium Shading 1 Accent 5" w:semiHidden="0" w:uiPriority="63" w:unhideWhenUsed="0"/>
-    <w:lsdException w:name="Medium Shading 2 Accent 5" w:semiHidden="0" w:uiPriority="64" w:unhideWhenUsed="0"/>
-    <w:lsdException w:name="Medium List 1 Accent 5" w:semiHidden="0" w:uiPriority="65" w:unhideWhenUsed="0"/>
-    <w:lsdException w:name="Medium List 2 Accent 5" w:semiHidden="0" w:uiPriority="66" w:unhideWhenUsed="0"/>
-    <w:lsdException w:name="Medium Grid 1 Accent 5" w:semiHidden="0" w:uiPriority="67" w:unhideWhenUsed="0"/>
-    <w:lsdException w:name="Medium Grid 2 Accent 5" w:semiHidden="0" w:uiPriority="68" w:unhideWhenUsed="0"/>
-    <w:lsdException w:name="Medium Grid 3 Accent 5" w:semiHidden="0" w:uiPriority="69" w:unhideWhenUsed="0"/>
-    <w:lsdException w:name="Dark List Accent 5" w:semiHidden="0" w:uiPriority="70" w:unhideWhenUsed="0"/>
-    <w:lsdException w:name="Colorful Shading Accent 5" w:semiHidden="0" w:uiPriority="71" w:unhideWhenUsed="0"/>
-    <w:lsdException w:name="Colorful List Accent 5" w:semiHidden="0" w:uiPriority="72" w:unhideWhenUsed="0"/>
-    <w:lsdException w:name="Colorful Grid Accent 5" w:semiHidden="0" w:uiPriority="73" w:unhideWhenUsed="0"/>
-    <w:lsdException w:name="Light Shading Accent 6" w:semiHidden="0" w:uiPriority="60" w:unhideWhenUsed="0"/>
-    <w:lsdException w:name="Light List Accent 6" w:semiHidden="0" w:uiPriority="61" w:unhideWhenUsed="0"/>
-    <w:lsdException w:name="Light Grid Accent 6" w:semiHidden="0" w:uiPriority="62" w:unhideWhenUsed="0"/>
-    <w:lsdException w:name="Medium Shading 1 Accent 6" w:semiHidden="0" w:uiPriority="63" w:unhideWhenUsed="0"/>
-    <w:lsdException w:name="Medium Shading 2 Accent 6" w:semiHidden="0" w:uiPriority="64" w:unhideWhenUsed="0"/>
-    <w:lsdException w:name="Medium List 1 Accent 6" w:semiHidden="0" w:uiPriority="65" w:unhideWhenUsed="0"/>
-    <w:lsdException w:name="Medium List 2 Accent 6" w:semiHidden="0" w:uiPriority="66" w:unhideWhenUsed="0"/>
-    <w:lsdException w:name="Medium Grid 1 Accent 6" w:semiHidden="0" w:uiPriority="67" w:unhideWhenUsed="0"/>
-    <w:lsdException w:name="Medium Grid 2 Accent 6" w:semiHidden="0" w:uiPriority="68" w:unhideWhenUsed="0"/>
-    <w:lsdException w:name="Medium Grid 3 Accent 6" w:semiHidden="0" w:uiPriority="69" w:unhideWhenUsed="0"/>
-    <w:lsdException w:name="Dark List Accent 6" w:semiHidden="0" w:uiPriority="70" w:unhideWhenUsed="0"/>
-    <w:lsdException w:name="Colorful Shading Accent 6" w:semiHidden="0" w:uiPriority="71" w:unhideWhenUsed="0"/>
-    <w:lsdException w:name="Colorful List Accent 6" w:semiHidden="0" w:uiPriority="72" w:unhideWhenUsed="0"/>
-    <w:lsdException w:name="Colorful Grid Accent 6" w:semiHidden="0" w:uiPriority="73" w:unhideWhenUsed="0"/>
-    <w:lsdException w:name="Subtle Emphasis" w:semiHidden="0" w:uiPriority="19" w:unhideWhenUsed="0" w:qFormat="1"/>
-    <w:lsdException w:name="Intense Emphasis" w:semiHidden="0" w:uiPriority="21" w:unhideWhenUsed="0" w:qFormat="1"/>
-    <w:lsdException w:name="Subtle Reference" w:semiHidden="0" w:uiPriority="31" w:unhideWhenUsed="0" w:qFormat="1"/>
-    <w:lsdException w:name="Intense Reference" w:semiHidden="0" w:uiPriority="32" w:unhideWhenUsed="0" w:qFormat="1"/>
-    <w:lsdException w:name="Book Title" w:semiHidden="0" w:uiPriority="33" w:unhideWhenUsed="0" w:qFormat="1"/>
-    <w:lsdException w:name="Bibliography" w:uiPriority="37"/>
-    <w:lsdException w:name="TOC Heading" w:uiPriority="39" w:qFormat="1"/>
-  </w:latentStyles>
-  <w:style w:type="paragraph" w:default="1" w:styleId="Normal">
-    <w:name w:val="Normal"/>
-    <w:qFormat/>
-  </w:style>
-  <w:style w:type="character" w:default="1" w:styleId="Policepardfaut">
-    <w:name w:val="Default Paragraph Font"/>
-    <w:uiPriority w:val="1"/>
-    <w:semiHidden/>
-    <w:unhideWhenUsed/>
-  </w:style>
-  <w:style w:type="table" w:default="1" w:styleId="TableauNormal">
-    <w:name w:val="Normal Table"/>
-    <w:uiPriority w:val="99"/>
-    <w:semiHidden/>
-    <w:unhideWhenUsed/>
-    <w:tblPr>
-      <w:tblInd w:w="0" w:type="dxa"/>
-      <w:tblCellMar>
-        <w:top w:w="0" w:type="dxa"/>
-        <w:left w:w="108" w:type="dxa"/>
-        <w:bottom w:w="0" w:type="dxa"/>
-        <w:right w:w="108" w:type="dxa"/>
-      </w:tblCellMar>
-    </w:tblPr>
-  </w:style>
-  <w:style w:type="numbering" w:default="1" w:styleId="Aucuneliste">
-    <w:name w:val="No List"/>
-    <w:uiPriority w:val="99"/>
-    <w:semiHidden/>
-    <w:unhideWhenUsed/>
-  </w:style>
-  <w:style w:type="character" w:styleId="Textedelespacerserv">
-    <w:name w:val="Placeholder Text"/>
-    <w:basedOn w:val="Policepardfaut"/>
-    <w:uiPriority w:val="99"/>
-    <w:semiHidden/>
-    <w:rsid w:val="00EA0319"/>
-    <w:rPr>
-      <w:color w:val="808080"/>
-    </w:rPr>
-  </w:style>
-</w:styles>
-</file>
-
-<file path=word/glossary/webSettings.xml><?xml version="1.0" encoding="utf-8"?>
-<w:webSettings xmlns:mc="http://schemas.openxmlformats.org/markup-compatibility/2006" xmlns:r="http://schemas.openxmlformats.org/officeDocument/2006/relationships" xmlns:w="http://schemas.openxmlformats.org/wordprocessingml/2006/main" xmlns:w14="http://schemas.microsoft.com/office/word/2010/wordml" mc:Ignorable="w14">
-  <w:optimizeForBrowser/>
-  <w:allowPNG/>
-</w:webSettings>
 </file>
 
 <file path=word/theme/theme1.xml><?xml version="1.0" encoding="utf-8"?>
@@ -10719,7 +10779,7 @@
   <a:extraClrSchemeLst/>
   <a:extLst>
     <a:ext uri="{05A4C25C-085E-4340-85A3-A5531E510DB2}">
-      <thm15:themeFamily xmlns="" xmlns:thm15="http://schemas.microsoft.com/office/thememl/2012/main" name="Ion" id="{B8441ADB-2E43-4AF7-B97A-BD870242C6A8}" vid="{292E63A9-BB86-4E3D-B92A-7223C6510D2E}"/>
+      <thm15:themeFamily xmlns:thm15="http://schemas.microsoft.com/office/thememl/2012/main" xmlns="" name="Ion" id="{B8441ADB-2E43-4AF7-B97A-BD870242C6A8}" vid="{292E63A9-BB86-4E3D-B92A-7223C6510D2E}"/>
     </a:ext>
   </a:extLst>
 </a:theme>
@@ -10749,7 +10809,7 @@
 </file>
 
 <file path=customXml/itemProps2.xml><?xml version="1.0" encoding="utf-8"?>
-<ds:datastoreItem xmlns:ds="http://schemas.openxmlformats.org/officeDocument/2006/customXml" ds:itemID="{9D41DE8B-59E7-4A39-A858-DC00B0420192}">
+<ds:datastoreItem xmlns:ds="http://schemas.openxmlformats.org/officeDocument/2006/customXml" ds:itemID="{7AE9C95F-0857-445D-9FD3-06534DAF2BE8}">
   <ds:schemaRefs>
     <ds:schemaRef ds:uri="http://schemas.openxmlformats.org/officeDocument/2006/bibliography"/>
   </ds:schemaRefs>

</xml_diff>

<commit_message>
modifs mineures rapport avant mise des resultats
</commit_message>
<xml_diff>
--- a/doc/rapport.docx
+++ b/doc/rapport.docx
@@ -1,6 +1,6 @@
 
 <file path=word/document.xml><?xml version="1.0" encoding="utf-8"?>
-<w:document xmlns:wpc="http://schemas.microsoft.com/office/word/2010/wordprocessingCanvas" xmlns:cx="http://schemas.microsoft.com/office/drawing/2014/chartex" xmlns:cx1="http://schemas.microsoft.com/office/drawing/2015/9/8/chartex" xmlns:mc="http://schemas.openxmlformats.org/markup-compatibility/2006" xmlns:o="urn:schemas-microsoft-com:office:office" xmlns:r="http://schemas.openxmlformats.org/officeDocument/2006/relationships" xmlns:m="http://schemas.openxmlformats.org/officeDocument/2006/math" xmlns:v="urn:schemas-microsoft-com:vml" xmlns:wp14="http://schemas.microsoft.com/office/word/2010/wordprocessingDrawing" xmlns:wp="http://schemas.openxmlformats.org/drawingml/2006/wordprocessingDrawing" xmlns:w10="urn:schemas-microsoft-com:office:word" xmlns:w="http://schemas.openxmlformats.org/wordprocessingml/2006/main" xmlns:w14="http://schemas.microsoft.com/office/word/2010/wordml" xmlns:w15="http://schemas.microsoft.com/office/word/2012/wordml" xmlns:w16se="http://schemas.microsoft.com/office/word/2015/wordml/symex" xmlns:wpg="http://schemas.microsoft.com/office/word/2010/wordprocessingGroup" xmlns:wpi="http://schemas.microsoft.com/office/word/2010/wordprocessingInk" xmlns:wne="http://schemas.microsoft.com/office/word/2006/wordml" xmlns:wps="http://schemas.microsoft.com/office/word/2010/wordprocessingShape" mc:Ignorable="w14 w15 w16se wp14">
+<w:document xmlns:wpc="http://schemas.microsoft.com/office/word/2010/wordprocessingCanvas" xmlns:mc="http://schemas.openxmlformats.org/markup-compatibility/2006" xmlns:o="urn:schemas-microsoft-com:office:office" xmlns:r="http://schemas.openxmlformats.org/officeDocument/2006/relationships" xmlns:m="http://schemas.openxmlformats.org/officeDocument/2006/math" xmlns:v="urn:schemas-microsoft-com:vml" xmlns:wp14="http://schemas.microsoft.com/office/word/2010/wordprocessingDrawing" xmlns:wp="http://schemas.openxmlformats.org/drawingml/2006/wordprocessingDrawing" xmlns:w10="urn:schemas-microsoft-com:office:word" xmlns:w="http://schemas.openxmlformats.org/wordprocessingml/2006/main" xmlns:w14="http://schemas.microsoft.com/office/word/2010/wordml" xmlns:wpg="http://schemas.microsoft.com/office/word/2010/wordprocessingGroup" xmlns:wpi="http://schemas.microsoft.com/office/word/2010/wordprocessingInk" xmlns:wne="http://schemas.microsoft.com/office/word/2006/wordml" xmlns:wps="http://schemas.microsoft.com/office/word/2010/wordprocessingShape" mc:Ignorable="w14 wp14">
   <w:body>
     <w:sdt>
       <w:sdtPr>
@@ -361,8 +361,8 @@
       <w:pPr>
         <w:pStyle w:val="TM"/>
         <w:sectPr>
-          <w:footerReference w:type="default" r:id="rId9"/>
-          <w:footerReference w:type="first" r:id="rId10"/>
+          <w:footerReference w:type="default" r:id="rId10"/>
+          <w:footerReference w:type="first" r:id="rId11"/>
           <w:type w:val="continuous"/>
           <w:pgSz w:w="11906" w:h="16838"/>
           <w:pgMar w:top="1417" w:right="1417" w:bottom="1417" w:left="1417" w:header="708" w:footer="708" w:gutter="0"/>
@@ -1985,18 +1985,24 @@
         <w:t>Nous tenons à remercier C</w:t>
       </w:r>
       <w:r>
-        <w:t xml:space="preserve">. Mazel pour les informations qu'il a pu nous apporter sur les différentes réflexions </w:t>
-      </w:r>
-      <w:commentRangeStart w:id="6"/>
-      <w:r>
-        <w:t>probabilistiques</w:t>
-      </w:r>
-      <w:commentRangeEnd w:id="6"/>
-      <w:r>
-        <w:rPr>
-          <w:rStyle w:val="Marquedecommentaire"/>
-        </w:rPr>
-        <w:commentReference w:id="6"/>
+        <w:t xml:space="preserve">. </w:t>
+      </w:r>
+      <w:proofErr w:type="spellStart"/>
+      <w:r>
+        <w:t>Mazel</w:t>
+      </w:r>
+      <w:proofErr w:type="spellEnd"/>
+      <w:r>
+        <w:t xml:space="preserve"> pour les informations qu'il a pu nous apporter sur les différentes réflexions </w:t>
+      </w:r>
+      <w:r>
+        <w:t xml:space="preserve">concernant les lois de </w:t>
+      </w:r>
+      <w:r>
+        <w:t>probabi</w:t>
+      </w:r>
+      <w:r>
+        <w:t>lités</w:t>
       </w:r>
       <w:r>
         <w:t>. Nous remercions également M. Hill pour son encadrement lors des séances de TP et l'aide qu'il a pu nous apporter.</w:t>
@@ -2006,11 +2012,11 @@
       <w:pPr>
         <w:pStyle w:val="Titre1"/>
       </w:pPr>
-      <w:bookmarkStart w:id="7" w:name="_Toc435663941"/>
+      <w:bookmarkStart w:id="6" w:name="_Toc435663941"/>
       <w:r>
         <w:t>Objectif du TP</w:t>
       </w:r>
-      <w:bookmarkEnd w:id="7"/>
+      <w:bookmarkEnd w:id="6"/>
     </w:p>
     <w:p>
       <w:r>
@@ -2047,7 +2053,15 @@
         <w:t>avec</w:t>
       </w:r>
       <w:r>
-        <w:t xml:space="preserve"> la fonction de Fibonacci.</w:t>
+        <w:t xml:space="preserve"> la fonction de </w:t>
+      </w:r>
+      <w:proofErr w:type="spellStart"/>
+      <w:r>
+        <w:t>Fibonacci</w:t>
+      </w:r>
+      <w:proofErr w:type="spellEnd"/>
+      <w:r>
+        <w:t>.</w:t>
       </w:r>
     </w:p>
     <w:p>
@@ -2084,14 +2098,38 @@
     </w:p>
     <w:p>
       <w:r>
-        <w:t>Ce TP sera aussi l’occasion d’utiliser des outils de développement comme la génération automatique de documentation avec Doxygen, un Makefile propre et aboutit ainsi qu’une mesure des performances à l’aide du profiler gprof.</w:t>
+        <w:t xml:space="preserve">Ce TP sera aussi l’occasion d’utiliser des outils de développement comme la génération automatique de documentation avec </w:t>
+      </w:r>
+      <w:proofErr w:type="spellStart"/>
+      <w:r>
+        <w:t>Doxygen</w:t>
+      </w:r>
+      <w:proofErr w:type="spellEnd"/>
+      <w:r>
+        <w:t xml:space="preserve">, un </w:t>
+      </w:r>
+      <w:proofErr w:type="spellStart"/>
+      <w:r>
+        <w:t>Makefile</w:t>
+      </w:r>
+      <w:proofErr w:type="spellEnd"/>
+      <w:r>
+        <w:t xml:space="preserve"> propre et aboutit ainsi qu’une mesure des performances à l’aide du profiler </w:t>
+      </w:r>
+      <w:proofErr w:type="spellStart"/>
+      <w:r>
+        <w:t>gprof</w:t>
+      </w:r>
+      <w:proofErr w:type="spellEnd"/>
+      <w:r>
+        <w:t>.</w:t>
       </w:r>
     </w:p>
     <w:p>
       <w:pPr>
         <w:pStyle w:val="Titre"/>
       </w:pPr>
-      <w:bookmarkStart w:id="8" w:name="_Toc435663942"/>
+      <w:bookmarkStart w:id="7" w:name="_Toc435663942"/>
       <w:r>
         <w:lastRenderedPageBreak/>
         <w:t>Analyse</w:t>
@@ -2099,22 +2137,22 @@
       <w:r>
         <w:t xml:space="preserve"> des données</w:t>
       </w:r>
+      <w:bookmarkEnd w:id="7"/>
+    </w:p>
+    <w:p>
+      <w:r>
+        <w:t>Avant de débuter la simulation de la population de lapins, il faut se renseigner afin d'avoir une simulation aussi réaliste et performante que possible.</w:t>
+      </w:r>
+    </w:p>
+    <w:p>
+      <w:pPr>
+        <w:pStyle w:val="Titre1"/>
+      </w:pPr>
+      <w:bookmarkStart w:id="8" w:name="_Toc435663943"/>
+      <w:r>
+        <w:t>Reproduction des lapins</w:t>
+      </w:r>
       <w:bookmarkEnd w:id="8"/>
-    </w:p>
-    <w:p>
-      <w:r>
-        <w:t>Avant de débuter la simulation de la population de lapins, il faut se renseigner afin d'avoir une simulation aussi réaliste et performante que possible.</w:t>
-      </w:r>
-    </w:p>
-    <w:p>
-      <w:pPr>
-        <w:pStyle w:val="Titre1"/>
-      </w:pPr>
-      <w:bookmarkStart w:id="9" w:name="_Toc435663943"/>
-      <w:r>
-        <w:t>Reproduction des lapins</w:t>
-      </w:r>
-      <w:bookmarkEnd w:id="9"/>
     </w:p>
     <w:p>
       <w:r>
@@ -2163,7 +2201,7 @@
           <w:lang w:eastAsia="fr-FR"/>
         </w:rPr>
         <mc:AlternateContent>
-          <mc:Choice Requires="cx1">
+          <mc:Choice xmlns:w16se="http://schemas.microsoft.com/office/word/2015/wordml/symex" xmlns:w15="http://schemas.microsoft.com/office/word/2012/wordml" xmlns:cx1="http://schemas.microsoft.com/office/drawing/2015/9/8/chartex" xmlns:cx="http://schemas.microsoft.com/office/drawing/2014/chartex" Requires="cx1">
             <w:drawing>
               <wp:inline distT="0" distB="0" distL="0" distR="0" wp14:anchorId="0188C718" wp14:editId="70D3DB1D">
                 <wp:extent cx="4572000" cy="2743200"/>
@@ -2227,27 +2265,14 @@
       <w:r>
         <w:t xml:space="preserve">Figure </w:t>
       </w:r>
-      <w:r>
-        <w:fldChar w:fldCharType="begin"/>
-      </w:r>
-      <w:r>
-        <w:instrText xml:space="preserve"> SEQ Figure \* ARABIC </w:instrText>
-      </w:r>
-      <w:r>
-        <w:fldChar w:fldCharType="separate"/>
-      </w:r>
-      <w:r>
-        <w:rPr>
-          <w:noProof/>
-        </w:rPr>
-        <w:t>1</w:t>
-      </w:r>
-      <w:r>
-        <w:rPr>
-          <w:noProof/>
-        </w:rPr>
-        <w:fldChar w:fldCharType="end"/>
-      </w:r>
+      <w:fldSimple w:instr=" SEQ Figure \* ARABIC ">
+        <w:r>
+          <w:rPr>
+            <w:noProof/>
+          </w:rPr>
+          <w:t>1</w:t>
+        </w:r>
+      </w:fldSimple>
       <w:r>
         <w:t xml:space="preserve"> - </w:t>
       </w:r>
@@ -2267,7 +2292,15 @@
         </w:rPr>
       </w:pPr>
       <w:r>
-        <w:t xml:space="preserve">En effet, si nous posons Po la variable aléatoire suivant notre loi du nombre de portées par an par femelle, on remarque que Po = 4 + Binomiale(4, ½), ce qui nous donne </w:t>
+        <w:t xml:space="preserve">En effet, si nous posons Po la variable aléatoire suivant notre loi du nombre de portées par an par femelle, on remarque que Po = 4 + </w:t>
+      </w:r>
+      <w:proofErr w:type="gramStart"/>
+      <w:r>
+        <w:t>Binomiale(</w:t>
+      </w:r>
+      <w:proofErr w:type="gramEnd"/>
+      <w:r>
+        <w:t xml:space="preserve">4, ½), ce qui nous donne </w:t>
       </w:r>
       <m:oMath>
         <m:r>
@@ -2355,7 +2388,7 @@
         </w:rPr>
         <w:lastRenderedPageBreak/>
         <mc:AlternateContent>
-          <mc:Choice Requires="cx1">
+          <mc:Choice xmlns:w16se="http://schemas.microsoft.com/office/word/2015/wordml/symex" xmlns:w15="http://schemas.microsoft.com/office/word/2012/wordml" xmlns:cx1="http://schemas.microsoft.com/office/drawing/2015/9/8/chartex" xmlns:cx="http://schemas.microsoft.com/office/drawing/2014/chartex" Requires="cx1">
             <w:drawing>
               <wp:inline distT="0" distB="0" distL="0" distR="0" wp14:anchorId="4401EAA7" wp14:editId="37F9CFB5">
                 <wp:extent cx="4572000" cy="2743200"/>
@@ -2419,176 +2452,169 @@
       <w:r>
         <w:t xml:space="preserve">Figure </w:t>
       </w:r>
-      <w:r>
-        <w:fldChar w:fldCharType="begin"/>
-      </w:r>
-      <w:r>
-        <w:instrText xml:space="preserve"> SEQ Figure \* ARABIC </w:instrText>
-      </w:r>
-      <w:r>
-        <w:fldChar w:fldCharType="separate"/>
-      </w:r>
+      <w:fldSimple w:instr=" SEQ Figure \* ARABIC ">
+        <w:r>
+          <w:rPr>
+            <w:noProof/>
+          </w:rPr>
+          <w:t>2</w:t>
+        </w:r>
+      </w:fldSimple>
+      <w:r>
+        <w:t xml:space="preserve"> - </w:t>
+      </w:r>
+      <w:r>
+        <w:t>Probabilité du nombre de portées par an</w:t>
+      </w:r>
+    </w:p>
+    <w:p>
+      <w:r>
+        <w:t xml:space="preserve">Comme on peut le voir sur le graphique si dessus l’énoncé est bien respecté avec notre distribution, même si toutefois le choix d’une probabilité certaine peut être contestable sur le cœur de la saison. Mais comme les lapins </w:t>
+      </w:r>
+      <w:r>
+        <w:t>semblent</w:t>
+      </w:r>
+      <w:r>
+        <w:t xml:space="preserve"> se reproduire en permanence durant la saison de reproduction ce choix n’est pas non plus aberrant.</w:t>
+      </w:r>
+    </w:p>
+    <w:p>
+      <w:pPr>
+        <w:pStyle w:val="Titre1"/>
+      </w:pPr>
+      <w:bookmarkStart w:id="9" w:name="_Toc435663944"/>
+      <w:r>
+        <w:t>Naissance des lapins</w:t>
+      </w:r>
+      <w:bookmarkEnd w:id="9"/>
+    </w:p>
+    <w:p>
+      <w:r>
+        <w:t>La période de gestation de la lapine se trouve entre 28 et 33 jours ; nous simplifierons et prendrons un mois comme période de gestation</w:t>
+      </w:r>
+      <w:r>
+        <w:t>. En effet cette variation est négligeable à notre échelle mensuelle</w:t>
+      </w:r>
+      <w:r>
+        <w:t>.</w:t>
+      </w:r>
+      <w:r>
+        <w:t xml:space="preserve"> </w:t>
+      </w:r>
+    </w:p>
+    <w:p>
+      <w:r>
+        <w:t>Une portée peut, comme il est mentionné plus haut, être composée de 3 à 6 lapereaux. Il n’y a pas vraiment de causes précises hors mis le poids des lapins, nous avons donc choisi de traiter tous les cas de façon équiprobable.</w:t>
+      </w:r>
+    </w:p>
+    <w:p>
+      <w:r>
+        <w:t>Pour la répartition mâle/femelle des nouveau-nés, on supposera qu’il y a autant de chances d’avoir un lapereau mâle que de chances d’avoir un lapereau femelle.</w:t>
+      </w:r>
+    </w:p>
+    <w:p>
+      <w:r>
+        <w:t>Concernant la</w:t>
+      </w:r>
+      <w:r>
+        <w:t xml:space="preserve"> maturité</w:t>
+      </w:r>
+      <w:r>
+        <w:t xml:space="preserve"> sexuelle</w:t>
+      </w:r>
+      <w:r>
+        <w:t xml:space="preserve">, </w:t>
+      </w:r>
+      <w:r>
+        <w:t>elle</w:t>
+      </w:r>
+      <w:r>
+        <w:t xml:space="preserve"> est atteinte entre 5 et 8 mois</w:t>
+      </w:r>
+      <w:r>
+        <w:t xml:space="preserve"> selon l’énoncé</w:t>
+      </w:r>
+      <w:r>
+        <w:t xml:space="preserve">. </w:t>
+      </w:r>
+      <w:r>
+        <w:t xml:space="preserve">Selon nos sources [1], celle-ci tend vers une année, de plus il semble que les jeunes lapins attendent pour la plupart la saison des amours suivant celle de leur naissance pour commencer à se reproduire, avant celle-ci ils restent dans le terrier familial. </w:t>
+      </w:r>
+      <w:r>
+        <w:t>Pour simplifier la simulation, nos lapins sont</w:t>
+      </w:r>
+      <w:r>
+        <w:t xml:space="preserve"> donc</w:t>
+      </w:r>
+      <w:r>
+        <w:t xml:space="preserve"> capables de se reproduire dès lors qu'ils entrent dans l</w:t>
+      </w:r>
+      <w:r>
+        <w:t>’année suivant leur naissance. Cette approximation n’a pas d’importance puisque parmi les plus vieux lapins d’une conscription ne seront pas matures avant la fin de la saison des amours.</w:t>
+      </w:r>
+    </w:p>
+    <w:p>
+      <w:pPr>
+        <w:pStyle w:val="Titre1"/>
+      </w:pPr>
+      <w:bookmarkStart w:id="10" w:name="_Toc435663945"/>
+      <w:r>
+        <w:lastRenderedPageBreak/>
+        <w:t>Vieillissement et mortalité</w:t>
+      </w:r>
+      <w:bookmarkEnd w:id="10"/>
+    </w:p>
+    <w:p>
+      <w:r>
+        <w:t xml:space="preserve">L'espérance </w:t>
+      </w:r>
+      <w:r>
+        <w:t xml:space="preserve">de vie </w:t>
+      </w:r>
+      <w:r>
+        <w:t>d'un lapin peut aller au maximum jusqu'à 15 années pour les plus coriaces. C'est pourquoi dans notre simulation nous ne gèrerons les lapins que jusqu'à leur</w:t>
+      </w:r>
+      <w:r>
+        <w:t>s</w:t>
+      </w:r>
+      <w:r>
+        <w:t xml:space="preserve"> 15 ans</w:t>
+      </w:r>
+      <w:r>
+        <w:t> : anniversaire au terme duquel la mort frappera obligatoirement</w:t>
+      </w:r>
+      <w:r>
+        <w:t>.</w:t>
+      </w:r>
+    </w:p>
+    <w:p>
+      <w:r>
+        <w:t xml:space="preserve">De plus, il est notable que les lapins n'ont pas le même taux de survie lorsqu'ils sont jeunes et lorsqu'ils sont plus </w:t>
+      </w:r>
+      <w:r>
+        <w:t>âgés</w:t>
+      </w:r>
+      <w:r>
+        <w:t xml:space="preserve">. Nous avons </w:t>
+      </w:r>
+      <w:r>
+        <w:t>effectué</w:t>
+      </w:r>
+      <w:r>
+        <w:t xml:space="preserve"> la répartition suivante pour les taux de survie :</w:t>
+      </w:r>
+    </w:p>
+    <w:p>
+      <w:pPr>
+        <w:pStyle w:val="Sansinterligne"/>
+        <w:keepNext/>
+        <w:jc w:val="center"/>
+      </w:pPr>
       <w:r>
         <w:rPr>
           <w:noProof/>
         </w:rPr>
-        <w:t>2</w:t>
-      </w:r>
-      <w:r>
-        <w:rPr>
-          <w:noProof/>
-        </w:rPr>
-        <w:fldChar w:fldCharType="end"/>
-      </w:r>
-      <w:r>
-        <w:t xml:space="preserve"> - </w:t>
-      </w:r>
-      <w:r>
-        <w:t>Probabilité du nombre de portées par an</w:t>
-      </w:r>
-    </w:p>
-    <w:p>
-      <w:r>
-        <w:t>Comme on peut le voir sur le graphique si dessus l’énoncé est bien respecté avec notre distribution, même si toutefois le choix d’une probabilité certaine peut être contestable sur le cœur de la saison. Mais comme les lapins semble se reproduire en permanence durant la saison de reproduction ce choix n’est pas non plus aberrant.</w:t>
-      </w:r>
-    </w:p>
-    <w:p>
-      <w:pPr>
-        <w:pStyle w:val="Titre1"/>
-      </w:pPr>
-      <w:bookmarkStart w:id="10" w:name="_Toc435663944"/>
-      <w:r>
-        <w:t>Naissance des lapins</w:t>
-      </w:r>
-      <w:bookmarkEnd w:id="10"/>
-    </w:p>
-    <w:p>
-      <w:r>
-        <w:t>La période de gestation de la lapine se trouve entre 28 et 33 jours ; nous simplifierons et prendrons un mois comme période de gestation</w:t>
-      </w:r>
-      <w:r>
-        <w:t>. En effet cette variation est négligeable à notre échelle mensuelle</w:t>
-      </w:r>
-      <w:r>
-        <w:t>.</w:t>
-      </w:r>
-      <w:r>
-        <w:t xml:space="preserve"> </w:t>
-      </w:r>
-    </w:p>
-    <w:p>
-      <w:r>
-        <w:t>Une portée peut, comme il est mentionné plus haut, être composée de 3 à 6 lapereaux. Il n’y a pas vraiment de causes précises hors mis le poids des lapins, nous avons donc choisi de traiter tous les cas de façon équiprobable.</w:t>
-      </w:r>
-    </w:p>
-    <w:p>
-      <w:r>
-        <w:t>Pour la répartition mâle/femelle des nouveau-nés, on supposera qu’il y a autant de chances d’avoir un lapereau mâle que de chances d’avoir un lapereau femelle.</w:t>
-      </w:r>
-    </w:p>
-    <w:p>
-      <w:r>
-        <w:t>Concernant la</w:t>
-      </w:r>
-      <w:r>
-        <w:t xml:space="preserve"> maturité</w:t>
-      </w:r>
-      <w:r>
-        <w:t xml:space="preserve"> sexuelle</w:t>
-      </w:r>
-      <w:r>
-        <w:t xml:space="preserve">, </w:t>
-      </w:r>
-      <w:r>
-        <w:t>elle</w:t>
-      </w:r>
-      <w:r>
-        <w:t xml:space="preserve"> est atteinte entre 5 et 8 mois</w:t>
-      </w:r>
-      <w:r>
-        <w:t xml:space="preserve"> selon l’énoncé</w:t>
-      </w:r>
-      <w:r>
-        <w:t xml:space="preserve">. </w:t>
-      </w:r>
-      <w:r>
-        <w:t xml:space="preserve">Selon nos sources [1], celle-ci tend vers une année, de plus il semble que les jeunes lapins attendent pour la plupart la saison des amours suivant celle de leur naissance pour commencer à se reproduire, avant celle-ci ils restent dans le terrier familial. </w:t>
-      </w:r>
-      <w:r>
-        <w:t>Pour simplifier la simulation, nos lapins sont</w:t>
-      </w:r>
-      <w:r>
-        <w:t xml:space="preserve"> donc</w:t>
-      </w:r>
-      <w:r>
-        <w:t xml:space="preserve"> capables de se reproduire dès lors qu'ils entrent dans l</w:t>
-      </w:r>
-      <w:r>
-        <w:t>’année suivant leur naissance. Cette approximation n’a pas d’importance puisque parmi les plus vieux lapins d’une conscription ne seront pas matures avant la fin de la saison des amours.</w:t>
-      </w:r>
-    </w:p>
-    <w:p>
-      <w:pPr>
-        <w:pStyle w:val="Titre1"/>
-      </w:pPr>
-      <w:bookmarkStart w:id="11" w:name="_Toc435663945"/>
-      <w:r>
-        <w:lastRenderedPageBreak/>
-        <w:t>Vieillissement et mortalité</w:t>
-      </w:r>
-      <w:bookmarkEnd w:id="11"/>
-    </w:p>
-    <w:p>
-      <w:r>
-        <w:t xml:space="preserve">L'espérance </w:t>
-      </w:r>
-      <w:r>
-        <w:t xml:space="preserve">de vie </w:t>
-      </w:r>
-      <w:r>
-        <w:t>d'un lapin peut aller au maximum jusqu'à 15 années pour les plus coriaces. C'est pourquoi dans notre simulation nous ne gèrerons les lapins que jusqu'à leur</w:t>
-      </w:r>
-      <w:r>
-        <w:t>s</w:t>
-      </w:r>
-      <w:r>
-        <w:t xml:space="preserve"> 15 ans</w:t>
-      </w:r>
-      <w:r>
-        <w:t> : anniversaire au terme duquel la mort frappera obligatoirement</w:t>
-      </w:r>
-      <w:r>
-        <w:t>.</w:t>
-      </w:r>
-    </w:p>
-    <w:p>
-      <w:r>
-        <w:t xml:space="preserve">De plus, il est notable que les lapins n'ont pas le même taux de survie lorsqu'ils sont jeunes et lorsqu'ils sont plus </w:t>
-      </w:r>
-      <w:r>
-        <w:t>âgés</w:t>
-      </w:r>
-      <w:r>
-        <w:t xml:space="preserve">. Nous avons </w:t>
-      </w:r>
-      <w:r>
-        <w:t>effectué</w:t>
-      </w:r>
-      <w:r>
-        <w:t xml:space="preserve"> la répartition suivante pour les taux de survie :</w:t>
-      </w:r>
-    </w:p>
-    <w:p>
-      <w:pPr>
-        <w:pStyle w:val="Sansinterligne"/>
-        <w:keepNext/>
-        <w:jc w:val="center"/>
-      </w:pPr>
-      <w:r>
-        <w:rPr>
-          <w:noProof/>
-        </w:rPr>
-        <w:object w:dxaOrig="1440" w:dyaOrig="1440" w14:anchorId="23EBE44A">
+        <w:pict w14:anchorId="23EBE44A">
           <v:shapetype id="_x0000_t75" coordsize="21600,21600" o:spt="75" o:preferrelative="t" path="m@4@5l@4@11@9@11@9@5xe" filled="f" stroked="f">
             <v:stroke joinstyle="miter"/>
             <v:formulas>
@@ -2612,8 +2638,8 @@
             <v:imagedata r:id="rId17" o:title=""/>
             <w10:wrap type="square"/>
           </v:shape>
-          <o:OLEObject Type="Embed" ProgID="Excel.Sheet.12" ShapeID="_x0000_s1026" DrawAspect="Content" ObjectID="_1509407364" r:id="rId18"/>
-        </w:object>
+          <o:OLEObject Type="Embed" ProgID="Excel.Sheet.12" ShapeID="_x0000_s1026" DrawAspect="Content" ObjectID="_1509427108" r:id="rId18"/>
+        </w:pict>
       </w:r>
     </w:p>
     <w:p>
@@ -2623,27 +2649,14 @@
       <w:r>
         <w:t xml:space="preserve">Figure </w:t>
       </w:r>
-      <w:r>
-        <w:fldChar w:fldCharType="begin"/>
-      </w:r>
-      <w:r>
-        <w:instrText xml:space="preserve"> SEQ Figure \* ARABIC </w:instrText>
-      </w:r>
-      <w:r>
-        <w:fldChar w:fldCharType="separate"/>
-      </w:r>
-      <w:r>
-        <w:rPr>
-          <w:noProof/>
-        </w:rPr>
-        <w:t>3</w:t>
-      </w:r>
-      <w:r>
-        <w:rPr>
-          <w:noProof/>
-        </w:rPr>
-        <w:fldChar w:fldCharType="end"/>
-      </w:r>
+      <w:fldSimple w:instr=" SEQ Figure \* ARABIC ">
+        <w:r>
+          <w:rPr>
+            <w:noProof/>
+          </w:rPr>
+          <w:t>3</w:t>
+        </w:r>
+      </w:fldSimple>
       <w:r>
         <w:t xml:space="preserve"> - </w:t>
       </w:r>
@@ -2661,7 +2674,7 @@
       <w:pPr>
         <w:pStyle w:val="Titre"/>
       </w:pPr>
-      <w:bookmarkStart w:id="12" w:name="_Toc435663946"/>
+      <w:bookmarkStart w:id="11" w:name="_Toc435663946"/>
       <w:r>
         <w:lastRenderedPageBreak/>
         <w:t>S</w:t>
@@ -2672,17 +2685,17 @@
       <w:r>
         <w:t xml:space="preserve"> retenue</w:t>
       </w:r>
+      <w:bookmarkEnd w:id="11"/>
+    </w:p>
+    <w:p>
+      <w:pPr>
+        <w:pStyle w:val="Titre1"/>
+      </w:pPr>
+      <w:bookmarkStart w:id="12" w:name="_Toc435663947"/>
+      <w:r>
+        <w:t>Organisation du code</w:t>
+      </w:r>
       <w:bookmarkEnd w:id="12"/>
-    </w:p>
-    <w:p>
-      <w:pPr>
-        <w:pStyle w:val="Titre1"/>
-      </w:pPr>
-      <w:bookmarkStart w:id="13" w:name="_Toc435663947"/>
-      <w:r>
-        <w:t>Organisation du code</w:t>
-      </w:r>
-      <w:bookmarkEnd w:id="13"/>
     </w:p>
     <w:p>
       <w:r>
@@ -2755,8 +2768,13 @@
         <w:t>Student.cpp</w:t>
       </w:r>
       <w:r>
-        <w:t> : classe utile au calculs statistiques</w:t>
-      </w:r>
+        <w:t xml:space="preserve"> : classe utile </w:t>
+      </w:r>
+      <w:proofErr w:type="gramStart"/>
+      <w:r>
+        <w:t>au calculs statistiques</w:t>
+      </w:r>
+      <w:proofErr w:type="gramEnd"/>
     </w:p>
     <w:p>
       <w:r>
@@ -2798,21 +2816,66 @@
       <w:r>
         <w:t xml:space="preserve">Une première version compilable grâce à la commande </w:t>
       </w:r>
+      <w:proofErr w:type="spellStart"/>
       <w:r>
         <w:rPr>
           <w:b/>
         </w:rPr>
-        <w:t>make GameOfRabbitsI</w:t>
-      </w:r>
-      <w:r>
-        <w:t xml:space="preserve"> qui utilise des unsigned long long pour compter les lapins et exécutable grâce à </w:t>
-      </w:r>
+        <w:t>make</w:t>
+      </w:r>
+      <w:proofErr w:type="spellEnd"/>
       <w:r>
         <w:rPr>
           <w:b/>
         </w:rPr>
-        <w:t>./GameOfRabbitsI</w:t>
-      </w:r>
+        <w:t xml:space="preserve"> </w:t>
+      </w:r>
+      <w:proofErr w:type="spellStart"/>
+      <w:r>
+        <w:rPr>
+          <w:b/>
+        </w:rPr>
+        <w:t>GameOfRabbitsI</w:t>
+      </w:r>
+      <w:proofErr w:type="spellEnd"/>
+      <w:r>
+        <w:t xml:space="preserve"> qui utilise des </w:t>
+      </w:r>
+      <w:proofErr w:type="spellStart"/>
+      <w:r>
+        <w:t>unsigned</w:t>
+      </w:r>
+      <w:proofErr w:type="spellEnd"/>
+      <w:r>
+        <w:t xml:space="preserve"> long </w:t>
+      </w:r>
+      <w:proofErr w:type="spellStart"/>
+      <w:r>
+        <w:t>long</w:t>
+      </w:r>
+      <w:proofErr w:type="spellEnd"/>
+      <w:r>
+        <w:t xml:space="preserve"> pour compter les lapins et exécutable grâce </w:t>
+      </w:r>
+      <w:proofErr w:type="gramStart"/>
+      <w:r>
+        <w:t xml:space="preserve">à </w:t>
+      </w:r>
+      <w:r>
+        <w:rPr>
+          <w:b/>
+        </w:rPr>
+        <w:t>./</w:t>
+      </w:r>
+      <w:proofErr w:type="spellStart"/>
+      <w:proofErr w:type="gramEnd"/>
+      <w:r>
+        <w:rPr>
+          <w:b/>
+        </w:rPr>
+        <w:t>GameOfRabbitsI</w:t>
+      </w:r>
+      <w:proofErr w:type="spellEnd"/>
       <w:r>
         <w:t> ;</w:t>
       </w:r>
@@ -2835,42 +2898,61 @@
       <w:r>
         <w:t xml:space="preserve">compilable grâce à la commande </w:t>
       </w:r>
-      <w:r>
-        <w:rPr>
-          <w:b/>
-        </w:rPr>
-        <w:t>make GameOfRabbits</w:t>
-      </w:r>
-      <w:r>
-        <w:t xml:space="preserve"> </w:t>
-      </w:r>
-      <w:r>
-        <w:t xml:space="preserve">ou simplement </w:t>
-      </w:r>
+      <w:proofErr w:type="spellStart"/>
       <w:r>
         <w:rPr>
           <w:b/>
         </w:rPr>
         <w:t>make</w:t>
       </w:r>
-      <w:r>
-        <w:t xml:space="preserve"> </w:t>
-      </w:r>
-      <w:r>
-        <w:t>qui utilise des long</w:t>
-      </w:r>
-      <w:r>
-        <w:t xml:space="preserve"> double</w:t>
-      </w:r>
-      <w:r>
-        <w:t xml:space="preserve"> pour compter les lapins et exécutable grâce à </w:t>
-      </w:r>
+      <w:proofErr w:type="spellEnd"/>
       <w:r>
         <w:rPr>
           <w:b/>
         </w:rPr>
-        <w:t>./GameOfRabbits</w:t>
-      </w:r>
+        <w:t xml:space="preserve"> </w:t>
+      </w:r>
+      <w:proofErr w:type="spellStart"/>
+      <w:r>
+        <w:rPr>
+          <w:b/>
+        </w:rPr>
+        <w:t>GameOfRabbits</w:t>
+      </w:r>
+      <w:proofErr w:type="spellEnd"/>
+      <w:r>
+        <w:t xml:space="preserve"> ou simplement </w:t>
+      </w:r>
+      <w:proofErr w:type="spellStart"/>
+      <w:r>
+        <w:rPr>
+          <w:b/>
+        </w:rPr>
+        <w:t>make</w:t>
+      </w:r>
+      <w:proofErr w:type="spellEnd"/>
+      <w:r>
+        <w:t xml:space="preserve"> qui utilise des long double pour compter les lapins et exécutable grâce </w:t>
+      </w:r>
+      <w:proofErr w:type="gramStart"/>
+      <w:r>
+        <w:t xml:space="preserve">à </w:t>
+      </w:r>
+      <w:r>
+        <w:rPr>
+          <w:b/>
+        </w:rPr>
+        <w:t>./</w:t>
+      </w:r>
+      <w:proofErr w:type="spellStart"/>
+      <w:proofErr w:type="gramEnd"/>
+      <w:r>
+        <w:rPr>
+          <w:b/>
+        </w:rPr>
+        <w:t>GameOfRabbits</w:t>
+      </w:r>
+      <w:proofErr w:type="spellEnd"/>
       <w:r>
         <w:t>.</w:t>
       </w:r>
@@ -2883,13 +2965,35 @@
         <w:t>dû</w:t>
       </w:r>
       <w:r>
-        <w:t xml:space="preserve"> au fait que la version long long ne nous permet pas de poursuivre de longues simulations, alors que long double le permet au détriment de la précision.</w:t>
-      </w:r>
-      <w:r>
-        <w:t xml:space="preserve"> Dans la suite de ce rapport nous utiliseront la version unsigned long long pour les simulations de précision (fichiers finissant par I).</w:t>
-      </w:r>
-      <w:bookmarkStart w:id="14" w:name="_GoBack"/>
-      <w:bookmarkEnd w:id="14"/>
+        <w:t xml:space="preserve"> au fait que la version long </w:t>
+      </w:r>
+      <w:proofErr w:type="spellStart"/>
+      <w:r>
+        <w:t>long</w:t>
+      </w:r>
+      <w:proofErr w:type="spellEnd"/>
+      <w:r>
+        <w:t xml:space="preserve"> ne nous permet pas de poursuivre de longues simulations, alors que long double le permet au détriment de la précision.</w:t>
+      </w:r>
+      <w:r>
+        <w:t xml:space="preserve"> Dans la suite de ce rapport nous utiliseront la version </w:t>
+      </w:r>
+      <w:proofErr w:type="spellStart"/>
+      <w:r>
+        <w:t>unsigned</w:t>
+      </w:r>
+      <w:proofErr w:type="spellEnd"/>
+      <w:r>
+        <w:t xml:space="preserve"> long </w:t>
+      </w:r>
+      <w:proofErr w:type="spellStart"/>
+      <w:r>
+        <w:t>long</w:t>
+      </w:r>
+      <w:proofErr w:type="spellEnd"/>
+      <w:r>
+        <w:t xml:space="preserve"> pour les simulations de précision (fichiers finissant par I).</w:t>
+      </w:r>
     </w:p>
     <w:p>
       <w:r>
@@ -2902,18 +3006,26 @@
         <w:t>index.html</w:t>
       </w:r>
       <w:r>
-        <w:t>. Les fichiers du programme seront également trouvables et sont accompagnés d'un Makefile permettant de recompiler le programme sur votre machine.</w:t>
+        <w:t xml:space="preserve">. Les fichiers du programme seront également trouvables et sont accompagnés d'un </w:t>
+      </w:r>
+      <w:proofErr w:type="spellStart"/>
+      <w:r>
+        <w:t>Makefile</w:t>
+      </w:r>
+      <w:proofErr w:type="spellEnd"/>
+      <w:r>
+        <w:t xml:space="preserve"> permettant de recompiler le programme sur votre machine.</w:t>
       </w:r>
     </w:p>
     <w:p>
       <w:pPr>
         <w:pStyle w:val="Titre1"/>
       </w:pPr>
-      <w:bookmarkStart w:id="15" w:name="_Toc435663948"/>
+      <w:bookmarkStart w:id="13" w:name="_Toc435663948"/>
       <w:r>
         <w:t>Simulation</w:t>
       </w:r>
-      <w:bookmarkEnd w:id="15"/>
+      <w:bookmarkEnd w:id="13"/>
     </w:p>
     <w:p>
       <w:r>
@@ -2924,11 +3036,11 @@
       <w:pPr>
         <w:pStyle w:val="Titre2"/>
       </w:pPr>
-      <w:bookmarkStart w:id="16" w:name="_Toc435663949"/>
+      <w:bookmarkStart w:id="14" w:name="_Toc435663949"/>
       <w:r>
         <w:t>Contextualisation de notre simulation</w:t>
       </w:r>
-      <w:bookmarkEnd w:id="16"/>
+      <w:bookmarkEnd w:id="14"/>
     </w:p>
     <w:p>
       <w:r>
@@ -2980,7 +3092,16 @@
       </w:r>
       <w:r>
         <w:lastRenderedPageBreak/>
-        <w:t>pas une « grande population ».</w:t>
+        <w:t>pas une "</w:t>
+      </w:r>
+      <w:r>
+        <w:t>grande population</w:t>
+      </w:r>
+      <w:r>
+        <w:t>"</w:t>
+      </w:r>
+      <w:r>
+        <w:t>.</w:t>
       </w:r>
       <w:r>
         <w:t xml:space="preserve"> C’est pourquoi nous avons fait le choix d’une simulation à deux vitesses :</w:t>
@@ -3013,7 +3134,15 @@
         <w:t xml:space="preserve"> (théorème central limite …)</w:t>
       </w:r>
       <w:r>
-        <w:t xml:space="preserve"> selon les conseils de C. Mazel.</w:t>
+        <w:t xml:space="preserve"> selon les conseils de C. </w:t>
+      </w:r>
+      <w:proofErr w:type="spellStart"/>
+      <w:r>
+        <w:t>Mazel</w:t>
+      </w:r>
+      <w:proofErr w:type="spellEnd"/>
+      <w:r>
+        <w:t>.</w:t>
       </w:r>
     </w:p>
     <w:p>
@@ -3021,18 +3150,30 @@
         <w:t>Sur une étude statistique</w:t>
       </w:r>
       <w:r>
-        <w:t>, on entend souvent par « grande population une population d’effectif supérieur à 30. Nous sommes donc avec notre seuil de 100 dans un bon cadre d’utilisation.</w:t>
+        <w:t xml:space="preserve">, on entend souvent par </w:t>
+      </w:r>
+      <w:r>
+        <w:t>"</w:t>
+      </w:r>
+      <w:r>
+        <w:t>grande population</w:t>
+      </w:r>
+      <w:r>
+        <w:t>"</w:t>
+      </w:r>
+      <w:r>
+        <w:t xml:space="preserve"> une population d’effectif supérieur à 30. Nous sommes donc avec notre seuil de 100 dans un bon cadre d’utilisation.</w:t>
       </w:r>
     </w:p>
     <w:p>
       <w:pPr>
         <w:pStyle w:val="Titre2"/>
       </w:pPr>
-      <w:bookmarkStart w:id="17" w:name="_Toc435663950"/>
+      <w:bookmarkStart w:id="15" w:name="_Toc435663950"/>
       <w:r>
         <w:t>Vieillissement de population</w:t>
       </w:r>
-      <w:bookmarkEnd w:id="17"/>
+      <w:bookmarkEnd w:id="15"/>
     </w:p>
     <w:p>
       <w:r>
@@ -3263,21 +3404,7 @@
         <w:rPr>
           <w:rFonts w:eastAsiaTheme="minorEastAsia"/>
         </w:rPr>
-        <w:t xml:space="preserve">convergeait vers une loi Normale. C'est pourquoi ici, pour une grande population, nous avons décidé de choisir une loi </w:t>
-      </w:r>
-      <w:commentRangeStart w:id="18"/>
-      <w:r>
-        <w:rPr>
-          <w:rFonts w:eastAsiaTheme="minorEastAsia"/>
-        </w:rPr>
-        <w:t>Normale</w:t>
-      </w:r>
-      <w:commentRangeEnd w:id="18"/>
-      <w:r>
-        <w:rPr>
-          <w:rStyle w:val="Marquedecommentaire"/>
-        </w:rPr>
-        <w:commentReference w:id="18"/>
+        <w:t>convergeait vers une loi Normale. C'est pourquoi ici, pour une grande population, nous avons décidé de choisir une loi Normale</w:t>
       </w:r>
       <w:r>
         <w:rPr>
@@ -3296,11 +3423,11 @@
       <w:pPr>
         <w:pStyle w:val="Titre2"/>
       </w:pPr>
-      <w:bookmarkStart w:id="19" w:name="_Toc435663951"/>
+      <w:bookmarkStart w:id="16" w:name="_Toc435663951"/>
       <w:r>
         <w:t>Naissance de lapereaux</w:t>
       </w:r>
-      <w:bookmarkEnd w:id="19"/>
+      <w:bookmarkEnd w:id="16"/>
     </w:p>
     <w:p>
       <w:r>
@@ -3849,15 +3976,6 @@
                 </w:rPr>
                 <m:t>*probabilité de portée*nombre de femelles</m:t>
               </m:r>
-              <m:r>
-                <m:rPr>
-                  <m:sty m:val="p"/>
-                </m:rPr>
-                <w:rPr>
-                  <w:rStyle w:val="Marquedecommentaire"/>
-                </w:rPr>
-                <w:commentReference w:id="20"/>
-              </m:r>
             </m:e>
           </m:rad>
         </m:oMath>
@@ -3873,12 +3991,34 @@
         <w:rPr>
           <w:rFonts w:eastAsiaTheme="minorEastAsia"/>
         </w:rPr>
-        <w:t>Nous approximons donc notre somme de loi uniforme, dont nous avons calculer les paramètres précédemment, par une loi Normale d’espérance N*E[U] et de variance N*V[U]. A ceci nous multiplions la probabilité d’avoir une portée.</w:t>
-      </w:r>
-    </w:p>
-    <w:p>
-      <w:r>
-        <w:t>La détermination du sexe s'effectue en utilisant les mêmes lois dans le mêmes conditions (taille de la population de la classe) que dans le cas des naissances. L</w:t>
+        <w:t>Nous approximons donc notre somme de loi uniforme, dont nous avons calculer les paramètres précédemment, par une loi Normale d’espérance N*</w:t>
+      </w:r>
+      <w:proofErr w:type="gramStart"/>
+      <w:r>
+        <w:rPr>
+          <w:rFonts w:eastAsiaTheme="minorEastAsia"/>
+        </w:rPr>
+        <w:t>E[</w:t>
+      </w:r>
+      <w:proofErr w:type="gramEnd"/>
+      <w:r>
+        <w:rPr>
+          <w:rFonts w:eastAsiaTheme="minorEastAsia"/>
+        </w:rPr>
+        <w:t>U] et de variance N*V[U]. A ceci nous multiplions la probabilité d’avoir une portée.</w:t>
+      </w:r>
+    </w:p>
+    <w:p>
+      <w:r>
+        <w:t xml:space="preserve">La détermination du sexe s'effectue en utilisant les mêmes lois dans </w:t>
+      </w:r>
+      <w:proofErr w:type="gramStart"/>
+      <w:r>
+        <w:t>le mêmes conditions</w:t>
+      </w:r>
+      <w:proofErr w:type="gramEnd"/>
+      <w:r>
+        <w:t xml:space="preserve"> (taille de la population de la classe) que dans le cas des naissances. L</w:t>
       </w:r>
       <w:r>
         <w:t>es paramètres de la loi Normale dans ce cas</w:t>
@@ -4010,6 +4150,13 @@
         </w:rPr>
         <w:t>lapin mâle qu'un lapin femelle.</w:t>
       </w:r>
+    </w:p>
+    <w:p>
+      <w:pPr>
+        <w:rPr>
+          <w:rFonts w:eastAsiaTheme="minorEastAsia"/>
+        </w:rPr>
+      </w:pPr>
       <w:r>
         <w:rPr>
           <w:rFonts w:eastAsiaTheme="minorEastAsia"/>
@@ -4024,7 +4171,7 @@
           <w:rFonts w:eastAsiaTheme="minorEastAsia"/>
         </w:rPr>
       </w:pPr>
-      <w:bookmarkStart w:id="21" w:name="_Toc435663952"/>
+      <w:bookmarkStart w:id="17" w:name="_Toc435663952"/>
       <w:r>
         <w:rPr>
           <w:rFonts w:eastAsiaTheme="minorEastAsia"/>
@@ -4032,7 +4179,7 @@
         <w:lastRenderedPageBreak/>
         <w:t>Utilisation du programme</w:t>
       </w:r>
-      <w:bookmarkEnd w:id="21"/>
+      <w:bookmarkEnd w:id="17"/>
     </w:p>
     <w:p>
       <w:r>
@@ -4054,21 +4201,7 @@
         <w:t>ifie, nous simulons simplement 1</w:t>
       </w:r>
       <w:r>
-        <w:t xml:space="preserve">0 années en une seule </w:t>
-      </w:r>
-      <w:commentRangeStart w:id="22"/>
-      <w:r>
-        <w:t>fois</w:t>
-      </w:r>
-      <w:commentRangeEnd w:id="22"/>
-      <w:r>
-        <w:rPr>
-          <w:rStyle w:val="Marquedecommentaire"/>
-        </w:rPr>
-        <w:commentReference w:id="22"/>
-      </w:r>
-      <w:r>
-        <w:t>.</w:t>
+        <w:t>0 années en une seule fois.</w:t>
       </w:r>
     </w:p>
     <w:p>
@@ -4087,12 +4220,14 @@
       <w:r>
         <w:t xml:space="preserve"> On peut également utiliser l'option '-f' afin d'avoir les résultats dans le fichier </w:t>
       </w:r>
+      <w:proofErr w:type="spellStart"/>
       <w:r>
         <w:rPr>
           <w:i/>
         </w:rPr>
         <w:t>lap.out</w:t>
       </w:r>
+      <w:proofErr w:type="spellEnd"/>
       <w:r>
         <w:t xml:space="preserve"> qui sera créé dans le répertoire du projet. Ces deux options sont cumulables.</w:t>
       </w:r>
@@ -4101,22 +4236,24 @@
       <w:pPr>
         <w:pStyle w:val="Titre2"/>
       </w:pPr>
-      <w:bookmarkStart w:id="23" w:name="_Toc435663953"/>
+      <w:bookmarkStart w:id="18" w:name="_Toc435663953"/>
       <w:r>
         <w:t>Structure du fichier de sortie</w:t>
       </w:r>
-      <w:bookmarkEnd w:id="23"/>
+      <w:bookmarkEnd w:id="18"/>
     </w:p>
     <w:p>
       <w:r>
         <w:t xml:space="preserve">En utilisant l'option –f du programme, un fichier de sortie </w:t>
       </w:r>
+      <w:proofErr w:type="spellStart"/>
       <w:r>
         <w:rPr>
           <w:i/>
         </w:rPr>
         <w:t>lap.out</w:t>
       </w:r>
+      <w:proofErr w:type="spellEnd"/>
       <w:r>
         <w:t xml:space="preserve"> est généré. Ce fichier contient les résultats de toutes les simulations lancées. Une ligne se compose des données suivantes :</w:t>
       </w:r>
@@ -4157,11 +4294,19 @@
               <w:pStyle w:val="Sansinterligne"/>
               <w:jc w:val="center"/>
             </w:pPr>
+            <w:proofErr w:type="gramStart"/>
             <w:r>
               <w:rPr>
                 <w:color w:val="auto"/>
               </w:rPr>
-              <w:t>[ 9/2007 ]</w:t>
+              <w:t>[ 9</w:t>
+            </w:r>
+            <w:proofErr w:type="gramEnd"/>
+            <w:r>
+              <w:rPr>
+                <w:color w:val="auto"/>
+              </w:rPr>
+              <w:t>/2007 ]</w:t>
             </w:r>
           </w:p>
         </w:tc>
@@ -4401,7 +4546,7 @@
       <w:pPr>
         <w:pStyle w:val="Titre"/>
       </w:pPr>
-      <w:bookmarkStart w:id="24" w:name="_Toc435663954"/>
+      <w:bookmarkStart w:id="19" w:name="_Toc435663954"/>
       <w:r>
         <w:lastRenderedPageBreak/>
         <w:t>Analyse des r</w:t>
@@ -4409,7 +4554,7 @@
       <w:r>
         <w:t>ésultats</w:t>
       </w:r>
-      <w:bookmarkEnd w:id="24"/>
+      <w:bookmarkEnd w:id="19"/>
     </w:p>
     <w:p>
       <w:r>
@@ -4443,6 +4588,7 @@
         <w:t>Simulation sur 1 an</w:t>
       </w:r>
     </w:p>
+    <w:p/>
     <w:p>
       <w:pPr>
         <w:pStyle w:val="Titre1"/>
@@ -4451,6 +4597,7 @@
         <w:t>Simulation sur 2 ans</w:t>
       </w:r>
     </w:p>
+    <w:p/>
     <w:p>
       <w:pPr>
         <w:pStyle w:val="Titre1"/>
@@ -4459,6 +4606,7 @@
         <w:t>Simulation sur 3 ans</w:t>
       </w:r>
     </w:p>
+    <w:p/>
     <w:p>
       <w:pPr>
         <w:pStyle w:val="Titre1"/>
@@ -4472,11 +4620,12 @@
       <w:r>
         <w:t>sur 4 ans</w:t>
       </w:r>
-      <w:bookmarkStart w:id="25" w:name="_Toc435663955"/>
+      <w:bookmarkStart w:id="20" w:name="_Toc435663955"/>
       <w:r>
         <w:t xml:space="preserve"> </w:t>
       </w:r>
     </w:p>
+    <w:p/>
     <w:p>
       <w:pPr>
         <w:pStyle w:val="Titre1"/>
@@ -4485,6 +4634,7 @@
         <w:t>Simulation sur 5 ans</w:t>
       </w:r>
     </w:p>
+    <w:p/>
     <w:p>
       <w:pPr>
         <w:pStyle w:val="Titre1"/>
@@ -4496,6 +4646,7 @@
         <w:t xml:space="preserve"> </w:t>
       </w:r>
     </w:p>
+    <w:p/>
     <w:p>
       <w:pPr>
         <w:pStyle w:val="Titre1"/>
@@ -4504,6 +4655,7 @@
         <w:t>Simulation sur 15 ans</w:t>
       </w:r>
     </w:p>
+    <w:p/>
     <w:p>
       <w:pPr>
         <w:pStyle w:val="Titre1"/>
@@ -4512,6 +4664,7 @@
         <w:t>Simulation sur 20 ans</w:t>
       </w:r>
     </w:p>
+    <w:p/>
     <w:p>
       <w:pPr>
         <w:pStyle w:val="Titre1"/>
@@ -4520,21 +4673,27 @@
         <w:t>Simulation sur 600 ans</w:t>
       </w:r>
     </w:p>
+    <w:p/>
     <w:p>
       <w:pPr>
         <w:pStyle w:val="Titre1"/>
       </w:pPr>
       <w:r>
+        <w:lastRenderedPageBreak/>
         <w:t>Simulation sur 20 ans et 50 réplications</w:t>
       </w:r>
-      <w:bookmarkEnd w:id="25"/>
-    </w:p>
-    <w:p>
-      <w:r>
-        <w:t>Pour tester notre programme, nous procédons à une simulation sur 20 ans, avec 50 réplications.</w:t>
-      </w:r>
-    </w:p>
-    <w:p>
+      <w:bookmarkEnd w:id="20"/>
+    </w:p>
+    <w:p>
+      <w:r>
+        <w:t>Nous</w:t>
+      </w:r>
+      <w:r>
+        <w:t xml:space="preserve"> procédons à une simulation sur 20 ans, avec 50 réplications.</w:t>
+      </w:r>
+      <w:r>
+        <w:t xml:space="preserve"> </w:t>
+      </w:r>
       <w:r>
         <w:t>La commande exécutée est la suivante :</w:t>
       </w:r>
@@ -4544,8 +4703,23 @@
         <w:pStyle w:val="Code"/>
         <w:spacing w:after="120"/>
       </w:pPr>
-      <w:r>
-        <w:t>./GameOfRabbitsI 20 50</w:t>
+      <w:proofErr w:type="gramStart"/>
+      <w:r>
+        <w:t>./</w:t>
+      </w:r>
+      <w:proofErr w:type="spellStart"/>
+      <w:proofErr w:type="gramEnd"/>
+      <w:r>
+        <w:t>G</w:t>
+      </w:r>
+      <w:bookmarkStart w:id="21" w:name="_GoBack"/>
+      <w:bookmarkEnd w:id="21"/>
+      <w:r>
+        <w:t>ameOfRabbitsI</w:t>
+      </w:r>
+      <w:proofErr w:type="spellEnd"/>
+      <w:r>
+        <w:t xml:space="preserve"> 20 50</w:t>
       </w:r>
     </w:p>
     <w:p>
@@ -4565,10 +4739,10 @@
       </w:pPr>
       <w:r>
         <w:object w:dxaOrig="4979" w:dyaOrig="4052" w14:anchorId="4B53C3F6">
-          <v:shape id="_x0000_i1026" type="#_x0000_t75" style="width:265.05pt;height:194.65pt" o:ole="">
+          <v:shape id="_x0000_i1025" type="#_x0000_t75" style="width:265.05pt;height:194.65pt" o:ole="">
             <v:imagedata r:id="rId19" o:title=""/>
           </v:shape>
-          <o:OLEObject Type="Embed" ProgID="Excel.Sheet.12" ShapeID="_x0000_i1026" DrawAspect="Content" ObjectID="_1509407361" r:id="rId20"/>
+          <o:OLEObject Type="Embed" ProgID="Excel.Sheet.12" ShapeID="_x0000_i1025" DrawAspect="Content" ObjectID="_1509427105" r:id="rId20"/>
         </w:object>
       </w:r>
     </w:p>
@@ -4579,27 +4753,14 @@
       <w:r>
         <w:t xml:space="preserve">Figure </w:t>
       </w:r>
-      <w:r>
-        <w:fldChar w:fldCharType="begin"/>
-      </w:r>
-      <w:r>
-        <w:instrText xml:space="preserve"> SEQ Figure \* ARABIC </w:instrText>
-      </w:r>
-      <w:r>
-        <w:fldChar w:fldCharType="separate"/>
-      </w:r>
-      <w:r>
-        <w:rPr>
-          <w:noProof/>
-        </w:rPr>
-        <w:t>4</w:t>
-      </w:r>
-      <w:r>
-        <w:rPr>
-          <w:noProof/>
-        </w:rPr>
-        <w:fldChar w:fldCharType="end"/>
-      </w:r>
+      <w:fldSimple w:instr=" SEQ Figure \* ARABIC ">
+        <w:r>
+          <w:rPr>
+            <w:noProof/>
+          </w:rPr>
+          <w:t>4</w:t>
+        </w:r>
+      </w:fldSimple>
       <w:r>
         <w:t xml:space="preserve"> - Intervalle de confiance sur 50 réplications</w:t>
       </w:r>
@@ -4645,12 +4806,12 @@
       <w:pPr>
         <w:pStyle w:val="Titre1"/>
       </w:pPr>
-      <w:bookmarkStart w:id="26" w:name="_Toc435663956"/>
+      <w:bookmarkStart w:id="22" w:name="_Toc435663956"/>
       <w:r>
         <w:lastRenderedPageBreak/>
         <w:t>Simulation sur 20 ans et 5000 réplications</w:t>
       </w:r>
-      <w:bookmarkEnd w:id="26"/>
+      <w:bookmarkEnd w:id="22"/>
     </w:p>
     <w:p>
       <w:r>
@@ -4662,7 +4823,15 @@
         <w:pStyle w:val="Code"/>
       </w:pPr>
       <w:r>
-        <w:t>/GameOfRabbitsI 20 50</w:t>
+        <w:t>/</w:t>
+      </w:r>
+      <w:proofErr w:type="spellStart"/>
+      <w:r>
+        <w:t>GameOfRabbitsI</w:t>
+      </w:r>
+      <w:proofErr w:type="spellEnd"/>
+      <w:r>
+        <w:t xml:space="preserve"> 20 50</w:t>
       </w:r>
       <w:r>
         <w:t>00</w:t>
@@ -4681,10 +4850,10 @@
       </w:pPr>
       <w:r>
         <w:object w:dxaOrig="6259" w:dyaOrig="4052" w14:anchorId="5D6CB152">
-          <v:shape id="_x0000_i1027" type="#_x0000_t75" style="width:312.55pt;height:202.55pt" o:ole="">
+          <v:shape id="_x0000_i1026" type="#_x0000_t75" style="width:312.55pt;height:202.55pt" o:ole="">
             <v:imagedata r:id="rId21" o:title=""/>
           </v:shape>
-          <o:OLEObject Type="Embed" ProgID="Excel.Sheet.12" ShapeID="_x0000_i1027" DrawAspect="Content" ObjectID="_1509407362" r:id="rId22"/>
+          <o:OLEObject Type="Embed" ProgID="Excel.Sheet.12" ShapeID="_x0000_i1026" DrawAspect="Content" ObjectID="_1509427106" r:id="rId22"/>
         </w:object>
       </w:r>
     </w:p>
@@ -4695,27 +4864,14 @@
       <w:r>
         <w:t xml:space="preserve">Figure </w:t>
       </w:r>
-      <w:r>
-        <w:fldChar w:fldCharType="begin"/>
-      </w:r>
-      <w:r>
-        <w:instrText xml:space="preserve"> SEQ Figure \* ARABIC </w:instrText>
-      </w:r>
-      <w:r>
-        <w:fldChar w:fldCharType="separate"/>
-      </w:r>
-      <w:r>
-        <w:rPr>
-          <w:noProof/>
-        </w:rPr>
-        <w:t>5</w:t>
-      </w:r>
-      <w:r>
-        <w:rPr>
-          <w:noProof/>
-        </w:rPr>
-        <w:fldChar w:fldCharType="end"/>
-      </w:r>
+      <w:fldSimple w:instr=" SEQ Figure \* ARABIC ">
+        <w:r>
+          <w:rPr>
+            <w:noProof/>
+          </w:rPr>
+          <w:t>5</w:t>
+        </w:r>
+      </w:fldSimple>
       <w:r>
         <w:t xml:space="preserve"> - Intervalle de confiance avec 5 000 réplications</w:t>
       </w:r>
@@ -4747,12 +4903,12 @@
       <w:pPr>
         <w:pStyle w:val="Titre1"/>
       </w:pPr>
-      <w:bookmarkStart w:id="27" w:name="_Toc435663957"/>
+      <w:bookmarkStart w:id="23" w:name="_Toc435663957"/>
       <w:r>
         <w:lastRenderedPageBreak/>
         <w:t>Analyse des performances</w:t>
       </w:r>
-      <w:bookmarkEnd w:id="27"/>
+      <w:bookmarkEnd w:id="23"/>
     </w:p>
     <w:p>
       <w:r>
@@ -4767,10 +4923,10 @@
       </w:pPr>
       <w:r>
         <w:object w:dxaOrig="9011" w:dyaOrig="4628" w14:anchorId="6F6324C9">
-          <v:shape id="_x0000_i1028" type="#_x0000_t75" style="width:450.2pt;height:231.8pt" o:ole="">
+          <v:shape id="_x0000_i1027" type="#_x0000_t75" style="width:450.2pt;height:231.8pt" o:ole="">
             <v:imagedata r:id="rId23" o:title=""/>
           </v:shape>
-          <o:OLEObject Type="Embed" ProgID="Excel.Sheet.12" ShapeID="_x0000_i1028" DrawAspect="Content" ObjectID="_1509407363" r:id="rId24"/>
+          <o:OLEObject Type="Embed" ProgID="Excel.Sheet.12" ShapeID="_x0000_i1027" DrawAspect="Content" ObjectID="_1509427107" r:id="rId24"/>
         </w:object>
       </w:r>
     </w:p>
@@ -4781,27 +4937,14 @@
       <w:r>
         <w:t xml:space="preserve">Figure </w:t>
       </w:r>
-      <w:r>
-        <w:fldChar w:fldCharType="begin"/>
-      </w:r>
-      <w:r>
-        <w:instrText xml:space="preserve"> SEQ Figure \* ARABIC </w:instrText>
-      </w:r>
-      <w:r>
-        <w:fldChar w:fldCharType="separate"/>
-      </w:r>
-      <w:r>
-        <w:rPr>
-          <w:noProof/>
-        </w:rPr>
-        <w:t>6</w:t>
-      </w:r>
-      <w:r>
-        <w:rPr>
-          <w:noProof/>
-        </w:rPr>
-        <w:fldChar w:fldCharType="end"/>
-      </w:r>
+      <w:fldSimple w:instr=" SEQ Figure \* ARABIC ">
+        <w:r>
+          <w:rPr>
+            <w:noProof/>
+          </w:rPr>
+          <w:t>6</w:t>
+        </w:r>
+      </w:fldSimple>
       <w:r>
         <w:t xml:space="preserve"> - Temps d'exécution en fonction du nombre d'années</w:t>
       </w:r>
@@ -4829,12 +4972,12 @@
       <w:pPr>
         <w:pStyle w:val="Titre"/>
       </w:pPr>
-      <w:bookmarkStart w:id="28" w:name="_Toc435663958"/>
+      <w:bookmarkStart w:id="24" w:name="_Toc435663958"/>
       <w:r>
         <w:lastRenderedPageBreak/>
         <w:t>Conclusion</w:t>
       </w:r>
-      <w:bookmarkEnd w:id="28"/>
+      <w:bookmarkEnd w:id="24"/>
     </w:p>
     <w:p>
       <w:r>
@@ -4887,7 +5030,7 @@
         <w:br w:type="page"/>
       </w:r>
     </w:p>
-    <w:bookmarkStart w:id="29" w:name="_Toc435663959" w:displacedByCustomXml="next"/>
+    <w:bookmarkStart w:id="25" w:name="_Toc435663959" w:displacedByCustomXml="next"/>
     <w:sdt>
       <w:sdtPr>
         <w:rPr>
@@ -4913,7 +5056,7 @@
           <w:r>
             <w:t>Références</w:t>
           </w:r>
-          <w:bookmarkEnd w:id="29"/>
+          <w:bookmarkEnd w:id="25"/>
         </w:p>
         <w:sdt>
           <w:sdtPr>
@@ -5032,75 +5175,6 @@
 </w:document>
 </file>
 
-<file path=word/comments.xml><?xml version="1.0" encoding="utf-8"?>
-<w:comments xmlns:wpc="http://schemas.microsoft.com/office/word/2010/wordprocessingCanvas" xmlns:cx="http://schemas.microsoft.com/office/drawing/2014/chartex" xmlns:cx1="http://schemas.microsoft.com/office/drawing/2015/9/8/chartex" xmlns:mc="http://schemas.openxmlformats.org/markup-compatibility/2006" xmlns:o="urn:schemas-microsoft-com:office:office" xmlns:r="http://schemas.openxmlformats.org/officeDocument/2006/relationships" xmlns:m="http://schemas.openxmlformats.org/officeDocument/2006/math" xmlns:v="urn:schemas-microsoft-com:vml" xmlns:wp14="http://schemas.microsoft.com/office/word/2010/wordprocessingDrawing" xmlns:wp="http://schemas.openxmlformats.org/drawingml/2006/wordprocessingDrawing" xmlns:w10="urn:schemas-microsoft-com:office:word" xmlns:w="http://schemas.openxmlformats.org/wordprocessingml/2006/main" xmlns:w14="http://schemas.microsoft.com/office/word/2010/wordml" xmlns:w15="http://schemas.microsoft.com/office/word/2012/wordml" xmlns:w16se="http://schemas.microsoft.com/office/word/2015/wordml/symex" xmlns:wpg="http://schemas.microsoft.com/office/word/2010/wordprocessingGroup" xmlns:wpi="http://schemas.microsoft.com/office/word/2010/wordprocessingInk" xmlns:wne="http://schemas.microsoft.com/office/word/2006/wordml" xmlns:wps="http://schemas.microsoft.com/office/word/2010/wordprocessingShape" mc:Ignorable="w14 w15 w16se wp14">
-  <w:comment w:id="6" w:author="BARBESANGE Benjamin" w:date="2015-11-18T20:41:00Z" w:initials="BB">
-    <w:p>
-      <w:pPr>
-        <w:pStyle w:val="Commentaire"/>
-      </w:pPr>
-      <w:r>
-        <w:rPr>
-          <w:rStyle w:val="Marquedecommentaire"/>
-        </w:rPr>
-        <w:annotationRef/>
-      </w:r>
-      <w:r>
-        <w:t>LOL</w:t>
-      </w:r>
-    </w:p>
-  </w:comment>
-  <w:comment w:id="18" w:author="BARBESANGE Benjamin" w:date="2015-11-18T20:41:00Z" w:initials="BB">
-    <w:p>
-      <w:pPr>
-        <w:pStyle w:val="Commentaire"/>
-      </w:pPr>
-      <w:r>
-        <w:rPr>
-          <w:rStyle w:val="Marquedecommentaire"/>
-        </w:rPr>
-        <w:annotationRef/>
-      </w:r>
-      <w:r>
-        <w:t>Si tu as toujours les calculs, tu peux les ajouter</w:t>
-      </w:r>
-    </w:p>
-  </w:comment>
-  <w:comment w:id="20" w:author="BARBESANGE Benjamin" w:date="2015-11-18T20:42:00Z" w:initials="BB">
-    <w:p>
-      <w:pPr>
-        <w:pStyle w:val="Commentaire"/>
-      </w:pPr>
-      <w:r>
-        <w:rPr>
-          <w:rStyle w:val="Marquedecommentaire"/>
-        </w:rPr>
-        <w:annotationRef/>
-      </w:r>
-      <w:r>
-        <w:t>Pareil, tu peux ajouter les calculs si tu les as</w:t>
-      </w:r>
-    </w:p>
-  </w:comment>
-  <w:comment w:id="22" w:author="BARBESANGE Benjamin" w:date="2015-11-18T20:43:00Z" w:initials="BB">
-    <w:p>
-      <w:pPr>
-        <w:pStyle w:val="Commentaire"/>
-      </w:pPr>
-      <w:r>
-        <w:rPr>
-          <w:rStyle w:val="Marquedecommentaire"/>
-        </w:rPr>
-        <w:annotationRef/>
-      </w:r>
-      <w:r>
-        <w:t>D'ailleurs, peut être le passer à 10 dans le programme …</w:t>
-      </w:r>
-    </w:p>
-  </w:comment>
-</w:comments>
-</file>
-
 <file path=word/commentsExtended.xml><?xml version="1.0" encoding="utf-8"?>
 <w15:commentsEx xmlns:wpc="http://schemas.microsoft.com/office/word/2010/wordprocessingCanvas" xmlns:cx="http://schemas.microsoft.com/office/drawing/2014/chartex" xmlns:cx1="http://schemas.microsoft.com/office/drawing/2015/9/8/chartex" xmlns:mc="http://schemas.openxmlformats.org/markup-compatibility/2006" xmlns:o="urn:schemas-microsoft-com:office:office" xmlns:r="http://schemas.openxmlformats.org/officeDocument/2006/relationships" xmlns:m="http://schemas.openxmlformats.org/officeDocument/2006/math" xmlns:v="urn:schemas-microsoft-com:vml" xmlns:wp14="http://schemas.microsoft.com/office/word/2010/wordprocessingDrawing" xmlns:wp="http://schemas.openxmlformats.org/drawingml/2006/wordprocessingDrawing" xmlns:w10="urn:schemas-microsoft-com:office:word" xmlns:w="http://schemas.openxmlformats.org/wordprocessingml/2006/main" xmlns:w14="http://schemas.microsoft.com/office/word/2010/wordml" xmlns:w15="http://schemas.microsoft.com/office/word/2012/wordml" xmlns:w16se="http://schemas.microsoft.com/office/word/2015/wordml/symex" xmlns:wpg="http://schemas.microsoft.com/office/word/2010/wordprocessingGroup" xmlns:wpi="http://schemas.microsoft.com/office/word/2010/wordprocessingInk" xmlns:wne="http://schemas.microsoft.com/office/word/2006/wordml" xmlns:wps="http://schemas.microsoft.com/office/word/2010/wordprocessingShape" mc:Ignorable="w14 w15 w16se wp14">
   <w15:commentEx w15:paraId="1EBEF9EA" w15:done="0"/>
@@ -5111,7 +5185,7 @@
 </file>
 
 <file path=word/endnotes.xml><?xml version="1.0" encoding="utf-8"?>
-<w:endnotes xmlns:wpc="http://schemas.microsoft.com/office/word/2010/wordprocessingCanvas" xmlns:cx="http://schemas.microsoft.com/office/drawing/2014/chartex" xmlns:cx1="http://schemas.microsoft.com/office/drawing/2015/9/8/chartex" xmlns:mc="http://schemas.openxmlformats.org/markup-compatibility/2006" xmlns:o="urn:schemas-microsoft-com:office:office" xmlns:r="http://schemas.openxmlformats.org/officeDocument/2006/relationships" xmlns:m="http://schemas.openxmlformats.org/officeDocument/2006/math" xmlns:v="urn:schemas-microsoft-com:vml" xmlns:wp14="http://schemas.microsoft.com/office/word/2010/wordprocessingDrawing" xmlns:wp="http://schemas.openxmlformats.org/drawingml/2006/wordprocessingDrawing" xmlns:w10="urn:schemas-microsoft-com:office:word" xmlns:w="http://schemas.openxmlformats.org/wordprocessingml/2006/main" xmlns:w14="http://schemas.microsoft.com/office/word/2010/wordml" xmlns:w15="http://schemas.microsoft.com/office/word/2012/wordml" xmlns:w16se="http://schemas.microsoft.com/office/word/2015/wordml/symex" xmlns:wpg="http://schemas.microsoft.com/office/word/2010/wordprocessingGroup" xmlns:wpi="http://schemas.microsoft.com/office/word/2010/wordprocessingInk" xmlns:wne="http://schemas.microsoft.com/office/word/2006/wordml" xmlns:wps="http://schemas.microsoft.com/office/word/2010/wordprocessingShape" mc:Ignorable="w14 w15 w16se wp14">
+<w:endnotes xmlns:wpc="http://schemas.microsoft.com/office/word/2010/wordprocessingCanvas" xmlns:mc="http://schemas.openxmlformats.org/markup-compatibility/2006" xmlns:o="urn:schemas-microsoft-com:office:office" xmlns:r="http://schemas.openxmlformats.org/officeDocument/2006/relationships" xmlns:m="http://schemas.openxmlformats.org/officeDocument/2006/math" xmlns:v="urn:schemas-microsoft-com:vml" xmlns:wp14="http://schemas.microsoft.com/office/word/2010/wordprocessingDrawing" xmlns:wp="http://schemas.openxmlformats.org/drawingml/2006/wordprocessingDrawing" xmlns:w10="urn:schemas-microsoft-com:office:word" xmlns:w="http://schemas.openxmlformats.org/wordprocessingml/2006/main" xmlns:w14="http://schemas.microsoft.com/office/word/2010/wordml" xmlns:wpg="http://schemas.microsoft.com/office/word/2010/wordprocessingGroup" xmlns:wpi="http://schemas.microsoft.com/office/word/2010/wordprocessingInk" xmlns:wne="http://schemas.microsoft.com/office/word/2006/wordml" xmlns:wps="http://schemas.microsoft.com/office/word/2010/wordprocessingShape" mc:Ignorable="w14 wp14">
   <w:endnote w:type="separator" w:id="-1">
     <w:p>
       <w:r>
@@ -5130,7 +5204,7 @@
 </file>
 
 <file path=word/footer1.xml><?xml version="1.0" encoding="utf-8"?>
-<w:ftr xmlns:wpc="http://schemas.microsoft.com/office/word/2010/wordprocessingCanvas" xmlns:cx="http://schemas.microsoft.com/office/drawing/2014/chartex" xmlns:cx1="http://schemas.microsoft.com/office/drawing/2015/9/8/chartex" xmlns:mc="http://schemas.openxmlformats.org/markup-compatibility/2006" xmlns:o="urn:schemas-microsoft-com:office:office" xmlns:r="http://schemas.openxmlformats.org/officeDocument/2006/relationships" xmlns:m="http://schemas.openxmlformats.org/officeDocument/2006/math" xmlns:v="urn:schemas-microsoft-com:vml" xmlns:wp14="http://schemas.microsoft.com/office/word/2010/wordprocessingDrawing" xmlns:wp="http://schemas.openxmlformats.org/drawingml/2006/wordprocessingDrawing" xmlns:w10="urn:schemas-microsoft-com:office:word" xmlns:w="http://schemas.openxmlformats.org/wordprocessingml/2006/main" xmlns:w14="http://schemas.microsoft.com/office/word/2010/wordml" xmlns:w15="http://schemas.microsoft.com/office/word/2012/wordml" xmlns:w16se="http://schemas.microsoft.com/office/word/2015/wordml/symex" xmlns:wpg="http://schemas.microsoft.com/office/word/2010/wordprocessingGroup" xmlns:wpi="http://schemas.microsoft.com/office/word/2010/wordprocessingInk" xmlns:wne="http://schemas.microsoft.com/office/word/2006/wordml" xmlns:wps="http://schemas.microsoft.com/office/word/2010/wordprocessingShape" mc:Ignorable="w14 w15 w16se wp14">
+<w:ftr xmlns:wpc="http://schemas.microsoft.com/office/word/2010/wordprocessingCanvas" xmlns:mc="http://schemas.openxmlformats.org/markup-compatibility/2006" xmlns:o="urn:schemas-microsoft-com:office:office" xmlns:r="http://schemas.openxmlformats.org/officeDocument/2006/relationships" xmlns:m="http://schemas.openxmlformats.org/officeDocument/2006/math" xmlns:v="urn:schemas-microsoft-com:vml" xmlns:wp14="http://schemas.microsoft.com/office/word/2010/wordprocessingDrawing" xmlns:wp="http://schemas.openxmlformats.org/drawingml/2006/wordprocessingDrawing" xmlns:w10="urn:schemas-microsoft-com:office:word" xmlns:w="http://schemas.openxmlformats.org/wordprocessingml/2006/main" xmlns:w14="http://schemas.microsoft.com/office/word/2010/wordml" xmlns:wpg="http://schemas.microsoft.com/office/word/2010/wordprocessingGroup" xmlns:wpi="http://schemas.microsoft.com/office/word/2010/wordprocessingInk" xmlns:wne="http://schemas.microsoft.com/office/word/2006/wordml" xmlns:wps="http://schemas.microsoft.com/office/word/2010/wordprocessingShape" mc:Ignorable="w14 wp14">
   <w:sdt>
     <w:sdtPr>
       <w:id w:val="411893608"/>
@@ -5159,7 +5233,7 @@
           <w:rPr>
             <w:noProof/>
           </w:rPr>
-          <w:t>6</w:t>
+          <w:t>11</w:t>
         </w:r>
         <w:r>
           <w:fldChar w:fldCharType="end"/>
@@ -5247,7 +5321,7 @@
 </file>
 
 <file path=word/footer2.xml><?xml version="1.0" encoding="utf-8"?>
-<w:ftr xmlns:wpc="http://schemas.microsoft.com/office/word/2010/wordprocessingCanvas" xmlns:cx="http://schemas.microsoft.com/office/drawing/2014/chartex" xmlns:cx1="http://schemas.microsoft.com/office/drawing/2015/9/8/chartex" xmlns:mc="http://schemas.openxmlformats.org/markup-compatibility/2006" xmlns:o="urn:schemas-microsoft-com:office:office" xmlns:r="http://schemas.openxmlformats.org/officeDocument/2006/relationships" xmlns:m="http://schemas.openxmlformats.org/officeDocument/2006/math" xmlns:v="urn:schemas-microsoft-com:vml" xmlns:wp14="http://schemas.microsoft.com/office/word/2010/wordprocessingDrawing" xmlns:wp="http://schemas.openxmlformats.org/drawingml/2006/wordprocessingDrawing" xmlns:w10="urn:schemas-microsoft-com:office:word" xmlns:w="http://schemas.openxmlformats.org/wordprocessingml/2006/main" xmlns:w14="http://schemas.microsoft.com/office/word/2010/wordml" xmlns:w15="http://schemas.microsoft.com/office/word/2012/wordml" xmlns:w16se="http://schemas.microsoft.com/office/word/2015/wordml/symex" xmlns:wpg="http://schemas.microsoft.com/office/word/2010/wordprocessingGroup" xmlns:wpi="http://schemas.microsoft.com/office/word/2010/wordprocessingInk" xmlns:wne="http://schemas.microsoft.com/office/word/2006/wordml" xmlns:wps="http://schemas.microsoft.com/office/word/2010/wordprocessingShape" mc:Ignorable="w14 w15 w16se wp14">
+<w:ftr xmlns:wpc="http://schemas.microsoft.com/office/word/2010/wordprocessingCanvas" xmlns:mc="http://schemas.openxmlformats.org/markup-compatibility/2006" xmlns:o="urn:schemas-microsoft-com:office:office" xmlns:r="http://schemas.openxmlformats.org/officeDocument/2006/relationships" xmlns:m="http://schemas.openxmlformats.org/officeDocument/2006/math" xmlns:v="urn:schemas-microsoft-com:vml" xmlns:wp14="http://schemas.microsoft.com/office/word/2010/wordprocessingDrawing" xmlns:wp="http://schemas.openxmlformats.org/drawingml/2006/wordprocessingDrawing" xmlns:w10="urn:schemas-microsoft-com:office:word" xmlns:w="http://schemas.openxmlformats.org/wordprocessingml/2006/main" xmlns:w14="http://schemas.microsoft.com/office/word/2010/wordml" xmlns:wpg="http://schemas.microsoft.com/office/word/2010/wordprocessingGroup" xmlns:wpi="http://schemas.microsoft.com/office/word/2010/wordprocessingInk" xmlns:wne="http://schemas.microsoft.com/office/word/2006/wordml" xmlns:wps="http://schemas.microsoft.com/office/word/2010/wordprocessingShape" mc:Ignorable="w14 wp14">
   <w:p>
     <w:pPr>
       <w:pStyle w:val="Pieddepage"/>
@@ -5320,7 +5394,7 @@
 </file>
 
 <file path=word/footer3.xml><?xml version="1.0" encoding="utf-8"?>
-<w:ftr xmlns:wpc="http://schemas.microsoft.com/office/word/2010/wordprocessingCanvas" xmlns:cx="http://schemas.microsoft.com/office/drawing/2014/chartex" xmlns:cx1="http://schemas.microsoft.com/office/drawing/2015/9/8/chartex" xmlns:mc="http://schemas.openxmlformats.org/markup-compatibility/2006" xmlns:o="urn:schemas-microsoft-com:office:office" xmlns:r="http://schemas.openxmlformats.org/officeDocument/2006/relationships" xmlns:m="http://schemas.openxmlformats.org/officeDocument/2006/math" xmlns:v="urn:schemas-microsoft-com:vml" xmlns:wp14="http://schemas.microsoft.com/office/word/2010/wordprocessingDrawing" xmlns:wp="http://schemas.openxmlformats.org/drawingml/2006/wordprocessingDrawing" xmlns:w10="urn:schemas-microsoft-com:office:word" xmlns:w="http://schemas.openxmlformats.org/wordprocessingml/2006/main" xmlns:w14="http://schemas.microsoft.com/office/word/2010/wordml" xmlns:w15="http://schemas.microsoft.com/office/word/2012/wordml" xmlns:w16se="http://schemas.microsoft.com/office/word/2015/wordml/symex" xmlns:wpg="http://schemas.microsoft.com/office/word/2010/wordprocessingGroup" xmlns:wpi="http://schemas.microsoft.com/office/word/2010/wordprocessingInk" xmlns:wne="http://schemas.microsoft.com/office/word/2006/wordml" xmlns:wps="http://schemas.microsoft.com/office/word/2010/wordprocessingShape" mc:Ignorable="w14 w15 w16se wp14">
+<w:ftr xmlns:wpc="http://schemas.microsoft.com/office/word/2010/wordprocessingCanvas" xmlns:mc="http://schemas.openxmlformats.org/markup-compatibility/2006" xmlns:o="urn:schemas-microsoft-com:office:office" xmlns:r="http://schemas.openxmlformats.org/officeDocument/2006/relationships" xmlns:m="http://schemas.openxmlformats.org/officeDocument/2006/math" xmlns:v="urn:schemas-microsoft-com:vml" xmlns:wp14="http://schemas.microsoft.com/office/word/2010/wordprocessingDrawing" xmlns:wp="http://schemas.openxmlformats.org/drawingml/2006/wordprocessingDrawing" xmlns:w10="urn:schemas-microsoft-com:office:word" xmlns:w="http://schemas.openxmlformats.org/wordprocessingml/2006/main" xmlns:w14="http://schemas.microsoft.com/office/word/2010/wordml" xmlns:wpg="http://schemas.microsoft.com/office/word/2010/wordprocessingGroup" xmlns:wpi="http://schemas.microsoft.com/office/word/2010/wordprocessingInk" xmlns:wne="http://schemas.microsoft.com/office/word/2006/wordml" xmlns:wps="http://schemas.microsoft.com/office/word/2010/wordprocessingShape" mc:Ignorable="w14 wp14">
   <w:sdt>
     <w:sdtPr>
       <w:rPr>
@@ -5449,7 +5523,7 @@
 </file>
 
 <file path=word/footnotes.xml><?xml version="1.0" encoding="utf-8"?>
-<w:footnotes xmlns:wpc="http://schemas.microsoft.com/office/word/2010/wordprocessingCanvas" xmlns:cx="http://schemas.microsoft.com/office/drawing/2014/chartex" xmlns:cx1="http://schemas.microsoft.com/office/drawing/2015/9/8/chartex" xmlns:mc="http://schemas.openxmlformats.org/markup-compatibility/2006" xmlns:o="urn:schemas-microsoft-com:office:office" xmlns:r="http://schemas.openxmlformats.org/officeDocument/2006/relationships" xmlns:m="http://schemas.openxmlformats.org/officeDocument/2006/math" xmlns:v="urn:schemas-microsoft-com:vml" xmlns:wp14="http://schemas.microsoft.com/office/word/2010/wordprocessingDrawing" xmlns:wp="http://schemas.openxmlformats.org/drawingml/2006/wordprocessingDrawing" xmlns:w10="urn:schemas-microsoft-com:office:word" xmlns:w="http://schemas.openxmlformats.org/wordprocessingml/2006/main" xmlns:w14="http://schemas.microsoft.com/office/word/2010/wordml" xmlns:w15="http://schemas.microsoft.com/office/word/2012/wordml" xmlns:w16se="http://schemas.microsoft.com/office/word/2015/wordml/symex" xmlns:wpg="http://schemas.microsoft.com/office/word/2010/wordprocessingGroup" xmlns:wpi="http://schemas.microsoft.com/office/word/2010/wordprocessingInk" xmlns:wne="http://schemas.microsoft.com/office/word/2006/wordml" xmlns:wps="http://schemas.microsoft.com/office/word/2010/wordprocessingShape" mc:Ignorable="w14 w15 w16se wp14">
+<w:footnotes xmlns:wpc="http://schemas.microsoft.com/office/word/2010/wordprocessingCanvas" xmlns:mc="http://schemas.openxmlformats.org/markup-compatibility/2006" xmlns:o="urn:schemas-microsoft-com:office:office" xmlns:r="http://schemas.openxmlformats.org/officeDocument/2006/relationships" xmlns:m="http://schemas.openxmlformats.org/officeDocument/2006/math" xmlns:v="urn:schemas-microsoft-com:vml" xmlns:wp14="http://schemas.microsoft.com/office/word/2010/wordprocessingDrawing" xmlns:wp="http://schemas.openxmlformats.org/drawingml/2006/wordprocessingDrawing" xmlns:w10="urn:schemas-microsoft-com:office:word" xmlns:w="http://schemas.openxmlformats.org/wordprocessingml/2006/main" xmlns:w14="http://schemas.microsoft.com/office/word/2010/wordml" xmlns:wpg="http://schemas.microsoft.com/office/word/2010/wordprocessingGroup" xmlns:wpi="http://schemas.microsoft.com/office/word/2010/wordprocessingInk" xmlns:wne="http://schemas.microsoft.com/office/word/2006/wordml" xmlns:wps="http://schemas.microsoft.com/office/word/2010/wordprocessingShape" mc:Ignorable="w14 wp14">
   <w:footnote w:type="separator" w:id="-1">
     <w:p>
       <w:r>
@@ -5468,8 +5542,8 @@
 </file>
 
 <file path=word/numbering.xml><?xml version="1.0" encoding="utf-8"?>
-<w:numbering xmlns:wpc="http://schemas.microsoft.com/office/word/2010/wordprocessingCanvas" xmlns:cx="http://schemas.microsoft.com/office/drawing/2014/chartex" xmlns:cx1="http://schemas.microsoft.com/office/drawing/2015/9/8/chartex" xmlns:mc="http://schemas.openxmlformats.org/markup-compatibility/2006" xmlns:o="urn:schemas-microsoft-com:office:office" xmlns:r="http://schemas.openxmlformats.org/officeDocument/2006/relationships" xmlns:m="http://schemas.openxmlformats.org/officeDocument/2006/math" xmlns:v="urn:schemas-microsoft-com:vml" xmlns:wp14="http://schemas.microsoft.com/office/word/2010/wordprocessingDrawing" xmlns:wp="http://schemas.openxmlformats.org/drawingml/2006/wordprocessingDrawing" xmlns:w10="urn:schemas-microsoft-com:office:word" xmlns:w="http://schemas.openxmlformats.org/wordprocessingml/2006/main" xmlns:w14="http://schemas.microsoft.com/office/word/2010/wordml" xmlns:w15="http://schemas.microsoft.com/office/word/2012/wordml" xmlns:w16se="http://schemas.microsoft.com/office/word/2015/wordml/symex" xmlns:wpg="http://schemas.microsoft.com/office/word/2010/wordprocessingGroup" xmlns:wpi="http://schemas.microsoft.com/office/word/2010/wordprocessingInk" xmlns:wne="http://schemas.microsoft.com/office/word/2006/wordml" xmlns:wps="http://schemas.microsoft.com/office/word/2010/wordprocessingShape" mc:Ignorable="w14 w15 w16se wp14">
-  <w:abstractNum w:abstractNumId="0" w15:restartNumberingAfterBreak="0">
+<w:numbering xmlns:wpc="http://schemas.microsoft.com/office/word/2010/wordprocessingCanvas" xmlns:mc="http://schemas.openxmlformats.org/markup-compatibility/2006" xmlns:o="urn:schemas-microsoft-com:office:office" xmlns:r="http://schemas.openxmlformats.org/officeDocument/2006/relationships" xmlns:m="http://schemas.openxmlformats.org/officeDocument/2006/math" xmlns:v="urn:schemas-microsoft-com:vml" xmlns:wp14="http://schemas.microsoft.com/office/word/2010/wordprocessingDrawing" xmlns:wp="http://schemas.openxmlformats.org/drawingml/2006/wordprocessingDrawing" xmlns:w10="urn:schemas-microsoft-com:office:word" xmlns:w="http://schemas.openxmlformats.org/wordprocessingml/2006/main" xmlns:w14="http://schemas.microsoft.com/office/word/2010/wordml" xmlns:wpg="http://schemas.microsoft.com/office/word/2010/wordprocessingGroup" xmlns:wpi="http://schemas.microsoft.com/office/word/2010/wordprocessingInk" xmlns:wne="http://schemas.microsoft.com/office/word/2006/wordml" xmlns:wps="http://schemas.microsoft.com/office/word/2010/wordprocessingShape" mc:Ignorable="w14 wp14">
+  <w:abstractNum w:abstractNumId="0">
     <w:nsid w:val="05EA1F77"/>
     <w:multiLevelType w:val="hybridMultilevel"/>
     <w:tmpl w:val="22C444C2"/>
@@ -5582,7 +5656,7 @@
       </w:rPr>
     </w:lvl>
   </w:abstractNum>
-  <w:abstractNum w:abstractNumId="1" w15:restartNumberingAfterBreak="0">
+  <w:abstractNum w:abstractNumId="1">
     <w:nsid w:val="0B8C36EC"/>
     <w:multiLevelType w:val="hybridMultilevel"/>
     <w:tmpl w:val="8D7C6146"/>
@@ -5695,7 +5769,7 @@
       </w:rPr>
     </w:lvl>
   </w:abstractNum>
-  <w:abstractNum w:abstractNumId="2" w15:restartNumberingAfterBreak="0">
+  <w:abstractNum w:abstractNumId="2">
     <w:nsid w:val="0E66187F"/>
     <w:multiLevelType w:val="hybridMultilevel"/>
     <w:tmpl w:val="EA4E6158"/>
@@ -5808,7 +5882,7 @@
       </w:rPr>
     </w:lvl>
   </w:abstractNum>
-  <w:abstractNum w:abstractNumId="3" w15:restartNumberingAfterBreak="0">
+  <w:abstractNum w:abstractNumId="3">
     <w:nsid w:val="106A6631"/>
     <w:multiLevelType w:val="hybridMultilevel"/>
     <w:tmpl w:val="FAF8C204"/>
@@ -5921,7 +5995,7 @@
       </w:rPr>
     </w:lvl>
   </w:abstractNum>
-  <w:abstractNum w:abstractNumId="4" w15:restartNumberingAfterBreak="0">
+  <w:abstractNum w:abstractNumId="4">
     <w:nsid w:val="11E7712D"/>
     <w:multiLevelType w:val="hybridMultilevel"/>
     <w:tmpl w:val="1298BA1C"/>
@@ -6034,7 +6108,7 @@
       </w:rPr>
     </w:lvl>
   </w:abstractNum>
-  <w:abstractNum w:abstractNumId="5" w15:restartNumberingAfterBreak="0">
+  <w:abstractNum w:abstractNumId="5">
     <w:nsid w:val="122F5971"/>
     <w:multiLevelType w:val="hybridMultilevel"/>
     <w:tmpl w:val="81D2BD46"/>
@@ -6146,7 +6220,7 @@
       </w:rPr>
     </w:lvl>
   </w:abstractNum>
-  <w:abstractNum w:abstractNumId="6" w15:restartNumberingAfterBreak="0">
+  <w:abstractNum w:abstractNumId="6">
     <w:nsid w:val="15884563"/>
     <w:multiLevelType w:val="hybridMultilevel"/>
     <w:tmpl w:val="39E0B81E"/>
@@ -6259,7 +6333,7 @@
       </w:rPr>
     </w:lvl>
   </w:abstractNum>
-  <w:abstractNum w:abstractNumId="7" w15:restartNumberingAfterBreak="0">
+  <w:abstractNum w:abstractNumId="7">
     <w:nsid w:val="1C1A4C9A"/>
     <w:multiLevelType w:val="hybridMultilevel"/>
     <w:tmpl w:val="A4FCE3DA"/>
@@ -6371,7 +6445,7 @@
       </w:rPr>
     </w:lvl>
   </w:abstractNum>
-  <w:abstractNum w:abstractNumId="8" w15:restartNumberingAfterBreak="0">
+  <w:abstractNum w:abstractNumId="8">
     <w:nsid w:val="2065722E"/>
     <w:multiLevelType w:val="hybridMultilevel"/>
     <w:tmpl w:val="2730AB56"/>
@@ -6484,7 +6558,7 @@
       </w:rPr>
     </w:lvl>
   </w:abstractNum>
-  <w:abstractNum w:abstractNumId="9" w15:restartNumberingAfterBreak="0">
+  <w:abstractNum w:abstractNumId="9">
     <w:nsid w:val="25CD6E55"/>
     <w:multiLevelType w:val="hybridMultilevel"/>
     <w:tmpl w:val="46A6E3CA"/>
@@ -6597,7 +6671,7 @@
       </w:rPr>
     </w:lvl>
   </w:abstractNum>
-  <w:abstractNum w:abstractNumId="10" w15:restartNumberingAfterBreak="0">
+  <w:abstractNum w:abstractNumId="10">
     <w:nsid w:val="260549B5"/>
     <w:multiLevelType w:val="hybridMultilevel"/>
     <w:tmpl w:val="C2607FC6"/>
@@ -6710,7 +6784,7 @@
       </w:rPr>
     </w:lvl>
   </w:abstractNum>
-  <w:abstractNum w:abstractNumId="11" w15:restartNumberingAfterBreak="0">
+  <w:abstractNum w:abstractNumId="11">
     <w:nsid w:val="273147A6"/>
     <w:multiLevelType w:val="hybridMultilevel"/>
     <w:tmpl w:val="D54E9A48"/>
@@ -6823,7 +6897,7 @@
       </w:rPr>
     </w:lvl>
   </w:abstractNum>
-  <w:abstractNum w:abstractNumId="12" w15:restartNumberingAfterBreak="0">
+  <w:abstractNum w:abstractNumId="12">
     <w:nsid w:val="34347626"/>
     <w:multiLevelType w:val="hybridMultilevel"/>
     <w:tmpl w:val="7C600DF8"/>
@@ -6937,7 +7011,7 @@
       </w:rPr>
     </w:lvl>
   </w:abstractNum>
-  <w:abstractNum w:abstractNumId="13" w15:restartNumberingAfterBreak="0">
+  <w:abstractNum w:abstractNumId="13">
     <w:nsid w:val="364414FF"/>
     <w:multiLevelType w:val="hybridMultilevel"/>
     <w:tmpl w:val="391096DC"/>
@@ -7050,7 +7124,7 @@
       </w:rPr>
     </w:lvl>
   </w:abstractNum>
-  <w:abstractNum w:abstractNumId="14" w15:restartNumberingAfterBreak="0">
+  <w:abstractNum w:abstractNumId="14">
     <w:nsid w:val="3AB86F47"/>
     <w:multiLevelType w:val="hybridMultilevel"/>
     <w:tmpl w:val="792AA5AC"/>
@@ -7162,7 +7236,7 @@
       </w:rPr>
     </w:lvl>
   </w:abstractNum>
-  <w:abstractNum w:abstractNumId="15" w15:restartNumberingAfterBreak="0">
+  <w:abstractNum w:abstractNumId="15">
     <w:nsid w:val="3DCF7883"/>
     <w:multiLevelType w:val="hybridMultilevel"/>
     <w:tmpl w:val="EE54CADE"/>
@@ -7275,7 +7349,7 @@
       </w:rPr>
     </w:lvl>
   </w:abstractNum>
-  <w:abstractNum w:abstractNumId="16" w15:restartNumberingAfterBreak="0">
+  <w:abstractNum w:abstractNumId="16">
     <w:nsid w:val="44A07253"/>
     <w:multiLevelType w:val="hybridMultilevel"/>
     <w:tmpl w:val="EB6AF660"/>
@@ -7387,7 +7461,7 @@
       </w:rPr>
     </w:lvl>
   </w:abstractNum>
-  <w:abstractNum w:abstractNumId="17" w15:restartNumberingAfterBreak="0">
+  <w:abstractNum w:abstractNumId="17">
     <w:nsid w:val="56392243"/>
     <w:multiLevelType w:val="hybridMultilevel"/>
     <w:tmpl w:val="6EBA57D0"/>
@@ -7500,7 +7574,7 @@
       </w:rPr>
     </w:lvl>
   </w:abstractNum>
-  <w:abstractNum w:abstractNumId="18" w15:restartNumberingAfterBreak="0">
+  <w:abstractNum w:abstractNumId="18">
     <w:nsid w:val="5F5A399F"/>
     <w:multiLevelType w:val="hybridMultilevel"/>
     <w:tmpl w:val="74A66B18"/>
@@ -7612,7 +7686,7 @@
       </w:rPr>
     </w:lvl>
   </w:abstractNum>
-  <w:abstractNum w:abstractNumId="19" w15:restartNumberingAfterBreak="0">
+  <w:abstractNum w:abstractNumId="19">
     <w:nsid w:val="5F687294"/>
     <w:multiLevelType w:val="hybridMultilevel"/>
     <w:tmpl w:val="06487B82"/>
@@ -7703,7 +7777,7 @@
       </w:pPr>
     </w:lvl>
   </w:abstractNum>
-  <w:abstractNum w:abstractNumId="20" w15:restartNumberingAfterBreak="0">
+  <w:abstractNum w:abstractNumId="20">
     <w:nsid w:val="616364D6"/>
     <w:multiLevelType w:val="hybridMultilevel"/>
     <w:tmpl w:val="6F84A0C6"/>
@@ -7794,7 +7868,7 @@
       </w:pPr>
     </w:lvl>
   </w:abstractNum>
-  <w:abstractNum w:abstractNumId="21" w15:restartNumberingAfterBreak="0">
+  <w:abstractNum w:abstractNumId="21">
     <w:nsid w:val="673060A6"/>
     <w:multiLevelType w:val="hybridMultilevel"/>
     <w:tmpl w:val="03F897B8"/>
@@ -7906,7 +7980,7 @@
       </w:rPr>
     </w:lvl>
   </w:abstractNum>
-  <w:abstractNum w:abstractNumId="22" w15:restartNumberingAfterBreak="0">
+  <w:abstractNum w:abstractNumId="22">
     <w:nsid w:val="6D7B4E52"/>
     <w:multiLevelType w:val="hybridMultilevel"/>
     <w:tmpl w:val="D2489BE6"/>
@@ -8018,7 +8092,7 @@
       </w:rPr>
     </w:lvl>
   </w:abstractNum>
-  <w:abstractNum w:abstractNumId="23" w15:restartNumberingAfterBreak="0">
+  <w:abstractNum w:abstractNumId="23">
     <w:nsid w:val="6FF976F5"/>
     <w:multiLevelType w:val="hybridMultilevel"/>
     <w:tmpl w:val="B668284A"/>
@@ -8131,7 +8205,7 @@
       </w:rPr>
     </w:lvl>
   </w:abstractNum>
-  <w:abstractNum w:abstractNumId="24" w15:restartNumberingAfterBreak="0">
+  <w:abstractNum w:abstractNumId="24">
     <w:nsid w:val="74F36C48"/>
     <w:multiLevelType w:val="hybridMultilevel"/>
     <w:tmpl w:val="CD8AD410"/>
@@ -8244,7 +8318,7 @@
       </w:rPr>
     </w:lvl>
   </w:abstractNum>
-  <w:abstractNum w:abstractNumId="25" w15:restartNumberingAfterBreak="0">
+  <w:abstractNum w:abstractNumId="25">
     <w:nsid w:val="78C91544"/>
     <w:multiLevelType w:val="hybridMultilevel"/>
     <w:tmpl w:val="F7C26C00"/>
@@ -8357,7 +8431,7 @@
       </w:rPr>
     </w:lvl>
   </w:abstractNum>
-  <w:abstractNum w:abstractNumId="26" w15:restartNumberingAfterBreak="0">
+  <w:abstractNum w:abstractNumId="26">
     <w:nsid w:val="7FAC38D0"/>
     <w:multiLevelType w:val="hybridMultilevel"/>
     <w:tmpl w:val="6C1E1C30"/>
@@ -8556,7 +8630,7 @@
 </file>
 
 <file path=word/styles.xml><?xml version="1.0" encoding="utf-8"?>
-<w:styles xmlns:mc="http://schemas.openxmlformats.org/markup-compatibility/2006" xmlns:r="http://schemas.openxmlformats.org/officeDocument/2006/relationships" xmlns:w="http://schemas.openxmlformats.org/wordprocessingml/2006/main" xmlns:w14="http://schemas.microsoft.com/office/word/2010/wordml" xmlns:w15="http://schemas.microsoft.com/office/word/2012/wordml" xmlns:w16se="http://schemas.microsoft.com/office/word/2015/wordml/symex" mc:Ignorable="w14 w15 w16se">
+<w:styles xmlns:mc="http://schemas.openxmlformats.org/markup-compatibility/2006" xmlns:r="http://schemas.openxmlformats.org/officeDocument/2006/relationships" xmlns:w="http://schemas.openxmlformats.org/wordprocessingml/2006/main" xmlns:w14="http://schemas.microsoft.com/office/word/2010/wordml" mc:Ignorable="w14">
   <w:docDefaults>
     <w:rPrDefault>
       <w:rPr>
@@ -8572,378 +8646,144 @@
       </w:pPr>
     </w:pPrDefault>
   </w:docDefaults>
-  <w:latentStyles w:defLockedState="0" w:defUIPriority="99" w:defSemiHidden="0" w:defUnhideWhenUsed="0" w:defQFormat="0" w:count="371">
-    <w:lsdException w:name="Normal" w:uiPriority="0" w:qFormat="1"/>
-    <w:lsdException w:name="heading 1" w:uiPriority="9" w:qFormat="1"/>
-    <w:lsdException w:name="heading 2" w:semiHidden="1" w:uiPriority="9" w:unhideWhenUsed="1" w:qFormat="1"/>
-    <w:lsdException w:name="heading 3" w:semiHidden="1" w:uiPriority="9" w:unhideWhenUsed="1" w:qFormat="1"/>
-    <w:lsdException w:name="heading 4" w:semiHidden="1" w:uiPriority="9" w:unhideWhenUsed="1" w:qFormat="1"/>
-    <w:lsdException w:name="heading 5" w:semiHidden="1" w:uiPriority="9" w:unhideWhenUsed="1" w:qFormat="1"/>
-    <w:lsdException w:name="heading 6" w:semiHidden="1" w:uiPriority="9" w:unhideWhenUsed="1" w:qFormat="1"/>
-    <w:lsdException w:name="heading 7" w:semiHidden="1" w:uiPriority="9" w:unhideWhenUsed="1" w:qFormat="1"/>
-    <w:lsdException w:name="heading 8" w:semiHidden="1" w:uiPriority="9" w:unhideWhenUsed="1" w:qFormat="1"/>
-    <w:lsdException w:name="heading 9" w:semiHidden="1" w:uiPriority="9" w:unhideWhenUsed="1" w:qFormat="1"/>
-    <w:lsdException w:name="index 1" w:semiHidden="1" w:unhideWhenUsed="1"/>
-    <w:lsdException w:name="index 2" w:semiHidden="1" w:unhideWhenUsed="1"/>
-    <w:lsdException w:name="index 3" w:semiHidden="1" w:unhideWhenUsed="1"/>
-    <w:lsdException w:name="index 4" w:semiHidden="1" w:unhideWhenUsed="1"/>
-    <w:lsdException w:name="index 5" w:semiHidden="1" w:unhideWhenUsed="1"/>
-    <w:lsdException w:name="index 6" w:semiHidden="1" w:unhideWhenUsed="1"/>
-    <w:lsdException w:name="index 7" w:semiHidden="1" w:unhideWhenUsed="1"/>
-    <w:lsdException w:name="index 8" w:semiHidden="1" w:unhideWhenUsed="1"/>
-    <w:lsdException w:name="index 9" w:semiHidden="1" w:unhideWhenUsed="1"/>
-    <w:lsdException w:name="toc 1" w:semiHidden="1" w:uiPriority="39" w:unhideWhenUsed="1" w:qFormat="1"/>
-    <w:lsdException w:name="toc 2" w:semiHidden="1" w:uiPriority="39" w:unhideWhenUsed="1" w:qFormat="1"/>
-    <w:lsdException w:name="toc 3" w:semiHidden="1" w:uiPriority="39" w:unhideWhenUsed="1" w:qFormat="1"/>
-    <w:lsdException w:name="toc 4" w:semiHidden="1" w:uiPriority="39" w:unhideWhenUsed="1"/>
-    <w:lsdException w:name="toc 5" w:semiHidden="1" w:uiPriority="39" w:unhideWhenUsed="1"/>
-    <w:lsdException w:name="toc 6" w:semiHidden="1" w:uiPriority="39" w:unhideWhenUsed="1"/>
-    <w:lsdException w:name="toc 7" w:semiHidden="1" w:uiPriority="39" w:unhideWhenUsed="1"/>
-    <w:lsdException w:name="toc 8" w:semiHidden="1" w:uiPriority="39" w:unhideWhenUsed="1"/>
-    <w:lsdException w:name="toc 9" w:semiHidden="1" w:uiPriority="39" w:unhideWhenUsed="1"/>
-    <w:lsdException w:name="Normal Indent" w:semiHidden="1" w:unhideWhenUsed="1"/>
-    <w:lsdException w:name="footnote text" w:semiHidden="1" w:unhideWhenUsed="1"/>
-    <w:lsdException w:name="annotation text" w:semiHidden="1" w:unhideWhenUsed="1"/>
-    <w:lsdException w:name="header" w:semiHidden="1" w:unhideWhenUsed="1"/>
-    <w:lsdException w:name="footer" w:semiHidden="1" w:unhideWhenUsed="1"/>
-    <w:lsdException w:name="index heading" w:semiHidden="1" w:unhideWhenUsed="1"/>
-    <w:lsdException w:name="caption" w:semiHidden="1" w:uiPriority="35" w:unhideWhenUsed="1" w:qFormat="1"/>
-    <w:lsdException w:name="table of figures" w:semiHidden="1" w:unhideWhenUsed="1"/>
-    <w:lsdException w:name="envelope address" w:semiHidden="1" w:unhideWhenUsed="1"/>
-    <w:lsdException w:name="envelope return" w:semiHidden="1" w:unhideWhenUsed="1"/>
-    <w:lsdException w:name="footnote reference" w:semiHidden="1" w:unhideWhenUsed="1"/>
-    <w:lsdException w:name="annotation reference" w:semiHidden="1" w:unhideWhenUsed="1"/>
-    <w:lsdException w:name="line number" w:semiHidden="1" w:unhideWhenUsed="1"/>
-    <w:lsdException w:name="page number" w:semiHidden="1" w:unhideWhenUsed="1"/>
-    <w:lsdException w:name="endnote reference" w:semiHidden="1" w:unhideWhenUsed="1"/>
-    <w:lsdException w:name="endnote text" w:semiHidden="1" w:unhideWhenUsed="1"/>
-    <w:lsdException w:name="table of authorities" w:semiHidden="1" w:unhideWhenUsed="1"/>
-    <w:lsdException w:name="macro" w:semiHidden="1" w:unhideWhenUsed="1"/>
-    <w:lsdException w:name="toa heading" w:semiHidden="1" w:unhideWhenUsed="1"/>
-    <w:lsdException w:name="List" w:semiHidden="1" w:unhideWhenUsed="1"/>
-    <w:lsdException w:name="List Bullet" w:semiHidden="1" w:unhideWhenUsed="1"/>
-    <w:lsdException w:name="List Number" w:semiHidden="1" w:unhideWhenUsed="1"/>
-    <w:lsdException w:name="List 2" w:semiHidden="1" w:unhideWhenUsed="1"/>
-    <w:lsdException w:name="List 3" w:semiHidden="1" w:unhideWhenUsed="1"/>
-    <w:lsdException w:name="List 4" w:semiHidden="1" w:unhideWhenUsed="1"/>
-    <w:lsdException w:name="List 5" w:semiHidden="1" w:unhideWhenUsed="1"/>
-    <w:lsdException w:name="List Bullet 2" w:semiHidden="1" w:unhideWhenUsed="1"/>
-    <w:lsdException w:name="List Bullet 3" w:semiHidden="1" w:unhideWhenUsed="1"/>
-    <w:lsdException w:name="List Bullet 4" w:semiHidden="1" w:unhideWhenUsed="1"/>
-    <w:lsdException w:name="List Bullet 5" w:semiHidden="1" w:unhideWhenUsed="1"/>
-    <w:lsdException w:name="List Number 2" w:semiHidden="1" w:unhideWhenUsed="1"/>
-    <w:lsdException w:name="List Number 3" w:semiHidden="1" w:unhideWhenUsed="1"/>
-    <w:lsdException w:name="List Number 4" w:semiHidden="1" w:unhideWhenUsed="1"/>
-    <w:lsdException w:name="List Number 5" w:semiHidden="1" w:unhideWhenUsed="1"/>
-    <w:lsdException w:name="Title" w:uiPriority="10" w:qFormat="1"/>
-    <w:lsdException w:name="Closing" w:semiHidden="1" w:unhideWhenUsed="1"/>
-    <w:lsdException w:name="Signature" w:semiHidden="1" w:unhideWhenUsed="1"/>
-    <w:lsdException w:name="Default Paragraph Font" w:semiHidden="1" w:uiPriority="1" w:unhideWhenUsed="1"/>
-    <w:lsdException w:name="Body Text" w:semiHidden="1" w:unhideWhenUsed="1"/>
-    <w:lsdException w:name="Body Text Indent" w:semiHidden="1" w:unhideWhenUsed="1"/>
-    <w:lsdException w:name="List Continue" w:semiHidden="1" w:unhideWhenUsed="1"/>
-    <w:lsdException w:name="List Continue 2" w:semiHidden="1" w:unhideWhenUsed="1"/>
-    <w:lsdException w:name="List Continue 3" w:semiHidden="1" w:unhideWhenUsed="1"/>
-    <w:lsdException w:name="List Continue 4" w:semiHidden="1" w:unhideWhenUsed="1"/>
-    <w:lsdException w:name="List Continue 5" w:semiHidden="1" w:unhideWhenUsed="1"/>
-    <w:lsdException w:name="Message Header" w:semiHidden="1" w:unhideWhenUsed="1"/>
-    <w:lsdException w:name="Subtitle" w:uiPriority="11" w:qFormat="1"/>
-    <w:lsdException w:name="Salutation" w:semiHidden="1" w:unhideWhenUsed="1"/>
-    <w:lsdException w:name="Date" w:semiHidden="1" w:unhideWhenUsed="1"/>
-    <w:lsdException w:name="Body Text First Indent" w:semiHidden="1" w:unhideWhenUsed="1"/>
-    <w:lsdException w:name="Body Text First Indent 2" w:semiHidden="1" w:unhideWhenUsed="1"/>
-    <w:lsdException w:name="Note Heading" w:semiHidden="1" w:unhideWhenUsed="1"/>
-    <w:lsdException w:name="Body Text 2" w:semiHidden="1" w:unhideWhenUsed="1"/>
-    <w:lsdException w:name="Body Text 3" w:semiHidden="1" w:unhideWhenUsed="1"/>
-    <w:lsdException w:name="Body Text Indent 2" w:semiHidden="1" w:unhideWhenUsed="1"/>
-    <w:lsdException w:name="Body Text Indent 3" w:semiHidden="1" w:unhideWhenUsed="1"/>
-    <w:lsdException w:name="Block Text" w:semiHidden="1" w:unhideWhenUsed="1"/>
-    <w:lsdException w:name="Hyperlink" w:semiHidden="1" w:unhideWhenUsed="1"/>
-    <w:lsdException w:name="FollowedHyperlink" w:semiHidden="1" w:unhideWhenUsed="1"/>
-    <w:lsdException w:name="Strong" w:uiPriority="22" w:qFormat="1"/>
-    <w:lsdException w:name="Emphasis" w:uiPriority="20" w:qFormat="1"/>
-    <w:lsdException w:name="Document Map" w:semiHidden="1" w:unhideWhenUsed="1"/>
-    <w:lsdException w:name="Plain Text" w:semiHidden="1" w:unhideWhenUsed="1"/>
-    <w:lsdException w:name="E-mail Signature" w:semiHidden="1" w:unhideWhenUsed="1"/>
-    <w:lsdException w:name="HTML Top of Form" w:semiHidden="1" w:unhideWhenUsed="1"/>
-    <w:lsdException w:name="HTML Bottom of Form" w:semiHidden="1" w:unhideWhenUsed="1"/>
-    <w:lsdException w:name="Normal (Web)" w:semiHidden="1" w:unhideWhenUsed="1"/>
-    <w:lsdException w:name="HTML Acronym" w:semiHidden="1" w:unhideWhenUsed="1"/>
-    <w:lsdException w:name="HTML Address" w:semiHidden="1" w:unhideWhenUsed="1"/>
-    <w:lsdException w:name="HTML Cite" w:semiHidden="1" w:unhideWhenUsed="1"/>
-    <w:lsdException w:name="HTML Code" w:semiHidden="1" w:unhideWhenUsed="1"/>
-    <w:lsdException w:name="HTML Definition" w:semiHidden="1" w:unhideWhenUsed="1"/>
-    <w:lsdException w:name="HTML Keyboard" w:semiHidden="1" w:unhideWhenUsed="1"/>
-    <w:lsdException w:name="HTML Preformatted" w:semiHidden="1" w:unhideWhenUsed="1"/>
-    <w:lsdException w:name="HTML Sample" w:semiHidden="1" w:unhideWhenUsed="1"/>
-    <w:lsdException w:name="HTML Typewriter" w:semiHidden="1" w:unhideWhenUsed="1"/>
-    <w:lsdException w:name="HTML Variable" w:semiHidden="1" w:unhideWhenUsed="1"/>
-    <w:lsdException w:name="Normal Table" w:semiHidden="1" w:unhideWhenUsed="1"/>
-    <w:lsdException w:name="annotation subject" w:semiHidden="1" w:unhideWhenUsed="1"/>
-    <w:lsdException w:name="No List" w:semiHidden="1" w:unhideWhenUsed="1"/>
-    <w:lsdException w:name="Outline List 1" w:semiHidden="1" w:unhideWhenUsed="1"/>
-    <w:lsdException w:name="Outline List 2" w:semiHidden="1" w:unhideWhenUsed="1"/>
-    <w:lsdException w:name="Outline List 3" w:semiHidden="1" w:unhideWhenUsed="1"/>
-    <w:lsdException w:name="Table Simple 1" w:semiHidden="1" w:unhideWhenUsed="1"/>
-    <w:lsdException w:name="Table Simple 2" w:semiHidden="1" w:unhideWhenUsed="1"/>
-    <w:lsdException w:name="Table Simple 3" w:semiHidden="1" w:unhideWhenUsed="1"/>
-    <w:lsdException w:name="Table Classic 1" w:semiHidden="1" w:unhideWhenUsed="1"/>
-    <w:lsdException w:name="Table Classic 2" w:semiHidden="1" w:unhideWhenUsed="1"/>
-    <w:lsdException w:name="Table Classic 3" w:semiHidden="1" w:unhideWhenUsed="1"/>
-    <w:lsdException w:name="Table Classic 4" w:semiHidden="1" w:unhideWhenUsed="1"/>
-    <w:lsdException w:name="Table Colorful 1" w:semiHidden="1" w:unhideWhenUsed="1"/>
-    <w:lsdException w:name="Table Colorful 2" w:semiHidden="1" w:unhideWhenUsed="1"/>
-    <w:lsdException w:name="Table Colorful 3" w:semiHidden="1" w:unhideWhenUsed="1"/>
-    <w:lsdException w:name="Table Columns 1" w:semiHidden="1" w:unhideWhenUsed="1"/>
-    <w:lsdException w:name="Table Columns 2" w:semiHidden="1" w:unhideWhenUsed="1"/>
-    <w:lsdException w:name="Table Columns 3" w:semiHidden="1" w:unhideWhenUsed="1"/>
-    <w:lsdException w:name="Table Columns 4" w:semiHidden="1" w:unhideWhenUsed="1"/>
-    <w:lsdException w:name="Table Columns 5" w:semiHidden="1" w:unhideWhenUsed="1"/>
-    <w:lsdException w:name="Table Grid 1" w:semiHidden="1" w:unhideWhenUsed="1"/>
-    <w:lsdException w:name="Table Grid 2" w:semiHidden="1" w:unhideWhenUsed="1"/>
-    <w:lsdException w:name="Table Grid 3" w:semiHidden="1" w:unhideWhenUsed="1"/>
-    <w:lsdException w:name="Table Grid 4" w:semiHidden="1" w:unhideWhenUsed="1"/>
-    <w:lsdException w:name="Table Grid 5" w:semiHidden="1" w:unhideWhenUsed="1"/>
-    <w:lsdException w:name="Table Grid 6" w:semiHidden="1" w:unhideWhenUsed="1"/>
-    <w:lsdException w:name="Table Grid 7" w:semiHidden="1" w:unhideWhenUsed="1"/>
-    <w:lsdException w:name="Table Grid 8" w:semiHidden="1" w:unhideWhenUsed="1"/>
-    <w:lsdException w:name="Table List 1" w:semiHidden="1" w:unhideWhenUsed="1"/>
-    <w:lsdException w:name="Table List 2" w:semiHidden="1" w:unhideWhenUsed="1"/>
-    <w:lsdException w:name="Table List 3" w:semiHidden="1" w:unhideWhenUsed="1"/>
-    <w:lsdException w:name="Table List 4" w:semiHidden="1" w:unhideWhenUsed="1"/>
-    <w:lsdException w:name="Table List 5" w:semiHidden="1" w:unhideWhenUsed="1"/>
-    <w:lsdException w:name="Table List 6" w:semiHidden="1" w:unhideWhenUsed="1"/>
-    <w:lsdException w:name="Table List 7" w:semiHidden="1" w:unhideWhenUsed="1"/>
-    <w:lsdException w:name="Table List 8" w:semiHidden="1" w:unhideWhenUsed="1"/>
-    <w:lsdException w:name="Table 3D effects 1" w:semiHidden="1" w:unhideWhenUsed="1"/>
-    <w:lsdException w:name="Table 3D effects 2" w:semiHidden="1" w:unhideWhenUsed="1"/>
-    <w:lsdException w:name="Table 3D effects 3" w:semiHidden="1" w:unhideWhenUsed="1"/>
-    <w:lsdException w:name="Table Contemporary" w:semiHidden="1" w:unhideWhenUsed="1"/>
-    <w:lsdException w:name="Table Elegant" w:semiHidden="1" w:unhideWhenUsed="1"/>
-    <w:lsdException w:name="Table Professional" w:semiHidden="1" w:unhideWhenUsed="1"/>
-    <w:lsdException w:name="Table Subtle 1" w:semiHidden="1" w:unhideWhenUsed="1"/>
-    <w:lsdException w:name="Table Subtle 2" w:semiHidden="1" w:unhideWhenUsed="1"/>
-    <w:lsdException w:name="Table Web 1" w:semiHidden="1" w:unhideWhenUsed="1"/>
-    <w:lsdException w:name="Table Web 2" w:semiHidden="1" w:unhideWhenUsed="1"/>
-    <w:lsdException w:name="Table Web 3" w:semiHidden="1" w:unhideWhenUsed="1"/>
-    <w:lsdException w:name="Balloon Text" w:semiHidden="1" w:unhideWhenUsed="1"/>
-    <w:lsdException w:name="Table Grid" w:uiPriority="59"/>
-    <w:lsdException w:name="Table Theme" w:semiHidden="1" w:unhideWhenUsed="1"/>
-    <w:lsdException w:name="Placeholder Text" w:semiHidden="1"/>
-    <w:lsdException w:name="No Spacing" w:uiPriority="1" w:qFormat="1"/>
-    <w:lsdException w:name="Light Shading" w:uiPriority="60"/>
-    <w:lsdException w:name="Light List" w:uiPriority="61"/>
-    <w:lsdException w:name="Light Grid" w:uiPriority="62"/>
-    <w:lsdException w:name="Medium Shading 1" w:uiPriority="63"/>
-    <w:lsdException w:name="Medium Shading 2" w:uiPriority="64"/>
-    <w:lsdException w:name="Medium List 1" w:uiPriority="65"/>
-    <w:lsdException w:name="Medium List 2" w:uiPriority="66"/>
-    <w:lsdException w:name="Medium Grid 1" w:uiPriority="67"/>
-    <w:lsdException w:name="Medium Grid 2" w:uiPriority="68"/>
-    <w:lsdException w:name="Medium Grid 3" w:uiPriority="69"/>
-    <w:lsdException w:name="Dark List" w:uiPriority="70"/>
-    <w:lsdException w:name="Colorful Shading" w:uiPriority="71"/>
-    <w:lsdException w:name="Colorful List" w:uiPriority="72"/>
-    <w:lsdException w:name="Colorful Grid" w:uiPriority="73"/>
-    <w:lsdException w:name="Light Shading Accent 1" w:uiPriority="60"/>
-    <w:lsdException w:name="Light List Accent 1" w:uiPriority="61"/>
-    <w:lsdException w:name="Light Grid Accent 1" w:uiPriority="62"/>
-    <w:lsdException w:name="Medium Shading 1 Accent 1" w:uiPriority="63"/>
-    <w:lsdException w:name="Medium Shading 2 Accent 1" w:uiPriority="64"/>
-    <w:lsdException w:name="Medium List 1 Accent 1" w:uiPriority="65"/>
-    <w:lsdException w:name="Revision" w:semiHidden="1"/>
-    <w:lsdException w:name="List Paragraph" w:uiPriority="34" w:qFormat="1"/>
-    <w:lsdException w:name="Quote" w:uiPriority="29" w:qFormat="1"/>
-    <w:lsdException w:name="Intense Quote" w:uiPriority="30" w:qFormat="1"/>
-    <w:lsdException w:name="Medium List 2 Accent 1" w:uiPriority="66"/>
-    <w:lsdException w:name="Medium Grid 1 Accent 1" w:uiPriority="67"/>
-    <w:lsdException w:name="Medium Grid 2 Accent 1" w:uiPriority="68"/>
-    <w:lsdException w:name="Medium Grid 3 Accent 1" w:uiPriority="69"/>
-    <w:lsdException w:name="Dark List Accent 1" w:uiPriority="70"/>
-    <w:lsdException w:name="Colorful Shading Accent 1" w:uiPriority="71"/>
-    <w:lsdException w:name="Colorful List Accent 1" w:uiPriority="72"/>
-    <w:lsdException w:name="Colorful Grid Accent 1" w:uiPriority="73"/>
-    <w:lsdException w:name="Light Shading Accent 2" w:uiPriority="60"/>
-    <w:lsdException w:name="Light List Accent 2" w:uiPriority="61"/>
-    <w:lsdException w:name="Light Grid Accent 2" w:uiPriority="62"/>
-    <w:lsdException w:name="Medium Shading 1 Accent 2" w:uiPriority="63"/>
-    <w:lsdException w:name="Medium Shading 2 Accent 2" w:uiPriority="64"/>
-    <w:lsdException w:name="Medium List 1 Accent 2" w:uiPriority="65"/>
-    <w:lsdException w:name="Medium List 2 Accent 2" w:uiPriority="66"/>
-    <w:lsdException w:name="Medium Grid 1 Accent 2" w:uiPriority="67"/>
-    <w:lsdException w:name="Medium Grid 2 Accent 2" w:uiPriority="68"/>
-    <w:lsdException w:name="Medium Grid 3 Accent 2" w:uiPriority="69"/>
-    <w:lsdException w:name="Dark List Accent 2" w:uiPriority="70"/>
-    <w:lsdException w:name="Colorful Shading Accent 2" w:uiPriority="71"/>
-    <w:lsdException w:name="Colorful List Accent 2" w:uiPriority="72"/>
-    <w:lsdException w:name="Colorful Grid Accent 2" w:uiPriority="73"/>
-    <w:lsdException w:name="Light Shading Accent 3" w:uiPriority="60"/>
-    <w:lsdException w:name="Light List Accent 3" w:uiPriority="61"/>
-    <w:lsdException w:name="Light Grid Accent 3" w:uiPriority="62"/>
-    <w:lsdException w:name="Medium Shading 1 Accent 3" w:uiPriority="63"/>
-    <w:lsdException w:name="Medium Shading 2 Accent 3" w:uiPriority="64"/>
-    <w:lsdException w:name="Medium List 1 Accent 3" w:uiPriority="65"/>
-    <w:lsdException w:name="Medium List 2 Accent 3" w:uiPriority="66"/>
-    <w:lsdException w:name="Medium Grid 1 Accent 3" w:uiPriority="67"/>
-    <w:lsdException w:name="Medium Grid 2 Accent 3" w:uiPriority="68"/>
-    <w:lsdException w:name="Medium Grid 3 Accent 3" w:uiPriority="69"/>
-    <w:lsdException w:name="Dark List Accent 3" w:uiPriority="70"/>
-    <w:lsdException w:name="Colorful Shading Accent 3" w:uiPriority="71"/>
-    <w:lsdException w:name="Colorful List Accent 3" w:uiPriority="72"/>
-    <w:lsdException w:name="Colorful Grid Accent 3" w:uiPriority="73"/>
-    <w:lsdException w:name="Light Shading Accent 4" w:uiPriority="60"/>
-    <w:lsdException w:name="Light List Accent 4" w:uiPriority="61"/>
-    <w:lsdException w:name="Light Grid Accent 4" w:uiPriority="62"/>
-    <w:lsdException w:name="Medium Shading 1 Accent 4" w:uiPriority="63"/>
-    <w:lsdException w:name="Medium Shading 2 Accent 4" w:uiPriority="64"/>
-    <w:lsdException w:name="Medium List 1 Accent 4" w:uiPriority="65"/>
-    <w:lsdException w:name="Medium List 2 Accent 4" w:uiPriority="66"/>
-    <w:lsdException w:name="Medium Grid 1 Accent 4" w:uiPriority="67"/>
-    <w:lsdException w:name="Medium Grid 2 Accent 4" w:uiPriority="68"/>
-    <w:lsdException w:name="Medium Grid 3 Accent 4" w:uiPriority="69"/>
-    <w:lsdException w:name="Dark List Accent 4" w:uiPriority="70"/>
-    <w:lsdException w:name="Colorful Shading Accent 4" w:uiPriority="71"/>
-    <w:lsdException w:name="Colorful List Accent 4" w:uiPriority="72"/>
-    <w:lsdException w:name="Colorful Grid Accent 4" w:uiPriority="73"/>
-    <w:lsdException w:name="Light Shading Accent 5" w:uiPriority="60"/>
-    <w:lsdException w:name="Light List Accent 5" w:uiPriority="61"/>
-    <w:lsdException w:name="Light Grid Accent 5" w:uiPriority="62"/>
-    <w:lsdException w:name="Medium Shading 1 Accent 5" w:uiPriority="63"/>
-    <w:lsdException w:name="Medium Shading 2 Accent 5" w:uiPriority="64"/>
-    <w:lsdException w:name="Medium List 1 Accent 5" w:uiPriority="65"/>
-    <w:lsdException w:name="Medium List 2 Accent 5" w:uiPriority="66"/>
-    <w:lsdException w:name="Medium Grid 1 Accent 5" w:uiPriority="67"/>
-    <w:lsdException w:name="Medium Grid 2 Accent 5" w:uiPriority="68"/>
-    <w:lsdException w:name="Medium Grid 3 Accent 5" w:uiPriority="69"/>
-    <w:lsdException w:name="Dark List Accent 5" w:uiPriority="70"/>
-    <w:lsdException w:name="Colorful Shading Accent 5" w:uiPriority="71"/>
-    <w:lsdException w:name="Colorful List Accent 5" w:uiPriority="72"/>
-    <w:lsdException w:name="Colorful Grid Accent 5" w:uiPriority="73"/>
-    <w:lsdException w:name="Light Shading Accent 6" w:uiPriority="60"/>
-    <w:lsdException w:name="Light List Accent 6" w:uiPriority="61"/>
-    <w:lsdException w:name="Light Grid Accent 6" w:uiPriority="62"/>
-    <w:lsdException w:name="Medium Shading 1 Accent 6" w:uiPriority="63"/>
-    <w:lsdException w:name="Medium Shading 2 Accent 6" w:uiPriority="64"/>
-    <w:lsdException w:name="Medium List 1 Accent 6" w:uiPriority="65"/>
-    <w:lsdException w:name="Medium List 2 Accent 6" w:uiPriority="66"/>
-    <w:lsdException w:name="Medium Grid 1 Accent 6" w:uiPriority="67"/>
-    <w:lsdException w:name="Medium Grid 2 Accent 6" w:uiPriority="68"/>
-    <w:lsdException w:name="Medium Grid 3 Accent 6" w:uiPriority="69"/>
-    <w:lsdException w:name="Dark List Accent 6" w:uiPriority="70"/>
-    <w:lsdException w:name="Colorful Shading Accent 6" w:uiPriority="71"/>
-    <w:lsdException w:name="Colorful List Accent 6" w:uiPriority="72"/>
-    <w:lsdException w:name="Colorful Grid Accent 6" w:uiPriority="73"/>
-    <w:lsdException w:name="Subtle Emphasis" w:uiPriority="19" w:qFormat="1"/>
-    <w:lsdException w:name="Intense Emphasis" w:uiPriority="21" w:qFormat="1"/>
-    <w:lsdException w:name="Subtle Reference" w:uiPriority="31" w:qFormat="1"/>
-    <w:lsdException w:name="Intense Reference" w:uiPriority="32" w:qFormat="1"/>
-    <w:lsdException w:name="Book Title" w:uiPriority="33" w:qFormat="1"/>
-    <w:lsdException w:name="Bibliography" w:semiHidden="1" w:uiPriority="37" w:unhideWhenUsed="1"/>
-    <w:lsdException w:name="TOC Heading" w:semiHidden="1" w:uiPriority="39" w:unhideWhenUsed="1" w:qFormat="1"/>
-    <w:lsdException w:name="Plain Table 1" w:uiPriority="41"/>
-    <w:lsdException w:name="Plain Table 2" w:uiPriority="42"/>
-    <w:lsdException w:name="Plain Table 3" w:uiPriority="43"/>
-    <w:lsdException w:name="Plain Table 4" w:uiPriority="44"/>
-    <w:lsdException w:name="Plain Table 5" w:uiPriority="45"/>
-    <w:lsdException w:name="Grid Table Light" w:uiPriority="40"/>
-    <w:lsdException w:name="Grid Table 1 Light" w:uiPriority="46"/>
-    <w:lsdException w:name="Grid Table 2" w:uiPriority="47"/>
-    <w:lsdException w:name="Grid Table 3" w:uiPriority="48"/>
-    <w:lsdException w:name="Grid Table 4" w:uiPriority="49"/>
-    <w:lsdException w:name="Grid Table 5 Dark" w:uiPriority="50"/>
-    <w:lsdException w:name="Grid Table 6 Colorful" w:uiPriority="51"/>
-    <w:lsdException w:name="Grid Table 7 Colorful" w:uiPriority="52"/>
-    <w:lsdException w:name="Grid Table 1 Light Accent 1" w:uiPriority="46"/>
-    <w:lsdException w:name="Grid Table 2 Accent 1" w:uiPriority="47"/>
-    <w:lsdException w:name="Grid Table 3 Accent 1" w:uiPriority="48"/>
-    <w:lsdException w:name="Grid Table 4 Accent 1" w:uiPriority="49"/>
-    <w:lsdException w:name="Grid Table 5 Dark Accent 1" w:uiPriority="50"/>
-    <w:lsdException w:name="Grid Table 6 Colorful Accent 1" w:uiPriority="51"/>
-    <w:lsdException w:name="Grid Table 7 Colorful Accent 1" w:uiPriority="52"/>
-    <w:lsdException w:name="Grid Table 1 Light Accent 2" w:uiPriority="46"/>
-    <w:lsdException w:name="Grid Table 2 Accent 2" w:uiPriority="47"/>
-    <w:lsdException w:name="Grid Table 3 Accent 2" w:uiPriority="48"/>
-    <w:lsdException w:name="Grid Table 4 Accent 2" w:uiPriority="49"/>
-    <w:lsdException w:name="Grid Table 5 Dark Accent 2" w:uiPriority="50"/>
-    <w:lsdException w:name="Grid Table 6 Colorful Accent 2" w:uiPriority="51"/>
-    <w:lsdException w:name="Grid Table 7 Colorful Accent 2" w:uiPriority="52"/>
-    <w:lsdException w:name="Grid Table 1 Light Accent 3" w:uiPriority="46"/>
-    <w:lsdException w:name="Grid Table 2 Accent 3" w:uiPriority="47"/>
-    <w:lsdException w:name="Grid Table 3 Accent 3" w:uiPriority="48"/>
-    <w:lsdException w:name="Grid Table 4 Accent 3" w:uiPriority="49"/>
-    <w:lsdException w:name="Grid Table 5 Dark Accent 3" w:uiPriority="50"/>
-    <w:lsdException w:name="Grid Table 6 Colorful Accent 3" w:uiPriority="51"/>
-    <w:lsdException w:name="Grid Table 7 Colorful Accent 3" w:uiPriority="52"/>
-    <w:lsdException w:name="Grid Table 1 Light Accent 4" w:uiPriority="46"/>
-    <w:lsdException w:name="Grid Table 2 Accent 4" w:uiPriority="47"/>
-    <w:lsdException w:name="Grid Table 3 Accent 4" w:uiPriority="48"/>
-    <w:lsdException w:name="Grid Table 4 Accent 4" w:uiPriority="49"/>
-    <w:lsdException w:name="Grid Table 5 Dark Accent 4" w:uiPriority="50"/>
-    <w:lsdException w:name="Grid Table 6 Colorful Accent 4" w:uiPriority="51"/>
-    <w:lsdException w:name="Grid Table 7 Colorful Accent 4" w:uiPriority="52"/>
-    <w:lsdException w:name="Grid Table 1 Light Accent 5" w:uiPriority="46"/>
-    <w:lsdException w:name="Grid Table 2 Accent 5" w:uiPriority="47"/>
-    <w:lsdException w:name="Grid Table 3 Accent 5" w:uiPriority="48"/>
-    <w:lsdException w:name="Grid Table 4 Accent 5" w:uiPriority="49"/>
-    <w:lsdException w:name="Grid Table 5 Dark Accent 5" w:uiPriority="50"/>
-    <w:lsdException w:name="Grid Table 6 Colorful Accent 5" w:uiPriority="51"/>
-    <w:lsdException w:name="Grid Table 7 Colorful Accent 5" w:uiPriority="52"/>
-    <w:lsdException w:name="Grid Table 1 Light Accent 6" w:uiPriority="46"/>
-    <w:lsdException w:name="Grid Table 2 Accent 6" w:uiPriority="47"/>
-    <w:lsdException w:name="Grid Table 3 Accent 6" w:uiPriority="48"/>
-    <w:lsdException w:name="Grid Table 4 Accent 6" w:uiPriority="49"/>
-    <w:lsdException w:name="Grid Table 5 Dark Accent 6" w:uiPriority="50"/>
-    <w:lsdException w:name="Grid Table 6 Colorful Accent 6" w:uiPriority="51"/>
-    <w:lsdException w:name="Grid Table 7 Colorful Accent 6" w:uiPriority="52"/>
-    <w:lsdException w:name="List Table 1 Light" w:uiPriority="46"/>
-    <w:lsdException w:name="List Table 2" w:uiPriority="47"/>
-    <w:lsdException w:name="List Table 3" w:uiPriority="48"/>
-    <w:lsdException w:name="List Table 4" w:uiPriority="49"/>
-    <w:lsdException w:name="List Table 5 Dark" w:uiPriority="50"/>
-    <w:lsdException w:name="List Table 6 Colorful" w:uiPriority="51"/>
-    <w:lsdException w:name="List Table 7 Colorful" w:uiPriority="52"/>
-    <w:lsdException w:name="List Table 1 Light Accent 1" w:uiPriority="46"/>
-    <w:lsdException w:name="List Table 2 Accent 1" w:uiPriority="47"/>
-    <w:lsdException w:name="List Table 3 Accent 1" w:uiPriority="48"/>
-    <w:lsdException w:name="List Table 4 Accent 1" w:uiPriority="49"/>
-    <w:lsdException w:name="List Table 5 Dark Accent 1" w:uiPriority="50"/>
-    <w:lsdException w:name="List Table 6 Colorful Accent 1" w:uiPriority="51"/>
-    <w:lsdException w:name="List Table 7 Colorful Accent 1" w:uiPriority="52"/>
-    <w:lsdException w:name="List Table 1 Light Accent 2" w:uiPriority="46"/>
-    <w:lsdException w:name="List Table 2 Accent 2" w:uiPriority="47"/>
-    <w:lsdException w:name="List Table 3 Accent 2" w:uiPriority="48"/>
-    <w:lsdException w:name="List Table 4 Accent 2" w:uiPriority="49"/>
-    <w:lsdException w:name="List Table 5 Dark Accent 2" w:uiPriority="50"/>
-    <w:lsdException w:name="List Table 6 Colorful Accent 2" w:uiPriority="51"/>
-    <w:lsdException w:name="List Table 7 Colorful Accent 2" w:uiPriority="52"/>
-    <w:lsdException w:name="List Table 1 Light Accent 3" w:uiPriority="46"/>
-    <w:lsdException w:name="List Table 2 Accent 3" w:uiPriority="47"/>
-    <w:lsdException w:name="List Table 3 Accent 3" w:uiPriority="48"/>
-    <w:lsdException w:name="List Table 4 Accent 3" w:uiPriority="49"/>
-    <w:lsdException w:name="List Table 5 Dark Accent 3" w:uiPriority="50"/>
-    <w:lsdException w:name="List Table 6 Colorful Accent 3" w:uiPriority="51"/>
-    <w:lsdException w:name="List Table 7 Colorful Accent 3" w:uiPriority="52"/>
-    <w:lsdException w:name="List Table 1 Light Accent 4" w:uiPriority="46"/>
-    <w:lsdException w:name="List Table 2 Accent 4" w:uiPriority="47"/>
-    <w:lsdException w:name="List Table 3 Accent 4" w:uiPriority="48"/>
-    <w:lsdException w:name="List Table 4 Accent 4" w:uiPriority="49"/>
-    <w:lsdException w:name="List Table 5 Dark Accent 4" w:uiPriority="50"/>
-    <w:lsdException w:name="List Table 6 Colorful Accent 4" w:uiPriority="51"/>
-    <w:lsdException w:name="List Table 7 Colorful Accent 4" w:uiPriority="52"/>
-    <w:lsdException w:name="List Table 1 Light Accent 5" w:uiPriority="46"/>
-    <w:lsdException w:name="List Table 2 Accent 5" w:uiPriority="47"/>
-    <w:lsdException w:name="List Table 3 Accent 5" w:uiPriority="48"/>
-    <w:lsdException w:name="List Table 4 Accent 5" w:uiPriority="49"/>
-    <w:lsdException w:name="List Table 5 Dark Accent 5" w:uiPriority="50"/>
-    <w:lsdException w:name="List Table 6 Colorful Accent 5" w:uiPriority="51"/>
-    <w:lsdException w:name="List Table 7 Colorful Accent 5" w:uiPriority="52"/>
-    <w:lsdException w:name="List Table 1 Light Accent 6" w:uiPriority="46"/>
-    <w:lsdException w:name="List Table 2 Accent 6" w:uiPriority="47"/>
-    <w:lsdException w:name="List Table 3 Accent 6" w:uiPriority="48"/>
-    <w:lsdException w:name="List Table 4 Accent 6" w:uiPriority="49"/>
-    <w:lsdException w:name="List Table 5 Dark Accent 6" w:uiPriority="50"/>
-    <w:lsdException w:name="List Table 6 Colorful Accent 6" w:uiPriority="51"/>
-    <w:lsdException w:name="List Table 7 Colorful Accent 6" w:uiPriority="52"/>
+  <w:latentStyles w:defLockedState="0" w:defUIPriority="99" w:defSemiHidden="1" w:defUnhideWhenUsed="1" w:defQFormat="0" w:count="267">
+    <w:lsdException w:name="Normal" w:semiHidden="0" w:uiPriority="0" w:unhideWhenUsed="0" w:qFormat="1"/>
+    <w:lsdException w:name="heading 1" w:semiHidden="0" w:uiPriority="9" w:unhideWhenUsed="0" w:qFormat="1"/>
+    <w:lsdException w:name="heading 2" w:uiPriority="9" w:qFormat="1"/>
+    <w:lsdException w:name="heading 3" w:uiPriority="9" w:qFormat="1"/>
+    <w:lsdException w:name="heading 4" w:uiPriority="9" w:qFormat="1"/>
+    <w:lsdException w:name="heading 5" w:uiPriority="9" w:qFormat="1"/>
+    <w:lsdException w:name="heading 6" w:uiPriority="9" w:qFormat="1"/>
+    <w:lsdException w:name="heading 7" w:uiPriority="9" w:qFormat="1"/>
+    <w:lsdException w:name="heading 8" w:uiPriority="9" w:qFormat="1"/>
+    <w:lsdException w:name="heading 9" w:uiPriority="9" w:qFormat="1"/>
+    <w:lsdException w:name="toc 1" w:uiPriority="39" w:qFormat="1"/>
+    <w:lsdException w:name="toc 2" w:uiPriority="39" w:qFormat="1"/>
+    <w:lsdException w:name="toc 3" w:uiPriority="39" w:qFormat="1"/>
+    <w:lsdException w:name="toc 4" w:uiPriority="39"/>
+    <w:lsdException w:name="toc 5" w:uiPriority="39"/>
+    <w:lsdException w:name="toc 6" w:uiPriority="39"/>
+    <w:lsdException w:name="toc 7" w:uiPriority="39"/>
+    <w:lsdException w:name="toc 8" w:uiPriority="39"/>
+    <w:lsdException w:name="toc 9" w:uiPriority="39"/>
+    <w:lsdException w:name="caption" w:uiPriority="35" w:qFormat="1"/>
+    <w:lsdException w:name="Title" w:semiHidden="0" w:uiPriority="10" w:unhideWhenUsed="0" w:qFormat="1"/>
+    <w:lsdException w:name="Default Paragraph Font" w:uiPriority="1"/>
+    <w:lsdException w:name="Subtitle" w:semiHidden="0" w:uiPriority="11" w:unhideWhenUsed="0" w:qFormat="1"/>
+    <w:lsdException w:name="Strong" w:semiHidden="0" w:uiPriority="22" w:unhideWhenUsed="0" w:qFormat="1"/>
+    <w:lsdException w:name="Emphasis" w:semiHidden="0" w:uiPriority="20" w:unhideWhenUsed="0" w:qFormat="1"/>
+    <w:lsdException w:name="Table Grid" w:semiHidden="0" w:uiPriority="59" w:unhideWhenUsed="0"/>
+    <w:lsdException w:name="Placeholder Text" w:unhideWhenUsed="0"/>
+    <w:lsdException w:name="No Spacing" w:semiHidden="0" w:uiPriority="1" w:unhideWhenUsed="0" w:qFormat="1"/>
+    <w:lsdException w:name="Light Shading" w:semiHidden="0" w:uiPriority="60" w:unhideWhenUsed="0"/>
+    <w:lsdException w:name="Light List" w:semiHidden="0" w:uiPriority="61" w:unhideWhenUsed="0"/>
+    <w:lsdException w:name="Light Grid" w:semiHidden="0" w:uiPriority="62" w:unhideWhenUsed="0"/>
+    <w:lsdException w:name="Medium Shading 1" w:semiHidden="0" w:uiPriority="63" w:unhideWhenUsed="0"/>
+    <w:lsdException w:name="Medium Shading 2" w:semiHidden="0" w:uiPriority="64" w:unhideWhenUsed="0"/>
+    <w:lsdException w:name="Medium List 1" w:semiHidden="0" w:uiPriority="65" w:unhideWhenUsed="0"/>
+    <w:lsdException w:name="Medium List 2" w:semiHidden="0" w:uiPriority="66" w:unhideWhenUsed="0"/>
+    <w:lsdException w:name="Medium Grid 1" w:semiHidden="0" w:uiPriority="67" w:unhideWhenUsed="0"/>
+    <w:lsdException w:name="Medium Grid 2" w:semiHidden="0" w:uiPriority="68" w:unhideWhenUsed="0"/>
+    <w:lsdException w:name="Medium Grid 3" w:semiHidden="0" w:uiPriority="69" w:unhideWhenUsed="0"/>
+    <w:lsdException w:name="Dark List" w:semiHidden="0" w:uiPriority="70" w:unhideWhenUsed="0"/>
+    <w:lsdException w:name="Colorful Shading" w:semiHidden="0" w:uiPriority="71" w:unhideWhenUsed="0"/>
+    <w:lsdException w:name="Colorful List" w:semiHidden="0" w:uiPriority="72" w:unhideWhenUsed="0"/>
+    <w:lsdException w:name="Colorful Grid" w:semiHidden="0" w:uiPriority="73" w:unhideWhenUsed="0"/>
+    <w:lsdException w:name="Light Shading Accent 1" w:semiHidden="0" w:uiPriority="60" w:unhideWhenUsed="0"/>
+    <w:lsdException w:name="Light List Accent 1" w:semiHidden="0" w:uiPriority="61" w:unhideWhenUsed="0"/>
+    <w:lsdException w:name="Light Grid Accent 1" w:semiHidden="0" w:uiPriority="62" w:unhideWhenUsed="0"/>
+    <w:lsdException w:name="Medium Shading 1 Accent 1" w:semiHidden="0" w:uiPriority="63" w:unhideWhenUsed="0"/>
+    <w:lsdException w:name="Medium Shading 2 Accent 1" w:semiHidden="0" w:uiPriority="64" w:unhideWhenUsed="0"/>
+    <w:lsdException w:name="Medium List 1 Accent 1" w:semiHidden="0" w:uiPriority="65" w:unhideWhenUsed="0"/>
+    <w:lsdException w:name="Revision" w:unhideWhenUsed="0"/>
+    <w:lsdException w:name="List Paragraph" w:semiHidden="0" w:uiPriority="34" w:unhideWhenUsed="0" w:qFormat="1"/>
+    <w:lsdException w:name="Quote" w:semiHidden="0" w:uiPriority="29" w:unhideWhenUsed="0" w:qFormat="1"/>
+    <w:lsdException w:name="Intense Quote" w:semiHidden="0" w:uiPriority="30" w:unhideWhenUsed="0" w:qFormat="1"/>
+    <w:lsdException w:name="Medium List 2 Accent 1" w:semiHidden="0" w:uiPriority="66" w:unhideWhenUsed="0"/>
+    <w:lsdException w:name="Medium Grid 1 Accent 1" w:semiHidden="0" w:uiPriority="67" w:unhideWhenUsed="0"/>
+    <w:lsdException w:name="Medium Grid 2 Accent 1" w:semiHidden="0" w:uiPriority="68" w:unhideWhenUsed="0"/>
+    <w:lsdException w:name="Medium Grid 3 Accent 1" w:semiHidden="0" w:uiPriority="69" w:unhideWhenUsed="0"/>
+    <w:lsdException w:name="Dark List Accent 1" w:semiHidden="0" w:uiPriority="70" w:unhideWhenUsed="0"/>
+    <w:lsdException w:name="Colorful Shading Accent 1" w:semiHidden="0" w:uiPriority="71" w:unhideWhenUsed="0"/>
+    <w:lsdException w:name="Colorful List Accent 1" w:semiHidden="0" w:uiPriority="72" w:unhideWhenUsed="0"/>
+    <w:lsdException w:name="Colorful Grid Accent 1" w:semiHidden="0" w:uiPriority="73" w:unhideWhenUsed="0"/>
+    <w:lsdException w:name="Light Shading Accent 2" w:semiHidden="0" w:uiPriority="60" w:unhideWhenUsed="0"/>
+    <w:lsdException w:name="Light List Accent 2" w:semiHidden="0" w:uiPriority="61" w:unhideWhenUsed="0"/>
+    <w:lsdException w:name="Light Grid Accent 2" w:semiHidden="0" w:uiPriority="62" w:unhideWhenUsed="0"/>
+    <w:lsdException w:name="Medium Shading 1 Accent 2" w:semiHidden="0" w:uiPriority="63" w:unhideWhenUsed="0"/>
+    <w:lsdException w:name="Medium Shading 2 Accent 2" w:semiHidden="0" w:uiPriority="64" w:unhideWhenUsed="0"/>
+    <w:lsdException w:name="Medium List 1 Accent 2" w:semiHidden="0" w:uiPriority="65" w:unhideWhenUsed="0"/>
+    <w:lsdException w:name="Medium List 2 Accent 2" w:semiHidden="0" w:uiPriority="66" w:unhideWhenUsed="0"/>
+    <w:lsdException w:name="Medium Grid 1 Accent 2" w:semiHidden="0" w:uiPriority="67" w:unhideWhenUsed="0"/>
+    <w:lsdException w:name="Medium Grid 2 Accent 2" w:semiHidden="0" w:uiPriority="68" w:unhideWhenUsed="0"/>
+    <w:lsdException w:name="Medium Grid 3 Accent 2" w:semiHidden="0" w:uiPriority="69" w:unhideWhenUsed="0"/>
+    <w:lsdException w:name="Dark List Accent 2" w:semiHidden="0" w:uiPriority="70" w:unhideWhenUsed="0"/>
+    <w:lsdException w:name="Colorful Shading Accent 2" w:semiHidden="0" w:uiPriority="71" w:unhideWhenUsed="0"/>
+    <w:lsdException w:name="Colorful List Accent 2" w:semiHidden="0" w:uiPriority="72" w:unhideWhenUsed="0"/>
+    <w:lsdException w:name="Colorful Grid Accent 2" w:semiHidden="0" w:uiPriority="73" w:unhideWhenUsed="0"/>
+    <w:lsdException w:name="Light Shading Accent 3" w:semiHidden="0" w:uiPriority="60" w:unhideWhenUsed="0"/>
+    <w:lsdException w:name="Light List Accent 3" w:semiHidden="0" w:uiPriority="61" w:unhideWhenUsed="0"/>
+    <w:lsdException w:name="Light Grid Accent 3" w:semiHidden="0" w:uiPriority="62" w:unhideWhenUsed="0"/>
+    <w:lsdException w:name="Medium Shading 1 Accent 3" w:semiHidden="0" w:uiPriority="63" w:unhideWhenUsed="0"/>
+    <w:lsdException w:name="Medium Shading 2 Accent 3" w:semiHidden="0" w:uiPriority="64" w:unhideWhenUsed="0"/>
+    <w:lsdException w:name="Medium List 1 Accent 3" w:semiHidden="0" w:uiPriority="65" w:unhideWhenUsed="0"/>
+    <w:lsdException w:name="Medium List 2 Accent 3" w:semiHidden="0" w:uiPriority="66" w:unhideWhenUsed="0"/>
+    <w:lsdException w:name="Medium Grid 1 Accent 3" w:semiHidden="0" w:uiPriority="67" w:unhideWhenUsed="0"/>
+    <w:lsdException w:name="Medium Grid 2 Accent 3" w:semiHidden="0" w:uiPriority="68" w:unhideWhenUsed="0"/>
+    <w:lsdException w:name="Medium Grid 3 Accent 3" w:semiHidden="0" w:uiPriority="69" w:unhideWhenUsed="0"/>
+    <w:lsdException w:name="Dark List Accent 3" w:semiHidden="0" w:uiPriority="70" w:unhideWhenUsed="0"/>
+    <w:lsdException w:name="Colorful Shading Accent 3" w:semiHidden="0" w:uiPriority="71" w:unhideWhenUsed="0"/>
+    <w:lsdException w:name="Colorful List Accent 3" w:semiHidden="0" w:uiPriority="72" w:unhideWhenUsed="0"/>
+    <w:lsdException w:name="Colorful Grid Accent 3" w:semiHidden="0" w:uiPriority="73" w:unhideWhenUsed="0"/>
+    <w:lsdException w:name="Light Shading Accent 4" w:semiHidden="0" w:uiPriority="60" w:unhideWhenUsed="0"/>
+    <w:lsdException w:name="Light List Accent 4" w:semiHidden="0" w:uiPriority="61" w:unhideWhenUsed="0"/>
+    <w:lsdException w:name="Light Grid Accent 4" w:semiHidden="0" w:uiPriority="62" w:unhideWhenUsed="0"/>
+    <w:lsdException w:name="Medium Shading 1 Accent 4" w:semiHidden="0" w:uiPriority="63" w:unhideWhenUsed="0"/>
+    <w:lsdException w:name="Medium Shading 2 Accent 4" w:semiHidden="0" w:uiPriority="64" w:unhideWhenUsed="0"/>
+    <w:lsdException w:name="Medium List 1 Accent 4" w:semiHidden="0" w:uiPriority="65" w:unhideWhenUsed="0"/>
+    <w:lsdException w:name="Medium List 2 Accent 4" w:semiHidden="0" w:uiPriority="66" w:unhideWhenUsed="0"/>
+    <w:lsdException w:name="Medium Grid 1 Accent 4" w:semiHidden="0" w:uiPriority="67" w:unhideWhenUsed="0"/>
+    <w:lsdException w:name="Medium Grid 2 Accent 4" w:semiHidden="0" w:uiPriority="68" w:unhideWhenUsed="0"/>
+    <w:lsdException w:name="Medium Grid 3 Accent 4" w:semiHidden="0" w:uiPriority="69" w:unhideWhenUsed="0"/>
+    <w:lsdException w:name="Dark List Accent 4" w:semiHidden="0" w:uiPriority="70" w:unhideWhenUsed="0"/>
+    <w:lsdException w:name="Colorful Shading Accent 4" w:semiHidden="0" w:uiPriority="71" w:unhideWhenUsed="0"/>
+    <w:lsdException w:name="Colorful List Accent 4" w:semiHidden="0" w:uiPriority="72" w:unhideWhenUsed="0"/>
+    <w:lsdException w:name="Colorful Grid Accent 4" w:semiHidden="0" w:uiPriority="73" w:unhideWhenUsed="0"/>
+    <w:lsdException w:name="Light Shading Accent 5" w:semiHidden="0" w:uiPriority="60" w:unhideWhenUsed="0"/>
+    <w:lsdException w:name="Light List Accent 5" w:semiHidden="0" w:uiPriority="61" w:unhideWhenUsed="0"/>
+    <w:lsdException w:name="Light Grid Accent 5" w:semiHidden="0" w:uiPriority="62" w:unhideWhenUsed="0"/>
+    <w:lsdException w:name="Medium Shading 1 Accent 5" w:semiHidden="0" w:uiPriority="63" w:unhideWhenUsed="0"/>
+    <w:lsdException w:name="Medium Shading 2 Accent 5" w:semiHidden="0" w:uiPriority="64" w:unhideWhenUsed="0"/>
+    <w:lsdException w:name="Medium List 1 Accent 5" w:semiHidden="0" w:uiPriority="65" w:unhideWhenUsed="0"/>
+    <w:lsdException w:name="Medium List 2 Accent 5" w:semiHidden="0" w:uiPriority="66" w:unhideWhenUsed="0"/>
+    <w:lsdException w:name="Medium Grid 1 Accent 5" w:semiHidden="0" w:uiPriority="67" w:unhideWhenUsed="0"/>
+    <w:lsdException w:name="Medium Grid 2 Accent 5" w:semiHidden="0" w:uiPriority="68" w:unhideWhenUsed="0"/>
+    <w:lsdException w:name="Medium Grid 3 Accent 5" w:semiHidden="0" w:uiPriority="69" w:unhideWhenUsed="0"/>
+    <w:lsdException w:name="Dark List Accent 5" w:semiHidden="0" w:uiPriority="70" w:unhideWhenUsed="0"/>
+    <w:lsdException w:name="Colorful Shading Accent 5" w:semiHidden="0" w:uiPriority="71" w:unhideWhenUsed="0"/>
+    <w:lsdException w:name="Colorful List Accent 5" w:semiHidden="0" w:uiPriority="72" w:unhideWhenUsed="0"/>
+    <w:lsdException w:name="Colorful Grid Accent 5" w:semiHidden="0" w:uiPriority="73" w:unhideWhenUsed="0"/>
+    <w:lsdException w:name="Light Shading Accent 6" w:semiHidden="0" w:uiPriority="60" w:unhideWhenUsed="0"/>
+    <w:lsdException w:name="Light List Accent 6" w:semiHidden="0" w:uiPriority="61" w:unhideWhenUsed="0"/>
+    <w:lsdException w:name="Light Grid Accent 6" w:semiHidden="0" w:uiPriority="62" w:unhideWhenUsed="0"/>
+    <w:lsdException w:name="Medium Shading 1 Accent 6" w:semiHidden="0" w:uiPriority="63" w:unhideWhenUsed="0"/>
+    <w:lsdException w:name="Medium Shading 2 Accent 6" w:semiHidden="0" w:uiPriority="64" w:unhideWhenUsed="0"/>
+    <w:lsdException w:name="Medium List 1 Accent 6" w:semiHidden="0" w:uiPriority="65" w:unhideWhenUsed="0"/>
+    <w:lsdException w:name="Medium List 2 Accent 6" w:semiHidden="0" w:uiPriority="66" w:unhideWhenUsed="0"/>
+    <w:lsdException w:name="Medium Grid 1 Accent 6" w:semiHidden="0" w:uiPriority="67" w:unhideWhenUsed="0"/>
+    <w:lsdException w:name="Medium Grid 2 Accent 6" w:semiHidden="0" w:uiPriority="68" w:unhideWhenUsed="0"/>
+    <w:lsdException w:name="Medium Grid 3 Accent 6" w:semiHidden="0" w:uiPriority="69" w:unhideWhenUsed="0"/>
+    <w:lsdException w:name="Dark List Accent 6" w:semiHidden="0" w:uiPriority="70" w:unhideWhenUsed="0"/>
+    <w:lsdException w:name="Colorful Shading Accent 6" w:semiHidden="0" w:uiPriority="71" w:unhideWhenUsed="0"/>
+    <w:lsdException w:name="Colorful List Accent 6" w:semiHidden="0" w:uiPriority="72" w:unhideWhenUsed="0"/>
+    <w:lsdException w:name="Colorful Grid Accent 6" w:semiHidden="0" w:uiPriority="73" w:unhideWhenUsed="0"/>
+    <w:lsdException w:name="Subtle Emphasis" w:semiHidden="0" w:uiPriority="19" w:unhideWhenUsed="0" w:qFormat="1"/>
+    <w:lsdException w:name="Intense Emphasis" w:semiHidden="0" w:uiPriority="21" w:unhideWhenUsed="0" w:qFormat="1"/>
+    <w:lsdException w:name="Subtle Reference" w:semiHidden="0" w:uiPriority="31" w:unhideWhenUsed="0" w:qFormat="1"/>
+    <w:lsdException w:name="Intense Reference" w:semiHidden="0" w:uiPriority="32" w:unhideWhenUsed="0" w:qFormat="1"/>
+    <w:lsdException w:name="Book Title" w:semiHidden="0" w:uiPriority="33" w:unhideWhenUsed="0" w:qFormat="1"/>
+    <w:lsdException w:name="Bibliography" w:uiPriority="37"/>
+    <w:lsdException w:name="TOC Heading" w:uiPriority="39" w:qFormat="1"/>
   </w:latentStyles>
   <w:style w:type="paragraph" w:default="1" w:styleId="Normal">
     <w:name w:val="Normal"/>
@@ -9526,6 +9366,7 @@
       <w:spacing w:after="0" w:line="240" w:lineRule="auto"/>
     </w:pPr>
     <w:tblPr>
+      <w:tblInd w:w="0" w:type="dxa"/>
       <w:tblBorders>
         <w:top w:val="single" w:sz="4" w:space="0" w:color="auto"/>
         <w:left w:val="single" w:sz="4" w:space="0" w:color="auto"/>
@@ -9534,6 +9375,12 @@
         <w:insideH w:val="single" w:sz="4" w:space="0" w:color="auto"/>
         <w:insideV w:val="single" w:sz="4" w:space="0" w:color="auto"/>
       </w:tblBorders>
+      <w:tblCellMar>
+        <w:top w:w="0" w:type="dxa"/>
+        <w:left w:w="108" w:type="dxa"/>
+        <w:bottom w:w="0" w:type="dxa"/>
+        <w:right w:w="108" w:type="dxa"/>
+      </w:tblCellMar>
     </w:tblPr>
   </w:style>
   <w:style w:type="paragraph" w:styleId="TM4">
@@ -9711,6 +9558,7 @@
       <w:szCs w:val="24"/>
     </w:rPr>
     <w:tblPr>
+      <w:tblInd w:w="0" w:type="dxa"/>
       <w:tblBorders>
         <w:top w:val="single" w:sz="4" w:space="0" w:color="auto"/>
         <w:left w:val="single" w:sz="4" w:space="0" w:color="auto"/>
@@ -9719,6 +9567,12 @@
         <w:insideH w:val="single" w:sz="4" w:space="0" w:color="auto"/>
         <w:insideV w:val="single" w:sz="4" w:space="0" w:color="auto"/>
       </w:tblBorders>
+      <w:tblCellMar>
+        <w:top w:w="0" w:type="dxa"/>
+        <w:left w:w="108" w:type="dxa"/>
+        <w:bottom w:w="0" w:type="dxa"/>
+        <w:right w:w="108" w:type="dxa"/>
+      </w:tblCellMar>
     </w:tblPr>
   </w:style>
   <w:style w:type="table" w:styleId="Trameclaire-Accent1">
@@ -9735,10 +9589,17 @@
     <w:tblPr>
       <w:tblStyleRowBandSize w:val="1"/>
       <w:tblStyleColBandSize w:val="1"/>
+      <w:tblInd w:w="0" w:type="dxa"/>
       <w:tblBorders>
         <w:top w:val="single" w:sz="8" w:space="0" w:color="B01513" w:themeColor="accent1"/>
         <w:bottom w:val="single" w:sz="8" w:space="0" w:color="B01513" w:themeColor="accent1"/>
       </w:tblBorders>
+      <w:tblCellMar>
+        <w:top w:w="0" w:type="dxa"/>
+        <w:left w:w="108" w:type="dxa"/>
+        <w:bottom w:w="0" w:type="dxa"/>
+        <w:right w:w="108" w:type="dxa"/>
+      </w:tblCellMar>
     </w:tblPr>
     <w:tblStylePr w:type="firstRow">
       <w:pPr>
@@ -9927,7 +9788,7 @@
     <w:name w:val="Code"/>
     <w:basedOn w:val="Normal"/>
     <w:qFormat/>
-    <w:rsid w:val="000D0FDC"/>
+    <w:rsid w:val="00C642FD"/>
     <w:pPr>
       <w:shd w:val="clear" w:color="auto" w:fill="F2F6F8"/>
       <w:tabs>
@@ -9955,7 +9816,7 @@
     <w:rPr>
       <w:rFonts w:ascii="Courier New" w:eastAsia="Times New Roman" w:hAnsi="Courier New" w:cs="Courier New"/>
       <w:color w:val="3E3E3E"/>
-      <w:sz w:val="18"/>
+      <w:sz w:val="20"/>
       <w:szCs w:val="18"/>
       <w:lang w:eastAsia="en-GB"/>
     </w:rPr>
@@ -10044,6 +9905,7 @@
     <w:tblPr>
       <w:tblStyleRowBandSize w:val="1"/>
       <w:tblStyleColBandSize w:val="1"/>
+      <w:tblInd w:w="0" w:type="dxa"/>
       <w:tblBorders>
         <w:top w:val="single" w:sz="4" w:space="0" w:color="666666" w:themeColor="text1" w:themeTint="99"/>
         <w:left w:val="single" w:sz="4" w:space="0" w:color="666666" w:themeColor="text1" w:themeTint="99"/>
@@ -10051,6 +9913,12 @@
         <w:right w:val="single" w:sz="4" w:space="0" w:color="666666" w:themeColor="text1" w:themeTint="99"/>
         <w:insideH w:val="single" w:sz="4" w:space="0" w:color="666666" w:themeColor="text1" w:themeTint="99"/>
       </w:tblBorders>
+      <w:tblCellMar>
+        <w:top w:w="0" w:type="dxa"/>
+        <w:left w:w="108" w:type="dxa"/>
+        <w:bottom w:w="0" w:type="dxa"/>
+        <w:right w:w="108" w:type="dxa"/>
+      </w:tblCellMar>
     </w:tblPr>
     <w:tblStylePr w:type="firstRow">
       <w:rPr>
@@ -10118,6 +9986,7 @@
     <w:tblPr>
       <w:tblStyleRowBandSize w:val="1"/>
       <w:tblStyleColBandSize w:val="1"/>
+      <w:tblInd w:w="0" w:type="dxa"/>
       <w:tblBorders>
         <w:top w:val="single" w:sz="4" w:space="0" w:color="EC5654" w:themeColor="accent1" w:themeTint="99"/>
         <w:left w:val="single" w:sz="4" w:space="0" w:color="EC5654" w:themeColor="accent1" w:themeTint="99"/>
@@ -10125,6 +9994,12 @@
         <w:right w:val="single" w:sz="4" w:space="0" w:color="EC5654" w:themeColor="accent1" w:themeTint="99"/>
         <w:insideH w:val="single" w:sz="4" w:space="0" w:color="EC5654" w:themeColor="accent1" w:themeTint="99"/>
       </w:tblBorders>
+      <w:tblCellMar>
+        <w:top w:w="0" w:type="dxa"/>
+        <w:left w:w="108" w:type="dxa"/>
+        <w:bottom w:w="0" w:type="dxa"/>
+        <w:right w:w="108" w:type="dxa"/>
+      </w:tblCellMar>
     </w:tblPr>
     <w:tblStylePr w:type="firstRow">
       <w:rPr>
@@ -10192,11 +10067,18 @@
     <w:tblPr>
       <w:tblStyleRowBandSize w:val="1"/>
       <w:tblStyleColBandSize w:val="1"/>
+      <w:tblInd w:w="0" w:type="dxa"/>
       <w:tblBorders>
         <w:top w:val="single" w:sz="4" w:space="0" w:color="EC5654" w:themeColor="accent1" w:themeTint="99"/>
         <w:bottom w:val="single" w:sz="4" w:space="0" w:color="EC5654" w:themeColor="accent1" w:themeTint="99"/>
         <w:insideH w:val="single" w:sz="4" w:space="0" w:color="EC5654" w:themeColor="accent1" w:themeTint="99"/>
       </w:tblBorders>
+      <w:tblCellMar>
+        <w:top w:w="0" w:type="dxa"/>
+        <w:left w:w="108" w:type="dxa"/>
+        <w:bottom w:w="0" w:type="dxa"/>
+        <w:right w:w="108" w:type="dxa"/>
+      </w:tblCellMar>
     </w:tblPr>
     <w:tblStylePr w:type="firstRow">
       <w:rPr>
@@ -10246,11 +10128,18 @@
     <w:tblPr>
       <w:tblStyleRowBandSize w:val="1"/>
       <w:tblStyleColBandSize w:val="1"/>
+      <w:tblInd w:w="0" w:type="dxa"/>
       <w:tblBorders>
         <w:top w:val="single" w:sz="4" w:space="0" w:color="EC5654" w:themeColor="accent1" w:themeTint="99"/>
         <w:bottom w:val="single" w:sz="4" w:space="0" w:color="EC5654" w:themeColor="accent1" w:themeTint="99"/>
         <w:insideH w:val="single" w:sz="4" w:space="0" w:color="EC5654" w:themeColor="accent1" w:themeTint="99"/>
       </w:tblBorders>
+      <w:tblCellMar>
+        <w:top w:w="0" w:type="dxa"/>
+        <w:left w:w="108" w:type="dxa"/>
+        <w:bottom w:w="0" w:type="dxa"/>
+        <w:right w:w="108" w:type="dxa"/>
+      </w:tblCellMar>
     </w:tblPr>
     <w:tblStylePr w:type="firstRow">
       <w:rPr>
@@ -10300,11 +10189,18 @@
     <w:tblPr>
       <w:tblStyleRowBandSize w:val="1"/>
       <w:tblStyleColBandSize w:val="1"/>
+      <w:tblInd w:w="0" w:type="dxa"/>
       <w:tblBorders>
         <w:top w:val="single" w:sz="4" w:space="0" w:color="EC5654" w:themeColor="accent1" w:themeTint="99"/>
         <w:bottom w:val="single" w:sz="4" w:space="0" w:color="EC5654" w:themeColor="accent1" w:themeTint="99"/>
         <w:insideH w:val="single" w:sz="4" w:space="0" w:color="EC5654" w:themeColor="accent1" w:themeTint="99"/>
       </w:tblBorders>
+      <w:tblCellMar>
+        <w:top w:w="0" w:type="dxa"/>
+        <w:left w:w="108" w:type="dxa"/>
+        <w:bottom w:w="0" w:type="dxa"/>
+        <w:right w:w="108" w:type="dxa"/>
+      </w:tblCellMar>
     </w:tblPr>
     <w:tblStylePr w:type="firstRow">
       <w:rPr>
@@ -10777,12 +10673,2147 @@
     <w:tblPr>
       <w:tblStyleRowBandSize w:val="1"/>
       <w:tblStyleColBandSize w:val="1"/>
+      <w:tblInd w:w="0" w:type="dxa"/>
       <w:tblBorders>
         <w:top w:val="single" w:sz="8" w:space="0" w:color="9E5E9B" w:themeColor="accent6"/>
         <w:left w:val="single" w:sz="8" w:space="0" w:color="9E5E9B" w:themeColor="accent6"/>
         <w:bottom w:val="single" w:sz="8" w:space="0" w:color="9E5E9B" w:themeColor="accent6"/>
         <w:right w:val="single" w:sz="8" w:space="0" w:color="9E5E9B" w:themeColor="accent6"/>
       </w:tblBorders>
+      <w:tblCellMar>
+        <w:top w:w="0" w:type="dxa"/>
+        <w:left w:w="108" w:type="dxa"/>
+        <w:bottom w:w="0" w:type="dxa"/>
+        <w:right w:w="108" w:type="dxa"/>
+      </w:tblCellMar>
+    </w:tblPr>
+    <w:tblStylePr w:type="firstRow">
+      <w:pPr>
+        <w:spacing w:before="0" w:after="0" w:line="240" w:lineRule="auto"/>
+      </w:pPr>
+      <w:rPr>
+        <w:b/>
+        <w:bCs/>
+        <w:color w:val="FFFFFF" w:themeColor="background1"/>
+      </w:rPr>
+      <w:tblPr/>
+      <w:tcPr>
+        <w:shd w:val="clear" w:color="auto" w:fill="9E5E9B" w:themeFill="accent6"/>
+      </w:tcPr>
+    </w:tblStylePr>
+    <w:tblStylePr w:type="lastRow">
+      <w:pPr>
+        <w:spacing w:before="0" w:after="0" w:line="240" w:lineRule="auto"/>
+      </w:pPr>
+      <w:rPr>
+        <w:b/>
+        <w:bCs/>
+      </w:rPr>
+      <w:tblPr/>
+      <w:tcPr>
+        <w:tcBorders>
+          <w:top w:val="double" w:sz="6" w:space="0" w:color="9E5E9B" w:themeColor="accent6"/>
+          <w:left w:val="single" w:sz="8" w:space="0" w:color="9E5E9B" w:themeColor="accent6"/>
+          <w:bottom w:val="single" w:sz="8" w:space="0" w:color="9E5E9B" w:themeColor="accent6"/>
+          <w:right w:val="single" w:sz="8" w:space="0" w:color="9E5E9B" w:themeColor="accent6"/>
+        </w:tcBorders>
+      </w:tcPr>
+    </w:tblStylePr>
+    <w:tblStylePr w:type="firstCol">
+      <w:rPr>
+        <w:b/>
+        <w:bCs/>
+      </w:rPr>
+    </w:tblStylePr>
+    <w:tblStylePr w:type="lastCol">
+      <w:rPr>
+        <w:b/>
+        <w:bCs/>
+      </w:rPr>
+    </w:tblStylePr>
+    <w:tblStylePr w:type="band1Vert">
+      <w:tblPr/>
+      <w:tcPr>
+        <w:tcBorders>
+          <w:top w:val="single" w:sz="8" w:space="0" w:color="9E5E9B" w:themeColor="accent6"/>
+          <w:left w:val="single" w:sz="8" w:space="0" w:color="9E5E9B" w:themeColor="accent6"/>
+          <w:bottom w:val="single" w:sz="8" w:space="0" w:color="9E5E9B" w:themeColor="accent6"/>
+          <w:right w:val="single" w:sz="8" w:space="0" w:color="9E5E9B" w:themeColor="accent6"/>
+        </w:tcBorders>
+      </w:tcPr>
+    </w:tblStylePr>
+    <w:tblStylePr w:type="band1Horz">
+      <w:tblPr/>
+      <w:tcPr>
+        <w:tcBorders>
+          <w:top w:val="single" w:sz="8" w:space="0" w:color="9E5E9B" w:themeColor="accent6"/>
+          <w:left w:val="single" w:sz="8" w:space="0" w:color="9E5E9B" w:themeColor="accent6"/>
+          <w:bottom w:val="single" w:sz="8" w:space="0" w:color="9E5E9B" w:themeColor="accent6"/>
+          <w:right w:val="single" w:sz="8" w:space="0" w:color="9E5E9B" w:themeColor="accent6"/>
+        </w:tcBorders>
+      </w:tcPr>
+    </w:tblStylePr>
+  </w:style>
+</w:styles>
+</file>
+
+<file path=word/stylesWithEffects.xml><?xml version="1.0" encoding="utf-8"?>
+<w:styles xmlns:wpc="http://schemas.microsoft.com/office/word/2010/wordprocessingCanvas" xmlns:mc="http://schemas.openxmlformats.org/markup-compatibility/2006" xmlns:o="urn:schemas-microsoft-com:office:office" xmlns:r="http://schemas.openxmlformats.org/officeDocument/2006/relationships" xmlns:m="http://schemas.openxmlformats.org/officeDocument/2006/math" xmlns:v="urn:schemas-microsoft-com:vml" xmlns:wp14="http://schemas.microsoft.com/office/word/2010/wordprocessingDrawing" xmlns:wp="http://schemas.openxmlformats.org/drawingml/2006/wordprocessingDrawing" xmlns:w10="urn:schemas-microsoft-com:office:word" xmlns:w="http://schemas.openxmlformats.org/wordprocessingml/2006/main" xmlns:w14="http://schemas.microsoft.com/office/word/2010/wordml" xmlns:wpg="http://schemas.microsoft.com/office/word/2010/wordprocessingGroup" xmlns:wpi="http://schemas.microsoft.com/office/word/2010/wordprocessingInk" xmlns:wne="http://schemas.microsoft.com/office/word/2006/wordml" xmlns:wps="http://schemas.microsoft.com/office/word/2010/wordprocessingShape" mc:Ignorable="w14 wp14">
+  <w:docDefaults>
+    <w:rPrDefault>
+      <w:rPr>
+        <w:rFonts w:asciiTheme="minorHAnsi" w:eastAsiaTheme="minorHAnsi" w:hAnsiTheme="minorHAnsi" w:cstheme="minorBidi"/>
+        <w:sz w:val="22"/>
+        <w:szCs w:val="22"/>
+        <w:lang w:val="fr-FR" w:eastAsia="en-US" w:bidi="ar-SA"/>
+      </w:rPr>
+    </w:rPrDefault>
+    <w:pPrDefault>
+      <w:pPr>
+        <w:spacing w:after="200" w:line="276" w:lineRule="auto"/>
+      </w:pPr>
+    </w:pPrDefault>
+  </w:docDefaults>
+  <w:latentStyles w:defLockedState="0" w:defUIPriority="99" w:defSemiHidden="1" w:defUnhideWhenUsed="1" w:defQFormat="0" w:count="267">
+    <w:lsdException w:name="Normal" w:semiHidden="0" w:uiPriority="0" w:unhideWhenUsed="0" w:qFormat="1"/>
+    <w:lsdException w:name="heading 1" w:semiHidden="0" w:uiPriority="9" w:unhideWhenUsed="0" w:qFormat="1"/>
+    <w:lsdException w:name="heading 2" w:uiPriority="9" w:qFormat="1"/>
+    <w:lsdException w:name="heading 3" w:uiPriority="9" w:qFormat="1"/>
+    <w:lsdException w:name="heading 4" w:uiPriority="9" w:qFormat="1"/>
+    <w:lsdException w:name="heading 5" w:uiPriority="9" w:qFormat="1"/>
+    <w:lsdException w:name="heading 6" w:uiPriority="9" w:qFormat="1"/>
+    <w:lsdException w:name="heading 7" w:uiPriority="9" w:qFormat="1"/>
+    <w:lsdException w:name="heading 8" w:uiPriority="9" w:qFormat="1"/>
+    <w:lsdException w:name="heading 9" w:uiPriority="9" w:qFormat="1"/>
+    <w:lsdException w:name="toc 1" w:uiPriority="39" w:qFormat="1"/>
+    <w:lsdException w:name="toc 2" w:uiPriority="39" w:qFormat="1"/>
+    <w:lsdException w:name="toc 3" w:uiPriority="39" w:qFormat="1"/>
+    <w:lsdException w:name="toc 4" w:uiPriority="39"/>
+    <w:lsdException w:name="toc 5" w:uiPriority="39"/>
+    <w:lsdException w:name="toc 6" w:uiPriority="39"/>
+    <w:lsdException w:name="toc 7" w:uiPriority="39"/>
+    <w:lsdException w:name="toc 8" w:uiPriority="39"/>
+    <w:lsdException w:name="toc 9" w:uiPriority="39"/>
+    <w:lsdException w:name="caption" w:uiPriority="35" w:qFormat="1"/>
+    <w:lsdException w:name="Title" w:semiHidden="0" w:uiPriority="10" w:unhideWhenUsed="0" w:qFormat="1"/>
+    <w:lsdException w:name="Default Paragraph Font" w:uiPriority="1"/>
+    <w:lsdException w:name="Subtitle" w:semiHidden="0" w:uiPriority="11" w:unhideWhenUsed="0" w:qFormat="1"/>
+    <w:lsdException w:name="Strong" w:semiHidden="0" w:uiPriority="22" w:unhideWhenUsed="0" w:qFormat="1"/>
+    <w:lsdException w:name="Emphasis" w:semiHidden="0" w:uiPriority="20" w:unhideWhenUsed="0" w:qFormat="1"/>
+    <w:lsdException w:name="Table Grid" w:semiHidden="0" w:uiPriority="59" w:unhideWhenUsed="0"/>
+    <w:lsdException w:name="Placeholder Text" w:unhideWhenUsed="0"/>
+    <w:lsdException w:name="No Spacing" w:semiHidden="0" w:uiPriority="1" w:unhideWhenUsed="0" w:qFormat="1"/>
+    <w:lsdException w:name="Light Shading" w:semiHidden="0" w:uiPriority="60" w:unhideWhenUsed="0"/>
+    <w:lsdException w:name="Light List" w:semiHidden="0" w:uiPriority="61" w:unhideWhenUsed="0"/>
+    <w:lsdException w:name="Light Grid" w:semiHidden="0" w:uiPriority="62" w:unhideWhenUsed="0"/>
+    <w:lsdException w:name="Medium Shading 1" w:semiHidden="0" w:uiPriority="63" w:unhideWhenUsed="0"/>
+    <w:lsdException w:name="Medium Shading 2" w:semiHidden="0" w:uiPriority="64" w:unhideWhenUsed="0"/>
+    <w:lsdException w:name="Medium List 1" w:semiHidden="0" w:uiPriority="65" w:unhideWhenUsed="0"/>
+    <w:lsdException w:name="Medium List 2" w:semiHidden="0" w:uiPriority="66" w:unhideWhenUsed="0"/>
+    <w:lsdException w:name="Medium Grid 1" w:semiHidden="0" w:uiPriority="67" w:unhideWhenUsed="0"/>
+    <w:lsdException w:name="Medium Grid 2" w:semiHidden="0" w:uiPriority="68" w:unhideWhenUsed="0"/>
+    <w:lsdException w:name="Medium Grid 3" w:semiHidden="0" w:uiPriority="69" w:unhideWhenUsed="0"/>
+    <w:lsdException w:name="Dark List" w:semiHidden="0" w:uiPriority="70" w:unhideWhenUsed="0"/>
+    <w:lsdException w:name="Colorful Shading" w:semiHidden="0" w:uiPriority="71" w:unhideWhenUsed="0"/>
+    <w:lsdException w:name="Colorful List" w:semiHidden="0" w:uiPriority="72" w:unhideWhenUsed="0"/>
+    <w:lsdException w:name="Colorful Grid" w:semiHidden="0" w:uiPriority="73" w:unhideWhenUsed="0"/>
+    <w:lsdException w:name="Light Shading Accent 1" w:semiHidden="0" w:uiPriority="60" w:unhideWhenUsed="0"/>
+    <w:lsdException w:name="Light List Accent 1" w:semiHidden="0" w:uiPriority="61" w:unhideWhenUsed="0"/>
+    <w:lsdException w:name="Light Grid Accent 1" w:semiHidden="0" w:uiPriority="62" w:unhideWhenUsed="0"/>
+    <w:lsdException w:name="Medium Shading 1 Accent 1" w:semiHidden="0" w:uiPriority="63" w:unhideWhenUsed="0"/>
+    <w:lsdException w:name="Medium Shading 2 Accent 1" w:semiHidden="0" w:uiPriority="64" w:unhideWhenUsed="0"/>
+    <w:lsdException w:name="Medium List 1 Accent 1" w:semiHidden="0" w:uiPriority="65" w:unhideWhenUsed="0"/>
+    <w:lsdException w:name="Revision" w:unhideWhenUsed="0"/>
+    <w:lsdException w:name="List Paragraph" w:semiHidden="0" w:uiPriority="34" w:unhideWhenUsed="0" w:qFormat="1"/>
+    <w:lsdException w:name="Quote" w:semiHidden="0" w:uiPriority="29" w:unhideWhenUsed="0" w:qFormat="1"/>
+    <w:lsdException w:name="Intense Quote" w:semiHidden="0" w:uiPriority="30" w:unhideWhenUsed="0" w:qFormat="1"/>
+    <w:lsdException w:name="Medium List 2 Accent 1" w:semiHidden="0" w:uiPriority="66" w:unhideWhenUsed="0"/>
+    <w:lsdException w:name="Medium Grid 1 Accent 1" w:semiHidden="0" w:uiPriority="67" w:unhideWhenUsed="0"/>
+    <w:lsdException w:name="Medium Grid 2 Accent 1" w:semiHidden="0" w:uiPriority="68" w:unhideWhenUsed="0"/>
+    <w:lsdException w:name="Medium Grid 3 Accent 1" w:semiHidden="0" w:uiPriority="69" w:unhideWhenUsed="0"/>
+    <w:lsdException w:name="Dark List Accent 1" w:semiHidden="0" w:uiPriority="70" w:unhideWhenUsed="0"/>
+    <w:lsdException w:name="Colorful Shading Accent 1" w:semiHidden="0" w:uiPriority="71" w:unhideWhenUsed="0"/>
+    <w:lsdException w:name="Colorful List Accent 1" w:semiHidden="0" w:uiPriority="72" w:unhideWhenUsed="0"/>
+    <w:lsdException w:name="Colorful Grid Accent 1" w:semiHidden="0" w:uiPriority="73" w:unhideWhenUsed="0"/>
+    <w:lsdException w:name="Light Shading Accent 2" w:semiHidden="0" w:uiPriority="60" w:unhideWhenUsed="0"/>
+    <w:lsdException w:name="Light List Accent 2" w:semiHidden="0" w:uiPriority="61" w:unhideWhenUsed="0"/>
+    <w:lsdException w:name="Light Grid Accent 2" w:semiHidden="0" w:uiPriority="62" w:unhideWhenUsed="0"/>
+    <w:lsdException w:name="Medium Shading 1 Accent 2" w:semiHidden="0" w:uiPriority="63" w:unhideWhenUsed="0"/>
+    <w:lsdException w:name="Medium Shading 2 Accent 2" w:semiHidden="0" w:uiPriority="64" w:unhideWhenUsed="0"/>
+    <w:lsdException w:name="Medium List 1 Accent 2" w:semiHidden="0" w:uiPriority="65" w:unhideWhenUsed="0"/>
+    <w:lsdException w:name="Medium List 2 Accent 2" w:semiHidden="0" w:uiPriority="66" w:unhideWhenUsed="0"/>
+    <w:lsdException w:name="Medium Grid 1 Accent 2" w:semiHidden="0" w:uiPriority="67" w:unhideWhenUsed="0"/>
+    <w:lsdException w:name="Medium Grid 2 Accent 2" w:semiHidden="0" w:uiPriority="68" w:unhideWhenUsed="0"/>
+    <w:lsdException w:name="Medium Grid 3 Accent 2" w:semiHidden="0" w:uiPriority="69" w:unhideWhenUsed="0"/>
+    <w:lsdException w:name="Dark List Accent 2" w:semiHidden="0" w:uiPriority="70" w:unhideWhenUsed="0"/>
+    <w:lsdException w:name="Colorful Shading Accent 2" w:semiHidden="0" w:uiPriority="71" w:unhideWhenUsed="0"/>
+    <w:lsdException w:name="Colorful List Accent 2" w:semiHidden="0" w:uiPriority="72" w:unhideWhenUsed="0"/>
+    <w:lsdException w:name="Colorful Grid Accent 2" w:semiHidden="0" w:uiPriority="73" w:unhideWhenUsed="0"/>
+    <w:lsdException w:name="Light Shading Accent 3" w:semiHidden="0" w:uiPriority="60" w:unhideWhenUsed="0"/>
+    <w:lsdException w:name="Light List Accent 3" w:semiHidden="0" w:uiPriority="61" w:unhideWhenUsed="0"/>
+    <w:lsdException w:name="Light Grid Accent 3" w:semiHidden="0" w:uiPriority="62" w:unhideWhenUsed="0"/>
+    <w:lsdException w:name="Medium Shading 1 Accent 3" w:semiHidden="0" w:uiPriority="63" w:unhideWhenUsed="0"/>
+    <w:lsdException w:name="Medium Shading 2 Accent 3" w:semiHidden="0" w:uiPriority="64" w:unhideWhenUsed="0"/>
+    <w:lsdException w:name="Medium List 1 Accent 3" w:semiHidden="0" w:uiPriority="65" w:unhideWhenUsed="0"/>
+    <w:lsdException w:name="Medium List 2 Accent 3" w:semiHidden="0" w:uiPriority="66" w:unhideWhenUsed="0"/>
+    <w:lsdException w:name="Medium Grid 1 Accent 3" w:semiHidden="0" w:uiPriority="67" w:unhideWhenUsed="0"/>
+    <w:lsdException w:name="Medium Grid 2 Accent 3" w:semiHidden="0" w:uiPriority="68" w:unhideWhenUsed="0"/>
+    <w:lsdException w:name="Medium Grid 3 Accent 3" w:semiHidden="0" w:uiPriority="69" w:unhideWhenUsed="0"/>
+    <w:lsdException w:name="Dark List Accent 3" w:semiHidden="0" w:uiPriority="70" w:unhideWhenUsed="0"/>
+    <w:lsdException w:name="Colorful Shading Accent 3" w:semiHidden="0" w:uiPriority="71" w:unhideWhenUsed="0"/>
+    <w:lsdException w:name="Colorful List Accent 3" w:semiHidden="0" w:uiPriority="72" w:unhideWhenUsed="0"/>
+    <w:lsdException w:name="Colorful Grid Accent 3" w:semiHidden="0" w:uiPriority="73" w:unhideWhenUsed="0"/>
+    <w:lsdException w:name="Light Shading Accent 4" w:semiHidden="0" w:uiPriority="60" w:unhideWhenUsed="0"/>
+    <w:lsdException w:name="Light List Accent 4" w:semiHidden="0" w:uiPriority="61" w:unhideWhenUsed="0"/>
+    <w:lsdException w:name="Light Grid Accent 4" w:semiHidden="0" w:uiPriority="62" w:unhideWhenUsed="0"/>
+    <w:lsdException w:name="Medium Shading 1 Accent 4" w:semiHidden="0" w:uiPriority="63" w:unhideWhenUsed="0"/>
+    <w:lsdException w:name="Medium Shading 2 Accent 4" w:semiHidden="0" w:uiPriority="64" w:unhideWhenUsed="0"/>
+    <w:lsdException w:name="Medium List 1 Accent 4" w:semiHidden="0" w:uiPriority="65" w:unhideWhenUsed="0"/>
+    <w:lsdException w:name="Medium List 2 Accent 4" w:semiHidden="0" w:uiPriority="66" w:unhideWhenUsed="0"/>
+    <w:lsdException w:name="Medium Grid 1 Accent 4" w:semiHidden="0" w:uiPriority="67" w:unhideWhenUsed="0"/>
+    <w:lsdException w:name="Medium Grid 2 Accent 4" w:semiHidden="0" w:uiPriority="68" w:unhideWhenUsed="0"/>
+    <w:lsdException w:name="Medium Grid 3 Accent 4" w:semiHidden="0" w:uiPriority="69" w:unhideWhenUsed="0"/>
+    <w:lsdException w:name="Dark List Accent 4" w:semiHidden="0" w:uiPriority="70" w:unhideWhenUsed="0"/>
+    <w:lsdException w:name="Colorful Shading Accent 4" w:semiHidden="0" w:uiPriority="71" w:unhideWhenUsed="0"/>
+    <w:lsdException w:name="Colorful List Accent 4" w:semiHidden="0" w:uiPriority="72" w:unhideWhenUsed="0"/>
+    <w:lsdException w:name="Colorful Grid Accent 4" w:semiHidden="0" w:uiPriority="73" w:unhideWhenUsed="0"/>
+    <w:lsdException w:name="Light Shading Accent 5" w:semiHidden="0" w:uiPriority="60" w:unhideWhenUsed="0"/>
+    <w:lsdException w:name="Light List Accent 5" w:semiHidden="0" w:uiPriority="61" w:unhideWhenUsed="0"/>
+    <w:lsdException w:name="Light Grid Accent 5" w:semiHidden="0" w:uiPriority="62" w:unhideWhenUsed="0"/>
+    <w:lsdException w:name="Medium Shading 1 Accent 5" w:semiHidden="0" w:uiPriority="63" w:unhideWhenUsed="0"/>
+    <w:lsdException w:name="Medium Shading 2 Accent 5" w:semiHidden="0" w:uiPriority="64" w:unhideWhenUsed="0"/>
+    <w:lsdException w:name="Medium List 1 Accent 5" w:semiHidden="0" w:uiPriority="65" w:unhideWhenUsed="0"/>
+    <w:lsdException w:name="Medium List 2 Accent 5" w:semiHidden="0" w:uiPriority="66" w:unhideWhenUsed="0"/>
+    <w:lsdException w:name="Medium Grid 1 Accent 5" w:semiHidden="0" w:uiPriority="67" w:unhideWhenUsed="0"/>
+    <w:lsdException w:name="Medium Grid 2 Accent 5" w:semiHidden="0" w:uiPriority="68" w:unhideWhenUsed="0"/>
+    <w:lsdException w:name="Medium Grid 3 Accent 5" w:semiHidden="0" w:uiPriority="69" w:unhideWhenUsed="0"/>
+    <w:lsdException w:name="Dark List Accent 5" w:semiHidden="0" w:uiPriority="70" w:unhideWhenUsed="0"/>
+    <w:lsdException w:name="Colorful Shading Accent 5" w:semiHidden="0" w:uiPriority="71" w:unhideWhenUsed="0"/>
+    <w:lsdException w:name="Colorful List Accent 5" w:semiHidden="0" w:uiPriority="72" w:unhideWhenUsed="0"/>
+    <w:lsdException w:name="Colorful Grid Accent 5" w:semiHidden="0" w:uiPriority="73" w:unhideWhenUsed="0"/>
+    <w:lsdException w:name="Light Shading Accent 6" w:semiHidden="0" w:uiPriority="60" w:unhideWhenUsed="0"/>
+    <w:lsdException w:name="Light List Accent 6" w:semiHidden="0" w:uiPriority="61" w:unhideWhenUsed="0"/>
+    <w:lsdException w:name="Light Grid Accent 6" w:semiHidden="0" w:uiPriority="62" w:unhideWhenUsed="0"/>
+    <w:lsdException w:name="Medium Shading 1 Accent 6" w:semiHidden="0" w:uiPriority="63" w:unhideWhenUsed="0"/>
+    <w:lsdException w:name="Medium Shading 2 Accent 6" w:semiHidden="0" w:uiPriority="64" w:unhideWhenUsed="0"/>
+    <w:lsdException w:name="Medium List 1 Accent 6" w:semiHidden="0" w:uiPriority="65" w:unhideWhenUsed="0"/>
+    <w:lsdException w:name="Medium List 2 Accent 6" w:semiHidden="0" w:uiPriority="66" w:unhideWhenUsed="0"/>
+    <w:lsdException w:name="Medium Grid 1 Accent 6" w:semiHidden="0" w:uiPriority="67" w:unhideWhenUsed="0"/>
+    <w:lsdException w:name="Medium Grid 2 Accent 6" w:semiHidden="0" w:uiPriority="68" w:unhideWhenUsed="0"/>
+    <w:lsdException w:name="Medium Grid 3 Accent 6" w:semiHidden="0" w:uiPriority="69" w:unhideWhenUsed="0"/>
+    <w:lsdException w:name="Dark List Accent 6" w:semiHidden="0" w:uiPriority="70" w:unhideWhenUsed="0"/>
+    <w:lsdException w:name="Colorful Shading Accent 6" w:semiHidden="0" w:uiPriority="71" w:unhideWhenUsed="0"/>
+    <w:lsdException w:name="Colorful List Accent 6" w:semiHidden="0" w:uiPriority="72" w:unhideWhenUsed="0"/>
+    <w:lsdException w:name="Colorful Grid Accent 6" w:semiHidden="0" w:uiPriority="73" w:unhideWhenUsed="0"/>
+    <w:lsdException w:name="Subtle Emphasis" w:semiHidden="0" w:uiPriority="19" w:unhideWhenUsed="0" w:qFormat="1"/>
+    <w:lsdException w:name="Intense Emphasis" w:semiHidden="0" w:uiPriority="21" w:unhideWhenUsed="0" w:qFormat="1"/>
+    <w:lsdException w:name="Subtle Reference" w:semiHidden="0" w:uiPriority="31" w:unhideWhenUsed="0" w:qFormat="1"/>
+    <w:lsdException w:name="Intense Reference" w:semiHidden="0" w:uiPriority="32" w:unhideWhenUsed="0" w:qFormat="1"/>
+    <w:lsdException w:name="Book Title" w:semiHidden="0" w:uiPriority="33" w:unhideWhenUsed="0" w:qFormat="1"/>
+    <w:lsdException w:name="Bibliography" w:uiPriority="37"/>
+    <w:lsdException w:name="TOC Heading" w:uiPriority="39" w:qFormat="1"/>
+  </w:latentStyles>
+  <w:style w:type="paragraph" w:default="1" w:styleId="Normal">
+    <w:name w:val="Normal"/>
+    <w:qFormat/>
+    <w:rsid w:val="00EC2731"/>
+    <w:pPr>
+      <w:spacing w:before="100"/>
+      <w:ind w:firstLine="709"/>
+      <w:jc w:val="both"/>
+    </w:pPr>
+  </w:style>
+  <w:style w:type="paragraph" w:styleId="Titre1">
+    <w:name w:val="heading 1"/>
+    <w:basedOn w:val="Normal"/>
+    <w:next w:val="Normal"/>
+    <w:link w:val="Titre1Car"/>
+    <w:uiPriority w:val="9"/>
+    <w:qFormat/>
+    <w:rsid w:val="00D4681F"/>
+    <w:pPr>
+      <w:keepNext/>
+      <w:keepLines/>
+      <w:spacing w:before="240" w:after="0"/>
+      <w:outlineLvl w:val="0"/>
+    </w:pPr>
+    <w:rPr>
+      <w:rFonts w:asciiTheme="majorHAnsi" w:eastAsiaTheme="majorEastAsia" w:hAnsiTheme="majorHAnsi" w:cstheme="majorBidi"/>
+      <w:b/>
+      <w:bCs/>
+      <w:color w:val="830F0E" w:themeColor="accent1" w:themeShade="BF"/>
+      <w:sz w:val="28"/>
+      <w:szCs w:val="28"/>
+    </w:rPr>
+  </w:style>
+  <w:style w:type="paragraph" w:styleId="Titre2">
+    <w:name w:val="heading 2"/>
+    <w:basedOn w:val="Normal"/>
+    <w:next w:val="Normal"/>
+    <w:link w:val="Titre2Car"/>
+    <w:uiPriority w:val="9"/>
+    <w:unhideWhenUsed/>
+    <w:qFormat/>
+    <w:rsid w:val="00802A8F"/>
+    <w:pPr>
+      <w:keepNext/>
+      <w:keepLines/>
+      <w:spacing w:before="200" w:after="0"/>
+      <w:ind w:firstLine="1276"/>
+      <w:outlineLvl w:val="1"/>
+    </w:pPr>
+    <w:rPr>
+      <w:rFonts w:asciiTheme="majorHAnsi" w:eastAsiaTheme="majorEastAsia" w:hAnsiTheme="majorHAnsi" w:cstheme="majorBidi"/>
+      <w:b/>
+      <w:bCs/>
+      <w:color w:val="B01513" w:themeColor="accent1"/>
+      <w:sz w:val="26"/>
+      <w:szCs w:val="26"/>
+    </w:rPr>
+  </w:style>
+  <w:style w:type="paragraph" w:styleId="Titre3">
+    <w:name w:val="heading 3"/>
+    <w:basedOn w:val="Normal"/>
+    <w:next w:val="Normal"/>
+    <w:link w:val="Titre3Car"/>
+    <w:uiPriority w:val="9"/>
+    <w:unhideWhenUsed/>
+    <w:qFormat/>
+    <w:rsid w:val="001D6804"/>
+    <w:pPr>
+      <w:keepNext/>
+      <w:keepLines/>
+      <w:spacing w:before="200" w:after="0"/>
+      <w:ind w:firstLine="1843"/>
+      <w:outlineLvl w:val="2"/>
+    </w:pPr>
+    <w:rPr>
+      <w:rFonts w:asciiTheme="majorHAnsi" w:eastAsiaTheme="majorEastAsia" w:hAnsiTheme="majorHAnsi" w:cstheme="majorBidi"/>
+      <w:b/>
+      <w:bCs/>
+      <w:color w:val="B01513" w:themeColor="accent1"/>
+    </w:rPr>
+  </w:style>
+  <w:style w:type="paragraph" w:styleId="Titre4">
+    <w:name w:val="heading 4"/>
+    <w:basedOn w:val="Normal"/>
+    <w:next w:val="Normal"/>
+    <w:link w:val="Titre4Car"/>
+    <w:uiPriority w:val="9"/>
+    <w:unhideWhenUsed/>
+    <w:qFormat/>
+    <w:rsid w:val="007B77FE"/>
+    <w:pPr>
+      <w:keepNext/>
+      <w:keepLines/>
+      <w:spacing w:before="200" w:after="0"/>
+      <w:outlineLvl w:val="3"/>
+    </w:pPr>
+    <w:rPr>
+      <w:rFonts w:asciiTheme="majorHAnsi" w:eastAsiaTheme="majorEastAsia" w:hAnsiTheme="majorHAnsi" w:cstheme="majorBidi"/>
+      <w:b/>
+      <w:bCs/>
+      <w:i/>
+      <w:iCs/>
+      <w:color w:val="B01513" w:themeColor="accent1"/>
+    </w:rPr>
+  </w:style>
+  <w:style w:type="character" w:default="1" w:styleId="Policepardfaut">
+    <w:name w:val="Default Paragraph Font"/>
+    <w:uiPriority w:val="1"/>
+    <w:semiHidden/>
+    <w:unhideWhenUsed/>
+  </w:style>
+  <w:style w:type="table" w:default="1" w:styleId="TableauNormal">
+    <w:name w:val="Normal Table"/>
+    <w:uiPriority w:val="99"/>
+    <w:semiHidden/>
+    <w:unhideWhenUsed/>
+    <w:tblPr>
+      <w:tblInd w:w="0" w:type="dxa"/>
+      <w:tblCellMar>
+        <w:top w:w="0" w:type="dxa"/>
+        <w:left w:w="108" w:type="dxa"/>
+        <w:bottom w:w="0" w:type="dxa"/>
+        <w:right w:w="108" w:type="dxa"/>
+      </w:tblCellMar>
+    </w:tblPr>
+  </w:style>
+  <w:style w:type="numbering" w:default="1" w:styleId="Aucuneliste">
+    <w:name w:val="No List"/>
+    <w:uiPriority w:val="99"/>
+    <w:semiHidden/>
+    <w:unhideWhenUsed/>
+  </w:style>
+  <w:style w:type="character" w:customStyle="1" w:styleId="Titre1Car">
+    <w:name w:val="Titre 1 Car"/>
+    <w:basedOn w:val="Policepardfaut"/>
+    <w:link w:val="Titre1"/>
+    <w:uiPriority w:val="9"/>
+    <w:rsid w:val="00D4681F"/>
+    <w:rPr>
+      <w:rFonts w:asciiTheme="majorHAnsi" w:eastAsiaTheme="majorEastAsia" w:hAnsiTheme="majorHAnsi" w:cstheme="majorBidi"/>
+      <w:b/>
+      <w:bCs/>
+      <w:color w:val="830F0E" w:themeColor="accent1" w:themeShade="BF"/>
+      <w:sz w:val="28"/>
+      <w:szCs w:val="28"/>
+    </w:rPr>
+  </w:style>
+  <w:style w:type="character" w:customStyle="1" w:styleId="Titre2Car">
+    <w:name w:val="Titre 2 Car"/>
+    <w:basedOn w:val="Policepardfaut"/>
+    <w:link w:val="Titre2"/>
+    <w:uiPriority w:val="9"/>
+    <w:rsid w:val="00802A8F"/>
+    <w:rPr>
+      <w:rFonts w:asciiTheme="majorHAnsi" w:eastAsiaTheme="majorEastAsia" w:hAnsiTheme="majorHAnsi" w:cstheme="majorBidi"/>
+      <w:b/>
+      <w:bCs/>
+      <w:color w:val="B01513" w:themeColor="accent1"/>
+      <w:sz w:val="26"/>
+      <w:szCs w:val="26"/>
+    </w:rPr>
+  </w:style>
+  <w:style w:type="character" w:customStyle="1" w:styleId="Titre3Car">
+    <w:name w:val="Titre 3 Car"/>
+    <w:basedOn w:val="Policepardfaut"/>
+    <w:link w:val="Titre3"/>
+    <w:uiPriority w:val="9"/>
+    <w:rsid w:val="001D6804"/>
+    <w:rPr>
+      <w:rFonts w:asciiTheme="majorHAnsi" w:eastAsiaTheme="majorEastAsia" w:hAnsiTheme="majorHAnsi" w:cstheme="majorBidi"/>
+      <w:b/>
+      <w:bCs/>
+      <w:color w:val="B01513" w:themeColor="accent1"/>
+    </w:rPr>
+  </w:style>
+  <w:style w:type="character" w:customStyle="1" w:styleId="Titre4Car">
+    <w:name w:val="Titre 4 Car"/>
+    <w:basedOn w:val="Policepardfaut"/>
+    <w:link w:val="Titre4"/>
+    <w:uiPriority w:val="9"/>
+    <w:rsid w:val="007B77FE"/>
+    <w:rPr>
+      <w:rFonts w:asciiTheme="majorHAnsi" w:eastAsiaTheme="majorEastAsia" w:hAnsiTheme="majorHAnsi" w:cstheme="majorBidi"/>
+      <w:b/>
+      <w:bCs/>
+      <w:i/>
+      <w:iCs/>
+      <w:color w:val="B01513" w:themeColor="accent1"/>
+    </w:rPr>
+  </w:style>
+  <w:style w:type="paragraph" w:styleId="En-tte">
+    <w:name w:val="header"/>
+    <w:basedOn w:val="Normal"/>
+    <w:link w:val="En-tteCar"/>
+    <w:uiPriority w:val="99"/>
+    <w:unhideWhenUsed/>
+    <w:rsid w:val="00B16BEE"/>
+    <w:pPr>
+      <w:tabs>
+        <w:tab w:val="center" w:pos="4536"/>
+        <w:tab w:val="right" w:pos="9072"/>
+      </w:tabs>
+      <w:spacing w:after="0" w:line="240" w:lineRule="auto"/>
+    </w:pPr>
+  </w:style>
+  <w:style w:type="character" w:customStyle="1" w:styleId="En-tteCar">
+    <w:name w:val="En-tête Car"/>
+    <w:basedOn w:val="Policepardfaut"/>
+    <w:link w:val="En-tte"/>
+    <w:uiPriority w:val="99"/>
+    <w:rsid w:val="00B16BEE"/>
+  </w:style>
+  <w:style w:type="paragraph" w:styleId="Pieddepage">
+    <w:name w:val="footer"/>
+    <w:basedOn w:val="Normal"/>
+    <w:link w:val="PieddepageCar"/>
+    <w:uiPriority w:val="99"/>
+    <w:unhideWhenUsed/>
+    <w:rsid w:val="00B16BEE"/>
+    <w:pPr>
+      <w:tabs>
+        <w:tab w:val="center" w:pos="4536"/>
+        <w:tab w:val="right" w:pos="9072"/>
+      </w:tabs>
+      <w:spacing w:after="0" w:line="240" w:lineRule="auto"/>
+    </w:pPr>
+  </w:style>
+  <w:style w:type="character" w:customStyle="1" w:styleId="PieddepageCar">
+    <w:name w:val="Pied de page Car"/>
+    <w:basedOn w:val="Policepardfaut"/>
+    <w:link w:val="Pieddepage"/>
+    <w:uiPriority w:val="99"/>
+    <w:rsid w:val="00B16BEE"/>
+  </w:style>
+  <w:style w:type="paragraph" w:styleId="En-ttedetabledesmatires">
+    <w:name w:val="TOC Heading"/>
+    <w:basedOn w:val="Titre1"/>
+    <w:next w:val="Normal"/>
+    <w:uiPriority w:val="39"/>
+    <w:unhideWhenUsed/>
+    <w:qFormat/>
+    <w:rsid w:val="00B16BEE"/>
+    <w:pPr>
+      <w:outlineLvl w:val="9"/>
+    </w:pPr>
+    <w:rPr>
+      <w:lang w:eastAsia="fr-FR"/>
+    </w:rPr>
+  </w:style>
+  <w:style w:type="paragraph" w:styleId="Textedebulles">
+    <w:name w:val="Balloon Text"/>
+    <w:basedOn w:val="Normal"/>
+    <w:link w:val="TextedebullesCar"/>
+    <w:uiPriority w:val="99"/>
+    <w:semiHidden/>
+    <w:unhideWhenUsed/>
+    <w:rsid w:val="00B16BEE"/>
+    <w:pPr>
+      <w:spacing w:after="0" w:line="240" w:lineRule="auto"/>
+    </w:pPr>
+    <w:rPr>
+      <w:rFonts w:ascii="Tahoma" w:hAnsi="Tahoma" w:cs="Tahoma"/>
+      <w:sz w:val="16"/>
+      <w:szCs w:val="16"/>
+    </w:rPr>
+  </w:style>
+  <w:style w:type="character" w:customStyle="1" w:styleId="TextedebullesCar">
+    <w:name w:val="Texte de bulles Car"/>
+    <w:basedOn w:val="Policepardfaut"/>
+    <w:link w:val="Textedebulles"/>
+    <w:uiPriority w:val="99"/>
+    <w:semiHidden/>
+    <w:rsid w:val="00B16BEE"/>
+    <w:rPr>
+      <w:rFonts w:ascii="Tahoma" w:hAnsi="Tahoma" w:cs="Tahoma"/>
+      <w:sz w:val="16"/>
+      <w:szCs w:val="16"/>
+    </w:rPr>
+  </w:style>
+  <w:style w:type="paragraph" w:styleId="Titre">
+    <w:name w:val="Title"/>
+    <w:basedOn w:val="Normal"/>
+    <w:next w:val="Normal"/>
+    <w:link w:val="TitreCar"/>
+    <w:uiPriority w:val="10"/>
+    <w:qFormat/>
+    <w:rsid w:val="00EC2731"/>
+    <w:pPr>
+      <w:pageBreakBefore/>
+      <w:pBdr>
+        <w:bottom w:val="single" w:sz="8" w:space="4" w:color="B01513" w:themeColor="accent1"/>
+      </w:pBdr>
+      <w:spacing w:after="300" w:line="240" w:lineRule="auto"/>
+      <w:contextualSpacing/>
+    </w:pPr>
+    <w:rPr>
+      <w:rFonts w:asciiTheme="majorHAnsi" w:eastAsiaTheme="majorEastAsia" w:hAnsiTheme="majorHAnsi" w:cstheme="majorBidi"/>
+      <w:color w:val="163C3F" w:themeColor="text2" w:themeShade="BF"/>
+      <w:spacing w:val="5"/>
+      <w:kern w:val="28"/>
+      <w:sz w:val="52"/>
+      <w:szCs w:val="52"/>
+    </w:rPr>
+  </w:style>
+  <w:style w:type="character" w:customStyle="1" w:styleId="TitreCar">
+    <w:name w:val="Titre Car"/>
+    <w:basedOn w:val="Policepardfaut"/>
+    <w:link w:val="Titre"/>
+    <w:uiPriority w:val="10"/>
+    <w:rsid w:val="00EC2731"/>
+    <w:rPr>
+      <w:rFonts w:asciiTheme="majorHAnsi" w:eastAsiaTheme="majorEastAsia" w:hAnsiTheme="majorHAnsi" w:cstheme="majorBidi"/>
+      <w:color w:val="163C3F" w:themeColor="text2" w:themeShade="BF"/>
+      <w:spacing w:val="5"/>
+      <w:kern w:val="28"/>
+      <w:sz w:val="52"/>
+      <w:szCs w:val="52"/>
+    </w:rPr>
+  </w:style>
+  <w:style w:type="paragraph" w:styleId="Sous-titre">
+    <w:name w:val="Subtitle"/>
+    <w:basedOn w:val="Normal"/>
+    <w:next w:val="Normal"/>
+    <w:link w:val="Sous-titreCar"/>
+    <w:uiPriority w:val="11"/>
+    <w:qFormat/>
+    <w:rsid w:val="005B7542"/>
+    <w:pPr>
+      <w:numPr>
+        <w:ilvl w:val="1"/>
+      </w:numPr>
+      <w:ind w:firstLine="709"/>
+    </w:pPr>
+    <w:rPr>
+      <w:rFonts w:asciiTheme="majorHAnsi" w:eastAsiaTheme="majorEastAsia" w:hAnsiTheme="majorHAnsi" w:cstheme="majorBidi"/>
+      <w:i/>
+      <w:iCs/>
+      <w:color w:val="B01513" w:themeColor="accent1"/>
+      <w:spacing w:val="15"/>
+      <w:sz w:val="24"/>
+      <w:szCs w:val="24"/>
+    </w:rPr>
+  </w:style>
+  <w:style w:type="character" w:customStyle="1" w:styleId="Sous-titreCar">
+    <w:name w:val="Sous-titre Car"/>
+    <w:basedOn w:val="Policepardfaut"/>
+    <w:link w:val="Sous-titre"/>
+    <w:uiPriority w:val="11"/>
+    <w:rsid w:val="005B7542"/>
+    <w:rPr>
+      <w:rFonts w:asciiTheme="majorHAnsi" w:eastAsiaTheme="majorEastAsia" w:hAnsiTheme="majorHAnsi" w:cstheme="majorBidi"/>
+      <w:i/>
+      <w:iCs/>
+      <w:color w:val="B01513" w:themeColor="accent1"/>
+      <w:spacing w:val="15"/>
+      <w:sz w:val="24"/>
+      <w:szCs w:val="24"/>
+    </w:rPr>
+  </w:style>
+  <w:style w:type="paragraph" w:styleId="Sansinterligne">
+    <w:name w:val="No Spacing"/>
+    <w:link w:val="SansinterligneCar"/>
+    <w:uiPriority w:val="1"/>
+    <w:qFormat/>
+    <w:rsid w:val="005B7542"/>
+    <w:pPr>
+      <w:spacing w:after="0" w:line="240" w:lineRule="auto"/>
+    </w:pPr>
+    <w:rPr>
+      <w:rFonts w:eastAsiaTheme="minorEastAsia"/>
+      <w:lang w:eastAsia="fr-FR"/>
+    </w:rPr>
+  </w:style>
+  <w:style w:type="character" w:customStyle="1" w:styleId="SansinterligneCar">
+    <w:name w:val="Sans interligne Car"/>
+    <w:basedOn w:val="Policepardfaut"/>
+    <w:link w:val="Sansinterligne"/>
+    <w:uiPriority w:val="1"/>
+    <w:rsid w:val="005B7542"/>
+    <w:rPr>
+      <w:rFonts w:eastAsiaTheme="minorEastAsia"/>
+      <w:lang w:eastAsia="fr-FR"/>
+    </w:rPr>
+  </w:style>
+  <w:style w:type="paragraph" w:customStyle="1" w:styleId="Methode">
+    <w:name w:val="Methode"/>
+    <w:basedOn w:val="Titre"/>
+    <w:next w:val="Normal"/>
+    <w:link w:val="MethodeCar"/>
+    <w:qFormat/>
+    <w:rsid w:val="00FF4F85"/>
+    <w:pPr>
+      <w:numPr>
+        <w:numId w:val="1"/>
+      </w:numPr>
+      <w:ind w:left="0" w:firstLine="709"/>
+    </w:pPr>
+    <w:rPr>
+      <w:sz w:val="40"/>
+    </w:rPr>
+  </w:style>
+  <w:style w:type="character" w:customStyle="1" w:styleId="MethodeCar">
+    <w:name w:val="Methode Car"/>
+    <w:basedOn w:val="TitreCar"/>
+    <w:link w:val="Methode"/>
+    <w:rsid w:val="00FF4F85"/>
+    <w:rPr>
+      <w:rFonts w:asciiTheme="majorHAnsi" w:eastAsiaTheme="majorEastAsia" w:hAnsiTheme="majorHAnsi" w:cstheme="majorBidi"/>
+      <w:color w:val="163C3F" w:themeColor="text2" w:themeShade="BF"/>
+      <w:spacing w:val="5"/>
+      <w:kern w:val="28"/>
+      <w:sz w:val="40"/>
+      <w:szCs w:val="52"/>
+    </w:rPr>
+  </w:style>
+  <w:style w:type="paragraph" w:styleId="Paragraphedeliste">
+    <w:name w:val="List Paragraph"/>
+    <w:basedOn w:val="Sansinterligne"/>
+    <w:uiPriority w:val="34"/>
+    <w:qFormat/>
+    <w:rsid w:val="00DF4BA4"/>
+    <w:pPr>
+      <w:numPr>
+        <w:numId w:val="5"/>
+      </w:numPr>
+    </w:pPr>
+  </w:style>
+  <w:style w:type="character" w:styleId="Lienhypertexte">
+    <w:name w:val="Hyperlink"/>
+    <w:basedOn w:val="Policepardfaut"/>
+    <w:uiPriority w:val="99"/>
+    <w:unhideWhenUsed/>
+    <w:rsid w:val="00AF2BDD"/>
+    <w:rPr>
+      <w:color w:val="58C1BA" w:themeColor="hyperlink"/>
+      <w:u w:val="single"/>
+    </w:rPr>
+  </w:style>
+  <w:style w:type="paragraph" w:styleId="TM1">
+    <w:name w:val="toc 1"/>
+    <w:basedOn w:val="Normal"/>
+    <w:next w:val="Normal"/>
+    <w:autoRedefine/>
+    <w:uiPriority w:val="39"/>
+    <w:unhideWhenUsed/>
+    <w:qFormat/>
+    <w:rsid w:val="00CA1061"/>
+    <w:pPr>
+      <w:spacing w:before="120" w:after="120"/>
+      <w:jc w:val="left"/>
+    </w:pPr>
+    <w:rPr>
+      <w:rFonts w:asciiTheme="majorHAnsi" w:hAnsiTheme="majorHAnsi"/>
+      <w:b/>
+      <w:bCs/>
+      <w:caps/>
+      <w:szCs w:val="20"/>
+    </w:rPr>
+  </w:style>
+  <w:style w:type="paragraph" w:styleId="TM2">
+    <w:name w:val="toc 2"/>
+    <w:basedOn w:val="Normal"/>
+    <w:next w:val="Normal"/>
+    <w:autoRedefine/>
+    <w:uiPriority w:val="39"/>
+    <w:unhideWhenUsed/>
+    <w:qFormat/>
+    <w:rsid w:val="00CA1061"/>
+    <w:pPr>
+      <w:spacing w:before="0" w:after="0"/>
+      <w:ind w:left="220"/>
+      <w:jc w:val="left"/>
+    </w:pPr>
+    <w:rPr>
+      <w:rFonts w:asciiTheme="majorHAnsi" w:hAnsiTheme="majorHAnsi"/>
+      <w:smallCaps/>
+      <w:sz w:val="20"/>
+      <w:szCs w:val="20"/>
+    </w:rPr>
+  </w:style>
+  <w:style w:type="paragraph" w:styleId="TM3">
+    <w:name w:val="toc 3"/>
+    <w:basedOn w:val="Normal"/>
+    <w:next w:val="Normal"/>
+    <w:autoRedefine/>
+    <w:uiPriority w:val="39"/>
+    <w:unhideWhenUsed/>
+    <w:qFormat/>
+    <w:rsid w:val="00CA1061"/>
+    <w:pPr>
+      <w:spacing w:before="0" w:after="0"/>
+      <w:ind w:left="440"/>
+      <w:jc w:val="left"/>
+    </w:pPr>
+    <w:rPr>
+      <w:rFonts w:asciiTheme="majorHAnsi" w:hAnsiTheme="majorHAnsi"/>
+      <w:i/>
+      <w:iCs/>
+      <w:sz w:val="20"/>
+      <w:szCs w:val="20"/>
+    </w:rPr>
+  </w:style>
+  <w:style w:type="paragraph" w:styleId="Notedebasdepage">
+    <w:name w:val="footnote text"/>
+    <w:basedOn w:val="Normal"/>
+    <w:link w:val="NotedebasdepageCar"/>
+    <w:uiPriority w:val="99"/>
+    <w:semiHidden/>
+    <w:unhideWhenUsed/>
+    <w:rsid w:val="00FA13CA"/>
+    <w:pPr>
+      <w:spacing w:before="0" w:after="0" w:line="240" w:lineRule="auto"/>
+    </w:pPr>
+    <w:rPr>
+      <w:sz w:val="20"/>
+      <w:szCs w:val="20"/>
+    </w:rPr>
+  </w:style>
+  <w:style w:type="character" w:customStyle="1" w:styleId="NotedebasdepageCar">
+    <w:name w:val="Note de bas de page Car"/>
+    <w:basedOn w:val="Policepardfaut"/>
+    <w:link w:val="Notedebasdepage"/>
+    <w:uiPriority w:val="99"/>
+    <w:semiHidden/>
+    <w:rsid w:val="00FA13CA"/>
+    <w:rPr>
+      <w:sz w:val="20"/>
+      <w:szCs w:val="20"/>
+    </w:rPr>
+  </w:style>
+  <w:style w:type="character" w:styleId="Appelnotedebasdep">
+    <w:name w:val="footnote reference"/>
+    <w:basedOn w:val="Policepardfaut"/>
+    <w:uiPriority w:val="99"/>
+    <w:semiHidden/>
+    <w:unhideWhenUsed/>
+    <w:rsid w:val="00FA13CA"/>
+    <w:rPr>
+      <w:vertAlign w:val="superscript"/>
+    </w:rPr>
+  </w:style>
+  <w:style w:type="character" w:styleId="Textedelespacerserv">
+    <w:name w:val="Placeholder Text"/>
+    <w:basedOn w:val="Policepardfaut"/>
+    <w:uiPriority w:val="99"/>
+    <w:semiHidden/>
+    <w:rsid w:val="00FA13CA"/>
+    <w:rPr>
+      <w:color w:val="808080"/>
+    </w:rPr>
+  </w:style>
+  <w:style w:type="paragraph" w:styleId="Lgende">
+    <w:name w:val="caption"/>
+    <w:basedOn w:val="Normal"/>
+    <w:next w:val="Normal"/>
+    <w:uiPriority w:val="35"/>
+    <w:unhideWhenUsed/>
+    <w:qFormat/>
+    <w:rsid w:val="000C00B8"/>
+    <w:pPr>
+      <w:spacing w:before="0" w:line="240" w:lineRule="auto"/>
+      <w:ind w:firstLine="0"/>
+      <w:jc w:val="center"/>
+    </w:pPr>
+    <w:rPr>
+      <w:b/>
+      <w:bCs/>
+      <w:color w:val="B01513" w:themeColor="accent1"/>
+      <w:sz w:val="18"/>
+      <w:szCs w:val="18"/>
+    </w:rPr>
+  </w:style>
+  <w:style w:type="table" w:styleId="Grilledutableau">
+    <w:name w:val="Table Grid"/>
+    <w:basedOn w:val="TableauNormal"/>
+    <w:uiPriority w:val="59"/>
+    <w:rsid w:val="00183933"/>
+    <w:pPr>
+      <w:spacing w:after="0" w:line="240" w:lineRule="auto"/>
+    </w:pPr>
+    <w:tblPr>
+      <w:tblInd w:w="0" w:type="dxa"/>
+      <w:tblBorders>
+        <w:top w:val="single" w:sz="4" w:space="0" w:color="auto"/>
+        <w:left w:val="single" w:sz="4" w:space="0" w:color="auto"/>
+        <w:bottom w:val="single" w:sz="4" w:space="0" w:color="auto"/>
+        <w:right w:val="single" w:sz="4" w:space="0" w:color="auto"/>
+        <w:insideH w:val="single" w:sz="4" w:space="0" w:color="auto"/>
+        <w:insideV w:val="single" w:sz="4" w:space="0" w:color="auto"/>
+      </w:tblBorders>
+      <w:tblCellMar>
+        <w:top w:w="0" w:type="dxa"/>
+        <w:left w:w="108" w:type="dxa"/>
+        <w:bottom w:w="0" w:type="dxa"/>
+        <w:right w:w="108" w:type="dxa"/>
+      </w:tblCellMar>
+    </w:tblPr>
+  </w:style>
+  <w:style w:type="paragraph" w:styleId="TM4">
+    <w:name w:val="toc 4"/>
+    <w:basedOn w:val="Normal"/>
+    <w:next w:val="Normal"/>
+    <w:autoRedefine/>
+    <w:uiPriority w:val="39"/>
+    <w:unhideWhenUsed/>
+    <w:rsid w:val="00C9633F"/>
+    <w:pPr>
+      <w:spacing w:before="0" w:after="0"/>
+      <w:ind w:left="660"/>
+      <w:jc w:val="left"/>
+    </w:pPr>
+    <w:rPr>
+      <w:rFonts w:asciiTheme="majorHAnsi" w:hAnsiTheme="majorHAnsi"/>
+      <w:sz w:val="20"/>
+      <w:szCs w:val="18"/>
+    </w:rPr>
+  </w:style>
+  <w:style w:type="paragraph" w:styleId="TM5">
+    <w:name w:val="toc 5"/>
+    <w:basedOn w:val="Normal"/>
+    <w:next w:val="Normal"/>
+    <w:autoRedefine/>
+    <w:uiPriority w:val="39"/>
+    <w:unhideWhenUsed/>
+    <w:rsid w:val="007B77FE"/>
+    <w:pPr>
+      <w:spacing w:before="0" w:after="0"/>
+      <w:ind w:left="880"/>
+      <w:jc w:val="left"/>
+    </w:pPr>
+    <w:rPr>
+      <w:sz w:val="18"/>
+      <w:szCs w:val="18"/>
+    </w:rPr>
+  </w:style>
+  <w:style w:type="paragraph" w:styleId="TM6">
+    <w:name w:val="toc 6"/>
+    <w:basedOn w:val="Normal"/>
+    <w:next w:val="Normal"/>
+    <w:autoRedefine/>
+    <w:uiPriority w:val="39"/>
+    <w:unhideWhenUsed/>
+    <w:rsid w:val="007B77FE"/>
+    <w:pPr>
+      <w:spacing w:before="0" w:after="0"/>
+      <w:ind w:left="1100"/>
+      <w:jc w:val="left"/>
+    </w:pPr>
+    <w:rPr>
+      <w:sz w:val="18"/>
+      <w:szCs w:val="18"/>
+    </w:rPr>
+  </w:style>
+  <w:style w:type="paragraph" w:styleId="TM7">
+    <w:name w:val="toc 7"/>
+    <w:basedOn w:val="Normal"/>
+    <w:next w:val="Normal"/>
+    <w:autoRedefine/>
+    <w:uiPriority w:val="39"/>
+    <w:unhideWhenUsed/>
+    <w:rsid w:val="007B77FE"/>
+    <w:pPr>
+      <w:spacing w:before="0" w:after="0"/>
+      <w:ind w:left="1320"/>
+      <w:jc w:val="left"/>
+    </w:pPr>
+    <w:rPr>
+      <w:sz w:val="18"/>
+      <w:szCs w:val="18"/>
+    </w:rPr>
+  </w:style>
+  <w:style w:type="paragraph" w:styleId="TM8">
+    <w:name w:val="toc 8"/>
+    <w:basedOn w:val="Normal"/>
+    <w:next w:val="Normal"/>
+    <w:autoRedefine/>
+    <w:uiPriority w:val="39"/>
+    <w:unhideWhenUsed/>
+    <w:rsid w:val="007B77FE"/>
+    <w:pPr>
+      <w:spacing w:before="0" w:after="0"/>
+      <w:ind w:left="1540"/>
+      <w:jc w:val="left"/>
+    </w:pPr>
+    <w:rPr>
+      <w:sz w:val="18"/>
+      <w:szCs w:val="18"/>
+    </w:rPr>
+  </w:style>
+  <w:style w:type="paragraph" w:styleId="TM9">
+    <w:name w:val="toc 9"/>
+    <w:basedOn w:val="Normal"/>
+    <w:next w:val="Normal"/>
+    <w:autoRedefine/>
+    <w:uiPriority w:val="39"/>
+    <w:unhideWhenUsed/>
+    <w:rsid w:val="007B77FE"/>
+    <w:pPr>
+      <w:spacing w:before="0" w:after="0"/>
+      <w:ind w:left="1760"/>
+      <w:jc w:val="left"/>
+    </w:pPr>
+    <w:rPr>
+      <w:sz w:val="18"/>
+      <w:szCs w:val="18"/>
+    </w:rPr>
+  </w:style>
+  <w:style w:type="paragraph" w:customStyle="1" w:styleId="Style1-bis">
+    <w:name w:val="Style1-bis"/>
+    <w:basedOn w:val="Titre2"/>
+    <w:link w:val="Style1-bisCar"/>
+    <w:qFormat/>
+    <w:rsid w:val="00BD4131"/>
+  </w:style>
+  <w:style w:type="character" w:customStyle="1" w:styleId="Style1-bisCar">
+    <w:name w:val="Style1-bis Car"/>
+    <w:basedOn w:val="Titre2Car"/>
+    <w:link w:val="Style1-bis"/>
+    <w:rsid w:val="00BD4131"/>
+    <w:rPr>
+      <w:rFonts w:asciiTheme="majorHAnsi" w:eastAsiaTheme="majorEastAsia" w:hAnsiTheme="majorHAnsi" w:cstheme="majorBidi"/>
+      <w:b/>
+      <w:bCs/>
+      <w:color w:val="B01513" w:themeColor="accent1"/>
+      <w:sz w:val="26"/>
+      <w:szCs w:val="26"/>
+    </w:rPr>
+  </w:style>
+  <w:style w:type="paragraph" w:customStyle="1" w:styleId="Style1bis">
+    <w:name w:val="Style1bis"/>
+    <w:basedOn w:val="Titre3"/>
+    <w:link w:val="Style1bisCar"/>
+    <w:qFormat/>
+    <w:rsid w:val="00BD4131"/>
+  </w:style>
+  <w:style w:type="character" w:customStyle="1" w:styleId="Style1bisCar">
+    <w:name w:val="Style1bis Car"/>
+    <w:basedOn w:val="Titre3Car"/>
+    <w:link w:val="Style1bis"/>
+    <w:rsid w:val="00BD4131"/>
+    <w:rPr>
+      <w:rFonts w:asciiTheme="majorHAnsi" w:eastAsiaTheme="majorEastAsia" w:hAnsiTheme="majorHAnsi" w:cstheme="majorBidi"/>
+      <w:b/>
+      <w:bCs/>
+      <w:color w:val="B01513" w:themeColor="accent1"/>
+    </w:rPr>
+  </w:style>
+  <w:style w:type="character" w:styleId="Lienhypertextesuivivisit">
+    <w:name w:val="FollowedHyperlink"/>
+    <w:basedOn w:val="Policepardfaut"/>
+    <w:uiPriority w:val="99"/>
+    <w:semiHidden/>
+    <w:unhideWhenUsed/>
+    <w:rsid w:val="00335287"/>
+    <w:rPr>
+      <w:color w:val="9DFFCB" w:themeColor="followedHyperlink"/>
+      <w:u w:val="single"/>
+    </w:rPr>
+  </w:style>
+  <w:style w:type="table" w:customStyle="1" w:styleId="Grilledutableau1">
+    <w:name w:val="Grille du tableau1"/>
+    <w:basedOn w:val="TableauNormal"/>
+    <w:next w:val="Grilledutableau"/>
+    <w:uiPriority w:val="59"/>
+    <w:rsid w:val="00870092"/>
+    <w:pPr>
+      <w:spacing w:after="0" w:line="240" w:lineRule="auto"/>
+    </w:pPr>
+    <w:rPr>
+      <w:sz w:val="24"/>
+      <w:szCs w:val="24"/>
+    </w:rPr>
+    <w:tblPr>
+      <w:tblInd w:w="0" w:type="dxa"/>
+      <w:tblBorders>
+        <w:top w:val="single" w:sz="4" w:space="0" w:color="auto"/>
+        <w:left w:val="single" w:sz="4" w:space="0" w:color="auto"/>
+        <w:bottom w:val="single" w:sz="4" w:space="0" w:color="auto"/>
+        <w:right w:val="single" w:sz="4" w:space="0" w:color="auto"/>
+        <w:insideH w:val="single" w:sz="4" w:space="0" w:color="auto"/>
+        <w:insideV w:val="single" w:sz="4" w:space="0" w:color="auto"/>
+      </w:tblBorders>
+      <w:tblCellMar>
+        <w:top w:w="0" w:type="dxa"/>
+        <w:left w:w="108" w:type="dxa"/>
+        <w:bottom w:w="0" w:type="dxa"/>
+        <w:right w:w="108" w:type="dxa"/>
+      </w:tblCellMar>
+    </w:tblPr>
+  </w:style>
+  <w:style w:type="table" w:styleId="Trameclaire-Accent1">
+    <w:name w:val="Light Shading Accent 1"/>
+    <w:basedOn w:val="TableauNormal"/>
+    <w:uiPriority w:val="60"/>
+    <w:rsid w:val="00F3593F"/>
+    <w:pPr>
+      <w:spacing w:after="0" w:line="240" w:lineRule="auto"/>
+    </w:pPr>
+    <w:rPr>
+      <w:color w:val="830F0E" w:themeColor="accent1" w:themeShade="BF"/>
+    </w:rPr>
+    <w:tblPr>
+      <w:tblStyleRowBandSize w:val="1"/>
+      <w:tblStyleColBandSize w:val="1"/>
+      <w:tblInd w:w="0" w:type="dxa"/>
+      <w:tblBorders>
+        <w:top w:val="single" w:sz="8" w:space="0" w:color="B01513" w:themeColor="accent1"/>
+        <w:bottom w:val="single" w:sz="8" w:space="0" w:color="B01513" w:themeColor="accent1"/>
+      </w:tblBorders>
+      <w:tblCellMar>
+        <w:top w:w="0" w:type="dxa"/>
+        <w:left w:w="108" w:type="dxa"/>
+        <w:bottom w:w="0" w:type="dxa"/>
+        <w:right w:w="108" w:type="dxa"/>
+      </w:tblCellMar>
+    </w:tblPr>
+    <w:tblStylePr w:type="firstRow">
+      <w:pPr>
+        <w:spacing w:before="0" w:after="0" w:line="240" w:lineRule="auto"/>
+      </w:pPr>
+      <w:rPr>
+        <w:b/>
+        <w:bCs/>
+      </w:rPr>
+      <w:tblPr/>
+      <w:tcPr>
+        <w:tcBorders>
+          <w:top w:val="single" w:sz="8" w:space="0" w:color="B01513" w:themeColor="accent1"/>
+          <w:left w:val="nil"/>
+          <w:bottom w:val="single" w:sz="8" w:space="0" w:color="B01513" w:themeColor="accent1"/>
+          <w:right w:val="nil"/>
+          <w:insideH w:val="nil"/>
+          <w:insideV w:val="nil"/>
+        </w:tcBorders>
+      </w:tcPr>
+    </w:tblStylePr>
+    <w:tblStylePr w:type="lastRow">
+      <w:pPr>
+        <w:spacing w:before="0" w:after="0" w:line="240" w:lineRule="auto"/>
+      </w:pPr>
+      <w:rPr>
+        <w:b/>
+        <w:bCs/>
+      </w:rPr>
+      <w:tblPr/>
+      <w:tcPr>
+        <w:tcBorders>
+          <w:top w:val="single" w:sz="8" w:space="0" w:color="B01513" w:themeColor="accent1"/>
+          <w:left w:val="nil"/>
+          <w:bottom w:val="single" w:sz="8" w:space="0" w:color="B01513" w:themeColor="accent1"/>
+          <w:right w:val="nil"/>
+          <w:insideH w:val="nil"/>
+          <w:insideV w:val="nil"/>
+        </w:tcBorders>
+      </w:tcPr>
+    </w:tblStylePr>
+    <w:tblStylePr w:type="firstCol">
+      <w:rPr>
+        <w:b/>
+        <w:bCs/>
+      </w:rPr>
+    </w:tblStylePr>
+    <w:tblStylePr w:type="lastCol">
+      <w:rPr>
+        <w:b/>
+        <w:bCs/>
+      </w:rPr>
+    </w:tblStylePr>
+    <w:tblStylePr w:type="band1Vert">
+      <w:tblPr/>
+      <w:tcPr>
+        <w:tcBorders>
+          <w:left w:val="nil"/>
+          <w:right w:val="nil"/>
+          <w:insideH w:val="nil"/>
+          <w:insideV w:val="nil"/>
+        </w:tcBorders>
+        <w:shd w:val="clear" w:color="auto" w:fill="F7B9B8" w:themeFill="accent1" w:themeFillTint="3F"/>
+      </w:tcPr>
+    </w:tblStylePr>
+    <w:tblStylePr w:type="band1Horz">
+      <w:tblPr/>
+      <w:tcPr>
+        <w:tcBorders>
+          <w:left w:val="nil"/>
+          <w:right w:val="nil"/>
+          <w:insideH w:val="nil"/>
+          <w:insideV w:val="nil"/>
+        </w:tcBorders>
+        <w:shd w:val="clear" w:color="auto" w:fill="F7B9B8" w:themeFill="accent1" w:themeFillTint="3F"/>
+      </w:tcPr>
+    </w:tblStylePr>
+  </w:style>
+  <w:style w:type="paragraph" w:styleId="NormalWeb">
+    <w:name w:val="Normal (Web)"/>
+    <w:basedOn w:val="Normal"/>
+    <w:uiPriority w:val="99"/>
+    <w:semiHidden/>
+    <w:unhideWhenUsed/>
+    <w:rsid w:val="00FD156D"/>
+    <w:pPr>
+      <w:spacing w:beforeAutospacing="1" w:after="119" w:line="240" w:lineRule="auto"/>
+      <w:ind w:firstLine="0"/>
+      <w:jc w:val="left"/>
+    </w:pPr>
+    <w:rPr>
+      <w:rFonts w:ascii="Times New Roman" w:eastAsia="Times New Roman" w:hAnsi="Times New Roman" w:cs="Times New Roman"/>
+      <w:sz w:val="24"/>
+      <w:szCs w:val="24"/>
+      <w:lang w:val="en-GB" w:eastAsia="en-GB"/>
+    </w:rPr>
+  </w:style>
+  <w:style w:type="paragraph" w:customStyle="1" w:styleId="TM">
+    <w:name w:val="TM"/>
+    <w:basedOn w:val="Titre"/>
+    <w:link w:val="TMCar"/>
+    <w:qFormat/>
+    <w:rsid w:val="00816843"/>
+  </w:style>
+  <w:style w:type="character" w:customStyle="1" w:styleId="TMCar">
+    <w:name w:val="TM Car"/>
+    <w:basedOn w:val="TitreCar"/>
+    <w:link w:val="TM"/>
+    <w:rsid w:val="00816843"/>
+    <w:rPr>
+      <w:rFonts w:asciiTheme="majorHAnsi" w:eastAsiaTheme="majorEastAsia" w:hAnsiTheme="majorHAnsi" w:cstheme="majorBidi"/>
+      <w:color w:val="163C3F" w:themeColor="text2" w:themeShade="BF"/>
+      <w:spacing w:val="5"/>
+      <w:kern w:val="28"/>
+      <w:sz w:val="52"/>
+      <w:szCs w:val="52"/>
+    </w:rPr>
+  </w:style>
+  <w:style w:type="paragraph" w:styleId="Tabledesillustrations">
+    <w:name w:val="table of figures"/>
+    <w:basedOn w:val="Normal"/>
+    <w:next w:val="Normal"/>
+    <w:uiPriority w:val="99"/>
+    <w:unhideWhenUsed/>
+    <w:rsid w:val="001319B9"/>
+    <w:pPr>
+      <w:spacing w:after="0"/>
+    </w:pPr>
+  </w:style>
+  <w:style w:type="paragraph" w:styleId="PrformatHTML">
+    <w:name w:val="HTML Preformatted"/>
+    <w:basedOn w:val="Normal"/>
+    <w:link w:val="PrformatHTMLCar"/>
+    <w:uiPriority w:val="99"/>
+    <w:unhideWhenUsed/>
+    <w:rsid w:val="002135C5"/>
+    <w:pPr>
+      <w:tabs>
+        <w:tab w:val="left" w:pos="916"/>
+        <w:tab w:val="left" w:pos="1832"/>
+        <w:tab w:val="left" w:pos="2748"/>
+        <w:tab w:val="left" w:pos="3664"/>
+        <w:tab w:val="left" w:pos="4580"/>
+        <w:tab w:val="left" w:pos="5496"/>
+        <w:tab w:val="left" w:pos="6412"/>
+        <w:tab w:val="left" w:pos="7328"/>
+        <w:tab w:val="left" w:pos="8244"/>
+        <w:tab w:val="left" w:pos="9160"/>
+        <w:tab w:val="left" w:pos="10076"/>
+        <w:tab w:val="left" w:pos="10992"/>
+        <w:tab w:val="left" w:pos="11908"/>
+        <w:tab w:val="left" w:pos="12824"/>
+        <w:tab w:val="left" w:pos="13740"/>
+        <w:tab w:val="left" w:pos="14656"/>
+      </w:tabs>
+      <w:spacing w:before="0" w:after="0" w:line="240" w:lineRule="auto"/>
+      <w:ind w:firstLine="0"/>
+      <w:jc w:val="left"/>
+    </w:pPr>
+    <w:rPr>
+      <w:rFonts w:ascii="Courier New" w:eastAsia="Times New Roman" w:hAnsi="Courier New" w:cs="Courier New"/>
+      <w:sz w:val="20"/>
+      <w:szCs w:val="20"/>
+      <w:lang w:val="en-GB" w:eastAsia="en-GB"/>
+    </w:rPr>
+  </w:style>
+  <w:style w:type="character" w:customStyle="1" w:styleId="PrformatHTMLCar">
+    <w:name w:val="Préformaté HTML Car"/>
+    <w:basedOn w:val="Policepardfaut"/>
+    <w:link w:val="PrformatHTML"/>
+    <w:uiPriority w:val="99"/>
+    <w:rsid w:val="002135C5"/>
+    <w:rPr>
+      <w:rFonts w:ascii="Courier New" w:eastAsia="Times New Roman" w:hAnsi="Courier New" w:cs="Courier New"/>
+      <w:sz w:val="20"/>
+      <w:szCs w:val="20"/>
+      <w:lang w:val="en-GB" w:eastAsia="en-GB"/>
+    </w:rPr>
+  </w:style>
+  <w:style w:type="character" w:customStyle="1" w:styleId="br0">
+    <w:name w:val="br0"/>
+    <w:basedOn w:val="Policepardfaut"/>
+    <w:rsid w:val="002135C5"/>
+  </w:style>
+  <w:style w:type="paragraph" w:customStyle="1" w:styleId="Code">
+    <w:name w:val="Code"/>
+    <w:basedOn w:val="Normal"/>
+    <w:qFormat/>
+    <w:rsid w:val="00C642FD"/>
+    <w:pPr>
+      <w:shd w:val="clear" w:color="auto" w:fill="F2F6F8"/>
+      <w:tabs>
+        <w:tab w:val="left" w:pos="916"/>
+        <w:tab w:val="left" w:pos="1832"/>
+        <w:tab w:val="left" w:pos="2748"/>
+        <w:tab w:val="left" w:pos="3664"/>
+        <w:tab w:val="left" w:pos="4580"/>
+        <w:tab w:val="left" w:pos="5496"/>
+        <w:tab w:val="left" w:pos="6412"/>
+        <w:tab w:val="left" w:pos="7328"/>
+        <w:tab w:val="left" w:pos="8244"/>
+        <w:tab w:val="left" w:pos="9160"/>
+        <w:tab w:val="left" w:pos="10076"/>
+        <w:tab w:val="left" w:pos="10992"/>
+        <w:tab w:val="left" w:pos="11908"/>
+        <w:tab w:val="left" w:pos="12824"/>
+        <w:tab w:val="left" w:pos="13740"/>
+        <w:tab w:val="left" w:pos="14656"/>
+      </w:tabs>
+      <w:spacing w:before="0" w:after="0" w:line="225" w:lineRule="atLeast"/>
+      <w:ind w:firstLine="0"/>
+      <w:jc w:val="left"/>
+    </w:pPr>
+    <w:rPr>
+      <w:rFonts w:ascii="Courier New" w:eastAsia="Times New Roman" w:hAnsi="Courier New" w:cs="Courier New"/>
+      <w:color w:val="3E3E3E"/>
+      <w:sz w:val="20"/>
+      <w:szCs w:val="18"/>
+      <w:lang w:eastAsia="en-GB"/>
+    </w:rPr>
+  </w:style>
+  <w:style w:type="character" w:styleId="lev">
+    <w:name w:val="Strong"/>
+    <w:basedOn w:val="Policepardfaut"/>
+    <w:uiPriority w:val="22"/>
+    <w:qFormat/>
+    <w:rsid w:val="003718D1"/>
+    <w:rPr>
+      <w:b/>
+      <w:bCs/>
+    </w:rPr>
+  </w:style>
+  <w:style w:type="character" w:styleId="CodeHTML">
+    <w:name w:val="HTML Code"/>
+    <w:basedOn w:val="Policepardfaut"/>
+    <w:uiPriority w:val="99"/>
+    <w:semiHidden/>
+    <w:unhideWhenUsed/>
+    <w:rsid w:val="003718D1"/>
+    <w:rPr>
+      <w:rFonts w:ascii="Courier New" w:eastAsia="Times New Roman" w:hAnsi="Courier New" w:cs="Courier New"/>
+      <w:sz w:val="20"/>
+      <w:szCs w:val="20"/>
+    </w:rPr>
+  </w:style>
+  <w:style w:type="character" w:styleId="Accentuation">
+    <w:name w:val="Emphasis"/>
+    <w:basedOn w:val="Policepardfaut"/>
+    <w:uiPriority w:val="20"/>
+    <w:qFormat/>
+    <w:rsid w:val="0072755D"/>
+    <w:rPr>
+      <w:i/>
+      <w:iCs/>
+    </w:rPr>
+  </w:style>
+  <w:style w:type="character" w:styleId="Rfrenceple">
+    <w:name w:val="Subtle Reference"/>
+    <w:basedOn w:val="Policepardfaut"/>
+    <w:uiPriority w:val="31"/>
+    <w:qFormat/>
+    <w:rsid w:val="0072755D"/>
+    <w:rPr>
+      <w:smallCaps/>
+      <w:color w:val="5A5A5A" w:themeColor="text1" w:themeTint="A5"/>
+    </w:rPr>
+  </w:style>
+  <w:style w:type="paragraph" w:customStyle="1" w:styleId="Cas">
+    <w:name w:val="Cas"/>
+    <w:basedOn w:val="Titre1"/>
+    <w:next w:val="Normal"/>
+    <w:link w:val="CasCar"/>
+    <w:qFormat/>
+    <w:rsid w:val="00A72454"/>
+    <w:pPr>
+      <w:numPr>
+        <w:numId w:val="2"/>
+      </w:numPr>
+    </w:pPr>
+  </w:style>
+  <w:style w:type="character" w:customStyle="1" w:styleId="CasCar">
+    <w:name w:val="Cas Car"/>
+    <w:basedOn w:val="Titre1Car"/>
+    <w:link w:val="Cas"/>
+    <w:rsid w:val="00A72454"/>
+    <w:rPr>
+      <w:rFonts w:asciiTheme="majorHAnsi" w:eastAsiaTheme="majorEastAsia" w:hAnsiTheme="majorHAnsi" w:cstheme="majorBidi"/>
+      <w:b/>
+      <w:bCs/>
+      <w:color w:val="830F0E" w:themeColor="accent1" w:themeShade="BF"/>
+      <w:sz w:val="28"/>
+      <w:szCs w:val="28"/>
+    </w:rPr>
+  </w:style>
+  <w:style w:type="table" w:customStyle="1" w:styleId="TableauListe41">
+    <w:name w:val="Tableau Liste 41"/>
+    <w:basedOn w:val="TableauNormal"/>
+    <w:uiPriority w:val="49"/>
+    <w:rsid w:val="005E7128"/>
+    <w:pPr>
+      <w:spacing w:after="0" w:line="240" w:lineRule="auto"/>
+    </w:pPr>
+    <w:tblPr>
+      <w:tblStyleRowBandSize w:val="1"/>
+      <w:tblStyleColBandSize w:val="1"/>
+      <w:tblInd w:w="0" w:type="dxa"/>
+      <w:tblBorders>
+        <w:top w:val="single" w:sz="4" w:space="0" w:color="666666" w:themeColor="text1" w:themeTint="99"/>
+        <w:left w:val="single" w:sz="4" w:space="0" w:color="666666" w:themeColor="text1" w:themeTint="99"/>
+        <w:bottom w:val="single" w:sz="4" w:space="0" w:color="666666" w:themeColor="text1" w:themeTint="99"/>
+        <w:right w:val="single" w:sz="4" w:space="0" w:color="666666" w:themeColor="text1" w:themeTint="99"/>
+        <w:insideH w:val="single" w:sz="4" w:space="0" w:color="666666" w:themeColor="text1" w:themeTint="99"/>
+      </w:tblBorders>
+      <w:tblCellMar>
+        <w:top w:w="0" w:type="dxa"/>
+        <w:left w:w="108" w:type="dxa"/>
+        <w:bottom w:w="0" w:type="dxa"/>
+        <w:right w:w="108" w:type="dxa"/>
+      </w:tblCellMar>
+    </w:tblPr>
+    <w:tblStylePr w:type="firstRow">
+      <w:rPr>
+        <w:b/>
+        <w:bCs/>
+        <w:color w:val="FFFFFF" w:themeColor="background1"/>
+      </w:rPr>
+      <w:tblPr/>
+      <w:tcPr>
+        <w:tcBorders>
+          <w:top w:val="single" w:sz="4" w:space="0" w:color="000000" w:themeColor="text1"/>
+          <w:left w:val="single" w:sz="4" w:space="0" w:color="000000" w:themeColor="text1"/>
+          <w:bottom w:val="single" w:sz="4" w:space="0" w:color="000000" w:themeColor="text1"/>
+          <w:right w:val="single" w:sz="4" w:space="0" w:color="000000" w:themeColor="text1"/>
+          <w:insideH w:val="nil"/>
+        </w:tcBorders>
+        <w:shd w:val="clear" w:color="auto" w:fill="000000" w:themeFill="text1"/>
+      </w:tcPr>
+    </w:tblStylePr>
+    <w:tblStylePr w:type="lastRow">
+      <w:rPr>
+        <w:b/>
+        <w:bCs/>
+      </w:rPr>
+      <w:tblPr/>
+      <w:tcPr>
+        <w:tcBorders>
+          <w:top w:val="double" w:sz="4" w:space="0" w:color="666666" w:themeColor="text1" w:themeTint="99"/>
+        </w:tcBorders>
+      </w:tcPr>
+    </w:tblStylePr>
+    <w:tblStylePr w:type="firstCol">
+      <w:rPr>
+        <w:b/>
+        <w:bCs/>
+      </w:rPr>
+    </w:tblStylePr>
+    <w:tblStylePr w:type="lastCol">
+      <w:rPr>
+        <w:b/>
+        <w:bCs/>
+      </w:rPr>
+    </w:tblStylePr>
+    <w:tblStylePr w:type="band1Vert">
+      <w:tblPr/>
+      <w:tcPr>
+        <w:shd w:val="clear" w:color="auto" w:fill="CCCCCC" w:themeFill="text1" w:themeFillTint="33"/>
+      </w:tcPr>
+    </w:tblStylePr>
+    <w:tblStylePr w:type="band1Horz">
+      <w:tblPr/>
+      <w:tcPr>
+        <w:shd w:val="clear" w:color="auto" w:fill="CCCCCC" w:themeFill="text1" w:themeFillTint="33"/>
+      </w:tcPr>
+    </w:tblStylePr>
+  </w:style>
+  <w:style w:type="table" w:customStyle="1" w:styleId="TableauListe4-Accentuation11">
+    <w:name w:val="Tableau Liste 4 - Accentuation 11"/>
+    <w:basedOn w:val="TableauNormal"/>
+    <w:uiPriority w:val="49"/>
+    <w:rsid w:val="005E7128"/>
+    <w:pPr>
+      <w:spacing w:after="0" w:line="240" w:lineRule="auto"/>
+    </w:pPr>
+    <w:tblPr>
+      <w:tblStyleRowBandSize w:val="1"/>
+      <w:tblStyleColBandSize w:val="1"/>
+      <w:tblInd w:w="0" w:type="dxa"/>
+      <w:tblBorders>
+        <w:top w:val="single" w:sz="4" w:space="0" w:color="EC5654" w:themeColor="accent1" w:themeTint="99"/>
+        <w:left w:val="single" w:sz="4" w:space="0" w:color="EC5654" w:themeColor="accent1" w:themeTint="99"/>
+        <w:bottom w:val="single" w:sz="4" w:space="0" w:color="EC5654" w:themeColor="accent1" w:themeTint="99"/>
+        <w:right w:val="single" w:sz="4" w:space="0" w:color="EC5654" w:themeColor="accent1" w:themeTint="99"/>
+        <w:insideH w:val="single" w:sz="4" w:space="0" w:color="EC5654" w:themeColor="accent1" w:themeTint="99"/>
+      </w:tblBorders>
+      <w:tblCellMar>
+        <w:top w:w="0" w:type="dxa"/>
+        <w:left w:w="108" w:type="dxa"/>
+        <w:bottom w:w="0" w:type="dxa"/>
+        <w:right w:w="108" w:type="dxa"/>
+      </w:tblCellMar>
+    </w:tblPr>
+    <w:tblStylePr w:type="firstRow">
+      <w:rPr>
+        <w:b/>
+        <w:bCs/>
+        <w:color w:val="FFFFFF" w:themeColor="background1"/>
+      </w:rPr>
+      <w:tblPr/>
+      <w:tcPr>
+        <w:tcBorders>
+          <w:top w:val="single" w:sz="4" w:space="0" w:color="B01513" w:themeColor="accent1"/>
+          <w:left w:val="single" w:sz="4" w:space="0" w:color="B01513" w:themeColor="accent1"/>
+          <w:bottom w:val="single" w:sz="4" w:space="0" w:color="B01513" w:themeColor="accent1"/>
+          <w:right w:val="single" w:sz="4" w:space="0" w:color="B01513" w:themeColor="accent1"/>
+          <w:insideH w:val="nil"/>
+        </w:tcBorders>
+        <w:shd w:val="clear" w:color="auto" w:fill="B01513" w:themeFill="accent1"/>
+      </w:tcPr>
+    </w:tblStylePr>
+    <w:tblStylePr w:type="lastRow">
+      <w:rPr>
+        <w:b/>
+        <w:bCs/>
+      </w:rPr>
+      <w:tblPr/>
+      <w:tcPr>
+        <w:tcBorders>
+          <w:top w:val="double" w:sz="4" w:space="0" w:color="EC5654" w:themeColor="accent1" w:themeTint="99"/>
+        </w:tcBorders>
+      </w:tcPr>
+    </w:tblStylePr>
+    <w:tblStylePr w:type="firstCol">
+      <w:rPr>
+        <w:b/>
+        <w:bCs/>
+      </w:rPr>
+    </w:tblStylePr>
+    <w:tblStylePr w:type="lastCol">
+      <w:rPr>
+        <w:b/>
+        <w:bCs/>
+      </w:rPr>
+    </w:tblStylePr>
+    <w:tblStylePr w:type="band1Vert">
+      <w:tblPr/>
+      <w:tcPr>
+        <w:shd w:val="clear" w:color="auto" w:fill="F9C6C6" w:themeFill="accent1" w:themeFillTint="33"/>
+      </w:tcPr>
+    </w:tblStylePr>
+    <w:tblStylePr w:type="band1Horz">
+      <w:tblPr/>
+      <w:tcPr>
+        <w:shd w:val="clear" w:color="auto" w:fill="F9C6C6" w:themeFill="accent1" w:themeFillTint="33"/>
+      </w:tcPr>
+    </w:tblStylePr>
+  </w:style>
+  <w:style w:type="table" w:customStyle="1" w:styleId="TableauListe2-Accentuation11">
+    <w:name w:val="Tableau Liste 2 - Accentuation 11"/>
+    <w:basedOn w:val="TableauNormal"/>
+    <w:uiPriority w:val="47"/>
+    <w:rsid w:val="00963F4F"/>
+    <w:pPr>
+      <w:spacing w:after="0" w:line="240" w:lineRule="auto"/>
+    </w:pPr>
+    <w:tblPr>
+      <w:tblStyleRowBandSize w:val="1"/>
+      <w:tblStyleColBandSize w:val="1"/>
+      <w:tblInd w:w="0" w:type="dxa"/>
+      <w:tblBorders>
+        <w:top w:val="single" w:sz="4" w:space="0" w:color="EC5654" w:themeColor="accent1" w:themeTint="99"/>
+        <w:bottom w:val="single" w:sz="4" w:space="0" w:color="EC5654" w:themeColor="accent1" w:themeTint="99"/>
+        <w:insideH w:val="single" w:sz="4" w:space="0" w:color="EC5654" w:themeColor="accent1" w:themeTint="99"/>
+      </w:tblBorders>
+      <w:tblCellMar>
+        <w:top w:w="0" w:type="dxa"/>
+        <w:left w:w="108" w:type="dxa"/>
+        <w:bottom w:w="0" w:type="dxa"/>
+        <w:right w:w="108" w:type="dxa"/>
+      </w:tblCellMar>
+    </w:tblPr>
+    <w:tblStylePr w:type="firstRow">
+      <w:rPr>
+        <w:b/>
+        <w:bCs/>
+      </w:rPr>
+    </w:tblStylePr>
+    <w:tblStylePr w:type="lastRow">
+      <w:rPr>
+        <w:b/>
+        <w:bCs/>
+      </w:rPr>
+    </w:tblStylePr>
+    <w:tblStylePr w:type="firstCol">
+      <w:rPr>
+        <w:b/>
+        <w:bCs/>
+      </w:rPr>
+    </w:tblStylePr>
+    <w:tblStylePr w:type="lastCol">
+      <w:rPr>
+        <w:b/>
+        <w:bCs/>
+      </w:rPr>
+    </w:tblStylePr>
+    <w:tblStylePr w:type="band1Vert">
+      <w:tblPr/>
+      <w:tcPr>
+        <w:shd w:val="clear" w:color="auto" w:fill="F9C6C6" w:themeFill="accent1" w:themeFillTint="33"/>
+      </w:tcPr>
+    </w:tblStylePr>
+    <w:tblStylePr w:type="band1Horz">
+      <w:tblPr/>
+      <w:tcPr>
+        <w:shd w:val="clear" w:color="auto" w:fill="F9C6C6" w:themeFill="accent1" w:themeFillTint="33"/>
+      </w:tcPr>
+    </w:tblStylePr>
+  </w:style>
+  <w:style w:type="table" w:customStyle="1" w:styleId="TableauListe2-Accentuation12">
+    <w:name w:val="Tableau Liste 2 - Accentuation 12"/>
+    <w:basedOn w:val="TableauNormal"/>
+    <w:uiPriority w:val="47"/>
+    <w:rsid w:val="00A9231A"/>
+    <w:pPr>
+      <w:spacing w:after="0" w:line="240" w:lineRule="auto"/>
+    </w:pPr>
+    <w:tblPr>
+      <w:tblStyleRowBandSize w:val="1"/>
+      <w:tblStyleColBandSize w:val="1"/>
+      <w:tblInd w:w="0" w:type="dxa"/>
+      <w:tblBorders>
+        <w:top w:val="single" w:sz="4" w:space="0" w:color="EC5654" w:themeColor="accent1" w:themeTint="99"/>
+        <w:bottom w:val="single" w:sz="4" w:space="0" w:color="EC5654" w:themeColor="accent1" w:themeTint="99"/>
+        <w:insideH w:val="single" w:sz="4" w:space="0" w:color="EC5654" w:themeColor="accent1" w:themeTint="99"/>
+      </w:tblBorders>
+      <w:tblCellMar>
+        <w:top w:w="0" w:type="dxa"/>
+        <w:left w:w="108" w:type="dxa"/>
+        <w:bottom w:w="0" w:type="dxa"/>
+        <w:right w:w="108" w:type="dxa"/>
+      </w:tblCellMar>
+    </w:tblPr>
+    <w:tblStylePr w:type="firstRow">
+      <w:rPr>
+        <w:b/>
+        <w:bCs/>
+      </w:rPr>
+    </w:tblStylePr>
+    <w:tblStylePr w:type="lastRow">
+      <w:rPr>
+        <w:b/>
+        <w:bCs/>
+      </w:rPr>
+    </w:tblStylePr>
+    <w:tblStylePr w:type="firstCol">
+      <w:rPr>
+        <w:b/>
+        <w:bCs/>
+      </w:rPr>
+    </w:tblStylePr>
+    <w:tblStylePr w:type="lastCol">
+      <w:rPr>
+        <w:b/>
+        <w:bCs/>
+      </w:rPr>
+    </w:tblStylePr>
+    <w:tblStylePr w:type="band1Vert">
+      <w:tblPr/>
+      <w:tcPr>
+        <w:shd w:val="clear" w:color="auto" w:fill="F9C6C6" w:themeFill="accent1" w:themeFillTint="33"/>
+      </w:tcPr>
+    </w:tblStylePr>
+    <w:tblStylePr w:type="band1Horz">
+      <w:tblPr/>
+      <w:tcPr>
+        <w:shd w:val="clear" w:color="auto" w:fill="F9C6C6" w:themeFill="accent1" w:themeFillTint="33"/>
+      </w:tcPr>
+    </w:tblStylePr>
+  </w:style>
+  <w:style w:type="table" w:customStyle="1" w:styleId="TableauListe2-Accentuation13">
+    <w:name w:val="Tableau Liste 2 - Accentuation 13"/>
+    <w:basedOn w:val="TableauNormal"/>
+    <w:uiPriority w:val="47"/>
+    <w:rsid w:val="00B769F9"/>
+    <w:pPr>
+      <w:spacing w:after="0" w:line="240" w:lineRule="auto"/>
+    </w:pPr>
+    <w:tblPr>
+      <w:tblStyleRowBandSize w:val="1"/>
+      <w:tblStyleColBandSize w:val="1"/>
+      <w:tblInd w:w="0" w:type="dxa"/>
+      <w:tblBorders>
+        <w:top w:val="single" w:sz="4" w:space="0" w:color="EC5654" w:themeColor="accent1" w:themeTint="99"/>
+        <w:bottom w:val="single" w:sz="4" w:space="0" w:color="EC5654" w:themeColor="accent1" w:themeTint="99"/>
+        <w:insideH w:val="single" w:sz="4" w:space="0" w:color="EC5654" w:themeColor="accent1" w:themeTint="99"/>
+      </w:tblBorders>
+      <w:tblCellMar>
+        <w:top w:w="0" w:type="dxa"/>
+        <w:left w:w="108" w:type="dxa"/>
+        <w:bottom w:w="0" w:type="dxa"/>
+        <w:right w:w="108" w:type="dxa"/>
+      </w:tblCellMar>
+    </w:tblPr>
+    <w:tblStylePr w:type="firstRow">
+      <w:rPr>
+        <w:b/>
+        <w:bCs/>
+      </w:rPr>
+    </w:tblStylePr>
+    <w:tblStylePr w:type="lastRow">
+      <w:rPr>
+        <w:b/>
+        <w:bCs/>
+      </w:rPr>
+    </w:tblStylePr>
+    <w:tblStylePr w:type="firstCol">
+      <w:rPr>
+        <w:b/>
+        <w:bCs/>
+      </w:rPr>
+    </w:tblStylePr>
+    <w:tblStylePr w:type="lastCol">
+      <w:rPr>
+        <w:b/>
+        <w:bCs/>
+      </w:rPr>
+    </w:tblStylePr>
+    <w:tblStylePr w:type="band1Vert">
+      <w:tblPr/>
+      <w:tcPr>
+        <w:shd w:val="clear" w:color="auto" w:fill="F9C6C6" w:themeFill="accent1" w:themeFillTint="33"/>
+      </w:tcPr>
+    </w:tblStylePr>
+    <w:tblStylePr w:type="band1Horz">
+      <w:tblPr/>
+      <w:tcPr>
+        <w:shd w:val="clear" w:color="auto" w:fill="F9C6C6" w:themeFill="accent1" w:themeFillTint="33"/>
+      </w:tcPr>
+    </w:tblStylePr>
+  </w:style>
+  <w:style w:type="paragraph" w:styleId="Citationintense">
+    <w:name w:val="Intense Quote"/>
+    <w:basedOn w:val="Normal"/>
+    <w:next w:val="Normal"/>
+    <w:link w:val="CitationintenseCar"/>
+    <w:uiPriority w:val="30"/>
+    <w:qFormat/>
+    <w:rsid w:val="00CD443D"/>
+    <w:pPr>
+      <w:pBdr>
+        <w:top w:val="single" w:sz="4" w:space="10" w:color="B01513" w:themeColor="accent1"/>
+        <w:bottom w:val="single" w:sz="4" w:space="10" w:color="B01513" w:themeColor="accent1"/>
+      </w:pBdr>
+      <w:spacing w:before="360" w:after="360"/>
+      <w:ind w:left="864" w:right="864"/>
+      <w:jc w:val="center"/>
+    </w:pPr>
+    <w:rPr>
+      <w:i/>
+      <w:iCs/>
+      <w:color w:val="B01513" w:themeColor="accent1"/>
+    </w:rPr>
+  </w:style>
+  <w:style w:type="character" w:customStyle="1" w:styleId="CitationintenseCar">
+    <w:name w:val="Citation intense Car"/>
+    <w:basedOn w:val="Policepardfaut"/>
+    <w:link w:val="Citationintense"/>
+    <w:uiPriority w:val="30"/>
+    <w:rsid w:val="00CD443D"/>
+    <w:rPr>
+      <w:i/>
+      <w:iCs/>
+      <w:color w:val="B01513" w:themeColor="accent1"/>
+    </w:rPr>
+  </w:style>
+  <w:style w:type="character" w:customStyle="1" w:styleId="sc11">
+    <w:name w:val="sc11"/>
+    <w:basedOn w:val="Policepardfaut"/>
+    <w:rsid w:val="00B5323B"/>
+    <w:rPr>
+      <w:rFonts w:ascii="Courier New" w:hAnsi="Courier New" w:cs="Courier New" w:hint="default"/>
+      <w:color w:val="008000"/>
+      <w:sz w:val="20"/>
+      <w:szCs w:val="20"/>
+    </w:rPr>
+  </w:style>
+  <w:style w:type="character" w:customStyle="1" w:styleId="sc51">
+    <w:name w:val="sc51"/>
+    <w:basedOn w:val="Policepardfaut"/>
+    <w:rsid w:val="00B5323B"/>
+    <w:rPr>
+      <w:rFonts w:ascii="Courier New" w:hAnsi="Courier New" w:cs="Courier New" w:hint="default"/>
+      <w:color w:val="FF0000"/>
+      <w:sz w:val="20"/>
+      <w:szCs w:val="20"/>
+    </w:rPr>
+  </w:style>
+  <w:style w:type="character" w:customStyle="1" w:styleId="sc41">
+    <w:name w:val="sc41"/>
+    <w:basedOn w:val="Policepardfaut"/>
+    <w:rsid w:val="00B5323B"/>
+    <w:rPr>
+      <w:rFonts w:ascii="Courier New" w:hAnsi="Courier New" w:cs="Courier New" w:hint="default"/>
+      <w:b/>
+      <w:bCs/>
+      <w:color w:val="000000"/>
+      <w:sz w:val="20"/>
+      <w:szCs w:val="20"/>
+    </w:rPr>
+  </w:style>
+  <w:style w:type="character" w:customStyle="1" w:styleId="sc0">
+    <w:name w:val="sc0"/>
+    <w:basedOn w:val="Policepardfaut"/>
+    <w:rsid w:val="00B5323B"/>
+    <w:rPr>
+      <w:rFonts w:ascii="Courier New" w:hAnsi="Courier New" w:cs="Courier New" w:hint="default"/>
+      <w:color w:val="000000"/>
+      <w:sz w:val="20"/>
+      <w:szCs w:val="20"/>
+    </w:rPr>
+  </w:style>
+  <w:style w:type="character" w:customStyle="1" w:styleId="sc31">
+    <w:name w:val="sc31"/>
+    <w:basedOn w:val="Policepardfaut"/>
+    <w:rsid w:val="00B5323B"/>
+    <w:rPr>
+      <w:rFonts w:ascii="Courier New" w:hAnsi="Courier New" w:cs="Courier New" w:hint="default"/>
+      <w:color w:val="0000FF"/>
+      <w:sz w:val="20"/>
+      <w:szCs w:val="20"/>
+    </w:rPr>
+  </w:style>
+  <w:style w:type="character" w:customStyle="1" w:styleId="sc71">
+    <w:name w:val="sc71"/>
+    <w:basedOn w:val="Policepardfaut"/>
+    <w:rsid w:val="008D60CF"/>
+    <w:rPr>
+      <w:rFonts w:ascii="Courier New" w:hAnsi="Courier New" w:cs="Courier New" w:hint="default"/>
+      <w:color w:val="808080"/>
+      <w:sz w:val="20"/>
+      <w:szCs w:val="20"/>
+    </w:rPr>
+  </w:style>
+  <w:style w:type="character" w:customStyle="1" w:styleId="sc101">
+    <w:name w:val="sc101"/>
+    <w:basedOn w:val="Policepardfaut"/>
+    <w:rsid w:val="008D60CF"/>
+    <w:rPr>
+      <w:rFonts w:ascii="Courier New" w:hAnsi="Courier New" w:cs="Courier New" w:hint="default"/>
+      <w:b/>
+      <w:bCs/>
+      <w:color w:val="000080"/>
+      <w:sz w:val="20"/>
+      <w:szCs w:val="20"/>
+    </w:rPr>
+  </w:style>
+  <w:style w:type="character" w:customStyle="1" w:styleId="sc12">
+    <w:name w:val="sc12"/>
+    <w:basedOn w:val="Policepardfaut"/>
+    <w:rsid w:val="008D60CF"/>
+    <w:rPr>
+      <w:rFonts w:ascii="Courier New" w:hAnsi="Courier New" w:cs="Courier New" w:hint="default"/>
+      <w:color w:val="000000"/>
+      <w:sz w:val="20"/>
+      <w:szCs w:val="20"/>
+    </w:rPr>
+  </w:style>
+  <w:style w:type="character" w:customStyle="1" w:styleId="sc91">
+    <w:name w:val="sc91"/>
+    <w:basedOn w:val="Policepardfaut"/>
+    <w:rsid w:val="00A034C4"/>
+    <w:rPr>
+      <w:rFonts w:ascii="Courier New" w:hAnsi="Courier New" w:cs="Courier New" w:hint="default"/>
+      <w:color w:val="804000"/>
+      <w:sz w:val="20"/>
+      <w:szCs w:val="20"/>
+    </w:rPr>
+  </w:style>
+  <w:style w:type="character" w:customStyle="1" w:styleId="sc161">
+    <w:name w:val="sc161"/>
+    <w:basedOn w:val="Policepardfaut"/>
+    <w:rsid w:val="00A034C4"/>
+    <w:rPr>
+      <w:rFonts w:ascii="Courier New" w:hAnsi="Courier New" w:cs="Courier New" w:hint="default"/>
+      <w:color w:val="8000FF"/>
+      <w:sz w:val="20"/>
+      <w:szCs w:val="20"/>
+    </w:rPr>
+  </w:style>
+  <w:style w:type="character" w:customStyle="1" w:styleId="sc61">
+    <w:name w:val="sc61"/>
+    <w:basedOn w:val="Policepardfaut"/>
+    <w:rsid w:val="00A034C4"/>
+    <w:rPr>
+      <w:rFonts w:ascii="Courier New" w:hAnsi="Courier New" w:cs="Courier New" w:hint="default"/>
+      <w:color w:val="808080"/>
+      <w:sz w:val="20"/>
+      <w:szCs w:val="20"/>
+    </w:rPr>
+  </w:style>
+  <w:style w:type="character" w:customStyle="1" w:styleId="sc21">
+    <w:name w:val="sc21"/>
+    <w:basedOn w:val="Policepardfaut"/>
+    <w:rsid w:val="00002B87"/>
+    <w:rPr>
+      <w:rFonts w:ascii="Courier New" w:hAnsi="Courier New" w:cs="Courier New" w:hint="default"/>
+      <w:color w:val="008000"/>
+      <w:sz w:val="20"/>
+      <w:szCs w:val="20"/>
+    </w:rPr>
+  </w:style>
+  <w:style w:type="character" w:styleId="Marquedecommentaire">
+    <w:name w:val="annotation reference"/>
+    <w:basedOn w:val="Policepardfaut"/>
+    <w:uiPriority w:val="99"/>
+    <w:semiHidden/>
+    <w:unhideWhenUsed/>
+    <w:rsid w:val="00CC5D37"/>
+    <w:rPr>
+      <w:sz w:val="16"/>
+      <w:szCs w:val="16"/>
+    </w:rPr>
+  </w:style>
+  <w:style w:type="paragraph" w:styleId="Commentaire">
+    <w:name w:val="annotation text"/>
+    <w:basedOn w:val="Normal"/>
+    <w:link w:val="CommentaireCar"/>
+    <w:uiPriority w:val="99"/>
+    <w:semiHidden/>
+    <w:unhideWhenUsed/>
+    <w:rsid w:val="00CC5D37"/>
+    <w:pPr>
+      <w:spacing w:line="240" w:lineRule="auto"/>
+    </w:pPr>
+    <w:rPr>
+      <w:sz w:val="20"/>
+      <w:szCs w:val="20"/>
+    </w:rPr>
+  </w:style>
+  <w:style w:type="character" w:customStyle="1" w:styleId="CommentaireCar">
+    <w:name w:val="Commentaire Car"/>
+    <w:basedOn w:val="Policepardfaut"/>
+    <w:link w:val="Commentaire"/>
+    <w:uiPriority w:val="99"/>
+    <w:semiHidden/>
+    <w:rsid w:val="00CC5D37"/>
+    <w:rPr>
+      <w:sz w:val="20"/>
+      <w:szCs w:val="20"/>
+    </w:rPr>
+  </w:style>
+  <w:style w:type="paragraph" w:styleId="Objetducommentaire">
+    <w:name w:val="annotation subject"/>
+    <w:basedOn w:val="Commentaire"/>
+    <w:next w:val="Commentaire"/>
+    <w:link w:val="ObjetducommentaireCar"/>
+    <w:uiPriority w:val="99"/>
+    <w:semiHidden/>
+    <w:unhideWhenUsed/>
+    <w:rsid w:val="00CC5D37"/>
+    <w:rPr>
+      <w:b/>
+      <w:bCs/>
+    </w:rPr>
+  </w:style>
+  <w:style w:type="character" w:customStyle="1" w:styleId="ObjetducommentaireCar">
+    <w:name w:val="Objet du commentaire Car"/>
+    <w:basedOn w:val="CommentaireCar"/>
+    <w:link w:val="Objetducommentaire"/>
+    <w:uiPriority w:val="99"/>
+    <w:semiHidden/>
+    <w:rsid w:val="00CC5D37"/>
+    <w:rPr>
+      <w:b/>
+      <w:bCs/>
+      <w:sz w:val="20"/>
+      <w:szCs w:val="20"/>
+    </w:rPr>
+  </w:style>
+  <w:style w:type="paragraph" w:customStyle="1" w:styleId="msonormal0">
+    <w:name w:val="msonormal"/>
+    <w:basedOn w:val="Normal"/>
+    <w:rsid w:val="009245A6"/>
+    <w:pPr>
+      <w:spacing w:beforeAutospacing="1" w:after="100" w:afterAutospacing="1" w:line="240" w:lineRule="auto"/>
+      <w:ind w:firstLine="0"/>
+      <w:jc w:val="left"/>
+    </w:pPr>
+    <w:rPr>
+      <w:rFonts w:ascii="Times New Roman" w:eastAsia="Times New Roman" w:hAnsi="Times New Roman" w:cs="Times New Roman"/>
+      <w:sz w:val="24"/>
+      <w:szCs w:val="24"/>
+      <w:lang w:eastAsia="fr-FR"/>
+    </w:rPr>
+  </w:style>
+  <w:style w:type="paragraph" w:customStyle="1" w:styleId="sc1">
+    <w:name w:val="sc1"/>
+    <w:basedOn w:val="Normal"/>
+    <w:rsid w:val="009245A6"/>
+    <w:pPr>
+      <w:spacing w:beforeAutospacing="1" w:after="100" w:afterAutospacing="1" w:line="240" w:lineRule="auto"/>
+      <w:ind w:firstLine="0"/>
+      <w:jc w:val="left"/>
+    </w:pPr>
+    <w:rPr>
+      <w:rFonts w:ascii="Times New Roman" w:eastAsia="Times New Roman" w:hAnsi="Times New Roman" w:cs="Times New Roman"/>
+      <w:color w:val="008000"/>
+      <w:sz w:val="24"/>
+      <w:szCs w:val="24"/>
+      <w:lang w:eastAsia="fr-FR"/>
+    </w:rPr>
+  </w:style>
+  <w:style w:type="paragraph" w:customStyle="1" w:styleId="sc2">
+    <w:name w:val="sc2"/>
+    <w:basedOn w:val="Normal"/>
+    <w:rsid w:val="009245A6"/>
+    <w:pPr>
+      <w:spacing w:beforeAutospacing="1" w:after="100" w:afterAutospacing="1" w:line="240" w:lineRule="auto"/>
+      <w:ind w:firstLine="0"/>
+      <w:jc w:val="left"/>
+    </w:pPr>
+    <w:rPr>
+      <w:rFonts w:ascii="Times New Roman" w:eastAsia="Times New Roman" w:hAnsi="Times New Roman" w:cs="Times New Roman"/>
+      <w:color w:val="008000"/>
+      <w:sz w:val="24"/>
+      <w:szCs w:val="24"/>
+      <w:lang w:eastAsia="fr-FR"/>
+    </w:rPr>
+  </w:style>
+  <w:style w:type="paragraph" w:customStyle="1" w:styleId="sc3">
+    <w:name w:val="sc3"/>
+    <w:basedOn w:val="Normal"/>
+    <w:rsid w:val="009245A6"/>
+    <w:pPr>
+      <w:spacing w:beforeAutospacing="1" w:after="100" w:afterAutospacing="1" w:line="240" w:lineRule="auto"/>
+      <w:ind w:firstLine="0"/>
+      <w:jc w:val="left"/>
+    </w:pPr>
+    <w:rPr>
+      <w:rFonts w:ascii="Times New Roman" w:eastAsia="Times New Roman" w:hAnsi="Times New Roman" w:cs="Times New Roman"/>
+      <w:color w:val="008080"/>
+      <w:sz w:val="24"/>
+      <w:szCs w:val="24"/>
+      <w:lang w:eastAsia="fr-FR"/>
+    </w:rPr>
+  </w:style>
+  <w:style w:type="paragraph" w:customStyle="1" w:styleId="sc4">
+    <w:name w:val="sc4"/>
+    <w:basedOn w:val="Normal"/>
+    <w:rsid w:val="009245A6"/>
+    <w:pPr>
+      <w:spacing w:beforeAutospacing="1" w:after="100" w:afterAutospacing="1" w:line="240" w:lineRule="auto"/>
+      <w:ind w:firstLine="0"/>
+      <w:jc w:val="left"/>
+    </w:pPr>
+    <w:rPr>
+      <w:rFonts w:ascii="Times New Roman" w:eastAsia="Times New Roman" w:hAnsi="Times New Roman" w:cs="Times New Roman"/>
+      <w:color w:val="FF8000"/>
+      <w:sz w:val="24"/>
+      <w:szCs w:val="24"/>
+      <w:lang w:eastAsia="fr-FR"/>
+    </w:rPr>
+  </w:style>
+  <w:style w:type="paragraph" w:customStyle="1" w:styleId="sc5">
+    <w:name w:val="sc5"/>
+    <w:basedOn w:val="Normal"/>
+    <w:rsid w:val="009245A6"/>
+    <w:pPr>
+      <w:spacing w:beforeAutospacing="1" w:after="100" w:afterAutospacing="1" w:line="240" w:lineRule="auto"/>
+      <w:ind w:firstLine="0"/>
+      <w:jc w:val="left"/>
+    </w:pPr>
+    <w:rPr>
+      <w:rFonts w:ascii="Times New Roman" w:eastAsia="Times New Roman" w:hAnsi="Times New Roman" w:cs="Times New Roman"/>
+      <w:b/>
+      <w:bCs/>
+      <w:color w:val="0000FF"/>
+      <w:sz w:val="24"/>
+      <w:szCs w:val="24"/>
+      <w:lang w:eastAsia="fr-FR"/>
+    </w:rPr>
+  </w:style>
+  <w:style w:type="paragraph" w:customStyle="1" w:styleId="sc6">
+    <w:name w:val="sc6"/>
+    <w:basedOn w:val="Normal"/>
+    <w:rsid w:val="009245A6"/>
+    <w:pPr>
+      <w:spacing w:beforeAutospacing="1" w:after="100" w:afterAutospacing="1" w:line="240" w:lineRule="auto"/>
+      <w:ind w:firstLine="0"/>
+      <w:jc w:val="left"/>
+    </w:pPr>
+    <w:rPr>
+      <w:rFonts w:ascii="Times New Roman" w:eastAsia="Times New Roman" w:hAnsi="Times New Roman" w:cs="Times New Roman"/>
+      <w:color w:val="808080"/>
+      <w:sz w:val="24"/>
+      <w:szCs w:val="24"/>
+      <w:lang w:eastAsia="fr-FR"/>
+    </w:rPr>
+  </w:style>
+  <w:style w:type="paragraph" w:customStyle="1" w:styleId="sc9">
+    <w:name w:val="sc9"/>
+    <w:basedOn w:val="Normal"/>
+    <w:rsid w:val="009245A6"/>
+    <w:pPr>
+      <w:spacing w:beforeAutospacing="1" w:after="100" w:afterAutospacing="1" w:line="240" w:lineRule="auto"/>
+      <w:ind w:firstLine="0"/>
+      <w:jc w:val="left"/>
+    </w:pPr>
+    <w:rPr>
+      <w:rFonts w:ascii="Times New Roman" w:eastAsia="Times New Roman" w:hAnsi="Times New Roman" w:cs="Times New Roman"/>
+      <w:color w:val="804000"/>
+      <w:sz w:val="24"/>
+      <w:szCs w:val="24"/>
+      <w:lang w:eastAsia="fr-FR"/>
+    </w:rPr>
+  </w:style>
+  <w:style w:type="paragraph" w:customStyle="1" w:styleId="sc10">
+    <w:name w:val="sc10"/>
+    <w:basedOn w:val="Normal"/>
+    <w:rsid w:val="009245A6"/>
+    <w:pPr>
+      <w:spacing w:beforeAutospacing="1" w:after="100" w:afterAutospacing="1" w:line="240" w:lineRule="auto"/>
+      <w:ind w:firstLine="0"/>
+      <w:jc w:val="left"/>
+    </w:pPr>
+    <w:rPr>
+      <w:rFonts w:ascii="Times New Roman" w:eastAsia="Times New Roman" w:hAnsi="Times New Roman" w:cs="Times New Roman"/>
+      <w:b/>
+      <w:bCs/>
+      <w:color w:val="000080"/>
+      <w:sz w:val="24"/>
+      <w:szCs w:val="24"/>
+      <w:lang w:eastAsia="fr-FR"/>
+    </w:rPr>
+  </w:style>
+  <w:style w:type="paragraph" w:customStyle="1" w:styleId="sc16">
+    <w:name w:val="sc16"/>
+    <w:basedOn w:val="Normal"/>
+    <w:rsid w:val="009245A6"/>
+    <w:pPr>
+      <w:spacing w:beforeAutospacing="1" w:after="100" w:afterAutospacing="1" w:line="240" w:lineRule="auto"/>
+      <w:ind w:firstLine="0"/>
+      <w:jc w:val="left"/>
+    </w:pPr>
+    <w:rPr>
+      <w:rFonts w:ascii="Times New Roman" w:eastAsia="Times New Roman" w:hAnsi="Times New Roman" w:cs="Times New Roman"/>
+      <w:color w:val="8000FF"/>
+      <w:sz w:val="24"/>
+      <w:szCs w:val="24"/>
+      <w:lang w:eastAsia="fr-FR"/>
+    </w:rPr>
+  </w:style>
+  <w:style w:type="character" w:customStyle="1" w:styleId="sc23">
+    <w:name w:val="sc23"/>
+    <w:basedOn w:val="Policepardfaut"/>
+    <w:rsid w:val="002B3195"/>
+    <w:rPr>
+      <w:rFonts w:ascii="Courier New" w:hAnsi="Courier New" w:cs="Courier New" w:hint="default"/>
+      <w:color w:val="000000"/>
+      <w:sz w:val="20"/>
+      <w:szCs w:val="20"/>
+    </w:rPr>
+  </w:style>
+  <w:style w:type="table" w:styleId="Listeclaire-Accent6">
+    <w:name w:val="Light List Accent 6"/>
+    <w:basedOn w:val="TableauNormal"/>
+    <w:uiPriority w:val="61"/>
+    <w:rsid w:val="008847D2"/>
+    <w:pPr>
+      <w:spacing w:after="0" w:line="240" w:lineRule="auto"/>
+    </w:pPr>
+    <w:tblPr>
+      <w:tblStyleRowBandSize w:val="1"/>
+      <w:tblStyleColBandSize w:val="1"/>
+      <w:tblInd w:w="0" w:type="dxa"/>
+      <w:tblBorders>
+        <w:top w:val="single" w:sz="8" w:space="0" w:color="9E5E9B" w:themeColor="accent6"/>
+        <w:left w:val="single" w:sz="8" w:space="0" w:color="9E5E9B" w:themeColor="accent6"/>
+        <w:bottom w:val="single" w:sz="8" w:space="0" w:color="9E5E9B" w:themeColor="accent6"/>
+        <w:right w:val="single" w:sz="8" w:space="0" w:color="9E5E9B" w:themeColor="accent6"/>
+      </w:tblBorders>
+      <w:tblCellMar>
+        <w:top w:w="0" w:type="dxa"/>
+        <w:left w:w="108" w:type="dxa"/>
+        <w:bottom w:w="0" w:type="dxa"/>
+        <w:right w:w="108" w:type="dxa"/>
+      </w:tblCellMar>
     </w:tblPr>
     <w:tblStylePr w:type="firstRow">
       <w:pPr>
@@ -12316,7 +14347,7 @@
   <a:extraClrSchemeLst/>
   <a:extLst>
     <a:ext uri="{05A4C25C-085E-4340-85A3-A5531E510DB2}">
-      <thm15:themeFamily xmlns:thm15="http://schemas.microsoft.com/office/thememl/2012/main" name="Ion" id="{B8441ADB-2E43-4AF7-B97A-BD870242C6A8}" vid="{292E63A9-BB86-4E3D-B92A-7223C6510D2E}"/>
+      <thm15:themeFamily xmlns:thm15="http://schemas.microsoft.com/office/thememl/2012/main" xmlns="" name="Ion" id="{B8441ADB-2E43-4AF7-B97A-BD870242C6A8}" vid="{292E63A9-BB86-4E3D-B92A-7223C6510D2E}"/>
     </a:ext>
   </a:extLst>
 </a:theme>
@@ -12346,7 +14377,7 @@
 </file>
 
 <file path=customXml/itemProps2.xml><?xml version="1.0" encoding="utf-8"?>
-<ds:datastoreItem xmlns:ds="http://schemas.openxmlformats.org/officeDocument/2006/customXml" ds:itemID="{7B765AF8-DFC9-41FF-B84E-54E5D546C1DC}">
+<ds:datastoreItem xmlns:ds="http://schemas.openxmlformats.org/officeDocument/2006/customXml" ds:itemID="{BF18A9D8-0488-4C4E-A5D4-468AECC75ABB}">
   <ds:schemaRefs>
     <ds:schemaRef ds:uri="http://schemas.openxmlformats.org/officeDocument/2006/bibliography"/>
   </ds:schemaRefs>

</xml_diff>

<commit_message>
Ajout de test sur 1 et 20 ans, analyse perf et nb repl
</commit_message>
<xml_diff>
--- a/doc/rapport.docx
+++ b/doc/rapport.docx
@@ -69,7 +69,6 @@
                 <w:dataBinding w:prefixMappings="xmlns:ns0='http://schemas.openxmlformats.org/package/2006/metadata/core-properties' xmlns:ns1='http://purl.org/dc/elements/1.1/'" w:xpath="/ns0:coreProperties[1]/ns1:title[1]" w:storeItemID="{6C3C8BC8-F283-45AE-878A-BAB7291924A1}"/>
                 <w:text/>
               </w:sdtPr>
-              <w:sdtEndPr/>
               <w:sdtContent>
                 <w:tc>
                   <w:tcPr>
@@ -123,7 +122,6 @@
                 <w:dataBinding w:prefixMappings="xmlns:ns0='http://schemas.openxmlformats.org/package/2006/metadata/core-properties' xmlns:ns1='http://purl.org/dc/elements/1.1/'" w:xpath="/ns0:coreProperties[1]/ns1:subject[1]" w:storeItemID="{6C3C8BC8-F283-45AE-878A-BAB7291924A1}"/>
                 <w:text/>
               </w:sdtPr>
-              <w:sdtEndPr/>
               <w:sdtContent>
                 <w:tc>
                   <w:tcPr>
@@ -209,7 +207,6 @@
                 <w:dataBinding w:prefixMappings="xmlns:ns0='http://schemas.openxmlformats.org/package/2006/metadata/core-properties' xmlns:ns1='http://purl.org/dc/elements/1.1/'" w:xpath="/ns0:coreProperties[1]/ns1:creator[1]" w:storeItemID="{6C3C8BC8-F283-45AE-878A-BAB7291924A1}"/>
                 <w:text/>
               </w:sdtPr>
-              <w:sdtEndPr/>
               <w:sdtContent>
                 <w:tc>
                   <w:tcPr>
@@ -411,7 +408,7 @@
       <w:r>
         <w:fldChar w:fldCharType="separate"/>
       </w:r>
-      <w:hyperlink w:anchor="_Toc435663939" w:history="1">
+      <w:hyperlink w:anchor="_Toc435689187" w:history="1">
         <w:r>
           <w:rPr>
             <w:rStyle w:val="Lienhypertexte"/>
@@ -438,7 +435,7 @@
             <w:noProof/>
             <w:webHidden/>
           </w:rPr>
-          <w:instrText xml:space="preserve"> PAGEREF _Toc435663939 \h </w:instrText>
+          <w:instrText xml:space="preserve"> PAGEREF _Toc435689187 \h </w:instrText>
         </w:r>
         <w:r>
           <w:rPr>
@@ -484,7 +481,7 @@
           <w:lang w:eastAsia="fr-FR"/>
         </w:rPr>
       </w:pPr>
-      <w:hyperlink w:anchor="_Toc435663940" w:history="1">
+      <w:hyperlink w:anchor="_Toc435689188" w:history="1">
         <w:r>
           <w:rPr>
             <w:rStyle w:val="Lienhypertexte"/>
@@ -511,7 +508,7 @@
             <w:noProof/>
             <w:webHidden/>
           </w:rPr>
-          <w:instrText xml:space="preserve"> PAGEREF _Toc435663940 \h </w:instrText>
+          <w:instrText xml:space="preserve"> PAGEREF _Toc435689188 \h </w:instrText>
         </w:r>
         <w:r>
           <w:rPr>
@@ -557,7 +554,7 @@
           <w:lang w:eastAsia="fr-FR"/>
         </w:rPr>
       </w:pPr>
-      <w:hyperlink w:anchor="_Toc435663941" w:history="1">
+      <w:hyperlink w:anchor="_Toc435689189" w:history="1">
         <w:r>
           <w:rPr>
             <w:rStyle w:val="Lienhypertexte"/>
@@ -584,7 +581,7 @@
             <w:noProof/>
             <w:webHidden/>
           </w:rPr>
-          <w:instrText xml:space="preserve"> PAGEREF _Toc435663941 \h </w:instrText>
+          <w:instrText xml:space="preserve"> PAGEREF _Toc435689189 \h </w:instrText>
         </w:r>
         <w:r>
           <w:rPr>
@@ -631,7 +628,7 @@
           <w:lang w:eastAsia="fr-FR"/>
         </w:rPr>
       </w:pPr>
-      <w:hyperlink w:anchor="_Toc435663942" w:history="1">
+      <w:hyperlink w:anchor="_Toc435689190" w:history="1">
         <w:r>
           <w:rPr>
             <w:rStyle w:val="Lienhypertexte"/>
@@ -658,7 +655,7 @@
             <w:noProof/>
             <w:webHidden/>
           </w:rPr>
-          <w:instrText xml:space="preserve"> PAGEREF _Toc435663942 \h </w:instrText>
+          <w:instrText xml:space="preserve"> PAGEREF _Toc435689190 \h </w:instrText>
         </w:r>
         <w:r>
           <w:rPr>
@@ -704,7 +701,7 @@
           <w:lang w:eastAsia="fr-FR"/>
         </w:rPr>
       </w:pPr>
-      <w:hyperlink w:anchor="_Toc435663943" w:history="1">
+      <w:hyperlink w:anchor="_Toc435689191" w:history="1">
         <w:r>
           <w:rPr>
             <w:rStyle w:val="Lienhypertexte"/>
@@ -731,7 +728,7 @@
             <w:noProof/>
             <w:webHidden/>
           </w:rPr>
-          <w:instrText xml:space="preserve"> PAGEREF _Toc435663943 \h </w:instrText>
+          <w:instrText xml:space="preserve"> PAGEREF _Toc435689191 \h </w:instrText>
         </w:r>
         <w:r>
           <w:rPr>
@@ -777,7 +774,7 @@
           <w:lang w:eastAsia="fr-FR"/>
         </w:rPr>
       </w:pPr>
-      <w:hyperlink w:anchor="_Toc435663944" w:history="1">
+      <w:hyperlink w:anchor="_Toc435689192" w:history="1">
         <w:r>
           <w:rPr>
             <w:rStyle w:val="Lienhypertexte"/>
@@ -804,7 +801,7 @@
             <w:noProof/>
             <w:webHidden/>
           </w:rPr>
-          <w:instrText xml:space="preserve"> PAGEREF _Toc435663944 \h </w:instrText>
+          <w:instrText xml:space="preserve"> PAGEREF _Toc435689192 \h </w:instrText>
         </w:r>
         <w:r>
           <w:rPr>
@@ -850,7 +847,7 @@
           <w:lang w:eastAsia="fr-FR"/>
         </w:rPr>
       </w:pPr>
-      <w:hyperlink w:anchor="_Toc435663945" w:history="1">
+      <w:hyperlink w:anchor="_Toc435689193" w:history="1">
         <w:r>
           <w:rPr>
             <w:rStyle w:val="Lienhypertexte"/>
@@ -877,7 +874,7 @@
             <w:noProof/>
             <w:webHidden/>
           </w:rPr>
-          <w:instrText xml:space="preserve"> PAGEREF _Toc435663945 \h </w:instrText>
+          <w:instrText xml:space="preserve"> PAGEREF _Toc435689193 \h </w:instrText>
         </w:r>
         <w:r>
           <w:rPr>
@@ -924,7 +921,7 @@
           <w:lang w:eastAsia="fr-FR"/>
         </w:rPr>
       </w:pPr>
-      <w:hyperlink w:anchor="_Toc435663946" w:history="1">
+      <w:hyperlink w:anchor="_Toc435689194" w:history="1">
         <w:r>
           <w:rPr>
             <w:rStyle w:val="Lienhypertexte"/>
@@ -951,7 +948,7 @@
             <w:noProof/>
             <w:webHidden/>
           </w:rPr>
-          <w:instrText xml:space="preserve"> PAGEREF _Toc435663946 \h </w:instrText>
+          <w:instrText xml:space="preserve"> PAGEREF _Toc435689194 \h </w:instrText>
         </w:r>
         <w:r>
           <w:rPr>
@@ -997,7 +994,7 @@
           <w:lang w:eastAsia="fr-FR"/>
         </w:rPr>
       </w:pPr>
-      <w:hyperlink w:anchor="_Toc435663947" w:history="1">
+      <w:hyperlink w:anchor="_Toc435689195" w:history="1">
         <w:r>
           <w:rPr>
             <w:rStyle w:val="Lienhypertexte"/>
@@ -1024,7 +1021,7 @@
             <w:noProof/>
             <w:webHidden/>
           </w:rPr>
-          <w:instrText xml:space="preserve"> PAGEREF _Toc435663947 \h </w:instrText>
+          <w:instrText xml:space="preserve"> PAGEREF _Toc435689195 \h </w:instrText>
         </w:r>
         <w:r>
           <w:rPr>
@@ -1070,7 +1067,7 @@
           <w:lang w:eastAsia="fr-FR"/>
         </w:rPr>
       </w:pPr>
-      <w:hyperlink w:anchor="_Toc435663948" w:history="1">
+      <w:hyperlink w:anchor="_Toc435689196" w:history="1">
         <w:r>
           <w:rPr>
             <w:rStyle w:val="Lienhypertexte"/>
@@ -1097,7 +1094,7 @@
             <w:noProof/>
             <w:webHidden/>
           </w:rPr>
-          <w:instrText xml:space="preserve"> PAGEREF _Toc435663948 \h </w:instrText>
+          <w:instrText xml:space="preserve"> PAGEREF _Toc435689196 \h </w:instrText>
         </w:r>
         <w:r>
           <w:rPr>
@@ -1144,7 +1141,7 @@
           <w:lang w:eastAsia="fr-FR"/>
         </w:rPr>
       </w:pPr>
-      <w:hyperlink w:anchor="_Toc435663949" w:history="1">
+      <w:hyperlink w:anchor="_Toc435689197" w:history="1">
         <w:r>
           <w:rPr>
             <w:rStyle w:val="Lienhypertexte"/>
@@ -1171,7 +1168,7 @@
             <w:noProof/>
             <w:webHidden/>
           </w:rPr>
-          <w:instrText xml:space="preserve"> PAGEREF _Toc435663949 \h </w:instrText>
+          <w:instrText xml:space="preserve"> PAGEREF _Toc435689197 \h </w:instrText>
         </w:r>
         <w:r>
           <w:rPr>
@@ -1218,7 +1215,7 @@
           <w:lang w:eastAsia="fr-FR"/>
         </w:rPr>
       </w:pPr>
-      <w:hyperlink w:anchor="_Toc435663950" w:history="1">
+      <w:hyperlink w:anchor="_Toc435689198" w:history="1">
         <w:r>
           <w:rPr>
             <w:rStyle w:val="Lienhypertexte"/>
@@ -1245,7 +1242,7 @@
             <w:noProof/>
             <w:webHidden/>
           </w:rPr>
-          <w:instrText xml:space="preserve"> PAGEREF _Toc435663950 \h </w:instrText>
+          <w:instrText xml:space="preserve"> PAGEREF _Toc435689198 \h </w:instrText>
         </w:r>
         <w:r>
           <w:rPr>
@@ -1292,7 +1289,7 @@
           <w:lang w:eastAsia="fr-FR"/>
         </w:rPr>
       </w:pPr>
-      <w:hyperlink w:anchor="_Toc435663951" w:history="1">
+      <w:hyperlink w:anchor="_Toc435689199" w:history="1">
         <w:r>
           <w:rPr>
             <w:rStyle w:val="Lienhypertexte"/>
@@ -1319,7 +1316,7 @@
             <w:noProof/>
             <w:webHidden/>
           </w:rPr>
-          <w:instrText xml:space="preserve"> PAGEREF _Toc435663951 \h </w:instrText>
+          <w:instrText xml:space="preserve"> PAGEREF _Toc435689199 \h </w:instrText>
         </w:r>
         <w:r>
           <w:rPr>
@@ -1365,7 +1362,7 @@
           <w:lang w:eastAsia="fr-FR"/>
         </w:rPr>
       </w:pPr>
-      <w:hyperlink w:anchor="_Toc435663952" w:history="1">
+      <w:hyperlink w:anchor="_Toc435689200" w:history="1">
         <w:r>
           <w:rPr>
             <w:rStyle w:val="Lienhypertexte"/>
@@ -1392,7 +1389,7 @@
             <w:noProof/>
             <w:webHidden/>
           </w:rPr>
-          <w:instrText xml:space="preserve"> PAGEREF _Toc435663952 \h </w:instrText>
+          <w:instrText xml:space="preserve"> PAGEREF _Toc435689200 \h </w:instrText>
         </w:r>
         <w:r>
           <w:rPr>
@@ -1439,7 +1436,7 @@
           <w:lang w:eastAsia="fr-FR"/>
         </w:rPr>
       </w:pPr>
-      <w:hyperlink w:anchor="_Toc435663953" w:history="1">
+      <w:hyperlink w:anchor="_Toc435689201" w:history="1">
         <w:r>
           <w:rPr>
             <w:rStyle w:val="Lienhypertexte"/>
@@ -1466,7 +1463,7 @@
             <w:noProof/>
             <w:webHidden/>
           </w:rPr>
-          <w:instrText xml:space="preserve"> PAGEREF _Toc435663953 \h </w:instrText>
+          <w:instrText xml:space="preserve"> PAGEREF _Toc435689201 \h </w:instrText>
         </w:r>
         <w:r>
           <w:rPr>
@@ -1513,7 +1510,7 @@
           <w:lang w:eastAsia="fr-FR"/>
         </w:rPr>
       </w:pPr>
-      <w:hyperlink w:anchor="_Toc435663954" w:history="1">
+      <w:hyperlink w:anchor="_Toc435689202" w:history="1">
         <w:r>
           <w:rPr>
             <w:rStyle w:val="Lienhypertexte"/>
@@ -1540,7 +1537,7 @@
             <w:noProof/>
             <w:webHidden/>
           </w:rPr>
-          <w:instrText xml:space="preserve"> PAGEREF _Toc435663954 \h </w:instrText>
+          <w:instrText xml:space="preserve"> PAGEREF _Toc435689202 \h </w:instrText>
         </w:r>
         <w:r>
           <w:rPr>
@@ -1586,13 +1583,13 @@
           <w:lang w:eastAsia="fr-FR"/>
         </w:rPr>
       </w:pPr>
-      <w:hyperlink w:anchor="_Toc435663955" w:history="1">
+      <w:hyperlink w:anchor="_Toc435689203" w:history="1">
         <w:r>
           <w:rPr>
             <w:rStyle w:val="Lienhypertexte"/>
             <w:noProof/>
           </w:rPr>
-          <w:t>Simulation sur 20 ans et 50 réplications</w:t>
+          <w:t>Simulation sur 1 an</w:t>
         </w:r>
         <w:r>
           <w:rPr>
@@ -1613,7 +1610,7 @@
             <w:noProof/>
             <w:webHidden/>
           </w:rPr>
-          <w:instrText xml:space="preserve"> PAGEREF _Toc435663955 \h </w:instrText>
+          <w:instrText xml:space="preserve"> PAGEREF _Toc435689203 \h </w:instrText>
         </w:r>
         <w:r>
           <w:rPr>
@@ -1659,13 +1656,13 @@
           <w:lang w:eastAsia="fr-FR"/>
         </w:rPr>
       </w:pPr>
-      <w:hyperlink w:anchor="_Toc435663956" w:history="1">
+      <w:hyperlink w:anchor="_Toc435689204" w:history="1">
         <w:r>
           <w:rPr>
             <w:rStyle w:val="Lienhypertexte"/>
             <w:noProof/>
           </w:rPr>
-          <w:t>Simulation sur 20 ans et 5000 réplications</w:t>
+          <w:t>Simulation sur 20 ans</w:t>
         </w:r>
         <w:r>
           <w:rPr>
@@ -1686,7 +1683,7 @@
             <w:noProof/>
             <w:webHidden/>
           </w:rPr>
-          <w:instrText xml:space="preserve"> PAGEREF _Toc435663956 \h </w:instrText>
+          <w:instrText xml:space="preserve"> PAGEREF _Toc435689204 \h </w:instrText>
         </w:r>
         <w:r>
           <w:rPr>
@@ -1732,12 +1729,233 @@
           <w:lang w:eastAsia="fr-FR"/>
         </w:rPr>
       </w:pPr>
-      <w:hyperlink w:anchor="_Toc435663957" w:history="1">
+      <w:hyperlink w:anchor="_Toc435689205" w:history="1">
         <w:r>
           <w:rPr>
             <w:rStyle w:val="Lienhypertexte"/>
             <w:noProof/>
           </w:rPr>
+          <w:t>Comparaison du nombre de réplications</w:t>
+        </w:r>
+        <w:r>
+          <w:rPr>
+            <w:noProof/>
+            <w:webHidden/>
+          </w:rPr>
+          <w:tab/>
+        </w:r>
+        <w:r>
+          <w:rPr>
+            <w:noProof/>
+            <w:webHidden/>
+          </w:rPr>
+          <w:fldChar w:fldCharType="begin"/>
+        </w:r>
+        <w:r>
+          <w:rPr>
+            <w:noProof/>
+            <w:webHidden/>
+          </w:rPr>
+          <w:instrText xml:space="preserve"> PAGEREF _Toc435689205 \h </w:instrText>
+        </w:r>
+        <w:r>
+          <w:rPr>
+            <w:noProof/>
+            <w:webHidden/>
+          </w:rPr>
+        </w:r>
+        <w:r>
+          <w:rPr>
+            <w:noProof/>
+            <w:webHidden/>
+          </w:rPr>
+          <w:fldChar w:fldCharType="separate"/>
+        </w:r>
+        <w:r>
+          <w:rPr>
+            <w:noProof/>
+            <w:webHidden/>
+          </w:rPr>
+          <w:t>11</w:t>
+        </w:r>
+        <w:r>
+          <w:rPr>
+            <w:noProof/>
+            <w:webHidden/>
+          </w:rPr>
+          <w:fldChar w:fldCharType="end"/>
+        </w:r>
+      </w:hyperlink>
+    </w:p>
+    <w:p>
+      <w:pPr>
+        <w:pStyle w:val="TM3"/>
+        <w:tabs>
+          <w:tab w:val="right" w:leader="dot" w:pos="9062"/>
+        </w:tabs>
+        <w:rPr>
+          <w:rFonts w:asciiTheme="minorHAnsi" w:eastAsiaTheme="minorEastAsia" w:hAnsiTheme="minorHAnsi"/>
+          <w:i w:val="0"/>
+          <w:iCs w:val="0"/>
+          <w:noProof/>
+          <w:sz w:val="22"/>
+          <w:szCs w:val="22"/>
+          <w:lang w:eastAsia="fr-FR"/>
+        </w:rPr>
+      </w:pPr>
+      <w:hyperlink w:anchor="_Toc435689206" w:history="1">
+        <w:r>
+          <w:rPr>
+            <w:rStyle w:val="Lienhypertexte"/>
+            <w:noProof/>
+          </w:rPr>
+          <w:t>Simulation sur 20 ans et 50 réplications</w:t>
+        </w:r>
+        <w:r>
+          <w:rPr>
+            <w:noProof/>
+            <w:webHidden/>
+          </w:rPr>
+          <w:tab/>
+        </w:r>
+        <w:r>
+          <w:rPr>
+            <w:noProof/>
+            <w:webHidden/>
+          </w:rPr>
+          <w:fldChar w:fldCharType="begin"/>
+        </w:r>
+        <w:r>
+          <w:rPr>
+            <w:noProof/>
+            <w:webHidden/>
+          </w:rPr>
+          <w:instrText xml:space="preserve"> PAGEREF _Toc435689206 \h </w:instrText>
+        </w:r>
+        <w:r>
+          <w:rPr>
+            <w:noProof/>
+            <w:webHidden/>
+          </w:rPr>
+        </w:r>
+        <w:r>
+          <w:rPr>
+            <w:noProof/>
+            <w:webHidden/>
+          </w:rPr>
+          <w:fldChar w:fldCharType="separate"/>
+        </w:r>
+        <w:r>
+          <w:rPr>
+            <w:noProof/>
+            <w:webHidden/>
+          </w:rPr>
+          <w:t>11</w:t>
+        </w:r>
+        <w:r>
+          <w:rPr>
+            <w:noProof/>
+            <w:webHidden/>
+          </w:rPr>
+          <w:fldChar w:fldCharType="end"/>
+        </w:r>
+      </w:hyperlink>
+    </w:p>
+    <w:p>
+      <w:pPr>
+        <w:pStyle w:val="TM3"/>
+        <w:tabs>
+          <w:tab w:val="right" w:leader="dot" w:pos="9062"/>
+        </w:tabs>
+        <w:rPr>
+          <w:rFonts w:asciiTheme="minorHAnsi" w:eastAsiaTheme="minorEastAsia" w:hAnsiTheme="minorHAnsi"/>
+          <w:i w:val="0"/>
+          <w:iCs w:val="0"/>
+          <w:noProof/>
+          <w:sz w:val="22"/>
+          <w:szCs w:val="22"/>
+          <w:lang w:eastAsia="fr-FR"/>
+        </w:rPr>
+      </w:pPr>
+      <w:hyperlink w:anchor="_Toc435689207" w:history="1">
+        <w:r>
+          <w:rPr>
+            <w:rStyle w:val="Lienhypertexte"/>
+            <w:noProof/>
+          </w:rPr>
+          <w:t>Simulation sur 20 ans et 5000 réplications</w:t>
+        </w:r>
+        <w:r>
+          <w:rPr>
+            <w:noProof/>
+            <w:webHidden/>
+          </w:rPr>
+          <w:tab/>
+        </w:r>
+        <w:r>
+          <w:rPr>
+            <w:noProof/>
+            <w:webHidden/>
+          </w:rPr>
+          <w:fldChar w:fldCharType="begin"/>
+        </w:r>
+        <w:r>
+          <w:rPr>
+            <w:noProof/>
+            <w:webHidden/>
+          </w:rPr>
+          <w:instrText xml:space="preserve"> PAGEREF _Toc435689207 \h </w:instrText>
+        </w:r>
+        <w:r>
+          <w:rPr>
+            <w:noProof/>
+            <w:webHidden/>
+          </w:rPr>
+        </w:r>
+        <w:r>
+          <w:rPr>
+            <w:noProof/>
+            <w:webHidden/>
+          </w:rPr>
+          <w:fldChar w:fldCharType="separate"/>
+        </w:r>
+        <w:r>
+          <w:rPr>
+            <w:noProof/>
+            <w:webHidden/>
+          </w:rPr>
+          <w:t>12</w:t>
+        </w:r>
+        <w:r>
+          <w:rPr>
+            <w:noProof/>
+            <w:webHidden/>
+          </w:rPr>
+          <w:fldChar w:fldCharType="end"/>
+        </w:r>
+      </w:hyperlink>
+    </w:p>
+    <w:p>
+      <w:pPr>
+        <w:pStyle w:val="TM2"/>
+        <w:tabs>
+          <w:tab w:val="right" w:leader="dot" w:pos="9062"/>
+        </w:tabs>
+        <w:rPr>
+          <w:rFonts w:asciiTheme="minorHAnsi" w:eastAsiaTheme="minorEastAsia" w:hAnsiTheme="minorHAnsi"/>
+          <w:smallCaps w:val="0"/>
+          <w:noProof/>
+          <w:sz w:val="22"/>
+          <w:szCs w:val="22"/>
+          <w:lang w:eastAsia="fr-FR"/>
+        </w:rPr>
+      </w:pPr>
+      <w:hyperlink w:anchor="_Toc435689208" w:history="1">
+        <w:r>
+          <w:rPr>
+            <w:rStyle w:val="Lienhypertexte"/>
+            <w:noProof/>
+          </w:rPr>
           <w:t>Analyse des performances</w:t>
         </w:r>
         <w:r>
@@ -1759,7 +1977,7 @@
             <w:noProof/>
             <w:webHidden/>
           </w:rPr>
-          <w:instrText xml:space="preserve"> PAGEREF _Toc435663957 \h </w:instrText>
+          <w:instrText xml:space="preserve"> PAGEREF _Toc435689208 \h </w:instrText>
         </w:r>
         <w:r>
           <w:rPr>
@@ -1779,7 +1997,7 @@
             <w:noProof/>
             <w:webHidden/>
           </w:rPr>
-          <w:t>12</w:t>
+          <w:t>13</w:t>
         </w:r>
         <w:r>
           <w:rPr>
@@ -1806,7 +2024,7 @@
           <w:lang w:eastAsia="fr-FR"/>
         </w:rPr>
       </w:pPr>
-      <w:hyperlink w:anchor="_Toc435663958" w:history="1">
+      <w:hyperlink w:anchor="_Toc435689209" w:history="1">
         <w:r>
           <w:rPr>
             <w:rStyle w:val="Lienhypertexte"/>
@@ -1833,7 +2051,7 @@
             <w:noProof/>
             <w:webHidden/>
           </w:rPr>
-          <w:instrText xml:space="preserve"> PAGEREF _Toc435663958 \h </w:instrText>
+          <w:instrText xml:space="preserve"> PAGEREF _Toc435689209 \h </w:instrText>
         </w:r>
         <w:r>
           <w:rPr>
@@ -1853,7 +2071,7 @@
             <w:noProof/>
             <w:webHidden/>
           </w:rPr>
-          <w:t>13</w:t>
+          <w:t>14</w:t>
         </w:r>
         <w:r>
           <w:rPr>
@@ -1879,7 +2097,7 @@
           <w:lang w:eastAsia="fr-FR"/>
         </w:rPr>
       </w:pPr>
-      <w:hyperlink w:anchor="_Toc435663959" w:history="1">
+      <w:hyperlink w:anchor="_Toc435689210" w:history="1">
         <w:r>
           <w:rPr>
             <w:rStyle w:val="Lienhypertexte"/>
@@ -1906,7 +2124,7 @@
             <w:noProof/>
             <w:webHidden/>
           </w:rPr>
-          <w:instrText xml:space="preserve"> PAGEREF _Toc435663959 \h </w:instrText>
+          <w:instrText xml:space="preserve"> PAGEREF _Toc435689210 \h </w:instrText>
         </w:r>
         <w:r>
           <w:rPr>
@@ -1926,7 +2144,7 @@
             <w:noProof/>
             <w:webHidden/>
           </w:rPr>
-          <w:t>14</w:t>
+          <w:t>15</w:t>
         </w:r>
         <w:r>
           <w:rPr>
@@ -1951,34 +2169,33 @@
         </w:rPr>
         <w:fldChar w:fldCharType="end"/>
       </w:r>
-      <w:r>
-        <w:tab/>
-      </w:r>
+      <w:bookmarkStart w:id="3" w:name="_GoBack"/>
+      <w:bookmarkEnd w:id="3"/>
     </w:p>
     <w:p>
       <w:pPr>
         <w:pStyle w:val="Titre"/>
       </w:pPr>
-      <w:bookmarkStart w:id="3" w:name="_Présentation_du_projet"/>
-      <w:bookmarkStart w:id="4" w:name="_Toc435663939"/>
+      <w:bookmarkStart w:id="4" w:name="_Présentation_du_projet"/>
+      <w:bookmarkStart w:id="5" w:name="_Toc435689187"/>
       <w:bookmarkEnd w:id="1"/>
       <w:bookmarkEnd w:id="2"/>
-      <w:bookmarkEnd w:id="3"/>
+      <w:bookmarkEnd w:id="4"/>
       <w:r>
         <w:lastRenderedPageBreak/>
         <w:t>Présentation du TP</w:t>
       </w:r>
-      <w:bookmarkEnd w:id="4"/>
+      <w:bookmarkEnd w:id="5"/>
     </w:p>
     <w:p>
       <w:pPr>
         <w:pStyle w:val="Titre1"/>
       </w:pPr>
-      <w:bookmarkStart w:id="5" w:name="_Toc435663940"/>
+      <w:bookmarkStart w:id="6" w:name="_Toc435689188"/>
       <w:r>
         <w:t>Remerciements</w:t>
       </w:r>
-      <w:bookmarkEnd w:id="5"/>
+      <w:bookmarkEnd w:id="6"/>
     </w:p>
     <w:p>
       <w:r>
@@ -2012,11 +2229,11 @@
       <w:pPr>
         <w:pStyle w:val="Titre1"/>
       </w:pPr>
-      <w:bookmarkStart w:id="6" w:name="_Toc435663941"/>
+      <w:bookmarkStart w:id="7" w:name="_Toc435689189"/>
       <w:r>
         <w:t>Objectif du TP</w:t>
       </w:r>
-      <w:bookmarkEnd w:id="6"/>
+      <w:bookmarkEnd w:id="7"/>
     </w:p>
     <w:p>
       <w:r>
@@ -2129,7 +2346,7 @@
       <w:pPr>
         <w:pStyle w:val="Titre"/>
       </w:pPr>
-      <w:bookmarkStart w:id="7" w:name="_Toc435663942"/>
+      <w:bookmarkStart w:id="8" w:name="_Toc435689190"/>
       <w:r>
         <w:lastRenderedPageBreak/>
         <w:t>Analyse</w:t>
@@ -2137,7 +2354,7 @@
       <w:r>
         <w:t xml:space="preserve"> des données</w:t>
       </w:r>
-      <w:bookmarkEnd w:id="7"/>
+      <w:bookmarkEnd w:id="8"/>
     </w:p>
     <w:p>
       <w:r>
@@ -2148,11 +2365,11 @@
       <w:pPr>
         <w:pStyle w:val="Titre1"/>
       </w:pPr>
-      <w:bookmarkStart w:id="8" w:name="_Toc435663943"/>
+      <w:bookmarkStart w:id="9" w:name="_Toc435689191"/>
       <w:r>
         <w:t>Reproduction des lapins</w:t>
       </w:r>
-      <w:bookmarkEnd w:id="8"/>
+      <w:bookmarkEnd w:id="9"/>
     </w:p>
     <w:p>
       <w:r>
@@ -2201,7 +2418,7 @@
           <w:lang w:eastAsia="fr-FR"/>
         </w:rPr>
         <mc:AlternateContent>
-          <mc:Choice xmlns:w16se="http://schemas.microsoft.com/office/word/2015/wordml/symex" xmlns:w15="http://schemas.microsoft.com/office/word/2012/wordml" xmlns:cx1="http://schemas.microsoft.com/office/drawing/2015/9/8/chartex" xmlns:cx="http://schemas.microsoft.com/office/drawing/2014/chartex" Requires="cx1">
+          <mc:Choice xmlns:cx="http://schemas.microsoft.com/office/drawing/2014/chartex" xmlns:cx1="http://schemas.microsoft.com/office/drawing/2015/9/8/chartex" xmlns:w15="http://schemas.microsoft.com/office/word/2012/wordml" xmlns:w16se="http://schemas.microsoft.com/office/word/2015/wordml/symex" Requires="cx1">
             <w:drawing>
               <wp:inline distT="0" distB="0" distL="0" distR="0" wp14:anchorId="0188C718" wp14:editId="70D3DB1D">
                 <wp:extent cx="4572000" cy="2743200"/>
@@ -2388,7 +2605,7 @@
         </w:rPr>
         <w:lastRenderedPageBreak/>
         <mc:AlternateContent>
-          <mc:Choice xmlns:w16se="http://schemas.microsoft.com/office/word/2015/wordml/symex" xmlns:w15="http://schemas.microsoft.com/office/word/2012/wordml" xmlns:cx1="http://schemas.microsoft.com/office/drawing/2015/9/8/chartex" xmlns:cx="http://schemas.microsoft.com/office/drawing/2014/chartex" Requires="cx1">
+          <mc:Choice xmlns:cx="http://schemas.microsoft.com/office/drawing/2014/chartex" xmlns:cx1="http://schemas.microsoft.com/office/drawing/2015/9/8/chartex" xmlns:w15="http://schemas.microsoft.com/office/word/2012/wordml" xmlns:w16se="http://schemas.microsoft.com/office/word/2015/wordml/symex" Requires="cx1">
             <w:drawing>
               <wp:inline distT="0" distB="0" distL="0" distR="0" wp14:anchorId="4401EAA7" wp14:editId="37F9CFB5">
                 <wp:extent cx="4572000" cy="2743200"/>
@@ -2482,11 +2699,11 @@
       <w:pPr>
         <w:pStyle w:val="Titre1"/>
       </w:pPr>
-      <w:bookmarkStart w:id="9" w:name="_Toc435663944"/>
+      <w:bookmarkStart w:id="10" w:name="_Toc435689192"/>
       <w:r>
         <w:t>Naissance des lapins</w:t>
       </w:r>
-      <w:bookmarkEnd w:id="9"/>
+      <w:bookmarkEnd w:id="10"/>
     </w:p>
     <w:p>
       <w:r>
@@ -2557,12 +2774,12 @@
       <w:pPr>
         <w:pStyle w:val="Titre1"/>
       </w:pPr>
-      <w:bookmarkStart w:id="10" w:name="_Toc435663945"/>
+      <w:bookmarkStart w:id="11" w:name="_Toc435689193"/>
       <w:r>
         <w:lastRenderedPageBreak/>
         <w:t>Vieillissement et mortalité</w:t>
       </w:r>
-      <w:bookmarkEnd w:id="10"/>
+      <w:bookmarkEnd w:id="11"/>
     </w:p>
     <w:p>
       <w:r>
@@ -2638,7 +2855,7 @@
             <v:imagedata r:id="rId17" o:title=""/>
             <w10:wrap type="square"/>
           </v:shape>
-          <o:OLEObject Type="Embed" ProgID="Excel.Sheet.12" ShapeID="_x0000_s1026" DrawAspect="Content" ObjectID="_1509427108" r:id="rId18"/>
+          <o:OLEObject Type="Embed" ProgID="Excel.Sheet.12" ShapeID="_x0000_s1026" DrawAspect="Content" ObjectID="_1509431035" r:id="rId18"/>
         </w:pict>
       </w:r>
     </w:p>
@@ -2674,7 +2891,7 @@
       <w:pPr>
         <w:pStyle w:val="Titre"/>
       </w:pPr>
-      <w:bookmarkStart w:id="11" w:name="_Toc435663946"/>
+      <w:bookmarkStart w:id="12" w:name="_Toc435689194"/>
       <w:r>
         <w:lastRenderedPageBreak/>
         <w:t>S</w:t>
@@ -2685,17 +2902,17 @@
       <w:r>
         <w:t xml:space="preserve"> retenue</w:t>
       </w:r>
-      <w:bookmarkEnd w:id="11"/>
+      <w:bookmarkEnd w:id="12"/>
     </w:p>
     <w:p>
       <w:pPr>
         <w:pStyle w:val="Titre1"/>
       </w:pPr>
-      <w:bookmarkStart w:id="12" w:name="_Toc435663947"/>
+      <w:bookmarkStart w:id="13" w:name="_Toc435689195"/>
       <w:r>
         <w:t>Organisation du code</w:t>
       </w:r>
-      <w:bookmarkEnd w:id="12"/>
+      <w:bookmarkEnd w:id="13"/>
     </w:p>
     <w:p>
       <w:r>
@@ -3021,11 +3238,11 @@
       <w:pPr>
         <w:pStyle w:val="Titre1"/>
       </w:pPr>
-      <w:bookmarkStart w:id="13" w:name="_Toc435663948"/>
+      <w:bookmarkStart w:id="14" w:name="_Toc435689196"/>
       <w:r>
         <w:t>Simulation</w:t>
       </w:r>
-      <w:bookmarkEnd w:id="13"/>
+      <w:bookmarkEnd w:id="14"/>
     </w:p>
     <w:p>
       <w:r>
@@ -3036,11 +3253,11 @@
       <w:pPr>
         <w:pStyle w:val="Titre2"/>
       </w:pPr>
-      <w:bookmarkStart w:id="14" w:name="_Toc435663949"/>
+      <w:bookmarkStart w:id="15" w:name="_Toc435689197"/>
       <w:r>
         <w:t>Contextualisation de notre simulation</w:t>
       </w:r>
-      <w:bookmarkEnd w:id="14"/>
+      <w:bookmarkEnd w:id="15"/>
     </w:p>
     <w:p>
       <w:r>
@@ -3169,11 +3386,11 @@
       <w:pPr>
         <w:pStyle w:val="Titre2"/>
       </w:pPr>
-      <w:bookmarkStart w:id="15" w:name="_Toc435663950"/>
+      <w:bookmarkStart w:id="16" w:name="_Toc435689198"/>
       <w:r>
         <w:t>Vieillissement de population</w:t>
       </w:r>
-      <w:bookmarkEnd w:id="15"/>
+      <w:bookmarkEnd w:id="16"/>
     </w:p>
     <w:p>
       <w:r>
@@ -3423,11 +3640,11 @@
       <w:pPr>
         <w:pStyle w:val="Titre2"/>
       </w:pPr>
-      <w:bookmarkStart w:id="16" w:name="_Toc435663951"/>
+      <w:bookmarkStart w:id="17" w:name="_Toc435689199"/>
       <w:r>
         <w:t>Naissance de lapereaux</w:t>
       </w:r>
-      <w:bookmarkEnd w:id="16"/>
+      <w:bookmarkEnd w:id="17"/>
     </w:p>
     <w:p>
       <w:r>
@@ -3906,7 +4123,13 @@
             <w:rPr>
               <w:rFonts w:ascii="Cambria Math" w:hAnsi="Cambria Math"/>
             </w:rPr>
-            <m:t>*probabilité de portée*nombre de femelles</m:t>
+            <m:t>*probabilité de portée*nombre de femell</m:t>
+          </m:r>
+          <m:r>
+            <w:rPr>
+              <w:rFonts w:ascii="Cambria Math" w:hAnsi="Cambria Math"/>
+            </w:rPr>
+            <m:t>es</m:t>
           </m:r>
         </m:oMath>
       </m:oMathPara>
@@ -4171,7 +4394,7 @@
           <w:rFonts w:eastAsiaTheme="minorEastAsia"/>
         </w:rPr>
       </w:pPr>
-      <w:bookmarkStart w:id="17" w:name="_Toc435663952"/>
+      <w:bookmarkStart w:id="18" w:name="_Toc435689200"/>
       <w:r>
         <w:rPr>
           <w:rFonts w:eastAsiaTheme="minorEastAsia"/>
@@ -4179,7 +4402,7 @@
         <w:lastRenderedPageBreak/>
         <w:t>Utilisation du programme</w:t>
       </w:r>
-      <w:bookmarkEnd w:id="17"/>
+      <w:bookmarkEnd w:id="18"/>
     </w:p>
     <w:p>
       <w:r>
@@ -4236,11 +4459,11 @@
       <w:pPr>
         <w:pStyle w:val="Titre2"/>
       </w:pPr>
-      <w:bookmarkStart w:id="18" w:name="_Toc435663953"/>
+      <w:bookmarkStart w:id="19" w:name="_Toc435689201"/>
       <w:r>
         <w:t>Structure du fichier de sortie</w:t>
       </w:r>
-      <w:bookmarkEnd w:id="18"/>
+      <w:bookmarkEnd w:id="19"/>
     </w:p>
     <w:p>
       <w:r>
@@ -4546,7 +4769,7 @@
       <w:pPr>
         <w:pStyle w:val="Titre"/>
       </w:pPr>
-      <w:bookmarkStart w:id="19" w:name="_Toc435663954"/>
+      <w:bookmarkStart w:id="20" w:name="_Toc435689202"/>
       <w:r>
         <w:lastRenderedPageBreak/>
         <w:t>Analyse des r</w:t>
@@ -4554,7 +4777,7 @@
       <w:r>
         <w:t>ésultats</w:t>
       </w:r>
-      <w:bookmarkEnd w:id="19"/>
+      <w:bookmarkEnd w:id="20"/>
     </w:p>
     <w:p>
       <w:r>
@@ -4584,105 +4807,220 @@
       <w:pPr>
         <w:pStyle w:val="Titre1"/>
       </w:pPr>
+      <w:bookmarkStart w:id="21" w:name="_Toc435689203"/>
       <w:r>
         <w:t>Simulation sur 1 an</w:t>
       </w:r>
-    </w:p>
-    <w:p/>
+      <w:bookmarkEnd w:id="21"/>
+    </w:p>
+    <w:p>
+      <w:r>
+        <w:rPr>
+          <w:noProof/>
+        </w:rPr>
+        <mc:AlternateContent>
+          <mc:Choice Requires="wps">
+            <w:drawing>
+              <wp:anchor distT="0" distB="0" distL="114300" distR="114300" simplePos="0" relativeHeight="251663360" behindDoc="0" locked="0" layoutInCell="1" allowOverlap="1" wp14:anchorId="36A3877C" wp14:editId="3A9177B7">
+                <wp:simplePos x="0" y="0"/>
+                <wp:positionH relativeFrom="column">
+                  <wp:posOffset>-377190</wp:posOffset>
+                </wp:positionH>
+                <wp:positionV relativeFrom="paragraph">
+                  <wp:posOffset>2694305</wp:posOffset>
+                </wp:positionV>
+                <wp:extent cx="6511290" cy="635"/>
+                <wp:effectExtent l="0" t="0" r="0" b="0"/>
+                <wp:wrapSquare wrapText="bothSides"/>
+                <wp:docPr id="4" name="Zone de texte 4"/>
+                <wp:cNvGraphicFramePr/>
+                <a:graphic xmlns:a="http://schemas.openxmlformats.org/drawingml/2006/main">
+                  <a:graphicData uri="http://schemas.microsoft.com/office/word/2010/wordprocessingShape">
+                    <wps:wsp>
+                      <wps:cNvSpPr txBox="1"/>
+                      <wps:spPr>
+                        <a:xfrm>
+                          <a:off x="0" y="0"/>
+                          <a:ext cx="6511290" cy="635"/>
+                        </a:xfrm>
+                        <a:prstGeom prst="rect">
+                          <a:avLst/>
+                        </a:prstGeom>
+                        <a:solidFill>
+                          <a:prstClr val="white"/>
+                        </a:solidFill>
+                        <a:ln>
+                          <a:noFill/>
+                        </a:ln>
+                        <a:effectLst/>
+                      </wps:spPr>
+                      <wps:txbx>
+                        <w:txbxContent>
+                          <w:p>
+                            <w:pPr>
+                              <w:pStyle w:val="Lgende"/>
+                              <w:rPr>
+                                <w:noProof/>
+                              </w:rPr>
+                            </w:pPr>
+                            <w:r>
+                              <w:t xml:space="preserve">Figure </w:t>
+                            </w:r>
+                            <w:fldSimple w:instr=" SEQ Figure \* ARABIC ">
+                              <w:r>
+                                <w:rPr>
+                                  <w:noProof/>
+                                </w:rPr>
+                                <w:t>4</w:t>
+                              </w:r>
+                            </w:fldSimple>
+                            <w:r>
+                              <w:t xml:space="preserve"> - Répartition de la population et proportion mâles/femelles sur 1 an</w:t>
+                            </w:r>
+                          </w:p>
+                        </w:txbxContent>
+                      </wps:txbx>
+                      <wps:bodyPr rot="0" spcFirstLastPara="0" vertOverflow="overflow" horzOverflow="overflow" vert="horz" wrap="square" lIns="0" tIns="0" rIns="0" bIns="0" numCol="1" spcCol="0" rtlCol="0" fromWordArt="0" anchor="t" anchorCtr="0" forceAA="0" compatLnSpc="1">
+                        <a:prstTxWarp prst="textNoShape">
+                          <a:avLst/>
+                        </a:prstTxWarp>
+                        <a:spAutoFit/>
+                      </wps:bodyPr>
+                    </wps:wsp>
+                  </a:graphicData>
+                </a:graphic>
+              </wp:anchor>
+            </w:drawing>
+          </mc:Choice>
+          <mc:Fallback>
+            <w:pict>
+              <v:shapetype id="_x0000_t202" coordsize="21600,21600" o:spt="202" path="m,l,21600r21600,l21600,xe">
+                <v:stroke joinstyle="miter"/>
+                <v:path gradientshapeok="t" o:connecttype="rect"/>
+              </v:shapetype>
+              <v:shape id="Zone de texte 4" o:spid="_x0000_s1026" type="#_x0000_t202" style="position:absolute;left:0;text-align:left;margin-left:-29.7pt;margin-top:212.15pt;width:512.7pt;height:.05pt;z-index:251663360;visibility:visible;mso-wrap-style:square;mso-wrap-distance-left:9pt;mso-wrap-distance-top:0;mso-wrap-distance-right:9pt;mso-wrap-distance-bottom:0;mso-position-horizontal:absolute;mso-position-horizontal-relative:text;mso-position-vertical:absolute;mso-position-vertical-relative:text;v-text-anchor:top" o:gfxdata="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" stroked="f">
+                <v:textbox style="mso-fit-shape-to-text:t" inset="0,0,0,0">
+                  <w:txbxContent>
+                    <w:p>
+                      <w:pPr>
+                        <w:pStyle w:val="Lgende"/>
+                        <w:rPr>
+                          <w:noProof/>
+                        </w:rPr>
+                      </w:pPr>
+                      <w:r>
+                        <w:t xml:space="preserve">Figure </w:t>
+                      </w:r>
+                      <w:fldSimple w:instr=" SEQ Figure \* ARABIC ">
+                        <w:r>
+                          <w:rPr>
+                            <w:noProof/>
+                          </w:rPr>
+                          <w:t>4</w:t>
+                        </w:r>
+                      </w:fldSimple>
+                      <w:r>
+                        <w:t xml:space="preserve"> - Répartition de la population et proportion mâles/femelles sur 1 an</w:t>
+                      </w:r>
+                    </w:p>
+                  </w:txbxContent>
+                </v:textbox>
+                <w10:wrap type="square"/>
+              </v:shape>
+            </w:pict>
+          </mc:Fallback>
+        </mc:AlternateContent>
+      </w:r>
+      <w:r>
+        <w:rPr>
+          <w:noProof/>
+        </w:rPr>
+        <w:pict w14:anchorId="60019A8E">
+          <v:shape id="_x0000_s1030" type="#_x0000_t75" style="position:absolute;left:0;text-align:left;margin-left:0;margin-top:4.8pt;width:512.9pt;height:202.6pt;z-index:251661312;mso-position-horizontal:center;mso-position-horizontal-relative:text;mso-position-vertical:absolute;mso-position-vertical-relative:text">
+            <v:imagedata r:id="rId19" o:title=""/>
+            <w10:wrap type="square"/>
+          </v:shape>
+          <o:OLEObject Type="Embed" ProgID="Excel.Sheet.12" ShapeID="_x0000_s1030" DrawAspect="Content" ObjectID="_1509431036" r:id="rId20"/>
+        </w:pict>
+      </w:r>
+      <w:r>
+        <w:t>Nous observons que pour une simulation d'un an, la population ne semble pas suivre une loi exponentielle. On peut remarquer cependant que la proportion mâles/femelles reste constante au fil de la simulation.</w:t>
+      </w:r>
+    </w:p>
     <w:p>
       <w:pPr>
         <w:pStyle w:val="Titre1"/>
       </w:pPr>
-      <w:r>
-        <w:t>Simulation sur 2 ans</w:t>
-      </w:r>
-    </w:p>
-    <w:p/>
+      <w:bookmarkStart w:id="22" w:name="_Toc435689204"/>
+      <w:r>
+        <w:lastRenderedPageBreak/>
+        <w:t xml:space="preserve">Simulation sur </w:t>
+      </w:r>
+      <w:r>
+        <w:t>20</w:t>
+      </w:r>
+      <w:r>
+        <w:t xml:space="preserve"> ans</w:t>
+      </w:r>
+      <w:bookmarkEnd w:id="22"/>
+    </w:p>
+    <w:p>
+      <w:pPr>
+        <w:pStyle w:val="Sansinterligne"/>
+        <w:jc w:val="center"/>
+      </w:pPr>
+      <w:r>
+        <w:object w:dxaOrig="6419" w:dyaOrig="4052" w14:anchorId="69BB34E0">
+          <v:shape id="_x0000_i1028" type="#_x0000_t75" style="width:342.15pt;height:194.7pt" o:ole="" o:allowoverlap="f">
+            <v:imagedata r:id="rId21" o:title=""/>
+          </v:shape>
+          <o:OLEObject Type="Embed" ProgID="Excel.Sheet.12" ShapeID="_x0000_i1028" DrawAspect="Content" ObjectID="_1509431031" r:id="rId22"/>
+        </w:object>
+      </w:r>
+    </w:p>
+    <w:p>
+      <w:pPr>
+        <w:pStyle w:val="Lgende"/>
+      </w:pPr>
+      <w:r>
+        <w:t xml:space="preserve">Figure </w:t>
+      </w:r>
+      <w:fldSimple w:instr=" SEQ Figure \* ARABIC ">
+        <w:r>
+          <w:rPr>
+            <w:noProof/>
+          </w:rPr>
+          <w:t>5</w:t>
+        </w:r>
+      </w:fldSimple>
+      <w:r>
+        <w:t xml:space="preserve"> - Répartition de la population sur 20 ans</w:t>
+      </w:r>
+    </w:p>
+    <w:p>
+      <w:r>
+        <w:t>Cette fois ci, nous observons que la population croît vraiment selon une loi exponentielle. Ceci est cohérent, car plus il y a de lapins, plus on obtiendra de lapereaux et plus la population augmentera.</w:t>
+      </w:r>
+    </w:p>
     <w:p>
       <w:pPr>
         <w:pStyle w:val="Titre1"/>
       </w:pPr>
-      <w:r>
-        <w:t>Simulation sur 3 ans</w:t>
-      </w:r>
-    </w:p>
-    <w:p/>
-    <w:p>
-      <w:pPr>
-        <w:pStyle w:val="Titre1"/>
-      </w:pPr>
-      <w:r>
-        <w:t>Simulation</w:t>
-      </w:r>
-      <w:r>
-        <w:t xml:space="preserve"> </w:t>
-      </w:r>
-      <w:r>
-        <w:t>sur 4 ans</w:t>
-      </w:r>
-      <w:bookmarkStart w:id="20" w:name="_Toc435663955"/>
-      <w:r>
-        <w:t xml:space="preserve"> </w:t>
-      </w:r>
-    </w:p>
-    <w:p/>
-    <w:p>
-      <w:pPr>
-        <w:pStyle w:val="Titre1"/>
-      </w:pPr>
-      <w:r>
-        <w:t>Simulation sur 5 ans</w:t>
-      </w:r>
-    </w:p>
-    <w:p/>
-    <w:p>
-      <w:pPr>
-        <w:pStyle w:val="Titre1"/>
-      </w:pPr>
-      <w:r>
-        <w:t>Simulation sur 10 ans</w:t>
-      </w:r>
-      <w:r>
-        <w:t xml:space="preserve"> </w:t>
-      </w:r>
-    </w:p>
-    <w:p/>
-    <w:p>
-      <w:pPr>
-        <w:pStyle w:val="Titre1"/>
-      </w:pPr>
-      <w:r>
-        <w:t>Simulation sur 15 ans</w:t>
-      </w:r>
-    </w:p>
-    <w:p/>
-    <w:p>
-      <w:pPr>
-        <w:pStyle w:val="Titre1"/>
-      </w:pPr>
-      <w:r>
-        <w:t>Simulation sur 20 ans</w:t>
-      </w:r>
-    </w:p>
-    <w:p/>
-    <w:p>
-      <w:pPr>
-        <w:pStyle w:val="Titre1"/>
-      </w:pPr>
-      <w:r>
-        <w:t>Simulation sur 600 ans</w:t>
-      </w:r>
-    </w:p>
-    <w:p/>
-    <w:p>
-      <w:pPr>
-        <w:pStyle w:val="Titre1"/>
-      </w:pPr>
-      <w:r>
-        <w:lastRenderedPageBreak/>
+      <w:bookmarkStart w:id="23" w:name="_Toc435689205"/>
+      <w:r>
+        <w:t>Comparaison du nombre de réplications</w:t>
+      </w:r>
+      <w:bookmarkEnd w:id="23"/>
+    </w:p>
+    <w:p>
+      <w:pPr>
+        <w:pStyle w:val="Titre2"/>
+      </w:pPr>
+      <w:bookmarkStart w:id="24" w:name="_Toc435689206"/>
+      <w:r>
         <w:t>Simulation sur 20 ans et 50 réplications</w:t>
       </w:r>
-      <w:bookmarkEnd w:id="20"/>
+      <w:bookmarkEnd w:id="24"/>
     </w:p>
     <w:p>
       <w:r>
@@ -4710,12 +5048,7 @@
       <w:proofErr w:type="spellStart"/>
       <w:proofErr w:type="gramEnd"/>
       <w:r>
-        <w:t>G</w:t>
-      </w:r>
-      <w:bookmarkStart w:id="21" w:name="_GoBack"/>
-      <w:bookmarkEnd w:id="21"/>
-      <w:r>
-        <w:t>ameOfRabbitsI</w:t>
+        <w:t>GameOfRabbitsI</w:t>
       </w:r>
       <w:proofErr w:type="spellEnd"/>
       <w:r>
@@ -4739,10 +5072,10 @@
       </w:pPr>
       <w:r>
         <w:object w:dxaOrig="4979" w:dyaOrig="4052" w14:anchorId="4B53C3F6">
-          <v:shape id="_x0000_i1025" type="#_x0000_t75" style="width:265.05pt;height:194.65pt" o:ole="">
-            <v:imagedata r:id="rId19" o:title=""/>
+          <v:shape id="_x0000_i1025" type="#_x0000_t75" style="width:265.15pt;height:194.7pt" o:ole="">
+            <v:imagedata r:id="rId23" o:title=""/>
           </v:shape>
-          <o:OLEObject Type="Embed" ProgID="Excel.Sheet.12" ShapeID="_x0000_i1025" DrawAspect="Content" ObjectID="_1509427105" r:id="rId20"/>
+          <o:OLEObject Type="Embed" ProgID="Excel.Sheet.12" ShapeID="_x0000_i1025" DrawAspect="Content" ObjectID="_1509431032" r:id="rId24"/>
         </w:object>
       </w:r>
     </w:p>
@@ -4758,7 +5091,7 @@
           <w:rPr>
             <w:noProof/>
           </w:rPr>
-          <w:t>4</w:t>
+          <w:t>6</w:t>
         </w:r>
       </w:fldSimple>
       <w:r>
@@ -4781,7 +5114,86 @@
     </w:p>
     <w:p>
       <w:r>
+        <w:lastRenderedPageBreak/>
         <w:t>Nous pouvons remarquer que l'intervalle de confiance est plutôt large. Nous allons donc effectuer plus de réplications.</w:t>
+      </w:r>
+    </w:p>
+    <w:p>
+      <w:pPr>
+        <w:pStyle w:val="Titre2"/>
+      </w:pPr>
+      <w:bookmarkStart w:id="25" w:name="_Toc435689207"/>
+      <w:r>
+        <w:t>Simulation sur 20 ans et 5000 réplications</w:t>
+      </w:r>
+      <w:bookmarkEnd w:id="25"/>
+    </w:p>
+    <w:p>
+      <w:r>
+        <w:t xml:space="preserve">La commande exécutée est la suivante : </w:t>
+      </w:r>
+    </w:p>
+    <w:p>
+      <w:pPr>
+        <w:pStyle w:val="Code"/>
+      </w:pPr>
+      <w:r>
+        <w:t>/</w:t>
+      </w:r>
+      <w:proofErr w:type="spellStart"/>
+      <w:r>
+        <w:t>GameOfRabbitsI</w:t>
+      </w:r>
+      <w:proofErr w:type="spellEnd"/>
+      <w:r>
+        <w:t xml:space="preserve"> 20 50</w:t>
+      </w:r>
+      <w:r>
+        <w:t>00</w:t>
+      </w:r>
+    </w:p>
+    <w:p>
+      <w:r>
+        <w:t>Afin de teste les performances du programme, nous avons lancé une simulation de 20 ans avec 5000 réplications. Nous avons pu obtenir ces résultats en 2 minutes et 5 secondes. Nous pouvons donc établir une meilleure approximation des résultats.</w:t>
+      </w:r>
+    </w:p>
+    <w:p>
+      <w:pPr>
+        <w:pStyle w:val="Sansinterligne"/>
+        <w:keepNext/>
+        <w:jc w:val="center"/>
+      </w:pPr>
+      <w:r>
+        <w:object w:dxaOrig="6259" w:dyaOrig="4052" w14:anchorId="5D6CB152">
+          <v:shape id="_x0000_i1026" type="#_x0000_t75" style="width:312.65pt;height:202.6pt" o:ole="">
+            <v:imagedata r:id="rId25" o:title=""/>
+          </v:shape>
+          <o:OLEObject Type="Embed" ProgID="Excel.Sheet.12" ShapeID="_x0000_i1026" DrawAspect="Content" ObjectID="_1509431033" r:id="rId26"/>
+        </w:object>
+      </w:r>
+    </w:p>
+    <w:p>
+      <w:pPr>
+        <w:pStyle w:val="Lgende"/>
+      </w:pPr>
+      <w:r>
+        <w:t xml:space="preserve">Figure </w:t>
+      </w:r>
+      <w:fldSimple w:instr=" SEQ Figure \* ARABIC ">
+        <w:r>
+          <w:rPr>
+            <w:noProof/>
+          </w:rPr>
+          <w:t>7</w:t>
+        </w:r>
+      </w:fldSimple>
+      <w:r>
+        <w:t xml:space="preserve"> - Intervalle de confiance avec 5 000 réplications</w:t>
+      </w:r>
+    </w:p>
+    <w:p>
+      <w:r>
+        <w:t>Avec plus de réplications, nous observons que l'intervalle de confiance est largement réduit.</w:t>
       </w:r>
     </w:p>
     <w:p>
@@ -4806,40 +5218,16 @@
       <w:pPr>
         <w:pStyle w:val="Titre1"/>
       </w:pPr>
-      <w:bookmarkStart w:id="22" w:name="_Toc435663956"/>
+      <w:bookmarkStart w:id="26" w:name="_Toc435689208"/>
       <w:r>
         <w:lastRenderedPageBreak/>
-        <w:t>Simulation sur 20 ans et 5000 réplications</w:t>
-      </w:r>
-      <w:bookmarkEnd w:id="22"/>
-    </w:p>
-    <w:p>
-      <w:r>
-        <w:t xml:space="preserve">La commande exécutée est la suivante : </w:t>
-      </w:r>
-    </w:p>
-    <w:p>
-      <w:pPr>
-        <w:pStyle w:val="Code"/>
-      </w:pPr>
-      <w:r>
-        <w:t>/</w:t>
-      </w:r>
-      <w:proofErr w:type="spellStart"/>
-      <w:r>
-        <w:t>GameOfRabbitsI</w:t>
-      </w:r>
-      <w:proofErr w:type="spellEnd"/>
-      <w:r>
-        <w:t xml:space="preserve"> 20 50</w:t>
-      </w:r>
-      <w:r>
-        <w:t>00</w:t>
-      </w:r>
-    </w:p>
-    <w:p>
-      <w:r>
-        <w:t>Afin de teste les performances du programme, nous avons lancé une simulation de 20 ans avec 5000 réplications. Nous avons pu obtenir ces résultats en 2 minutes et 5 secondes. Nous pouvons donc établir une meilleure approximation des résultats.</w:t>
+        <w:t>Analyse des performances</w:t>
+      </w:r>
+      <w:bookmarkEnd w:id="26"/>
+    </w:p>
+    <w:p>
+      <w:r>
+        <w:t>Pour analyser les performances, nous avons exécutées la simulation sur un nombre d'années de plus en plus grand. Il en résulte le graphique suivant :</w:t>
       </w:r>
     </w:p>
     <w:p>
@@ -4849,11 +5237,11 @@
         <w:jc w:val="center"/>
       </w:pPr>
       <w:r>
-        <w:object w:dxaOrig="6259" w:dyaOrig="4052" w14:anchorId="5D6CB152">
-          <v:shape id="_x0000_i1026" type="#_x0000_t75" style="width:312.55pt;height:202.55pt" o:ole="">
-            <v:imagedata r:id="rId21" o:title=""/>
+        <w:object w:dxaOrig="9011" w:dyaOrig="4628" w14:anchorId="6F6324C9">
+          <v:shape id="_x0000_i1027" type="#_x0000_t75" style="width:450.1pt;height:231.85pt" o:ole="">
+            <v:imagedata r:id="rId27" o:title=""/>
           </v:shape>
-          <o:OLEObject Type="Embed" ProgID="Excel.Sheet.12" ShapeID="_x0000_i1026" DrawAspect="Content" ObjectID="_1509427106" r:id="rId22"/>
+          <o:OLEObject Type="Embed" ProgID="Excel.Sheet.12" ShapeID="_x0000_i1027" DrawAspect="Content" ObjectID="_1509431034" r:id="rId28"/>
         </w:object>
       </w:r>
     </w:p>
@@ -4869,16 +5257,92 @@
           <w:rPr>
             <w:noProof/>
           </w:rPr>
-          <w:t>5</w:t>
+          <w:t>8</w:t>
         </w:r>
       </w:fldSimple>
       <w:r>
-        <w:t xml:space="preserve"> - Intervalle de confiance avec 5 000 réplications</w:t>
-      </w:r>
-    </w:p>
-    <w:p>
-      <w:r>
-        <w:t>Avec plus de réplications, nous observons que l'intervalle de confiance est largement réduit.</w:t>
+        <w:t xml:space="preserve"> - Temps d'exécution en fonction du nombre d'années</w:t>
+      </w:r>
+    </w:p>
+    <w:p>
+      <w:r>
+        <w:t xml:space="preserve">D'après ce graphique, on peut voir que le temps de calcul </w:t>
+      </w:r>
+      <w:r>
+        <w:t xml:space="preserve">dans les premières années augmente de plus en plus et n'est pas linéaire. Ceci est </w:t>
+      </w:r>
+      <w:r>
+        <w:t>dû</w:t>
+      </w:r>
+      <w:r>
+        <w:t xml:space="preserve"> au fait que la population n'est pas très élevée au début et que l'on simule individuellement chaque lapin.</w:t>
+      </w:r>
+    </w:p>
+    <w:p>
+      <w:r>
+        <w:t>Une fois que la population est assez importante et que l'on simule avec la loi normale, on observe que le temps d'exécution devient linéaire.</w:t>
+      </w:r>
+    </w:p>
+    <w:p>
+      <w:proofErr w:type="gramStart"/>
+      <w:r>
+        <w:t>Ce</w:t>
+      </w:r>
+      <w:proofErr w:type="gramEnd"/>
+      <w:r>
+        <w:t xml:space="preserve"> simulations sont effectuées sur nos machines personnelles, on peut donc espérer avoir des temps de calcul largement réduits sur les serveurs de l'ISIMA.</w:t>
+      </w:r>
+    </w:p>
+    <w:p>
+      <w:pPr>
+        <w:pStyle w:val="Titre"/>
+      </w:pPr>
+      <w:bookmarkStart w:id="27" w:name="_Toc435689209"/>
+      <w:r>
+        <w:lastRenderedPageBreak/>
+        <w:t>Conclusion</w:t>
+      </w:r>
+      <w:bookmarkEnd w:id="27"/>
+    </w:p>
+    <w:p>
+      <w:r>
+        <w:t>Grâ</w:t>
+      </w:r>
+      <w:r>
+        <w:t>ce à ce TP, nous avons pu avoir une meilleure approche de la simulation. Nous avons bien compris que l'analyse est la partie dominante qui va guider nos choix par rapport à l'orientation de la solution.</w:t>
+      </w:r>
+    </w:p>
+    <w:p>
+      <w:r>
+        <w:t>Dans notre cas, nous voulions pouvoir simuler une très longue période, c'est pourquoi nous avons simplifié certaines données comme le temps de gestation des femelles ou encore le temps de maturité des lapereaux.</w:t>
+      </w:r>
+    </w:p>
+    <w:p>
+      <w:r>
+        <w:t>Il en résulte donc ici un programme dont les performances sont bonnes, comme ont pu le montrer les résultats. Après avoir effectuées des comparaisons avec d'autres gr</w:t>
+      </w:r>
+      <w:r>
+        <w:t>oupes ayant des simulations individu-centrées</w:t>
+      </w:r>
+      <w:r>
+        <w:t xml:space="preserve">, il est apparu que nos données </w:t>
+      </w:r>
+      <w:r>
+        <w:t>sont proches des leurs</w:t>
+      </w:r>
+      <w:r>
+        <w:t>.</w:t>
+      </w:r>
+    </w:p>
+    <w:p>
+      <w:r>
+        <w:t xml:space="preserve">De plus, ce TP a permis de mieux nous familiariser avec les fonctions de base en </w:t>
+      </w:r>
+      <w:r>
+        <w:t>C</w:t>
+      </w:r>
+      <w:r>
+        <w:t>++ permettant d'utiliser des lois ou encore le générateur de nombres aléatoires Mersenne Twister.</w:t>
       </w:r>
     </w:p>
     <w:p>
@@ -4886,151 +5350,12 @@
         <w:spacing w:before="0"/>
         <w:ind w:firstLine="0"/>
         <w:jc w:val="left"/>
-        <w:rPr>
-          <w:rFonts w:asciiTheme="majorHAnsi" w:eastAsiaTheme="majorEastAsia" w:hAnsiTheme="majorHAnsi" w:cstheme="majorBidi"/>
-          <w:b/>
-          <w:bCs/>
-          <w:color w:val="830F0E" w:themeColor="accent1" w:themeShade="BF"/>
-          <w:sz w:val="28"/>
-          <w:szCs w:val="28"/>
-        </w:rPr>
       </w:pPr>
       <w:r>
         <w:br w:type="page"/>
       </w:r>
     </w:p>
-    <w:p>
-      <w:pPr>
-        <w:pStyle w:val="Titre1"/>
-      </w:pPr>
-      <w:bookmarkStart w:id="23" w:name="_Toc435663957"/>
-      <w:r>
-        <w:lastRenderedPageBreak/>
-        <w:t>Analyse des performances</w:t>
-      </w:r>
-      <w:bookmarkEnd w:id="23"/>
-    </w:p>
-    <w:p>
-      <w:r>
-        <w:t>Pour analyser les performances, nous avons exécutées la simulation sur un nombre d'années de plus en plus grand. Il en résulte le graphique suivant :</w:t>
-      </w:r>
-    </w:p>
-    <w:p>
-      <w:pPr>
-        <w:pStyle w:val="Sansinterligne"/>
-        <w:keepNext/>
-        <w:jc w:val="center"/>
-      </w:pPr>
-      <w:r>
-        <w:object w:dxaOrig="9011" w:dyaOrig="4628" w14:anchorId="6F6324C9">
-          <v:shape id="_x0000_i1027" type="#_x0000_t75" style="width:450.2pt;height:231.8pt" o:ole="">
-            <v:imagedata r:id="rId23" o:title=""/>
-          </v:shape>
-          <o:OLEObject Type="Embed" ProgID="Excel.Sheet.12" ShapeID="_x0000_i1027" DrawAspect="Content" ObjectID="_1509427107" r:id="rId24"/>
-        </w:object>
-      </w:r>
-    </w:p>
-    <w:p>
-      <w:pPr>
-        <w:pStyle w:val="Lgende"/>
-      </w:pPr>
-      <w:r>
-        <w:t xml:space="preserve">Figure </w:t>
-      </w:r>
-      <w:fldSimple w:instr=" SEQ Figure \* ARABIC ">
-        <w:r>
-          <w:rPr>
-            <w:noProof/>
-          </w:rPr>
-          <w:t>6</w:t>
-        </w:r>
-      </w:fldSimple>
-      <w:r>
-        <w:t xml:space="preserve"> - Temps d'exécution en fonction du nombre d'années</w:t>
-      </w:r>
-    </w:p>
-    <w:p>
-      <w:r>
-        <w:t xml:space="preserve">D'après ce graphique, on peut voir que le temps de calcul </w:t>
-      </w:r>
-      <w:r>
-        <w:t xml:space="preserve">dans les premières années augmente de plus en plus et n'est pas linéaire. Ceci est </w:t>
-      </w:r>
-      <w:r>
-        <w:t>dû</w:t>
-      </w:r>
-      <w:r>
-        <w:t xml:space="preserve"> au fait que la population n'est pas très élevée au début et que l'on simule individuellement chaque lapin.</w:t>
-      </w:r>
-    </w:p>
-    <w:p>
-      <w:r>
-        <w:t>Une fois que la population est assez importante et que l'on simule avec la loi normale, on observe que le temps d'exécution devient linéaire.</w:t>
-      </w:r>
-    </w:p>
-    <w:p>
-      <w:pPr>
-        <w:pStyle w:val="Titre"/>
-      </w:pPr>
-      <w:bookmarkStart w:id="24" w:name="_Toc435663958"/>
-      <w:r>
-        <w:lastRenderedPageBreak/>
-        <w:t>Conclusion</w:t>
-      </w:r>
-      <w:bookmarkEnd w:id="24"/>
-    </w:p>
-    <w:p>
-      <w:r>
-        <w:t>Grâ</w:t>
-      </w:r>
-      <w:r>
-        <w:t>ce à ce TP, nous avons pu avoir une meilleure approche de la simulation. Nous avons bien compris que l'analyse est la partie dominante qui va guider nos choix par rapport à l'orientation de la solution.</w:t>
-      </w:r>
-    </w:p>
-    <w:p>
-      <w:r>
-        <w:t>Dans notre cas, nous voulions pouvoir simuler une très longue période, c'est pourquoi nous avons simplifié certaines données comme le temps de gestation des femelles ou encore le temps de maturité des lapereaux.</w:t>
-      </w:r>
-    </w:p>
-    <w:p>
-      <w:r>
-        <w:t>Il en résulte donc ici un programme dont les performances sont bonnes, comme ont pu le montrer les résultats. Après avoir effectuées des comparaisons avec d'autres gr</w:t>
-      </w:r>
-      <w:r>
-        <w:t>oupes ayant des simulations individu-centrées</w:t>
-      </w:r>
-      <w:r>
-        <w:t xml:space="preserve">, il est apparu que nos données </w:t>
-      </w:r>
-      <w:r>
-        <w:t>sont proches des leurs</w:t>
-      </w:r>
-      <w:r>
-        <w:t>.</w:t>
-      </w:r>
-    </w:p>
-    <w:p>
-      <w:r>
-        <w:t xml:space="preserve">De plus, ce TP a permis de mieux nous familiariser avec les fonctions de base en </w:t>
-      </w:r>
-      <w:r>
-        <w:t>C</w:t>
-      </w:r>
-      <w:r>
-        <w:t>++ permettant d'utiliser des lois ou encore le générateur de nombres aléatoires Mersenne Twister.</w:t>
-      </w:r>
-    </w:p>
-    <w:p>
-      <w:pPr>
-        <w:spacing w:before="0"/>
-        <w:ind w:firstLine="0"/>
-        <w:jc w:val="left"/>
-      </w:pPr>
-      <w:r>
-        <w:br w:type="page"/>
-      </w:r>
-    </w:p>
-    <w:bookmarkStart w:id="25" w:name="_Toc435663959" w:displacedByCustomXml="next"/>
+    <w:bookmarkStart w:id="28" w:name="_Toc435689210" w:displacedByCustomXml="next"/>
     <w:sdt>
       <w:sdtPr>
         <w:rPr>
@@ -5047,7 +5372,6 @@
           <w:docPartUnique/>
         </w:docPartObj>
       </w:sdtPr>
-      <w:sdtEndPr/>
       <w:sdtContent>
         <w:p>
           <w:pPr>
@@ -5056,14 +5380,13 @@
           <w:r>
             <w:t>Références</w:t>
           </w:r>
-          <w:bookmarkEnd w:id="25"/>
+          <w:bookmarkEnd w:id="28"/>
         </w:p>
         <w:sdt>
           <w:sdtPr>
             <w:id w:val="-573587230"/>
             <w:bibliography/>
           </w:sdtPr>
-          <w:sdtEndPr/>
           <w:sdtContent>
             <w:p>
               <w:r>
@@ -5110,7 +5433,7 @@
       <w:r>
         <w:t xml:space="preserve">[1] </w:t>
       </w:r>
-      <w:hyperlink r:id="rId25" w:history="1">
+      <w:hyperlink r:id="rId29" w:history="1">
         <w:r>
           <w:rPr>
             <w:rStyle w:val="Lienhypertexte"/>
@@ -5164,7 +5487,7 @@
     </w:p>
     <w:p/>
     <w:sectPr>
-      <w:footerReference w:type="first" r:id="rId26"/>
+      <w:footerReference w:type="first" r:id="rId30"/>
       <w:pgSz w:w="11906" w:h="16838"/>
       <w:pgMar w:top="1417" w:right="1417" w:bottom="1417" w:left="1417" w:header="708" w:footer="708" w:gutter="0"/>
       <w:cols w:space="708"/>
@@ -5213,7 +5536,6 @@
         <w:docPartUnique/>
       </w:docPartObj>
     </w:sdtPr>
-    <w:sdtEndPr/>
     <w:sdtContent>
       <w:p>
         <w:pPr>
@@ -5233,7 +5555,7 @@
           <w:rPr>
             <w:noProof/>
           </w:rPr>
-          <w:t>11</w:t>
+          <w:t>2</w:t>
         </w:r>
         <w:r>
           <w:fldChar w:fldCharType="end"/>
@@ -5261,7 +5583,6 @@
         <w:dataBinding w:prefixMappings="xmlns:ns0='http://purl.org/dc/elements/1.1/' xmlns:ns1='http://schemas.openxmlformats.org/package/2006/metadata/core-properties' " w:xpath="/ns1:coreProperties[1]/ns0:title[1]" w:storeItemID="{6C3C8BC8-F283-45AE-878A-BAB7291924A1}"/>
         <w:text/>
       </w:sdtPr>
-      <w:sdtEndPr/>
       <w:sdtContent>
         <w:r>
           <w:rPr>
@@ -5304,7 +5625,6 @@
         <w:dataBinding w:prefixMappings="xmlns:ns0='http://schemas.openxmlformats.org/package/2006/metadata/core-properties' xmlns:ns1='http://purl.org/dc/elements/1.1/'" w:xpath="/ns0:coreProperties[1]/ns1:subject[1]" w:storeItemID="{6C3C8BC8-F283-45AE-878A-BAB7291924A1}"/>
         <w:text/>
       </w:sdtPr>
-      <w:sdtEndPr/>
       <w:sdtContent>
         <w:r>
           <w:rPr>
@@ -5461,7 +5781,6 @@
             <w:dataBinding w:prefixMappings="xmlns:ns0='http://purl.org/dc/elements/1.1/' xmlns:ns1='http://schemas.openxmlformats.org/package/2006/metadata/core-properties' " w:xpath="/ns1:coreProperties[1]/ns0:title[1]" w:storeItemID="{6C3C8BC8-F283-45AE-878A-BAB7291924A1}"/>
             <w:text/>
           </w:sdtPr>
-          <w:sdtEndPr/>
           <w:sdtContent>
             <w:r>
               <w:rPr>
@@ -5504,7 +5823,6 @@
             <w:dataBinding w:prefixMappings="xmlns:ns0='http://schemas.openxmlformats.org/package/2006/metadata/core-properties' xmlns:ns1='http://purl.org/dc/elements/1.1/'" w:xpath="/ns0:coreProperties[1]/ns1:subject[1]" w:storeItemID="{6C3C8BC8-F283-45AE-878A-BAB7291924A1}"/>
             <w:text/>
           </w:sdtPr>
-          <w:sdtEndPr/>
           <w:sdtContent>
             <w:r>
               <w:rPr>
@@ -14347,7 +14665,7 @@
   <a:extraClrSchemeLst/>
   <a:extLst>
     <a:ext uri="{05A4C25C-085E-4340-85A3-A5531E510DB2}">
-      <thm15:themeFamily xmlns:thm15="http://schemas.microsoft.com/office/thememl/2012/main" xmlns="" name="Ion" id="{B8441ADB-2E43-4AF7-B97A-BD870242C6A8}" vid="{292E63A9-BB86-4E3D-B92A-7223C6510D2E}"/>
+      <thm15:themeFamily xmlns="" xmlns:thm15="http://schemas.microsoft.com/office/thememl/2012/main" name="Ion" id="{B8441ADB-2E43-4AF7-B97A-BD870242C6A8}" vid="{292E63A9-BB86-4E3D-B92A-7223C6510D2E}"/>
     </a:ext>
   </a:extLst>
 </a:theme>
@@ -14377,7 +14695,7 @@
 </file>
 
 <file path=customXml/itemProps2.xml><?xml version="1.0" encoding="utf-8"?>
-<ds:datastoreItem xmlns:ds="http://schemas.openxmlformats.org/officeDocument/2006/customXml" ds:itemID="{BF18A9D8-0488-4C4E-A5D4-468AECC75ABB}">
+<ds:datastoreItem xmlns:ds="http://schemas.openxmlformats.org/officeDocument/2006/customXml" ds:itemID="{0996B6AD-0CEA-43DB-8834-B6A5ADD3C569}">
   <ds:schemaRefs>
     <ds:schemaRef ds:uri="http://schemas.openxmlformats.org/officeDocument/2006/bibliography"/>
   </ds:schemaRefs>

</xml_diff>

<commit_message>
interpretation des resultats manquante
</commit_message>
<xml_diff>
--- a/doc/rapport.docx
+++ b/doc/rapport.docx
@@ -2,6 +2,7 @@
 <file path=word/document.xml><?xml version="1.0" encoding="utf-8"?>
 <w:document xmlns:wpc="http://schemas.microsoft.com/office/word/2010/wordprocessingCanvas" xmlns:mc="http://schemas.openxmlformats.org/markup-compatibility/2006" xmlns:o="urn:schemas-microsoft-com:office:office" xmlns:r="http://schemas.openxmlformats.org/officeDocument/2006/relationships" xmlns:m="http://schemas.openxmlformats.org/officeDocument/2006/math" xmlns:v="urn:schemas-microsoft-com:vml" xmlns:wp14="http://schemas.microsoft.com/office/word/2010/wordprocessingDrawing" xmlns:wp="http://schemas.openxmlformats.org/drawingml/2006/wordprocessingDrawing" xmlns:w10="urn:schemas-microsoft-com:office:word" xmlns:w="http://schemas.openxmlformats.org/wordprocessingml/2006/main" xmlns:w14="http://schemas.microsoft.com/office/word/2010/wordml" xmlns:wpg="http://schemas.microsoft.com/office/word/2010/wordprocessingGroup" xmlns:wpi="http://schemas.microsoft.com/office/word/2010/wordprocessingInk" xmlns:wne="http://schemas.microsoft.com/office/word/2006/wordml" xmlns:wps="http://schemas.microsoft.com/office/word/2010/wordprocessingShape" mc:Ignorable="w14 wp14">
   <w:body>
+    <w:bookmarkStart w:id="0" w:name="_GoBack" w:displacedByCustomXml="next"/>
     <w:sdt>
       <w:sdtPr>
         <w:rPr>
@@ -69,6 +70,7 @@
                 <w:dataBinding w:prefixMappings="xmlns:ns0='http://schemas.openxmlformats.org/package/2006/metadata/core-properties' xmlns:ns1='http://purl.org/dc/elements/1.1/'" w:xpath="/ns0:coreProperties[1]/ns1:title[1]" w:storeItemID="{6C3C8BC8-F283-45AE-878A-BAB7291924A1}"/>
                 <w:text/>
               </w:sdtPr>
+              <w:sdtEndPr/>
               <w:sdtContent>
                 <w:tc>
                   <w:tcPr>
@@ -122,6 +124,7 @@
                 <w:dataBinding w:prefixMappings="xmlns:ns0='http://schemas.openxmlformats.org/package/2006/metadata/core-properties' xmlns:ns1='http://purl.org/dc/elements/1.1/'" w:xpath="/ns0:coreProperties[1]/ns1:subject[1]" w:storeItemID="{6C3C8BC8-F283-45AE-878A-BAB7291924A1}"/>
                 <w:text/>
               </w:sdtPr>
+              <w:sdtEndPr/>
               <w:sdtContent>
                 <w:tc>
                   <w:tcPr>
@@ -207,6 +210,7 @@
                 <w:dataBinding w:prefixMappings="xmlns:ns0='http://schemas.openxmlformats.org/package/2006/metadata/core-properties' xmlns:ns1='http://purl.org/dc/elements/1.1/'" w:xpath="/ns0:coreProperties[1]/ns1:creator[1]" w:storeItemID="{6C3C8BC8-F283-45AE-878A-BAB7291924A1}"/>
                 <w:text/>
               </w:sdtPr>
+              <w:sdtEndPr/>
               <w:sdtContent>
                 <w:tc>
                   <w:tcPr>
@@ -369,7 +373,7 @@
           <w:docGrid w:linePitch="360"/>
         </w:sectPr>
       </w:pPr>
-      <w:bookmarkStart w:id="0" w:name="_Toc372303823"/>
+      <w:bookmarkStart w:id="1" w:name="_Toc372303823"/>
     </w:p>
     <w:p>
       <w:pPr>
@@ -379,10 +383,10 @@
         <w:lastRenderedPageBreak/>
         <w:t>Table des matières</w:t>
       </w:r>
-      <w:bookmarkEnd w:id="0"/>
-    </w:p>
-    <w:bookmarkStart w:id="1" w:name="_Toc372303824"/>
-    <w:bookmarkStart w:id="2" w:name="_Toc373415399"/>
+      <w:bookmarkEnd w:id="1"/>
+    </w:p>
+    <w:bookmarkStart w:id="2" w:name="_Toc372303824"/>
+    <w:bookmarkStart w:id="3" w:name="_Toc373415399"/>
     <w:p>
       <w:pPr>
         <w:pStyle w:val="TM1"/>
@@ -408,7 +412,7 @@
       <w:r>
         <w:fldChar w:fldCharType="separate"/>
       </w:r>
-      <w:hyperlink w:anchor="_Toc435689187" w:history="1">
+      <w:hyperlink w:anchor="_Toc435721619" w:history="1">
         <w:r>
           <w:rPr>
             <w:rStyle w:val="Lienhypertexte"/>
@@ -435,7 +439,7 @@
             <w:noProof/>
             <w:webHidden/>
           </w:rPr>
-          <w:instrText xml:space="preserve"> PAGEREF _Toc435689187 \h </w:instrText>
+          <w:instrText xml:space="preserve"> PAGEREF _Toc435721619 \h </w:instrText>
         </w:r>
         <w:r>
           <w:rPr>
@@ -481,7 +485,7 @@
           <w:lang w:eastAsia="fr-FR"/>
         </w:rPr>
       </w:pPr>
-      <w:hyperlink w:anchor="_Toc435689188" w:history="1">
+      <w:hyperlink w:anchor="_Toc435721620" w:history="1">
         <w:r>
           <w:rPr>
             <w:rStyle w:val="Lienhypertexte"/>
@@ -508,7 +512,7 @@
             <w:noProof/>
             <w:webHidden/>
           </w:rPr>
-          <w:instrText xml:space="preserve"> PAGEREF _Toc435689188 \h </w:instrText>
+          <w:instrText xml:space="preserve"> PAGEREF _Toc435721620 \h </w:instrText>
         </w:r>
         <w:r>
           <w:rPr>
@@ -554,7 +558,7 @@
           <w:lang w:eastAsia="fr-FR"/>
         </w:rPr>
       </w:pPr>
-      <w:hyperlink w:anchor="_Toc435689189" w:history="1">
+      <w:hyperlink w:anchor="_Toc435721621" w:history="1">
         <w:r>
           <w:rPr>
             <w:rStyle w:val="Lienhypertexte"/>
@@ -581,7 +585,7 @@
             <w:noProof/>
             <w:webHidden/>
           </w:rPr>
-          <w:instrText xml:space="preserve"> PAGEREF _Toc435689189 \h </w:instrText>
+          <w:instrText xml:space="preserve"> PAGEREF _Toc435721621 \h </w:instrText>
         </w:r>
         <w:r>
           <w:rPr>
@@ -628,7 +632,7 @@
           <w:lang w:eastAsia="fr-FR"/>
         </w:rPr>
       </w:pPr>
-      <w:hyperlink w:anchor="_Toc435689190" w:history="1">
+      <w:hyperlink w:anchor="_Toc435721622" w:history="1">
         <w:r>
           <w:rPr>
             <w:rStyle w:val="Lienhypertexte"/>
@@ -655,7 +659,7 @@
             <w:noProof/>
             <w:webHidden/>
           </w:rPr>
-          <w:instrText xml:space="preserve"> PAGEREF _Toc435689190 \h </w:instrText>
+          <w:instrText xml:space="preserve"> PAGEREF _Toc435721622 \h </w:instrText>
         </w:r>
         <w:r>
           <w:rPr>
@@ -701,7 +705,7 @@
           <w:lang w:eastAsia="fr-FR"/>
         </w:rPr>
       </w:pPr>
-      <w:hyperlink w:anchor="_Toc435689191" w:history="1">
+      <w:hyperlink w:anchor="_Toc435721623" w:history="1">
         <w:r>
           <w:rPr>
             <w:rStyle w:val="Lienhypertexte"/>
@@ -728,7 +732,7 @@
             <w:noProof/>
             <w:webHidden/>
           </w:rPr>
-          <w:instrText xml:space="preserve"> PAGEREF _Toc435689191 \h </w:instrText>
+          <w:instrText xml:space="preserve"> PAGEREF _Toc435721623 \h </w:instrText>
         </w:r>
         <w:r>
           <w:rPr>
@@ -774,7 +778,7 @@
           <w:lang w:eastAsia="fr-FR"/>
         </w:rPr>
       </w:pPr>
-      <w:hyperlink w:anchor="_Toc435689192" w:history="1">
+      <w:hyperlink w:anchor="_Toc435721624" w:history="1">
         <w:r>
           <w:rPr>
             <w:rStyle w:val="Lienhypertexte"/>
@@ -801,7 +805,7 @@
             <w:noProof/>
             <w:webHidden/>
           </w:rPr>
-          <w:instrText xml:space="preserve"> PAGEREF _Toc435689192 \h </w:instrText>
+          <w:instrText xml:space="preserve"> PAGEREF _Toc435721624 \h </w:instrText>
         </w:r>
         <w:r>
           <w:rPr>
@@ -847,7 +851,7 @@
           <w:lang w:eastAsia="fr-FR"/>
         </w:rPr>
       </w:pPr>
-      <w:hyperlink w:anchor="_Toc435689193" w:history="1">
+      <w:hyperlink w:anchor="_Toc435721625" w:history="1">
         <w:r>
           <w:rPr>
             <w:rStyle w:val="Lienhypertexte"/>
@@ -874,7 +878,7 @@
             <w:noProof/>
             <w:webHidden/>
           </w:rPr>
-          <w:instrText xml:space="preserve"> PAGEREF _Toc435689193 \h </w:instrText>
+          <w:instrText xml:space="preserve"> PAGEREF _Toc435721625 \h </w:instrText>
         </w:r>
         <w:r>
           <w:rPr>
@@ -921,7 +925,7 @@
           <w:lang w:eastAsia="fr-FR"/>
         </w:rPr>
       </w:pPr>
-      <w:hyperlink w:anchor="_Toc435689194" w:history="1">
+      <w:hyperlink w:anchor="_Toc435721626" w:history="1">
         <w:r>
           <w:rPr>
             <w:rStyle w:val="Lienhypertexte"/>
@@ -948,7 +952,7 @@
             <w:noProof/>
             <w:webHidden/>
           </w:rPr>
-          <w:instrText xml:space="preserve"> PAGEREF _Toc435689194 \h </w:instrText>
+          <w:instrText xml:space="preserve"> PAGEREF _Toc435721626 \h </w:instrText>
         </w:r>
         <w:r>
           <w:rPr>
@@ -994,7 +998,7 @@
           <w:lang w:eastAsia="fr-FR"/>
         </w:rPr>
       </w:pPr>
-      <w:hyperlink w:anchor="_Toc435689195" w:history="1">
+      <w:hyperlink w:anchor="_Toc435721627" w:history="1">
         <w:r>
           <w:rPr>
             <w:rStyle w:val="Lienhypertexte"/>
@@ -1021,7 +1025,7 @@
             <w:noProof/>
             <w:webHidden/>
           </w:rPr>
-          <w:instrText xml:space="preserve"> PAGEREF _Toc435689195 \h </w:instrText>
+          <w:instrText xml:space="preserve"> PAGEREF _Toc435721627 \h </w:instrText>
         </w:r>
         <w:r>
           <w:rPr>
@@ -1067,7 +1071,7 @@
           <w:lang w:eastAsia="fr-FR"/>
         </w:rPr>
       </w:pPr>
-      <w:hyperlink w:anchor="_Toc435689196" w:history="1">
+      <w:hyperlink w:anchor="_Toc435721628" w:history="1">
         <w:r>
           <w:rPr>
             <w:rStyle w:val="Lienhypertexte"/>
@@ -1094,7 +1098,7 @@
             <w:noProof/>
             <w:webHidden/>
           </w:rPr>
-          <w:instrText xml:space="preserve"> PAGEREF _Toc435689196 \h </w:instrText>
+          <w:instrText xml:space="preserve"> PAGEREF _Toc435721628 \h </w:instrText>
         </w:r>
         <w:r>
           <w:rPr>
@@ -1141,7 +1145,7 @@
           <w:lang w:eastAsia="fr-FR"/>
         </w:rPr>
       </w:pPr>
-      <w:hyperlink w:anchor="_Toc435689197" w:history="1">
+      <w:hyperlink w:anchor="_Toc435721629" w:history="1">
         <w:r>
           <w:rPr>
             <w:rStyle w:val="Lienhypertexte"/>
@@ -1168,7 +1172,7 @@
             <w:noProof/>
             <w:webHidden/>
           </w:rPr>
-          <w:instrText xml:space="preserve"> PAGEREF _Toc435689197 \h </w:instrText>
+          <w:instrText xml:space="preserve"> PAGEREF _Toc435721629 \h </w:instrText>
         </w:r>
         <w:r>
           <w:rPr>
@@ -1215,7 +1219,7 @@
           <w:lang w:eastAsia="fr-FR"/>
         </w:rPr>
       </w:pPr>
-      <w:hyperlink w:anchor="_Toc435689198" w:history="1">
+      <w:hyperlink w:anchor="_Toc435721630" w:history="1">
         <w:r>
           <w:rPr>
             <w:rStyle w:val="Lienhypertexte"/>
@@ -1242,7 +1246,7 @@
             <w:noProof/>
             <w:webHidden/>
           </w:rPr>
-          <w:instrText xml:space="preserve"> PAGEREF _Toc435689198 \h </w:instrText>
+          <w:instrText xml:space="preserve"> PAGEREF _Toc435721630 \h </w:instrText>
         </w:r>
         <w:r>
           <w:rPr>
@@ -1289,7 +1293,7 @@
           <w:lang w:eastAsia="fr-FR"/>
         </w:rPr>
       </w:pPr>
-      <w:hyperlink w:anchor="_Toc435689199" w:history="1">
+      <w:hyperlink w:anchor="_Toc435721631" w:history="1">
         <w:r>
           <w:rPr>
             <w:rStyle w:val="Lienhypertexte"/>
@@ -1316,7 +1320,7 @@
             <w:noProof/>
             <w:webHidden/>
           </w:rPr>
-          <w:instrText xml:space="preserve"> PAGEREF _Toc435689199 \h </w:instrText>
+          <w:instrText xml:space="preserve"> PAGEREF _Toc435721631 \h </w:instrText>
         </w:r>
         <w:r>
           <w:rPr>
@@ -1362,7 +1366,7 @@
           <w:lang w:eastAsia="fr-FR"/>
         </w:rPr>
       </w:pPr>
-      <w:hyperlink w:anchor="_Toc435689200" w:history="1">
+      <w:hyperlink w:anchor="_Toc435721632" w:history="1">
         <w:r>
           <w:rPr>
             <w:rStyle w:val="Lienhypertexte"/>
@@ -1389,7 +1393,7 @@
             <w:noProof/>
             <w:webHidden/>
           </w:rPr>
-          <w:instrText xml:space="preserve"> PAGEREF _Toc435689200 \h </w:instrText>
+          <w:instrText xml:space="preserve"> PAGEREF _Toc435721632 \h </w:instrText>
         </w:r>
         <w:r>
           <w:rPr>
@@ -1436,7 +1440,7 @@
           <w:lang w:eastAsia="fr-FR"/>
         </w:rPr>
       </w:pPr>
-      <w:hyperlink w:anchor="_Toc435689201" w:history="1">
+      <w:hyperlink w:anchor="_Toc435721633" w:history="1">
         <w:r>
           <w:rPr>
             <w:rStyle w:val="Lienhypertexte"/>
@@ -1463,7 +1467,7 @@
             <w:noProof/>
             <w:webHidden/>
           </w:rPr>
-          <w:instrText xml:space="preserve"> PAGEREF _Toc435689201 \h </w:instrText>
+          <w:instrText xml:space="preserve"> PAGEREF _Toc435721633 \h </w:instrText>
         </w:r>
         <w:r>
           <w:rPr>
@@ -1510,7 +1514,7 @@
           <w:lang w:eastAsia="fr-FR"/>
         </w:rPr>
       </w:pPr>
-      <w:hyperlink w:anchor="_Toc435689202" w:history="1">
+      <w:hyperlink w:anchor="_Toc435721634" w:history="1">
         <w:r>
           <w:rPr>
             <w:rStyle w:val="Lienhypertexte"/>
@@ -1537,7 +1541,7 @@
             <w:noProof/>
             <w:webHidden/>
           </w:rPr>
-          <w:instrText xml:space="preserve"> PAGEREF _Toc435689202 \h </w:instrText>
+          <w:instrText xml:space="preserve"> PAGEREF _Toc435721634 \h </w:instrText>
         </w:r>
         <w:r>
           <w:rPr>
@@ -1583,13 +1587,13 @@
           <w:lang w:eastAsia="fr-FR"/>
         </w:rPr>
       </w:pPr>
-      <w:hyperlink w:anchor="_Toc435689203" w:history="1">
+      <w:hyperlink w:anchor="_Toc435721635" w:history="1">
         <w:r>
           <w:rPr>
             <w:rStyle w:val="Lienhypertexte"/>
             <w:noProof/>
           </w:rPr>
-          <w:t>Simulation sur 1 an</w:t>
+          <w:t>Simulations</w:t>
         </w:r>
         <w:r>
           <w:rPr>
@@ -1610,7 +1614,7 @@
             <w:noProof/>
             <w:webHidden/>
           </w:rPr>
-          <w:instrText xml:space="preserve"> PAGEREF _Toc435689203 \h </w:instrText>
+          <w:instrText xml:space="preserve"> PAGEREF _Toc435721635 \h </w:instrText>
         </w:r>
         <w:r>
           <w:rPr>
@@ -1631,152 +1635,6 @@
             <w:webHidden/>
           </w:rPr>
           <w:t>10</w:t>
-        </w:r>
-        <w:r>
-          <w:rPr>
-            <w:noProof/>
-            <w:webHidden/>
-          </w:rPr>
-          <w:fldChar w:fldCharType="end"/>
-        </w:r>
-      </w:hyperlink>
-    </w:p>
-    <w:p>
-      <w:pPr>
-        <w:pStyle w:val="TM2"/>
-        <w:tabs>
-          <w:tab w:val="right" w:leader="dot" w:pos="9062"/>
-        </w:tabs>
-        <w:rPr>
-          <w:rFonts w:asciiTheme="minorHAnsi" w:eastAsiaTheme="minorEastAsia" w:hAnsiTheme="minorHAnsi"/>
-          <w:smallCaps w:val="0"/>
-          <w:noProof/>
-          <w:sz w:val="22"/>
-          <w:szCs w:val="22"/>
-          <w:lang w:eastAsia="fr-FR"/>
-        </w:rPr>
-      </w:pPr>
-      <w:hyperlink w:anchor="_Toc435689204" w:history="1">
-        <w:r>
-          <w:rPr>
-            <w:rStyle w:val="Lienhypertexte"/>
-            <w:noProof/>
-          </w:rPr>
-          <w:t>Simulation sur 20 ans</w:t>
-        </w:r>
-        <w:r>
-          <w:rPr>
-            <w:noProof/>
-            <w:webHidden/>
-          </w:rPr>
-          <w:tab/>
-        </w:r>
-        <w:r>
-          <w:rPr>
-            <w:noProof/>
-            <w:webHidden/>
-          </w:rPr>
-          <w:fldChar w:fldCharType="begin"/>
-        </w:r>
-        <w:r>
-          <w:rPr>
-            <w:noProof/>
-            <w:webHidden/>
-          </w:rPr>
-          <w:instrText xml:space="preserve"> PAGEREF _Toc435689204 \h </w:instrText>
-        </w:r>
-        <w:r>
-          <w:rPr>
-            <w:noProof/>
-            <w:webHidden/>
-          </w:rPr>
-        </w:r>
-        <w:r>
-          <w:rPr>
-            <w:noProof/>
-            <w:webHidden/>
-          </w:rPr>
-          <w:fldChar w:fldCharType="separate"/>
-        </w:r>
-        <w:r>
-          <w:rPr>
-            <w:noProof/>
-            <w:webHidden/>
-          </w:rPr>
-          <w:t>11</w:t>
-        </w:r>
-        <w:r>
-          <w:rPr>
-            <w:noProof/>
-            <w:webHidden/>
-          </w:rPr>
-          <w:fldChar w:fldCharType="end"/>
-        </w:r>
-      </w:hyperlink>
-    </w:p>
-    <w:p>
-      <w:pPr>
-        <w:pStyle w:val="TM2"/>
-        <w:tabs>
-          <w:tab w:val="right" w:leader="dot" w:pos="9062"/>
-        </w:tabs>
-        <w:rPr>
-          <w:rFonts w:asciiTheme="minorHAnsi" w:eastAsiaTheme="minorEastAsia" w:hAnsiTheme="minorHAnsi"/>
-          <w:smallCaps w:val="0"/>
-          <w:noProof/>
-          <w:sz w:val="22"/>
-          <w:szCs w:val="22"/>
-          <w:lang w:eastAsia="fr-FR"/>
-        </w:rPr>
-      </w:pPr>
-      <w:hyperlink w:anchor="_Toc435689205" w:history="1">
-        <w:r>
-          <w:rPr>
-            <w:rStyle w:val="Lienhypertexte"/>
-            <w:noProof/>
-          </w:rPr>
-          <w:t>Comparaison du nombre de réplications</w:t>
-        </w:r>
-        <w:r>
-          <w:rPr>
-            <w:noProof/>
-            <w:webHidden/>
-          </w:rPr>
-          <w:tab/>
-        </w:r>
-        <w:r>
-          <w:rPr>
-            <w:noProof/>
-            <w:webHidden/>
-          </w:rPr>
-          <w:fldChar w:fldCharType="begin"/>
-        </w:r>
-        <w:r>
-          <w:rPr>
-            <w:noProof/>
-            <w:webHidden/>
-          </w:rPr>
-          <w:instrText xml:space="preserve"> PAGEREF _Toc435689205 \h </w:instrText>
-        </w:r>
-        <w:r>
-          <w:rPr>
-            <w:noProof/>
-            <w:webHidden/>
-          </w:rPr>
-        </w:r>
-        <w:r>
-          <w:rPr>
-            <w:noProof/>
-            <w:webHidden/>
-          </w:rPr>
-          <w:fldChar w:fldCharType="separate"/>
-        </w:r>
-        <w:r>
-          <w:rPr>
-            <w:noProof/>
-            <w:webHidden/>
-          </w:rPr>
-          <w:t>11</w:t>
         </w:r>
         <w:r>
           <w:rPr>
@@ -1803,13 +1661,13 @@
           <w:lang w:eastAsia="fr-FR"/>
         </w:rPr>
       </w:pPr>
-      <w:hyperlink w:anchor="_Toc435689206" w:history="1">
+      <w:hyperlink w:anchor="_Toc435721636" w:history="1">
         <w:r>
           <w:rPr>
             <w:rStyle w:val="Lienhypertexte"/>
             <w:noProof/>
           </w:rPr>
-          <w:t>Simulation sur 20 ans et 50 réplications</w:t>
+          <w:t>Simulation sur 1 an</w:t>
         </w:r>
         <w:r>
           <w:rPr>
@@ -1830,7 +1688,7 @@
             <w:noProof/>
             <w:webHidden/>
           </w:rPr>
-          <w:instrText xml:space="preserve"> PAGEREF _Toc435689206 \h </w:instrText>
+          <w:instrText xml:space="preserve"> PAGEREF _Toc435721636 \h </w:instrText>
         </w:r>
         <w:r>
           <w:rPr>
@@ -1850,7 +1708,7 @@
             <w:noProof/>
             <w:webHidden/>
           </w:rPr>
-          <w:t>11</w:t>
+          <w:t>10</w:t>
         </w:r>
         <w:r>
           <w:rPr>
@@ -1877,13 +1735,13 @@
           <w:lang w:eastAsia="fr-FR"/>
         </w:rPr>
       </w:pPr>
-      <w:hyperlink w:anchor="_Toc435689207" w:history="1">
+      <w:hyperlink w:anchor="_Toc435721637" w:history="1">
         <w:r>
           <w:rPr>
             <w:rStyle w:val="Lienhypertexte"/>
             <w:noProof/>
           </w:rPr>
-          <w:t>Simulation sur 20 ans et 5000 réplications</w:t>
+          <w:t>Simulation sur 2 ans</w:t>
         </w:r>
         <w:r>
           <w:rPr>
@@ -1904,7 +1762,7 @@
             <w:noProof/>
             <w:webHidden/>
           </w:rPr>
-          <w:instrText xml:space="preserve"> PAGEREF _Toc435689207 \h </w:instrText>
+          <w:instrText xml:space="preserve"> PAGEREF _Toc435721637 \h </w:instrText>
         </w:r>
         <w:r>
           <w:rPr>
@@ -1924,7 +1782,155 @@
             <w:noProof/>
             <w:webHidden/>
           </w:rPr>
-          <w:t>12</w:t>
+          <w:t>11</w:t>
+        </w:r>
+        <w:r>
+          <w:rPr>
+            <w:noProof/>
+            <w:webHidden/>
+          </w:rPr>
+          <w:fldChar w:fldCharType="end"/>
+        </w:r>
+      </w:hyperlink>
+    </w:p>
+    <w:p>
+      <w:pPr>
+        <w:pStyle w:val="TM3"/>
+        <w:tabs>
+          <w:tab w:val="right" w:leader="dot" w:pos="9062"/>
+        </w:tabs>
+        <w:rPr>
+          <w:rFonts w:asciiTheme="minorHAnsi" w:eastAsiaTheme="minorEastAsia" w:hAnsiTheme="minorHAnsi"/>
+          <w:i w:val="0"/>
+          <w:iCs w:val="0"/>
+          <w:noProof/>
+          <w:sz w:val="22"/>
+          <w:szCs w:val="22"/>
+          <w:lang w:eastAsia="fr-FR"/>
+        </w:rPr>
+      </w:pPr>
+      <w:hyperlink w:anchor="_Toc435721638" w:history="1">
+        <w:r>
+          <w:rPr>
+            <w:rStyle w:val="Lienhypertexte"/>
+            <w:noProof/>
+          </w:rPr>
+          <w:t>Simulation sur 3 ans</w:t>
+        </w:r>
+        <w:r>
+          <w:rPr>
+            <w:noProof/>
+            <w:webHidden/>
+          </w:rPr>
+          <w:tab/>
+        </w:r>
+        <w:r>
+          <w:rPr>
+            <w:noProof/>
+            <w:webHidden/>
+          </w:rPr>
+          <w:fldChar w:fldCharType="begin"/>
+        </w:r>
+        <w:r>
+          <w:rPr>
+            <w:noProof/>
+            <w:webHidden/>
+          </w:rPr>
+          <w:instrText xml:space="preserve"> PAGEREF _Toc435721638 \h </w:instrText>
+        </w:r>
+        <w:r>
+          <w:rPr>
+            <w:noProof/>
+            <w:webHidden/>
+          </w:rPr>
+        </w:r>
+        <w:r>
+          <w:rPr>
+            <w:noProof/>
+            <w:webHidden/>
+          </w:rPr>
+          <w:fldChar w:fldCharType="separate"/>
+        </w:r>
+        <w:r>
+          <w:rPr>
+            <w:noProof/>
+            <w:webHidden/>
+          </w:rPr>
+          <w:t>11</w:t>
+        </w:r>
+        <w:r>
+          <w:rPr>
+            <w:noProof/>
+            <w:webHidden/>
+          </w:rPr>
+          <w:fldChar w:fldCharType="end"/>
+        </w:r>
+      </w:hyperlink>
+    </w:p>
+    <w:p>
+      <w:pPr>
+        <w:pStyle w:val="TM3"/>
+        <w:tabs>
+          <w:tab w:val="right" w:leader="dot" w:pos="9062"/>
+        </w:tabs>
+        <w:rPr>
+          <w:rFonts w:asciiTheme="minorHAnsi" w:eastAsiaTheme="minorEastAsia" w:hAnsiTheme="minorHAnsi"/>
+          <w:i w:val="0"/>
+          <w:iCs w:val="0"/>
+          <w:noProof/>
+          <w:sz w:val="22"/>
+          <w:szCs w:val="22"/>
+          <w:lang w:eastAsia="fr-FR"/>
+        </w:rPr>
+      </w:pPr>
+      <w:hyperlink w:anchor="_Toc435721639" w:history="1">
+        <w:r>
+          <w:rPr>
+            <w:rStyle w:val="Lienhypertexte"/>
+            <w:noProof/>
+          </w:rPr>
+          <w:t>Interprétation</w:t>
+        </w:r>
+        <w:r>
+          <w:rPr>
+            <w:noProof/>
+            <w:webHidden/>
+          </w:rPr>
+          <w:tab/>
+        </w:r>
+        <w:r>
+          <w:rPr>
+            <w:noProof/>
+            <w:webHidden/>
+          </w:rPr>
+          <w:fldChar w:fldCharType="begin"/>
+        </w:r>
+        <w:r>
+          <w:rPr>
+            <w:noProof/>
+            <w:webHidden/>
+          </w:rPr>
+          <w:instrText xml:space="preserve"> PAGEREF _Toc435721639 \h </w:instrText>
+        </w:r>
+        <w:r>
+          <w:rPr>
+            <w:noProof/>
+            <w:webHidden/>
+          </w:rPr>
+        </w:r>
+        <w:r>
+          <w:rPr>
+            <w:noProof/>
+            <w:webHidden/>
+          </w:rPr>
+          <w:fldChar w:fldCharType="separate"/>
+        </w:r>
+        <w:r>
+          <w:rPr>
+            <w:noProof/>
+            <w:webHidden/>
+          </w:rPr>
+          <w:t>11</w:t>
         </w:r>
         <w:r>
           <w:rPr>
@@ -1950,12 +1956,233 @@
           <w:lang w:eastAsia="fr-FR"/>
         </w:rPr>
       </w:pPr>
-      <w:hyperlink w:anchor="_Toc435689208" w:history="1">
+      <w:hyperlink w:anchor="_Toc435721640" w:history="1">
         <w:r>
           <w:rPr>
             <w:rStyle w:val="Lienhypertexte"/>
             <w:noProof/>
           </w:rPr>
+          <w:t>Comparaison du nombre de réplications</w:t>
+        </w:r>
+        <w:r>
+          <w:rPr>
+            <w:noProof/>
+            <w:webHidden/>
+          </w:rPr>
+          <w:tab/>
+        </w:r>
+        <w:r>
+          <w:rPr>
+            <w:noProof/>
+            <w:webHidden/>
+          </w:rPr>
+          <w:fldChar w:fldCharType="begin"/>
+        </w:r>
+        <w:r>
+          <w:rPr>
+            <w:noProof/>
+            <w:webHidden/>
+          </w:rPr>
+          <w:instrText xml:space="preserve"> PAGEREF _Toc435721640 \h </w:instrText>
+        </w:r>
+        <w:r>
+          <w:rPr>
+            <w:noProof/>
+            <w:webHidden/>
+          </w:rPr>
+        </w:r>
+        <w:r>
+          <w:rPr>
+            <w:noProof/>
+            <w:webHidden/>
+          </w:rPr>
+          <w:fldChar w:fldCharType="separate"/>
+        </w:r>
+        <w:r>
+          <w:rPr>
+            <w:noProof/>
+            <w:webHidden/>
+          </w:rPr>
+          <w:t>12</w:t>
+        </w:r>
+        <w:r>
+          <w:rPr>
+            <w:noProof/>
+            <w:webHidden/>
+          </w:rPr>
+          <w:fldChar w:fldCharType="end"/>
+        </w:r>
+      </w:hyperlink>
+    </w:p>
+    <w:p>
+      <w:pPr>
+        <w:pStyle w:val="TM3"/>
+        <w:tabs>
+          <w:tab w:val="right" w:leader="dot" w:pos="9062"/>
+        </w:tabs>
+        <w:rPr>
+          <w:rFonts w:asciiTheme="minorHAnsi" w:eastAsiaTheme="minorEastAsia" w:hAnsiTheme="minorHAnsi"/>
+          <w:i w:val="0"/>
+          <w:iCs w:val="0"/>
+          <w:noProof/>
+          <w:sz w:val="22"/>
+          <w:szCs w:val="22"/>
+          <w:lang w:eastAsia="fr-FR"/>
+        </w:rPr>
+      </w:pPr>
+      <w:hyperlink w:anchor="_Toc435721641" w:history="1">
+        <w:r>
+          <w:rPr>
+            <w:rStyle w:val="Lienhypertexte"/>
+            <w:noProof/>
+          </w:rPr>
+          <w:t>Simulation sur 20 ans et 50 réplications</w:t>
+        </w:r>
+        <w:r>
+          <w:rPr>
+            <w:noProof/>
+            <w:webHidden/>
+          </w:rPr>
+          <w:tab/>
+        </w:r>
+        <w:r>
+          <w:rPr>
+            <w:noProof/>
+            <w:webHidden/>
+          </w:rPr>
+          <w:fldChar w:fldCharType="begin"/>
+        </w:r>
+        <w:r>
+          <w:rPr>
+            <w:noProof/>
+            <w:webHidden/>
+          </w:rPr>
+          <w:instrText xml:space="preserve"> PAGEREF _Toc435721641 \h </w:instrText>
+        </w:r>
+        <w:r>
+          <w:rPr>
+            <w:noProof/>
+            <w:webHidden/>
+          </w:rPr>
+        </w:r>
+        <w:r>
+          <w:rPr>
+            <w:noProof/>
+            <w:webHidden/>
+          </w:rPr>
+          <w:fldChar w:fldCharType="separate"/>
+        </w:r>
+        <w:r>
+          <w:rPr>
+            <w:noProof/>
+            <w:webHidden/>
+          </w:rPr>
+          <w:t>12</w:t>
+        </w:r>
+        <w:r>
+          <w:rPr>
+            <w:noProof/>
+            <w:webHidden/>
+          </w:rPr>
+          <w:fldChar w:fldCharType="end"/>
+        </w:r>
+      </w:hyperlink>
+    </w:p>
+    <w:p>
+      <w:pPr>
+        <w:pStyle w:val="TM3"/>
+        <w:tabs>
+          <w:tab w:val="right" w:leader="dot" w:pos="9062"/>
+        </w:tabs>
+        <w:rPr>
+          <w:rFonts w:asciiTheme="minorHAnsi" w:eastAsiaTheme="minorEastAsia" w:hAnsiTheme="minorHAnsi"/>
+          <w:i w:val="0"/>
+          <w:iCs w:val="0"/>
+          <w:noProof/>
+          <w:sz w:val="22"/>
+          <w:szCs w:val="22"/>
+          <w:lang w:eastAsia="fr-FR"/>
+        </w:rPr>
+      </w:pPr>
+      <w:hyperlink w:anchor="_Toc435721642" w:history="1">
+        <w:r>
+          <w:rPr>
+            <w:rStyle w:val="Lienhypertexte"/>
+            <w:noProof/>
+          </w:rPr>
+          <w:t>Simulation sur 20 ans et 5000 réplications</w:t>
+        </w:r>
+        <w:r>
+          <w:rPr>
+            <w:noProof/>
+            <w:webHidden/>
+          </w:rPr>
+          <w:tab/>
+        </w:r>
+        <w:r>
+          <w:rPr>
+            <w:noProof/>
+            <w:webHidden/>
+          </w:rPr>
+          <w:fldChar w:fldCharType="begin"/>
+        </w:r>
+        <w:r>
+          <w:rPr>
+            <w:noProof/>
+            <w:webHidden/>
+          </w:rPr>
+          <w:instrText xml:space="preserve"> PAGEREF _Toc435721642 \h </w:instrText>
+        </w:r>
+        <w:r>
+          <w:rPr>
+            <w:noProof/>
+            <w:webHidden/>
+          </w:rPr>
+        </w:r>
+        <w:r>
+          <w:rPr>
+            <w:noProof/>
+            <w:webHidden/>
+          </w:rPr>
+          <w:fldChar w:fldCharType="separate"/>
+        </w:r>
+        <w:r>
+          <w:rPr>
+            <w:noProof/>
+            <w:webHidden/>
+          </w:rPr>
+          <w:t>13</w:t>
+        </w:r>
+        <w:r>
+          <w:rPr>
+            <w:noProof/>
+            <w:webHidden/>
+          </w:rPr>
+          <w:fldChar w:fldCharType="end"/>
+        </w:r>
+      </w:hyperlink>
+    </w:p>
+    <w:p>
+      <w:pPr>
+        <w:pStyle w:val="TM2"/>
+        <w:tabs>
+          <w:tab w:val="right" w:leader="dot" w:pos="9062"/>
+        </w:tabs>
+        <w:rPr>
+          <w:rFonts w:asciiTheme="minorHAnsi" w:eastAsiaTheme="minorEastAsia" w:hAnsiTheme="minorHAnsi"/>
+          <w:smallCaps w:val="0"/>
+          <w:noProof/>
+          <w:sz w:val="22"/>
+          <w:szCs w:val="22"/>
+          <w:lang w:eastAsia="fr-FR"/>
+        </w:rPr>
+      </w:pPr>
+      <w:hyperlink w:anchor="_Toc435721643" w:history="1">
+        <w:r>
+          <w:rPr>
+            <w:rStyle w:val="Lienhypertexte"/>
+            <w:noProof/>
+          </w:rPr>
           <w:t>Analyse des performances</w:t>
         </w:r>
         <w:r>
@@ -1977,7 +2204,7 @@
             <w:noProof/>
             <w:webHidden/>
           </w:rPr>
-          <w:instrText xml:space="preserve"> PAGEREF _Toc435689208 \h </w:instrText>
+          <w:instrText xml:space="preserve"> PAGEREF _Toc435721643 \h </w:instrText>
         </w:r>
         <w:r>
           <w:rPr>
@@ -1997,7 +2224,7 @@
             <w:noProof/>
             <w:webHidden/>
           </w:rPr>
-          <w:t>13</w:t>
+          <w:t>14</w:t>
         </w:r>
         <w:r>
           <w:rPr>
@@ -2024,7 +2251,7 @@
           <w:lang w:eastAsia="fr-FR"/>
         </w:rPr>
       </w:pPr>
-      <w:hyperlink w:anchor="_Toc435689209" w:history="1">
+      <w:hyperlink w:anchor="_Toc435721644" w:history="1">
         <w:r>
           <w:rPr>
             <w:rStyle w:val="Lienhypertexte"/>
@@ -2051,7 +2278,7 @@
             <w:noProof/>
             <w:webHidden/>
           </w:rPr>
-          <w:instrText xml:space="preserve"> PAGEREF _Toc435689209 \h </w:instrText>
+          <w:instrText xml:space="preserve"> PAGEREF _Toc435721644 \h </w:instrText>
         </w:r>
         <w:r>
           <w:rPr>
@@ -2071,7 +2298,7 @@
             <w:noProof/>
             <w:webHidden/>
           </w:rPr>
-          <w:t>14</w:t>
+          <w:t>15</w:t>
         </w:r>
         <w:r>
           <w:rPr>
@@ -2097,7 +2324,7 @@
           <w:lang w:eastAsia="fr-FR"/>
         </w:rPr>
       </w:pPr>
-      <w:hyperlink w:anchor="_Toc435689210" w:history="1">
+      <w:hyperlink w:anchor="_Toc435721645" w:history="1">
         <w:r>
           <w:rPr>
             <w:rStyle w:val="Lienhypertexte"/>
@@ -2124,7 +2351,80 @@
             <w:noProof/>
             <w:webHidden/>
           </w:rPr>
-          <w:instrText xml:space="preserve"> PAGEREF _Toc435689210 \h </w:instrText>
+          <w:instrText xml:space="preserve"> PAGEREF _Toc435721645 \h </w:instrText>
+        </w:r>
+        <w:r>
+          <w:rPr>
+            <w:noProof/>
+            <w:webHidden/>
+          </w:rPr>
+        </w:r>
+        <w:r>
+          <w:rPr>
+            <w:noProof/>
+            <w:webHidden/>
+          </w:rPr>
+          <w:fldChar w:fldCharType="separate"/>
+        </w:r>
+        <w:r>
+          <w:rPr>
+            <w:noProof/>
+            <w:webHidden/>
+          </w:rPr>
+          <w:t>15</w:t>
+        </w:r>
+        <w:r>
+          <w:rPr>
+            <w:noProof/>
+            <w:webHidden/>
+          </w:rPr>
+          <w:fldChar w:fldCharType="end"/>
+        </w:r>
+      </w:hyperlink>
+    </w:p>
+    <w:p>
+      <w:pPr>
+        <w:pStyle w:val="TM2"/>
+        <w:tabs>
+          <w:tab w:val="right" w:leader="dot" w:pos="9062"/>
+        </w:tabs>
+        <w:rPr>
+          <w:rFonts w:asciiTheme="minorHAnsi" w:eastAsiaTheme="minorEastAsia" w:hAnsiTheme="minorHAnsi"/>
+          <w:smallCaps w:val="0"/>
+          <w:noProof/>
+          <w:sz w:val="22"/>
+          <w:szCs w:val="22"/>
+          <w:lang w:eastAsia="fr-FR"/>
+        </w:rPr>
+      </w:pPr>
+      <w:hyperlink w:anchor="_Toc435721646" w:history="1">
+        <w:r>
+          <w:rPr>
+            <w:rStyle w:val="Lienhypertexte"/>
+            <w:noProof/>
+          </w:rPr>
+          <w:t>Table des illustrations</w:t>
+        </w:r>
+        <w:r>
+          <w:rPr>
+            <w:noProof/>
+            <w:webHidden/>
+          </w:rPr>
+          <w:tab/>
+        </w:r>
+        <w:r>
+          <w:rPr>
+            <w:noProof/>
+            <w:webHidden/>
+          </w:rPr>
+          <w:fldChar w:fldCharType="begin"/>
+        </w:r>
+        <w:r>
+          <w:rPr>
+            <w:noProof/>
+            <w:webHidden/>
+          </w:rPr>
+          <w:instrText xml:space="preserve"> PAGEREF _Toc435721646 \h </w:instrText>
         </w:r>
         <w:r>
           <w:rPr>
@@ -2169,17 +2469,15 @@
         </w:rPr>
         <w:fldChar w:fldCharType="end"/>
       </w:r>
-      <w:bookmarkStart w:id="3" w:name="_GoBack"/>
+    </w:p>
+    <w:p>
+      <w:pPr>
+        <w:pStyle w:val="Titre"/>
+      </w:pPr>
+      <w:bookmarkStart w:id="4" w:name="_Présentation_du_projet"/>
+      <w:bookmarkStart w:id="5" w:name="_Toc435721619"/>
+      <w:bookmarkEnd w:id="2"/>
       <w:bookmarkEnd w:id="3"/>
-    </w:p>
-    <w:p>
-      <w:pPr>
-        <w:pStyle w:val="Titre"/>
-      </w:pPr>
-      <w:bookmarkStart w:id="4" w:name="_Présentation_du_projet"/>
-      <w:bookmarkStart w:id="5" w:name="_Toc435689187"/>
-      <w:bookmarkEnd w:id="1"/>
-      <w:bookmarkEnd w:id="2"/>
       <w:bookmarkEnd w:id="4"/>
       <w:r>
         <w:lastRenderedPageBreak/>
@@ -2191,7 +2489,7 @@
       <w:pPr>
         <w:pStyle w:val="Titre1"/>
       </w:pPr>
-      <w:bookmarkStart w:id="6" w:name="_Toc435689188"/>
+      <w:bookmarkStart w:id="6" w:name="_Toc435721620"/>
       <w:r>
         <w:t>Remerciements</w:t>
       </w:r>
@@ -2229,7 +2527,7 @@
       <w:pPr>
         <w:pStyle w:val="Titre1"/>
       </w:pPr>
-      <w:bookmarkStart w:id="7" w:name="_Toc435689189"/>
+      <w:bookmarkStart w:id="7" w:name="_Toc435721621"/>
       <w:r>
         <w:t>Objectif du TP</w:t>
       </w:r>
@@ -2346,7 +2644,7 @@
       <w:pPr>
         <w:pStyle w:val="Titre"/>
       </w:pPr>
-      <w:bookmarkStart w:id="8" w:name="_Toc435689190"/>
+      <w:bookmarkStart w:id="8" w:name="_Toc435721622"/>
       <w:r>
         <w:lastRenderedPageBreak/>
         <w:t>Analyse</w:t>
@@ -2365,7 +2663,7 @@
       <w:pPr>
         <w:pStyle w:val="Titre1"/>
       </w:pPr>
-      <w:bookmarkStart w:id="9" w:name="_Toc435689191"/>
+      <w:bookmarkStart w:id="9" w:name="_Toc435721623"/>
       <w:r>
         <w:t>Reproduction des lapins</w:t>
       </w:r>
@@ -2418,7 +2716,7 @@
           <w:lang w:eastAsia="fr-FR"/>
         </w:rPr>
         <mc:AlternateContent>
-          <mc:Choice xmlns:cx="http://schemas.microsoft.com/office/drawing/2014/chartex" xmlns:cx1="http://schemas.microsoft.com/office/drawing/2015/9/8/chartex" xmlns:w15="http://schemas.microsoft.com/office/word/2012/wordml" xmlns:w16se="http://schemas.microsoft.com/office/word/2015/wordml/symex" Requires="cx1">
+          <mc:Choice xmlns:w16se="http://schemas.microsoft.com/office/word/2015/wordml/symex" xmlns:w15="http://schemas.microsoft.com/office/word/2012/wordml" xmlns:cx1="http://schemas.microsoft.com/office/drawing/2015/9/8/chartex" xmlns:cx="http://schemas.microsoft.com/office/drawing/2014/chartex" Requires="cx1">
             <w:drawing>
               <wp:inline distT="0" distB="0" distL="0" distR="0" wp14:anchorId="0188C718" wp14:editId="70D3DB1D">
                 <wp:extent cx="4572000" cy="2743200"/>
@@ -2479,23 +2777,38 @@
       <w:pPr>
         <w:pStyle w:val="Lgende"/>
       </w:pPr>
+      <w:bookmarkStart w:id="10" w:name="_Toc435721647"/>
       <w:r>
         <w:t xml:space="preserve">Figure </w:t>
       </w:r>
-      <w:fldSimple w:instr=" SEQ Figure \* ARABIC ">
-        <w:r>
-          <w:rPr>
-            <w:noProof/>
-          </w:rPr>
-          <w:t>1</w:t>
-        </w:r>
-      </w:fldSimple>
+      <w:r>
+        <w:fldChar w:fldCharType="begin"/>
+      </w:r>
+      <w:r>
+        <w:instrText xml:space="preserve"> SEQ Figure \* ARABIC </w:instrText>
+      </w:r>
+      <w:r>
+        <w:fldChar w:fldCharType="separate"/>
+      </w:r>
+      <w:r>
+        <w:rPr>
+          <w:noProof/>
+        </w:rPr>
+        <w:t>1</w:t>
+      </w:r>
+      <w:r>
+        <w:rPr>
+          <w:noProof/>
+        </w:rPr>
+        <w:fldChar w:fldCharType="end"/>
+      </w:r>
       <w:r>
         <w:t xml:space="preserve"> - </w:t>
       </w:r>
       <w:r>
         <w:t>Probabilité de donner une portée par femelle</w:t>
       </w:r>
+      <w:bookmarkEnd w:id="10"/>
     </w:p>
     <w:p>
       <w:r>
@@ -2605,7 +2918,7 @@
         </w:rPr>
         <w:lastRenderedPageBreak/>
         <mc:AlternateContent>
-          <mc:Choice xmlns:cx="http://schemas.microsoft.com/office/drawing/2014/chartex" xmlns:cx1="http://schemas.microsoft.com/office/drawing/2015/9/8/chartex" xmlns:w15="http://schemas.microsoft.com/office/word/2012/wordml" xmlns:w16se="http://schemas.microsoft.com/office/word/2015/wordml/symex" Requires="cx1">
+          <mc:Choice xmlns:w16se="http://schemas.microsoft.com/office/word/2015/wordml/symex" xmlns:w15="http://schemas.microsoft.com/office/word/2012/wordml" xmlns:cx1="http://schemas.microsoft.com/office/drawing/2015/9/8/chartex" xmlns:cx="http://schemas.microsoft.com/office/drawing/2014/chartex" Requires="cx1">
             <w:drawing>
               <wp:inline distT="0" distB="0" distL="0" distR="0" wp14:anchorId="4401EAA7" wp14:editId="37F9CFB5">
                 <wp:extent cx="4572000" cy="2743200"/>
@@ -2666,23 +2979,38 @@
       <w:pPr>
         <w:pStyle w:val="Lgende"/>
       </w:pPr>
+      <w:bookmarkStart w:id="11" w:name="_Toc435721648"/>
       <w:r>
         <w:t xml:space="preserve">Figure </w:t>
       </w:r>
-      <w:fldSimple w:instr=" SEQ Figure \* ARABIC ">
-        <w:r>
-          <w:rPr>
-            <w:noProof/>
-          </w:rPr>
-          <w:t>2</w:t>
-        </w:r>
-      </w:fldSimple>
+      <w:r>
+        <w:fldChar w:fldCharType="begin"/>
+      </w:r>
+      <w:r>
+        <w:instrText xml:space="preserve"> SEQ Figure \* ARABIC </w:instrText>
+      </w:r>
+      <w:r>
+        <w:fldChar w:fldCharType="separate"/>
+      </w:r>
+      <w:r>
+        <w:rPr>
+          <w:noProof/>
+        </w:rPr>
+        <w:t>2</w:t>
+      </w:r>
+      <w:r>
+        <w:rPr>
+          <w:noProof/>
+        </w:rPr>
+        <w:fldChar w:fldCharType="end"/>
+      </w:r>
       <w:r>
         <w:t xml:space="preserve"> - </w:t>
       </w:r>
       <w:r>
         <w:t>Probabilité du nombre de portées par an</w:t>
       </w:r>
+      <w:bookmarkEnd w:id="11"/>
     </w:p>
     <w:p>
       <w:r>
@@ -2699,11 +3027,11 @@
       <w:pPr>
         <w:pStyle w:val="Titre1"/>
       </w:pPr>
-      <w:bookmarkStart w:id="10" w:name="_Toc435689192"/>
+      <w:bookmarkStart w:id="12" w:name="_Toc435721624"/>
       <w:r>
         <w:t>Naissance des lapins</w:t>
       </w:r>
-      <w:bookmarkEnd w:id="10"/>
+      <w:bookmarkEnd w:id="12"/>
     </w:p>
     <w:p>
       <w:r>
@@ -2774,12 +3102,12 @@
       <w:pPr>
         <w:pStyle w:val="Titre1"/>
       </w:pPr>
-      <w:bookmarkStart w:id="11" w:name="_Toc435689193"/>
+      <w:bookmarkStart w:id="13" w:name="_Toc435721625"/>
       <w:r>
         <w:lastRenderedPageBreak/>
         <w:t>Vieillissement et mortalité</w:t>
       </w:r>
-      <w:bookmarkEnd w:id="11"/>
+      <w:bookmarkEnd w:id="13"/>
     </w:p>
     <w:p>
       <w:r>
@@ -2851,11 +3179,11 @@
             <v:path o:extrusionok="f" gradientshapeok="t" o:connecttype="rect"/>
             <o:lock v:ext="edit" aspectratio="t"/>
           </v:shapetype>
-          <v:shape id="_x0000_s1026" type="#_x0000_t75" style="position:absolute;left:0;text-align:left;margin-left:0;margin-top:.3pt;width:509.5pt;height:264.6pt;z-index:251659264;mso-position-horizontal:center;mso-position-horizontal-relative:text;mso-position-vertical:absolute;mso-position-vertical-relative:text">
+          <v:shape id="_x0000_s1026" type="#_x0000_t75" style="position:absolute;left:0;text-align:left;margin-left:0;margin-top:.6pt;width:491.95pt;height:270.85pt;z-index:251659264;mso-position-horizontal:center;mso-position-horizontal-relative:text;mso-position-vertical:absolute;mso-position-vertical-relative:text">
             <v:imagedata r:id="rId17" o:title=""/>
             <w10:wrap type="square"/>
           </v:shape>
-          <o:OLEObject Type="Embed" ProgID="Excel.Sheet.12" ShapeID="_x0000_s1026" DrawAspect="Content" ObjectID="_1509431035" r:id="rId18"/>
+          <o:OLEObject Type="Embed" ProgID="Excel.Sheet.12" ShapeID="_x0000_s1026" DrawAspect="Content" ObjectID="_1509463489" r:id="rId18"/>
         </w:pict>
       </w:r>
     </w:p>
@@ -2863,17 +3191,31 @@
       <w:pPr>
         <w:pStyle w:val="Lgende"/>
       </w:pPr>
+      <w:bookmarkStart w:id="14" w:name="_Toc435721649"/>
       <w:r>
         <w:t xml:space="preserve">Figure </w:t>
       </w:r>
-      <w:fldSimple w:instr=" SEQ Figure \* ARABIC ">
-        <w:r>
-          <w:rPr>
-            <w:noProof/>
-          </w:rPr>
-          <w:t>3</w:t>
-        </w:r>
-      </w:fldSimple>
+      <w:r>
+        <w:fldChar w:fldCharType="begin"/>
+      </w:r>
+      <w:r>
+        <w:instrText xml:space="preserve"> SEQ Figure \* ARABIC </w:instrText>
+      </w:r>
+      <w:r>
+        <w:fldChar w:fldCharType="separate"/>
+      </w:r>
+      <w:r>
+        <w:rPr>
+          <w:noProof/>
+        </w:rPr>
+        <w:t>3</w:t>
+      </w:r>
+      <w:r>
+        <w:rPr>
+          <w:noProof/>
+        </w:rPr>
+        <w:fldChar w:fldCharType="end"/>
+      </w:r>
       <w:r>
         <w:t xml:space="preserve"> - </w:t>
       </w:r>
@@ -2886,12 +3228,13 @@
       <w:r>
         <w:t xml:space="preserve"> des lapins en fonction de leur âge</w:t>
       </w:r>
+      <w:bookmarkEnd w:id="14"/>
     </w:p>
     <w:p>
       <w:pPr>
         <w:pStyle w:val="Titre"/>
       </w:pPr>
-      <w:bookmarkStart w:id="12" w:name="_Toc435689194"/>
+      <w:bookmarkStart w:id="15" w:name="_Toc435721626"/>
       <w:r>
         <w:lastRenderedPageBreak/>
         <w:t>S</w:t>
@@ -2902,17 +3245,17 @@
       <w:r>
         <w:t xml:space="preserve"> retenue</w:t>
       </w:r>
-      <w:bookmarkEnd w:id="12"/>
+      <w:bookmarkEnd w:id="15"/>
     </w:p>
     <w:p>
       <w:pPr>
         <w:pStyle w:val="Titre1"/>
       </w:pPr>
-      <w:bookmarkStart w:id="13" w:name="_Toc435689195"/>
+      <w:bookmarkStart w:id="16" w:name="_Toc435721627"/>
       <w:r>
         <w:t>Organisation du code</w:t>
       </w:r>
-      <w:bookmarkEnd w:id="13"/>
+      <w:bookmarkEnd w:id="16"/>
     </w:p>
     <w:p>
       <w:r>
@@ -3238,11 +3581,11 @@
       <w:pPr>
         <w:pStyle w:val="Titre1"/>
       </w:pPr>
-      <w:bookmarkStart w:id="14" w:name="_Toc435689196"/>
+      <w:bookmarkStart w:id="17" w:name="_Toc435721628"/>
       <w:r>
         <w:t>Simulation</w:t>
       </w:r>
-      <w:bookmarkEnd w:id="14"/>
+      <w:bookmarkEnd w:id="17"/>
     </w:p>
     <w:p>
       <w:r>
@@ -3253,11 +3596,11 @@
       <w:pPr>
         <w:pStyle w:val="Titre2"/>
       </w:pPr>
-      <w:bookmarkStart w:id="15" w:name="_Toc435689197"/>
+      <w:bookmarkStart w:id="18" w:name="_Toc435721629"/>
       <w:r>
         <w:t>Contextualisation de notre simulation</w:t>
       </w:r>
-      <w:bookmarkEnd w:id="15"/>
+      <w:bookmarkEnd w:id="18"/>
     </w:p>
     <w:p>
       <w:r>
@@ -3386,11 +3729,11 @@
       <w:pPr>
         <w:pStyle w:val="Titre2"/>
       </w:pPr>
-      <w:bookmarkStart w:id="16" w:name="_Toc435689198"/>
+      <w:bookmarkStart w:id="19" w:name="_Toc435721630"/>
       <w:r>
         <w:t>Vieillissement de population</w:t>
       </w:r>
-      <w:bookmarkEnd w:id="16"/>
+      <w:bookmarkEnd w:id="19"/>
     </w:p>
     <w:p>
       <w:r>
@@ -3640,11 +3983,11 @@
       <w:pPr>
         <w:pStyle w:val="Titre2"/>
       </w:pPr>
-      <w:bookmarkStart w:id="17" w:name="_Toc435689199"/>
+      <w:bookmarkStart w:id="20" w:name="_Toc435721631"/>
       <w:r>
         <w:t>Naissance de lapereaux</w:t>
       </w:r>
-      <w:bookmarkEnd w:id="17"/>
+      <w:bookmarkEnd w:id="20"/>
     </w:p>
     <w:p>
       <w:r>
@@ -4123,13 +4466,7 @@
             <w:rPr>
               <w:rFonts w:ascii="Cambria Math" w:hAnsi="Cambria Math"/>
             </w:rPr>
-            <m:t>*probabilité de portée*nombre de femell</m:t>
-          </m:r>
-          <m:r>
-            <w:rPr>
-              <w:rFonts w:ascii="Cambria Math" w:hAnsi="Cambria Math"/>
-            </w:rPr>
-            <m:t>es</m:t>
+            <m:t>*probabilité de portée*nombre de femelles</m:t>
           </m:r>
         </m:oMath>
       </m:oMathPara>
@@ -4394,7 +4731,7 @@
           <w:rFonts w:eastAsiaTheme="minorEastAsia"/>
         </w:rPr>
       </w:pPr>
-      <w:bookmarkStart w:id="18" w:name="_Toc435689200"/>
+      <w:bookmarkStart w:id="21" w:name="_Toc435721632"/>
       <w:r>
         <w:rPr>
           <w:rFonts w:eastAsiaTheme="minorEastAsia"/>
@@ -4402,7 +4739,7 @@
         <w:lastRenderedPageBreak/>
         <w:t>Utilisation du programme</w:t>
       </w:r>
-      <w:bookmarkEnd w:id="18"/>
+      <w:bookmarkEnd w:id="21"/>
     </w:p>
     <w:p>
       <w:r>
@@ -4459,11 +4796,11 @@
       <w:pPr>
         <w:pStyle w:val="Titre2"/>
       </w:pPr>
-      <w:bookmarkStart w:id="19" w:name="_Toc435689201"/>
+      <w:bookmarkStart w:id="22" w:name="_Toc435721633"/>
       <w:r>
         <w:t>Structure du fichier de sortie</w:t>
       </w:r>
-      <w:bookmarkEnd w:id="19"/>
+      <w:bookmarkEnd w:id="22"/>
     </w:p>
     <w:p>
       <w:r>
@@ -4769,7 +5106,7 @@
       <w:pPr>
         <w:pStyle w:val="Titre"/>
       </w:pPr>
-      <w:bookmarkStart w:id="20" w:name="_Toc435689202"/>
+      <w:bookmarkStart w:id="23" w:name="_Toc435721634"/>
       <w:r>
         <w:lastRenderedPageBreak/>
         <w:t>Analyse des r</w:t>
@@ -4777,7 +5114,7 @@
       <w:r>
         <w:t>ésultats</w:t>
       </w:r>
-      <w:bookmarkEnd w:id="20"/>
+      <w:bookmarkEnd w:id="23"/>
     </w:p>
     <w:p>
       <w:r>
@@ -4807,13 +5144,26 @@
       <w:pPr>
         <w:pStyle w:val="Titre1"/>
       </w:pPr>
-      <w:bookmarkStart w:id="21" w:name="_Toc435689203"/>
+      <w:bookmarkStart w:id="24" w:name="_Toc435721635"/>
+      <w:r>
+        <w:t>Simulations</w:t>
+      </w:r>
+      <w:bookmarkEnd w:id="24"/>
+    </w:p>
+    <w:p>
+      <w:pPr>
+        <w:pStyle w:val="Titre2"/>
+      </w:pPr>
+      <w:bookmarkStart w:id="25" w:name="_Toc435721636"/>
       <w:r>
         <w:t>Simulation sur 1 an</w:t>
       </w:r>
-      <w:bookmarkEnd w:id="21"/>
-    </w:p>
-    <w:p>
+      <w:bookmarkEnd w:id="25"/>
+    </w:p>
+    <w:p>
+      <w:pPr>
+        <w:pStyle w:val="Sansinterligne"/>
+      </w:pPr>
       <w:r>
         <w:rPr>
           <w:noProof/>
@@ -4863,20 +5213,35 @@
                                 <w:noProof/>
                               </w:rPr>
                             </w:pPr>
+                            <w:bookmarkStart w:id="26" w:name="_Toc435721650"/>
                             <w:r>
                               <w:t xml:space="preserve">Figure </w:t>
                             </w:r>
-                            <w:fldSimple w:instr=" SEQ Figure \* ARABIC ">
-                              <w:r>
-                                <w:rPr>
-                                  <w:noProof/>
-                                </w:rPr>
-                                <w:t>4</w:t>
-                              </w:r>
-                            </w:fldSimple>
+                            <w:r>
+                              <w:fldChar w:fldCharType="begin"/>
+                            </w:r>
+                            <w:r>
+                              <w:instrText xml:space="preserve"> SEQ Figure \* ARABIC </w:instrText>
+                            </w:r>
+                            <w:r>
+                              <w:fldChar w:fldCharType="separate"/>
+                            </w:r>
+                            <w:r>
+                              <w:rPr>
+                                <w:noProof/>
+                              </w:rPr>
+                              <w:t>4</w:t>
+                            </w:r>
+                            <w:r>
+                              <w:rPr>
+                                <w:noProof/>
+                              </w:rPr>
+                              <w:fldChar w:fldCharType="end"/>
+                            </w:r>
                             <w:r>
                               <w:t xml:space="preserve"> - Répartition de la population et proportion mâles/femelles sur 1 an</w:t>
                             </w:r>
+                            <w:bookmarkEnd w:id="26"/>
                           </w:p>
                         </w:txbxContent>
                       </wps:txbx>
@@ -4898,7 +5263,7 @@
                 <v:stroke joinstyle="miter"/>
                 <v:path gradientshapeok="t" o:connecttype="rect"/>
               </v:shapetype>
-              <v:shape id="Zone de texte 4" o:spid="_x0000_s1026" type="#_x0000_t202" style="position:absolute;left:0;text-align:left;margin-left:-29.7pt;margin-top:212.15pt;width:512.7pt;height:.05pt;z-index:251663360;visibility:visible;mso-wrap-style:square;mso-wrap-distance-left:9pt;mso-wrap-distance-top:0;mso-wrap-distance-right:9pt;mso-wrap-distance-bottom:0;mso-position-horizontal:absolute;mso-position-horizontal-relative:text;mso-position-vertical:absolute;mso-position-vertical-relative:text;v-text-anchor:top" o:gfxdata="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" stroked="f">
+              <v:shape id="Zone de texte 4" o:spid="_x0000_s1026" type="#_x0000_t202" style="position:absolute;margin-left:-29.7pt;margin-top:212.15pt;width:512.7pt;height:.05pt;z-index:251663360;visibility:visible;mso-wrap-style:square;mso-wrap-distance-left:9pt;mso-wrap-distance-top:0;mso-wrap-distance-right:9pt;mso-wrap-distance-bottom:0;mso-position-horizontal:absolute;mso-position-horizontal-relative:text;mso-position-vertical:absolute;mso-position-vertical-relative:text;v-text-anchor:top" o:gfxdata="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" stroked="f">
                 <v:textbox style="mso-fit-shape-to-text:t" inset="0,0,0,0">
                   <w:txbxContent>
                     <w:p>
@@ -4908,6 +5273,137 @@
                           <w:noProof/>
                         </w:rPr>
                       </w:pPr>
+                      <w:bookmarkStart w:id="27" w:name="_Toc435721650"/>
+                      <w:r>
+                        <w:t xml:space="preserve">Figure </w:t>
+                      </w:r>
+                      <w:r>
+                        <w:fldChar w:fldCharType="begin"/>
+                      </w:r>
+                      <w:r>
+                        <w:instrText xml:space="preserve"> SEQ Figure \* ARABIC </w:instrText>
+                      </w:r>
+                      <w:r>
+                        <w:fldChar w:fldCharType="separate"/>
+                      </w:r>
+                      <w:r>
+                        <w:rPr>
+                          <w:noProof/>
+                        </w:rPr>
+                        <w:t>4</w:t>
+                      </w:r>
+                      <w:r>
+                        <w:rPr>
+                          <w:noProof/>
+                        </w:rPr>
+                        <w:fldChar w:fldCharType="end"/>
+                      </w:r>
+                      <w:r>
+                        <w:t xml:space="preserve"> - Répartition de la population et proportion mâles/femelles sur 1 an</w:t>
+                      </w:r>
+                      <w:bookmarkEnd w:id="27"/>
+                    </w:p>
+                  </w:txbxContent>
+                </v:textbox>
+                <w10:wrap type="square"/>
+              </v:shape>
+            </w:pict>
+          </mc:Fallback>
+        </mc:AlternateContent>
+      </w:r>
+      <w:r>
+        <w:rPr>
+          <w:noProof/>
+        </w:rPr>
+        <mc:AlternateContent>
+          <mc:Choice Requires="wps">
+            <w:drawing>
+              <wp:anchor distT="0" distB="0" distL="114300" distR="114300" simplePos="0" relativeHeight="251665408" behindDoc="0" locked="0" layoutInCell="1" allowOverlap="1" wp14:anchorId="73E192AE" wp14:editId="2FC503DD">
+                <wp:simplePos x="0" y="0"/>
+                <wp:positionH relativeFrom="column">
+                  <wp:posOffset>-377190</wp:posOffset>
+                </wp:positionH>
+                <wp:positionV relativeFrom="paragraph">
+                  <wp:posOffset>2694940</wp:posOffset>
+                </wp:positionV>
+                <wp:extent cx="6513830" cy="635"/>
+                <wp:effectExtent l="0" t="0" r="0" b="0"/>
+                <wp:wrapSquare wrapText="bothSides"/>
+                <wp:docPr id="5" name="Zone de texte 5"/>
+                <wp:cNvGraphicFramePr/>
+                <a:graphic xmlns:a="http://schemas.openxmlformats.org/drawingml/2006/main">
+                  <a:graphicData uri="http://schemas.microsoft.com/office/word/2010/wordprocessingShape">
+                    <wps:wsp>
+                      <wps:cNvSpPr txBox="1"/>
+                      <wps:spPr>
+                        <a:xfrm>
+                          <a:off x="0" y="0"/>
+                          <a:ext cx="6513830" cy="635"/>
+                        </a:xfrm>
+                        <a:prstGeom prst="rect">
+                          <a:avLst/>
+                        </a:prstGeom>
+                        <a:solidFill>
+                          <a:prstClr val="white"/>
+                        </a:solidFill>
+                        <a:ln>
+                          <a:noFill/>
+                        </a:ln>
+                        <a:effectLst/>
+                      </wps:spPr>
+                      <wps:txbx>
+                        <w:txbxContent>
+                          <w:p>
+                            <w:pPr>
+                              <w:pStyle w:val="Lgende"/>
+                              <w:rPr>
+                                <w:noProof/>
+                              </w:rPr>
+                            </w:pPr>
+                            <w:bookmarkStart w:id="28" w:name="_Toc435721651"/>
+                            <w:r>
+                              <w:t xml:space="preserve">Figure </w:t>
+                            </w:r>
+                            <w:fldSimple w:instr=" SEQ Figure \* ARABIC ">
+                              <w:r>
+                                <w:rPr>
+                                  <w:noProof/>
+                                </w:rPr>
+                                <w:t>5</w:t>
+                              </w:r>
+                            </w:fldSimple>
+                            <w:r>
+                              <w:t xml:space="preserve"> - Evolution de la population et répartition des sexes sur 1 an</w:t>
+                            </w:r>
+                            <w:bookmarkEnd w:id="28"/>
+                          </w:p>
+                        </w:txbxContent>
+                      </wps:txbx>
+                      <wps:bodyPr rot="0" spcFirstLastPara="0" vertOverflow="overflow" horzOverflow="overflow" vert="horz" wrap="square" lIns="0" tIns="0" rIns="0" bIns="0" numCol="1" spcCol="0" rtlCol="0" fromWordArt="0" anchor="t" anchorCtr="0" forceAA="0" compatLnSpc="1">
+                        <a:prstTxWarp prst="textNoShape">
+                          <a:avLst/>
+                        </a:prstTxWarp>
+                        <a:spAutoFit/>
+                      </wps:bodyPr>
+                    </wps:wsp>
+                  </a:graphicData>
+                </a:graphic>
+              </wp:anchor>
+            </w:drawing>
+          </mc:Choice>
+          <mc:Fallback>
+            <w:pict>
+              <v:shape id="Zone de texte 5" o:spid="_x0000_s1027" type="#_x0000_t202" style="position:absolute;margin-left:-29.7pt;margin-top:212.2pt;width:512.9pt;height:.05pt;z-index:251665408;visibility:visible;mso-wrap-style:square;mso-wrap-distance-left:9pt;mso-wrap-distance-top:0;mso-wrap-distance-right:9pt;mso-wrap-distance-bottom:0;mso-position-horizontal:absolute;mso-position-horizontal-relative:text;mso-position-vertical:absolute;mso-position-vertical-relative:text;v-text-anchor:top" o:gfxdata="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" stroked="f">
+                <v:textbox style="mso-fit-shape-to-text:t" inset="0,0,0,0">
+                  <w:txbxContent>
+                    <w:p>
+                      <w:pPr>
+                        <w:pStyle w:val="Lgende"/>
+                        <w:rPr>
+                          <w:noProof/>
+                        </w:rPr>
+                      </w:pPr>
+                      <w:bookmarkStart w:id="29" w:name="_Toc435721651"/>
                       <w:r>
                         <w:t xml:space="preserve">Figure </w:t>
                       </w:r>
@@ -4916,12 +5412,13 @@
                           <w:rPr>
                             <w:noProof/>
                           </w:rPr>
-                          <w:t>4</w:t>
+                          <w:t>5</w:t>
                         </w:r>
                       </w:fldSimple>
                       <w:r>
-                        <w:t xml:space="preserve"> - Répartition de la population et proportion mâles/femelles sur 1 an</w:t>
+                        <w:t xml:space="preserve"> - Evolution de la population et répartition des sexes sur 1 an</w:t>
                       </w:r>
+                      <w:bookmarkEnd w:id="29"/>
                     </w:p>
                   </w:txbxContent>
                 </v:textbox>
@@ -4936,45 +5433,46 @@
           <w:noProof/>
         </w:rPr>
         <w:pict w14:anchorId="60019A8E">
-          <v:shape id="_x0000_s1030" type="#_x0000_t75" style="position:absolute;left:0;text-align:left;margin-left:0;margin-top:4.8pt;width:512.9pt;height:202.6pt;z-index:251661312;mso-position-horizontal:center;mso-position-horizontal-relative:text;mso-position-vertical:absolute;mso-position-vertical-relative:text">
+          <v:shape id="_x0000_s1030" type="#_x0000_t75" style="position:absolute;margin-left:0;margin-top:4.8pt;width:512.9pt;height:202.6pt;z-index:251661312;mso-position-horizontal:center;mso-position-horizontal-relative:text;mso-position-vertical:absolute;mso-position-vertical-relative:text">
             <v:imagedata r:id="rId19" o:title=""/>
             <w10:wrap type="square"/>
           </v:shape>
-          <o:OLEObject Type="Embed" ProgID="Excel.Sheet.12" ShapeID="_x0000_s1030" DrawAspect="Content" ObjectID="_1509431036" r:id="rId20"/>
+          <o:OLEObject Type="Embed" ProgID="Excel.Sheet.12" ShapeID="_x0000_s1030" DrawAspect="Content" ObjectID="_1509463490" r:id="rId20"/>
         </w:pict>
       </w:r>
       <w:r>
-        <w:t>Nous observons que pour une simulation d'un an, la population ne semble pas suivre une loi exponentielle. On peut remarquer cependant que la proportion mâles/femelles reste constante au fil de la simulation.</w:t>
-      </w:r>
-    </w:p>
-    <w:p>
-      <w:pPr>
-        <w:pStyle w:val="Titre1"/>
-      </w:pPr>
-      <w:bookmarkStart w:id="22" w:name="_Toc435689204"/>
+        <w:t xml:space="preserve">Après 5000 simulations, nous obtenons une moyenne de 7.13 lapins et un intervalle de confiance de </w:t>
+      </w:r>
+      <w:r>
+        <w:t>[6.96 ; 7.29]</w:t>
+      </w:r>
+      <w:r>
+        <w:t>. Cette première année n'est donc pas représentative de l'évolution de la population.</w:t>
+      </w:r>
+    </w:p>
+    <w:p>
+      <w:pPr>
+        <w:pStyle w:val="Titre2"/>
+      </w:pPr>
+      <w:bookmarkStart w:id="30" w:name="_Toc435721637"/>
       <w:r>
         <w:lastRenderedPageBreak/>
-        <w:t xml:space="preserve">Simulation sur </w:t>
-      </w:r>
-      <w:r>
-        <w:t>20</w:t>
-      </w:r>
-      <w:r>
-        <w:t xml:space="preserve"> ans</w:t>
-      </w:r>
-      <w:bookmarkEnd w:id="22"/>
+        <w:t>Simulation sur 2 ans</w:t>
+      </w:r>
+      <w:bookmarkEnd w:id="30"/>
     </w:p>
     <w:p>
       <w:pPr>
         <w:pStyle w:val="Sansinterligne"/>
+        <w:keepNext/>
         <w:jc w:val="center"/>
       </w:pPr>
       <w:r>
-        <w:object w:dxaOrig="6419" w:dyaOrig="4052" w14:anchorId="69BB34E0">
-          <v:shape id="_x0000_i1028" type="#_x0000_t75" style="width:342.15pt;height:194.7pt" o:ole="" o:allowoverlap="f">
+        <w:object w:dxaOrig="7699" w:dyaOrig="4340" w14:anchorId="7993BFD2">
+          <v:shape id="_x0000_i1028" type="#_x0000_t75" style="width:384.95pt;height:217pt" o:ole="">
             <v:imagedata r:id="rId21" o:title=""/>
           </v:shape>
-          <o:OLEObject Type="Embed" ProgID="Excel.Sheet.12" ShapeID="_x0000_i1028" DrawAspect="Content" ObjectID="_1509431031" r:id="rId22"/>
+          <o:OLEObject Type="Embed" ProgID="Excel.Sheet.12" ShapeID="_x0000_i1028" DrawAspect="Content" ObjectID="_1509463484" r:id="rId22"/>
         </w:object>
       </w:r>
     </w:p>
@@ -4982,6 +5480,7 @@
       <w:pPr>
         <w:pStyle w:val="Lgende"/>
       </w:pPr>
+      <w:bookmarkStart w:id="31" w:name="_Toc435721652"/>
       <w:r>
         <w:t xml:space="preserve">Figure </w:t>
       </w:r>
@@ -4990,37 +5489,122 @@
           <w:rPr>
             <w:noProof/>
           </w:rPr>
-          <w:t>5</w:t>
+          <w:t>6</w:t>
         </w:r>
       </w:fldSimple>
       <w:r>
-        <w:t xml:space="preserve"> - Répartition de la population sur 20 ans</w:t>
-      </w:r>
-    </w:p>
-    <w:p>
-      <w:r>
-        <w:t>Cette fois ci, nous observons que la population croît vraiment selon une loi exponentielle. Ceci est cohérent, car plus il y a de lapins, plus on obtiendra de lapereaux et plus la population augmentera.</w:t>
-      </w:r>
-    </w:p>
+        <w:t xml:space="preserve"> - Evolution de la population sur 2 ans</w:t>
+      </w:r>
+      <w:bookmarkEnd w:id="31"/>
+    </w:p>
+    <w:p>
+      <w:r>
+        <w:t xml:space="preserve">Après nos simulations, nous obtenons une moyenne de 23.9 et un intervalle de confiance </w:t>
+      </w:r>
+      <w:r>
+        <w:t>[23.25 ; 24.66]</w:t>
+      </w:r>
+      <w:r>
+        <w:t>.Nous pouvons clairement observer que la population a triplé par rapport à la population de la 1</w:t>
+      </w:r>
+      <w:r>
+        <w:rPr>
+          <w:vertAlign w:val="superscript"/>
+        </w:rPr>
+        <w:t>ère</w:t>
+      </w:r>
+      <w:r>
+        <w:t xml:space="preserve"> année. Nous constatons aussi qu'il y a plus de morts que de naissances dans les mois d'hiver, ce qui est un résultat cohérent.</w:t>
+      </w:r>
+    </w:p>
+    <w:p>
+      <w:pPr>
+        <w:pStyle w:val="Titre2"/>
+      </w:pPr>
+      <w:bookmarkStart w:id="32" w:name="_Toc435721638"/>
+      <w:r>
+        <w:t>Simulation sur 3 ans</w:t>
+      </w:r>
+      <w:bookmarkEnd w:id="32"/>
+    </w:p>
+    <w:p>
+      <w:pPr>
+        <w:pStyle w:val="Sansinterligne"/>
+        <w:keepNext/>
+        <w:jc w:val="center"/>
+      </w:pPr>
+      <w:r>
+        <w:object w:dxaOrig="7699" w:dyaOrig="4340" w14:anchorId="35384B20">
+          <v:shape id="_x0000_i1029" type="#_x0000_t75" style="width:384.95pt;height:217pt" o:ole="">
+            <v:imagedata r:id="rId23" o:title=""/>
+          </v:shape>
+          <o:OLEObject Type="Embed" ProgID="Excel.Sheet.12" ShapeID="_x0000_i1029" DrawAspect="Content" ObjectID="_1509463485" r:id="rId24"/>
+        </w:object>
+      </w:r>
+    </w:p>
+    <w:p>
+      <w:pPr>
+        <w:pStyle w:val="Lgende"/>
+      </w:pPr>
+      <w:bookmarkStart w:id="33" w:name="_Toc435721653"/>
+      <w:r>
+        <w:t xml:space="preserve">Figure </w:t>
+      </w:r>
+      <w:fldSimple w:instr=" SEQ Figure \* ARABIC ">
+        <w:r>
+          <w:rPr>
+            <w:noProof/>
+          </w:rPr>
+          <w:t>7</w:t>
+        </w:r>
+      </w:fldSimple>
+      <w:r>
+        <w:t xml:space="preserve"> - Evolution de la population sur 3 ans</w:t>
+      </w:r>
+      <w:bookmarkEnd w:id="33"/>
+    </w:p>
+    <w:p>
+      <w:r>
+        <w:t xml:space="preserve">On voit que la population continue de croître de manière significative. Nous avons à présent une moyenne de 84.7 et un intervalle de confiance </w:t>
+      </w:r>
+      <w:r>
+        <w:t>[82.03 ; 87.35]</w:t>
+      </w:r>
+      <w:r>
+        <w:t>. La population a donc été encore multipliée par 3.5.</w:t>
+      </w:r>
+    </w:p>
+    <w:p>
+      <w:pPr>
+        <w:pStyle w:val="Titre2"/>
+      </w:pPr>
+      <w:bookmarkStart w:id="34" w:name="_Toc435721639"/>
+      <w:r>
+        <w:t>Interprétation</w:t>
+      </w:r>
+      <w:bookmarkEnd w:id="34"/>
+    </w:p>
+    <w:p/>
     <w:p>
       <w:pPr>
         <w:pStyle w:val="Titre1"/>
       </w:pPr>
-      <w:bookmarkStart w:id="23" w:name="_Toc435689205"/>
-      <w:r>
+      <w:bookmarkStart w:id="35" w:name="_Toc435721640"/>
+      <w:r>
+        <w:lastRenderedPageBreak/>
         <w:t>Comparaison du nombre de réplications</w:t>
       </w:r>
-      <w:bookmarkEnd w:id="23"/>
+      <w:bookmarkEnd w:id="35"/>
     </w:p>
     <w:p>
       <w:pPr>
         <w:pStyle w:val="Titre2"/>
       </w:pPr>
-      <w:bookmarkStart w:id="24" w:name="_Toc435689206"/>
+      <w:bookmarkStart w:id="36" w:name="_Toc435721641"/>
       <w:r>
         <w:t>Simulation sur 20 ans et 50 réplications</w:t>
       </w:r>
-      <w:bookmarkEnd w:id="24"/>
+      <w:bookmarkEnd w:id="36"/>
     </w:p>
     <w:p>
       <w:r>
@@ -5073,9 +5657,9 @@
       <w:r>
         <w:object w:dxaOrig="4979" w:dyaOrig="4052" w14:anchorId="4B53C3F6">
           <v:shape id="_x0000_i1025" type="#_x0000_t75" style="width:265.15pt;height:194.7pt" o:ole="">
-            <v:imagedata r:id="rId23" o:title=""/>
+            <v:imagedata r:id="rId25" o:title=""/>
           </v:shape>
-          <o:OLEObject Type="Embed" ProgID="Excel.Sheet.12" ShapeID="_x0000_i1025" DrawAspect="Content" ObjectID="_1509431032" r:id="rId24"/>
+          <o:OLEObject Type="Embed" ProgID="Excel.Sheet.12" ShapeID="_x0000_i1025" DrawAspect="Content" ObjectID="_1509463486" r:id="rId26"/>
         </w:object>
       </w:r>
     </w:p>
@@ -5083,20 +5667,35 @@
       <w:pPr>
         <w:pStyle w:val="Lgende"/>
       </w:pPr>
+      <w:bookmarkStart w:id="37" w:name="_Toc435721654"/>
       <w:r>
         <w:t xml:space="preserve">Figure </w:t>
       </w:r>
-      <w:fldSimple w:instr=" SEQ Figure \* ARABIC ">
-        <w:r>
-          <w:rPr>
-            <w:noProof/>
-          </w:rPr>
-          <w:t>6</w:t>
-        </w:r>
-      </w:fldSimple>
+      <w:r>
+        <w:fldChar w:fldCharType="begin"/>
+      </w:r>
+      <w:r>
+        <w:instrText xml:space="preserve"> SEQ Figure \* ARABIC </w:instrText>
+      </w:r>
+      <w:r>
+        <w:fldChar w:fldCharType="separate"/>
+      </w:r>
+      <w:r>
+        <w:rPr>
+          <w:noProof/>
+        </w:rPr>
+        <w:t>8</w:t>
+      </w:r>
+      <w:r>
+        <w:rPr>
+          <w:noProof/>
+        </w:rPr>
+        <w:fldChar w:fldCharType="end"/>
+      </w:r>
       <w:r>
         <w:t xml:space="preserve"> - Intervalle de confiance sur 50 réplications</w:t>
       </w:r>
+      <w:bookmarkEnd w:id="37"/>
     </w:p>
     <w:p>
       <w:r>
@@ -5114,19 +5713,37 @@
     </w:p>
     <w:p>
       <w:r>
+        <w:t>Nous pouvons remarquer que l'intervalle de confiance est plutôt large. Nous allons donc effectuer plus de réplications.</w:t>
+      </w:r>
+    </w:p>
+    <w:p>
+      <w:pPr>
+        <w:spacing w:before="0"/>
+        <w:ind w:firstLine="0"/>
+        <w:jc w:val="left"/>
+        <w:rPr>
+          <w:rFonts w:asciiTheme="majorHAnsi" w:eastAsiaTheme="majorEastAsia" w:hAnsiTheme="majorHAnsi" w:cstheme="majorBidi"/>
+          <w:b/>
+          <w:bCs/>
+          <w:color w:val="B01513" w:themeColor="accent1"/>
+          <w:sz w:val="26"/>
+          <w:szCs w:val="26"/>
+        </w:rPr>
+      </w:pPr>
+      <w:r>
+        <w:br w:type="page"/>
+      </w:r>
+    </w:p>
+    <w:p>
+      <w:pPr>
+        <w:pStyle w:val="Titre2"/>
+      </w:pPr>
+      <w:bookmarkStart w:id="38" w:name="_Toc435721642"/>
+      <w:r>
         <w:lastRenderedPageBreak/>
-        <w:t>Nous pouvons remarquer que l'intervalle de confiance est plutôt large. Nous allons donc effectuer plus de réplications.</w:t>
-      </w:r>
-    </w:p>
-    <w:p>
-      <w:pPr>
-        <w:pStyle w:val="Titre2"/>
-      </w:pPr>
-      <w:bookmarkStart w:id="25" w:name="_Toc435689207"/>
-      <w:r>
         <w:t>Simulation sur 20 ans et 5000 réplications</w:t>
       </w:r>
-      <w:bookmarkEnd w:id="25"/>
+      <w:bookmarkEnd w:id="38"/>
     </w:p>
     <w:p>
       <w:r>
@@ -5166,9 +5783,9 @@
       <w:r>
         <w:object w:dxaOrig="6259" w:dyaOrig="4052" w14:anchorId="5D6CB152">
           <v:shape id="_x0000_i1026" type="#_x0000_t75" style="width:312.65pt;height:202.6pt" o:ole="">
-            <v:imagedata r:id="rId25" o:title=""/>
+            <v:imagedata r:id="rId27" o:title=""/>
           </v:shape>
-          <o:OLEObject Type="Embed" ProgID="Excel.Sheet.12" ShapeID="_x0000_i1026" DrawAspect="Content" ObjectID="_1509431033" r:id="rId26"/>
+          <o:OLEObject Type="Embed" ProgID="Excel.Sheet.12" ShapeID="_x0000_i1026" DrawAspect="Content" ObjectID="_1509463487" r:id="rId28"/>
         </w:object>
       </w:r>
     </w:p>
@@ -5176,20 +5793,35 @@
       <w:pPr>
         <w:pStyle w:val="Lgende"/>
       </w:pPr>
+      <w:bookmarkStart w:id="39" w:name="_Toc435721655"/>
       <w:r>
         <w:t xml:space="preserve">Figure </w:t>
       </w:r>
-      <w:fldSimple w:instr=" SEQ Figure \* ARABIC ">
-        <w:r>
-          <w:rPr>
-            <w:noProof/>
-          </w:rPr>
-          <w:t>7</w:t>
-        </w:r>
-      </w:fldSimple>
+      <w:r>
+        <w:fldChar w:fldCharType="begin"/>
+      </w:r>
+      <w:r>
+        <w:instrText xml:space="preserve"> SEQ Figure \* ARABIC </w:instrText>
+      </w:r>
+      <w:r>
+        <w:fldChar w:fldCharType="separate"/>
+      </w:r>
+      <w:r>
+        <w:rPr>
+          <w:noProof/>
+        </w:rPr>
+        <w:t>9</w:t>
+      </w:r>
+      <w:r>
+        <w:rPr>
+          <w:noProof/>
+        </w:rPr>
+        <w:fldChar w:fldCharType="end"/>
+      </w:r>
       <w:r>
         <w:t xml:space="preserve"> - Intervalle de confiance avec 5 000 réplications</w:t>
       </w:r>
+      <w:bookmarkEnd w:id="39"/>
     </w:p>
     <w:p>
       <w:r>
@@ -5218,12 +5850,12 @@
       <w:pPr>
         <w:pStyle w:val="Titre1"/>
       </w:pPr>
-      <w:bookmarkStart w:id="26" w:name="_Toc435689208"/>
+      <w:bookmarkStart w:id="40" w:name="_Toc435721643"/>
       <w:r>
         <w:lastRenderedPageBreak/>
         <w:t>Analyse des performances</w:t>
       </w:r>
-      <w:bookmarkEnd w:id="26"/>
+      <w:bookmarkEnd w:id="40"/>
     </w:p>
     <w:p>
       <w:r>
@@ -5239,9 +5871,9 @@
       <w:r>
         <w:object w:dxaOrig="9011" w:dyaOrig="4628" w14:anchorId="6F6324C9">
           <v:shape id="_x0000_i1027" type="#_x0000_t75" style="width:450.1pt;height:231.85pt" o:ole="">
-            <v:imagedata r:id="rId27" o:title=""/>
+            <v:imagedata r:id="rId29" o:title=""/>
           </v:shape>
-          <o:OLEObject Type="Embed" ProgID="Excel.Sheet.12" ShapeID="_x0000_i1027" DrawAspect="Content" ObjectID="_1509431034" r:id="rId28"/>
+          <o:OLEObject Type="Embed" ProgID="Excel.Sheet.12" ShapeID="_x0000_i1027" DrawAspect="Content" ObjectID="_1509463488" r:id="rId30"/>
         </w:object>
       </w:r>
     </w:p>
@@ -5249,20 +5881,35 @@
       <w:pPr>
         <w:pStyle w:val="Lgende"/>
       </w:pPr>
+      <w:bookmarkStart w:id="41" w:name="_Toc435721656"/>
       <w:r>
         <w:t xml:space="preserve">Figure </w:t>
       </w:r>
-      <w:fldSimple w:instr=" SEQ Figure \* ARABIC ">
-        <w:r>
-          <w:rPr>
-            <w:noProof/>
-          </w:rPr>
-          <w:t>8</w:t>
-        </w:r>
-      </w:fldSimple>
+      <w:r>
+        <w:fldChar w:fldCharType="begin"/>
+      </w:r>
+      <w:r>
+        <w:instrText xml:space="preserve"> SEQ Figure \* ARABIC </w:instrText>
+      </w:r>
+      <w:r>
+        <w:fldChar w:fldCharType="separate"/>
+      </w:r>
+      <w:r>
+        <w:rPr>
+          <w:noProof/>
+        </w:rPr>
+        <w:t>10</w:t>
+      </w:r>
+      <w:r>
+        <w:rPr>
+          <w:noProof/>
+        </w:rPr>
+        <w:fldChar w:fldCharType="end"/>
+      </w:r>
       <w:r>
         <w:t xml:space="preserve"> - Temps d'exécution en fonction du nombre d'années</w:t>
       </w:r>
+      <w:bookmarkEnd w:id="41"/>
     </w:p>
     <w:p>
       <w:r>
@@ -5297,12 +5944,12 @@
       <w:pPr>
         <w:pStyle w:val="Titre"/>
       </w:pPr>
-      <w:bookmarkStart w:id="27" w:name="_Toc435689209"/>
+      <w:bookmarkStart w:id="42" w:name="_Toc435721644"/>
       <w:r>
         <w:lastRenderedPageBreak/>
         <w:t>Conclusion</w:t>
       </w:r>
-      <w:bookmarkEnd w:id="27"/>
+      <w:bookmarkEnd w:id="42"/>
     </w:p>
     <w:p>
       <w:r>
@@ -5347,147 +5994,817 @@
     </w:p>
     <w:p>
       <w:pPr>
-        <w:spacing w:before="0"/>
-        <w:ind w:firstLine="0"/>
-        <w:jc w:val="left"/>
-      </w:pPr>
-      <w:r>
-        <w:br w:type="page"/>
-      </w:r>
-    </w:p>
-    <w:bookmarkStart w:id="28" w:name="_Toc435689210" w:displacedByCustomXml="next"/>
-    <w:sdt>
-      <w:sdtPr>
+        <w:pStyle w:val="Titre1"/>
+      </w:pPr>
+      <w:bookmarkStart w:id="43" w:name="_Toc435721645"/>
+      <w:r>
+        <w:t>Références</w:t>
+      </w:r>
+      <w:bookmarkEnd w:id="43"/>
+    </w:p>
+    <w:p>
+      <w:pPr>
+        <w:pStyle w:val="Bibliographie"/>
+        <w:ind w:left="720" w:hanging="720"/>
         <w:rPr>
-          <w:rFonts w:asciiTheme="minorHAnsi" w:eastAsiaTheme="minorHAnsi" w:hAnsiTheme="minorHAnsi" w:cstheme="minorBidi"/>
-          <w:b w:val="0"/>
-          <w:bCs w:val="0"/>
-          <w:color w:val="auto"/>
-          <w:sz w:val="22"/>
-          <w:szCs w:val="22"/>
+          <w:noProof/>
         </w:rPr>
-        <w:id w:val="-712267748"/>
-        <w:docPartObj>
-          <w:docPartGallery w:val="Bibliographies"/>
-          <w:docPartUnique/>
-        </w:docPartObj>
-      </w:sdtPr>
-      <w:sdtContent>
-        <w:p>
-          <w:pPr>
-            <w:pStyle w:val="Titre1"/>
-          </w:pPr>
-          <w:r>
-            <w:t>Références</w:t>
-          </w:r>
-          <w:bookmarkEnd w:id="28"/>
-        </w:p>
-        <w:sdt>
-          <w:sdtPr>
-            <w:id w:val="-573587230"/>
-            <w:bibliography/>
-          </w:sdtPr>
-          <w:sdtContent>
-            <w:p>
-              <w:r>
-                <w:fldChar w:fldCharType="begin"/>
-              </w:r>
-              <w:r>
-                <w:instrText>BIBLIOGRAPHY</w:instrText>
-              </w:r>
-              <w:r>
-                <w:fldChar w:fldCharType="separate"/>
-              </w:r>
-              <w:r>
-                <w:rPr>
-                  <w:b/>
-                  <w:bCs/>
-                  <w:noProof/>
-                </w:rPr>
-                <w:t>Aucune source spécifiée dans le document actif.</w:t>
-              </w:r>
-              <w:r>
-                <w:rPr>
-                  <w:b/>
-                  <w:bCs/>
-                </w:rPr>
-                <w:fldChar w:fldCharType="end"/>
-              </w:r>
-            </w:p>
-          </w:sdtContent>
-        </w:sdt>
-      </w:sdtContent>
-    </w:sdt>
-    <w:p>
-      <w:pPr>
-        <w:spacing w:before="0"/>
-        <w:ind w:firstLine="0"/>
-        <w:jc w:val="left"/>
+      </w:pPr>
+      <w:r>
+        <w:fldChar w:fldCharType="begin"/>
+      </w:r>
+      <w:r>
+        <w:instrText xml:space="preserve"> BIBLIOGRAPHY  \l 1036 </w:instrText>
+      </w:r>
+      <w:r>
+        <w:fldChar w:fldCharType="separate"/>
+      </w:r>
+      <w:r>
         <w:rPr>
-          <w:rFonts w:ascii="Times New Roman" w:eastAsia="Times New Roman" w:hAnsi="Times New Roman" w:cs="Times New Roman"/>
-          <w:sz w:val="24"/>
-          <w:szCs w:val="24"/>
+          <w:noProof/>
+        </w:rPr>
+        <w:t xml:space="preserve">http://www.margueritecie.com/garenne.php. (2015, Mai 20). </w:t>
+      </w:r>
+      <w:r>
+        <w:rPr>
+          <w:i/>
+          <w:iCs/>
+          <w:noProof/>
+        </w:rPr>
+        <w:t>Du lapin des champs au lapin des villes</w:t>
+      </w:r>
+      <w:r>
+        <w:rPr>
+          <w:noProof/>
+        </w:rPr>
+        <w:t>. Consulté le Novembre 18, 2015, sur Marguerite &amp; Cie: http://www.margueritecie.com/garenne.php Dernière mise à jour : 18/11/2015</w:t>
+      </w:r>
+    </w:p>
+    <w:p>
+      <w:pPr>
+        <w:pStyle w:val="Bibliographie"/>
+        <w:ind w:left="720" w:hanging="720"/>
+        <w:rPr>
+          <w:noProof/>
+        </w:rPr>
+      </w:pPr>
+      <w:r>
+        <w:rPr>
+          <w:noProof/>
+        </w:rPr>
+        <w:t xml:space="preserve">Wikipedia. (2015, Octobre 21). </w:t>
+      </w:r>
+      <w:r>
+        <w:rPr>
+          <w:i/>
+          <w:iCs/>
+          <w:noProof/>
+        </w:rPr>
+        <w:t>Oryctolagus cuniculus</w:t>
+      </w:r>
+      <w:r>
+        <w:rPr>
+          <w:noProof/>
+        </w:rPr>
+        <w:t>. Consulté le Octobre 23, 2015, sur Wikipedia: https://fr.wikipedia.org/wiki/Oryctolagus_cuniculus</w:t>
+      </w:r>
+    </w:p>
+    <w:p>
+      <w:pPr>
+        <w:pStyle w:val="Titre1"/>
+      </w:pPr>
+      <w:r>
+        <w:fldChar w:fldCharType="end"/>
+      </w:r>
+      <w:bookmarkStart w:id="44" w:name="_Toc435721646"/>
+      <w:r>
+        <w:t xml:space="preserve">Table des </w:t>
+      </w:r>
+      <w:r>
+        <w:t>illustrations</w:t>
+      </w:r>
+      <w:bookmarkEnd w:id="44"/>
+    </w:p>
+    <w:p>
+      <w:pPr>
+        <w:pStyle w:val="Tabledesillustrations"/>
+        <w:tabs>
+          <w:tab w:val="right" w:leader="dot" w:pos="9062"/>
+        </w:tabs>
+        <w:rPr>
+          <w:rFonts w:eastAsiaTheme="minorEastAsia"/>
+          <w:noProof/>
           <w:lang w:eastAsia="fr-FR"/>
         </w:rPr>
       </w:pPr>
       <w:r>
-        <w:t xml:space="preserve">[1] </w:t>
-      </w:r>
-      <w:hyperlink r:id="rId29" w:history="1">
+        <w:fldChar w:fldCharType="begin"/>
+      </w:r>
+      <w:r>
+        <w:instrText xml:space="preserve"> TOC \h \z \c "Figure" </w:instrText>
+      </w:r>
+      <w:r>
+        <w:fldChar w:fldCharType="separate"/>
+      </w:r>
+      <w:hyperlink w:anchor="_Toc435721647" w:history="1">
         <w:r>
           <w:rPr>
             <w:rStyle w:val="Lienhypertexte"/>
-          </w:rPr>
-          <w:t>http://www.margueritecie.com/garenne.php</w:t>
+            <w:noProof/>
+          </w:rPr>
+          <w:t>Figure 1 - Probabilité de donner une portée par femelle</w:t>
+        </w:r>
+        <w:r>
+          <w:rPr>
+            <w:noProof/>
+            <w:webHidden/>
+          </w:rPr>
+          <w:tab/>
+        </w:r>
+        <w:r>
+          <w:rPr>
+            <w:noProof/>
+            <w:webHidden/>
+          </w:rPr>
+          <w:fldChar w:fldCharType="begin"/>
+        </w:r>
+        <w:r>
+          <w:rPr>
+            <w:noProof/>
+            <w:webHidden/>
+          </w:rPr>
+          <w:instrText xml:space="preserve"> PAGEREF _Toc435721647 \h </w:instrText>
+        </w:r>
+        <w:r>
+          <w:rPr>
+            <w:noProof/>
+            <w:webHidden/>
+          </w:rPr>
+        </w:r>
+        <w:r>
+          <w:rPr>
+            <w:noProof/>
+            <w:webHidden/>
+          </w:rPr>
+          <w:fldChar w:fldCharType="separate"/>
+        </w:r>
+        <w:r>
+          <w:rPr>
+            <w:noProof/>
+            <w:webHidden/>
+          </w:rPr>
+          <w:t>3</w:t>
+        </w:r>
+        <w:r>
+          <w:rPr>
+            <w:noProof/>
+            <w:webHidden/>
+          </w:rPr>
+          <w:fldChar w:fldCharType="end"/>
         </w:r>
       </w:hyperlink>
-      <w:r>
-        <w:t xml:space="preserve"> </w:t>
-      </w:r>
-      <w:r>
+    </w:p>
+    <w:p>
+      <w:pPr>
+        <w:pStyle w:val="Tabledesillustrations"/>
+        <w:tabs>
+          <w:tab w:val="right" w:leader="dot" w:pos="9062"/>
+        </w:tabs>
         <w:rPr>
-          <w:rFonts w:ascii="Times New Roman" w:eastAsia="Times New Roman" w:hAnsi="Times New Roman" w:cs="Times New Roman"/>
-          <w:sz w:val="24"/>
-          <w:szCs w:val="24"/>
+          <w:rFonts w:eastAsiaTheme="minorEastAsia"/>
+          <w:noProof/>
           <w:lang w:eastAsia="fr-FR"/>
         </w:rPr>
-        <w:t>Dernière mise à jour : 18/11/2015</w:t>
-      </w:r>
-    </w:p>
-    <w:p>
-      <w:pPr>
-        <w:spacing w:before="0"/>
-        <w:ind w:firstLine="0"/>
-        <w:jc w:val="left"/>
+      </w:pPr>
+      <w:hyperlink w:anchor="_Toc435721648" w:history="1">
+        <w:r>
+          <w:rPr>
+            <w:rStyle w:val="Lienhypertexte"/>
+            <w:noProof/>
+          </w:rPr>
+          <w:t>Figure 2 - Probabilité du nombre de portées par an</w:t>
+        </w:r>
+        <w:r>
+          <w:rPr>
+            <w:noProof/>
+            <w:webHidden/>
+          </w:rPr>
+          <w:tab/>
+        </w:r>
+        <w:r>
+          <w:rPr>
+            <w:noProof/>
+            <w:webHidden/>
+          </w:rPr>
+          <w:fldChar w:fldCharType="begin"/>
+        </w:r>
+        <w:r>
+          <w:rPr>
+            <w:noProof/>
+            <w:webHidden/>
+          </w:rPr>
+          <w:instrText xml:space="preserve"> PAGEREF _Toc435721648 \h </w:instrText>
+        </w:r>
+        <w:r>
+          <w:rPr>
+            <w:noProof/>
+            <w:webHidden/>
+          </w:rPr>
+        </w:r>
+        <w:r>
+          <w:rPr>
+            <w:noProof/>
+            <w:webHidden/>
+          </w:rPr>
+          <w:fldChar w:fldCharType="separate"/>
+        </w:r>
+        <w:r>
+          <w:rPr>
+            <w:noProof/>
+            <w:webHidden/>
+          </w:rPr>
+          <w:t>4</w:t>
+        </w:r>
+        <w:r>
+          <w:rPr>
+            <w:noProof/>
+            <w:webHidden/>
+          </w:rPr>
+          <w:fldChar w:fldCharType="end"/>
+        </w:r>
+      </w:hyperlink>
+    </w:p>
+    <w:p>
+      <w:pPr>
+        <w:pStyle w:val="Tabledesillustrations"/>
+        <w:tabs>
+          <w:tab w:val="right" w:leader="dot" w:pos="9062"/>
+        </w:tabs>
         <w:rPr>
-          <w:rFonts w:ascii="Times New Roman" w:eastAsia="Times New Roman" w:hAnsi="Times New Roman" w:cs="Times New Roman"/>
-          <w:sz w:val="24"/>
-          <w:szCs w:val="24"/>
+          <w:rFonts w:eastAsiaTheme="minorEastAsia"/>
+          <w:noProof/>
           <w:lang w:eastAsia="fr-FR"/>
         </w:rPr>
       </w:pPr>
-      <w:r>
+      <w:hyperlink w:anchor="_Toc435721649" w:history="1">
+        <w:r>
+          <w:rPr>
+            <w:rStyle w:val="Lienhypertexte"/>
+            <w:noProof/>
+          </w:rPr>
+          <w:t>Figure 3 - Taux de survie des lapins en fonction de leur âge</w:t>
+        </w:r>
+        <w:r>
+          <w:rPr>
+            <w:noProof/>
+            <w:webHidden/>
+          </w:rPr>
+          <w:tab/>
+        </w:r>
+        <w:r>
+          <w:rPr>
+            <w:noProof/>
+            <w:webHidden/>
+          </w:rPr>
+          <w:fldChar w:fldCharType="begin"/>
+        </w:r>
+        <w:r>
+          <w:rPr>
+            <w:noProof/>
+            <w:webHidden/>
+          </w:rPr>
+          <w:instrText xml:space="preserve"> PAGEREF _Toc435721649 \h </w:instrText>
+        </w:r>
+        <w:r>
+          <w:rPr>
+            <w:noProof/>
+            <w:webHidden/>
+          </w:rPr>
+        </w:r>
+        <w:r>
+          <w:rPr>
+            <w:noProof/>
+            <w:webHidden/>
+          </w:rPr>
+          <w:fldChar w:fldCharType="separate"/>
+        </w:r>
+        <w:r>
+          <w:rPr>
+            <w:noProof/>
+            <w:webHidden/>
+          </w:rPr>
+          <w:t>5</w:t>
+        </w:r>
+        <w:r>
+          <w:rPr>
+            <w:noProof/>
+            <w:webHidden/>
+          </w:rPr>
+          <w:fldChar w:fldCharType="end"/>
+        </w:r>
+      </w:hyperlink>
+    </w:p>
+    <w:p>
+      <w:pPr>
+        <w:pStyle w:val="Tabledesillustrations"/>
+        <w:tabs>
+          <w:tab w:val="right" w:leader="dot" w:pos="9062"/>
+        </w:tabs>
         <w:rPr>
-          <w:rFonts w:ascii="Times New Roman" w:eastAsia="Times New Roman" w:hAnsi="Times New Roman" w:cs="Times New Roman"/>
-          <w:sz w:val="24"/>
-          <w:szCs w:val="24"/>
+          <w:rFonts w:eastAsiaTheme="minorEastAsia"/>
+          <w:noProof/>
           <w:lang w:eastAsia="fr-FR"/>
         </w:rPr>
-        <w:t xml:space="preserve">[2] </w:t>
-      </w:r>
-      <w:r>
+      </w:pPr>
+      <w:hyperlink r:id="rId31" w:anchor="_Toc435721650" w:history="1">
+        <w:r>
+          <w:rPr>
+            <w:rStyle w:val="Lienhypertexte"/>
+            <w:noProof/>
+          </w:rPr>
+          <w:t>Figure 4 - Répartition de la population et proportion mâles/femelles sur 1 an</w:t>
+        </w:r>
+        <w:r>
+          <w:rPr>
+            <w:noProof/>
+            <w:webHidden/>
+          </w:rPr>
+          <w:tab/>
+        </w:r>
+        <w:r>
+          <w:rPr>
+            <w:noProof/>
+            <w:webHidden/>
+          </w:rPr>
+          <w:fldChar w:fldCharType="begin"/>
+        </w:r>
+        <w:r>
+          <w:rPr>
+            <w:noProof/>
+            <w:webHidden/>
+          </w:rPr>
+          <w:instrText xml:space="preserve"> PAGEREF _Toc435721650 \h </w:instrText>
+        </w:r>
+        <w:r>
+          <w:rPr>
+            <w:noProof/>
+            <w:webHidden/>
+          </w:rPr>
+        </w:r>
+        <w:r>
+          <w:rPr>
+            <w:noProof/>
+            <w:webHidden/>
+          </w:rPr>
+          <w:fldChar w:fldCharType="separate"/>
+        </w:r>
+        <w:r>
+          <w:rPr>
+            <w:noProof/>
+            <w:webHidden/>
+          </w:rPr>
+          <w:t>10</w:t>
+        </w:r>
+        <w:r>
+          <w:rPr>
+            <w:noProof/>
+            <w:webHidden/>
+          </w:rPr>
+          <w:fldChar w:fldCharType="end"/>
+        </w:r>
+      </w:hyperlink>
+    </w:p>
+    <w:p>
+      <w:pPr>
+        <w:pStyle w:val="Tabledesillustrations"/>
+        <w:tabs>
+          <w:tab w:val="right" w:leader="dot" w:pos="9062"/>
+        </w:tabs>
         <w:rPr>
-          <w:rFonts w:ascii="Times New Roman" w:eastAsia="Times New Roman" w:hAnsi="Times New Roman" w:cs="Times New Roman"/>
-          <w:sz w:val="24"/>
-          <w:szCs w:val="24"/>
+          <w:rFonts w:eastAsiaTheme="minorEastAsia"/>
+          <w:noProof/>
           <w:lang w:eastAsia="fr-FR"/>
         </w:rPr>
-        <w:t>https://fr.wikipedia.org/wiki/Oryctolagus_cuniculus</w:t>
-      </w:r>
-    </w:p>
-    <w:p/>
+      </w:pPr>
+      <w:hyperlink r:id="rId32" w:anchor="_Toc435721651" w:history="1">
+        <w:r>
+          <w:rPr>
+            <w:rStyle w:val="Lienhypertexte"/>
+            <w:noProof/>
+          </w:rPr>
+          <w:t>Figure 5 - Evolution de la population et répartition des sexes sur 1 an</w:t>
+        </w:r>
+        <w:r>
+          <w:rPr>
+            <w:noProof/>
+            <w:webHidden/>
+          </w:rPr>
+          <w:tab/>
+        </w:r>
+        <w:r>
+          <w:rPr>
+            <w:noProof/>
+            <w:webHidden/>
+          </w:rPr>
+          <w:fldChar w:fldCharType="begin"/>
+        </w:r>
+        <w:r>
+          <w:rPr>
+            <w:noProof/>
+            <w:webHidden/>
+          </w:rPr>
+          <w:instrText xml:space="preserve"> PAGEREF _Toc435721651 \h </w:instrText>
+        </w:r>
+        <w:r>
+          <w:rPr>
+            <w:noProof/>
+            <w:webHidden/>
+          </w:rPr>
+        </w:r>
+        <w:r>
+          <w:rPr>
+            <w:noProof/>
+            <w:webHidden/>
+          </w:rPr>
+          <w:fldChar w:fldCharType="separate"/>
+        </w:r>
+        <w:r>
+          <w:rPr>
+            <w:noProof/>
+            <w:webHidden/>
+          </w:rPr>
+          <w:t>10</w:t>
+        </w:r>
+        <w:r>
+          <w:rPr>
+            <w:noProof/>
+            <w:webHidden/>
+          </w:rPr>
+          <w:fldChar w:fldCharType="end"/>
+        </w:r>
+      </w:hyperlink>
+    </w:p>
+    <w:p>
+      <w:pPr>
+        <w:pStyle w:val="Tabledesillustrations"/>
+        <w:tabs>
+          <w:tab w:val="right" w:leader="dot" w:pos="9062"/>
+        </w:tabs>
+        <w:rPr>
+          <w:rFonts w:eastAsiaTheme="minorEastAsia"/>
+          <w:noProof/>
+          <w:lang w:eastAsia="fr-FR"/>
+        </w:rPr>
+      </w:pPr>
+      <w:hyperlink w:anchor="_Toc435721652" w:history="1">
+        <w:r>
+          <w:rPr>
+            <w:rStyle w:val="Lienhypertexte"/>
+            <w:noProof/>
+          </w:rPr>
+          <w:t>Figure 6 - Evolution de la population sur 2 ans</w:t>
+        </w:r>
+        <w:r>
+          <w:rPr>
+            <w:noProof/>
+            <w:webHidden/>
+          </w:rPr>
+          <w:tab/>
+        </w:r>
+        <w:r>
+          <w:rPr>
+            <w:noProof/>
+            <w:webHidden/>
+          </w:rPr>
+          <w:fldChar w:fldCharType="begin"/>
+        </w:r>
+        <w:r>
+          <w:rPr>
+            <w:noProof/>
+            <w:webHidden/>
+          </w:rPr>
+          <w:instrText xml:space="preserve"> PAGEREF _Toc435721652 \h </w:instrText>
+        </w:r>
+        <w:r>
+          <w:rPr>
+            <w:noProof/>
+            <w:webHidden/>
+          </w:rPr>
+        </w:r>
+        <w:r>
+          <w:rPr>
+            <w:noProof/>
+            <w:webHidden/>
+          </w:rPr>
+          <w:fldChar w:fldCharType="separate"/>
+        </w:r>
+        <w:r>
+          <w:rPr>
+            <w:noProof/>
+            <w:webHidden/>
+          </w:rPr>
+          <w:t>11</w:t>
+        </w:r>
+        <w:r>
+          <w:rPr>
+            <w:noProof/>
+            <w:webHidden/>
+          </w:rPr>
+          <w:fldChar w:fldCharType="end"/>
+        </w:r>
+      </w:hyperlink>
+    </w:p>
+    <w:p>
+      <w:pPr>
+        <w:pStyle w:val="Tabledesillustrations"/>
+        <w:tabs>
+          <w:tab w:val="right" w:leader="dot" w:pos="9062"/>
+        </w:tabs>
+        <w:rPr>
+          <w:rFonts w:eastAsiaTheme="minorEastAsia"/>
+          <w:noProof/>
+          <w:lang w:eastAsia="fr-FR"/>
+        </w:rPr>
+      </w:pPr>
+      <w:hyperlink w:anchor="_Toc435721653" w:history="1">
+        <w:r>
+          <w:rPr>
+            <w:rStyle w:val="Lienhypertexte"/>
+            <w:noProof/>
+          </w:rPr>
+          <w:t>Figure 7 - Evolution de la population sur 3 ans</w:t>
+        </w:r>
+        <w:r>
+          <w:rPr>
+            <w:noProof/>
+            <w:webHidden/>
+          </w:rPr>
+          <w:tab/>
+        </w:r>
+        <w:r>
+          <w:rPr>
+            <w:noProof/>
+            <w:webHidden/>
+          </w:rPr>
+          <w:fldChar w:fldCharType="begin"/>
+        </w:r>
+        <w:r>
+          <w:rPr>
+            <w:noProof/>
+            <w:webHidden/>
+          </w:rPr>
+          <w:instrText xml:space="preserve"> PAGEREF _Toc435721653 \h </w:instrText>
+        </w:r>
+        <w:r>
+          <w:rPr>
+            <w:noProof/>
+            <w:webHidden/>
+          </w:rPr>
+        </w:r>
+        <w:r>
+          <w:rPr>
+            <w:noProof/>
+            <w:webHidden/>
+          </w:rPr>
+          <w:fldChar w:fldCharType="separate"/>
+        </w:r>
+        <w:r>
+          <w:rPr>
+            <w:noProof/>
+            <w:webHidden/>
+          </w:rPr>
+          <w:t>11</w:t>
+        </w:r>
+        <w:r>
+          <w:rPr>
+            <w:noProof/>
+            <w:webHidden/>
+          </w:rPr>
+          <w:fldChar w:fldCharType="end"/>
+        </w:r>
+      </w:hyperlink>
+    </w:p>
+    <w:p>
+      <w:pPr>
+        <w:pStyle w:val="Tabledesillustrations"/>
+        <w:tabs>
+          <w:tab w:val="right" w:leader="dot" w:pos="9062"/>
+        </w:tabs>
+        <w:rPr>
+          <w:rFonts w:eastAsiaTheme="minorEastAsia"/>
+          <w:noProof/>
+          <w:lang w:eastAsia="fr-FR"/>
+        </w:rPr>
+      </w:pPr>
+      <w:hyperlink w:anchor="_Toc435721654" w:history="1">
+        <w:r>
+          <w:rPr>
+            <w:rStyle w:val="Lienhypertexte"/>
+            <w:noProof/>
+          </w:rPr>
+          <w:t>Figure 8 - Intervalle de confiance sur 50 réplications</w:t>
+        </w:r>
+        <w:r>
+          <w:rPr>
+            <w:noProof/>
+            <w:webHidden/>
+          </w:rPr>
+          <w:tab/>
+        </w:r>
+        <w:r>
+          <w:rPr>
+            <w:noProof/>
+            <w:webHidden/>
+          </w:rPr>
+          <w:fldChar w:fldCharType="begin"/>
+        </w:r>
+        <w:r>
+          <w:rPr>
+            <w:noProof/>
+            <w:webHidden/>
+          </w:rPr>
+          <w:instrText xml:space="preserve"> PAGEREF _Toc435721654 \h </w:instrText>
+        </w:r>
+        <w:r>
+          <w:rPr>
+            <w:noProof/>
+            <w:webHidden/>
+          </w:rPr>
+        </w:r>
+        <w:r>
+          <w:rPr>
+            <w:noProof/>
+            <w:webHidden/>
+          </w:rPr>
+          <w:fldChar w:fldCharType="separate"/>
+        </w:r>
+        <w:r>
+          <w:rPr>
+            <w:noProof/>
+            <w:webHidden/>
+          </w:rPr>
+          <w:t>12</w:t>
+        </w:r>
+        <w:r>
+          <w:rPr>
+            <w:noProof/>
+            <w:webHidden/>
+          </w:rPr>
+          <w:fldChar w:fldCharType="end"/>
+        </w:r>
+      </w:hyperlink>
+    </w:p>
+    <w:p>
+      <w:pPr>
+        <w:pStyle w:val="Tabledesillustrations"/>
+        <w:tabs>
+          <w:tab w:val="right" w:leader="dot" w:pos="9062"/>
+        </w:tabs>
+        <w:rPr>
+          <w:rFonts w:eastAsiaTheme="minorEastAsia"/>
+          <w:noProof/>
+          <w:lang w:eastAsia="fr-FR"/>
+        </w:rPr>
+      </w:pPr>
+      <w:hyperlink w:anchor="_Toc435721655" w:history="1">
+        <w:r>
+          <w:rPr>
+            <w:rStyle w:val="Lienhypertexte"/>
+            <w:noProof/>
+          </w:rPr>
+          <w:t>Figure 9 - Intervalle de confiance avec 5 000 réplications</w:t>
+        </w:r>
+        <w:r>
+          <w:rPr>
+            <w:noProof/>
+            <w:webHidden/>
+          </w:rPr>
+          <w:tab/>
+        </w:r>
+        <w:r>
+          <w:rPr>
+            <w:noProof/>
+            <w:webHidden/>
+          </w:rPr>
+          <w:fldChar w:fldCharType="begin"/>
+        </w:r>
+        <w:r>
+          <w:rPr>
+            <w:noProof/>
+            <w:webHidden/>
+          </w:rPr>
+          <w:instrText xml:space="preserve"> PAGEREF _Toc435721655 \h </w:instrText>
+        </w:r>
+        <w:r>
+          <w:rPr>
+            <w:noProof/>
+            <w:webHidden/>
+          </w:rPr>
+        </w:r>
+        <w:r>
+          <w:rPr>
+            <w:noProof/>
+            <w:webHidden/>
+          </w:rPr>
+          <w:fldChar w:fldCharType="separate"/>
+        </w:r>
+        <w:r>
+          <w:rPr>
+            <w:noProof/>
+            <w:webHidden/>
+          </w:rPr>
+          <w:t>13</w:t>
+        </w:r>
+        <w:r>
+          <w:rPr>
+            <w:noProof/>
+            <w:webHidden/>
+          </w:rPr>
+          <w:fldChar w:fldCharType="end"/>
+        </w:r>
+      </w:hyperlink>
+    </w:p>
+    <w:p>
+      <w:pPr>
+        <w:pStyle w:val="Tabledesillustrations"/>
+        <w:tabs>
+          <w:tab w:val="right" w:leader="dot" w:pos="9062"/>
+        </w:tabs>
+        <w:rPr>
+          <w:rFonts w:eastAsiaTheme="minorEastAsia"/>
+          <w:noProof/>
+          <w:lang w:eastAsia="fr-FR"/>
+        </w:rPr>
+      </w:pPr>
+      <w:hyperlink w:anchor="_Toc435721656" w:history="1">
+        <w:r>
+          <w:rPr>
+            <w:rStyle w:val="Lienhypertexte"/>
+            <w:noProof/>
+          </w:rPr>
+          <w:t>Figure 10 - Temps d'exécution en fonction du nombre d'années</w:t>
+        </w:r>
+        <w:r>
+          <w:rPr>
+            <w:noProof/>
+            <w:webHidden/>
+          </w:rPr>
+          <w:tab/>
+        </w:r>
+        <w:r>
+          <w:rPr>
+            <w:noProof/>
+            <w:webHidden/>
+          </w:rPr>
+          <w:fldChar w:fldCharType="begin"/>
+        </w:r>
+        <w:r>
+          <w:rPr>
+            <w:noProof/>
+            <w:webHidden/>
+          </w:rPr>
+          <w:instrText xml:space="preserve"> PAGEREF _Toc435721656 \h </w:instrText>
+        </w:r>
+        <w:r>
+          <w:rPr>
+            <w:noProof/>
+            <w:webHidden/>
+          </w:rPr>
+        </w:r>
+        <w:r>
+          <w:rPr>
+            <w:noProof/>
+            <w:webHidden/>
+          </w:rPr>
+          <w:fldChar w:fldCharType="separate"/>
+        </w:r>
+        <w:r>
+          <w:rPr>
+            <w:noProof/>
+            <w:webHidden/>
+          </w:rPr>
+          <w:t>14</w:t>
+        </w:r>
+        <w:r>
+          <w:rPr>
+            <w:noProof/>
+            <w:webHidden/>
+          </w:rPr>
+          <w:fldChar w:fldCharType="end"/>
+        </w:r>
+      </w:hyperlink>
+    </w:p>
+    <w:p>
+      <w:pPr>
+        <w:ind w:firstLine="0"/>
+      </w:pPr>
+      <w:r>
+        <w:fldChar w:fldCharType="end"/>
+      </w:r>
+      <w:bookmarkEnd w:id="0"/>
+    </w:p>
     <w:sectPr>
-      <w:footerReference w:type="first" r:id="rId30"/>
+      <w:footerReference w:type="first" r:id="rId33"/>
       <w:pgSz w:w="11906" w:h="16838"/>
       <w:pgMar w:top="1417" w:right="1417" w:bottom="1417" w:left="1417" w:header="708" w:footer="708" w:gutter="0"/>
       <w:cols w:space="708"/>
@@ -5536,6 +6853,7 @@
         <w:docPartUnique/>
       </w:docPartObj>
     </w:sdtPr>
+    <w:sdtEndPr/>
     <w:sdtContent>
       <w:p>
         <w:pPr>
@@ -5555,7 +6873,7 @@
           <w:rPr>
             <w:noProof/>
           </w:rPr>
-          <w:t>2</w:t>
+          <w:t>15</w:t>
         </w:r>
         <w:r>
           <w:fldChar w:fldCharType="end"/>
@@ -5583,6 +6901,7 @@
         <w:dataBinding w:prefixMappings="xmlns:ns0='http://purl.org/dc/elements/1.1/' xmlns:ns1='http://schemas.openxmlformats.org/package/2006/metadata/core-properties' " w:xpath="/ns1:coreProperties[1]/ns0:title[1]" w:storeItemID="{6C3C8BC8-F283-45AE-878A-BAB7291924A1}"/>
         <w:text/>
       </w:sdtPr>
+      <w:sdtEndPr/>
       <w:sdtContent>
         <w:r>
           <w:rPr>
@@ -5625,6 +6944,7 @@
         <w:dataBinding w:prefixMappings="xmlns:ns0='http://schemas.openxmlformats.org/package/2006/metadata/core-properties' xmlns:ns1='http://purl.org/dc/elements/1.1/'" w:xpath="/ns0:coreProperties[1]/ns1:subject[1]" w:storeItemID="{6C3C8BC8-F283-45AE-878A-BAB7291924A1}"/>
         <w:text/>
       </w:sdtPr>
+      <w:sdtEndPr/>
       <w:sdtContent>
         <w:r>
           <w:rPr>
@@ -5781,6 +7101,7 @@
             <w:dataBinding w:prefixMappings="xmlns:ns0='http://purl.org/dc/elements/1.1/' xmlns:ns1='http://schemas.openxmlformats.org/package/2006/metadata/core-properties' " w:xpath="/ns1:coreProperties[1]/ns0:title[1]" w:storeItemID="{6C3C8BC8-F283-45AE-878A-BAB7291924A1}"/>
             <w:text/>
           </w:sdtPr>
+          <w:sdtEndPr/>
           <w:sdtContent>
             <w:r>
               <w:rPr>
@@ -5823,6 +7144,7 @@
             <w:dataBinding w:prefixMappings="xmlns:ns0='http://schemas.openxmlformats.org/package/2006/metadata/core-properties' xmlns:ns1='http://purl.org/dc/elements/1.1/'" w:xpath="/ns0:coreProperties[1]/ns1:subject[1]" w:storeItemID="{6C3C8BC8-F283-45AE-878A-BAB7291924A1}"/>
             <w:text/>
           </w:sdtPr>
+          <w:sdtEndPr/>
           <w:sdtContent>
             <w:r>
               <w:rPr>
@@ -6201,6 +7523,95 @@
     </w:lvl>
   </w:abstractNum>
   <w:abstractNum w:abstractNumId="3">
+    <w:nsid w:val="10525E2C"/>
+    <w:multiLevelType w:val="hybridMultilevel"/>
+    <w:tmpl w:val="F702C856"/>
+    <w:lvl w:ilvl="0" w:tplc="239ED70A">
+      <w:start w:val="1"/>
+      <w:numFmt w:val="decimal"/>
+      <w:lvlText w:val="[%1]"/>
+      <w:lvlJc w:val="left"/>
+      <w:pPr>
+        <w:ind w:left="720" w:hanging="360"/>
+      </w:pPr>
+      <w:rPr>
+        <w:rFonts w:hint="default"/>
+      </w:rPr>
+    </w:lvl>
+    <w:lvl w:ilvl="1" w:tplc="040C0019" w:tentative="1">
+      <w:start w:val="1"/>
+      <w:numFmt w:val="lowerLetter"/>
+      <w:lvlText w:val="%2."/>
+      <w:lvlJc w:val="left"/>
+      <w:pPr>
+        <w:ind w:left="1440" w:hanging="360"/>
+      </w:pPr>
+    </w:lvl>
+    <w:lvl w:ilvl="2" w:tplc="040C001B" w:tentative="1">
+      <w:start w:val="1"/>
+      <w:numFmt w:val="lowerRoman"/>
+      <w:lvlText w:val="%3."/>
+      <w:lvlJc w:val="right"/>
+      <w:pPr>
+        <w:ind w:left="2160" w:hanging="180"/>
+      </w:pPr>
+    </w:lvl>
+    <w:lvl w:ilvl="3" w:tplc="040C000F" w:tentative="1">
+      <w:start w:val="1"/>
+      <w:numFmt w:val="decimal"/>
+      <w:lvlText w:val="%4."/>
+      <w:lvlJc w:val="left"/>
+      <w:pPr>
+        <w:ind w:left="2880" w:hanging="360"/>
+      </w:pPr>
+    </w:lvl>
+    <w:lvl w:ilvl="4" w:tplc="040C0019" w:tentative="1">
+      <w:start w:val="1"/>
+      <w:numFmt w:val="lowerLetter"/>
+      <w:lvlText w:val="%5."/>
+      <w:lvlJc w:val="left"/>
+      <w:pPr>
+        <w:ind w:left="3600" w:hanging="360"/>
+      </w:pPr>
+    </w:lvl>
+    <w:lvl w:ilvl="5" w:tplc="040C001B" w:tentative="1">
+      <w:start w:val="1"/>
+      <w:numFmt w:val="lowerRoman"/>
+      <w:lvlText w:val="%6."/>
+      <w:lvlJc w:val="right"/>
+      <w:pPr>
+        <w:ind w:left="4320" w:hanging="180"/>
+      </w:pPr>
+    </w:lvl>
+    <w:lvl w:ilvl="6" w:tplc="040C000F" w:tentative="1">
+      <w:start w:val="1"/>
+      <w:numFmt w:val="decimal"/>
+      <w:lvlText w:val="%7."/>
+      <w:lvlJc w:val="left"/>
+      <w:pPr>
+        <w:ind w:left="5040" w:hanging="360"/>
+      </w:pPr>
+    </w:lvl>
+    <w:lvl w:ilvl="7" w:tplc="040C0019" w:tentative="1">
+      <w:start w:val="1"/>
+      <w:numFmt w:val="lowerLetter"/>
+      <w:lvlText w:val="%8."/>
+      <w:lvlJc w:val="left"/>
+      <w:pPr>
+        <w:ind w:left="5760" w:hanging="360"/>
+      </w:pPr>
+    </w:lvl>
+    <w:lvl w:ilvl="8" w:tplc="040C001B" w:tentative="1">
+      <w:start w:val="1"/>
+      <w:numFmt w:val="lowerRoman"/>
+      <w:lvlText w:val="%9."/>
+      <w:lvlJc w:val="right"/>
+      <w:pPr>
+        <w:ind w:left="6480" w:hanging="180"/>
+      </w:pPr>
+    </w:lvl>
+  </w:abstractNum>
+  <w:abstractNum w:abstractNumId="4">
     <w:nsid w:val="106A6631"/>
     <w:multiLevelType w:val="hybridMultilevel"/>
     <w:tmpl w:val="FAF8C204"/>
@@ -6313,7 +7724,7 @@
       </w:rPr>
     </w:lvl>
   </w:abstractNum>
-  <w:abstractNum w:abstractNumId="4">
+  <w:abstractNum w:abstractNumId="5">
     <w:nsid w:val="11E7712D"/>
     <w:multiLevelType w:val="hybridMultilevel"/>
     <w:tmpl w:val="1298BA1C"/>
@@ -6426,7 +7837,7 @@
       </w:rPr>
     </w:lvl>
   </w:abstractNum>
-  <w:abstractNum w:abstractNumId="5">
+  <w:abstractNum w:abstractNumId="6">
     <w:nsid w:val="122F5971"/>
     <w:multiLevelType w:val="hybridMultilevel"/>
     <w:tmpl w:val="81D2BD46"/>
@@ -6538,7 +7949,7 @@
       </w:rPr>
     </w:lvl>
   </w:abstractNum>
-  <w:abstractNum w:abstractNumId="6">
+  <w:abstractNum w:abstractNumId="7">
     <w:nsid w:val="15884563"/>
     <w:multiLevelType w:val="hybridMultilevel"/>
     <w:tmpl w:val="39E0B81E"/>
@@ -6651,7 +8062,7 @@
       </w:rPr>
     </w:lvl>
   </w:abstractNum>
-  <w:abstractNum w:abstractNumId="7">
+  <w:abstractNum w:abstractNumId="8">
     <w:nsid w:val="1C1A4C9A"/>
     <w:multiLevelType w:val="hybridMultilevel"/>
     <w:tmpl w:val="A4FCE3DA"/>
@@ -6763,7 +8174,7 @@
       </w:rPr>
     </w:lvl>
   </w:abstractNum>
-  <w:abstractNum w:abstractNumId="8">
+  <w:abstractNum w:abstractNumId="9">
     <w:nsid w:val="2065722E"/>
     <w:multiLevelType w:val="hybridMultilevel"/>
     <w:tmpl w:val="2730AB56"/>
@@ -6876,7 +8287,120 @@
       </w:rPr>
     </w:lvl>
   </w:abstractNum>
-  <w:abstractNum w:abstractNumId="9">
+  <w:abstractNum w:abstractNumId="10">
+    <w:nsid w:val="24145086"/>
+    <w:multiLevelType w:val="hybridMultilevel"/>
+    <w:tmpl w:val="947A8BB0"/>
+    <w:lvl w:ilvl="0" w:tplc="879CEDB4">
+      <w:start w:val="7"/>
+      <w:numFmt w:val="bullet"/>
+      <w:lvlText w:val="-"/>
+      <w:lvlJc w:val="left"/>
+      <w:pPr>
+        <w:ind w:left="1069" w:hanging="360"/>
+      </w:pPr>
+      <w:rPr>
+        <w:rFonts w:ascii="Century Gothic" w:eastAsiaTheme="minorHAnsi" w:hAnsi="Century Gothic" w:cstheme="minorBidi" w:hint="default"/>
+      </w:rPr>
+    </w:lvl>
+    <w:lvl w:ilvl="1" w:tplc="040C0003" w:tentative="1">
+      <w:start w:val="1"/>
+      <w:numFmt w:val="bullet"/>
+      <w:lvlText w:val="o"/>
+      <w:lvlJc w:val="left"/>
+      <w:pPr>
+        <w:ind w:left="1789" w:hanging="360"/>
+      </w:pPr>
+      <w:rPr>
+        <w:rFonts w:ascii="Courier New" w:hAnsi="Courier New" w:cs="Courier New" w:hint="default"/>
+      </w:rPr>
+    </w:lvl>
+    <w:lvl w:ilvl="2" w:tplc="040C0005" w:tentative="1">
+      <w:start w:val="1"/>
+      <w:numFmt w:val="bullet"/>
+      <w:lvlText w:val=""/>
+      <w:lvlJc w:val="left"/>
+      <w:pPr>
+        <w:ind w:left="2509" w:hanging="360"/>
+      </w:pPr>
+      <w:rPr>
+        <w:rFonts w:ascii="Wingdings" w:hAnsi="Wingdings" w:hint="default"/>
+      </w:rPr>
+    </w:lvl>
+    <w:lvl w:ilvl="3" w:tplc="040C0001" w:tentative="1">
+      <w:start w:val="1"/>
+      <w:numFmt w:val="bullet"/>
+      <w:lvlText w:val=""/>
+      <w:lvlJc w:val="left"/>
+      <w:pPr>
+        <w:ind w:left="3229" w:hanging="360"/>
+      </w:pPr>
+      <w:rPr>
+        <w:rFonts w:ascii="Symbol" w:hAnsi="Symbol" w:hint="default"/>
+      </w:rPr>
+    </w:lvl>
+    <w:lvl w:ilvl="4" w:tplc="040C0003" w:tentative="1">
+      <w:start w:val="1"/>
+      <w:numFmt w:val="bullet"/>
+      <w:lvlText w:val="o"/>
+      <w:lvlJc w:val="left"/>
+      <w:pPr>
+        <w:ind w:left="3949" w:hanging="360"/>
+      </w:pPr>
+      <w:rPr>
+        <w:rFonts w:ascii="Courier New" w:hAnsi="Courier New" w:cs="Courier New" w:hint="default"/>
+      </w:rPr>
+    </w:lvl>
+    <w:lvl w:ilvl="5" w:tplc="040C0005" w:tentative="1">
+      <w:start w:val="1"/>
+      <w:numFmt w:val="bullet"/>
+      <w:lvlText w:val=""/>
+      <w:lvlJc w:val="left"/>
+      <w:pPr>
+        <w:ind w:left="4669" w:hanging="360"/>
+      </w:pPr>
+      <w:rPr>
+        <w:rFonts w:ascii="Wingdings" w:hAnsi="Wingdings" w:hint="default"/>
+      </w:rPr>
+    </w:lvl>
+    <w:lvl w:ilvl="6" w:tplc="040C0001" w:tentative="1">
+      <w:start w:val="1"/>
+      <w:numFmt w:val="bullet"/>
+      <w:lvlText w:val=""/>
+      <w:lvlJc w:val="left"/>
+      <w:pPr>
+        <w:ind w:left="5389" w:hanging="360"/>
+      </w:pPr>
+      <w:rPr>
+        <w:rFonts w:ascii="Symbol" w:hAnsi="Symbol" w:hint="default"/>
+      </w:rPr>
+    </w:lvl>
+    <w:lvl w:ilvl="7" w:tplc="040C0003" w:tentative="1">
+      <w:start w:val="1"/>
+      <w:numFmt w:val="bullet"/>
+      <w:lvlText w:val="o"/>
+      <w:lvlJc w:val="left"/>
+      <w:pPr>
+        <w:ind w:left="6109" w:hanging="360"/>
+      </w:pPr>
+      <w:rPr>
+        <w:rFonts w:ascii="Courier New" w:hAnsi="Courier New" w:cs="Courier New" w:hint="default"/>
+      </w:rPr>
+    </w:lvl>
+    <w:lvl w:ilvl="8" w:tplc="040C0005" w:tentative="1">
+      <w:start w:val="1"/>
+      <w:numFmt w:val="bullet"/>
+      <w:lvlText w:val=""/>
+      <w:lvlJc w:val="left"/>
+      <w:pPr>
+        <w:ind w:left="6829" w:hanging="360"/>
+      </w:pPr>
+      <w:rPr>
+        <w:rFonts w:ascii="Wingdings" w:hAnsi="Wingdings" w:hint="default"/>
+      </w:rPr>
+    </w:lvl>
+  </w:abstractNum>
+  <w:abstractNum w:abstractNumId="11">
     <w:nsid w:val="25CD6E55"/>
     <w:multiLevelType w:val="hybridMultilevel"/>
     <w:tmpl w:val="46A6E3CA"/>
@@ -6989,7 +8513,7 @@
       </w:rPr>
     </w:lvl>
   </w:abstractNum>
-  <w:abstractNum w:abstractNumId="10">
+  <w:abstractNum w:abstractNumId="12">
     <w:nsid w:val="260549B5"/>
     <w:multiLevelType w:val="hybridMultilevel"/>
     <w:tmpl w:val="C2607FC6"/>
@@ -7102,7 +8626,7 @@
       </w:rPr>
     </w:lvl>
   </w:abstractNum>
-  <w:abstractNum w:abstractNumId="11">
+  <w:abstractNum w:abstractNumId="13">
     <w:nsid w:val="273147A6"/>
     <w:multiLevelType w:val="hybridMultilevel"/>
     <w:tmpl w:val="D54E9A48"/>
@@ -7215,7 +8739,7 @@
       </w:rPr>
     </w:lvl>
   </w:abstractNum>
-  <w:abstractNum w:abstractNumId="12">
+  <w:abstractNum w:abstractNumId="14">
     <w:nsid w:val="34347626"/>
     <w:multiLevelType w:val="hybridMultilevel"/>
     <w:tmpl w:val="7C600DF8"/>
@@ -7329,7 +8853,7 @@
       </w:rPr>
     </w:lvl>
   </w:abstractNum>
-  <w:abstractNum w:abstractNumId="13">
+  <w:abstractNum w:abstractNumId="15">
     <w:nsid w:val="364414FF"/>
     <w:multiLevelType w:val="hybridMultilevel"/>
     <w:tmpl w:val="391096DC"/>
@@ -7442,7 +8966,97 @@
       </w:rPr>
     </w:lvl>
   </w:abstractNum>
-  <w:abstractNum w:abstractNumId="14">
+  <w:abstractNum w:abstractNumId="16">
+    <w:nsid w:val="394C453C"/>
+    <w:multiLevelType w:val="hybridMultilevel"/>
+    <w:tmpl w:val="C3DA1544"/>
+    <w:lvl w:ilvl="0" w:tplc="2632AD4A">
+      <w:start w:val="1"/>
+      <w:numFmt w:val="decimal"/>
+      <w:pStyle w:val="Bibliographie"/>
+      <w:lvlText w:val="[%1]"/>
+      <w:lvlJc w:val="left"/>
+      <w:pPr>
+        <w:ind w:left="1429" w:hanging="360"/>
+      </w:pPr>
+      <w:rPr>
+        <w:rFonts w:hint="default"/>
+      </w:rPr>
+    </w:lvl>
+    <w:lvl w:ilvl="1" w:tplc="040C0019" w:tentative="1">
+      <w:start w:val="1"/>
+      <w:numFmt w:val="lowerLetter"/>
+      <w:lvlText w:val="%2."/>
+      <w:lvlJc w:val="left"/>
+      <w:pPr>
+        <w:ind w:left="2149" w:hanging="360"/>
+      </w:pPr>
+    </w:lvl>
+    <w:lvl w:ilvl="2" w:tplc="040C001B" w:tentative="1">
+      <w:start w:val="1"/>
+      <w:numFmt w:val="lowerRoman"/>
+      <w:lvlText w:val="%3."/>
+      <w:lvlJc w:val="right"/>
+      <w:pPr>
+        <w:ind w:left="2869" w:hanging="180"/>
+      </w:pPr>
+    </w:lvl>
+    <w:lvl w:ilvl="3" w:tplc="040C000F" w:tentative="1">
+      <w:start w:val="1"/>
+      <w:numFmt w:val="decimal"/>
+      <w:lvlText w:val="%4."/>
+      <w:lvlJc w:val="left"/>
+      <w:pPr>
+        <w:ind w:left="3589" w:hanging="360"/>
+      </w:pPr>
+    </w:lvl>
+    <w:lvl w:ilvl="4" w:tplc="040C0019" w:tentative="1">
+      <w:start w:val="1"/>
+      <w:numFmt w:val="lowerLetter"/>
+      <w:lvlText w:val="%5."/>
+      <w:lvlJc w:val="left"/>
+      <w:pPr>
+        <w:ind w:left="4309" w:hanging="360"/>
+      </w:pPr>
+    </w:lvl>
+    <w:lvl w:ilvl="5" w:tplc="040C001B" w:tentative="1">
+      <w:start w:val="1"/>
+      <w:numFmt w:val="lowerRoman"/>
+      <w:lvlText w:val="%6."/>
+      <w:lvlJc w:val="right"/>
+      <w:pPr>
+        <w:ind w:left="5029" w:hanging="180"/>
+      </w:pPr>
+    </w:lvl>
+    <w:lvl w:ilvl="6" w:tplc="040C000F" w:tentative="1">
+      <w:start w:val="1"/>
+      <w:numFmt w:val="decimal"/>
+      <w:lvlText w:val="%7."/>
+      <w:lvlJc w:val="left"/>
+      <w:pPr>
+        <w:ind w:left="5749" w:hanging="360"/>
+      </w:pPr>
+    </w:lvl>
+    <w:lvl w:ilvl="7" w:tplc="040C0019" w:tentative="1">
+      <w:start w:val="1"/>
+      <w:numFmt w:val="lowerLetter"/>
+      <w:lvlText w:val="%8."/>
+      <w:lvlJc w:val="left"/>
+      <w:pPr>
+        <w:ind w:left="6469" w:hanging="360"/>
+      </w:pPr>
+    </w:lvl>
+    <w:lvl w:ilvl="8" w:tplc="040C001B" w:tentative="1">
+      <w:start w:val="1"/>
+      <w:numFmt w:val="lowerRoman"/>
+      <w:lvlText w:val="%9."/>
+      <w:lvlJc w:val="right"/>
+      <w:pPr>
+        <w:ind w:left="7189" w:hanging="180"/>
+      </w:pPr>
+    </w:lvl>
+  </w:abstractNum>
+  <w:abstractNum w:abstractNumId="17">
     <w:nsid w:val="3AB86F47"/>
     <w:multiLevelType w:val="hybridMultilevel"/>
     <w:tmpl w:val="792AA5AC"/>
@@ -7554,7 +9168,7 @@
       </w:rPr>
     </w:lvl>
   </w:abstractNum>
-  <w:abstractNum w:abstractNumId="15">
+  <w:abstractNum w:abstractNumId="18">
     <w:nsid w:val="3DCF7883"/>
     <w:multiLevelType w:val="hybridMultilevel"/>
     <w:tmpl w:val="EE54CADE"/>
@@ -7667,7 +9281,7 @@
       </w:rPr>
     </w:lvl>
   </w:abstractNum>
-  <w:abstractNum w:abstractNumId="16">
+  <w:abstractNum w:abstractNumId="19">
     <w:nsid w:val="44A07253"/>
     <w:multiLevelType w:val="hybridMultilevel"/>
     <w:tmpl w:val="EB6AF660"/>
@@ -7779,7 +9393,7 @@
       </w:rPr>
     </w:lvl>
   </w:abstractNum>
-  <w:abstractNum w:abstractNumId="17">
+  <w:abstractNum w:abstractNumId="20">
     <w:nsid w:val="56392243"/>
     <w:multiLevelType w:val="hybridMultilevel"/>
     <w:tmpl w:val="6EBA57D0"/>
@@ -7892,7 +9506,7 @@
       </w:rPr>
     </w:lvl>
   </w:abstractNum>
-  <w:abstractNum w:abstractNumId="18">
+  <w:abstractNum w:abstractNumId="21">
     <w:nsid w:val="5F5A399F"/>
     <w:multiLevelType w:val="hybridMultilevel"/>
     <w:tmpl w:val="74A66B18"/>
@@ -8004,7 +9618,7 @@
       </w:rPr>
     </w:lvl>
   </w:abstractNum>
-  <w:abstractNum w:abstractNumId="19">
+  <w:abstractNum w:abstractNumId="22">
     <w:nsid w:val="5F687294"/>
     <w:multiLevelType w:val="hybridMultilevel"/>
     <w:tmpl w:val="06487B82"/>
@@ -8095,7 +9709,7 @@
       </w:pPr>
     </w:lvl>
   </w:abstractNum>
-  <w:abstractNum w:abstractNumId="20">
+  <w:abstractNum w:abstractNumId="23">
     <w:nsid w:val="616364D6"/>
     <w:multiLevelType w:val="hybridMultilevel"/>
     <w:tmpl w:val="6F84A0C6"/>
@@ -8186,7 +9800,7 @@
       </w:pPr>
     </w:lvl>
   </w:abstractNum>
-  <w:abstractNum w:abstractNumId="21">
+  <w:abstractNum w:abstractNumId="24">
     <w:nsid w:val="673060A6"/>
     <w:multiLevelType w:val="hybridMultilevel"/>
     <w:tmpl w:val="03F897B8"/>
@@ -8298,7 +9912,7 @@
       </w:rPr>
     </w:lvl>
   </w:abstractNum>
-  <w:abstractNum w:abstractNumId="22">
+  <w:abstractNum w:abstractNumId="25">
     <w:nsid w:val="6D7B4E52"/>
     <w:multiLevelType w:val="hybridMultilevel"/>
     <w:tmpl w:val="D2489BE6"/>
@@ -8410,7 +10024,7 @@
       </w:rPr>
     </w:lvl>
   </w:abstractNum>
-  <w:abstractNum w:abstractNumId="23">
+  <w:abstractNum w:abstractNumId="26">
     <w:nsid w:val="6FF976F5"/>
     <w:multiLevelType w:val="hybridMultilevel"/>
     <w:tmpl w:val="B668284A"/>
@@ -8523,7 +10137,120 @@
       </w:rPr>
     </w:lvl>
   </w:abstractNum>
-  <w:abstractNum w:abstractNumId="24">
+  <w:abstractNum w:abstractNumId="27">
+    <w:nsid w:val="70C03747"/>
+    <w:multiLevelType w:val="hybridMultilevel"/>
+    <w:tmpl w:val="7EF02BF0"/>
+    <w:lvl w:ilvl="0" w:tplc="1578EDBA">
+      <w:start w:val="7"/>
+      <w:numFmt w:val="bullet"/>
+      <w:lvlText w:val=""/>
+      <w:lvlJc w:val="left"/>
+      <w:pPr>
+        <w:ind w:left="720" w:hanging="360"/>
+      </w:pPr>
+      <w:rPr>
+        <w:rFonts w:ascii="Wingdings" w:eastAsiaTheme="minorHAnsi" w:hAnsi="Wingdings" w:cstheme="minorBidi" w:hint="default"/>
+      </w:rPr>
+    </w:lvl>
+    <w:lvl w:ilvl="1" w:tplc="040C0003" w:tentative="1">
+      <w:start w:val="1"/>
+      <w:numFmt w:val="bullet"/>
+      <w:lvlText w:val="o"/>
+      <w:lvlJc w:val="left"/>
+      <w:pPr>
+        <w:ind w:left="1440" w:hanging="360"/>
+      </w:pPr>
+      <w:rPr>
+        <w:rFonts w:ascii="Courier New" w:hAnsi="Courier New" w:cs="Courier New" w:hint="default"/>
+      </w:rPr>
+    </w:lvl>
+    <w:lvl w:ilvl="2" w:tplc="040C0005" w:tentative="1">
+      <w:start w:val="1"/>
+      <w:numFmt w:val="bullet"/>
+      <w:lvlText w:val=""/>
+      <w:lvlJc w:val="left"/>
+      <w:pPr>
+        <w:ind w:left="2160" w:hanging="360"/>
+      </w:pPr>
+      <w:rPr>
+        <w:rFonts w:ascii="Wingdings" w:hAnsi="Wingdings" w:hint="default"/>
+      </w:rPr>
+    </w:lvl>
+    <w:lvl w:ilvl="3" w:tplc="040C0001" w:tentative="1">
+      <w:start w:val="1"/>
+      <w:numFmt w:val="bullet"/>
+      <w:lvlText w:val=""/>
+      <w:lvlJc w:val="left"/>
+      <w:pPr>
+        <w:ind w:left="2880" w:hanging="360"/>
+      </w:pPr>
+      <w:rPr>
+        <w:rFonts w:ascii="Symbol" w:hAnsi="Symbol" w:hint="default"/>
+      </w:rPr>
+    </w:lvl>
+    <w:lvl w:ilvl="4" w:tplc="040C0003" w:tentative="1">
+      <w:start w:val="1"/>
+      <w:numFmt w:val="bullet"/>
+      <w:lvlText w:val="o"/>
+      <w:lvlJc w:val="left"/>
+      <w:pPr>
+        <w:ind w:left="3600" w:hanging="360"/>
+      </w:pPr>
+      <w:rPr>
+        <w:rFonts w:ascii="Courier New" w:hAnsi="Courier New" w:cs="Courier New" w:hint="default"/>
+      </w:rPr>
+    </w:lvl>
+    <w:lvl w:ilvl="5" w:tplc="040C0005" w:tentative="1">
+      <w:start w:val="1"/>
+      <w:numFmt w:val="bullet"/>
+      <w:lvlText w:val=""/>
+      <w:lvlJc w:val="left"/>
+      <w:pPr>
+        <w:ind w:left="4320" w:hanging="360"/>
+      </w:pPr>
+      <w:rPr>
+        <w:rFonts w:ascii="Wingdings" w:hAnsi="Wingdings" w:hint="default"/>
+      </w:rPr>
+    </w:lvl>
+    <w:lvl w:ilvl="6" w:tplc="040C0001" w:tentative="1">
+      <w:start w:val="1"/>
+      <w:numFmt w:val="bullet"/>
+      <w:lvlText w:val=""/>
+      <w:lvlJc w:val="left"/>
+      <w:pPr>
+        <w:ind w:left="5040" w:hanging="360"/>
+      </w:pPr>
+      <w:rPr>
+        <w:rFonts w:ascii="Symbol" w:hAnsi="Symbol" w:hint="default"/>
+      </w:rPr>
+    </w:lvl>
+    <w:lvl w:ilvl="7" w:tplc="040C0003" w:tentative="1">
+      <w:start w:val="1"/>
+      <w:numFmt w:val="bullet"/>
+      <w:lvlText w:val="o"/>
+      <w:lvlJc w:val="left"/>
+      <w:pPr>
+        <w:ind w:left="5760" w:hanging="360"/>
+      </w:pPr>
+      <w:rPr>
+        <w:rFonts w:ascii="Courier New" w:hAnsi="Courier New" w:cs="Courier New" w:hint="default"/>
+      </w:rPr>
+    </w:lvl>
+    <w:lvl w:ilvl="8" w:tplc="040C0005" w:tentative="1">
+      <w:start w:val="1"/>
+      <w:numFmt w:val="bullet"/>
+      <w:lvlText w:val=""/>
+      <w:lvlJc w:val="left"/>
+      <w:pPr>
+        <w:ind w:left="6480" w:hanging="360"/>
+      </w:pPr>
+      <w:rPr>
+        <w:rFonts w:ascii="Wingdings" w:hAnsi="Wingdings" w:hint="default"/>
+      </w:rPr>
+    </w:lvl>
+  </w:abstractNum>
+  <w:abstractNum w:abstractNumId="28">
     <w:nsid w:val="74F36C48"/>
     <w:multiLevelType w:val="hybridMultilevel"/>
     <w:tmpl w:val="CD8AD410"/>
@@ -8636,7 +10363,7 @@
       </w:rPr>
     </w:lvl>
   </w:abstractNum>
-  <w:abstractNum w:abstractNumId="25">
+  <w:abstractNum w:abstractNumId="29">
     <w:nsid w:val="78C91544"/>
     <w:multiLevelType w:val="hybridMultilevel"/>
     <w:tmpl w:val="F7C26C00"/>
@@ -8749,7 +10476,96 @@
       </w:rPr>
     </w:lvl>
   </w:abstractNum>
-  <w:abstractNum w:abstractNumId="26">
+  <w:abstractNum w:abstractNumId="30">
+    <w:nsid w:val="7E33515C"/>
+    <w:multiLevelType w:val="hybridMultilevel"/>
+    <w:tmpl w:val="E36E90E2"/>
+    <w:lvl w:ilvl="0" w:tplc="239ED70A">
+      <w:start w:val="1"/>
+      <w:numFmt w:val="decimal"/>
+      <w:lvlText w:val="[%1]"/>
+      <w:lvlJc w:val="left"/>
+      <w:pPr>
+        <w:ind w:left="720" w:hanging="360"/>
+      </w:pPr>
+      <w:rPr>
+        <w:rFonts w:hint="default"/>
+      </w:rPr>
+    </w:lvl>
+    <w:lvl w:ilvl="1" w:tplc="040C0019" w:tentative="1">
+      <w:start w:val="1"/>
+      <w:numFmt w:val="lowerLetter"/>
+      <w:lvlText w:val="%2."/>
+      <w:lvlJc w:val="left"/>
+      <w:pPr>
+        <w:ind w:left="1440" w:hanging="360"/>
+      </w:pPr>
+    </w:lvl>
+    <w:lvl w:ilvl="2" w:tplc="040C001B" w:tentative="1">
+      <w:start w:val="1"/>
+      <w:numFmt w:val="lowerRoman"/>
+      <w:lvlText w:val="%3."/>
+      <w:lvlJc w:val="right"/>
+      <w:pPr>
+        <w:ind w:left="2160" w:hanging="180"/>
+      </w:pPr>
+    </w:lvl>
+    <w:lvl w:ilvl="3" w:tplc="040C000F" w:tentative="1">
+      <w:start w:val="1"/>
+      <w:numFmt w:val="decimal"/>
+      <w:lvlText w:val="%4."/>
+      <w:lvlJc w:val="left"/>
+      <w:pPr>
+        <w:ind w:left="2880" w:hanging="360"/>
+      </w:pPr>
+    </w:lvl>
+    <w:lvl w:ilvl="4" w:tplc="040C0019" w:tentative="1">
+      <w:start w:val="1"/>
+      <w:numFmt w:val="lowerLetter"/>
+      <w:lvlText w:val="%5."/>
+      <w:lvlJc w:val="left"/>
+      <w:pPr>
+        <w:ind w:left="3600" w:hanging="360"/>
+      </w:pPr>
+    </w:lvl>
+    <w:lvl w:ilvl="5" w:tplc="040C001B" w:tentative="1">
+      <w:start w:val="1"/>
+      <w:numFmt w:val="lowerRoman"/>
+      <w:lvlText w:val="%6."/>
+      <w:lvlJc w:val="right"/>
+      <w:pPr>
+        <w:ind w:left="4320" w:hanging="180"/>
+      </w:pPr>
+    </w:lvl>
+    <w:lvl w:ilvl="6" w:tplc="040C000F" w:tentative="1">
+      <w:start w:val="1"/>
+      <w:numFmt w:val="decimal"/>
+      <w:lvlText w:val="%7."/>
+      <w:lvlJc w:val="left"/>
+      <w:pPr>
+        <w:ind w:left="5040" w:hanging="360"/>
+      </w:pPr>
+    </w:lvl>
+    <w:lvl w:ilvl="7" w:tplc="040C0019" w:tentative="1">
+      <w:start w:val="1"/>
+      <w:numFmt w:val="lowerLetter"/>
+      <w:lvlText w:val="%8."/>
+      <w:lvlJc w:val="left"/>
+      <w:pPr>
+        <w:ind w:left="5760" w:hanging="360"/>
+      </w:pPr>
+    </w:lvl>
+    <w:lvl w:ilvl="8" w:tplc="040C001B" w:tentative="1">
+      <w:start w:val="1"/>
+      <w:numFmt w:val="lowerRoman"/>
+      <w:lvlText w:val="%9."/>
+      <w:lvlJc w:val="right"/>
+      <w:pPr>
+        <w:ind w:left="6480" w:hanging="180"/>
+      </w:pPr>
+    </w:lvl>
+  </w:abstractNum>
+  <w:abstractNum w:abstractNumId="31">
     <w:nsid w:val="7FAC38D0"/>
     <w:multiLevelType w:val="hybridMultilevel"/>
     <w:tmpl w:val="6C1E1C30"/>
@@ -8863,85 +10679,100 @@
     </w:lvl>
   </w:abstractNum>
   <w:num w:numId="1">
-    <w:abstractNumId w:val="19"/>
+    <w:abstractNumId w:val="22"/>
   </w:num>
   <w:num w:numId="2">
-    <w:abstractNumId w:val="20"/>
+    <w:abstractNumId w:val="23"/>
   </w:num>
   <w:num w:numId="3">
-    <w:abstractNumId w:val="18"/>
+    <w:abstractNumId w:val="21"/>
   </w:num>
   <w:num w:numId="4">
-    <w:abstractNumId w:val="22"/>
+    <w:abstractNumId w:val="25"/>
   </w:num>
   <w:num w:numId="5">
-    <w:abstractNumId w:val="12"/>
+    <w:abstractNumId w:val="14"/>
   </w:num>
   <w:num w:numId="6">
-    <w:abstractNumId w:val="24"/>
+    <w:abstractNumId w:val="28"/>
   </w:num>
   <w:num w:numId="7">
     <w:abstractNumId w:val="1"/>
   </w:num>
   <w:num w:numId="8">
-    <w:abstractNumId w:val="10"/>
+    <w:abstractNumId w:val="12"/>
   </w:num>
   <w:num w:numId="9">
-    <w:abstractNumId w:val="4"/>
+    <w:abstractNumId w:val="5"/>
   </w:num>
   <w:num w:numId="10">
-    <w:abstractNumId w:val="8"/>
+    <w:abstractNumId w:val="9"/>
   </w:num>
   <w:num w:numId="11">
     <w:abstractNumId w:val="0"/>
   </w:num>
   <w:num w:numId="12">
-    <w:abstractNumId w:val="25"/>
+    <w:abstractNumId w:val="29"/>
   </w:num>
   <w:num w:numId="13">
-    <w:abstractNumId w:val="11"/>
+    <w:abstractNumId w:val="13"/>
   </w:num>
   <w:num w:numId="14">
-    <w:abstractNumId w:val="23"/>
+    <w:abstractNumId w:val="26"/>
   </w:num>
   <w:num w:numId="15">
-    <w:abstractNumId w:val="7"/>
+    <w:abstractNumId w:val="8"/>
   </w:num>
   <w:num w:numId="16">
-    <w:abstractNumId w:val="14"/>
+    <w:abstractNumId w:val="17"/>
   </w:num>
   <w:num w:numId="17">
     <w:abstractNumId w:val="2"/>
   </w:num>
   <w:num w:numId="18">
+    <w:abstractNumId w:val="4"/>
+  </w:num>
+  <w:num w:numId="19">
+    <w:abstractNumId w:val="7"/>
+  </w:num>
+  <w:num w:numId="20">
+    <w:abstractNumId w:val="18"/>
+  </w:num>
+  <w:num w:numId="21">
+    <w:abstractNumId w:val="15"/>
+  </w:num>
+  <w:num w:numId="22">
+    <w:abstractNumId w:val="31"/>
+  </w:num>
+  <w:num w:numId="23">
+    <w:abstractNumId w:val="19"/>
+  </w:num>
+  <w:num w:numId="24">
+    <w:abstractNumId w:val="24"/>
+  </w:num>
+  <w:num w:numId="25">
+    <w:abstractNumId w:val="11"/>
+  </w:num>
+  <w:num w:numId="26">
+    <w:abstractNumId w:val="20"/>
+  </w:num>
+  <w:num w:numId="27">
+    <w:abstractNumId w:val="6"/>
+  </w:num>
+  <w:num w:numId="28">
+    <w:abstractNumId w:val="10"/>
+  </w:num>
+  <w:num w:numId="29">
+    <w:abstractNumId w:val="27"/>
+  </w:num>
+  <w:num w:numId="30">
     <w:abstractNumId w:val="3"/>
   </w:num>
-  <w:num w:numId="19">
-    <w:abstractNumId w:val="6"/>
+  <w:num w:numId="31">
+    <w:abstractNumId w:val="30"/>
   </w:num>
-  <w:num w:numId="20">
-    <w:abstractNumId w:val="15"/>
-  </w:num>
-  <w:num w:numId="21">
-    <w:abstractNumId w:val="13"/>
-  </w:num>
-  <w:num w:numId="22">
-    <w:abstractNumId w:val="26"/>
-  </w:num>
-  <w:num w:numId="23">
+  <w:num w:numId="32">
     <w:abstractNumId w:val="16"/>
-  </w:num>
-  <w:num w:numId="24">
-    <w:abstractNumId w:val="21"/>
-  </w:num>
-  <w:num w:numId="25">
-    <w:abstractNumId w:val="9"/>
-  </w:num>
-  <w:num w:numId="26">
-    <w:abstractNumId w:val="17"/>
-  </w:num>
-  <w:num w:numId="27">
-    <w:abstractNumId w:val="5"/>
   </w:num>
   <w:numIdMacAtCleanup w:val="11"/>
 </w:numbering>
@@ -11072,6 +12903,19 @@
       </w:tcPr>
     </w:tblStylePr>
   </w:style>
+  <w:style w:type="paragraph" w:styleId="Bibliographie">
+    <w:name w:val="Bibliography"/>
+    <w:basedOn w:val="Normal"/>
+    <w:next w:val="Normal"/>
+    <w:uiPriority w:val="37"/>
+    <w:unhideWhenUsed/>
+    <w:rsid w:val="00F55436"/>
+    <w:pPr>
+      <w:numPr>
+        <w:numId w:val="32"/>
+      </w:numPr>
+    </w:pPr>
+  </w:style>
 </w:styles>
 </file>
 
@@ -13199,6 +15043,19 @@
         </w:tcBorders>
       </w:tcPr>
     </w:tblStylePr>
+  </w:style>
+  <w:style w:type="paragraph" w:styleId="Bibliographie">
+    <w:name w:val="Bibliography"/>
+    <w:basedOn w:val="Normal"/>
+    <w:next w:val="Normal"/>
+    <w:uiPriority w:val="37"/>
+    <w:unhideWhenUsed/>
+    <w:rsid w:val="00F55436"/>
+    <w:pPr>
+      <w:numPr>
+        <w:numId w:val="32"/>
+      </w:numPr>
+    </w:pPr>
   </w:style>
 </w:styles>
 </file>
@@ -14665,7 +16522,7 @@
   <a:extraClrSchemeLst/>
   <a:extLst>
     <a:ext uri="{05A4C25C-085E-4340-85A3-A5531E510DB2}">
-      <thm15:themeFamily xmlns="" xmlns:thm15="http://schemas.microsoft.com/office/thememl/2012/main" name="Ion" id="{B8441ADB-2E43-4AF7-B97A-BD870242C6A8}" vid="{292E63A9-BB86-4E3D-B92A-7223C6510D2E}"/>
+      <thm15:themeFamily xmlns:thm15="http://schemas.microsoft.com/office/thememl/2012/main" xmlns="" name="Ion" id="{B8441ADB-2E43-4AF7-B97A-BD870242C6A8}" vid="{292E63A9-BB86-4E3D-B92A-7223C6510D2E}"/>
     </a:ext>
   </a:extLst>
 </a:theme>
@@ -14683,7 +16540,48 @@
 </file>
 
 <file path=customXml/item2.xml><?xml version="1.0" encoding="utf-8"?>
-<b:Sources xmlns:b="http://schemas.openxmlformats.org/officeDocument/2006/bibliography" xmlns="http://schemas.openxmlformats.org/officeDocument/2006/bibliography" SelectedStyle="\APASixthEditionOfficeOnline.xsl" StyleName="APA" Version="6"/>
+<b:Sources xmlns:b="http://schemas.openxmlformats.org/officeDocument/2006/bibliography" xmlns="http://schemas.openxmlformats.org/officeDocument/2006/bibliography" SelectedStyle="\APA.XSL" StyleName="APA" Version="6">
+  <b:Source>
+    <b:Tag>htt15</b:Tag>
+    <b:SourceType>InternetSite</b:SourceType>
+    <b:Guid>{17A3668F-3A75-4816-A06D-2EBF74E7E627}</b:Guid>
+    <b:Author>
+      <b:Author>
+        <b:Corporate>http://www.margueritecie.com/garenne.php</b:Corporate>
+      </b:Author>
+    </b:Author>
+    <b:Title>Du lapin des champs au lapin des villes</b:Title>
+    <b:Year>2015</b:Year>
+    <b:InternetSiteTitle>Marguerite &amp; Cie</b:InternetSiteTitle>
+    <b:Month>Mai</b:Month>
+    <b:Day>20</b:Day>
+    <b:YearAccessed>2015</b:YearAccessed>
+    <b:MonthAccessed>Novembre</b:MonthAccessed>
+    <b:DayAccessed>18</b:DayAccessed>
+    <b:URL>http://www.margueritecie.com/garenne.php Dernière mise à jour : 18/11/2015</b:URL>
+    <b:RefOrder>1</b:RefOrder>
+  </b:Source>
+  <b:Source>
+    <b:Tag>Wik15</b:Tag>
+    <b:SourceType>InternetSite</b:SourceType>
+    <b:Guid>{199732BD-4A05-4653-B2FE-4FA8BABB194A}</b:Guid>
+    <b:Title>Oryctolagus cuniculus</b:Title>
+    <b:InternetSiteTitle>Wikipedia</b:InternetSiteTitle>
+    <b:Year>2015</b:Year>
+    <b:Month>Octobre</b:Month>
+    <b:Day>21</b:Day>
+    <b:YearAccessed>2015</b:YearAccessed>
+    <b:MonthAccessed>Octobre</b:MonthAccessed>
+    <b:DayAccessed>23</b:DayAccessed>
+    <b:URL>https://fr.wikipedia.org/wiki/Oryctolagus_cuniculus</b:URL>
+    <b:Author>
+      <b:Author>
+        <b:Corporate>Wikipedia</b:Corporate>
+      </b:Author>
+    </b:Author>
+    <b:RefOrder>2</b:RefOrder>
+  </b:Source>
+</b:Sources>
 </file>
 
 <file path=customXml/itemProps1.xml><?xml version="1.0" encoding="utf-8"?>
@@ -14695,7 +16593,7 @@
 </file>
 
 <file path=customXml/itemProps2.xml><?xml version="1.0" encoding="utf-8"?>
-<ds:datastoreItem xmlns:ds="http://schemas.openxmlformats.org/officeDocument/2006/customXml" ds:itemID="{0996B6AD-0CEA-43DB-8834-B6A5ADD3C569}">
+<ds:datastoreItem xmlns:ds="http://schemas.openxmlformats.org/officeDocument/2006/customXml" ds:itemID="{F75A72E5-06DF-4BD3-931E-5896CC97A901}">
   <ds:schemaRefs>
     <ds:schemaRef ds:uri="http://schemas.openxmlformats.org/officeDocument/2006/bibliography"/>
   </ds:schemaRefs>

</xml_diff>